<commit_message>
Continuing to build Katamarous - Gospels to Feast of Cross
</commit_message>
<xml_diff>
--- a/katamarous/Gospel.docx
+++ b/katamarous/Gospel.docx
@@ -12,7 +12,12 @@
       </w:pPr>
       <w:bookmarkStart w:id="0" w:name="_Toc448696645"/>
       <w:r>
-        <w:t xml:space="preserve">September or </w:t>
+        <w:t>September o</w:t>
+      </w:r>
+      <w:bookmarkStart w:id="1" w:name="_GoBack"/>
+      <w:bookmarkEnd w:id="1"/>
+      <w:r>
+        <w:t xml:space="preserve">r </w:t>
       </w:r>
       <w:r>
         <w:rPr>
@@ -32,7 +37,7 @@
     </w:p>
     <w:p>
       <w:pPr>
-        <w:pStyle w:val="Heading3non-TOC"/>
+        <w:pStyle w:val="Heading3"/>
         <w:rPr>
           <w:rFonts w:ascii="FreeSerifAvvaShenouda Medium" w:eastAsia="NotoSansCoptic" w:hAnsi="FreeSerifAvvaShenouda Medium" w:cs="NotoSansCoptic"/>
         </w:rPr>
@@ -52,7 +57,7 @@
     </w:p>
     <w:p>
       <w:pPr>
-        <w:pStyle w:val="Heading3non-TOC"/>
+        <w:pStyle w:val="Heading3"/>
         <w:rPr>
           <w:rFonts w:ascii="FreeSerifAvvaShenouda Medium" w:eastAsia="NotoSansCoptic" w:hAnsi="FreeSerifAvvaShenouda Medium" w:cs="NotoSansCoptic"/>
         </w:rPr>
@@ -72,7 +77,7 @@
     </w:p>
     <w:p>
       <w:pPr>
-        <w:pStyle w:val="Heading3non-TOC"/>
+        <w:pStyle w:val="Heading3"/>
         <w:rPr>
           <w:rFonts w:ascii="FreeSerifAvvaShenouda Medium" w:eastAsia="NotoSansCoptic" w:hAnsi="FreeSerifAvvaShenouda Medium" w:cs="NotoSansCoptic"/>
         </w:rPr>
@@ -92,7 +97,7 @@
     </w:p>
     <w:p>
       <w:pPr>
-        <w:pStyle w:val="Heading3non-TOC"/>
+        <w:pStyle w:val="Heading3"/>
         <w:rPr>
           <w:rFonts w:ascii="FreeSerifAvvaShenouda Medium" w:eastAsia="NotoSansCoptic" w:hAnsi="FreeSerifAvvaShenouda Medium" w:cs="NotoSansCoptic"/>
         </w:rPr>
@@ -188,24 +193,15 @@
         <w:t>sing to the Lord</w:t>
       </w:r>
       <w:r>
-        <w:t xml:space="preserve">, all the </w:t>
-      </w:r>
-      <w:proofErr w:type="spellStart"/>
-      <w:r>
-        <w:t>earth;</w:t>
-      </w:r>
-    </w:p>
-    <w:p>
-      <w:pPr>
-        <w:pStyle w:val="Body"/>
-      </w:pPr>
-      <w:proofErr w:type="spellEnd"/>
-      <w:r>
-        <w:t xml:space="preserve">sing to the Lord, bless His </w:t>
-      </w:r>
-      <w:proofErr w:type="spellStart"/>
-      <w:r>
-        <w:t>N</w:t>
+        <w:t>, all the earth;</w:t>
+      </w:r>
+    </w:p>
+    <w:p>
+      <w:pPr>
+        <w:pStyle w:val="Body"/>
+      </w:pPr>
+      <w:r>
+        <w:t>sing to the Lord, bless His N</w:t>
       </w:r>
       <w:r>
         <w:t>ame;</w:t>
@@ -216,7 +212,6 @@
         <w:pStyle w:val="Body"/>
         <w:ind w:firstLine="720"/>
       </w:pPr>
-      <w:proofErr w:type="spellEnd"/>
       <w:r>
         <w:t>proclai</w:t>
       </w:r>
@@ -296,7 +291,11 @@
         </w:rPr>
       </w:pPr>
       <w:r>
-        <w:t xml:space="preserve">The Kingdom of Heaven is also like a man who is a merchant seeking fine pearls. Having found one pearl of great price, he went and sold all that he had and bought it. </w:t>
+        <w:t xml:space="preserve">The Kingdom of Heaven is also like a man who is a merchant seeking </w:t>
+      </w:r>
+      <w:r>
+        <w:lastRenderedPageBreak/>
+        <w:t xml:space="preserve">fine pearls. Having found one pearl of great price, he went and sold all that he had and bought it. </w:t>
       </w:r>
     </w:p>
     <w:p>
@@ -308,12 +307,11 @@
         </w:rPr>
       </w:pPr>
       <w:r>
-        <w:lastRenderedPageBreak/>
-        <w:t xml:space="preserve">The Kingdom of Heaven is like a dragnet cast into the sea which gathered fish of every kind. When the net was filled, people drew it up on the beach. They sat down and gathered the good fish into containers, but the bad they threw away. This is how it will be in the end of the age. The angels will come forth and separate the wicked from the righteous, and they will cast them into the </w:t>
-      </w:r>
-      <w:r>
-        <w:lastRenderedPageBreak/>
-        <w:t xml:space="preserve">furnace of fire where there will be the weeping and the gnashing of teeth.” </w:t>
+        <w:t xml:space="preserve">The Kingdom of Heaven is like a dragnet cast into the sea which gathered fish of every kind. When the net was filled, people drew it up on </w:t>
+      </w:r>
+      <w:r>
+        <w:lastRenderedPageBreak/>
+        <w:t xml:space="preserve">the beach. They sat down and gathered the good fish into containers, but the bad they threw away. This is how it will be in the end of the age. The angels will come forth and separate the wicked from the righteous, and they will cast them into the furnace of fire where there will be the weeping and the gnashing of teeth.” </w:t>
       </w:r>
     </w:p>
     <w:p>
@@ -325,6 +323,7 @@
         </w:rPr>
       </w:pPr>
       <w:r>
+        <w:lastRenderedPageBreak/>
         <w:t xml:space="preserve">Jesus said to them, “Have you understood all these things?” </w:t>
       </w:r>
     </w:p>
@@ -345,7 +344,6 @@
         <w:pStyle w:val="Body"/>
       </w:pPr>
       <w:r>
-        <w:lastRenderedPageBreak/>
         <w:t>He said to them, “Therefore, every scribe who has been made a disciple in the Kingdom of Heaven is like the owner of a house who brings out of his</w:t>
       </w:r>
       <w:r>
@@ -431,11 +429,7 @@
         <w:ind w:firstLine="720"/>
       </w:pPr>
       <w:r>
-        <w:t xml:space="preserve">for the Lord has done wondrous </w:t>
-      </w:r>
-      <w:proofErr w:type="spellStart"/>
-      <w:r>
-        <w:t>things</w:t>
+        <w:t>for the Lord has done wondrous things</w:t>
       </w:r>
       <w:r>
         <w:t>;</w:t>
@@ -446,7 +440,6 @@
         <w:pStyle w:val="Body"/>
         <w:ind w:firstLine="720"/>
       </w:pPr>
-      <w:proofErr w:type="spellEnd"/>
       <w:r>
         <w:t>His</w:t>
       </w:r>
@@ -596,11 +589,7 @@
         <w:t>Your</w:t>
       </w:r>
       <w:r>
-        <w:t xml:space="preserve"> </w:t>
-      </w:r>
-      <w:proofErr w:type="spellStart"/>
-      <w:r>
-        <w:t>goodness,</w:t>
+        <w:t xml:space="preserve"> goodness,</w:t>
       </w:r>
     </w:p>
     <w:p>
@@ -608,13 +597,8 @@
         <w:pStyle w:val="Body"/>
         <w:ind w:firstLine="720"/>
       </w:pPr>
-      <w:proofErr w:type="spellEnd"/>
-      <w:r>
-        <w:t xml:space="preserve">and the fields will be full of fat </w:t>
-      </w:r>
-      <w:proofErr w:type="spellStart"/>
-      <w:r>
-        <w:t>stock.</w:t>
+      <w:r>
+        <w:t>and the fields will be full of fat stock.</w:t>
       </w:r>
     </w:p>
     <w:p>
@@ -622,8 +606,8 @@
         <w:pStyle w:val="Body"/>
         <w:ind w:firstLine="720"/>
       </w:pPr>
-      <w:proofErr w:type="spellEnd"/>
-      <w:r>
+      <w:r>
+        <w:lastRenderedPageBreak/>
         <w:t>Rejoice in God our helper,</w:t>
       </w:r>
     </w:p>
@@ -633,11 +617,7 @@
         <w:ind w:firstLine="720"/>
       </w:pPr>
       <w:r>
-        <w:t xml:space="preserve">be joyful in the God of </w:t>
-      </w:r>
-      <w:proofErr w:type="spellStart"/>
-      <w:r>
-        <w:t>Jacob.</w:t>
+        <w:t>be joyful in the God of Jacob.</w:t>
       </w:r>
     </w:p>
     <w:p>
@@ -647,7 +627,6 @@
           <w:rStyle w:val="RubricsChar"/>
         </w:rPr>
       </w:pPr>
-      <w:proofErr w:type="spellEnd"/>
       <w:r>
         <w:rPr>
           <w:rStyle w:val="RubricsChar"/>
@@ -666,7 +645,6 @@
         </w:rPr>
       </w:pPr>
       <w:r>
-        <w:lastRenderedPageBreak/>
         <w:t>Luke 4:14-30</w:t>
       </w:r>
     </w:p>
@@ -996,11 +974,7 @@
         <w:ind w:firstLine="720"/>
       </w:pPr>
       <w:r>
-        <w:t xml:space="preserve">for it is good in the sight of Your </w:t>
-      </w:r>
-      <w:proofErr w:type="spellStart"/>
-      <w:r>
-        <w:t>saints.</w:t>
+        <w:t>for it is good in the sight of Your saints.</w:t>
       </w:r>
     </w:p>
     <w:p>
@@ -1011,7 +985,6 @@
           <w:i w:val="0"/>
         </w:rPr>
       </w:pPr>
-      <w:proofErr w:type="spellEnd"/>
       <w:r>
         <w:rPr>
           <w:rStyle w:val="RubricsChar"/>
@@ -3530,8 +3503,6 @@
       <w:pPr>
         <w:pStyle w:val="Heading3"/>
       </w:pPr>
-      <w:bookmarkStart w:id="1" w:name="_GoBack"/>
-      <w:bookmarkEnd w:id="1"/>
       <w:r>
         <w:lastRenderedPageBreak/>
         <w:t xml:space="preserve">September </w:t>
@@ -3576,7 +3547,7 @@
         <w:pStyle w:val="Heading5"/>
       </w:pPr>
       <w:r>
-        <w:t>Psalm N</w:t>
+        <w:t>Psalm 7b,8b,9b</w:t>
       </w:r>
     </w:p>
     <w:p>
@@ -3596,26 +3567,78 @@
     <w:p>
       <w:pPr>
         <w:pStyle w:val="Body"/>
+      </w:pPr>
+      <w:r>
+        <w:t xml:space="preserve">The light of </w:t>
+      </w:r>
+      <w:r>
+        <w:t>Your</w:t>
+      </w:r>
+      <w:r>
+        <w:t xml:space="preserve"> presence has been signed upon us, O Lord.</w:t>
+      </w:r>
+    </w:p>
+    <w:p>
+      <w:pPr>
+        <w:pStyle w:val="Body"/>
+      </w:pPr>
+      <w:r>
+        <w:t>You</w:t>
+      </w:r>
+      <w:r>
+        <w:t xml:space="preserve"> </w:t>
+      </w:r>
+      <w:r>
+        <w:t>have</w:t>
+      </w:r>
+      <w:r>
+        <w:t xml:space="preserve"> given </w:t>
+      </w:r>
+      <w:r>
+        <w:t>[] gladness to my heart,</w:t>
+      </w:r>
+    </w:p>
+    <w:p>
+      <w:pPr>
+        <w:pStyle w:val="Body"/>
         <w:rPr>
           <w:rStyle w:val="RubricsChar"/>
         </w:rPr>
       </w:pPr>
-      <w:proofErr w:type="spellStart"/>
-      <w:r>
-        <w:t>N</w:t>
+      <w:r>
+        <w:t xml:space="preserve">for </w:t>
+      </w:r>
+      <w:r>
+        <w:t>You alone, O Lord, have made</w:t>
+      </w:r>
+      <w:r>
+        <w:t xml:space="preserve"> me to </w:t>
+      </w:r>
+      <w:r>
+        <w:t>live in hope</w:t>
+      </w:r>
+      <w:r>
+        <w:t>.</w:t>
       </w:r>
       <w:r>
         <w:rPr>
           <w:rStyle w:val="RubricsChar"/>
         </w:rPr>
-        <w:t>Alleluia</w:t>
-      </w:r>
-      <w:proofErr w:type="spellEnd"/>
-      <w:r>
+        <w:t xml:space="preserve"> </w:t>
+      </w:r>
+    </w:p>
+    <w:p>
+      <w:pPr>
+        <w:pStyle w:val="Body"/>
         <w:rPr>
           <w:rStyle w:val="RubricsChar"/>
         </w:rPr>
-        <w:t>.</w:t>
+      </w:pPr>
+      <w:r>
+        <w:rPr>
+          <w:rStyle w:val="RubricsChar"/>
+        </w:rPr>
+        <w:t>Alleluia.</w:t>
       </w:r>
     </w:p>
     <w:p>
@@ -3629,7 +3652,7 @@
         </w:rPr>
       </w:pPr>
       <w:r>
-        <w:t>N</w:t>
+        <w:t>John 8:28-42</w:t>
       </w:r>
     </w:p>
     <w:p>
@@ -3637,7 +3660,13 @@
         <w:pStyle w:val="Rubric"/>
       </w:pPr>
       <w:r>
-        <w:t>Stand with the fear of God. Let us hear the Holy Gospel. Bless, O Lord, the reading of the Holy Gospel, according to St. N. Blessed be He Who comes in the Name of the Lord. Our Lord, God, Saviour, and King of us all, Jesus Christ, Son of the Living God, to Whom is glory forever.</w:t>
+        <w:t>Stand with the fear of God. Let us hear the Holy Gospel. Bless, O Lord, the reading of the</w:t>
+      </w:r>
+      <w:r>
+        <w:t xml:space="preserve"> Holy Gospel, according to St. John</w:t>
+      </w:r>
+      <w:r>
+        <w:t>. Blessed be He Who comes in the Name of the Lord. Our Lord, God, Saviour, and King of us all, Jesus Christ, Son of the Living God, to Whom is glory forever.</w:t>
       </w:r>
     </w:p>
     <w:p>
@@ -3657,10 +3686,133 @@
     <w:p>
       <w:pPr>
         <w:pStyle w:val="Body"/>
-      </w:pPr>
-      <w:r>
-        <w:lastRenderedPageBreak/>
-        <w:t xml:space="preserve">N </w:t>
+        <w:rPr>
+          <w:rFonts w:ascii="Times" w:hAnsi="Times" w:cs="Times"/>
+          <w:szCs w:val="24"/>
+        </w:rPr>
+      </w:pPr>
+      <w:r>
+        <w:lastRenderedPageBreak/>
+        <w:t xml:space="preserve">So Jesus said to them, “When you have lifted up the Son of Man, then you will know that I am {he}. I do nothing of myself, but as my Father taught me, this is what I proclaim. He who sent me is with me. The Father </w:t>
+      </w:r>
+      <w:r>
+        <w:lastRenderedPageBreak/>
+        <w:t xml:space="preserve">has not left me alone because I always do the things that are pleasing to him.” </w:t>
+      </w:r>
+    </w:p>
+    <w:p>
+      <w:pPr>
+        <w:pStyle w:val="Body"/>
+        <w:rPr>
+          <w:rFonts w:ascii="Times" w:hAnsi="Times" w:cs="Times"/>
+          <w:szCs w:val="24"/>
+        </w:rPr>
+      </w:pPr>
+      <w:r>
+        <w:rPr>
+          <w:rFonts w:ascii="Times" w:hAnsi="Times" w:cs="Times"/>
+        </w:rPr>
+        <w:t xml:space="preserve">About Abraham </w:t>
+      </w:r>
+    </w:p>
+    <w:p>
+      <w:pPr>
+        <w:pStyle w:val="Body"/>
+        <w:rPr>
+          <w:rFonts w:ascii="Times" w:hAnsi="Times" w:cs="Times"/>
+          <w:szCs w:val="24"/>
+        </w:rPr>
+      </w:pPr>
+      <w:r>
+        <w:t xml:space="preserve">As he spoke these things, many believed in him. Jesus therefore said </w:t>
+      </w:r>
+      <w:r>
+        <w:lastRenderedPageBreak/>
+        <w:t>to those Jews who had believed him, “If you remain in my word, then you are truly my disciples. You will know the truth, and the truth will set you free!”</w:t>
+      </w:r>
+    </w:p>
+    <w:p>
+      <w:pPr>
+        <w:pStyle w:val="Body"/>
+        <w:rPr>
+          <w:rFonts w:ascii="Times" w:hAnsi="Times" w:cs="Times"/>
+          <w:szCs w:val="24"/>
+        </w:rPr>
+      </w:pPr>
+      <w:r>
+        <w:t xml:space="preserve">They answered him, “We are Abraham’s seed and have never been in bondage to anyone. How can you say, ‘You will be made free?’” </w:t>
+      </w:r>
+    </w:p>
+    <w:p>
+      <w:pPr>
+        <w:pStyle w:val="Body"/>
+        <w:rPr>
+          <w:rFonts w:ascii="Times" w:hAnsi="Times" w:cs="Times"/>
+          <w:szCs w:val="24"/>
+        </w:rPr>
+      </w:pPr>
+      <w:r>
+        <w:t xml:space="preserve">Jesus answered them, “Amen, amen, I tell you; everyone who commits sin is the slave of sin! A slave does not live in the house forever, [but] a son remains forever. If therefore the Son makes you free, you will be free indeed! I know that you are Abraham’s seed, yet you seek to kill me, because my word finds no place in you. I say the things which I have seen with my Father; and you </w:t>
+      </w:r>
+      <w:r>
+        <w:lastRenderedPageBreak/>
+        <w:t xml:space="preserve">also do the things which you have seen with your father.” </w:t>
+      </w:r>
+    </w:p>
+    <w:p>
+      <w:pPr>
+        <w:pStyle w:val="Body"/>
+        <w:rPr>
+          <w:rFonts w:ascii="Times" w:hAnsi="Times" w:cs="Times"/>
+          <w:szCs w:val="24"/>
+        </w:rPr>
+      </w:pPr>
+      <w:r>
+        <w:t xml:space="preserve">They answered him, “Our father is Abraham!” </w:t>
+      </w:r>
+    </w:p>
+    <w:p>
+      <w:pPr>
+        <w:pStyle w:val="Body"/>
+        <w:rPr>
+          <w:rFonts w:ascii="Times" w:hAnsi="Times" w:cs="Times"/>
+          <w:szCs w:val="24"/>
+        </w:rPr>
+      </w:pPr>
+      <w:r>
+        <w:t xml:space="preserve">Jesus said to them, “If you were Abraham’s children, you would do the works of Abraham. But now, you seek to kill me, a man who has told you the truth which I heard from God! Abraham did not do this. You do the works of your father.” </w:t>
+      </w:r>
+    </w:p>
+    <w:p>
+      <w:pPr>
+        <w:pStyle w:val="Body"/>
+        <w:rPr>
+          <w:rFonts w:ascii="Times" w:hAnsi="Times" w:cs="Times"/>
+          <w:szCs w:val="24"/>
+        </w:rPr>
+      </w:pPr>
+      <w:r>
+        <w:t xml:space="preserve">They replied to him, “We were not born of sexual immorality! We have one Father, God.” </w:t>
+      </w:r>
+    </w:p>
+    <w:p>
+      <w:pPr>
+        <w:pStyle w:val="Body"/>
+        <w:rPr>
+          <w:rFonts w:ascii="Times" w:hAnsi="Times" w:cs="Times"/>
+          <w:szCs w:val="24"/>
+        </w:rPr>
+      </w:pPr>
+      <w:r>
+        <w:t xml:space="preserve">Therefore, Jesus said to them, “If God were your father, you would love me, for I came out and have come from God. Indeed, I have not come of myself, but he has sent me. </w:t>
+      </w:r>
+    </w:p>
+    <w:p>
+      <w:pPr>
+        <w:pStyle w:val="Body"/>
+      </w:pPr>
+      <w:r>
+        <w:t xml:space="preserve"> </w:t>
       </w:r>
       <w:r>
         <w:rPr>
@@ -3691,13 +3843,7 @@
       </w:pPr>
       <w:r>
         <w:lastRenderedPageBreak/>
-        <w:t xml:space="preserve">The Morning or </w:t>
-      </w:r>
-      <w:r>
-        <w:t>Prime</w:t>
-      </w:r>
-      <w:r>
-        <w:t xml:space="preserve"> Gospel</w:t>
+        <w:t>The Processional Gospel Before the Sanctuary</w:t>
       </w:r>
     </w:p>
     <w:p>
@@ -3705,7 +3851,7 @@
         <w:pStyle w:val="Heading5"/>
       </w:pPr>
       <w:r>
-        <w:t>Psalm N</w:t>
+        <w:t>Psalm 103:4, 137:1ab, 2a</w:t>
       </w:r>
     </w:p>
     <w:p>
@@ -3719,12 +3865,95 @@
     <w:p>
       <w:pPr>
         <w:pStyle w:val="Body"/>
+      </w:pPr>
+      <w:r>
+        <w:t>Who makes spirits His Angels,</w:t>
+      </w:r>
+    </w:p>
+    <w:p>
+      <w:pPr>
+        <w:pStyle w:val="Body"/>
+      </w:pPr>
+      <w:r>
+        <w:tab/>
+        <w:t xml:space="preserve">and His </w:t>
+      </w:r>
+      <w:proofErr w:type="gramStart"/>
+      <w:r>
+        <w:t>ministers</w:t>
+      </w:r>
+      <w:proofErr w:type="gramEnd"/>
+      <w:r>
+        <w:t xml:space="preserve"> flames of fire.</w:t>
+      </w:r>
+    </w:p>
+    <w:p>
+      <w:pPr>
+        <w:pStyle w:val="Body"/>
+      </w:pPr>
+      <w:r>
+        <w:t xml:space="preserve">I will </w:t>
+      </w:r>
+      <w:r>
+        <w:t>confess</w:t>
+      </w:r>
+      <w:r>
+        <w:t xml:space="preserve"> </w:t>
+      </w:r>
+      <w:r>
+        <w:t>You</w:t>
+      </w:r>
+      <w:r>
+        <w:t xml:space="preserve">, O Lord, </w:t>
+      </w:r>
+      <w:r>
+        <w:t xml:space="preserve">[] </w:t>
+      </w:r>
+      <w:r>
+        <w:t>in the pres</w:t>
+      </w:r>
+      <w:r>
+        <w:t>ence of the a</w:t>
+      </w:r>
+      <w:r>
+        <w:t>ngels</w:t>
+      </w:r>
+      <w:r>
+        <w:t>.</w:t>
+      </w:r>
+    </w:p>
+    <w:p>
+      <w:pPr>
+        <w:pStyle w:val="Body"/>
+      </w:pPr>
+      <w:r>
+        <w:t>I will bow down</w:t>
+      </w:r>
+      <w:r>
+        <w:t xml:space="preserve"> toward</w:t>
+      </w:r>
+      <w:r>
+        <w:t xml:space="preserve"> </w:t>
+      </w:r>
+      <w:r>
+        <w:t>Your</w:t>
+      </w:r>
+      <w:r>
+        <w:t xml:space="preserve"> holy temple</w:t>
+      </w:r>
+      <w:r>
+        <w:t>.</w:t>
+      </w:r>
+    </w:p>
+    <w:p>
+      <w:pPr>
+        <w:pStyle w:val="Body"/>
         <w:rPr>
           <w:rStyle w:val="RubricsChar"/>
         </w:rPr>
       </w:pPr>
       <w:r>
-        <w:t xml:space="preserve">N </w:t>
+        <w:t xml:space="preserve"> </w:t>
       </w:r>
       <w:r>
         <w:rPr>
@@ -3744,8 +3973,7 @@
         </w:rPr>
       </w:pPr>
       <w:r>
-        <w:lastRenderedPageBreak/>
-        <w:t>N</w:t>
+        <w:t>John 1:43-51</w:t>
       </w:r>
     </w:p>
     <w:p>
@@ -3753,7 +3981,7 @@
         <w:pStyle w:val="Rubric"/>
       </w:pPr>
       <w:r>
-        <w:t>Stand with the fear of God. Let us hear the Holy Gospel. Bless, O Lord, the reading of the Holy Gospel, according to St. N. Blessed be He Who comes in the Name of the Lord. Our Lord, God, Saviour, and King of us all, Jesus Christ, Son of the Living God, to Whom is glory forever.</w:t>
+        <w:t>A reading from the Holy Gospel according to St. John. His blessing be upon us all. Amen.</w:t>
       </w:r>
     </w:p>
     <w:p>
@@ -3771,10 +3999,117 @@
     <w:p>
       <w:pPr>
         <w:pStyle w:val="Body"/>
-      </w:pPr>
-      <w:r>
-        <w:lastRenderedPageBreak/>
-        <w:t xml:space="preserve">N </w:t>
+        <w:rPr>
+          <w:rFonts w:ascii="Times" w:hAnsi="Times" w:cs="Times"/>
+          <w:szCs w:val="24"/>
+        </w:rPr>
+      </w:pPr>
+      <w:r>
+        <w:lastRenderedPageBreak/>
+        <w:t>On the next day, being determined to go out into Galilee, Jesus</w:t>
+      </w:r>
+      <w:r>
+        <w:rPr>
+          <w:position w:val="8"/>
+          <w:sz w:val="16"/>
+          <w:szCs w:val="16"/>
+        </w:rPr>
+        <w:t xml:space="preserve"> </w:t>
+      </w:r>
+      <w:r>
+        <w:t xml:space="preserve">met Philip and said to him, “Follow me!” Now, Philip was from Bethsaida, the city of Andrew and Peter. Philip found Nathaniel and said to him, “We have found the one of whom Moses in the law and the prophets, have </w:t>
+      </w:r>
+      <w:r>
+        <w:lastRenderedPageBreak/>
+        <w:t xml:space="preserve">written: Jesus of Nazareth, the son of Joseph!” </w:t>
+      </w:r>
+    </w:p>
+    <w:p>
+      <w:pPr>
+        <w:pStyle w:val="Body"/>
+        <w:rPr>
+          <w:rFonts w:ascii="Times" w:hAnsi="Times" w:cs="Times"/>
+          <w:szCs w:val="24"/>
+        </w:rPr>
+      </w:pPr>
+      <w:r>
+        <w:t xml:space="preserve">Nathanael asked him, “Can anything good come out of Nazareth?” Philip replied, “Come and see!” </w:t>
+      </w:r>
+    </w:p>
+    <w:p>
+      <w:pPr>
+        <w:pStyle w:val="Body"/>
+        <w:rPr>
+          <w:rFonts w:ascii="Times" w:hAnsi="Times" w:cs="Times"/>
+          <w:szCs w:val="24"/>
+        </w:rPr>
+      </w:pPr>
+      <w:r>
+        <w:t xml:space="preserve">As Jesus saw Nathaniel coming to him, he said about him, “Behold, an Israelite indeed, in whom there is no deceit!” </w:t>
+      </w:r>
+    </w:p>
+    <w:p>
+      <w:pPr>
+        <w:pStyle w:val="Body"/>
+        <w:rPr>
+          <w:rFonts w:ascii="Times" w:hAnsi="Times" w:cs="Times"/>
+          <w:szCs w:val="24"/>
+        </w:rPr>
+      </w:pPr>
+      <w:r>
+        <w:lastRenderedPageBreak/>
+        <w:t xml:space="preserve">Nathanael asked Jesus, “How do you know me?” </w:t>
+      </w:r>
+    </w:p>
+    <w:p>
+      <w:pPr>
+        <w:pStyle w:val="Body"/>
+      </w:pPr>
+      <w:r>
+        <w:t xml:space="preserve">Jesus answered him, “Before Philip called you, when you were under the fig tree, I saw you.” </w:t>
+      </w:r>
+    </w:p>
+    <w:p>
+      <w:pPr>
+        <w:pStyle w:val="Body"/>
+        <w:rPr>
+          <w:rFonts w:ascii="Times" w:hAnsi="Times" w:cs="Times"/>
+          <w:szCs w:val="24"/>
+        </w:rPr>
+      </w:pPr>
+      <w:r>
+        <w:t xml:space="preserve">Nathanael replied, “Rabbi, you are the Son of God! You are King of Israel!” </w:t>
+      </w:r>
+    </w:p>
+    <w:p>
+      <w:pPr>
+        <w:pStyle w:val="Body"/>
+        <w:rPr>
+          <w:rFonts w:ascii="Times" w:hAnsi="Times" w:cs="Times"/>
+          <w:szCs w:val="24"/>
+        </w:rPr>
+      </w:pPr>
+      <w:r>
+        <w:lastRenderedPageBreak/>
+        <w:t>Jesus said to him, “Because I told you, ‘I saw you underneath the fig tree,’ do you believe? You will see greater things than these!” He said to Philip, “Amen, amen, I tell you; hereafter, you will see heaven opened, and the angels of God ascending and descending upon</w:t>
+      </w:r>
+      <w:r>
+        <w:rPr>
+          <w:position w:val="8"/>
+          <w:sz w:val="16"/>
+          <w:szCs w:val="16"/>
+        </w:rPr>
+        <w:t xml:space="preserve"> </w:t>
+      </w:r>
+      <w:r>
+        <w:t>the Son of Man.”</w:t>
+      </w:r>
+      <w:r>
+        <w:rPr>
+          <w:rFonts w:ascii="Times" w:hAnsi="Times" w:cs="Times"/>
+          <w:szCs w:val="24"/>
+        </w:rPr>
+        <w:t xml:space="preserve"> </w:t>
       </w:r>
       <w:r>
         <w:rPr>
@@ -3801,15 +4136,32 @@
       </w:pPr>
       <w:r>
         <w:lastRenderedPageBreak/>
-        <w:t>The Liturgy Gospel</w:t>
-      </w:r>
+        <w:t xml:space="preserve">The Processional Gospel Before the Icon of the </w:t>
+      </w:r>
+      <w:proofErr w:type="spellStart"/>
+      <w:r>
+        <w:t>Theotokos</w:t>
+      </w:r>
+      <w:proofErr w:type="spellEnd"/>
     </w:p>
     <w:p>
       <w:pPr>
         <w:pStyle w:val="Heading5"/>
       </w:pPr>
       <w:r>
-        <w:t>Psalm N</w:t>
+        <w:t xml:space="preserve">Psalm </w:t>
+      </w:r>
+      <w:r>
+        <w:t>86</w:t>
+      </w:r>
+      <w:r>
+        <w:t>:3, 5</w:t>
+      </w:r>
+      <w:r>
+        <w:t>c</w:t>
+      </w:r>
+      <w:r>
+        <w:t>, 7</w:t>
       </w:r>
     </w:p>
     <w:p>
@@ -3824,11 +4176,67 @@
       <w:pPr>
         <w:pStyle w:val="Body"/>
         <w:rPr>
+          <w:i/>
+        </w:rPr>
+      </w:pPr>
+      <w:r>
+        <w:t xml:space="preserve">Glorious things are </w:t>
+      </w:r>
+      <w:r>
+        <w:t>spoken of you, O city of God,</w:t>
+      </w:r>
+    </w:p>
+    <w:p>
+      <w:pPr>
+        <w:pStyle w:val="Body"/>
+      </w:pPr>
+      <w:r>
+        <w:t>for t</w:t>
+      </w:r>
+      <w:r>
+        <w:t xml:space="preserve">he </w:t>
+      </w:r>
+      <w:proofErr w:type="gramStart"/>
+      <w:r>
+        <w:t>Most High</w:t>
+      </w:r>
+      <w:proofErr w:type="gramEnd"/>
+      <w:r>
+        <w:t xml:space="preserve"> </w:t>
+      </w:r>
+      <w:r>
+        <w:t>Himself founded her.</w:t>
+      </w:r>
+    </w:p>
+    <w:p>
+      <w:pPr>
+        <w:pStyle w:val="Body"/>
+      </w:pPr>
+      <w:r>
+        <w:t xml:space="preserve">How </w:t>
+      </w:r>
+      <w:r>
+        <w:t>glad</w:t>
+      </w:r>
+      <w:r>
+        <w:t xml:space="preserve"> are all </w:t>
+      </w:r>
+      <w:r>
+        <w:t>have their dwelling</w:t>
+      </w:r>
+      <w:r>
+        <w:t xml:space="preserve"> in you!</w:t>
+      </w:r>
+    </w:p>
+    <w:p>
+      <w:pPr>
+        <w:pStyle w:val="Body"/>
+        <w:rPr>
           <w:rStyle w:val="RubricsChar"/>
         </w:rPr>
       </w:pPr>
       <w:r>
-        <w:t xml:space="preserve">N </w:t>
+        <w:t xml:space="preserve"> </w:t>
       </w:r>
       <w:r>
         <w:rPr>
@@ -3848,7 +4256,7 @@
         </w:rPr>
       </w:pPr>
       <w:r>
-        <w:t>N</w:t>
+        <w:t>Luke 1:39-56</w:t>
       </w:r>
     </w:p>
     <w:p>
@@ -3856,7 +4264,13 @@
         <w:pStyle w:val="Rubric"/>
       </w:pPr>
       <w:r>
-        <w:t>Stand with the fear of God. Let us hear the Holy Gospel. Bless, O Lord, the reading of the Holy Gospel, according to St. N. Blessed be He Who comes in the Name of the Lord. Our Lord, God, Saviour, and King of us all, Jesus Christ, Son of the Living God, to Whom is glory forever.</w:t>
+        <w:t xml:space="preserve">A reading from the Holy Gospel according to St. </w:t>
+      </w:r>
+      <w:r>
+        <w:t>Luke</w:t>
+      </w:r>
+      <w:r>
+        <w:t>. His blessing be upon us all. Amen.</w:t>
       </w:r>
     </w:p>
     <w:p>
@@ -3875,13 +4289,3343 @@
       <w:pPr>
         <w:pStyle w:val="Body"/>
         <w:rPr>
+          <w:rFonts w:cs="Courier New"/>
+          <w:szCs w:val="24"/>
+        </w:rPr>
+      </w:pPr>
+      <w:r>
+        <w:rPr>
+          <w:rFonts w:cs="Courier New"/>
+        </w:rPr>
+        <w:lastRenderedPageBreak/>
+        <w:t xml:space="preserve"> In those days, Mary arose and went into the hill country with haste, into a city of Judah. She entered into the house of Zacharias and greeted Elizabeth. And it happened that when Elizabeth heard Mary’s greeting, the baby leaped in her womb, and Elizabeth was filled with the Holy Spirit. In a loud voice, she exclaimed, “Blessed are you among women, and blessed is the fruit of your womb! Why am I so favored, that the mother of my Lord</w:t>
+      </w:r>
+      <w:r>
+        <w:rPr>
+          <w:rFonts w:cs="Courier New"/>
+          <w:position w:val="8"/>
+          <w:sz w:val="16"/>
+          <w:szCs w:val="16"/>
+        </w:rPr>
+        <w:t xml:space="preserve"> </w:t>
+      </w:r>
+      <w:r>
+        <w:rPr>
+          <w:rFonts w:cs="Courier New"/>
+        </w:rPr>
+        <w:t xml:space="preserve">should come to me? For behold, when the voice of your greeting came to my ears, the baby leaped in my womb out of joy! Blessed is she who believed, for the things which have been spoken to her from the Lord will be fulfilled!” </w:t>
+      </w:r>
+    </w:p>
+    <w:p>
+      <w:pPr>
+        <w:pStyle w:val="Body"/>
+        <w:rPr>
+          <w:rFonts w:cs="Courier New"/>
+          <w:szCs w:val="24"/>
+        </w:rPr>
+      </w:pPr>
+      <w:r>
+        <w:rPr>
+          <w:rFonts w:cs="Courier New"/>
+        </w:rPr>
+        <w:lastRenderedPageBreak/>
+        <w:t xml:space="preserve">Mary’s canticle or </w:t>
+      </w:r>
+      <w:proofErr w:type="spellStart"/>
+      <w:r>
+        <w:rPr>
+          <w:rFonts w:cs="Courier New"/>
+        </w:rPr>
+        <w:t>Magnificat</w:t>
+      </w:r>
+      <w:proofErr w:type="spellEnd"/>
+      <w:r>
+        <w:rPr>
+          <w:rFonts w:cs="Courier New"/>
+        </w:rPr>
+        <w:t xml:space="preserve"> </w:t>
+      </w:r>
+    </w:p>
+    <w:p>
+      <w:pPr>
+        <w:pStyle w:val="Body"/>
+        <w:rPr>
+          <w:rFonts w:cs="Courier New"/>
+          <w:szCs w:val="24"/>
+        </w:rPr>
+      </w:pPr>
+      <w:r>
+        <w:rPr>
+          <w:rFonts w:cs="Courier New"/>
+        </w:rPr>
+        <w:t xml:space="preserve">Mary said, </w:t>
+      </w:r>
+    </w:p>
+    <w:p>
+      <w:pPr>
+        <w:pStyle w:val="Body"/>
+        <w:ind w:left="720"/>
+        <w:rPr>
+          <w:rFonts w:eastAsia="MS Mincho" w:cs="Courier New"/>
+          <w:i/>
+        </w:rPr>
+      </w:pPr>
+      <w:r>
+        <w:rPr>
+          <w:rFonts w:cs="Courier New"/>
+          <w:i/>
+        </w:rPr>
+        <w:t>My soul magnifies the Lord</w:t>
+      </w:r>
+    </w:p>
+    <w:p>
+      <w:pPr>
+        <w:pStyle w:val="Body"/>
+        <w:ind w:left="720"/>
+        <w:rPr>
+          <w:rFonts w:eastAsia="MS Mincho" w:cs="Courier New"/>
+          <w:i/>
+        </w:rPr>
+      </w:pPr>
+      <w:r>
+        <w:rPr>
+          <w:rFonts w:cs="Courier New"/>
+          <w:i/>
+        </w:rPr>
+        <w:t>And my spirit has rejoiced in God my Savior,</w:t>
+      </w:r>
+    </w:p>
+    <w:p>
+      <w:pPr>
+        <w:pStyle w:val="Body"/>
+        <w:ind w:left="720"/>
+        <w:rPr>
+          <w:rFonts w:eastAsia="MS Mincho" w:cs="Courier New"/>
+          <w:i/>
+        </w:rPr>
+      </w:pPr>
+      <w:r>
+        <w:rPr>
+          <w:rFonts w:cs="Courier New"/>
+          <w:i/>
+        </w:rPr>
+        <w:t>for he has looked at the humble state of his handmaid.</w:t>
+      </w:r>
+    </w:p>
+    <w:p>
+      <w:pPr>
+        <w:pStyle w:val="Body"/>
+        <w:ind w:left="720"/>
+        <w:rPr>
+          <w:rFonts w:eastAsia="MS Mincho" w:cs="Courier New"/>
+          <w:i/>
+        </w:rPr>
+      </w:pPr>
+      <w:r>
+        <w:rPr>
+          <w:rFonts w:cs="Courier New"/>
+          <w:i/>
+        </w:rPr>
+        <w:t>For behold, from now on, all generations shall call me blessed. For he who is mighty has done great things for me,</w:t>
+      </w:r>
+      <w:r>
+        <w:rPr>
+          <w:rFonts w:ascii="MS Mincho" w:eastAsia="MS Mincho" w:hAnsi="MS Mincho" w:cs="MS Mincho"/>
+          <w:i/>
+        </w:rPr>
+        <w:t> +</w:t>
+      </w:r>
+      <w:r>
+        <w:rPr>
+          <w:rFonts w:cs="Courier New"/>
+          <w:i/>
+        </w:rPr>
+        <w:t>And Holy is his Name!</w:t>
+      </w:r>
+    </w:p>
+    <w:p>
+      <w:pPr>
+        <w:pStyle w:val="Body"/>
+        <w:ind w:left="720"/>
+        <w:rPr>
+          <w:rFonts w:cs="Courier New"/>
+          <w:i/>
+        </w:rPr>
+      </w:pPr>
+      <w:r>
+        <w:rPr>
+          <w:rFonts w:cs="Courier New"/>
+          <w:i/>
+        </w:rPr>
+        <w:t xml:space="preserve">His mercy is for generations of generations on those who fear </w:t>
+      </w:r>
+      <w:proofErr w:type="spellStart"/>
+      <w:r>
+        <w:rPr>
+          <w:rFonts w:cs="Courier New"/>
+          <w:i/>
+        </w:rPr>
+        <w:t>him.</w:t>
+      </w:r>
+    </w:p>
+    <w:p>
+      <w:pPr>
+        <w:pStyle w:val="Body"/>
+        <w:ind w:left="720"/>
+        <w:rPr>
+          <w:rFonts w:eastAsia="MS Mincho" w:cs="Courier New"/>
+          <w:i/>
+        </w:rPr>
+      </w:pPr>
+      <w:proofErr w:type="spellEnd"/>
+      <w:r>
+        <w:rPr>
+          <w:rFonts w:cs="Courier New"/>
+          <w:i/>
+        </w:rPr>
+        <w:t>He has shown strength with his arm,</w:t>
+      </w:r>
+    </w:p>
+    <w:p>
+      <w:pPr>
+        <w:pStyle w:val="Body"/>
+        <w:ind w:left="720"/>
+        <w:rPr>
+          <w:rFonts w:cs="Courier New"/>
+          <w:i/>
+        </w:rPr>
+      </w:pPr>
+      <w:r>
+        <w:rPr>
+          <w:rFonts w:cs="Courier New"/>
+          <w:i/>
+        </w:rPr>
+        <w:t xml:space="preserve">He has scattered the proud in the imagination of their </w:t>
+      </w:r>
+      <w:proofErr w:type="spellStart"/>
+      <w:r>
+        <w:rPr>
+          <w:rFonts w:cs="Courier New"/>
+          <w:i/>
+        </w:rPr>
+        <w:t>hearts,</w:t>
+      </w:r>
+    </w:p>
+    <w:p>
+      <w:pPr>
+        <w:pStyle w:val="Body"/>
+        <w:ind w:left="720"/>
+        <w:rPr>
+          <w:rFonts w:cs="Courier New"/>
+          <w:i/>
+        </w:rPr>
+      </w:pPr>
+      <w:proofErr w:type="spellEnd"/>
+      <w:r>
+        <w:rPr>
+          <w:rFonts w:cs="Courier New"/>
+          <w:i/>
+        </w:rPr>
+        <w:lastRenderedPageBreak/>
+        <w:t>He has put down princes from their thrones.</w:t>
+      </w:r>
+    </w:p>
+    <w:p>
+      <w:pPr>
+        <w:pStyle w:val="Body"/>
+        <w:ind w:left="720"/>
+        <w:rPr>
+          <w:rFonts w:eastAsia="MS Mincho" w:cs="Courier New"/>
+          <w:i/>
+          <w:sz w:val="14"/>
+          <w:szCs w:val="14"/>
+        </w:rPr>
+      </w:pPr>
+      <w:r>
+        <w:rPr>
+          <w:rFonts w:cs="Courier New"/>
+          <w:i/>
+        </w:rPr>
+        <w:t>And has exalted the lowly.</w:t>
+      </w:r>
+    </w:p>
+    <w:p>
+      <w:pPr>
+        <w:pStyle w:val="Body"/>
+        <w:ind w:left="720"/>
+        <w:rPr>
+          <w:rFonts w:cs="Courier New"/>
+          <w:i/>
+        </w:rPr>
+      </w:pPr>
+      <w:r>
+        <w:rPr>
+          <w:rFonts w:cs="Courier New"/>
+          <w:i/>
+        </w:rPr>
+        <w:t>He has filled the hungry with good things,</w:t>
+      </w:r>
+    </w:p>
+    <w:p>
+      <w:pPr>
+        <w:pStyle w:val="Body"/>
+        <w:ind w:left="720"/>
+        <w:rPr>
+          <w:rFonts w:cs="Courier New"/>
+          <w:i/>
+        </w:rPr>
+      </w:pPr>
+      <w:r>
+        <w:rPr>
+          <w:rFonts w:cs="Courier New"/>
+          <w:i/>
+        </w:rPr>
+        <w:t>He has sent the rich away empty.</w:t>
+      </w:r>
+    </w:p>
+    <w:p>
+      <w:pPr>
+        <w:pStyle w:val="Body"/>
+        <w:ind w:left="720"/>
+        <w:rPr>
+          <w:rFonts w:cs="Courier New"/>
+          <w:i/>
+        </w:rPr>
+      </w:pPr>
+      <w:r>
+        <w:rPr>
+          <w:rFonts w:cs="Courier New"/>
+          <w:i/>
+        </w:rPr>
+        <w:t>He has given help to Israel, his servant,</w:t>
+      </w:r>
+    </w:p>
+    <w:p>
+      <w:pPr>
+        <w:pStyle w:val="Body"/>
+        <w:ind w:left="720"/>
+        <w:rPr>
+          <w:rFonts w:eastAsia="MS Mincho" w:cs="Courier New"/>
+          <w:i/>
+        </w:rPr>
+      </w:pPr>
+      <w:r>
+        <w:rPr>
+          <w:rFonts w:cs="Courier New"/>
+          <w:i/>
+        </w:rPr>
+        <w:lastRenderedPageBreak/>
+        <w:t>So that he might remember mercy,</w:t>
+      </w:r>
+    </w:p>
+    <w:p>
+      <w:pPr>
+        <w:pStyle w:val="Body"/>
+        <w:ind w:left="720"/>
+        <w:rPr>
+          <w:rFonts w:eastAsia="MS Mincho" w:cs="Courier New"/>
+          <w:i/>
+        </w:rPr>
+      </w:pPr>
+      <w:r>
+        <w:rPr>
+          <w:rFonts w:cs="Courier New"/>
+          <w:i/>
+        </w:rPr>
+        <w:t>As he spoke to our fathers,</w:t>
+      </w:r>
+    </w:p>
+    <w:p>
+      <w:pPr>
+        <w:pStyle w:val="Body"/>
+        <w:ind w:left="720"/>
+        <w:rPr>
+          <w:rFonts w:cs="Courier New"/>
+          <w:i/>
+          <w:szCs w:val="24"/>
+        </w:rPr>
+      </w:pPr>
+      <w:r>
+        <w:rPr>
+          <w:rFonts w:cs="Courier New"/>
+          <w:i/>
+        </w:rPr>
+        <w:t xml:space="preserve">to Abraham and his seed forever. </w:t>
+      </w:r>
+    </w:p>
+    <w:p>
+      <w:pPr>
+        <w:pStyle w:val="Body"/>
+        <w:rPr>
           <w:rFonts w:ascii="Times" w:hAnsi="Times" w:cs="Times"/>
           <w:szCs w:val="24"/>
         </w:rPr>
       </w:pPr>
       <w:r>
-        <w:lastRenderedPageBreak/>
-        <w:t xml:space="preserve">N </w:t>
+        <w:rPr>
+          <w:rFonts w:cs="Courier New"/>
+        </w:rPr>
+        <w:t xml:space="preserve">Mary stayed with Elizabeth for about three months, and then returned to her house. </w:t>
+      </w:r>
+      <w:r>
+        <w:rPr>
+          <w:rStyle w:val="RubricsChar"/>
+        </w:rPr>
+        <w:t>Glory be to God forever.</w:t>
+      </w:r>
+    </w:p>
+    <w:p>
+      <w:pPr>
+        <w:pStyle w:val="Heading4"/>
+        <w:sectPr>
+          <w:type w:val="continuous"/>
+          <w:pgSz w:w="11880" w:h="15480" w:code="1"/>
+          <w:pgMar w:top="1080" w:right="1440" w:bottom="1440" w:left="1080" w:header="720" w:footer="720" w:gutter="504"/>
+          <w:cols w:num="2" w:space="567"/>
+          <w:docGrid w:linePitch="360"/>
+        </w:sectPr>
+      </w:pPr>
+    </w:p>
+    <w:p>
+      <w:pPr>
+        <w:pStyle w:val="Heading4"/>
+      </w:pPr>
+      <w:r>
+        <w:lastRenderedPageBreak/>
+        <w:t xml:space="preserve">The Processional Gospel Before </w:t>
+      </w:r>
+      <w:r>
+        <w:t>the Icon of Archangel Gabriel</w:t>
+      </w:r>
+    </w:p>
+    <w:p>
+      <w:pPr>
+        <w:pStyle w:val="Heading5"/>
+      </w:pPr>
+      <w:r>
+        <w:t xml:space="preserve">Psalm </w:t>
+      </w:r>
+      <w:r>
+        <w:t>33:8, 9</w:t>
+      </w:r>
+    </w:p>
+    <w:p>
+      <w:pPr>
+        <w:pStyle w:val="Rubric"/>
+      </w:pPr>
+      <w:r>
+        <w:t>A Psalm of David.</w:t>
+      </w:r>
+    </w:p>
+    <w:p>
+      <w:pPr>
+        <w:pStyle w:val="Body"/>
+      </w:pPr>
+      <w:r>
+        <w:t xml:space="preserve">The Angel of the Lord </w:t>
+      </w:r>
+      <w:r>
+        <w:t>will encamp a</w:t>
+      </w:r>
+      <w:r>
+        <w:t>round those who fear Him</w:t>
+      </w:r>
+      <w:r>
+        <w:t>,</w:t>
+      </w:r>
+    </w:p>
+    <w:p>
+      <w:pPr>
+        <w:pStyle w:val="Body"/>
+      </w:pPr>
+      <w:r>
+        <w:tab/>
+        <w:t xml:space="preserve">and </w:t>
+      </w:r>
+      <w:r>
+        <w:t>He will deliver</w:t>
+      </w:r>
+      <w:r>
+        <w:t xml:space="preserve"> them.</w:t>
+      </w:r>
+    </w:p>
+    <w:p>
+      <w:pPr>
+        <w:pStyle w:val="Body"/>
+      </w:pPr>
+      <w:r>
+        <w:t>O taste and see that the Lord is good;</w:t>
+      </w:r>
+    </w:p>
+    <w:p>
+      <w:pPr>
+        <w:pStyle w:val="Body"/>
+      </w:pPr>
+      <w:r>
+        <w:tab/>
+        <w:t xml:space="preserve">blessed is the man who </w:t>
+      </w:r>
+      <w:r>
+        <w:t>hopes</w:t>
+      </w:r>
+      <w:r>
+        <w:t xml:space="preserve"> in Him.</w:t>
+      </w:r>
+    </w:p>
+    <w:p>
+      <w:pPr>
+        <w:pStyle w:val="Body"/>
+        <w:rPr>
+          <w:rStyle w:val="RubricsChar"/>
+        </w:rPr>
+      </w:pPr>
+      <w:r>
+        <w:t xml:space="preserve"> </w:t>
+      </w:r>
+      <w:r>
+        <w:rPr>
+          <w:rStyle w:val="RubricsChar"/>
+        </w:rPr>
+        <w:t>Alleluia.</w:t>
+      </w:r>
+    </w:p>
+    <w:p>
+      <w:pPr>
+        <w:pStyle w:val="Heading5"/>
+        <w:rPr>
+          <w:rFonts w:ascii="Times New Roman" w:hAnsi="Times New Roman"/>
+          <w:sz w:val="24"/>
+          <w:szCs w:val="24"/>
+          <w:lang w:val="en-US"/>
+        </w:rPr>
+      </w:pPr>
+      <w:r>
+        <w:t>Luke 1:26-38</w:t>
+      </w:r>
+    </w:p>
+    <w:p>
+      <w:pPr>
+        <w:pStyle w:val="Rubric"/>
+      </w:pPr>
+      <w:r>
+        <w:t xml:space="preserve">A reading from the Holy Gospel according to St. </w:t>
+      </w:r>
+      <w:r>
+        <w:t>Luke</w:t>
+      </w:r>
+      <w:r>
+        <w:t>. His blessing be upon us all. Amen.</w:t>
+      </w:r>
+    </w:p>
+    <w:p>
+      <w:pPr>
+        <w:pStyle w:val="Body"/>
+        <w:sectPr>
+          <w:type w:val="continuous"/>
+          <w:pgSz w:w="11880" w:h="15480" w:code="1"/>
+          <w:pgMar w:top="1080" w:right="1440" w:bottom="1440" w:left="1080" w:header="720" w:footer="720" w:gutter="504"/>
+          <w:cols w:space="720"/>
+          <w:docGrid w:linePitch="360"/>
+        </w:sectPr>
+      </w:pPr>
+    </w:p>
+    <w:p>
+      <w:pPr>
+        <w:pStyle w:val="Body"/>
+        <w:rPr>
+          <w:rFonts w:ascii="Times" w:hAnsi="Times" w:cs="Times"/>
+          <w:szCs w:val="24"/>
+        </w:rPr>
+      </w:pPr>
+      <w:r>
+        <w:lastRenderedPageBreak/>
+        <w:t xml:space="preserve">Now, in the sixth month, the angel Gabriel was sent from God to a city of Galilee named Nazareth, to a virgin pledged to be married to a man whose name was Joseph, of the house of David. The virgin’s name was Mary. Having come in, the angel said to her, “Hail, full of grace! The Lord is with you! Blessed are you among women!” </w:t>
+      </w:r>
+    </w:p>
+    <w:p>
+      <w:pPr>
+        <w:pStyle w:val="Body"/>
+      </w:pPr>
+      <w:r>
+        <w:t xml:space="preserve">But when she saw him, she was greatly troubled at the saying and considered what kind of greeting this might be. The angel said to her, “Do not be afraid, Mary, for you have found favor with God. Behold, you will conceive in your womb and bring forth a son, and you will call his name </w:t>
+      </w:r>
+      <w:r>
+        <w:lastRenderedPageBreak/>
+        <w:t>‘Jesus.’ He will be great and will be called the Son of the Most High. The Lord God will give him the throne of his father, David, and he will reign over the house of Jacob forever. And to his Kingdom there shall be no end</w:t>
+      </w:r>
+      <w:r>
+        <w:rPr>
+          <w:position w:val="8"/>
+          <w:sz w:val="16"/>
+          <w:szCs w:val="16"/>
+        </w:rPr>
+        <w:t>e</w:t>
+      </w:r>
+      <w:r>
+        <w:t xml:space="preserve">.” </w:t>
+      </w:r>
+    </w:p>
+    <w:p>
+      <w:pPr>
+        <w:pStyle w:val="Body"/>
+        <w:rPr>
+          <w:rFonts w:ascii="Times" w:hAnsi="Times" w:cs="Times"/>
+          <w:szCs w:val="24"/>
+        </w:rPr>
+      </w:pPr>
+      <w:r>
+        <w:t>Mary said to the angel, “How can this be, since I do not know a man</w:t>
+      </w:r>
+      <w:r>
+        <w:rPr>
+          <w:position w:val="8"/>
+          <w:sz w:val="16"/>
+          <w:szCs w:val="16"/>
+        </w:rPr>
+        <w:t>a</w:t>
+      </w:r>
+      <w:r>
+        <w:t xml:space="preserve">?” </w:t>
+      </w:r>
+    </w:p>
+    <w:p>
+      <w:pPr>
+        <w:pStyle w:val="Body"/>
+        <w:rPr>
+          <w:rFonts w:ascii="Times" w:hAnsi="Times" w:cs="Times"/>
+          <w:szCs w:val="24"/>
+        </w:rPr>
+      </w:pPr>
+      <w:r>
+        <w:t>The angel answered her, “The Holy Spirit will come on you, and the power of the Most High will overshadow</w:t>
+      </w:r>
+      <w:r>
+        <w:rPr>
+          <w:position w:val="8"/>
+          <w:sz w:val="16"/>
+          <w:szCs w:val="16"/>
+        </w:rPr>
+        <w:t xml:space="preserve"> </w:t>
+      </w:r>
+      <w:r>
+        <w:t xml:space="preserve">you. Therefore, the holy one who is born from you will be called the Son of God. Behold, your relative Elizabeth has also conceived a son in her old age and this is the sixth month [of her pregnancy] for her </w:t>
+      </w:r>
+      <w:r>
+        <w:lastRenderedPageBreak/>
+        <w:t xml:space="preserve">who was called barren. For everything spoken by God is possible.” </w:t>
+      </w:r>
+    </w:p>
+    <w:p>
+      <w:pPr>
+        <w:pStyle w:val="Body"/>
+      </w:pPr>
+      <w:r>
+        <w:t xml:space="preserve">Mary said, “Behold, the handmaid of the Lord! Be it to me according to your </w:t>
+      </w:r>
+      <w:proofErr w:type="spellStart"/>
+      <w:r>
+        <w:t>word.”</w:t>
+      </w:r>
+    </w:p>
+    <w:p>
+      <w:pPr>
+        <w:pStyle w:val="Body"/>
+        <w:rPr>
+          <w:rFonts w:ascii="Times" w:hAnsi="Times" w:cs="Times"/>
+          <w:szCs w:val="24"/>
+        </w:rPr>
+      </w:pPr>
+      <w:proofErr w:type="spellEnd"/>
+      <w:r>
+        <w:rPr>
+          <w:rFonts w:cs="Bell MT"/>
+          <w:szCs w:val="28"/>
+        </w:rPr>
+        <w:lastRenderedPageBreak/>
+        <w:t>And the angel departed from her.</w:t>
+      </w:r>
+      <w:r>
+        <w:rPr>
+          <w:rFonts w:ascii="Bell MT" w:hAnsi="Bell MT" w:cs="Bell MT"/>
+          <w:sz w:val="30"/>
+          <w:szCs w:val="30"/>
+        </w:rPr>
+        <w:t xml:space="preserve"> </w:t>
+      </w:r>
+      <w:r>
+        <w:rPr>
+          <w:rStyle w:val="RubricsChar"/>
+        </w:rPr>
+        <w:t>Glory be to God forever.</w:t>
+      </w:r>
+    </w:p>
+    <w:p>
+      <w:pPr>
+        <w:pStyle w:val="Heading4"/>
+        <w:sectPr>
+          <w:type w:val="continuous"/>
+          <w:pgSz w:w="11880" w:h="15480" w:code="1"/>
+          <w:pgMar w:top="1080" w:right="1440" w:bottom="1440" w:left="1080" w:header="720" w:footer="720" w:gutter="504"/>
+          <w:cols w:num="2" w:space="567"/>
+          <w:docGrid w:linePitch="360"/>
+        </w:sectPr>
+      </w:pPr>
+    </w:p>
+    <w:p>
+      <w:pPr>
+        <w:pStyle w:val="Heading4"/>
+      </w:pPr>
+      <w:r>
+        <w:lastRenderedPageBreak/>
+        <w:t xml:space="preserve">The Processional Gospel Before </w:t>
+      </w:r>
+      <w:r>
+        <w:t>the Icon of Archangel Michael</w:t>
+      </w:r>
+    </w:p>
+    <w:p>
+      <w:pPr>
+        <w:pStyle w:val="Heading5"/>
+      </w:pPr>
+      <w:r>
+        <w:t>Psalm 103: 20ab, 21</w:t>
+      </w:r>
+    </w:p>
+    <w:p>
+      <w:pPr>
+        <w:pStyle w:val="Rubric"/>
+      </w:pPr>
+      <w:r>
+        <w:t>A Psalm of David.</w:t>
+      </w:r>
+    </w:p>
+    <w:p>
+      <w:pPr>
+        <w:pStyle w:val="Body"/>
+      </w:pPr>
+      <w:r>
+        <w:t xml:space="preserve">Bless the Lord, all </w:t>
+      </w:r>
+      <w:r>
+        <w:t>you His angels</w:t>
+      </w:r>
+      <w:r>
+        <w:t>,</w:t>
+      </w:r>
+    </w:p>
+    <w:p>
+      <w:pPr>
+        <w:pStyle w:val="Body"/>
+      </w:pPr>
+      <w:r>
+        <w:tab/>
+        <w:t xml:space="preserve">who are mighty in strength, who do His </w:t>
+      </w:r>
+      <w:proofErr w:type="gramStart"/>
+      <w:r>
+        <w:t>word</w:t>
+      </w:r>
+      <w:r>
+        <w:t>.</w:t>
+      </w:r>
+      <w:proofErr w:type="gramEnd"/>
+    </w:p>
+    <w:p>
+      <w:pPr>
+        <w:pStyle w:val="Body"/>
+      </w:pPr>
+      <w:r>
+        <w:t>Bless the Lord, all His Hosts,</w:t>
+      </w:r>
+    </w:p>
+    <w:p>
+      <w:pPr>
+        <w:pStyle w:val="Body"/>
+      </w:pPr>
+      <w:r>
+        <w:tab/>
+        <w:t>His ministers who do His will.</w:t>
+      </w:r>
+    </w:p>
+    <w:p>
+      <w:pPr>
+        <w:pStyle w:val="Body"/>
+        <w:rPr>
+          <w:rStyle w:val="RubricsChar"/>
+        </w:rPr>
+      </w:pPr>
+      <w:r>
+        <w:t xml:space="preserve"> </w:t>
+      </w:r>
+      <w:r>
+        <w:rPr>
+          <w:rStyle w:val="RubricsChar"/>
+        </w:rPr>
+        <w:t>Alleluia.</w:t>
+      </w:r>
+    </w:p>
+    <w:p>
+      <w:pPr>
+        <w:pStyle w:val="Heading5"/>
+        <w:rPr>
+          <w:rFonts w:ascii="Times New Roman" w:hAnsi="Times New Roman"/>
+          <w:sz w:val="24"/>
+          <w:szCs w:val="24"/>
+          <w:lang w:val="en-US"/>
+        </w:rPr>
+      </w:pPr>
+      <w:r>
+        <w:t>Matthew 13:44-52</w:t>
+      </w:r>
+    </w:p>
+    <w:p>
+      <w:pPr>
+        <w:pStyle w:val="Rubric"/>
+      </w:pPr>
+      <w:r>
+        <w:t>A reading from th</w:t>
+      </w:r>
+      <w:r>
+        <w:t>e Holy Gospel according to St. Matthew</w:t>
+      </w:r>
+      <w:r>
+        <w:t>. His blessing be upon us all. Amen.</w:t>
+      </w:r>
+    </w:p>
+    <w:p>
+      <w:pPr>
+        <w:pStyle w:val="Body"/>
+        <w:sectPr>
+          <w:type w:val="continuous"/>
+          <w:pgSz w:w="11880" w:h="15480" w:code="1"/>
+          <w:pgMar w:top="1080" w:right="1440" w:bottom="1440" w:left="1080" w:header="720" w:footer="720" w:gutter="504"/>
+          <w:cols w:space="720"/>
+          <w:docGrid w:linePitch="360"/>
+        </w:sectPr>
+      </w:pPr>
+    </w:p>
+    <w:p>
+      <w:pPr>
+        <w:pStyle w:val="Body"/>
+        <w:rPr>
+          <w:rFonts w:ascii="Times" w:hAnsi="Times" w:cs="Times"/>
+          <w:szCs w:val="24"/>
+        </w:rPr>
+      </w:pPr>
+      <w:r>
+        <w:lastRenderedPageBreak/>
+        <w:t xml:space="preserve">The Kingdom of Heaven is like a treasure hidden in the field. When a man found it, he hid it again. In his joy, he then goes and sells all that he has, and buys that field! </w:t>
+      </w:r>
+    </w:p>
+    <w:p>
+      <w:pPr>
+        <w:pStyle w:val="Body"/>
+        <w:rPr>
+          <w:rFonts w:ascii="Times" w:hAnsi="Times" w:cs="Times"/>
+          <w:szCs w:val="24"/>
+        </w:rPr>
+      </w:pPr>
+      <w:r>
+        <w:t xml:space="preserve">The Kingdom of Heaven is also like a man who is a merchant seeking fine pearls. </w:t>
+      </w:r>
+      <w:r>
+        <w:rPr>
+          <w:position w:val="8"/>
+          <w:sz w:val="18"/>
+          <w:szCs w:val="18"/>
+        </w:rPr>
+        <w:t>46</w:t>
+      </w:r>
+      <w:r>
+        <w:t xml:space="preserve">Having found one pearl of great price, he went and sold all that he had and bought it. </w:t>
+      </w:r>
+    </w:p>
+    <w:p>
+      <w:pPr>
+        <w:pStyle w:val="Body"/>
+        <w:rPr>
+          <w:rFonts w:ascii="Times" w:hAnsi="Times" w:cs="Times"/>
+          <w:szCs w:val="24"/>
+        </w:rPr>
+      </w:pPr>
+      <w:r>
+        <w:t>The Kingdom of Heaven is like a dragnet cast into the sea which gathered fish of every kind. When the net was filled, people drew it up on the beach. They sat down and gathered the good fish into contain</w:t>
+      </w:r>
+      <w:r>
+        <w:lastRenderedPageBreak/>
+        <w:t xml:space="preserve">ers, but the bad they threw away. This is how it will be in the end of the age. The angels will come forth and separate the wicked from the righteous, and they will cast them into the furnace of fire where there will be the weeping and the gnashing of teeth.” </w:t>
+      </w:r>
+    </w:p>
+    <w:p>
+      <w:pPr>
+        <w:pStyle w:val="Body"/>
+        <w:rPr>
+          <w:rFonts w:ascii="Times" w:hAnsi="Times" w:cs="Times"/>
+          <w:szCs w:val="24"/>
+        </w:rPr>
+      </w:pPr>
+      <w:r>
+        <w:t xml:space="preserve">Jesus said to them, “Have you understood all these things?” </w:t>
+      </w:r>
+    </w:p>
+    <w:p>
+      <w:pPr>
+        <w:pStyle w:val="Body"/>
+        <w:rPr>
+          <w:rFonts w:ascii="Times" w:hAnsi="Times" w:cs="Times"/>
+          <w:szCs w:val="24"/>
+        </w:rPr>
+      </w:pPr>
+      <w:r>
+        <w:t xml:space="preserve">They answered him, “Yes, Lord.” </w:t>
+      </w:r>
+    </w:p>
+    <w:p>
+      <w:pPr>
+        <w:pStyle w:val="Body"/>
+        <w:rPr>
+          <w:rFonts w:ascii="Times" w:hAnsi="Times" w:cs="Times"/>
+          <w:szCs w:val="24"/>
+        </w:rPr>
+      </w:pPr>
+      <w:r>
+        <w:t>He said to them, “Therefore, every scribe who has been made a disciple in the Kingdom of Heaven is like the owner of a house who brings out of his storeroom new and old things.”</w:t>
+      </w:r>
+      <w:r>
+        <w:t xml:space="preserve"> </w:t>
+      </w:r>
+      <w:r>
+        <w:rPr>
+          <w:rStyle w:val="RubricsChar"/>
+        </w:rPr>
+        <w:t>Glory be to God forever.</w:t>
+      </w:r>
+    </w:p>
+    <w:p>
+      <w:pPr>
+        <w:pStyle w:val="Heading4"/>
+        <w:sectPr>
+          <w:type w:val="continuous"/>
+          <w:pgSz w:w="11880" w:h="15480" w:code="1"/>
+          <w:pgMar w:top="1080" w:right="1440" w:bottom="1440" w:left="1080" w:header="720" w:footer="720" w:gutter="504"/>
+          <w:cols w:num="2" w:space="567"/>
+          <w:docGrid w:linePitch="360"/>
+        </w:sectPr>
+      </w:pPr>
+    </w:p>
+    <w:p>
+      <w:pPr>
+        <w:sectPr>
+          <w:type w:val="continuous"/>
+          <w:pgSz w:w="11880" w:h="15480" w:code="1"/>
+          <w:pgMar w:top="1080" w:right="1440" w:bottom="1440" w:left="1080" w:header="720" w:footer="720" w:gutter="504"/>
+          <w:cols w:num="2" w:space="567"/>
+          <w:docGrid w:linePitch="360"/>
+        </w:sectPr>
+      </w:pPr>
+    </w:p>
+    <w:p>
+      <w:pPr>
+        <w:pStyle w:val="Heading4"/>
+      </w:pPr>
+      <w:r>
+        <w:lastRenderedPageBreak/>
+        <w:t xml:space="preserve">The Processional Gospel Before </w:t>
+      </w:r>
+      <w:r>
+        <w:t>the Icon of St. Mark</w:t>
+      </w:r>
+    </w:p>
+    <w:p>
+      <w:pPr>
+        <w:pStyle w:val="Heading5"/>
+      </w:pPr>
+      <w:r>
+        <w:t>Psalm 67:12, 13</w:t>
+      </w:r>
+    </w:p>
+    <w:p>
+      <w:pPr>
+        <w:pStyle w:val="Rubric"/>
+      </w:pPr>
+      <w:r>
+        <w:t>A Psalm of David.</w:t>
+      </w:r>
+    </w:p>
+    <w:p>
+      <w:pPr>
+        <w:pStyle w:val="Body"/>
+      </w:pPr>
+      <w:r>
+        <w:lastRenderedPageBreak/>
+        <w:t xml:space="preserve">The Lord will give </w:t>
+      </w:r>
+      <w:r>
+        <w:t>a</w:t>
+      </w:r>
+      <w:r>
+        <w:t xml:space="preserve"> word</w:t>
+      </w:r>
+    </w:p>
+    <w:p>
+      <w:pPr>
+        <w:pStyle w:val="Body"/>
+      </w:pPr>
+      <w:r>
+        <w:tab/>
+        <w:t xml:space="preserve">to those </w:t>
+      </w:r>
+      <w:r>
+        <w:t>proclaiming the Gospel to a great company,</w:t>
+      </w:r>
+    </w:p>
+    <w:p>
+      <w:pPr>
+        <w:pStyle w:val="Body"/>
+      </w:pPr>
+      <w:r>
+        <w:t>The K</w:t>
+      </w:r>
+      <w:r>
+        <w:t>ing of the forces of the Beloved</w:t>
+      </w:r>
+    </w:p>
+    <w:p>
+      <w:pPr>
+        <w:pStyle w:val="Body"/>
+      </w:pPr>
+      <w:r>
+        <w:tab/>
+        <w:t>will grant them to divide the spoils</w:t>
+      </w:r>
+    </w:p>
+    <w:p>
+      <w:pPr>
+        <w:pStyle w:val="Body"/>
+      </w:pPr>
+      <w:r>
+        <w:tab/>
+      </w:r>
+      <w:r>
+        <w:t>for</w:t>
+      </w:r>
+      <w:r>
+        <w:t xml:space="preserve"> the beauty of the house.</w:t>
+      </w:r>
+    </w:p>
+    <w:p>
+      <w:pPr>
+        <w:pStyle w:val="Body"/>
+        <w:rPr>
+          <w:rStyle w:val="RubricsChar"/>
+        </w:rPr>
+      </w:pPr>
+      <w:r>
+        <w:rPr>
+          <w:rStyle w:val="RubricsChar"/>
+        </w:rPr>
+        <w:t>Alleluia.</w:t>
+      </w:r>
+    </w:p>
+    <w:p>
+      <w:pPr>
+        <w:pStyle w:val="Heading5"/>
+        <w:rPr>
+          <w:rFonts w:ascii="Times New Roman" w:hAnsi="Times New Roman"/>
+          <w:sz w:val="24"/>
+          <w:szCs w:val="24"/>
+          <w:lang w:val="en-US"/>
+        </w:rPr>
+      </w:pPr>
+      <w:r>
+        <w:t>Luke</w:t>
+      </w:r>
+      <w:r>
+        <w:t xml:space="preserve"> </w:t>
+      </w:r>
+      <w:r>
+        <w:t>10:1-12</w:t>
+      </w:r>
+    </w:p>
+    <w:p>
+      <w:pPr>
+        <w:pStyle w:val="Rubric"/>
+      </w:pPr>
+      <w:r>
+        <w:t xml:space="preserve">A reading from the Holy Gospel according to St. </w:t>
+      </w:r>
+      <w:r>
+        <w:t>Luke</w:t>
+      </w:r>
+      <w:r>
+        <w:t>. His blessing be upon us all. Amen.</w:t>
+      </w:r>
+    </w:p>
+    <w:p>
+      <w:pPr>
+        <w:pStyle w:val="Body"/>
+        <w:ind w:firstLine="0"/>
+        <w:sectPr>
+          <w:type w:val="continuous"/>
+          <w:pgSz w:w="11880" w:h="15480" w:code="1"/>
+          <w:pgMar w:top="1080" w:right="1440" w:bottom="1440" w:left="1080" w:header="720" w:footer="720" w:gutter="504"/>
+          <w:cols w:space="720"/>
+          <w:docGrid w:linePitch="360"/>
+        </w:sectPr>
+      </w:pPr>
+    </w:p>
+    <w:p>
+      <w:pPr>
+        <w:pStyle w:val="Body"/>
+        <w:rPr>
+          <w:rFonts w:ascii="Times" w:hAnsi="Times" w:cs="Times"/>
+          <w:szCs w:val="24"/>
+        </w:rPr>
+      </w:pPr>
+      <w:r>
+        <w:lastRenderedPageBreak/>
+        <w:t>After these things, the Lord also appointed seventy</w:t>
+      </w:r>
+      <w:r>
+        <w:rPr>
+          <w:position w:val="8"/>
+          <w:sz w:val="16"/>
+          <w:szCs w:val="16"/>
+        </w:rPr>
+        <w:t xml:space="preserve"> </w:t>
+      </w:r>
+      <w:r>
+        <w:t>others and sent them two by two ahead of him</w:t>
+      </w:r>
+      <w:r>
+        <w:rPr>
+          <w:position w:val="8"/>
+          <w:sz w:val="16"/>
+          <w:szCs w:val="16"/>
+        </w:rPr>
+        <w:t xml:space="preserve"> </w:t>
+      </w:r>
+      <w:r>
+        <w:t>into every city and place where he was about to go. Jesus said to them, “The harvest is indeed plentiful, but the laborers are few. Pray therefore to the Lord of the harvest, that he may send out laborers into his harvest. Go on your ways, [but] be aware that I am sending you out as lambs among wolves. Do not carry a purse, a wallet, or sandals. Do not greet anyone on the way. Whatever house you enter, first say, ‘Peace be to this house.’ If a follower</w:t>
+      </w:r>
+      <w:r>
+        <w:rPr>
+          <w:position w:val="8"/>
+          <w:sz w:val="16"/>
+          <w:szCs w:val="16"/>
+        </w:rPr>
+        <w:t xml:space="preserve">c </w:t>
+      </w:r>
+      <w:r>
+        <w:t xml:space="preserve">of peace is there, your peace will rest on him; but if not, it will return to you. Remain in that house, </w:t>
+      </w:r>
+      <w:r>
+        <w:lastRenderedPageBreak/>
+        <w:t xml:space="preserve">eating and drinking what they will give [you], for the laborer deserves his wages. Do not go from house to house. Whatever town you enter and if the people welcome you, eat whatever is set before you. Heal the sick who are there and tell them, ‘The Kingdom of God has come near to you!’ But if you enter into any town and people there do not welcome you, go out into its streets and say, ‘Even the dust from your city that clings to us, we wipe off against you. Nevertheless, know this, that the Kingdom of God has come near to you!’ I tell you, it will be more tolerable in that day for Sodom than for such a city. </w:t>
+      </w:r>
+      <w:r>
+        <w:rPr>
+          <w:rStyle w:val="RubricsInBodyChar"/>
+        </w:rPr>
+        <w:t>Glory be to God forever.</w:t>
+      </w:r>
+    </w:p>
+    <w:p>
+      <w:pPr>
+        <w:pStyle w:val="Body"/>
+        <w:rPr>
+          <w:rStyle w:val="RubricsChar"/>
+        </w:rPr>
+        <w:sectPr>
+          <w:type w:val="continuous"/>
+          <w:pgSz w:w="11880" w:h="15480" w:code="1"/>
+          <w:pgMar w:top="1080" w:right="1440" w:bottom="1440" w:left="1080" w:header="720" w:footer="720" w:gutter="504"/>
+          <w:cols w:num="2" w:space="567"/>
+          <w:docGrid w:linePitch="360"/>
+        </w:sectPr>
+      </w:pPr>
+    </w:p>
+    <w:p>
+      <w:pPr>
+        <w:pStyle w:val="Heading4"/>
+      </w:pPr>
+      <w:r>
+        <w:lastRenderedPageBreak/>
+        <w:t xml:space="preserve">The Processional Gospel Before </w:t>
+      </w:r>
+      <w:r>
+        <w:t>the Icon of the Apostles</w:t>
+      </w:r>
+    </w:p>
+    <w:p>
+      <w:pPr>
+        <w:pStyle w:val="Heading5"/>
+      </w:pPr>
+      <w:r>
+        <w:t>Psalm 18:4[b], 5</w:t>
+      </w:r>
+    </w:p>
+    <w:p>
+      <w:pPr>
+        <w:pStyle w:val="Rubric"/>
+      </w:pPr>
+      <w:r>
+        <w:t>A Psalm of David.</w:t>
+      </w:r>
+    </w:p>
+    <w:p>
+      <w:pPr>
+        <w:pStyle w:val="Body"/>
+      </w:pPr>
+      <w:r>
+        <w:t>[</w:t>
+      </w:r>
+      <w:r>
+        <w:t xml:space="preserve">There is no speech </w:t>
+      </w:r>
+      <w:r>
+        <w:t>nor</w:t>
+      </w:r>
+      <w:r>
+        <w:t xml:space="preserve"> </w:t>
+      </w:r>
+      <w:r>
+        <w:t>language,</w:t>
+      </w:r>
+      <w:r>
+        <w:t>]</w:t>
+      </w:r>
+    </w:p>
+    <w:p>
+      <w:pPr>
+        <w:pStyle w:val="Body"/>
+      </w:pPr>
+      <w:r>
+        <w:tab/>
+      </w:r>
+      <w:r>
+        <w:t>in which their voices are not heard</w:t>
+      </w:r>
+      <w:r>
+        <w:t>.</w:t>
+      </w:r>
+    </w:p>
+    <w:p>
+      <w:pPr>
+        <w:pStyle w:val="Body"/>
+      </w:pPr>
+      <w:r>
+        <w:t>T</w:t>
+      </w:r>
+      <w:r>
+        <w:t xml:space="preserve">heir message </w:t>
+      </w:r>
+      <w:r>
+        <w:t>went</w:t>
+      </w:r>
+      <w:r>
+        <w:t xml:space="preserve"> out into all the earth,</w:t>
+      </w:r>
+    </w:p>
+    <w:p>
+      <w:pPr>
+        <w:pStyle w:val="Body"/>
+      </w:pPr>
+      <w:r>
+        <w:tab/>
+        <w:t>and their words to the ends of the world.</w:t>
+      </w:r>
+    </w:p>
+    <w:p>
+      <w:pPr>
+        <w:pStyle w:val="Body"/>
+        <w:rPr>
+          <w:rStyle w:val="RubricsChar"/>
+        </w:rPr>
+      </w:pPr>
+      <w:r>
+        <w:rPr>
+          <w:rStyle w:val="RubricsChar"/>
+        </w:rPr>
+        <w:t>Alleluia.</w:t>
+      </w:r>
+    </w:p>
+    <w:p>
+      <w:pPr>
+        <w:pStyle w:val="Heading5"/>
+        <w:rPr>
+          <w:rFonts w:ascii="Times New Roman" w:hAnsi="Times New Roman"/>
+          <w:sz w:val="24"/>
+          <w:szCs w:val="24"/>
+          <w:lang w:val="en-US"/>
+        </w:rPr>
+      </w:pPr>
+      <w:r>
+        <w:t>Matthew 10:1-8</w:t>
+      </w:r>
+    </w:p>
+    <w:p>
+      <w:pPr>
+        <w:pStyle w:val="Rubric"/>
+      </w:pPr>
+      <w:r>
+        <w:t xml:space="preserve">A reading from the Holy Gospel according to St. </w:t>
+      </w:r>
+      <w:r>
+        <w:t>Matthew</w:t>
+      </w:r>
+      <w:r>
+        <w:t>. His blessing be upon us all. Amen.</w:t>
+      </w:r>
+    </w:p>
+    <w:p>
+      <w:pPr>
+        <w:pStyle w:val="Body"/>
+        <w:ind w:firstLine="0"/>
+        <w:sectPr>
+          <w:type w:val="continuous"/>
+          <w:pgSz w:w="11880" w:h="15480" w:code="1"/>
+          <w:pgMar w:top="1080" w:right="1440" w:bottom="1440" w:left="1080" w:header="720" w:footer="720" w:gutter="504"/>
+          <w:cols w:space="720"/>
+          <w:docGrid w:linePitch="360"/>
+        </w:sectPr>
+      </w:pPr>
+    </w:p>
+    <w:p>
+      <w:pPr>
+        <w:pStyle w:val="Body"/>
+        <w:rPr>
+          <w:rFonts w:ascii="Times" w:hAnsi="Times" w:cs="Times"/>
+          <w:szCs w:val="24"/>
+        </w:rPr>
+      </w:pPr>
+      <w:r>
+        <w:lastRenderedPageBreak/>
+        <w:t xml:space="preserve">He called to himself his twelve disciples and gave them authority </w:t>
+      </w:r>
+      <w:r>
+        <w:lastRenderedPageBreak/>
+        <w:t xml:space="preserve">over unclean spirits, to cast them out, and to heal every kind of disease and </w:t>
+      </w:r>
+      <w:r>
+        <w:lastRenderedPageBreak/>
+        <w:t xml:space="preserve">sickness. </w:t>
+      </w:r>
+      <w:r>
+        <w:t xml:space="preserve">The names of the Twelve apostles are: first, Simon, who is called Peter; Andrew, his brother; James the son of Zebedee; John, his brother; Philip; Bartholomew; Thomas; Matthew the tax collector; James the son of </w:t>
+      </w:r>
+      <w:proofErr w:type="spellStart"/>
+      <w:r>
+        <w:t>Alphaeus</w:t>
+      </w:r>
+      <w:proofErr w:type="spellEnd"/>
+      <w:r>
+        <w:t xml:space="preserve">; </w:t>
+      </w:r>
+      <w:proofErr w:type="spellStart"/>
+      <w:r>
+        <w:t>Lebbaeus</w:t>
+      </w:r>
+      <w:proofErr w:type="spellEnd"/>
+      <w:r>
+        <w:t>, whose surname was</w:t>
+      </w:r>
+      <w:r>
+        <w:rPr>
+          <w:position w:val="8"/>
+          <w:sz w:val="16"/>
+          <w:szCs w:val="16"/>
+        </w:rPr>
+        <w:t xml:space="preserve"> </w:t>
+      </w:r>
+      <w:proofErr w:type="spellStart"/>
+      <w:r>
+        <w:t>Thaddaeus</w:t>
+      </w:r>
+      <w:proofErr w:type="spellEnd"/>
+      <w:r>
+        <w:t xml:space="preserve">; Simon the Canaanite; and Judas Iscariot, who also betrayed him. </w:t>
+      </w:r>
+    </w:p>
+    <w:p>
+      <w:pPr>
+        <w:pStyle w:val="Body"/>
+        <w:rPr>
+          <w:rFonts w:ascii="Times" w:hAnsi="Times" w:cs="Times"/>
+          <w:szCs w:val="24"/>
+        </w:rPr>
+      </w:pPr>
+      <w:r>
+        <w:lastRenderedPageBreak/>
+        <w:t>Jesus sent these twelve out, and gave them this instruction, “Do not go among the Gentiles and do not enter into any city of the Samaritans. Rather, go to the lost sheep of the house of Israel. As you go, preach and say: ‘The Kingdom of Heaven is at hand!’ Heal the sick, cleanse the lepers</w:t>
+      </w:r>
+      <w:r>
+        <w:rPr>
+          <w:position w:val="8"/>
+          <w:sz w:val="16"/>
+          <w:szCs w:val="16"/>
+        </w:rPr>
+        <w:t>d</w:t>
+      </w:r>
+      <w:r>
+        <w:t>, and cast out demons. Freely you have</w:t>
+      </w:r>
+      <w:r>
+        <w:t xml:space="preserve"> received, give freely as well. </w:t>
+      </w:r>
+      <w:r>
+        <w:rPr>
+          <w:rStyle w:val="RubricsInBodyChar"/>
+        </w:rPr>
+        <w:t>Glory be to God forever.</w:t>
+      </w:r>
+    </w:p>
+    <w:p>
+      <w:pPr>
+        <w:pStyle w:val="Body"/>
+        <w:rPr>
+          <w:rStyle w:val="RubricsChar"/>
+        </w:rPr>
+        <w:sectPr>
+          <w:type w:val="continuous"/>
+          <w:pgSz w:w="11880" w:h="15480" w:code="1"/>
+          <w:pgMar w:top="1080" w:right="1440" w:bottom="1440" w:left="1080" w:header="720" w:footer="720" w:gutter="504"/>
+          <w:cols w:num="2" w:space="567"/>
+          <w:docGrid w:linePitch="360"/>
+        </w:sectPr>
+      </w:pPr>
+    </w:p>
+    <w:p>
+      <w:pPr>
+        <w:pStyle w:val="Heading4"/>
+      </w:pPr>
+      <w:r>
+        <w:lastRenderedPageBreak/>
+        <w:t xml:space="preserve">The Processional Gospel Before </w:t>
+      </w:r>
+      <w:r>
+        <w:t>St. George (Or Any Martyr)</w:t>
+      </w:r>
+    </w:p>
+    <w:p>
+      <w:pPr>
+        <w:pStyle w:val="Heading5"/>
+      </w:pPr>
+      <w:r>
+        <w:t>Psalm 96</w:t>
+      </w:r>
+      <w:r>
+        <w:t>:11, 12</w:t>
+      </w:r>
+    </w:p>
+    <w:p>
+      <w:pPr>
+        <w:pStyle w:val="Rubric"/>
+      </w:pPr>
+      <w:r>
+        <w:t>A Psalm of David.</w:t>
+      </w:r>
+    </w:p>
+    <w:p>
+      <w:pPr>
+        <w:pStyle w:val="Body"/>
+      </w:pPr>
+      <w:r>
+        <w:t>Light dawned for the righteous,</w:t>
+      </w:r>
+    </w:p>
+    <w:p>
+      <w:pPr>
+        <w:pStyle w:val="Body"/>
+      </w:pPr>
+      <w:r>
+        <w:tab/>
+        <w:t>and joy for the upright in heart.</w:t>
+      </w:r>
+    </w:p>
+    <w:p>
+      <w:pPr>
+        <w:pStyle w:val="Body"/>
+      </w:pPr>
+      <w:r>
+        <w:t>Be glad</w:t>
+      </w:r>
+      <w:r>
+        <w:t xml:space="preserve"> in the Lord, </w:t>
+      </w:r>
+      <w:r>
+        <w:t xml:space="preserve">O </w:t>
+      </w:r>
+      <w:r>
+        <w:t>you righteous,</w:t>
+      </w:r>
+    </w:p>
+    <w:p>
+      <w:pPr>
+        <w:pStyle w:val="Body"/>
+      </w:pPr>
+      <w:r>
+        <w:tab/>
+        <w:t xml:space="preserve">and </w:t>
+      </w:r>
+      <w:r>
+        <w:t>confess [Him]</w:t>
+      </w:r>
+      <w:r>
+        <w:t xml:space="preserve"> at the remembrance of His holiness.</w:t>
+      </w:r>
+    </w:p>
+    <w:p>
+      <w:pPr>
+        <w:pStyle w:val="Body"/>
+        <w:rPr>
+          <w:rStyle w:val="RubricsChar"/>
+        </w:rPr>
+      </w:pPr>
+      <w:r>
+        <w:rPr>
+          <w:rStyle w:val="RubricsChar"/>
+        </w:rPr>
+        <w:t>Alleluia.</w:t>
+      </w:r>
+    </w:p>
+    <w:p>
+      <w:pPr>
+        <w:pStyle w:val="Heading5"/>
+        <w:rPr>
+          <w:rFonts w:ascii="Times New Roman" w:hAnsi="Times New Roman"/>
+          <w:sz w:val="24"/>
+          <w:szCs w:val="24"/>
+          <w:lang w:val="en-US"/>
+        </w:rPr>
+      </w:pPr>
+      <w:r>
+        <w:t>Luke 21:12-19</w:t>
+      </w:r>
+    </w:p>
+    <w:p>
+      <w:pPr>
+        <w:pStyle w:val="Rubric"/>
+      </w:pPr>
+      <w:r>
+        <w:t xml:space="preserve">A reading from the Holy Gospel according to St. </w:t>
+      </w:r>
+      <w:r>
+        <w:t>Luke</w:t>
+      </w:r>
+      <w:r>
+        <w:t>. His blessing be upon us all. Amen.</w:t>
+      </w:r>
+    </w:p>
+    <w:p>
+      <w:pPr>
+        <w:pStyle w:val="Body"/>
+        <w:ind w:firstLine="0"/>
+        <w:sectPr>
+          <w:type w:val="continuous"/>
+          <w:pgSz w:w="11880" w:h="15480" w:code="1"/>
+          <w:pgMar w:top="1080" w:right="1440" w:bottom="1440" w:left="1080" w:header="720" w:footer="720" w:gutter="504"/>
+          <w:cols w:space="720"/>
+          <w:docGrid w:linePitch="360"/>
+        </w:sectPr>
+      </w:pPr>
+    </w:p>
+    <w:p>
+      <w:pPr>
+        <w:pStyle w:val="Body"/>
+        <w:rPr>
+          <w:rFonts w:ascii="Times" w:hAnsi="Times" w:cs="Times"/>
+          <w:szCs w:val="24"/>
+        </w:rPr>
+      </w:pPr>
+      <w:r>
+        <w:lastRenderedPageBreak/>
+        <w:t xml:space="preserve">But before all these things [happen], they will lay their hands on you and persecute you, delivering you up to synagogues and prisons, bringing you before kings and governors for my Name’s sake. It will turn out for you as an occasion to bear witness. Therefore, settle it in your hearts not to ponder in advance how to answer, for I will give you a mouth and </w:t>
+      </w:r>
+      <w:r>
+        <w:lastRenderedPageBreak/>
+        <w:t>wisdom which all your adversaries will not be able to withstand or contradict. You will be handed over even by parents, brothers, relatives, and friends. Some of you will be put to death. You will be hated by all for my Name’s sake, yet not a hair of your head will perish. By your enduran</w:t>
+      </w:r>
+      <w:r>
+        <w:t xml:space="preserve">ce you will acquire your lives. </w:t>
+      </w:r>
+      <w:r>
+        <w:rPr>
+          <w:rStyle w:val="RubricsInBodyChar"/>
+        </w:rPr>
+        <w:t>Glory be to God forever.</w:t>
+      </w:r>
+    </w:p>
+    <w:p>
+      <w:pPr>
+        <w:pStyle w:val="Body"/>
+        <w:rPr>
+          <w:rStyle w:val="RubricsChar"/>
+        </w:rPr>
+        <w:sectPr>
+          <w:type w:val="continuous"/>
+          <w:pgSz w:w="11880" w:h="15480" w:code="1"/>
+          <w:pgMar w:top="1080" w:right="1440" w:bottom="1440" w:left="1080" w:header="720" w:footer="720" w:gutter="504"/>
+          <w:cols w:num="2" w:space="567"/>
+          <w:docGrid w:linePitch="360"/>
+        </w:sectPr>
+      </w:pPr>
+    </w:p>
+    <w:p>
+      <w:pPr>
+        <w:pStyle w:val="Heading4"/>
+      </w:pPr>
+      <w:r>
+        <w:lastRenderedPageBreak/>
+        <w:t xml:space="preserve">The Processional Gospel Before </w:t>
+      </w:r>
+      <w:r>
+        <w:t>St. Anthony (Or Any Saint)</w:t>
+      </w:r>
+    </w:p>
+    <w:p>
+      <w:pPr>
+        <w:pStyle w:val="Heading5"/>
+      </w:pPr>
+      <w:r>
+        <w:t>Psalm 67:36ab, 4</w:t>
+      </w:r>
+    </w:p>
+    <w:p>
+      <w:pPr>
+        <w:pStyle w:val="Rubric"/>
+      </w:pPr>
+      <w:r>
+        <w:t>A Psalm of David.</w:t>
+      </w:r>
+    </w:p>
+    <w:p>
+      <w:pPr>
+        <w:pStyle w:val="Body"/>
+      </w:pPr>
+      <w:r>
+        <w:t xml:space="preserve">God is </w:t>
+      </w:r>
+      <w:r>
+        <w:t>wondrous among</w:t>
+      </w:r>
+      <w:r>
+        <w:t xml:space="preserve"> His Saints; the God of Israel</w:t>
+      </w:r>
+    </w:p>
+    <w:p>
+      <w:pPr>
+        <w:pStyle w:val="Body"/>
+      </w:pPr>
+      <w:r>
+        <w:tab/>
+        <w:t>will give strength and power to His people.</w:t>
+      </w:r>
+    </w:p>
+    <w:p>
+      <w:pPr>
+        <w:pStyle w:val="Body"/>
+      </w:pPr>
+      <w:r>
+        <w:t>But let the righteous be glad</w:t>
+      </w:r>
+      <w:r>
+        <w:t>;</w:t>
+      </w:r>
+    </w:p>
+    <w:p>
+      <w:pPr>
+        <w:pStyle w:val="Body"/>
+      </w:pPr>
+      <w:r>
+        <w:tab/>
+      </w:r>
+      <w:r>
+        <w:t>let them</w:t>
+      </w:r>
+      <w:r>
+        <w:t xml:space="preserve"> rejoice in the presence of God;</w:t>
+      </w:r>
+    </w:p>
+    <w:p>
+      <w:pPr>
+        <w:pStyle w:val="Body"/>
+      </w:pPr>
+      <w:r>
+        <w:lastRenderedPageBreak/>
+        <w:tab/>
+        <w:t>let them exult with delight and gladness.</w:t>
+      </w:r>
+    </w:p>
+    <w:p>
+      <w:pPr>
+        <w:pStyle w:val="Body"/>
+        <w:rPr>
+          <w:rStyle w:val="RubricsChar"/>
+        </w:rPr>
+      </w:pPr>
+      <w:r>
+        <w:rPr>
+          <w:rStyle w:val="RubricsChar"/>
+        </w:rPr>
+        <w:t>Alleluia.</w:t>
+      </w:r>
+    </w:p>
+    <w:p>
+      <w:pPr>
+        <w:pStyle w:val="Heading5"/>
+        <w:rPr>
+          <w:rFonts w:ascii="Times New Roman" w:hAnsi="Times New Roman"/>
+          <w:sz w:val="24"/>
+          <w:szCs w:val="24"/>
+          <w:lang w:val="en-US"/>
+        </w:rPr>
+      </w:pPr>
+      <w:r>
+        <w:t>Matthew 16:24-28</w:t>
+      </w:r>
+    </w:p>
+    <w:p>
+      <w:pPr>
+        <w:pStyle w:val="Rubric"/>
+      </w:pPr>
+      <w:r>
+        <w:t xml:space="preserve">A reading from the Holy Gospel according to St. </w:t>
+      </w:r>
+      <w:r>
+        <w:t>Matthew</w:t>
+      </w:r>
+      <w:r>
+        <w:t>. His blessing be upon us all. Amen.</w:t>
+      </w:r>
+    </w:p>
+    <w:p>
+      <w:pPr>
+        <w:pStyle w:val="Body"/>
+        <w:ind w:firstLine="0"/>
+        <w:sectPr>
+          <w:type w:val="continuous"/>
+          <w:pgSz w:w="11880" w:h="15480" w:code="1"/>
+          <w:pgMar w:top="1080" w:right="1440" w:bottom="1440" w:left="1080" w:header="720" w:footer="720" w:gutter="504"/>
+          <w:cols w:space="720"/>
+          <w:docGrid w:linePitch="360"/>
+        </w:sectPr>
+      </w:pPr>
+    </w:p>
+    <w:p>
+      <w:pPr>
+        <w:pStyle w:val="Body"/>
+        <w:rPr>
+          <w:rFonts w:ascii="Times" w:hAnsi="Times" w:cs="Times"/>
+          <w:szCs w:val="24"/>
+        </w:rPr>
+      </w:pPr>
+      <w:r>
+        <w:lastRenderedPageBreak/>
+        <w:t>T</w:t>
+      </w:r>
+      <w:r>
+        <w:t xml:space="preserve">hen Jesus said to his disciples, “If anyone desires to come after me, let him deny himself, and take up his cross, and follow me. For whoever desires to save his life will lose it, and whoever will lose his life for my sake will find it. Indeed, what will it profit a man, if he gains the whole world, and loses his life? Or what will a </w:t>
+      </w:r>
+      <w:r>
+        <w:lastRenderedPageBreak/>
+        <w:t>person give in exchange for his life? For the Son of Man will come in the glory of his Father with his angels, and then, he will render to everyone according to their deeds. Amen, I tell you: there are some standing here who will not have tasted death until they see the Son of Man coming in his Kingdom</w:t>
+      </w:r>
+      <w:r>
+        <w:t>.”</w:t>
+      </w:r>
+      <w:r>
+        <w:t xml:space="preserve"> </w:t>
+      </w:r>
+      <w:r>
+        <w:rPr>
+          <w:rStyle w:val="RubricsInBodyChar"/>
+        </w:rPr>
+        <w:t>Glory be to God forever.</w:t>
+      </w:r>
+    </w:p>
+    <w:p>
+      <w:pPr>
+        <w:pStyle w:val="Body"/>
+        <w:rPr>
+          <w:rStyle w:val="RubricsChar"/>
+        </w:rPr>
+        <w:sectPr>
+          <w:type w:val="continuous"/>
+          <w:pgSz w:w="11880" w:h="15480" w:code="1"/>
+          <w:pgMar w:top="1080" w:right="1440" w:bottom="1440" w:left="1080" w:header="720" w:footer="720" w:gutter="504"/>
+          <w:cols w:num="2" w:space="567"/>
+          <w:docGrid w:linePitch="360"/>
+        </w:sectPr>
+      </w:pPr>
+    </w:p>
+    <w:p>
+      <w:pPr>
+        <w:pStyle w:val="Heading4"/>
+      </w:pPr>
+      <w:r>
+        <w:lastRenderedPageBreak/>
+        <w:t xml:space="preserve">The Processional Gospel Before </w:t>
+      </w:r>
+      <w:r>
+        <w:t>the North Door</w:t>
+      </w:r>
+    </w:p>
+    <w:p>
+      <w:pPr>
+        <w:pStyle w:val="Heading5"/>
+      </w:pPr>
+      <w:r>
+        <w:t>Psalm 83:2, 3a</w:t>
+      </w:r>
+    </w:p>
+    <w:p>
+      <w:pPr>
+        <w:pStyle w:val="Rubric"/>
+      </w:pPr>
+      <w:r>
+        <w:t>A Psalm of David.</w:t>
+      </w:r>
+    </w:p>
+    <w:p>
+      <w:pPr>
+        <w:pStyle w:val="Body"/>
+      </w:pPr>
+      <w:r>
+        <w:t xml:space="preserve">How I love </w:t>
+      </w:r>
+      <w:r>
+        <w:t>Your</w:t>
+      </w:r>
+      <w:r>
+        <w:t xml:space="preserve"> dwellings, O Lord of Hosts!</w:t>
+      </w:r>
+    </w:p>
+    <w:p>
+      <w:pPr>
+        <w:pStyle w:val="Body"/>
+      </w:pPr>
+      <w:r>
+        <w:t>My soul longs and fa</w:t>
+      </w:r>
+      <w:r>
+        <w:t>ints for the courts of the Lord.</w:t>
+      </w:r>
+    </w:p>
+    <w:p>
+      <w:pPr>
+        <w:pStyle w:val="Body"/>
+        <w:rPr>
+          <w:rStyle w:val="RubricsChar"/>
+        </w:rPr>
+      </w:pPr>
+      <w:r>
+        <w:rPr>
+          <w:rStyle w:val="RubricsChar"/>
+        </w:rPr>
+        <w:t>Alleluia.</w:t>
+      </w:r>
+    </w:p>
+    <w:p>
+      <w:pPr>
+        <w:pStyle w:val="Heading5"/>
+        <w:rPr>
+          <w:rFonts w:ascii="Times New Roman" w:hAnsi="Times New Roman"/>
+          <w:sz w:val="24"/>
+          <w:szCs w:val="24"/>
+          <w:lang w:val="en-US"/>
+        </w:rPr>
+      </w:pPr>
+      <w:r>
+        <w:t>Luke 13:22-30</w:t>
+      </w:r>
+    </w:p>
+    <w:p>
+      <w:pPr>
+        <w:pStyle w:val="Rubric"/>
+      </w:pPr>
+      <w:r>
+        <w:t xml:space="preserve">A reading from the Holy Gospel according to St. </w:t>
+      </w:r>
+      <w:r>
+        <w:t>Luke</w:t>
+      </w:r>
+      <w:r>
+        <w:t>. His blessing be upon us all. Amen.</w:t>
+      </w:r>
+    </w:p>
+    <w:p>
+      <w:pPr>
+        <w:pStyle w:val="Body"/>
+        <w:ind w:firstLine="0"/>
+        <w:sectPr>
+          <w:type w:val="continuous"/>
+          <w:pgSz w:w="11880" w:h="15480" w:code="1"/>
+          <w:pgMar w:top="1080" w:right="1440" w:bottom="1440" w:left="1080" w:header="720" w:footer="720" w:gutter="504"/>
+          <w:cols w:space="720"/>
+          <w:docGrid w:linePitch="360"/>
+        </w:sectPr>
+      </w:pPr>
+    </w:p>
+    <w:p>
+      <w:pPr>
+        <w:pStyle w:val="Body"/>
+        <w:rPr>
+          <w:rFonts w:ascii="Times" w:hAnsi="Times" w:cs="Times"/>
+          <w:szCs w:val="24"/>
+        </w:rPr>
+      </w:pPr>
+      <w:r>
+        <w:lastRenderedPageBreak/>
+        <w:t xml:space="preserve">Jesus was on his way through cities and villages, teaching and traveling onward to Jerusalem. Someone asked him, “Lord, are those who are saved [only] a few?” </w:t>
+      </w:r>
+    </w:p>
+    <w:p>
+      <w:pPr>
+        <w:pStyle w:val="Body"/>
+      </w:pPr>
+      <w:r>
+        <w:t xml:space="preserve">Jesus replied, “Do your utmost to enter in by the narrow door! For I tell you that many will try to enter, but they will not be able. Once the master of the house has risen up and shut the door, you will stand outside and knock on the door, saying: ‘Lord, Lord, open to us!’ But then, he will answer, ‘I do not know you or where you come from!’ Then you will start saying, ‘We ate and drank in your </w:t>
+      </w:r>
+      <w:r>
+        <w:lastRenderedPageBreak/>
+        <w:t xml:space="preserve">company and you taught in our streets!’ </w:t>
+      </w:r>
+    </w:p>
+    <w:p>
+      <w:pPr>
+        <w:pStyle w:val="Body"/>
+        <w:rPr>
+          <w:rFonts w:ascii="Times" w:hAnsi="Times" w:cs="Times"/>
+          <w:szCs w:val="24"/>
+        </w:rPr>
+      </w:pPr>
+      <w:r>
+        <w:t>But the master</w:t>
+      </w:r>
+      <w:r>
+        <w:rPr>
+          <w:position w:val="8"/>
+          <w:sz w:val="16"/>
+          <w:szCs w:val="16"/>
+        </w:rPr>
+        <w:t xml:space="preserve">a </w:t>
+      </w:r>
+      <w:r>
+        <w:t>will reply, ‘I tell you, I do not know where you come from! Depart from me, all you workers of iniquity.’ In that place, there will be weeping and gnashing of teeth, when you see Abraham, Isaac, Jacob, and all the prophets in the Kingdom of God, and yourselves being thrown outside. People</w:t>
+      </w:r>
+      <w:r>
+        <w:rPr>
+          <w:position w:val="8"/>
+          <w:sz w:val="16"/>
+          <w:szCs w:val="16"/>
+        </w:rPr>
+        <w:t xml:space="preserve"> </w:t>
+      </w:r>
+      <w:r>
+        <w:t>will come from the east, west, north, and south, and they will have a place</w:t>
+      </w:r>
+      <w:r>
+        <w:rPr>
+          <w:position w:val="8"/>
+          <w:sz w:val="16"/>
+          <w:szCs w:val="16"/>
+        </w:rPr>
+        <w:t xml:space="preserve">c </w:t>
+      </w:r>
+      <w:r>
+        <w:t>in the Kingdom of God. And behold, some are last who will be first and so</w:t>
+      </w:r>
+      <w:r>
+        <w:t>me are first who will be last.”</w:t>
+      </w:r>
+      <w:r>
+        <w:t xml:space="preserve"> </w:t>
+      </w:r>
+      <w:r>
+        <w:rPr>
+          <w:rStyle w:val="RubricsInBodyChar"/>
+        </w:rPr>
+        <w:t>Glory be to God forever.</w:t>
+      </w:r>
+    </w:p>
+    <w:p>
+      <w:pPr>
+        <w:pStyle w:val="Body"/>
+        <w:rPr>
+          <w:rStyle w:val="RubricsChar"/>
+        </w:rPr>
+        <w:sectPr>
+          <w:type w:val="continuous"/>
+          <w:pgSz w:w="11880" w:h="15480" w:code="1"/>
+          <w:pgMar w:top="1080" w:right="1440" w:bottom="1440" w:left="1080" w:header="720" w:footer="720" w:gutter="504"/>
+          <w:cols w:num="2" w:space="567"/>
+          <w:docGrid w:linePitch="360"/>
+        </w:sectPr>
+      </w:pPr>
+    </w:p>
+    <w:p>
+      <w:pPr>
+        <w:pStyle w:val="Heading4"/>
+      </w:pPr>
+      <w:r>
+        <w:lastRenderedPageBreak/>
+        <w:t xml:space="preserve">The Processional Gospel Before </w:t>
+      </w:r>
+      <w:r>
+        <w:t xml:space="preserve">the </w:t>
+      </w:r>
+      <w:proofErr w:type="spellStart"/>
+      <w:r>
+        <w:t>Baisen</w:t>
+      </w:r>
+      <w:proofErr w:type="spellEnd"/>
+      <w:r>
+        <w:t xml:space="preserve"> (</w:t>
+      </w:r>
+      <w:proofErr w:type="spellStart"/>
+      <w:r>
+        <w:t>Lakane</w:t>
+      </w:r>
+      <w:proofErr w:type="spellEnd"/>
+      <w:r>
+        <w:t>)</w:t>
+      </w:r>
+    </w:p>
+    <w:p>
+      <w:pPr>
+        <w:pStyle w:val="Heading5"/>
+      </w:pPr>
+      <w:r>
+        <w:t>Psalm 28:3, 4</w:t>
+      </w:r>
+      <w:r>
+        <w:t>a</w:t>
+      </w:r>
+    </w:p>
+    <w:p>
+      <w:pPr>
+        <w:pStyle w:val="Rubric"/>
+      </w:pPr>
+      <w:r>
+        <w:t>A Psalm of David.</w:t>
+      </w:r>
+    </w:p>
+    <w:p>
+      <w:pPr>
+        <w:pStyle w:val="Body"/>
+      </w:pPr>
+      <w:r>
+        <w:t xml:space="preserve">The voice of the Lord </w:t>
+      </w:r>
+      <w:r>
+        <w:t>is upon</w:t>
+      </w:r>
+      <w:r>
+        <w:t xml:space="preserve"> the waters.</w:t>
+      </w:r>
+    </w:p>
+    <w:p>
+      <w:pPr>
+        <w:pStyle w:val="Body"/>
+      </w:pPr>
+      <w:r>
+        <w:tab/>
+        <w:t>T</w:t>
+      </w:r>
+      <w:r>
+        <w:t xml:space="preserve">he God of glory </w:t>
+      </w:r>
+      <w:r>
+        <w:t xml:space="preserve">is </w:t>
+      </w:r>
+      <w:r>
+        <w:t>thundering.</w:t>
+      </w:r>
+    </w:p>
+    <w:p>
+      <w:pPr>
+        <w:pStyle w:val="Body"/>
+        <w:ind w:firstLine="720"/>
+      </w:pPr>
+      <w:r>
+        <w:t xml:space="preserve">The Lord is </w:t>
+      </w:r>
+      <w:r>
+        <w:t>upon</w:t>
+      </w:r>
+      <w:r>
+        <w:t xml:space="preserve"> many waters.</w:t>
+      </w:r>
+    </w:p>
+    <w:p>
+      <w:pPr>
+        <w:pStyle w:val="Body"/>
+      </w:pPr>
+      <w:r>
+        <w:t xml:space="preserve">The voice of the Lord is </w:t>
+      </w:r>
+      <w:r>
+        <w:t>strong</w:t>
+      </w:r>
+      <w:r>
+        <w:t>.</w:t>
+      </w:r>
+    </w:p>
+    <w:p>
+      <w:pPr>
+        <w:pStyle w:val="Body"/>
+        <w:rPr>
+          <w:rStyle w:val="RubricsChar"/>
+        </w:rPr>
+      </w:pPr>
+      <w:r>
+        <w:rPr>
+          <w:rStyle w:val="RubricsChar"/>
+        </w:rPr>
+        <w:t>Alleluia.</w:t>
+      </w:r>
+    </w:p>
+    <w:p>
+      <w:pPr>
+        <w:pStyle w:val="Heading5"/>
+        <w:rPr>
+          <w:rFonts w:ascii="Times New Roman" w:hAnsi="Times New Roman"/>
+          <w:sz w:val="24"/>
+          <w:szCs w:val="24"/>
+          <w:lang w:val="en-US"/>
+        </w:rPr>
+      </w:pPr>
+      <w:r>
+        <w:t>Matthew 3:13-17</w:t>
+      </w:r>
+    </w:p>
+    <w:p>
+      <w:pPr>
+        <w:pStyle w:val="Rubric"/>
+      </w:pPr>
+      <w:r>
+        <w:t xml:space="preserve">A reading from the Holy Gospel according to St. </w:t>
+      </w:r>
+      <w:r>
+        <w:t>Matthew</w:t>
+      </w:r>
+      <w:r>
+        <w:t>. His blessing be upon us all. Amen.</w:t>
+      </w:r>
+    </w:p>
+    <w:p>
+      <w:pPr>
+        <w:pStyle w:val="Body"/>
+        <w:ind w:firstLine="0"/>
+        <w:sectPr>
+          <w:type w:val="continuous"/>
+          <w:pgSz w:w="11880" w:h="15480" w:code="1"/>
+          <w:pgMar w:top="1080" w:right="1440" w:bottom="1440" w:left="1080" w:header="720" w:footer="720" w:gutter="504"/>
+          <w:cols w:space="720"/>
+          <w:docGrid w:linePitch="360"/>
+        </w:sectPr>
+      </w:pPr>
+    </w:p>
+    <w:p>
+      <w:pPr>
+        <w:pStyle w:val="Body"/>
+        <w:rPr>
+          <w:rFonts w:ascii="Times" w:hAnsi="Times" w:cs="Times"/>
+          <w:szCs w:val="24"/>
+        </w:rPr>
+      </w:pPr>
+      <w:r>
+        <w:lastRenderedPageBreak/>
+        <w:t xml:space="preserve">Then, Jesus came from Galilee to the Jordan to be baptized by John. But John would have prevented him, saying, “I need to be baptized by you, and [it is] you who come to me?” </w:t>
+      </w:r>
+    </w:p>
+    <w:p>
+      <w:pPr>
+        <w:pStyle w:val="Body"/>
+        <w:rPr>
+          <w:rFonts w:ascii="Times" w:hAnsi="Times" w:cs="Times"/>
+          <w:szCs w:val="24"/>
+        </w:rPr>
+      </w:pPr>
+      <w:r>
+        <w:t xml:space="preserve">But Jesus answered and said to him, “Allow it for now, for it is fitting that in this way, we should fulfill all righteousness.” Then John allowed Jesus [to be baptized]. After he had </w:t>
+      </w:r>
+      <w:r>
+        <w:lastRenderedPageBreak/>
+        <w:t xml:space="preserve">been baptized, Jesus immediately came out of the water and behold, the heavens were opened to him. He saw the Spirit of God descending as a dove and coming down on him. And behold, a voice from heaven said: </w:t>
+      </w:r>
+    </w:p>
+    <w:p>
+      <w:pPr>
+        <w:pStyle w:val="Body"/>
+        <w:rPr>
+          <w:rFonts w:ascii="Times" w:hAnsi="Times" w:cs="Times"/>
+          <w:szCs w:val="24"/>
+        </w:rPr>
+      </w:pPr>
+      <w:r>
+        <w:t xml:space="preserve">“This is my beloved </w:t>
+      </w:r>
+      <w:proofErr w:type="gramStart"/>
+      <w:r>
+        <w:t>Son,</w:t>
+      </w:r>
+      <w:proofErr w:type="gramEnd"/>
+      <w:r>
+        <w:t xml:space="preserve"> with whom I am well pleased!”</w:t>
+      </w:r>
+      <w:r>
+        <w:rPr>
+          <w:rFonts w:ascii="Times" w:hAnsi="Times" w:cs="Times"/>
+        </w:rPr>
+        <w:t xml:space="preserve"> </w:t>
+      </w:r>
+      <w:r>
+        <w:rPr>
+          <w:rStyle w:val="RubricsInBodyChar"/>
+        </w:rPr>
+        <w:t>Glory be to God forever.</w:t>
+      </w:r>
+    </w:p>
+    <w:p>
+      <w:pPr>
+        <w:pStyle w:val="Body"/>
+        <w:rPr>
+          <w:rStyle w:val="RubricsChar"/>
+        </w:rPr>
+        <w:sectPr>
+          <w:type w:val="continuous"/>
+          <w:pgSz w:w="11880" w:h="15480" w:code="1"/>
+          <w:pgMar w:top="1080" w:right="1440" w:bottom="1440" w:left="1080" w:header="720" w:footer="720" w:gutter="504"/>
+          <w:cols w:num="2" w:space="567"/>
+          <w:docGrid w:linePitch="360"/>
+        </w:sectPr>
+      </w:pPr>
+    </w:p>
+    <w:p>
+      <w:pPr>
+        <w:pStyle w:val="Heading4"/>
+      </w:pPr>
+      <w:r>
+        <w:lastRenderedPageBreak/>
+        <w:t xml:space="preserve">The Processional Gospel Before </w:t>
+      </w:r>
+      <w:proofErr w:type="gramStart"/>
+      <w:r>
+        <w:t>The</w:t>
+      </w:r>
+      <w:proofErr w:type="gramEnd"/>
+      <w:r>
+        <w:t xml:space="preserve"> South Door</w:t>
+      </w:r>
+    </w:p>
+    <w:p>
+      <w:pPr>
+        <w:pStyle w:val="Heading5"/>
+      </w:pPr>
+      <w:r>
+        <w:t>Psalm 117:19,20</w:t>
+      </w:r>
+    </w:p>
+    <w:p>
+      <w:pPr>
+        <w:pStyle w:val="Rubric"/>
+      </w:pPr>
+      <w:r>
+        <w:t>A Psalm of David.</w:t>
+      </w:r>
+    </w:p>
+    <w:p>
+      <w:pPr>
+        <w:pStyle w:val="Body"/>
+      </w:pPr>
+      <w:r>
+        <w:t>Open</w:t>
+      </w:r>
+      <w:r>
+        <w:t xml:space="preserve"> the gates of righteousness</w:t>
+      </w:r>
+      <w:r>
+        <w:t xml:space="preserve"> to me</w:t>
+      </w:r>
+      <w:r>
+        <w:t>;</w:t>
+      </w:r>
+    </w:p>
+    <w:p>
+      <w:pPr>
+        <w:pStyle w:val="Body"/>
+      </w:pPr>
+      <w:r>
+        <w:tab/>
+        <w:t xml:space="preserve">I will enter by them and </w:t>
+      </w:r>
+      <w:r>
+        <w:t>confess</w:t>
+      </w:r>
+      <w:r>
+        <w:t xml:space="preserve"> the Lord.</w:t>
+      </w:r>
+    </w:p>
+    <w:p>
+      <w:pPr>
+        <w:pStyle w:val="Body"/>
+      </w:pPr>
+      <w:r>
+        <w:t>This is the gate of the Lord;</w:t>
+      </w:r>
+    </w:p>
+    <w:p>
+      <w:pPr>
+        <w:pStyle w:val="Body"/>
+      </w:pPr>
+      <w:r>
+        <w:tab/>
+        <w:t xml:space="preserve">the righteous </w:t>
+      </w:r>
+      <w:r>
+        <w:t xml:space="preserve">will </w:t>
+      </w:r>
+      <w:r>
+        <w:t xml:space="preserve">enter </w:t>
+      </w:r>
+      <w:r>
+        <w:t>through</w:t>
+      </w:r>
+      <w:r>
+        <w:t xml:space="preserve"> it.</w:t>
+      </w:r>
+    </w:p>
+    <w:p>
+      <w:pPr>
+        <w:pStyle w:val="Body"/>
+        <w:rPr>
+          <w:rStyle w:val="RubricsChar"/>
+        </w:rPr>
+      </w:pPr>
+      <w:r>
+        <w:rPr>
+          <w:rStyle w:val="RubricsChar"/>
+        </w:rPr>
+        <w:t>Alleluia.</w:t>
+      </w:r>
+    </w:p>
+    <w:p>
+      <w:pPr>
+        <w:pStyle w:val="Heading5"/>
+        <w:rPr>
+          <w:rFonts w:ascii="Times New Roman" w:hAnsi="Times New Roman"/>
+          <w:sz w:val="24"/>
+          <w:szCs w:val="24"/>
+          <w:lang w:val="en-US"/>
+        </w:rPr>
+      </w:pPr>
+      <w:r>
+        <w:t>Matthew 21:1-11</w:t>
+      </w:r>
+    </w:p>
+    <w:p>
+      <w:pPr>
+        <w:pStyle w:val="Rubric"/>
+      </w:pPr>
+      <w:r>
+        <w:t xml:space="preserve">A reading from the Holy Gospel according to St. </w:t>
+      </w:r>
+      <w:r>
+        <w:t>Matthew</w:t>
+      </w:r>
+      <w:r>
+        <w:t>. His blessing be upon us all. Amen.</w:t>
+      </w:r>
+    </w:p>
+    <w:p>
+      <w:pPr>
+        <w:pStyle w:val="Body"/>
+        <w:ind w:firstLine="0"/>
+        <w:sectPr>
+          <w:type w:val="continuous"/>
+          <w:pgSz w:w="11880" w:h="15480" w:code="1"/>
+          <w:pgMar w:top="1080" w:right="1440" w:bottom="1440" w:left="1080" w:header="720" w:footer="720" w:gutter="504"/>
+          <w:cols w:space="720"/>
+          <w:docGrid w:linePitch="360"/>
+        </w:sectPr>
+      </w:pPr>
+    </w:p>
+    <w:p>
+      <w:pPr>
+        <w:pStyle w:val="Body"/>
+        <w:rPr>
+          <w:rFonts w:ascii="Times" w:hAnsi="Times" w:cs="Times"/>
+          <w:szCs w:val="24"/>
+        </w:rPr>
+      </w:pPr>
+      <w:r>
+        <w:lastRenderedPageBreak/>
+        <w:t xml:space="preserve">As they were approaching Jerusalem and came to </w:t>
+      </w:r>
+      <w:proofErr w:type="spellStart"/>
+      <w:r>
+        <w:t>Bethsphage</w:t>
+      </w:r>
+      <w:proofErr w:type="spellEnd"/>
+      <w:r>
+        <w:t>,</w:t>
+      </w:r>
+      <w:r>
+        <w:rPr>
+          <w:position w:val="8"/>
+          <w:sz w:val="16"/>
+          <w:szCs w:val="16"/>
+        </w:rPr>
+        <w:t xml:space="preserve"> </w:t>
+      </w:r>
+      <w:r>
+        <w:t xml:space="preserve">to the Mount of Olives, Jesus sent two disciples [ahead of the group]. He told them, “Go into the village that is opposite you, and immediately you will find a donkey tied, and a colt with </w:t>
+      </w:r>
+      <w:r>
+        <w:lastRenderedPageBreak/>
+        <w:t>her. Untie them, and bring them to me. If</w:t>
+      </w:r>
+      <w:r>
+        <w:t xml:space="preserve"> </w:t>
+      </w:r>
+      <w:r>
+        <w:t xml:space="preserve">anyone says anything to you, you shall say, ‘The Lord has need </w:t>
+      </w:r>
+      <w:proofErr w:type="spellStart"/>
+      <w:r>
+        <w:t>ofthem</w:t>
+      </w:r>
+      <w:proofErr w:type="spellEnd"/>
+      <w:r>
+        <w:t xml:space="preserve">,’ and immediately, he will let them go.” </w:t>
+      </w:r>
+    </w:p>
+    <w:p>
+      <w:pPr>
+        <w:pStyle w:val="Body"/>
+        <w:rPr>
+          <w:rFonts w:ascii="Times" w:hAnsi="Times" w:cs="Times"/>
+          <w:szCs w:val="24"/>
+        </w:rPr>
+      </w:pPr>
+      <w:r>
+        <w:lastRenderedPageBreak/>
+        <w:t xml:space="preserve">All this was done so what had been spoken through the prophet might be fulfilled: </w:t>
+      </w:r>
+    </w:p>
+    <w:p>
+      <w:pPr>
+        <w:pStyle w:val="Body"/>
+        <w:ind w:left="360"/>
+        <w:rPr>
+          <w:i/>
+        </w:rPr>
+      </w:pPr>
+      <w:r>
+        <w:rPr>
+          <w:i/>
+        </w:rPr>
+        <w:t xml:space="preserve">Tell the daughter of </w:t>
+      </w:r>
+      <w:proofErr w:type="spellStart"/>
+      <w:r>
+        <w:rPr>
+          <w:i/>
+        </w:rPr>
+        <w:t>Zion,</w:t>
+      </w:r>
+    </w:p>
+    <w:p>
+      <w:pPr>
+        <w:pStyle w:val="Body"/>
+        <w:ind w:left="360"/>
+        <w:rPr>
+          <w:i/>
+        </w:rPr>
+      </w:pPr>
+      <w:proofErr w:type="spellEnd"/>
+      <w:r>
+        <w:rPr>
+          <w:i/>
+        </w:rPr>
+        <w:t xml:space="preserve">behold, your King comes to </w:t>
+      </w:r>
+      <w:proofErr w:type="spellStart"/>
+      <w:r>
+        <w:rPr>
+          <w:i/>
+        </w:rPr>
+        <w:t>you,</w:t>
+      </w:r>
+    </w:p>
+    <w:p>
+      <w:pPr>
+        <w:pStyle w:val="Body"/>
+        <w:ind w:left="360"/>
+        <w:rPr>
+          <w:i/>
+        </w:rPr>
+      </w:pPr>
+      <w:proofErr w:type="spellEnd"/>
+      <w:r>
+        <w:rPr>
+          <w:i/>
+        </w:rPr>
+        <w:t>humble, and riding on a donkey,</w:t>
+      </w:r>
+    </w:p>
+    <w:p>
+      <w:pPr>
+        <w:pStyle w:val="Body"/>
+        <w:ind w:left="360"/>
+        <w:rPr>
+          <w:i/>
+        </w:rPr>
+      </w:pPr>
+      <w:r>
+        <w:rPr>
+          <w:i/>
+        </w:rPr>
+        <w:t>on a colt, the foal of a donkey.</w:t>
+      </w:r>
+    </w:p>
+    <w:p>
+      <w:pPr>
+        <w:pStyle w:val="Body"/>
+        <w:rPr>
+          <w:rFonts w:ascii="Times" w:hAnsi="Times" w:cs="Times"/>
+          <w:szCs w:val="24"/>
+        </w:rPr>
+      </w:pPr>
+      <w:r>
+        <w:t xml:space="preserve">The disciples went and did exactly what Jesus had instructed them. They brought the donkey and the colt, laid their clothes on them, and Jesus sat on them. A very great crowd spread their clothes on the road while others </w:t>
+      </w:r>
+      <w:r>
+        <w:lastRenderedPageBreak/>
+        <w:t>cut branches from the trees and spread them on the road. Many people went before him and those who followed kept shouting, “Hosanna</w:t>
+      </w:r>
+      <w:r>
+        <w:rPr>
+          <w:position w:val="8"/>
+          <w:sz w:val="16"/>
+          <w:szCs w:val="16"/>
+        </w:rPr>
+        <w:t xml:space="preserve"> </w:t>
+      </w:r>
+      <w:r>
+        <w:t>to the son of David! Blessed is he who comes in the Name of the Lord! Hosanna in the highest!”</w:t>
+      </w:r>
+      <w:r>
+        <w:rPr>
+          <w:position w:val="8"/>
+          <w:sz w:val="16"/>
+          <w:szCs w:val="16"/>
+        </w:rPr>
+        <w:t xml:space="preserve">a </w:t>
+      </w:r>
+    </w:p>
+    <w:p>
+      <w:pPr>
+        <w:pStyle w:val="Body"/>
+        <w:rPr>
+          <w:rFonts w:ascii="Times" w:hAnsi="Times" w:cs="Times"/>
+          <w:szCs w:val="24"/>
+        </w:rPr>
+      </w:pPr>
+      <w:r>
+        <w:t xml:space="preserve">When he had come into Jerusalem, the entire city was stirred up and people were saying, “Who is this?” And the multitude answered, “This is the prophet, Jesus, from Nazareth of Galilee!” </w:t>
+      </w:r>
+      <w:r>
+        <w:rPr>
+          <w:rStyle w:val="RubricsInBodyChar"/>
+        </w:rPr>
+        <w:t>Glory be to God forever.</w:t>
+      </w:r>
+    </w:p>
+    <w:p>
+      <w:pPr>
+        <w:pStyle w:val="Body"/>
+        <w:rPr>
+          <w:rStyle w:val="RubricsChar"/>
+        </w:rPr>
+        <w:sectPr>
+          <w:type w:val="continuous"/>
+          <w:pgSz w:w="11880" w:h="15480" w:code="1"/>
+          <w:pgMar w:top="1080" w:right="1440" w:bottom="1440" w:left="1080" w:header="720" w:footer="720" w:gutter="504"/>
+          <w:cols w:num="2" w:space="567"/>
+          <w:docGrid w:linePitch="360"/>
+        </w:sectPr>
+      </w:pPr>
+    </w:p>
+    <w:p>
+      <w:pPr>
+        <w:pStyle w:val="Heading4"/>
+      </w:pPr>
+      <w:r>
+        <w:lastRenderedPageBreak/>
+        <w:t xml:space="preserve">The Processional Gospel Before </w:t>
+      </w:r>
+      <w:r>
+        <w:t>the Icon of St. John the Baptist</w:t>
+      </w:r>
+    </w:p>
+    <w:p>
+      <w:pPr>
+        <w:pStyle w:val="Heading5"/>
+      </w:pPr>
+      <w:r>
+        <w:t>Psalm 51:10ab, 11cd</w:t>
+      </w:r>
+    </w:p>
+    <w:p>
+      <w:pPr>
+        <w:pStyle w:val="Rubric"/>
+      </w:pPr>
+      <w:r>
+        <w:t>A Psalm of David.</w:t>
+      </w:r>
+    </w:p>
+    <w:p>
+      <w:pPr>
+        <w:pStyle w:val="Body"/>
+      </w:pPr>
+      <w:r>
+        <w:t>But I am like a fruitful olive tree</w:t>
+      </w:r>
+    </w:p>
+    <w:p>
+      <w:pPr>
+        <w:pStyle w:val="Body"/>
+      </w:pPr>
+      <w:r>
+        <w:tab/>
+        <w:t>in the house of God;</w:t>
+      </w:r>
+    </w:p>
+    <w:p>
+      <w:pPr>
+        <w:pStyle w:val="Body"/>
+      </w:pPr>
+      <w:r>
+        <w:t xml:space="preserve">I will </w:t>
+      </w:r>
+      <w:r>
+        <w:t>wait on</w:t>
+      </w:r>
+      <w:r>
+        <w:t xml:space="preserve"> </w:t>
+      </w:r>
+      <w:r>
+        <w:t>Your N</w:t>
+      </w:r>
+      <w:r>
+        <w:t>ame,</w:t>
+      </w:r>
+    </w:p>
+    <w:p>
+      <w:pPr>
+        <w:pStyle w:val="Body"/>
+      </w:pPr>
+      <w:r>
+        <w:tab/>
+        <w:t xml:space="preserve">for it is good </w:t>
+      </w:r>
+      <w:r>
+        <w:t>in the sight of</w:t>
+      </w:r>
+      <w:r>
+        <w:t xml:space="preserve"> </w:t>
+      </w:r>
+      <w:r>
+        <w:t>Your</w:t>
+      </w:r>
+      <w:r>
+        <w:t xml:space="preserve"> saints.</w:t>
+      </w:r>
+    </w:p>
+    <w:p>
+      <w:pPr>
+        <w:pStyle w:val="Body"/>
+        <w:rPr>
+          <w:rStyle w:val="RubricsChar"/>
+        </w:rPr>
+      </w:pPr>
+      <w:r>
+        <w:rPr>
+          <w:rStyle w:val="RubricsChar"/>
+        </w:rPr>
+        <w:t>Alleluia.</w:t>
+      </w:r>
+    </w:p>
+    <w:p>
+      <w:pPr>
+        <w:pStyle w:val="Heading5"/>
+        <w:rPr>
+          <w:rFonts w:ascii="Times New Roman" w:hAnsi="Times New Roman"/>
+          <w:sz w:val="24"/>
+          <w:szCs w:val="24"/>
+          <w:lang w:val="en-US"/>
+        </w:rPr>
+      </w:pPr>
+      <w:r>
+        <w:t>Luke 7:28-35</w:t>
+      </w:r>
+    </w:p>
+    <w:p>
+      <w:pPr>
+        <w:pStyle w:val="Rubric"/>
+      </w:pPr>
+      <w:r>
+        <w:t xml:space="preserve">A reading from the Holy Gospel according to St. </w:t>
+      </w:r>
+      <w:r>
+        <w:t>Luke</w:t>
+      </w:r>
+      <w:r>
+        <w:t>. His blessing be upon us all. Amen.</w:t>
+      </w:r>
+    </w:p>
+    <w:p>
+      <w:pPr>
+        <w:pStyle w:val="Body"/>
+        <w:ind w:firstLine="0"/>
+        <w:sectPr>
+          <w:type w:val="continuous"/>
+          <w:pgSz w:w="11880" w:h="15480" w:code="1"/>
+          <w:pgMar w:top="1080" w:right="1440" w:bottom="1440" w:left="1080" w:header="720" w:footer="720" w:gutter="504"/>
+          <w:cols w:space="720"/>
+          <w:docGrid w:linePitch="360"/>
+        </w:sectPr>
+      </w:pPr>
+    </w:p>
+    <w:p>
+      <w:pPr>
+        <w:pStyle w:val="Body"/>
+        <w:rPr>
+          <w:rFonts w:ascii="Times" w:hAnsi="Times" w:cs="Times"/>
+          <w:szCs w:val="24"/>
+        </w:rPr>
+      </w:pPr>
+      <w:r>
+        <w:lastRenderedPageBreak/>
+        <w:t xml:space="preserve">For I tell you, among those who are born of women there is not a greater prophet than John the Baptizer; yet whoever is least in the Kingdom of God is greater than he.” </w:t>
+      </w:r>
+    </w:p>
+    <w:p>
+      <w:pPr>
+        <w:pStyle w:val="Body"/>
+        <w:rPr>
+          <w:rFonts w:ascii="Times" w:hAnsi="Times" w:cs="Times"/>
+          <w:szCs w:val="24"/>
+        </w:rPr>
+      </w:pPr>
+      <w:r>
+        <w:t xml:space="preserve">When all the people and the tax collectors heard this, they declared God to be just since they had been baptized with John’s baptism. However, the Pharisees and the lawyers rejected God’s purpose, not being baptized by him themselves. </w:t>
+      </w:r>
+    </w:p>
+    <w:p>
+      <w:pPr>
+        <w:pStyle w:val="Body"/>
+        <w:rPr>
+          <w:rFonts w:ascii="Times" w:hAnsi="Times" w:cs="Times"/>
+          <w:szCs w:val="24"/>
+        </w:rPr>
+      </w:pPr>
+      <w:r>
+        <w:t xml:space="preserve">But the Lord said, “to what, then, can I compare the people of this </w:t>
+      </w:r>
+      <w:r>
+        <w:lastRenderedPageBreak/>
+        <w:t xml:space="preserve">generation? What are they like? They are like children who sit in the marketplace and who call one another, saying: ‘We played the pipes to you, and you did not dance! We mourned, and you did not weep!’ For John the Baptizer came neither eating bread nor drinking wine, and you say, ‘He has a demon!’ The Son of Man came eating and drinking, and you say, ‘Behold, a glutton and a drunkard; a friend of tax collectors and sinners!’ </w:t>
+      </w:r>
+      <w:r>
+        <w:t>Yet Wisdom is justified by all her children.”</w:t>
+      </w:r>
+      <w:r>
+        <w:t xml:space="preserve"> </w:t>
+      </w:r>
+      <w:r>
+        <w:rPr>
+          <w:rStyle w:val="RubricsInBodyChar"/>
+        </w:rPr>
+        <w:t>Glory be to God forever.</w:t>
+      </w:r>
+    </w:p>
+    <w:p>
+      <w:pPr>
+        <w:pStyle w:val="Body"/>
+        <w:rPr>
+          <w:rStyle w:val="RubricsChar"/>
+        </w:rPr>
+        <w:sectPr>
+          <w:type w:val="continuous"/>
+          <w:pgSz w:w="11880" w:h="15480" w:code="1"/>
+          <w:pgMar w:top="1080" w:right="1440" w:bottom="1440" w:left="1080" w:header="720" w:footer="720" w:gutter="504"/>
+          <w:cols w:num="2" w:space="567"/>
+          <w:docGrid w:linePitch="360"/>
+        </w:sectPr>
+      </w:pPr>
+    </w:p>
+    <w:p>
+      <w:pPr>
+        <w:pStyle w:val="Heading4"/>
+      </w:pPr>
+      <w:r>
+        <w:lastRenderedPageBreak/>
+        <w:t xml:space="preserve">The Morning or </w:t>
+      </w:r>
+      <w:r>
+        <w:t>Prime</w:t>
+      </w:r>
+      <w:r>
+        <w:t xml:space="preserve"> Gospel</w:t>
+      </w:r>
+    </w:p>
+    <w:p>
+      <w:pPr>
+        <w:pStyle w:val="Heading5"/>
+      </w:pPr>
+      <w:r>
+        <w:t>Psalm 59:6, 7</w:t>
+      </w:r>
+    </w:p>
+    <w:p>
+      <w:pPr>
+        <w:pStyle w:val="Rubric"/>
+      </w:pPr>
+      <w:r>
+        <w:t>A Psalm of David.</w:t>
+      </w:r>
+    </w:p>
+    <w:p>
+      <w:pPr>
+        <w:pStyle w:val="Body"/>
+      </w:pPr>
+      <w:r>
+        <w:t>Y</w:t>
+      </w:r>
+      <w:r>
+        <w:t>ou</w:t>
+      </w:r>
+      <w:r>
+        <w:t xml:space="preserve"> </w:t>
+      </w:r>
+      <w:r>
+        <w:t xml:space="preserve">have given </w:t>
+      </w:r>
+      <w:r>
+        <w:t>a signal</w:t>
+      </w:r>
+      <w:r>
+        <w:t xml:space="preserve"> to </w:t>
+      </w:r>
+      <w:r>
+        <w:t xml:space="preserve">those who fear </w:t>
+      </w:r>
+      <w:r>
+        <w:t>You,</w:t>
+      </w:r>
+    </w:p>
+    <w:p>
+      <w:pPr>
+        <w:pStyle w:val="Body"/>
+      </w:pPr>
+      <w:r>
+        <w:tab/>
+      </w:r>
+      <w:r>
+        <w:t>so they may</w:t>
+      </w:r>
+      <w:r>
+        <w:t xml:space="preserve"> escape from before the bow. </w:t>
+      </w:r>
+      <w:r>
+        <w:rPr>
+          <w:i/>
+        </w:rPr>
+        <w:t>(Pause)</w:t>
+      </w:r>
+    </w:p>
+    <w:p>
+      <w:pPr>
+        <w:pStyle w:val="Body"/>
+      </w:pPr>
+      <w:r>
+        <w:t>Save with You right hand, and hear me,</w:t>
+      </w:r>
+    </w:p>
+    <w:p>
+      <w:pPr>
+        <w:pStyle w:val="Body"/>
+      </w:pPr>
+      <w:r>
+        <w:tab/>
+      </w:r>
+      <w:r>
+        <w:t>that Your beloved might be rescued.</w:t>
+      </w:r>
+    </w:p>
+    <w:p>
+      <w:pPr>
+        <w:pStyle w:val="Body"/>
+        <w:rPr>
+          <w:rStyle w:val="RubricsChar"/>
+        </w:rPr>
+      </w:pPr>
+      <w:r>
+        <w:rPr>
+          <w:rStyle w:val="RubricsChar"/>
+        </w:rPr>
+        <w:t>Alleluia.</w:t>
+      </w:r>
+    </w:p>
+    <w:p>
+      <w:pPr>
+        <w:pStyle w:val="Heading5"/>
+        <w:rPr>
+          <w:rFonts w:ascii="Times New Roman" w:hAnsi="Times New Roman"/>
+          <w:sz w:val="24"/>
+          <w:szCs w:val="24"/>
+          <w:lang w:val="en-US"/>
+        </w:rPr>
+      </w:pPr>
+      <w:r>
+        <w:t>John 12:26-36a</w:t>
+      </w:r>
+    </w:p>
+    <w:p>
+      <w:pPr>
+        <w:pStyle w:val="Rubric"/>
+      </w:pPr>
+      <w:r>
+        <w:t>Stand with the fear of God. Let us hear the Holy Gospel. Bless, O Lord, the reading of the</w:t>
+      </w:r>
+      <w:r>
+        <w:t xml:space="preserve"> Holy Gospel, according to St. John</w:t>
+      </w:r>
+      <w:r>
+        <w:t>. Blessed be He Who comes in the Name of the Lord. Our Lord, God, Saviour, and King of us all, Jesus Christ, Son of the Living God, to Whom is glory forever.</w:t>
+      </w:r>
+    </w:p>
+    <w:p>
+      <w:pPr>
+        <w:pStyle w:val="Body"/>
+        <w:sectPr>
+          <w:type w:val="continuous"/>
+          <w:pgSz w:w="11880" w:h="15480" w:code="1"/>
+          <w:pgMar w:top="1080" w:right="1440" w:bottom="1440" w:left="1080" w:header="720" w:footer="720" w:gutter="504"/>
+          <w:cols w:space="720"/>
+          <w:docGrid w:linePitch="360"/>
+        </w:sectPr>
+      </w:pPr>
+    </w:p>
+    <w:p>
+      <w:pPr>
+        <w:pStyle w:val="Body"/>
+        <w:rPr>
+          <w:rFonts w:ascii="Times" w:hAnsi="Times" w:cs="Times"/>
+          <w:szCs w:val="24"/>
+        </w:rPr>
+      </w:pPr>
+      <w:r>
+        <w:lastRenderedPageBreak/>
+        <w:t xml:space="preserve">Anyone who serves me must follow me! Where I am, there will my servant also be. The Father will honor anyone who serve me. </w:t>
+      </w:r>
+    </w:p>
+    <w:p>
+      <w:pPr>
+        <w:pStyle w:val="Body"/>
+        <w:rPr>
+          <w:rFonts w:ascii="Times" w:hAnsi="Times" w:cs="Times"/>
+          <w:szCs w:val="24"/>
+        </w:rPr>
+      </w:pPr>
+      <w:r>
+        <w:t xml:space="preserve">Now, my soul is troubled. What shall I say? ‘Father, save me from this time?’ But for this reason, I have come to this time. Father, glorify your Name!” </w:t>
+      </w:r>
+    </w:p>
+    <w:p>
+      <w:pPr>
+        <w:pStyle w:val="Body"/>
+        <w:rPr>
+          <w:rFonts w:ascii="Times" w:hAnsi="Times" w:cs="Times"/>
+          <w:szCs w:val="24"/>
+        </w:rPr>
+      </w:pPr>
+      <w:r>
+        <w:t xml:space="preserve">Then, there came a voice out of heaven, saying, “I have glorified it and will glorify it again.” </w:t>
+      </w:r>
+    </w:p>
+    <w:p>
+      <w:pPr>
+        <w:pStyle w:val="Body"/>
+        <w:rPr>
+          <w:rFonts w:ascii="Times" w:hAnsi="Times" w:cs="Times"/>
+          <w:szCs w:val="24"/>
+        </w:rPr>
+      </w:pPr>
+      <w:r>
+        <w:t xml:space="preserve">At this, the multitude who stood by heard it, and they said that it had thundered. Others said, “An angel has spoken to him.” </w:t>
+      </w:r>
+    </w:p>
+    <w:p>
+      <w:pPr>
+        <w:pStyle w:val="Body"/>
+        <w:rPr>
+          <w:rFonts w:ascii="Times" w:hAnsi="Times" w:cs="Times"/>
+          <w:szCs w:val="24"/>
+        </w:rPr>
+      </w:pPr>
+      <w:r>
+        <w:t xml:space="preserve">Jesus answered, “This voice has not come for my sake, but for your sakes. Now, judgment is upon this </w:t>
+      </w:r>
+      <w:r>
+        <w:lastRenderedPageBreak/>
+        <w:t>world! Now, the prince of this world will be cast out! And I, if I am lifted up from the earth, will draw all</w:t>
+      </w:r>
+      <w:r>
+        <w:rPr>
+          <w:position w:val="8"/>
+          <w:sz w:val="16"/>
+          <w:szCs w:val="16"/>
+        </w:rPr>
+        <w:t xml:space="preserve">c </w:t>
+      </w:r>
+      <w:r>
+        <w:t>[people] to myself.” But he said this to indicate</w:t>
+      </w:r>
+      <w:r>
+        <w:rPr>
+          <w:position w:val="8"/>
+          <w:sz w:val="16"/>
+          <w:szCs w:val="16"/>
+        </w:rPr>
+        <w:t xml:space="preserve"> </w:t>
+      </w:r>
+      <w:r>
+        <w:t>by what kind of death he should die. The multitude answered him, “We have heard out of the law that the Christ remains forever.</w:t>
+      </w:r>
+      <w:r>
+        <w:rPr>
+          <w:position w:val="8"/>
+          <w:sz w:val="16"/>
+          <w:szCs w:val="16"/>
+        </w:rPr>
+        <w:t xml:space="preserve"> </w:t>
+      </w:r>
+      <w:r>
+        <w:t xml:space="preserve">How do you say, ‘The Son of Man must be lifted up?’ Who is this Son of Man?” </w:t>
+      </w:r>
+    </w:p>
+    <w:p>
+      <w:pPr>
+        <w:pStyle w:val="Body"/>
+        <w:rPr>
+          <w:rFonts w:ascii="Times" w:hAnsi="Times" w:cs="Times"/>
+          <w:szCs w:val="24"/>
+        </w:rPr>
+      </w:pPr>
+      <w:r>
+        <w:t xml:space="preserve">Jesus therefore said to them, “The light is with you a little while longer. Walk while you have the light, so that darkness may not overtake you. Whoever walks in the darkness does not know where he is going. While you have the light, believe in the light, so that you may become children of light.” </w:t>
+      </w:r>
+      <w:r>
+        <w:rPr>
+          <w:rStyle w:val="RubricsChar"/>
+        </w:rPr>
+        <w:t>Glory be to God forever.</w:t>
+      </w:r>
+    </w:p>
+    <w:p>
+      <w:pPr>
+        <w:pStyle w:val="Heading4"/>
+        <w:sectPr>
+          <w:type w:val="continuous"/>
+          <w:pgSz w:w="11880" w:h="15480" w:code="1"/>
+          <w:pgMar w:top="1080" w:right="1440" w:bottom="1440" w:left="1080" w:header="720" w:footer="720" w:gutter="504"/>
+          <w:cols w:num="2" w:space="567"/>
+          <w:docGrid w:linePitch="360"/>
+        </w:sectPr>
+      </w:pPr>
+    </w:p>
+    <w:p>
+      <w:pPr>
+        <w:pStyle w:val="Heading4"/>
+      </w:pPr>
+      <w:r>
+        <w:lastRenderedPageBreak/>
+        <w:t>The Liturgy Gospel</w:t>
+      </w:r>
+    </w:p>
+    <w:p>
+      <w:pPr>
+        <w:pStyle w:val="Heading5"/>
+      </w:pPr>
+      <w:r>
+        <w:t>Psalm 64:2, 3</w:t>
+      </w:r>
+    </w:p>
+    <w:p>
+      <w:pPr>
+        <w:pStyle w:val="Rubric"/>
+      </w:pPr>
+      <w:r>
+        <w:t>A Psalm of David.</w:t>
+      </w:r>
+    </w:p>
+    <w:p>
+      <w:pPr>
+        <w:pStyle w:val="Body"/>
+      </w:pPr>
+      <w:r>
+        <w:t xml:space="preserve">Praise is due to </w:t>
+      </w:r>
+      <w:r>
+        <w:t>You, O God, in Zion,</w:t>
+      </w:r>
+    </w:p>
+    <w:p>
+      <w:pPr>
+        <w:pStyle w:val="Body"/>
+      </w:pPr>
+      <w:r>
+        <w:tab/>
+        <w:t xml:space="preserve">and </w:t>
+      </w:r>
+      <w:r>
+        <w:t xml:space="preserve">prayer </w:t>
+      </w:r>
+      <w:r>
+        <w:t>will</w:t>
+      </w:r>
+      <w:r>
+        <w:t xml:space="preserve"> be </w:t>
+      </w:r>
+      <w:r>
+        <w:t>offered</w:t>
+      </w:r>
+      <w:r>
+        <w:t xml:space="preserve"> to </w:t>
+      </w:r>
+      <w:r>
+        <w:t>You</w:t>
+      </w:r>
+      <w:r>
+        <w:t xml:space="preserve"> in Jerusalem.</w:t>
+      </w:r>
+    </w:p>
+    <w:p>
+      <w:pPr>
+        <w:pStyle w:val="Body"/>
+      </w:pPr>
+      <w:r>
+        <w:lastRenderedPageBreak/>
+        <w:t>Hear my prayer [O God]!</w:t>
+      </w:r>
+    </w:p>
+    <w:p>
+      <w:pPr>
+        <w:pStyle w:val="Body"/>
+      </w:pPr>
+      <w:r>
+        <w:tab/>
+        <w:t>A</w:t>
+      </w:r>
+      <w:r>
+        <w:t>ll flesh will come</w:t>
+      </w:r>
+      <w:r>
+        <w:t xml:space="preserve"> to You</w:t>
+      </w:r>
+      <w:r>
+        <w:t>.</w:t>
+      </w:r>
+    </w:p>
+    <w:p>
+      <w:pPr>
+        <w:pStyle w:val="Body"/>
+        <w:rPr>
+          <w:rStyle w:val="RubricsChar"/>
+        </w:rPr>
+      </w:pPr>
+      <w:r>
+        <w:t xml:space="preserve"> </w:t>
+      </w:r>
+      <w:r>
+        <w:rPr>
+          <w:rStyle w:val="RubricsChar"/>
+        </w:rPr>
+        <w:t>Alleluia.</w:t>
+      </w:r>
+    </w:p>
+    <w:p>
+      <w:pPr>
+        <w:pStyle w:val="Heading5"/>
+        <w:rPr>
+          <w:rFonts w:ascii="Times New Roman" w:hAnsi="Times New Roman"/>
+          <w:sz w:val="24"/>
+          <w:szCs w:val="24"/>
+          <w:lang w:val="en-US"/>
+        </w:rPr>
+      </w:pPr>
+      <w:r>
+        <w:t>John 10:22-38</w:t>
+      </w:r>
+    </w:p>
+    <w:p>
+      <w:pPr>
+        <w:pStyle w:val="Rubric"/>
+      </w:pPr>
+      <w:r>
+        <w:t>Stand with the fear of God. Let us hear the Holy Gospel. Bless, O Lord, the reading of the</w:t>
+      </w:r>
+      <w:r>
+        <w:t xml:space="preserve"> Holy Gospel, according to St. John</w:t>
+      </w:r>
+      <w:r>
+        <w:t>. Blessed be He Who comes in the Name of the Lord. Our Lord, God, Saviour, and King of us all, Jesus Christ, Son of the Living God, to Whom is glory forever.</w:t>
+      </w:r>
+    </w:p>
+    <w:p>
+      <w:pPr>
+        <w:pStyle w:val="Body"/>
+        <w:sectPr>
+          <w:type w:val="continuous"/>
+          <w:pgSz w:w="11880" w:h="15480" w:code="1"/>
+          <w:pgMar w:top="1080" w:right="1440" w:bottom="1440" w:left="1080" w:header="720" w:footer="720" w:gutter="504"/>
+          <w:cols w:space="720"/>
+          <w:docGrid w:linePitch="360"/>
+        </w:sectPr>
+      </w:pPr>
+    </w:p>
+    <w:p>
+      <w:pPr>
+        <w:pStyle w:val="Body"/>
+        <w:rPr>
+          <w:rFonts w:ascii="Times" w:hAnsi="Times" w:cs="Times"/>
+          <w:szCs w:val="24"/>
+        </w:rPr>
+      </w:pPr>
+      <w:r>
+        <w:lastRenderedPageBreak/>
+        <w:t>At that time, it was the Feast of the Dedication</w:t>
+      </w:r>
+      <w:r>
+        <w:rPr>
+          <w:position w:val="8"/>
+          <w:sz w:val="16"/>
+          <w:szCs w:val="16"/>
+        </w:rPr>
+        <w:t xml:space="preserve"> </w:t>
+      </w:r>
+      <w:r>
+        <w:t xml:space="preserve">in Jerusalem. It was winter, and Jesus was walking in the temple, in Solomon’s porch. The Jews therefore gathered around him and asked him, “How long will you hold us in suspense? </w:t>
+      </w:r>
+      <w:proofErr w:type="spellStart"/>
+      <w:r>
+        <w:t>Ifyou</w:t>
+      </w:r>
+      <w:proofErr w:type="spellEnd"/>
+      <w:r>
+        <w:t xml:space="preserve"> are the Christ, tell us plainly.” </w:t>
+      </w:r>
+    </w:p>
+    <w:p>
+      <w:pPr>
+        <w:pStyle w:val="Body"/>
+        <w:rPr>
+          <w:rFonts w:ascii="Times" w:hAnsi="Times" w:cs="Times"/>
+          <w:szCs w:val="24"/>
+        </w:rPr>
+      </w:pPr>
+      <w:r>
+        <w:t xml:space="preserve">Jesus answered them, “I told you, and you do not believe. The works that I do in my Father’s Name, these bear witness to me. But you do not believe, because you are not of my sheep, as I told you. My sheep hear my voice; I know them, and they follow me. I give eternal life to them; they will never perish, and no one will snatch them out of my hand. My Father, who has given them to me, is greater than all. No one is able to snatch them out of my Father’s hand. I and the Father are one.” </w:t>
+      </w:r>
+    </w:p>
+    <w:p>
+      <w:pPr>
+        <w:pStyle w:val="Body"/>
+        <w:rPr>
+          <w:rFonts w:ascii="Times" w:hAnsi="Times" w:cs="Times"/>
+          <w:szCs w:val="24"/>
+        </w:rPr>
+      </w:pPr>
+      <w:r>
+        <w:t xml:space="preserve">Again, the Jews picked up rocks to stone him. Jesus told them, “I have </w:t>
+      </w:r>
+      <w:r>
+        <w:lastRenderedPageBreak/>
+        <w:t xml:space="preserve">shown you many good works from my Father. For which of those do you stone me?” </w:t>
+      </w:r>
+    </w:p>
+    <w:p>
+      <w:pPr>
+        <w:pStyle w:val="Body"/>
+        <w:rPr>
+          <w:rFonts w:ascii="Times" w:hAnsi="Times" w:cs="Times"/>
+          <w:szCs w:val="24"/>
+        </w:rPr>
+      </w:pPr>
+      <w:r>
+        <w:t>The Jews answered him, “We do not stone you for a good work, but for blasphemy: because you, being a man, make yourself God</w:t>
+      </w:r>
+      <w:r>
+        <w:rPr>
+          <w:position w:val="8"/>
+          <w:sz w:val="16"/>
+          <w:szCs w:val="16"/>
+        </w:rPr>
+        <w:t>c</w:t>
+      </w:r>
+      <w:r>
+        <w:t xml:space="preserve">.” </w:t>
+      </w:r>
+    </w:p>
+    <w:p>
+      <w:pPr>
+        <w:pStyle w:val="Body"/>
+        <w:rPr>
+          <w:rFonts w:ascii="Times" w:hAnsi="Times" w:cs="Times"/>
+          <w:szCs w:val="24"/>
+        </w:rPr>
+      </w:pPr>
+      <w:r>
+        <w:t>Jesus answered them, “Is it not written in your law, ‘I said, you are gods?’</w:t>
+      </w:r>
+      <w:r>
+        <w:rPr>
+          <w:position w:val="8"/>
+          <w:sz w:val="16"/>
+          <w:szCs w:val="16"/>
+        </w:rPr>
+        <w:t xml:space="preserve"> </w:t>
+      </w:r>
+      <w:r>
+        <w:t>If he called them gods, (those to whom the word of God came, and the Scripture cannot be broken), do you say of him whom the Father has consecrated</w:t>
+      </w:r>
+      <w:r>
+        <w:rPr>
+          <w:position w:val="8"/>
+          <w:sz w:val="16"/>
+          <w:szCs w:val="16"/>
+        </w:rPr>
+        <w:t xml:space="preserve"> </w:t>
+      </w:r>
+      <w:r>
+        <w:t>and sent into the world, ‘You blaspheme,’ because I said, ‘I am the Son of God?’ If I do not do the works of my Father, do not believe me. But if I do them, even though you do not believe me, believe the works, so that you may recognize</w:t>
+      </w:r>
+      <w:r>
+        <w:rPr>
+          <w:position w:val="8"/>
+          <w:sz w:val="16"/>
+          <w:szCs w:val="16"/>
+        </w:rPr>
+        <w:t xml:space="preserve"> </w:t>
+      </w:r>
+      <w:r>
+        <w:t xml:space="preserve">and believe that the Father is in me, and I in the Father.” </w:t>
       </w:r>
       <w:r>
         <w:rPr>
@@ -3991,6 +7735,7 @@
         </w:rPr>
       </w:pPr>
       <w:r>
+        <w:lastRenderedPageBreak/>
         <w:t>N</w:t>
       </w:r>
     </w:p>
@@ -4106,7 +7851,6 @@
         </w:rPr>
       </w:pPr>
       <w:r>
-        <w:lastRenderedPageBreak/>
         <w:t>N</w:t>
       </w:r>
     </w:p>
@@ -4353,6 +8097,7 @@
         </w:rPr>
       </w:pPr>
       <w:r>
+        <w:lastRenderedPageBreak/>
         <w:t>N</w:t>
       </w:r>
     </w:p>
@@ -4468,7 +8213,6 @@
         </w:rPr>
       </w:pPr>
       <w:r>
-        <w:lastRenderedPageBreak/>
         <w:t>N</w:t>
       </w:r>
     </w:p>
@@ -4735,6 +8479,7 @@
       </w:pPr>
       <w:proofErr w:type="spellStart"/>
       <w:r>
+        <w:lastRenderedPageBreak/>
         <w:t>N</w:t>
       </w:r>
       <w:r>
@@ -4857,7 +8602,6 @@
         </w:rPr>
       </w:pPr>
       <w:r>
-        <w:lastRenderedPageBreak/>
         <w:t xml:space="preserve">N </w:t>
       </w:r>
       <w:r>
@@ -5076,10 +8820,7 @@
       </w:r>
       <w:proofErr w:type="spellEnd"/>
       <w:r>
-        <w:t>-out 22</w:t>
-      </w:r>
-      <w:r>
-        <w:t xml:space="preserve">, see ## </w:t>
+        <w:t xml:space="preserve">-out 22, see ## </w:t>
       </w:r>
       <w:proofErr w:type="spellStart"/>
       <w:r>
@@ -5087,10 +8828,7 @@
       </w:r>
       <w:proofErr w:type="spellEnd"/>
       <w:r>
-        <w:t xml:space="preserve"> 27</w:t>
-      </w:r>
-      <w:r>
-        <w:t xml:space="preserve"> ##.</w:t>
+        <w:t xml:space="preserve"> 27 ##.</w:t>
       </w:r>
     </w:p>
     <w:p>
@@ -5106,10 +8844,7 @@
       </w:r>
       <w:proofErr w:type="spellEnd"/>
       <w:r>
-        <w:t>-out 23</w:t>
-      </w:r>
-      <w:r>
-        <w:t xml:space="preserve">, see ## </w:t>
+        <w:t xml:space="preserve">-out 23, see ## </w:t>
       </w:r>
       <w:proofErr w:type="spellStart"/>
       <w:r>
@@ -5117,10 +8852,7 @@
       </w:r>
       <w:proofErr w:type="spellEnd"/>
       <w:r>
-        <w:t xml:space="preserve">-out 21 </w:t>
-      </w:r>
-      <w:r>
-        <w:t>##.</w:t>
+        <w:t>-out 21 ##.</w:t>
       </w:r>
     </w:p>
     <w:p>
@@ -5136,16 +8868,7 @@
       </w:r>
       <w:proofErr w:type="spellEnd"/>
       <w:r>
-        <w:t>-out 24</w:t>
-      </w:r>
-      <w:r>
-        <w:t xml:space="preserve">, see ## </w:t>
-      </w:r>
-      <w:r>
-        <w:t>Tobi 1</w:t>
-      </w:r>
-      <w:r>
-        <w:t xml:space="preserve"> ##.</w:t>
+        <w:t>-out 24, see ## Tobi 1 ##.</w:t>
       </w:r>
     </w:p>
     <w:p>
@@ -5153,10 +8876,7 @@
         <w:pStyle w:val="Rubric"/>
       </w:pPr>
       <w:r>
-        <w:t>September 22 (23</w:t>
-      </w:r>
-      <w:r>
-        <w:t xml:space="preserve">) / </w:t>
+        <w:t xml:space="preserve">September 22 (23) / </w:t>
       </w:r>
       <w:proofErr w:type="spellStart"/>
       <w:r>
@@ -5164,13 +8884,7 @@
       </w:r>
       <w:proofErr w:type="spellEnd"/>
       <w:r>
-        <w:t>-out 2</w:t>
-      </w:r>
-      <w:r>
-        <w:t>5</w:t>
-      </w:r>
-      <w:r>
-        <w:t xml:space="preserve">, see ## </w:t>
+        <w:t xml:space="preserve">-out 25, see ## </w:t>
       </w:r>
       <w:proofErr w:type="spellStart"/>
       <w:r>
@@ -5178,10 +8892,7 @@
       </w:r>
       <w:proofErr w:type="spellEnd"/>
       <w:r>
-        <w:t>-out 8</w:t>
-      </w:r>
-      <w:r>
-        <w:t xml:space="preserve"> ##.</w:t>
+        <w:t>-out 8 ##.</w:t>
       </w:r>
     </w:p>
     <w:p>
@@ -5189,10 +8900,8 @@
         <w:pStyle w:val="Heading3"/>
       </w:pPr>
       <w:r>
-        <w:t>September 23 (24</w:t>
-      </w:r>
-      <w:r>
-        <w:t xml:space="preserve">) / </w:t>
+        <w:lastRenderedPageBreak/>
+        <w:t xml:space="preserve">September 23 (24) / </w:t>
       </w:r>
       <w:proofErr w:type="spellStart"/>
       <w:r>
@@ -5540,10 +9249,7 @@
         <w:pStyle w:val="Heading3"/>
       </w:pPr>
       <w:r>
-        <w:t>September 24 (25</w:t>
-      </w:r>
-      <w:r>
-        <w:t xml:space="preserve">) / </w:t>
+        <w:t xml:space="preserve">September 24 (25) / </w:t>
       </w:r>
       <w:proofErr w:type="spellStart"/>
       <w:r>
@@ -5551,10 +9257,7 @@
       </w:r>
       <w:proofErr w:type="spellEnd"/>
       <w:r>
-        <w:t>-out 27 through September 31 (Oct 1</w:t>
-      </w:r>
-      <w:r>
-        <w:t xml:space="preserve">) / </w:t>
+        <w:t xml:space="preserve">-out 27 through September 31 (Oct 1) / </w:t>
       </w:r>
       <w:proofErr w:type="spellStart"/>
       <w:r>
@@ -5578,10 +9281,7 @@
       </w:r>
       <w:proofErr w:type="spellEnd"/>
       <w:r>
-        <w:t>-out 27</w:t>
-      </w:r>
-      <w:r>
-        <w:t xml:space="preserve">, see ## </w:t>
+        <w:t xml:space="preserve">-out 27, see ## </w:t>
       </w:r>
       <w:proofErr w:type="spellStart"/>
       <w:r>
@@ -5589,10 +9289,7 @@
       </w:r>
       <w:proofErr w:type="spellEnd"/>
       <w:r>
-        <w:t xml:space="preserve"> 22</w:t>
-      </w:r>
-      <w:r>
-        <w:t xml:space="preserve"> ##.</w:t>
+        <w:t xml:space="preserve"> 22 ##.</w:t>
       </w:r>
     </w:p>
     <w:p>
@@ -5608,10 +9305,7 @@
       </w:r>
       <w:proofErr w:type="spellEnd"/>
       <w:r>
-        <w:t>-out 28</w:t>
-      </w:r>
-      <w:r>
-        <w:t xml:space="preserve">, see ## </w:t>
+        <w:t xml:space="preserve">-out 28, see ## </w:t>
       </w:r>
       <w:proofErr w:type="spellStart"/>
       <w:r>
@@ -5619,10 +9313,7 @@
       </w:r>
       <w:proofErr w:type="spellEnd"/>
       <w:r>
-        <w:t xml:space="preserve"> 22</w:t>
-      </w:r>
-      <w:r>
-        <w:t xml:space="preserve"> ##.</w:t>
+        <w:t xml:space="preserve"> 22 ##.</w:t>
       </w:r>
     </w:p>
     <w:p>
@@ -5630,6 +9321,7 @@
         <w:pStyle w:val="Rubric"/>
       </w:pPr>
       <w:r>
+        <w:lastRenderedPageBreak/>
         <w:t xml:space="preserve">September 26 (27) / </w:t>
       </w:r>
       <w:proofErr w:type="spellStart"/>
@@ -5638,16 +9330,7 @@
       </w:r>
       <w:proofErr w:type="spellEnd"/>
       <w:r>
-        <w:t>-out 29</w:t>
-      </w:r>
-      <w:r>
-        <w:t xml:space="preserve">, see ## </w:t>
-      </w:r>
-      <w:r>
-        <w:t>Tobi 30</w:t>
-      </w:r>
-      <w:r>
-        <w:t xml:space="preserve"> ##.</w:t>
+        <w:t>-out 29, see ## Tobi 30 ##.</w:t>
       </w:r>
     </w:p>
     <w:p>
@@ -5663,10 +9346,7 @@
       </w:r>
       <w:proofErr w:type="spellEnd"/>
       <w:r>
-        <w:t>-out 30</w:t>
-      </w:r>
-      <w:r>
-        <w:t xml:space="preserve">, see ## </w:t>
+        <w:t xml:space="preserve">-out 30, see ## </w:t>
       </w:r>
       <w:proofErr w:type="spellStart"/>
       <w:r>
@@ -5674,10 +9354,7 @@
       </w:r>
       <w:proofErr w:type="spellEnd"/>
       <w:r>
-        <w:t xml:space="preserve"> 17</w:t>
-      </w:r>
-      <w:r>
-        <w:t xml:space="preserve"> ##.</w:t>
+        <w:t xml:space="preserve"> 17 ##.</w:t>
       </w:r>
     </w:p>
     <w:p>
@@ -5685,10 +9362,7 @@
         <w:pStyle w:val="Rubric"/>
       </w:pPr>
       <w:r>
-        <w:t>September 28 (29</w:t>
-      </w:r>
-      <w:r>
-        <w:t xml:space="preserve">) / </w:t>
+        <w:t xml:space="preserve">September 28 (29) / </w:t>
       </w:r>
       <w:proofErr w:type="spellStart"/>
       <w:r>
@@ -5696,16 +9370,7 @@
       </w:r>
       <w:proofErr w:type="spellEnd"/>
       <w:r>
-        <w:t xml:space="preserve"> 1</w:t>
-      </w:r>
-      <w:r>
-        <w:t xml:space="preserve">, see ## </w:t>
-      </w:r>
-      <w:r>
-        <w:t>Tobi 30</w:t>
-      </w:r>
-      <w:r>
-        <w:t xml:space="preserve"> ##.</w:t>
+        <w:t xml:space="preserve"> 1, see ## Tobi 30 ##.</w:t>
       </w:r>
     </w:p>
     <w:p>
@@ -5713,10 +9378,7 @@
         <w:pStyle w:val="Rubric"/>
       </w:pPr>
       <w:r>
-        <w:t>September 30 (31</w:t>
-      </w:r>
-      <w:r>
-        <w:t xml:space="preserve">) / </w:t>
+        <w:t xml:space="preserve">September 30 (31) / </w:t>
       </w:r>
       <w:proofErr w:type="spellStart"/>
       <w:r>
@@ -5724,10 +9386,7 @@
       </w:r>
       <w:proofErr w:type="spellEnd"/>
       <w:r>
-        <w:t xml:space="preserve"> 2</w:t>
-      </w:r>
-      <w:r>
-        <w:t xml:space="preserve">, see ## </w:t>
+        <w:t xml:space="preserve"> 2, see ## </w:t>
       </w:r>
       <w:proofErr w:type="spellStart"/>
       <w:r>
@@ -5735,10 +9394,7 @@
       </w:r>
       <w:proofErr w:type="spellEnd"/>
       <w:r>
-        <w:t xml:space="preserve"> 3</w:t>
-      </w:r>
-      <w:r>
-        <w:t xml:space="preserve"> ##.</w:t>
+        <w:t xml:space="preserve"> 3 ##.</w:t>
       </w:r>
     </w:p>
     <w:p>
@@ -5746,10 +9402,7 @@
         <w:pStyle w:val="Rubric"/>
       </w:pPr>
       <w:r>
-        <w:t>September 31 (Oct 1</w:t>
-      </w:r>
-      <w:r>
-        <w:t xml:space="preserve">) / </w:t>
+        <w:t xml:space="preserve">September 31 (Oct 1) / </w:t>
       </w:r>
       <w:proofErr w:type="spellStart"/>
       <w:r>
@@ -5757,10 +9410,7 @@
       </w:r>
       <w:proofErr w:type="spellEnd"/>
       <w:r>
-        <w:t xml:space="preserve"> 3</w:t>
-      </w:r>
-      <w:r>
-        <w:t xml:space="preserve">, see ## </w:t>
+        <w:t xml:space="preserve"> 3, see ## </w:t>
       </w:r>
       <w:proofErr w:type="spellStart"/>
       <w:r>
@@ -5768,10 +9418,7 @@
       </w:r>
       <w:proofErr w:type="spellEnd"/>
       <w:r>
-        <w:t xml:space="preserve"> 17</w:t>
-      </w:r>
-      <w:r>
-        <w:t xml:space="preserve"> ##.</w:t>
+        <w:t xml:space="preserve"> 17 ##.</w:t>
       </w:r>
     </w:p>
     <w:p>
@@ -5862,10 +9509,7 @@
         <w:pStyle w:val="Heading3"/>
       </w:pPr>
       <w:r>
-        <w:t>October 1 (2</w:t>
-      </w:r>
-      <w:r>
-        <w:t xml:space="preserve">) / </w:t>
+        <w:t xml:space="preserve">October 1 (2) / </w:t>
       </w:r>
       <w:proofErr w:type="spellStart"/>
       <w:r>
@@ -5873,30 +9517,15 @@
       </w:r>
       <w:proofErr w:type="spellEnd"/>
       <w:r>
-        <w:t xml:space="preserve"> 4</w:t>
-      </w:r>
-      <w:r>
-        <w:t xml:space="preserve"> through </w:t>
+        <w:t xml:space="preserve"> 4 through </w:t>
       </w:r>
       <w:proofErr w:type="gramStart"/>
       <w:r>
-        <w:t>October</w:t>
-      </w:r>
-      <w:r>
-        <w:t xml:space="preserve"> </w:t>
-      </w:r>
-      <w:r>
-        <w:t>?</w:t>
+        <w:t>October ?</w:t>
       </w:r>
       <w:proofErr w:type="gramEnd"/>
       <w:r>
-        <w:t xml:space="preserve"> (</w:t>
-      </w:r>
-      <w:r>
-        <w:t>?</w:t>
-      </w:r>
-      <w:r>
-        <w:t xml:space="preserve">) / </w:t>
+        <w:t xml:space="preserve"> (?) / </w:t>
       </w:r>
       <w:proofErr w:type="spellStart"/>
       <w:r>
@@ -5904,10 +9533,7 @@
       </w:r>
       <w:proofErr w:type="spellEnd"/>
       <w:r>
-        <w:t xml:space="preserve"> </w:t>
-      </w:r>
-      <w:r>
-        <w:t>11</w:t>
+        <w:t xml:space="preserve"> 11</w:t>
       </w:r>
     </w:p>
     <w:p/>
@@ -7207,7 +10833,7 @@
   <w:style w:type="paragraph" w:default="1" w:styleId="Normal">
     <w:name w:val="Normal"/>
     <w:qFormat/>
-    <w:rsid w:val="00BD252D"/>
+    <w:rsid w:val="00232C41"/>
     <w:pPr>
       <w:jc w:val="both"/>
     </w:pPr>
@@ -9103,7 +12729,7 @@
 </file>
 
 <file path=customXml/itemProps1.xml><?xml version="1.0" encoding="utf-8"?>
-<ds:datastoreItem xmlns:ds="http://schemas.openxmlformats.org/officeDocument/2006/customXml" ds:itemID="{610D4D43-C155-F742-A1C8-822FD82BFC9A}">
+<ds:datastoreItem xmlns:ds="http://schemas.openxmlformats.org/officeDocument/2006/customXml" ds:itemID="{7C0974C1-1990-5547-974F-B3B405C798D1}">
   <ds:schemaRefs>
     <ds:schemaRef ds:uri="http://schemas.openxmlformats.org/officeDocument/2006/bibliography"/>
   </ds:schemaRefs>
@@ -9111,7 +12737,7 @@
 </file>
 
 <file path=customXml/itemProps2.xml><?xml version="1.0" encoding="utf-8"?>
-<ds:datastoreItem xmlns:ds="http://schemas.openxmlformats.org/officeDocument/2006/customXml" ds:itemID="{37341DA9-CE2F-F140-AC22-D3DBB54B5467}">
+<ds:datastoreItem xmlns:ds="http://schemas.openxmlformats.org/officeDocument/2006/customXml" ds:itemID="{FAE47DB4-FDAB-5843-AADF-FCA6F4EAD295}">
   <ds:schemaRefs>
     <ds:schemaRef ds:uri="http://schemas.openxmlformats.org/officeDocument/2006/bibliography"/>
   </ds:schemaRefs>
@@ -9119,7 +12745,7 @@
 </file>
 
 <file path=customXml/itemProps3.xml><?xml version="1.0" encoding="utf-8"?>
-<ds:datastoreItem xmlns:ds="http://schemas.openxmlformats.org/officeDocument/2006/customXml" ds:itemID="{0E2A6294-7309-F74A-BB34-8C0F3969D1A4}">
+<ds:datastoreItem xmlns:ds="http://schemas.openxmlformats.org/officeDocument/2006/customXml" ds:itemID="{84802F26-1B04-BD42-B1E8-07874013AD63}">
   <ds:schemaRefs>
     <ds:schemaRef ds:uri="http://schemas.openxmlformats.org/officeDocument/2006/bibliography"/>
   </ds:schemaRefs>

</xml_diff>

<commit_message>
Added first two Sunday Gospels for Jan
</commit_message>
<xml_diff>
--- a/katamarous/Gospel.docx
+++ b/katamarous/Gospel.docx
@@ -1,6 +1,6 @@
 
 <file path=word/document.xml><?xml version="1.0" encoding="utf-8"?>
-<w:document xmlns:wpc="http://schemas.microsoft.com/office/word/2010/wordprocessingCanvas" xmlns:mo="http://schemas.microsoft.com/office/mac/office/2008/main" xmlns:mc="http://schemas.openxmlformats.org/markup-compatibility/2006" xmlns:mv="urn:schemas-microsoft-com:mac:vml" xmlns:o="urn:schemas-microsoft-com:office:office" xmlns:r="http://schemas.openxmlformats.org/officeDocument/2006/relationships" xmlns:m="http://schemas.openxmlformats.org/officeDocument/2006/math" xmlns:v="urn:schemas-microsoft-com:vml" xmlns:wp14="http://schemas.microsoft.com/office/word/2010/wordprocessingDrawing" xmlns:wp="http://schemas.openxmlformats.org/drawingml/2006/wordprocessingDrawing" xmlns:w10="urn:schemas-microsoft-com:office:word" xmlns:w="http://schemas.openxmlformats.org/wordprocessingml/2006/main" xmlns:w14="http://schemas.microsoft.com/office/word/2010/wordml" xmlns:w15="http://schemas.microsoft.com/office/word/2012/wordml" xmlns:wpg="http://schemas.microsoft.com/office/word/2010/wordprocessingGroup" xmlns:wpi="http://schemas.microsoft.com/office/word/2010/wordprocessingInk" xmlns:wne="http://schemas.microsoft.com/office/word/2006/wordml" xmlns:wps="http://schemas.microsoft.com/office/word/2010/wordprocessingShape" mc:Ignorable="w14 w15 wp14">
+<w:document xmlns:wpc="http://schemas.microsoft.com/office/word/2010/wordprocessingCanvas" xmlns:cx="http://schemas.microsoft.com/office/drawing/2014/chartex" xmlns:cx1="http://schemas.microsoft.com/office/drawing/2015/9/8/chartex" xmlns:mc="http://schemas.openxmlformats.org/markup-compatibility/2006" xmlns:o="urn:schemas-microsoft-com:office:office" xmlns:r="http://schemas.openxmlformats.org/officeDocument/2006/relationships" xmlns:m="http://schemas.openxmlformats.org/officeDocument/2006/math" xmlns:v="urn:schemas-microsoft-com:vml" xmlns:wp14="http://schemas.microsoft.com/office/word/2010/wordprocessingDrawing" xmlns:wp="http://schemas.openxmlformats.org/drawingml/2006/wordprocessingDrawing" xmlns:w10="urn:schemas-microsoft-com:office:word" xmlns:w="http://schemas.openxmlformats.org/wordprocessingml/2006/main" xmlns:w14="http://schemas.microsoft.com/office/word/2010/wordml" xmlns:w15="http://schemas.microsoft.com/office/word/2012/wordml" xmlns:w16se="http://schemas.microsoft.com/office/word/2015/wordml/symex" xmlns:wpg="http://schemas.microsoft.com/office/word/2010/wordprocessingGroup" xmlns:wpi="http://schemas.microsoft.com/office/word/2010/wordprocessingInk" xmlns:wne="http://schemas.microsoft.com/office/word/2006/wordml" xmlns:wps="http://schemas.microsoft.com/office/word/2010/wordprocessingShape" mc:Ignorable="w14 w15 w16se wp14">
   <w:body>
     <w:p>
       <w:pPr>
@@ -17762,10 +17762,7 @@
         <w:t xml:space="preserve"> the soul of </w:t>
       </w:r>
       <w:r>
-        <w:t>Your</w:t>
-      </w:r>
-      <w:r>
-        <w:t xml:space="preserve"> servant.</w:t>
+        <w:t>Your servant.</w:t>
       </w:r>
     </w:p>
     <w:p>
@@ -19567,10 +19564,7 @@
         <w:keepNext/>
       </w:pPr>
       <w:r>
-        <w:t>T</w:t>
-      </w:r>
-      <w:r>
-        <w:t>he Lord looked from heaven upon</w:t>
+        <w:t>The Lord looked from heaven upon</w:t>
       </w:r>
       <w:r>
         <w:t xml:space="preserve"> the earth</w:t>
@@ -19785,10 +19779,7 @@
         <w:t xml:space="preserve"> time to have </w:t>
       </w:r>
       <w:r>
-        <w:t>compassion</w:t>
-      </w:r>
-      <w:r>
-        <w:t xml:space="preserve"> on her;</w:t>
+        <w:t>compassion on her;</w:t>
       </w:r>
     </w:p>
     <w:p>
@@ -20117,10 +20108,7 @@
         <w:t xml:space="preserve"> me and </w:t>
       </w:r>
       <w:r>
-        <w:t>save</w:t>
-      </w:r>
-      <w:r>
-        <w:t xml:space="preserve"> me.</w:t>
+        <w:t>save me.</w:t>
       </w:r>
     </w:p>
     <w:p>
@@ -20296,10 +20284,7 @@
       </w:pPr>
       <w:r>
         <w:lastRenderedPageBreak/>
-        <w:t>And Jesus said to the woman, “Your fai</w:t>
-      </w:r>
-      <w:r>
-        <w:t>th has saved you. Go in peace.”</w:t>
+        <w:t>And Jesus said to the woman, “Your faith has saved you. Go in peace.”</w:t>
       </w:r>
       <w:r>
         <w:rPr>
@@ -20572,10 +20557,7 @@
         </w:rPr>
       </w:pPr>
       <w:r>
-        <w:t>But Jesus said, “Yes and more than that, blessed are those who hea</w:t>
-      </w:r>
-      <w:r>
-        <w:t>r the word of God and keep it.”</w:t>
+        <w:t>But Jesus said, “Yes and more than that, blessed are those who hear the word of God and keep it.”</w:t>
       </w:r>
       <w:r>
         <w:rPr>
@@ -20763,13 +20745,7 @@
         </w:rPr>
       </w:pPr>
       <w:r>
-        <w:t>But when she saw him, she was greatly troubled at the saying and considered what kind of greeting this might be. The angel said to her, “Do not be afraid, Mary, for you have found favor with God. Behold, you will conceive in your womb and bring forth a son, and you will c</w:t>
-      </w:r>
-      <w:r>
-        <w:t xml:space="preserve">all his name ‘Jesus.’ </w:t>
-      </w:r>
-      <w:r>
-        <w:t xml:space="preserve">He will be great and will be called the Son of the Most High. The Lord God will give him the throne of his father, David, and he will reign </w:t>
+        <w:t xml:space="preserve">But when she saw him, she was greatly troubled at the saying and considered what kind of greeting this might be. The angel said to her, “Do not be afraid, Mary, for you have found favor with God. Behold, you will conceive in your womb and bring forth a son, and you will call his name ‘Jesus.’ He will be great and will be called the Son of the Most High. The Lord God will give him the throne of his father, David, and he will reign </w:t>
       </w:r>
       <w:r>
         <w:lastRenderedPageBreak/>
@@ -21114,10 +21090,7 @@
         <w:t xml:space="preserve"> </w:t>
       </w:r>
       <w:r>
-        <w:t>As soon as they left the synagogue, they came into the house of Simon and Andrew, with James and John. Now Simon’s mother-in-law lay sick with a fever, and immediately, they told him about her. Jesus came, took her by the hand, and raised her up. The fever left h</w:t>
-      </w:r>
-      <w:r>
-        <w:t>er and she began to serve them.</w:t>
+        <w:t>As soon as they left the synagogue, they came into the house of Simon and Andrew, with James and John. Now Simon’s mother-in-law lay sick with a fever, and immediately, they told him about her. Jesus came, took her by the hand, and raised her up. The fever left her and she began to serve them.</w:t>
       </w:r>
       <w:r>
         <w:rPr>
@@ -21435,10 +21408,7 @@
         <w:t xml:space="preserve"> </w:t>
       </w:r>
       <w:r>
-        <w:t>Jesus departed and came near the sea of Galilee. He went up into the mountain and sat there. Great crowds came to him, bringing with them the lame, blind, mute, crippled, and many others; and they put them down at his feet. He healed them, and the crowds were amazed when they saw the mute speaking, the maimed made whole, the lame walking, and the blind seeing; and th</w:t>
-      </w:r>
-      <w:r>
-        <w:t>ey glorified the God of Israel.</w:t>
+        <w:t>Jesus departed and came near the sea of Galilee. He went up into the mountain and sat there. Great crowds came to him, bringing with them the lame, blind, mute, crippled, and many others; and they put them down at his feet. He healed them, and the crowds were amazed when they saw the mute speaking, the maimed made whole, the lame walking, and the blind seeing; and they glorified the God of Israel.</w:t>
       </w:r>
       <w:r>
         <w:rPr>
@@ -22238,10 +22208,7 @@
         <w:tab/>
       </w:r>
       <w:r>
-        <w:t xml:space="preserve">He is coming to… </w:t>
-      </w:r>
-      <w:r>
-        <w:t>the world in righteousness</w:t>
+        <w:t>He is coming to… the world in righteousness</w:t>
       </w:r>
       <w:r>
         <w:t>,</w:t>
@@ -22515,10 +22482,7 @@
         <w:t xml:space="preserve"> and we </w:t>
       </w:r>
       <w:r>
-        <w:t>will</w:t>
-      </w:r>
-      <w:r>
-        <w:t xml:space="preserve"> be saved.</w:t>
+        <w:t>will be saved.</w:t>
       </w:r>
     </w:p>
     <w:p>
@@ -22951,8 +22915,6 @@
       <w:r>
         <w:t xml:space="preserve">The child was growing up and became strong in spirit, and he was in the desert until the day of his public appearance to Israel. </w:t>
       </w:r>
-      <w:bookmarkStart w:id="14" w:name="_GoBack"/>
-      <w:bookmarkEnd w:id="14"/>
       <w:r>
         <w:rPr>
           <w:rStyle w:val="RubricsChar"/>
@@ -22984,19 +22946,40 @@
           <w:rFonts w:ascii="FreeSerifAvvaShenouda" w:hAnsi="FreeSerifAvvaShenouda" w:cs="FreeSerifAvvaShenouda"/>
         </w:rPr>
       </w:pPr>
-      <w:bookmarkStart w:id="15" w:name="_Toc410196204"/>
-      <w:bookmarkStart w:id="16" w:name="_Toc410196446"/>
-      <w:bookmarkStart w:id="17" w:name="_Toc410196948"/>
-      <w:bookmarkStart w:id="18" w:name="_Toc448696649"/>
+      <w:bookmarkStart w:id="14" w:name="_Toc410196204"/>
+      <w:bookmarkStart w:id="15" w:name="_Toc410196446"/>
+      <w:bookmarkStart w:id="16" w:name="_Toc410196948"/>
+      <w:bookmarkStart w:id="17" w:name="_Toc448696649"/>
       <w:r>
         <w:lastRenderedPageBreak/>
         <w:t>January</w:t>
       </w:r>
+      <w:bookmarkEnd w:id="14"/>
       <w:bookmarkEnd w:id="15"/>
       <w:bookmarkEnd w:id="16"/>
+      <w:r>
+        <w:t xml:space="preserve"> or </w:t>
+      </w:r>
+      <w:r>
+        <w:rPr>
+          <w:rFonts w:ascii="FreeSerifAvvaShenouda" w:hAnsi="FreeSerifAvvaShenouda" w:cs="FreeSerifAvvaShenouda"/>
+        </w:rPr>
+        <w:t>Ⲧⲱⲃⲓ</w:t>
+      </w:r>
       <w:bookmarkEnd w:id="17"/>
-      <w:r>
-        <w:t xml:space="preserve"> or </w:t>
+    </w:p>
+    <w:p>
+      <w:pPr>
+        <w:pStyle w:val="Heading3"/>
+        <w:rPr>
+          <w:rFonts w:ascii="FreeSerifAvvaShenouda Medium" w:eastAsia="NotoSansCoptic" w:hAnsi="FreeSerifAvvaShenouda Medium" w:cs="NotoSansCoptic"/>
+        </w:rPr>
+      </w:pPr>
+      <w:r>
+        <w:t xml:space="preserve">The First Sunday of January </w:t>
+      </w:r>
+      <w:r>
+        <w:t xml:space="preserve">or </w:t>
       </w:r>
       <w:r>
         <w:rPr>
@@ -23004,27 +22987,6 @@
         </w:rPr>
         <w:t>Ⲧⲱⲃⲓ</w:t>
       </w:r>
-      <w:bookmarkEnd w:id="18"/>
-    </w:p>
-    <w:p>
-      <w:pPr>
-        <w:pStyle w:val="Heading3"/>
-        <w:rPr>
-          <w:rFonts w:ascii="FreeSerifAvvaShenouda Medium" w:eastAsia="NotoSansCoptic" w:hAnsi="FreeSerifAvvaShenouda Medium" w:cs="NotoSansCoptic"/>
-        </w:rPr>
-      </w:pPr>
-      <w:r>
-        <w:t xml:space="preserve">The First Sunday of January </w:t>
-      </w:r>
-      <w:r>
-        <w:t xml:space="preserve">or </w:t>
-      </w:r>
-      <w:r>
-        <w:rPr>
-          <w:rFonts w:ascii="FreeSerifAvvaShenouda" w:hAnsi="FreeSerifAvvaShenouda" w:cs="FreeSerifAvvaShenouda"/>
-        </w:rPr>
-        <w:t>Ⲧⲱⲃⲓ</w:t>
-      </w:r>
     </w:p>
     <w:p>
       <w:pPr>
@@ -23045,7 +23007,7 @@
         <w:pStyle w:val="Heading5"/>
       </w:pPr>
       <w:r>
-        <w:t>Psalm N</w:t>
+        <w:t>Psalm 46:2, 3</w:t>
       </w:r>
     </w:p>
     <w:p>
@@ -23066,10 +23028,52 @@
     <w:p>
       <w:pPr>
         <w:pStyle w:val="Body"/>
-        <w:keepNext/>
-      </w:pPr>
-      <w:r>
-        <w:t>N</w:t>
+      </w:pPr>
+      <w:r>
+        <w:t>Clap your hands, a</w:t>
+      </w:r>
+      <w:r>
+        <w:t>ll you nations;</w:t>
+      </w:r>
+    </w:p>
+    <w:p>
+      <w:pPr>
+        <w:pStyle w:val="Body"/>
+      </w:pPr>
+      <w:r>
+        <w:tab/>
+        <w:t xml:space="preserve">shout to God with </w:t>
+      </w:r>
+      <w:r>
+        <w:t>a voice of rejoicing</w:t>
+      </w:r>
+      <w:r>
+        <w:t>.</w:t>
+      </w:r>
+    </w:p>
+    <w:p>
+      <w:pPr>
+        <w:pStyle w:val="Body"/>
+      </w:pPr>
+      <w:r>
+        <w:t xml:space="preserve">For the Lord Most High is </w:t>
+      </w:r>
+      <w:r>
+        <w:t>awesome,</w:t>
+      </w:r>
+    </w:p>
+    <w:p>
+      <w:pPr>
+        <w:pStyle w:val="Body"/>
+      </w:pPr>
+      <w:r>
+        <w:tab/>
+      </w:r>
+      <w:r>
+        <w:t>a</w:t>
+      </w:r>
+      <w:r>
+        <w:t xml:space="preserve"> great King over all the earth.</w:t>
       </w:r>
     </w:p>
     <w:p>
@@ -23097,7 +23101,7 @@
         </w:rPr>
       </w:pPr>
       <w:r>
-        <w:t>Matthew 14:22-36</w:t>
+        <w:t>Luke 4:40-44</w:t>
       </w:r>
     </w:p>
     <w:p>
@@ -23105,7 +23109,13 @@
         <w:pStyle w:val="Rubric"/>
       </w:pPr>
       <w:r>
-        <w:t>Stand with the fear of God. Let us hear the Holy Gospel. Bless, O Lord, the reading of the Holy Gospel, according to St. Matthew. Blessed be He Who comes in the Name of the Lord. Our Lord, God, Saviour, and King of us all, Jesus Christ, Son of the Living God, to Whom is glory forever.</w:t>
+        <w:t xml:space="preserve">Stand with the fear of God. Let us hear the Holy Gospel. Bless, O Lord, the reading of the Holy Gospel, according to St. </w:t>
+      </w:r>
+      <w:r>
+        <w:t>Luke</w:t>
+      </w:r>
+      <w:r>
+        <w:t>. Blessed be He Who comes in the Name of the Lord. Our Lord, God, Saviour, and King of us all, Jesus Christ, Son of the Living God, to Whom is glory forever.</w:t>
       </w:r>
     </w:p>
     <w:p>
@@ -23125,14 +23135,29 @@
     <w:p>
       <w:pPr>
         <w:pStyle w:val="Body"/>
-        <w:rPr>
-          <w:rFonts w:ascii="Times" w:hAnsi="Times" w:cs="Times"/>
-          <w:szCs w:val="24"/>
-        </w:rPr>
-      </w:pPr>
-      <w:r>
-        <w:lastRenderedPageBreak/>
-        <w:t xml:space="preserve">N </w:t>
+      </w:pPr>
+      <w:r>
+        <w:lastRenderedPageBreak/>
+        <w:t>When the sun was setting, all those who had anyone sick with various diseases brought them to him; and he laid his hands on every one of them, and healed them. Demons also came out from many, crying out, and saying, “You are the Christ, the Son of God!” Rebuking them, Jesus</w:t>
+      </w:r>
+      <w:r>
+        <w:rPr>
+          <w:sz w:val="13"/>
+          <w:szCs w:val="13"/>
+        </w:rPr>
+        <w:t xml:space="preserve">a </w:t>
+      </w:r>
+      <w:r>
+        <w:t>did not allow them to speak, because they knew that he was the Christ.</w:t>
+      </w:r>
+    </w:p>
+    <w:p>
+      <w:pPr>
+        <w:pStyle w:val="Body"/>
+      </w:pPr>
+      <w:r>
+        <w:lastRenderedPageBreak/>
+        <w:t xml:space="preserve">When it was day, he departed and went into an uninhabited place. The people were looking for him and came to [see] him. They held on to him in order to prevent Jesus from leaving them. But he said to them, “I must preach the Good News of the Kingdom of God to the other cities also. I have been sent for this reason!” And he continued preaching in the synagogues of Galilee. </w:t>
       </w:r>
       <w:r>
         <w:rPr>
@@ -23173,7 +23198,7 @@
         <w:pStyle w:val="Heading5"/>
       </w:pPr>
       <w:r>
-        <w:t>Psalm N</w:t>
+        <w:t>Psalm 92:1bc, 2</w:t>
       </w:r>
     </w:p>
     <w:p>
@@ -23188,9 +23213,71 @@
     <w:p>
       <w:pPr>
         <w:pStyle w:val="Body"/>
-      </w:pPr>
-      <w:r>
-        <w:t>N</w:t>
+        <w:keepNext/>
+      </w:pPr>
+      <w:r>
+        <w:t>The Lord reigns</w:t>
+      </w:r>
+      <w:r>
+        <w:t xml:space="preserve">, He is robed in </w:t>
+      </w:r>
+      <w:r>
+        <w:t>majesty;</w:t>
+      </w:r>
+    </w:p>
+    <w:p>
+      <w:pPr>
+        <w:pStyle w:val="Body"/>
+        <w:keepNext/>
+      </w:pPr>
+      <w:r>
+        <w:tab/>
+        <w:t xml:space="preserve">The Lord </w:t>
+      </w:r>
+      <w:r>
+        <w:t xml:space="preserve">robed and </w:t>
+      </w:r>
+      <w:r>
+        <w:t>girded Himself with power;</w:t>
+      </w:r>
+    </w:p>
+    <w:p>
+      <w:pPr>
+        <w:pStyle w:val="Body"/>
+        <w:keepNext/>
+      </w:pPr>
+      <w:r>
+        <w:t>Your</w:t>
+      </w:r>
+      <w:r>
+        <w:t xml:space="preserve"> throne is prepared from of old,</w:t>
+      </w:r>
+    </w:p>
+    <w:p>
+      <w:pPr>
+        <w:pStyle w:val="Body"/>
+        <w:keepNext/>
+      </w:pPr>
+      <w:r>
+        <w:tab/>
+      </w:r>
+      <w:r>
+        <w:t>You</w:t>
+      </w:r>
+      <w:r>
+        <w:t xml:space="preserve"> </w:t>
+      </w:r>
+      <w:r>
+        <w:t>are</w:t>
+      </w:r>
+      <w:r>
+        <w:t xml:space="preserve"> from </w:t>
+      </w:r>
+      <w:r>
+        <w:t>everlasting</w:t>
+      </w:r>
+      <w:r>
+        <w:t>.</w:t>
       </w:r>
     </w:p>
     <w:p>
@@ -23218,7 +23305,7 @@
         </w:rPr>
       </w:pPr>
       <w:r>
-        <w:t>N</w:t>
+        <w:t>Luke 4:31-37</w:t>
       </w:r>
     </w:p>
     <w:p>
@@ -23226,7 +23313,13 @@
         <w:pStyle w:val="Rubric"/>
       </w:pPr>
       <w:r>
-        <w:t>Stand with the fear of God. Let us hear the Holy Gospel. Bless, O Lord, the reading of the Holy Gospel, according to St. N. Blessed be He Who comes in the Name of the Lord. Our Lord, God, Saviour, and King of us all, Jesus Christ, Son of the Living God, to Whom is glory forever.</w:t>
+        <w:t>Stand with the fear of God. Let us hear the Holy Gospel. Bless, O Lord, the reading of the</w:t>
+      </w:r>
+      <w:r>
+        <w:t xml:space="preserve"> Holy Gospel, according to St. Luke</w:t>
+      </w:r>
+      <w:r>
+        <w:t>. Blessed be He Who comes in the Name of the Lord. Our Lord, God, Saviour, and King of us all, Jesus Christ, Son of the Living God, to Whom is glory forever.</w:t>
       </w:r>
     </w:p>
     <w:p>
@@ -23247,10 +23340,24 @@
       </w:pPr>
       <w:r>
         <w:lastRenderedPageBreak/>
-        <w:t>N</w:t>
-      </w:r>
-      <w:r>
-        <w:t xml:space="preserve"> </w:t>
+        <w:t>He came down to Capernaum, a city of Galilee. He was teaching them on the Sabbath day, and they were astonished at his teaching because his word was with authority. In the synagogue, there was a man who had a spirit of an unclean demon, and he cried out with a loud voice, “Ah! What have we to do with you, Jesus of Nazareth? Have you come to destroy us? I know you who you are: the Holy One of God!”</w:t>
+      </w:r>
+    </w:p>
+    <w:p>
+      <w:pPr>
+        <w:pStyle w:val="Body"/>
+      </w:pPr>
+      <w:r>
+        <w:lastRenderedPageBreak/>
+        <w:t>Jesus rebuked him, saying, “Be silent, and come out of him!” When the demon had thrown the man among them, he came out of him, having done him no harm.</w:t>
+      </w:r>
+    </w:p>
+    <w:p>
+      <w:pPr>
+        <w:pStyle w:val="Body"/>
+      </w:pPr>
+      <w:r>
+        <w:t xml:space="preserve">Amazement came on all, and they spoke together, one with another, saying, “What is this word? For he commands the unclean spirits with authority and power, and they come out!” News about him went out into every place of the surrounding region. </w:t>
       </w:r>
       <w:r>
         <w:rPr>
@@ -23285,7 +23392,10 @@
         <w:pStyle w:val="Heading5"/>
       </w:pPr>
       <w:r>
-        <w:t>Psalm N</w:t>
+        <w:t>Psalm 97:2, 3</w:t>
+      </w:r>
+      <w:r>
+        <w:t>ab</w:t>
       </w:r>
     </w:p>
     <w:p>
@@ -23303,7 +23413,52 @@
         <w:keepNext/>
       </w:pPr>
       <w:r>
-        <w:t>N</w:t>
+        <w:t>The Lord made known His salvation;</w:t>
+      </w:r>
+    </w:p>
+    <w:p>
+      <w:pPr>
+        <w:pStyle w:val="Body"/>
+        <w:keepNext/>
+      </w:pPr>
+      <w:r>
+        <w:tab/>
+        <w:t>He revealed His righteousness</w:t>
+      </w:r>
+    </w:p>
+    <w:p>
+      <w:pPr>
+        <w:pStyle w:val="Body"/>
+        <w:keepNext/>
+      </w:pPr>
+      <w:r>
+        <w:tab/>
+        <w:t>in the sight of the nations.</w:t>
+      </w:r>
+    </w:p>
+    <w:p>
+      <w:pPr>
+        <w:pStyle w:val="Body"/>
+        <w:keepNext/>
+      </w:pPr>
+      <w:r>
+        <w:t>He has remembered His mercy to Ja</w:t>
+      </w:r>
+      <w:r>
+        <w:t>cob</w:t>
+      </w:r>
+    </w:p>
+    <w:p>
+      <w:pPr>
+        <w:pStyle w:val="Body"/>
+        <w:keepNext/>
+      </w:pPr>
+      <w:r>
+        <w:tab/>
+        <w:t>and H</w:t>
+      </w:r>
+      <w:r>
+        <w:t>is truth to the house of Israel.</w:t>
       </w:r>
     </w:p>
     <w:p>
@@ -23332,7 +23487,7 @@
       </w:pPr>
       <w:r>
         <w:lastRenderedPageBreak/>
-        <w:t>N</w:t>
+        <w:t>Matthew 2:13-23</w:t>
       </w:r>
     </w:p>
     <w:p>
@@ -23340,7 +23495,13 @@
         <w:pStyle w:val="Rubric"/>
       </w:pPr>
       <w:r>
-        <w:t>Stand with the fear of God. Let us hear the Holy Gospel. Bless, O Lord, the reading of the Holy Gospel, according to St. N. Blessed be He Who comes in the Name of the Lord. Our Lord, God, Saviour, and King of us all, Jesus Christ, Son of the Living God, to Whom is glory forever.</w:t>
+        <w:t>Stand with the fear of God. Let us hear the Holy Gospel. Bless, O Lord, the reading of the</w:t>
+      </w:r>
+      <w:r>
+        <w:t xml:space="preserve"> Holy Gospel, according to St. Matthew</w:t>
+      </w:r>
+      <w:r>
+        <w:t>. Blessed be He Who comes in the Name of the Lord. Our Lord, God, Saviour, and King of us all, Jesus Christ, Son of the Living God, to Whom is glory forever.</w:t>
       </w:r>
     </w:p>
     <w:p>
@@ -23358,14 +23519,212 @@
     <w:p>
       <w:pPr>
         <w:pStyle w:val="Body"/>
-        <w:rPr>
-          <w:rFonts w:ascii="Times" w:hAnsi="Times" w:cs="Times"/>
-          <w:szCs w:val="24"/>
-        </w:rPr>
-      </w:pPr>
-      <w:r>
-        <w:lastRenderedPageBreak/>
-        <w:t xml:space="preserve">N </w:t>
+      </w:pPr>
+      <w:r>
+        <w:lastRenderedPageBreak/>
+        <w:t>After they had departed, behold, an angel of the Lord appeared to Joseph</w:t>
+      </w:r>
+      <w:r>
+        <w:t xml:space="preserve"> </w:t>
+      </w:r>
+      <w:r>
+        <w:t>in a dream, saying, “Arise! Take the young child and his mother, and flee</w:t>
+      </w:r>
+      <w:r>
+        <w:t xml:space="preserve"> </w:t>
+      </w:r>
+      <w:r>
+        <w:t>into Egypt. Stay there until I tell you, for Herod will seek the young child</w:t>
+      </w:r>
+      <w:r>
+        <w:t xml:space="preserve"> to destroy him.” </w:t>
+      </w:r>
+      <w:r>
+        <w:t>So Joseph arose and took the young child and his mother</w:t>
+      </w:r>
+      <w:r>
+        <w:t xml:space="preserve"> </w:t>
+      </w:r>
+      <w:r>
+        <w:t>by night, and departed into Egypt. They remained there until the death of</w:t>
+      </w:r>
+      <w:r>
+        <w:t xml:space="preserve"> </w:t>
+      </w:r>
+      <w:r>
+        <w:t>Herod, so what had been spoken by the Lord through the prophet might be</w:t>
+      </w:r>
+      <w:r>
+        <w:t xml:space="preserve"> </w:t>
+      </w:r>
+      <w:r>
+        <w:t>fulfilled:</w:t>
+      </w:r>
+    </w:p>
+    <w:p>
+      <w:pPr>
+        <w:pStyle w:val="Body"/>
+        <w:ind w:left="360"/>
+        <w:rPr>
+          <w:i/>
+        </w:rPr>
+      </w:pPr>
+      <w:r>
+        <w:rPr>
+          <w:i/>
+        </w:rPr>
+        <w:t>Out of Egypt I have called my son.</w:t>
+      </w:r>
+    </w:p>
+    <w:p>
+      <w:pPr>
+        <w:pStyle w:val="Body"/>
+      </w:pPr>
+      <w:r>
+        <w:t>When Herod saw that he had been outwi</w:t>
+      </w:r>
+      <w:r>
+        <w:t xml:space="preserve">tted by the wise men, he became </w:t>
+      </w:r>
+      <w:r>
+        <w:t>extremely angry. He dispatched [his men] and killed all the male children</w:t>
+      </w:r>
+      <w:r>
+        <w:t xml:space="preserve"> </w:t>
+      </w:r>
+      <w:r>
+        <w:t>who lived in Bethlehem and all the surrounding countryside, two years old</w:t>
+      </w:r>
+      <w:r>
+        <w:t xml:space="preserve"> </w:t>
+      </w:r>
+      <w:r>
+        <w:t>and under, according to the exact time which he had learned from the wise</w:t>
+      </w:r>
+      <w:r>
+        <w:t xml:space="preserve"> </w:t>
+      </w:r>
+      <w:r>
+        <w:t>men. And so, what had been spoken by the prophet Jeremiah was fulfilled:</w:t>
+      </w:r>
+    </w:p>
+    <w:p>
+      <w:pPr>
+        <w:pStyle w:val="Body"/>
+        <w:ind w:left="360"/>
+        <w:rPr>
+          <w:i/>
+        </w:rPr>
+      </w:pPr>
+      <w:r>
+        <w:rPr>
+          <w:i/>
+        </w:rPr>
+        <w:lastRenderedPageBreak/>
+        <w:t>A voice was heard in Ramah, lamentation, weeping and great mourning, Rachel weeping for her children. She would not be comforted, because they are no more.</w:t>
+      </w:r>
+    </w:p>
+    <w:p>
+      <w:pPr>
+        <w:pStyle w:val="Body"/>
+        <w:rPr>
+          <w:rFonts w:ascii="BellMT,Italic" w:hAnsi="BellMT,Italic" w:cs="BellMT,Italic"/>
+          <w:i/>
+          <w:iCs/>
+        </w:rPr>
+      </w:pPr>
+      <w:r>
+        <w:t>But when Herod died, behold, an angel of the Lord appeared to Joseph in</w:t>
+      </w:r>
+      <w:r>
+        <w:rPr>
+          <w:rFonts w:ascii="BellMT,Italic" w:hAnsi="BellMT,Italic" w:cs="BellMT,Italic"/>
+          <w:i/>
+          <w:iCs/>
+        </w:rPr>
+        <w:t xml:space="preserve"> </w:t>
+      </w:r>
+      <w:r>
+        <w:t>a dream when he was in Egypt, saying: “Arise! Take the young child and</w:t>
+      </w:r>
+      <w:r>
+        <w:rPr>
+          <w:rFonts w:ascii="BellMT,Italic" w:hAnsi="BellMT,Italic" w:cs="BellMT,Italic"/>
+          <w:i/>
+          <w:iCs/>
+        </w:rPr>
+        <w:t xml:space="preserve"> </w:t>
+      </w:r>
+      <w:r>
+        <w:t>his mother, and return the land of Israel; those who were trying to kill the</w:t>
+      </w:r>
+      <w:r>
+        <w:rPr>
+          <w:rFonts w:ascii="BellMT,Italic" w:hAnsi="BellMT,Italic" w:cs="BellMT,Italic"/>
+          <w:i/>
+          <w:iCs/>
+        </w:rPr>
+        <w:t xml:space="preserve"> </w:t>
+      </w:r>
+      <w:r>
+        <w:t>young child’s are dead.”</w:t>
+      </w:r>
+    </w:p>
+    <w:p>
+      <w:pPr>
+        <w:pStyle w:val="Body"/>
+      </w:pPr>
+      <w:r>
+        <w:t>Joseph arose and took the young child and his mother, and they</w:t>
+      </w:r>
+      <w:r>
+        <w:t xml:space="preserve"> came into </w:t>
+      </w:r>
+      <w:r>
+        <w:t xml:space="preserve">the land of Israel. </w:t>
+      </w:r>
+      <w:r>
+        <w:rPr>
+          <w:sz w:val="14"/>
+          <w:szCs w:val="14"/>
+        </w:rPr>
+        <w:t>22</w:t>
+      </w:r>
+      <w:r>
+        <w:t>However, when Joseph heard that Archelaus was ruling</w:t>
+      </w:r>
+      <w:r>
+        <w:t xml:space="preserve"> </w:t>
+      </w:r>
+      <w:r>
+        <w:t>over Judea in the place of his father Herod, he was afraid to go there. Being</w:t>
+      </w:r>
+      <w:r>
+        <w:t xml:space="preserve"> </w:t>
+      </w:r>
+      <w:r>
+        <w:t>warned in a dream, he withd</w:t>
+      </w:r>
+      <w:r>
+        <w:t xml:space="preserve">rew into the region of Galilee. </w:t>
+      </w:r>
+      <w:r>
+        <w:t>He thus</w:t>
+      </w:r>
+      <w:r>
+        <w:t xml:space="preserve"> </w:t>
+      </w:r>
+      <w:r>
+        <w:t>arrived and lived in a city called Nazareth, so that what had been spoken</w:t>
+      </w:r>
+      <w:r>
+        <w:t xml:space="preserve"> </w:t>
+      </w:r>
+      <w:r>
+        <w:t>through the prophets might be fulfilled, “He will be called a Nazarene.”</w:t>
+      </w:r>
+      <w:r>
+        <w:t xml:space="preserve"> </w:t>
       </w:r>
       <w:r>
         <w:rPr>
@@ -23388,7 +23747,6 @@
         </w:sectPr>
       </w:pPr>
     </w:p>
-    <w:p/>
     <w:p>
       <w:pPr>
         <w:pStyle w:val="Heading3"/>
@@ -23397,6 +23755,7 @@
         </w:rPr>
       </w:pPr>
       <w:r>
+        <w:lastRenderedPageBreak/>
         <w:t xml:space="preserve">The Second Sunday of January </w:t>
       </w:r>
       <w:r>
@@ -23428,7 +23787,10 @@
         <w:pStyle w:val="Heading5"/>
       </w:pPr>
       <w:r>
-        <w:t>Psalm N</w:t>
+        <w:t xml:space="preserve">Psalm </w:t>
+      </w:r>
+      <w:r>
+        <w:t>97:3bc, 9bc</w:t>
       </w:r>
     </w:p>
     <w:p>
@@ -23452,7 +23814,51 @@
         <w:keepNext/>
       </w:pPr>
       <w:r>
-        <w:t>N</w:t>
+        <w:t>A</w:t>
+      </w:r>
+      <w:r>
+        <w:t xml:space="preserve">ll the ends of the earth </w:t>
+      </w:r>
+      <w:r>
+        <w:t>have seen</w:t>
+      </w:r>
+    </w:p>
+    <w:p>
+      <w:pPr>
+        <w:pStyle w:val="Body"/>
+        <w:keepNext/>
+      </w:pPr>
+      <w:r>
+        <w:tab/>
+        <w:t>the salvation of our God.</w:t>
+      </w:r>
+    </w:p>
+    <w:p>
+      <w:pPr>
+        <w:pStyle w:val="Body"/>
+        <w:keepNext/>
+      </w:pPr>
+      <w:r>
+        <w:t xml:space="preserve">He will judge the world with </w:t>
+      </w:r>
+      <w:r>
+        <w:t>righteousness,</w:t>
+      </w:r>
+    </w:p>
+    <w:p>
+      <w:pPr>
+        <w:pStyle w:val="Body"/>
+        <w:keepNext/>
+      </w:pPr>
+      <w:r>
+        <w:tab/>
+        <w:t xml:space="preserve">and the peoples with </w:t>
+      </w:r>
+      <w:r>
+        <w:t>uprightness</w:t>
+      </w:r>
+      <w:r>
+        <w:t>.</w:t>
       </w:r>
     </w:p>
     <w:p>
@@ -23508,14 +23914,234 @@
     <w:p>
       <w:pPr>
         <w:pStyle w:val="Body"/>
-        <w:rPr>
-          <w:rFonts w:ascii="Times" w:hAnsi="Times" w:cs="Times"/>
-          <w:szCs w:val="24"/>
-        </w:rPr>
-      </w:pPr>
-      <w:r>
-        <w:lastRenderedPageBreak/>
-        <w:t xml:space="preserve">N </w:t>
+      </w:pPr>
+      <w:r>
+        <w:lastRenderedPageBreak/>
+        <w:t>Immediately after this, Jesus made the disciples get into the boat and told</w:t>
+      </w:r>
+      <w:r>
+        <w:t xml:space="preserve"> </w:t>
+      </w:r>
+      <w:r>
+        <w:t>them to go ahead of him to the other side, while he would send the crowds</w:t>
+      </w:r>
+      <w:r>
+        <w:t xml:space="preserve"> </w:t>
+      </w:r>
+      <w:r>
+        <w:t>away. After he had sent the people away, he went up into the mountain by</w:t>
+      </w:r>
+      <w:r>
+        <w:t xml:space="preserve"> </w:t>
+      </w:r>
+      <w:r>
+        <w:t>himself in order to pray. When evening came, he was there alone. But the</w:t>
+      </w:r>
+      <w:r>
+        <w:t xml:space="preserve"> </w:t>
+      </w:r>
+      <w:r>
+        <w:t>boat was now in the middle of the sea, distressed by the waves, because the</w:t>
+      </w:r>
+      <w:r>
+        <w:t xml:space="preserve"> </w:t>
+      </w:r>
+      <w:r>
+        <w:t xml:space="preserve">wind was against it. </w:t>
+      </w:r>
+      <w:r>
+        <w:rPr>
+          <w:sz w:val="14"/>
+          <w:szCs w:val="14"/>
+        </w:rPr>
+        <w:t>25</w:t>
+      </w:r>
+      <w:r>
+        <w:t>In the fourth watch of the night,</w:t>
+      </w:r>
+      <w:r>
+        <w:rPr>
+          <w:sz w:val="13"/>
+          <w:szCs w:val="13"/>
+        </w:rPr>
+        <w:t xml:space="preserve">a </w:t>
+      </w:r>
+      <w:r>
+        <w:t>Jesus came to them,</w:t>
+      </w:r>
+      <w:r>
+        <w:t xml:space="preserve"> </w:t>
+      </w:r>
+      <w:r>
+        <w:t>walking on the sea.</w:t>
+      </w:r>
+      <w:r>
+        <w:rPr>
+          <w:sz w:val="13"/>
+          <w:szCs w:val="13"/>
+        </w:rPr>
+        <w:t xml:space="preserve"> </w:t>
+      </w:r>
+      <w:r>
+        <w:t>When the disciples saw him walking on the sea, they</w:t>
+      </w:r>
+      <w:r>
+        <w:t xml:space="preserve"> </w:t>
+      </w:r>
+      <w:r>
+        <w:t>were troubled and said, “It is a ghost!” and they cried out in fear. But</w:t>
+      </w:r>
+      <w:r>
+        <w:t xml:space="preserve"> </w:t>
+      </w:r>
+      <w:r>
+        <w:t>immediately, Jesus spoke to them, saying “Take heart! It is I!</w:t>
+      </w:r>
+      <w:r>
+        <w:rPr>
+          <w:sz w:val="13"/>
+          <w:szCs w:val="13"/>
+        </w:rPr>
+        <w:t xml:space="preserve">c </w:t>
+      </w:r>
+      <w:r>
+        <w:t>Do not be</w:t>
+      </w:r>
+      <w:r>
+        <w:t xml:space="preserve"> </w:t>
+      </w:r>
+      <w:r>
+        <w:t>afraid.”</w:t>
+      </w:r>
+    </w:p>
+    <w:p>
+      <w:pPr>
+        <w:pStyle w:val="Body"/>
+      </w:pPr>
+      <w:r>
+        <w:t>Peter answered him and said, “Lord, if it</w:t>
+      </w:r>
+      <w:r>
+        <w:t xml:space="preserve"> is you, tell me to come to you </w:t>
+      </w:r>
+      <w:r>
+        <w:t>upon the waters.”</w:t>
+      </w:r>
+    </w:p>
+    <w:p>
+      <w:pPr>
+        <w:pStyle w:val="Body"/>
+      </w:pPr>
+      <w:r>
+        <w:t>And Jesus said, “Come!”</w:t>
+      </w:r>
+    </w:p>
+    <w:p>
+      <w:pPr>
+        <w:pStyle w:val="Body"/>
+      </w:pPr>
+      <w:r>
+        <w:lastRenderedPageBreak/>
+        <w:t xml:space="preserve">Peter stepped down from the boat and </w:t>
+      </w:r>
+      <w:r>
+        <w:t xml:space="preserve">walked on the waters to come to </w:t>
+      </w:r>
+      <w:r>
+        <w:t>Jesus. But when he saw that the wind was strong, he became afraid and</w:t>
+      </w:r>
+      <w:r>
+        <w:t xml:space="preserve"> </w:t>
+      </w:r>
+      <w:r>
+        <w:t>beginning to sink, he cried out, saying, “Lord, save me!”</w:t>
+      </w:r>
+    </w:p>
+    <w:p>
+      <w:pPr>
+        <w:pStyle w:val="Body"/>
+      </w:pPr>
+      <w:r>
+        <w:t>Immediately, Jesus stretched out his hand, took hold of Peter</w:t>
+      </w:r>
+      <w:r>
+        <w:rPr>
+          <w:sz w:val="13"/>
+          <w:szCs w:val="13"/>
+        </w:rPr>
+        <w:t>d</w:t>
+      </w:r>
+      <w:r>
+        <w:t xml:space="preserve">, and said, </w:t>
+      </w:r>
+      <w:r>
+        <w:t>“You of little faith, why did you doubt?” When they got up into the boat,</w:t>
+      </w:r>
+      <w:r>
+        <w:t xml:space="preserve"> </w:t>
+      </w:r>
+      <w:r>
+        <w:t>the wind ceased. Those who were in the boat came and worshiped</w:t>
+      </w:r>
+      <w:r>
+        <w:rPr>
+          <w:sz w:val="13"/>
+          <w:szCs w:val="13"/>
+        </w:rPr>
+        <w:t xml:space="preserve">e </w:t>
+      </w:r>
+      <w:r>
+        <w:t>him,</w:t>
+      </w:r>
+      <w:r>
+        <w:t xml:space="preserve"> </w:t>
+      </w:r>
+      <w:r>
+        <w:t>saying, “You are truly the Son of God!”</w:t>
+      </w:r>
+      <w:r>
+        <w:rPr>
+          <w:sz w:val="14"/>
+          <w:szCs w:val="14"/>
+        </w:rPr>
+        <w:t xml:space="preserve"> </w:t>
+      </w:r>
+      <w:r>
+        <w:t>When they had crossed over [the lake], they arrived in the land of</w:t>
+      </w:r>
+      <w:r>
+        <w:t xml:space="preserve"> </w:t>
+      </w:r>
+      <w:r>
+        <w:t>Gennesaret. When the people of that place recognized him, they sent</w:t>
+      </w:r>
+      <w:r>
+        <w:t xml:space="preserve"> </w:t>
+      </w:r>
+      <w:r>
+        <w:t>word into all that surrounding region and people brought him all who</w:t>
+      </w:r>
+      <w:r>
+        <w:t xml:space="preserve"> were sick.</w:t>
+      </w:r>
+      <w:r>
+        <w:rPr>
+          <w:sz w:val="14"/>
+          <w:szCs w:val="14"/>
+        </w:rPr>
+        <w:t xml:space="preserve"> </w:t>
+      </w:r>
+      <w:r>
+        <w:t>They begged him to be able to just touch the fringe of his</w:t>
+      </w:r>
+      <w:r>
+        <w:t xml:space="preserve"> </w:t>
+      </w:r>
+      <w:r>
+        <w:t>garment, and all those who touched it were healed.</w:t>
+      </w:r>
+      <w:r>
+        <w:t xml:space="preserve"> </w:t>
       </w:r>
       <w:r>
         <w:rPr>
@@ -23556,7 +24182,7 @@
         <w:pStyle w:val="Heading5"/>
       </w:pPr>
       <w:r>
-        <w:t>Psalm N</w:t>
+        <w:t>Psalm 96:1, 2</w:t>
       </w:r>
     </w:p>
     <w:p>
@@ -23573,7 +24199,55 @@
         <w:pStyle w:val="Body"/>
       </w:pPr>
       <w:r>
-        <w:t>N</w:t>
+        <w:t>The Lord reigns</w:t>
+      </w:r>
+      <w:r>
+        <w:t>, let the earth rejoice;</w:t>
+      </w:r>
+    </w:p>
+    <w:p>
+      <w:pPr>
+        <w:pStyle w:val="Body"/>
+      </w:pPr>
+      <w:r>
+        <w:tab/>
+      </w:r>
+      <w:r>
+        <w:t>let the many islands be glad!</w:t>
+      </w:r>
+    </w:p>
+    <w:p>
+      <w:pPr>
+        <w:pStyle w:val="Body"/>
+      </w:pPr>
+      <w:r>
+        <w:t xml:space="preserve">Clouds and darkness are </w:t>
+      </w:r>
+      <w:r>
+        <w:t>a</w:t>
+      </w:r>
+      <w:r>
+        <w:t>round Him;</w:t>
+      </w:r>
+    </w:p>
+    <w:p>
+      <w:pPr>
+        <w:pStyle w:val="Body"/>
+      </w:pPr>
+      <w:r>
+        <w:tab/>
+      </w:r>
+      <w:r>
+        <w:t>righteousness</w:t>
+      </w:r>
+      <w:r>
+        <w:t xml:space="preserve"> and judgment</w:t>
+      </w:r>
+      <w:r>
+        <w:t xml:space="preserve"> are the foundation of</w:t>
+      </w:r>
+      <w:r>
+        <w:t xml:space="preserve"> His throne.</w:t>
       </w:r>
     </w:p>
     <w:p>
@@ -23601,7 +24275,7 @@
         </w:rPr>
       </w:pPr>
       <w:r>
-        <w:t>N</w:t>
+        <w:t>Mark 3:7-12</w:t>
       </w:r>
     </w:p>
     <w:p>
@@ -23609,7 +24283,13 @@
         <w:pStyle w:val="Rubric"/>
       </w:pPr>
       <w:r>
-        <w:t>Stand with the fear of God. Let us hear the Holy Gospel. Bless, O Lord, the reading of the Holy Gospel, according to St. N. Blessed be He Who comes in the Name of the Lord. Our Lord, God, Saviour, and King of us all, Jesus Christ, Son of the Living God, to Whom is glory forever.</w:t>
+        <w:t>Stand with the fear of God. Let us hear the Holy Gospel. Bless, O Lord, the reading of the</w:t>
+      </w:r>
+      <w:r>
+        <w:t xml:space="preserve"> Holy Gospel, according to St. Mark</w:t>
+      </w:r>
+      <w:r>
+        <w:t>. Blessed be He Who comes in the Name of the Lord. Our Lord, God, Saviour, and King of us all, Jesus Christ, Son of the Living God, to Whom is glory forever.</w:t>
       </w:r>
     </w:p>
     <w:p>
@@ -23630,7 +24310,59 @@
       </w:pPr>
       <w:r>
         <w:lastRenderedPageBreak/>
-        <w:t>N</w:t>
+        <w:t>Jesus withdrew to the sea with his disciples, and a great crowd followed</w:t>
+      </w:r>
+      <w:r>
+        <w:t xml:space="preserve"> </w:t>
+      </w:r>
+      <w:r>
+        <w:t>him from Galilee, Judea, Jerusalem, Idumaea beyond the Jordan, and also</w:t>
+      </w:r>
+      <w:r>
+        <w:t xml:space="preserve"> </w:t>
+      </w:r>
+      <w:r>
+        <w:t>from around Tyre and Sidon. Hearing what great things Jesus was doing, a</w:t>
+      </w:r>
+      <w:r>
+        <w:t xml:space="preserve"> </w:t>
+      </w:r>
+      <w:r>
+        <w:t>great multitude of people came to him. Jesus instructed his disciples to</w:t>
+      </w:r>
+      <w:r>
+        <w:t xml:space="preserve"> </w:t>
+      </w:r>
+      <w:r>
+        <w:t xml:space="preserve">have a little boat stay near him because of the crowd, so that they </w:t>
+      </w:r>
+      <w:r>
+        <w:lastRenderedPageBreak/>
+        <w:t>would</w:t>
+      </w:r>
+      <w:r>
+        <w:t xml:space="preserve"> </w:t>
+      </w:r>
+      <w:r>
+        <w:t>not press on him. For he had healed many people, so that as many as had</w:t>
+      </w:r>
+      <w:r>
+        <w:t xml:space="preserve"> </w:t>
+      </w:r>
+      <w:r>
+        <w:t>diseases pressed on him in order to touch him. The unclean spirits,</w:t>
+      </w:r>
+      <w:r>
+        <w:t xml:space="preserve"> </w:t>
+      </w:r>
+      <w:r>
+        <w:t>whenever they saw him, fell down before him and cried, “You are the Son</w:t>
+      </w:r>
+      <w:r>
+        <w:t xml:space="preserve"> </w:t>
+      </w:r>
+      <w:r>
+        <w:t>of God!” He sternly warned them that they should not make him known.</w:t>
       </w:r>
       <w:r>
         <w:t xml:space="preserve"> </w:t>
@@ -23668,7 +24400,7 @@
         <w:pStyle w:val="Heading5"/>
       </w:pPr>
       <w:r>
-        <w:t>Psalm N</w:t>
+        <w:t>Psalm 83:7b, 8a; 64:3</w:t>
       </w:r>
     </w:p>
     <w:p>
@@ -23686,7 +24418,62 @@
         <w:keepNext/>
       </w:pPr>
       <w:r>
-        <w:t>N</w:t>
+        <w:t>F</w:t>
+      </w:r>
+      <w:r>
+        <w:t xml:space="preserve">or </w:t>
+      </w:r>
+      <w:r>
+        <w:t xml:space="preserve">there the Lawgiver will </w:t>
+      </w:r>
+      <w:r>
+        <w:t>give blessings.</w:t>
+      </w:r>
+    </w:p>
+    <w:p>
+      <w:pPr>
+        <w:pStyle w:val="Body"/>
+        <w:keepNext/>
+      </w:pPr>
+      <w:r>
+        <w:t xml:space="preserve">They will go from </w:t>
+      </w:r>
+      <w:r>
+        <w:t>strength</w:t>
+      </w:r>
+      <w:r>
+        <w:t xml:space="preserve"> to </w:t>
+      </w:r>
+      <w:r>
+        <w:t>strength;</w:t>
+      </w:r>
+    </w:p>
+    <w:p>
+      <w:pPr>
+        <w:pStyle w:val="Body"/>
+        <w:keepNext/>
+      </w:pPr>
+      <w:r>
+        <w:t>Hear my prayer [O God]!</w:t>
+      </w:r>
+    </w:p>
+    <w:p>
+      <w:pPr>
+        <w:pStyle w:val="Body"/>
+        <w:keepNext/>
+      </w:pPr>
+      <w:r>
+        <w:tab/>
+        <w:t>A</w:t>
+      </w:r>
+      <w:r>
+        <w:t>ll flesh will come</w:t>
+      </w:r>
+      <w:r>
+        <w:t xml:space="preserve"> to You</w:t>
+      </w:r>
+      <w:r>
+        <w:t>.</w:t>
       </w:r>
     </w:p>
     <w:p>
@@ -23714,7 +24501,7 @@
         </w:rPr>
       </w:pPr>
       <w:r>
-        <w:t>N</w:t>
+        <w:t>Luke 11:27-36</w:t>
       </w:r>
     </w:p>
     <w:p>
@@ -23722,7 +24509,13 @@
         <w:pStyle w:val="Rubric"/>
       </w:pPr>
       <w:r>
-        <w:t>Stand with the fear of God. Let us hear the Holy Gospel. Bless, O Lord, the reading of the Holy Gospel, according to St. N. Blessed be He Who comes in the Name of the Lord. Our Lord, God, Saviour, and King of us all, Jesus Christ, Son of the Living God, to Whom is glory forever.</w:t>
+        <w:t>Stand with the fear of God. Let us hear the Holy Gospel. Bless, O Lord, the reading of the</w:t>
+      </w:r>
+      <w:r>
+        <w:t xml:space="preserve"> Holy Gospel, according to St. Luke</w:t>
+      </w:r>
+      <w:r>
+        <w:t>. Blessed be He Who comes in the Name of the Lord. Our Lord, God, Saviour, and King of us all, Jesus Christ, Son of the Living God, to Whom is glory forever.</w:t>
       </w:r>
     </w:p>
     <w:p>
@@ -23740,14 +24533,178 @@
     <w:p>
       <w:pPr>
         <w:pStyle w:val="Body"/>
-        <w:rPr>
-          <w:rFonts w:ascii="Times" w:hAnsi="Times" w:cs="Times"/>
-          <w:szCs w:val="24"/>
-        </w:rPr>
-      </w:pPr>
-      <w:r>
-        <w:lastRenderedPageBreak/>
-        <w:t xml:space="preserve">N </w:t>
+      </w:pPr>
+      <w:r>
+        <w:lastRenderedPageBreak/>
+        <w:t>As Jesus was saying these things, a woman</w:t>
+      </w:r>
+      <w:r>
+        <w:rPr>
+          <w:sz w:val="13"/>
+          <w:szCs w:val="13"/>
+        </w:rPr>
+        <w:t xml:space="preserve">a </w:t>
+      </w:r>
+      <w:r>
+        <w:t>called out from the crowd</w:t>
+      </w:r>
+      <w:r>
+        <w:t xml:space="preserve"> </w:t>
+      </w:r>
+      <w:r>
+        <w:lastRenderedPageBreak/>
+        <w:t>and said to him, “Blessed is the womb that bore you, and the breasts which</w:t>
+      </w:r>
+      <w:r>
+        <w:t xml:space="preserve"> </w:t>
+      </w:r>
+      <w:r>
+        <w:t>nursed you!”</w:t>
+      </w:r>
+    </w:p>
+    <w:p>
+      <w:pPr>
+        <w:pStyle w:val="Body"/>
+      </w:pPr>
+      <w:r>
+        <w:t>But Jesus said, “Yes and more than that</w:t>
+      </w:r>
+      <w:r>
+        <w:rPr>
+          <w:sz w:val="13"/>
+          <w:szCs w:val="13"/>
+        </w:rPr>
+        <w:t>b</w:t>
+      </w:r>
+      <w:r>
+        <w:t>,</w:t>
+      </w:r>
+      <w:r>
+        <w:t xml:space="preserve"> blessed are those who hear the </w:t>
+      </w:r>
+      <w:r>
+        <w:t>word of God and keep it.”</w:t>
+      </w:r>
+    </w:p>
+    <w:p>
+      <w:pPr>
+        <w:pStyle w:val="Body"/>
+      </w:pPr>
+      <w:r>
+        <w:t>When the crowds were increasing, he</w:t>
+      </w:r>
+      <w:r>
+        <w:t xml:space="preserve"> began to say, “This is an evil </w:t>
+      </w:r>
+      <w:r>
+        <w:t>generation; it asks for a sign. No sign will be given to this generation</w:t>
+      </w:r>
+      <w:r>
+        <w:t xml:space="preserve"> </w:t>
+      </w:r>
+      <w:r>
+        <w:t>except the sign of Jonah the prophet. For just as Jonah became a sign to</w:t>
+      </w:r>
+      <w:r>
+        <w:t xml:space="preserve"> </w:t>
+      </w:r>
+      <w:r>
+        <w:t>the Ninevites, the Son of Man will also be a sign to this generation. The</w:t>
+      </w:r>
+      <w:r>
+        <w:t xml:space="preserve"> </w:t>
+      </w:r>
+      <w:r>
+        <w:t>Queen of the South will rise up in the judgment along with the people of</w:t>
+      </w:r>
+      <w:r>
+        <w:t xml:space="preserve"> </w:t>
+      </w:r>
+      <w:r>
+        <w:t>this generation, and she will condemn them: for she came from the ends of</w:t>
+      </w:r>
+      <w:r>
+        <w:t xml:space="preserve"> </w:t>
+      </w:r>
+      <w:r>
+        <w:t>the earth to hear the wisdom of Solomon; and behold, someone greater</w:t>
+      </w:r>
+      <w:r>
+        <w:t xml:space="preserve"> </w:t>
+      </w:r>
+      <w:r>
+        <w:t>than Solom</w:t>
+      </w:r>
+      <w:bookmarkStart w:id="18" w:name="_GoBack"/>
+      <w:bookmarkEnd w:id="18"/>
+      <w:r>
+        <w:t xml:space="preserve">on is here! The </w:t>
+      </w:r>
+      <w:r>
+        <w:lastRenderedPageBreak/>
+        <w:t>people of Nineveh will stand up in the</w:t>
+      </w:r>
+      <w:r>
+        <w:t xml:space="preserve"> </w:t>
+      </w:r>
+      <w:r>
+        <w:t>judgment with this generation and they will condemn it because they</w:t>
+      </w:r>
+      <w:r>
+        <w:t xml:space="preserve"> </w:t>
+      </w:r>
+      <w:r>
+        <w:t>repented at the preaching of Jonah, and behold, someone greater than</w:t>
+      </w:r>
+      <w:r>
+        <w:t xml:space="preserve"> Jonah is here</w:t>
+      </w:r>
+    </w:p>
+    <w:p>
+      <w:pPr>
+        <w:pStyle w:val="Body"/>
+      </w:pPr>
+      <w:r>
+        <w:t>No one who has lit a lamp puts it in a cellar</w:t>
+      </w:r>
+      <w:r>
+        <w:t xml:space="preserve"> or under a basket! Instead, it </w:t>
+      </w:r>
+      <w:r>
+        <w:t>is placed on a stand so that those who come in may see the light. The</w:t>
+      </w:r>
+      <w:r>
+        <w:t xml:space="preserve"> </w:t>
+      </w:r>
+      <w:r>
+        <w:t>lamp of the body is the eye! Therefore, when your eye is good, your whole</w:t>
+      </w:r>
+      <w:r>
+        <w:t xml:space="preserve"> </w:t>
+      </w:r>
+      <w:r>
+        <w:t>body is also full of light; but when it is evil, your body also is full of</w:t>
+      </w:r>
+      <w:r>
+        <w:t xml:space="preserve"> </w:t>
+      </w:r>
+      <w:r>
+        <w:t>darkness. And so, see whether the light that is in you is not darkness. If</w:t>
+      </w:r>
+      <w:r>
+        <w:t xml:space="preserve"> </w:t>
+      </w:r>
+      <w:r>
+        <w:t>your whole body is full of light, having no dark part, it will be completely</w:t>
+      </w:r>
+      <w:r>
+        <w:t xml:space="preserve"> </w:t>
+      </w:r>
+      <w:r>
+        <w:t>full of light, as when the lamp with its bright shining gives you light.”</w:t>
+      </w:r>
+      <w:r>
+        <w:t xml:space="preserve"> </w:t>
       </w:r>
       <w:r>
         <w:rPr>
@@ -23770,8 +24727,6 @@
         </w:sectPr>
       </w:pPr>
     </w:p>
-    <w:p/>
-    <w:p/>
     <w:p>
       <w:pPr>
         <w:pStyle w:val="Heading3"/>
@@ -23780,6 +24735,7 @@
         </w:rPr>
       </w:pPr>
       <w:r>
+        <w:lastRenderedPageBreak/>
         <w:t xml:space="preserve">The Third Sunday of January </w:t>
       </w:r>
       <w:r>
@@ -23984,7 +24940,6 @@
         </w:rPr>
       </w:pPr>
       <w:r>
-        <w:lastRenderedPageBreak/>
         <w:t>N</w:t>
       </w:r>
     </w:p>
@@ -24247,6 +25202,7 @@
         </w:rPr>
       </w:pPr>
       <w:r>
+        <w:lastRenderedPageBreak/>
         <w:t>Matthew 14:22-36</w:t>
       </w:r>
     </w:p>
@@ -35547,7 +36503,7 @@
 </file>
 
 <file path=word/endnotes.xml><?xml version="1.0" encoding="utf-8"?>
-<w:endnotes xmlns:wpc="http://schemas.microsoft.com/office/word/2010/wordprocessingCanvas" xmlns:mo="http://schemas.microsoft.com/office/mac/office/2008/main" xmlns:mc="http://schemas.openxmlformats.org/markup-compatibility/2006" xmlns:mv="urn:schemas-microsoft-com:mac:vml" xmlns:o="urn:schemas-microsoft-com:office:office" xmlns:r="http://schemas.openxmlformats.org/officeDocument/2006/relationships" xmlns:m="http://schemas.openxmlformats.org/officeDocument/2006/math" xmlns:v="urn:schemas-microsoft-com:vml" xmlns:wp14="http://schemas.microsoft.com/office/word/2010/wordprocessingDrawing" xmlns:wp="http://schemas.openxmlformats.org/drawingml/2006/wordprocessingDrawing" xmlns:w10="urn:schemas-microsoft-com:office:word" xmlns:w="http://schemas.openxmlformats.org/wordprocessingml/2006/main" xmlns:w14="http://schemas.microsoft.com/office/word/2010/wordml" xmlns:w15="http://schemas.microsoft.com/office/word/2012/wordml" xmlns:wpg="http://schemas.microsoft.com/office/word/2010/wordprocessingGroup" xmlns:wpi="http://schemas.microsoft.com/office/word/2010/wordprocessingInk" xmlns:wne="http://schemas.microsoft.com/office/word/2006/wordml" xmlns:wps="http://schemas.microsoft.com/office/word/2010/wordprocessingShape" mc:Ignorable="w14 w15 wp14">
+<w:endnotes xmlns:wpc="http://schemas.microsoft.com/office/word/2010/wordprocessingCanvas" xmlns:cx="http://schemas.microsoft.com/office/drawing/2014/chartex" xmlns:cx1="http://schemas.microsoft.com/office/drawing/2015/9/8/chartex" xmlns:mc="http://schemas.openxmlformats.org/markup-compatibility/2006" xmlns:o="urn:schemas-microsoft-com:office:office" xmlns:r="http://schemas.openxmlformats.org/officeDocument/2006/relationships" xmlns:m="http://schemas.openxmlformats.org/officeDocument/2006/math" xmlns:v="urn:schemas-microsoft-com:vml" xmlns:wp14="http://schemas.microsoft.com/office/word/2010/wordprocessingDrawing" xmlns:wp="http://schemas.openxmlformats.org/drawingml/2006/wordprocessingDrawing" xmlns:w10="urn:schemas-microsoft-com:office:word" xmlns:w="http://schemas.openxmlformats.org/wordprocessingml/2006/main" xmlns:w14="http://schemas.microsoft.com/office/word/2010/wordml" xmlns:w15="http://schemas.microsoft.com/office/word/2012/wordml" xmlns:w16se="http://schemas.microsoft.com/office/word/2015/wordml/symex" xmlns:wpg="http://schemas.microsoft.com/office/word/2010/wordprocessingGroup" xmlns:wpi="http://schemas.microsoft.com/office/word/2010/wordprocessingInk" xmlns:wne="http://schemas.microsoft.com/office/word/2006/wordml" xmlns:wps="http://schemas.microsoft.com/office/word/2010/wordprocessingShape" mc:Ignorable="w14 w15 w16se wp14">
   <w:endnote w:type="separator" w:id="-1">
     <w:p>
       <w:pPr>
@@ -35572,7 +36528,7 @@
 </file>
 
 <file path=word/footnotes.xml><?xml version="1.0" encoding="utf-8"?>
-<w:footnotes xmlns:wpc="http://schemas.microsoft.com/office/word/2010/wordprocessingCanvas" xmlns:mo="http://schemas.microsoft.com/office/mac/office/2008/main" xmlns:mc="http://schemas.openxmlformats.org/markup-compatibility/2006" xmlns:mv="urn:schemas-microsoft-com:mac:vml" xmlns:o="urn:schemas-microsoft-com:office:office" xmlns:r="http://schemas.openxmlformats.org/officeDocument/2006/relationships" xmlns:m="http://schemas.openxmlformats.org/officeDocument/2006/math" xmlns:v="urn:schemas-microsoft-com:vml" xmlns:wp14="http://schemas.microsoft.com/office/word/2010/wordprocessingDrawing" xmlns:wp="http://schemas.openxmlformats.org/drawingml/2006/wordprocessingDrawing" xmlns:w10="urn:schemas-microsoft-com:office:word" xmlns:w="http://schemas.openxmlformats.org/wordprocessingml/2006/main" xmlns:w14="http://schemas.microsoft.com/office/word/2010/wordml" xmlns:w15="http://schemas.microsoft.com/office/word/2012/wordml" xmlns:wpg="http://schemas.microsoft.com/office/word/2010/wordprocessingGroup" xmlns:wpi="http://schemas.microsoft.com/office/word/2010/wordprocessingInk" xmlns:wne="http://schemas.microsoft.com/office/word/2006/wordml" xmlns:wps="http://schemas.microsoft.com/office/word/2010/wordprocessingShape" mc:Ignorable="w14 w15 wp14">
+<w:footnotes xmlns:wpc="http://schemas.microsoft.com/office/word/2010/wordprocessingCanvas" xmlns:cx="http://schemas.microsoft.com/office/drawing/2014/chartex" xmlns:cx1="http://schemas.microsoft.com/office/drawing/2015/9/8/chartex" xmlns:mc="http://schemas.openxmlformats.org/markup-compatibility/2006" xmlns:o="urn:schemas-microsoft-com:office:office" xmlns:r="http://schemas.openxmlformats.org/officeDocument/2006/relationships" xmlns:m="http://schemas.openxmlformats.org/officeDocument/2006/math" xmlns:v="urn:schemas-microsoft-com:vml" xmlns:wp14="http://schemas.microsoft.com/office/word/2010/wordprocessingDrawing" xmlns:wp="http://schemas.openxmlformats.org/drawingml/2006/wordprocessingDrawing" xmlns:w10="urn:schemas-microsoft-com:office:word" xmlns:w="http://schemas.openxmlformats.org/wordprocessingml/2006/main" xmlns:w14="http://schemas.microsoft.com/office/word/2010/wordml" xmlns:w15="http://schemas.microsoft.com/office/word/2012/wordml" xmlns:w16se="http://schemas.microsoft.com/office/word/2015/wordml/symex" xmlns:wpg="http://schemas.microsoft.com/office/word/2010/wordprocessingGroup" xmlns:wpi="http://schemas.microsoft.com/office/word/2010/wordprocessingInk" xmlns:wne="http://schemas.microsoft.com/office/word/2006/wordml" xmlns:wps="http://schemas.microsoft.com/office/word/2010/wordprocessingShape" mc:Ignorable="w14 w15 w16se wp14">
   <w:footnote w:type="separator" w:id="-1">
     <w:p>
       <w:pPr>
@@ -35613,7 +36569,7 @@
 </file>
 
 <file path=word/header1.xml><?xml version="1.0" encoding="utf-8"?>
-<w:hdr xmlns:wpc="http://schemas.microsoft.com/office/word/2010/wordprocessingCanvas" xmlns:mo="http://schemas.microsoft.com/office/mac/office/2008/main" xmlns:mc="http://schemas.openxmlformats.org/markup-compatibility/2006" xmlns:mv="urn:schemas-microsoft-com:mac:vml" xmlns:o="urn:schemas-microsoft-com:office:office" xmlns:r="http://schemas.openxmlformats.org/officeDocument/2006/relationships" xmlns:m="http://schemas.openxmlformats.org/officeDocument/2006/math" xmlns:v="urn:schemas-microsoft-com:vml" xmlns:wp14="http://schemas.microsoft.com/office/word/2010/wordprocessingDrawing" xmlns:wp="http://schemas.openxmlformats.org/drawingml/2006/wordprocessingDrawing" xmlns:w10="urn:schemas-microsoft-com:office:word" xmlns:w="http://schemas.openxmlformats.org/wordprocessingml/2006/main" xmlns:w14="http://schemas.microsoft.com/office/word/2010/wordml" xmlns:w15="http://schemas.microsoft.com/office/word/2012/wordml" xmlns:wpg="http://schemas.microsoft.com/office/word/2010/wordprocessingGroup" xmlns:wpi="http://schemas.microsoft.com/office/word/2010/wordprocessingInk" xmlns:wne="http://schemas.microsoft.com/office/word/2006/wordml" xmlns:wps="http://schemas.microsoft.com/office/word/2010/wordprocessingShape" mc:Ignorable="w14 w15 wp14">
+<w:hdr xmlns:wpc="http://schemas.microsoft.com/office/word/2010/wordprocessingCanvas" xmlns:cx="http://schemas.microsoft.com/office/drawing/2014/chartex" xmlns:cx1="http://schemas.microsoft.com/office/drawing/2015/9/8/chartex" xmlns:mc="http://schemas.openxmlformats.org/markup-compatibility/2006" xmlns:o="urn:schemas-microsoft-com:office:office" xmlns:r="http://schemas.openxmlformats.org/officeDocument/2006/relationships" xmlns:m="http://schemas.openxmlformats.org/officeDocument/2006/math" xmlns:v="urn:schemas-microsoft-com:vml" xmlns:wp14="http://schemas.microsoft.com/office/word/2010/wordprocessingDrawing" xmlns:wp="http://schemas.openxmlformats.org/drawingml/2006/wordprocessingDrawing" xmlns:w10="urn:schemas-microsoft-com:office:word" xmlns:w="http://schemas.openxmlformats.org/wordprocessingml/2006/main" xmlns:w14="http://schemas.microsoft.com/office/word/2010/wordml" xmlns:w15="http://schemas.microsoft.com/office/word/2012/wordml" xmlns:w16se="http://schemas.microsoft.com/office/word/2015/wordml/symex" xmlns:wpg="http://schemas.microsoft.com/office/word/2010/wordprocessingGroup" xmlns:wpi="http://schemas.microsoft.com/office/word/2010/wordprocessingInk" xmlns:wne="http://schemas.microsoft.com/office/word/2006/wordml" xmlns:wps="http://schemas.microsoft.com/office/word/2010/wordprocessingShape" mc:Ignorable="w14 w15 w16se wp14">
   <w:p>
     <w:pPr>
       <w:pStyle w:val="Header"/>
@@ -35628,7 +36584,7 @@
 </file>
 
 <file path=word/header10.xml><?xml version="1.0" encoding="utf-8"?>
-<w:hdr xmlns:wpc="http://schemas.microsoft.com/office/word/2010/wordprocessingCanvas" xmlns:mo="http://schemas.microsoft.com/office/mac/office/2008/main" xmlns:mc="http://schemas.openxmlformats.org/markup-compatibility/2006" xmlns:mv="urn:schemas-microsoft-com:mac:vml" xmlns:o="urn:schemas-microsoft-com:office:office" xmlns:r="http://schemas.openxmlformats.org/officeDocument/2006/relationships" xmlns:m="http://schemas.openxmlformats.org/officeDocument/2006/math" xmlns:v="urn:schemas-microsoft-com:vml" xmlns:wp14="http://schemas.microsoft.com/office/word/2010/wordprocessingDrawing" xmlns:wp="http://schemas.openxmlformats.org/drawingml/2006/wordprocessingDrawing" xmlns:w10="urn:schemas-microsoft-com:office:word" xmlns:w="http://schemas.openxmlformats.org/wordprocessingml/2006/main" xmlns:w14="http://schemas.microsoft.com/office/word/2010/wordml" xmlns:w15="http://schemas.microsoft.com/office/word/2012/wordml" xmlns:wpg="http://schemas.microsoft.com/office/word/2010/wordprocessingGroup" xmlns:wpi="http://schemas.microsoft.com/office/word/2010/wordprocessingInk" xmlns:wne="http://schemas.microsoft.com/office/word/2006/wordml" xmlns:wps="http://schemas.microsoft.com/office/word/2010/wordprocessingShape" mc:Ignorable="w14 w15 wp14">
+<w:hdr xmlns:wpc="http://schemas.microsoft.com/office/word/2010/wordprocessingCanvas" xmlns:cx="http://schemas.microsoft.com/office/drawing/2014/chartex" xmlns:cx1="http://schemas.microsoft.com/office/drawing/2015/9/8/chartex" xmlns:mc="http://schemas.openxmlformats.org/markup-compatibility/2006" xmlns:o="urn:schemas-microsoft-com:office:office" xmlns:r="http://schemas.openxmlformats.org/officeDocument/2006/relationships" xmlns:m="http://schemas.openxmlformats.org/officeDocument/2006/math" xmlns:v="urn:schemas-microsoft-com:vml" xmlns:wp14="http://schemas.microsoft.com/office/word/2010/wordprocessingDrawing" xmlns:wp="http://schemas.openxmlformats.org/drawingml/2006/wordprocessingDrawing" xmlns:w10="urn:schemas-microsoft-com:office:word" xmlns:w="http://schemas.openxmlformats.org/wordprocessingml/2006/main" xmlns:w14="http://schemas.microsoft.com/office/word/2010/wordml" xmlns:w15="http://schemas.microsoft.com/office/word/2012/wordml" xmlns:w16se="http://schemas.microsoft.com/office/word/2015/wordml/symex" xmlns:wpg="http://schemas.microsoft.com/office/word/2010/wordprocessingGroup" xmlns:wpi="http://schemas.microsoft.com/office/word/2010/wordprocessingInk" xmlns:wne="http://schemas.microsoft.com/office/word/2006/wordml" xmlns:wps="http://schemas.microsoft.com/office/word/2010/wordprocessingShape" mc:Ignorable="w14 w15 w16se wp14">
   <w:p>
     <w:pPr>
       <w:pStyle w:val="Header"/>
@@ -35648,7 +36604,7 @@
 </file>
 
 <file path=word/header100.xml><?xml version="1.0" encoding="utf-8"?>
-<w:hdr xmlns:wpc="http://schemas.microsoft.com/office/word/2010/wordprocessingCanvas" xmlns:mo="http://schemas.microsoft.com/office/mac/office/2008/main" xmlns:mc="http://schemas.openxmlformats.org/markup-compatibility/2006" xmlns:mv="urn:schemas-microsoft-com:mac:vml" xmlns:o="urn:schemas-microsoft-com:office:office" xmlns:r="http://schemas.openxmlformats.org/officeDocument/2006/relationships" xmlns:m="http://schemas.openxmlformats.org/officeDocument/2006/math" xmlns:v="urn:schemas-microsoft-com:vml" xmlns:wp14="http://schemas.microsoft.com/office/word/2010/wordprocessingDrawing" xmlns:wp="http://schemas.openxmlformats.org/drawingml/2006/wordprocessingDrawing" xmlns:w10="urn:schemas-microsoft-com:office:word" xmlns:w="http://schemas.openxmlformats.org/wordprocessingml/2006/main" xmlns:w14="http://schemas.microsoft.com/office/word/2010/wordml" xmlns:w15="http://schemas.microsoft.com/office/word/2012/wordml" xmlns:wpg="http://schemas.microsoft.com/office/word/2010/wordprocessingGroup" xmlns:wpi="http://schemas.microsoft.com/office/word/2010/wordprocessingInk" xmlns:wne="http://schemas.microsoft.com/office/word/2006/wordml" xmlns:wps="http://schemas.microsoft.com/office/word/2010/wordprocessingShape" mc:Ignorable="w14 w15 wp14">
+<w:hdr xmlns:wpc="http://schemas.microsoft.com/office/word/2010/wordprocessingCanvas" xmlns:cx="http://schemas.microsoft.com/office/drawing/2014/chartex" xmlns:cx1="http://schemas.microsoft.com/office/drawing/2015/9/8/chartex" xmlns:mc="http://schemas.openxmlformats.org/markup-compatibility/2006" xmlns:o="urn:schemas-microsoft-com:office:office" xmlns:r="http://schemas.openxmlformats.org/officeDocument/2006/relationships" xmlns:m="http://schemas.openxmlformats.org/officeDocument/2006/math" xmlns:v="urn:schemas-microsoft-com:vml" xmlns:wp14="http://schemas.microsoft.com/office/word/2010/wordprocessingDrawing" xmlns:wp="http://schemas.openxmlformats.org/drawingml/2006/wordprocessingDrawing" xmlns:w10="urn:schemas-microsoft-com:office:word" xmlns:w="http://schemas.openxmlformats.org/wordprocessingml/2006/main" xmlns:w14="http://schemas.microsoft.com/office/word/2010/wordml" xmlns:w15="http://schemas.microsoft.com/office/word/2012/wordml" xmlns:w16se="http://schemas.microsoft.com/office/word/2015/wordml/symex" xmlns:wpg="http://schemas.microsoft.com/office/word/2010/wordprocessingGroup" xmlns:wpi="http://schemas.microsoft.com/office/word/2010/wordprocessingInk" xmlns:wne="http://schemas.microsoft.com/office/word/2006/wordml" xmlns:wps="http://schemas.microsoft.com/office/word/2010/wordprocessingShape" mc:Ignorable="w14 w15 w16se wp14">
   <w:p>
     <w:pPr>
       <w:pStyle w:val="Header"/>
@@ -35668,7 +36624,7 @@
 </file>
 
 <file path=word/header101.xml><?xml version="1.0" encoding="utf-8"?>
-<w:hdr xmlns:wpc="http://schemas.microsoft.com/office/word/2010/wordprocessingCanvas" xmlns:mo="http://schemas.microsoft.com/office/mac/office/2008/main" xmlns:mc="http://schemas.openxmlformats.org/markup-compatibility/2006" xmlns:mv="urn:schemas-microsoft-com:mac:vml" xmlns:o="urn:schemas-microsoft-com:office:office" xmlns:r="http://schemas.openxmlformats.org/officeDocument/2006/relationships" xmlns:m="http://schemas.openxmlformats.org/officeDocument/2006/math" xmlns:v="urn:schemas-microsoft-com:vml" xmlns:wp14="http://schemas.microsoft.com/office/word/2010/wordprocessingDrawing" xmlns:wp="http://schemas.openxmlformats.org/drawingml/2006/wordprocessingDrawing" xmlns:w10="urn:schemas-microsoft-com:office:word" xmlns:w="http://schemas.openxmlformats.org/wordprocessingml/2006/main" xmlns:w14="http://schemas.microsoft.com/office/word/2010/wordml" xmlns:w15="http://schemas.microsoft.com/office/word/2012/wordml" xmlns:wpg="http://schemas.microsoft.com/office/word/2010/wordprocessingGroup" xmlns:wpi="http://schemas.microsoft.com/office/word/2010/wordprocessingInk" xmlns:wne="http://schemas.microsoft.com/office/word/2006/wordml" xmlns:wps="http://schemas.microsoft.com/office/word/2010/wordprocessingShape" mc:Ignorable="w14 w15 wp14">
+<w:hdr xmlns:wpc="http://schemas.microsoft.com/office/word/2010/wordprocessingCanvas" xmlns:cx="http://schemas.microsoft.com/office/drawing/2014/chartex" xmlns:cx1="http://schemas.microsoft.com/office/drawing/2015/9/8/chartex" xmlns:mc="http://schemas.openxmlformats.org/markup-compatibility/2006" xmlns:o="urn:schemas-microsoft-com:office:office" xmlns:r="http://schemas.openxmlformats.org/officeDocument/2006/relationships" xmlns:m="http://schemas.openxmlformats.org/officeDocument/2006/math" xmlns:v="urn:schemas-microsoft-com:vml" xmlns:wp14="http://schemas.microsoft.com/office/word/2010/wordprocessingDrawing" xmlns:wp="http://schemas.openxmlformats.org/drawingml/2006/wordprocessingDrawing" xmlns:w10="urn:schemas-microsoft-com:office:word" xmlns:w="http://schemas.openxmlformats.org/wordprocessingml/2006/main" xmlns:w14="http://schemas.microsoft.com/office/word/2010/wordml" xmlns:w15="http://schemas.microsoft.com/office/word/2012/wordml" xmlns:w16se="http://schemas.microsoft.com/office/word/2015/wordml/symex" xmlns:wpg="http://schemas.microsoft.com/office/word/2010/wordprocessingGroup" xmlns:wpi="http://schemas.microsoft.com/office/word/2010/wordprocessingInk" xmlns:wne="http://schemas.microsoft.com/office/word/2006/wordml" xmlns:wps="http://schemas.microsoft.com/office/word/2010/wordprocessingShape" mc:Ignorable="w14 w15 w16se wp14">
   <w:p>
     <w:pPr>
       <w:pStyle w:val="Header"/>
@@ -35683,7 +36639,7 @@
 </file>
 
 <file path=word/header102.xml><?xml version="1.0" encoding="utf-8"?>
-<w:hdr xmlns:wpc="http://schemas.microsoft.com/office/word/2010/wordprocessingCanvas" xmlns:mo="http://schemas.microsoft.com/office/mac/office/2008/main" xmlns:mc="http://schemas.openxmlformats.org/markup-compatibility/2006" xmlns:mv="urn:schemas-microsoft-com:mac:vml" xmlns:o="urn:schemas-microsoft-com:office:office" xmlns:r="http://schemas.openxmlformats.org/officeDocument/2006/relationships" xmlns:m="http://schemas.openxmlformats.org/officeDocument/2006/math" xmlns:v="urn:schemas-microsoft-com:vml" xmlns:wp14="http://schemas.microsoft.com/office/word/2010/wordprocessingDrawing" xmlns:wp="http://schemas.openxmlformats.org/drawingml/2006/wordprocessingDrawing" xmlns:w10="urn:schemas-microsoft-com:office:word" xmlns:w="http://schemas.openxmlformats.org/wordprocessingml/2006/main" xmlns:w14="http://schemas.microsoft.com/office/word/2010/wordml" xmlns:w15="http://schemas.microsoft.com/office/word/2012/wordml" xmlns:wpg="http://schemas.microsoft.com/office/word/2010/wordprocessingGroup" xmlns:wpi="http://schemas.microsoft.com/office/word/2010/wordprocessingInk" xmlns:wne="http://schemas.microsoft.com/office/word/2006/wordml" xmlns:wps="http://schemas.microsoft.com/office/word/2010/wordprocessingShape" mc:Ignorable="w14 w15 wp14">
+<w:hdr xmlns:wpc="http://schemas.microsoft.com/office/word/2010/wordprocessingCanvas" xmlns:cx="http://schemas.microsoft.com/office/drawing/2014/chartex" xmlns:cx1="http://schemas.microsoft.com/office/drawing/2015/9/8/chartex" xmlns:mc="http://schemas.openxmlformats.org/markup-compatibility/2006" xmlns:o="urn:schemas-microsoft-com:office:office" xmlns:r="http://schemas.openxmlformats.org/officeDocument/2006/relationships" xmlns:m="http://schemas.openxmlformats.org/officeDocument/2006/math" xmlns:v="urn:schemas-microsoft-com:vml" xmlns:wp14="http://schemas.microsoft.com/office/word/2010/wordprocessingDrawing" xmlns:wp="http://schemas.openxmlformats.org/drawingml/2006/wordprocessingDrawing" xmlns:w10="urn:schemas-microsoft-com:office:word" xmlns:w="http://schemas.openxmlformats.org/wordprocessingml/2006/main" xmlns:w14="http://schemas.microsoft.com/office/word/2010/wordml" xmlns:w15="http://schemas.microsoft.com/office/word/2012/wordml" xmlns:w16se="http://schemas.microsoft.com/office/word/2015/wordml/symex" xmlns:wpg="http://schemas.microsoft.com/office/word/2010/wordprocessingGroup" xmlns:wpi="http://schemas.microsoft.com/office/word/2010/wordprocessingInk" xmlns:wne="http://schemas.microsoft.com/office/word/2006/wordml" xmlns:wps="http://schemas.microsoft.com/office/word/2010/wordprocessingShape" mc:Ignorable="w14 w15 w16se wp14">
   <w:p>
     <w:pPr>
       <w:pStyle w:val="Header"/>
@@ -35703,7 +36659,7 @@
 </file>
 
 <file path=word/header103.xml><?xml version="1.0" encoding="utf-8"?>
-<w:hdr xmlns:wpc="http://schemas.microsoft.com/office/word/2010/wordprocessingCanvas" xmlns:mo="http://schemas.microsoft.com/office/mac/office/2008/main" xmlns:mc="http://schemas.openxmlformats.org/markup-compatibility/2006" xmlns:mv="urn:schemas-microsoft-com:mac:vml" xmlns:o="urn:schemas-microsoft-com:office:office" xmlns:r="http://schemas.openxmlformats.org/officeDocument/2006/relationships" xmlns:m="http://schemas.openxmlformats.org/officeDocument/2006/math" xmlns:v="urn:schemas-microsoft-com:vml" xmlns:wp14="http://schemas.microsoft.com/office/word/2010/wordprocessingDrawing" xmlns:wp="http://schemas.openxmlformats.org/drawingml/2006/wordprocessingDrawing" xmlns:w10="urn:schemas-microsoft-com:office:word" xmlns:w="http://schemas.openxmlformats.org/wordprocessingml/2006/main" xmlns:w14="http://schemas.microsoft.com/office/word/2010/wordml" xmlns:w15="http://schemas.microsoft.com/office/word/2012/wordml" xmlns:wpg="http://schemas.microsoft.com/office/word/2010/wordprocessingGroup" xmlns:wpi="http://schemas.microsoft.com/office/word/2010/wordprocessingInk" xmlns:wne="http://schemas.microsoft.com/office/word/2006/wordml" xmlns:wps="http://schemas.microsoft.com/office/word/2010/wordprocessingShape" mc:Ignorable="w14 w15 wp14">
+<w:hdr xmlns:wpc="http://schemas.microsoft.com/office/word/2010/wordprocessingCanvas" xmlns:cx="http://schemas.microsoft.com/office/drawing/2014/chartex" xmlns:cx1="http://schemas.microsoft.com/office/drawing/2015/9/8/chartex" xmlns:mc="http://schemas.openxmlformats.org/markup-compatibility/2006" xmlns:o="urn:schemas-microsoft-com:office:office" xmlns:r="http://schemas.openxmlformats.org/officeDocument/2006/relationships" xmlns:m="http://schemas.openxmlformats.org/officeDocument/2006/math" xmlns:v="urn:schemas-microsoft-com:vml" xmlns:wp14="http://schemas.microsoft.com/office/word/2010/wordprocessingDrawing" xmlns:wp="http://schemas.openxmlformats.org/drawingml/2006/wordprocessingDrawing" xmlns:w10="urn:schemas-microsoft-com:office:word" xmlns:w="http://schemas.openxmlformats.org/wordprocessingml/2006/main" xmlns:w14="http://schemas.microsoft.com/office/word/2010/wordml" xmlns:w15="http://schemas.microsoft.com/office/word/2012/wordml" xmlns:w16se="http://schemas.microsoft.com/office/word/2015/wordml/symex" xmlns:wpg="http://schemas.microsoft.com/office/word/2010/wordprocessingGroup" xmlns:wpi="http://schemas.microsoft.com/office/word/2010/wordprocessingInk" xmlns:wne="http://schemas.microsoft.com/office/word/2006/wordml" xmlns:wps="http://schemas.microsoft.com/office/word/2010/wordprocessingShape" mc:Ignorable="w14 w15 w16se wp14">
   <w:p>
     <w:pPr>
       <w:pStyle w:val="Header"/>
@@ -35718,7 +36674,7 @@
 </file>
 
 <file path=word/header104.xml><?xml version="1.0" encoding="utf-8"?>
-<w:hdr xmlns:wpc="http://schemas.microsoft.com/office/word/2010/wordprocessingCanvas" xmlns:mo="http://schemas.microsoft.com/office/mac/office/2008/main" xmlns:mc="http://schemas.openxmlformats.org/markup-compatibility/2006" xmlns:mv="urn:schemas-microsoft-com:mac:vml" xmlns:o="urn:schemas-microsoft-com:office:office" xmlns:r="http://schemas.openxmlformats.org/officeDocument/2006/relationships" xmlns:m="http://schemas.openxmlformats.org/officeDocument/2006/math" xmlns:v="urn:schemas-microsoft-com:vml" xmlns:wp14="http://schemas.microsoft.com/office/word/2010/wordprocessingDrawing" xmlns:wp="http://schemas.openxmlformats.org/drawingml/2006/wordprocessingDrawing" xmlns:w10="urn:schemas-microsoft-com:office:word" xmlns:w="http://schemas.openxmlformats.org/wordprocessingml/2006/main" xmlns:w14="http://schemas.microsoft.com/office/word/2010/wordml" xmlns:w15="http://schemas.microsoft.com/office/word/2012/wordml" xmlns:wpg="http://schemas.microsoft.com/office/word/2010/wordprocessingGroup" xmlns:wpi="http://schemas.microsoft.com/office/word/2010/wordprocessingInk" xmlns:wne="http://schemas.microsoft.com/office/word/2006/wordml" xmlns:wps="http://schemas.microsoft.com/office/word/2010/wordprocessingShape" mc:Ignorable="w14 w15 wp14">
+<w:hdr xmlns:wpc="http://schemas.microsoft.com/office/word/2010/wordprocessingCanvas" xmlns:cx="http://schemas.microsoft.com/office/drawing/2014/chartex" xmlns:cx1="http://schemas.microsoft.com/office/drawing/2015/9/8/chartex" xmlns:mc="http://schemas.openxmlformats.org/markup-compatibility/2006" xmlns:o="urn:schemas-microsoft-com:office:office" xmlns:r="http://schemas.openxmlformats.org/officeDocument/2006/relationships" xmlns:m="http://schemas.openxmlformats.org/officeDocument/2006/math" xmlns:v="urn:schemas-microsoft-com:vml" xmlns:wp14="http://schemas.microsoft.com/office/word/2010/wordprocessingDrawing" xmlns:wp="http://schemas.openxmlformats.org/drawingml/2006/wordprocessingDrawing" xmlns:w10="urn:schemas-microsoft-com:office:word" xmlns:w="http://schemas.openxmlformats.org/wordprocessingml/2006/main" xmlns:w14="http://schemas.microsoft.com/office/word/2010/wordml" xmlns:w15="http://schemas.microsoft.com/office/word/2012/wordml" xmlns:w16se="http://schemas.microsoft.com/office/word/2015/wordml/symex" xmlns:wpg="http://schemas.microsoft.com/office/word/2010/wordprocessingGroup" xmlns:wpi="http://schemas.microsoft.com/office/word/2010/wordprocessingInk" xmlns:wne="http://schemas.microsoft.com/office/word/2006/wordml" xmlns:wps="http://schemas.microsoft.com/office/word/2010/wordprocessingShape" mc:Ignorable="w14 w15 w16se wp14">
   <w:p>
     <w:pPr>
       <w:pStyle w:val="Header"/>
@@ -35738,7 +36694,7 @@
 </file>
 
 <file path=word/header105.xml><?xml version="1.0" encoding="utf-8"?>
-<w:hdr xmlns:wpc="http://schemas.microsoft.com/office/word/2010/wordprocessingCanvas" xmlns:mo="http://schemas.microsoft.com/office/mac/office/2008/main" xmlns:mc="http://schemas.openxmlformats.org/markup-compatibility/2006" xmlns:mv="urn:schemas-microsoft-com:mac:vml" xmlns:o="urn:schemas-microsoft-com:office:office" xmlns:r="http://schemas.openxmlformats.org/officeDocument/2006/relationships" xmlns:m="http://schemas.openxmlformats.org/officeDocument/2006/math" xmlns:v="urn:schemas-microsoft-com:vml" xmlns:wp14="http://schemas.microsoft.com/office/word/2010/wordprocessingDrawing" xmlns:wp="http://schemas.openxmlformats.org/drawingml/2006/wordprocessingDrawing" xmlns:w10="urn:schemas-microsoft-com:office:word" xmlns:w="http://schemas.openxmlformats.org/wordprocessingml/2006/main" xmlns:w14="http://schemas.microsoft.com/office/word/2010/wordml" xmlns:w15="http://schemas.microsoft.com/office/word/2012/wordml" xmlns:wpg="http://schemas.microsoft.com/office/word/2010/wordprocessingGroup" xmlns:wpi="http://schemas.microsoft.com/office/word/2010/wordprocessingInk" xmlns:wne="http://schemas.microsoft.com/office/word/2006/wordml" xmlns:wps="http://schemas.microsoft.com/office/word/2010/wordprocessingShape" mc:Ignorable="w14 w15 wp14">
+<w:hdr xmlns:wpc="http://schemas.microsoft.com/office/word/2010/wordprocessingCanvas" xmlns:cx="http://schemas.microsoft.com/office/drawing/2014/chartex" xmlns:cx1="http://schemas.microsoft.com/office/drawing/2015/9/8/chartex" xmlns:mc="http://schemas.openxmlformats.org/markup-compatibility/2006" xmlns:o="urn:schemas-microsoft-com:office:office" xmlns:r="http://schemas.openxmlformats.org/officeDocument/2006/relationships" xmlns:m="http://schemas.openxmlformats.org/officeDocument/2006/math" xmlns:v="urn:schemas-microsoft-com:vml" xmlns:wp14="http://schemas.microsoft.com/office/word/2010/wordprocessingDrawing" xmlns:wp="http://schemas.openxmlformats.org/drawingml/2006/wordprocessingDrawing" xmlns:w10="urn:schemas-microsoft-com:office:word" xmlns:w="http://schemas.openxmlformats.org/wordprocessingml/2006/main" xmlns:w14="http://schemas.microsoft.com/office/word/2010/wordml" xmlns:w15="http://schemas.microsoft.com/office/word/2012/wordml" xmlns:w16se="http://schemas.microsoft.com/office/word/2015/wordml/symex" xmlns:wpg="http://schemas.microsoft.com/office/word/2010/wordprocessingGroup" xmlns:wpi="http://schemas.microsoft.com/office/word/2010/wordprocessingInk" xmlns:wne="http://schemas.microsoft.com/office/word/2006/wordml" xmlns:wps="http://schemas.microsoft.com/office/word/2010/wordprocessingShape" mc:Ignorable="w14 w15 w16se wp14">
   <w:p>
     <w:pPr>
       <w:pStyle w:val="Header"/>
@@ -35753,7 +36709,7 @@
 </file>
 
 <file path=word/header106.xml><?xml version="1.0" encoding="utf-8"?>
-<w:hdr xmlns:wpc="http://schemas.microsoft.com/office/word/2010/wordprocessingCanvas" xmlns:mo="http://schemas.microsoft.com/office/mac/office/2008/main" xmlns:mc="http://schemas.openxmlformats.org/markup-compatibility/2006" xmlns:mv="urn:schemas-microsoft-com:mac:vml" xmlns:o="urn:schemas-microsoft-com:office:office" xmlns:r="http://schemas.openxmlformats.org/officeDocument/2006/relationships" xmlns:m="http://schemas.openxmlformats.org/officeDocument/2006/math" xmlns:v="urn:schemas-microsoft-com:vml" xmlns:wp14="http://schemas.microsoft.com/office/word/2010/wordprocessingDrawing" xmlns:wp="http://schemas.openxmlformats.org/drawingml/2006/wordprocessingDrawing" xmlns:w10="urn:schemas-microsoft-com:office:word" xmlns:w="http://schemas.openxmlformats.org/wordprocessingml/2006/main" xmlns:w14="http://schemas.microsoft.com/office/word/2010/wordml" xmlns:w15="http://schemas.microsoft.com/office/word/2012/wordml" xmlns:wpg="http://schemas.microsoft.com/office/word/2010/wordprocessingGroup" xmlns:wpi="http://schemas.microsoft.com/office/word/2010/wordprocessingInk" xmlns:wne="http://schemas.microsoft.com/office/word/2006/wordml" xmlns:wps="http://schemas.microsoft.com/office/word/2010/wordprocessingShape" mc:Ignorable="w14 w15 wp14">
+<w:hdr xmlns:wpc="http://schemas.microsoft.com/office/word/2010/wordprocessingCanvas" xmlns:cx="http://schemas.microsoft.com/office/drawing/2014/chartex" xmlns:cx1="http://schemas.microsoft.com/office/drawing/2015/9/8/chartex" xmlns:mc="http://schemas.openxmlformats.org/markup-compatibility/2006" xmlns:o="urn:schemas-microsoft-com:office:office" xmlns:r="http://schemas.openxmlformats.org/officeDocument/2006/relationships" xmlns:m="http://schemas.openxmlformats.org/officeDocument/2006/math" xmlns:v="urn:schemas-microsoft-com:vml" xmlns:wp14="http://schemas.microsoft.com/office/word/2010/wordprocessingDrawing" xmlns:wp="http://schemas.openxmlformats.org/drawingml/2006/wordprocessingDrawing" xmlns:w10="urn:schemas-microsoft-com:office:word" xmlns:w="http://schemas.openxmlformats.org/wordprocessingml/2006/main" xmlns:w14="http://schemas.microsoft.com/office/word/2010/wordml" xmlns:w15="http://schemas.microsoft.com/office/word/2012/wordml" xmlns:w16se="http://schemas.microsoft.com/office/word/2015/wordml/symex" xmlns:wpg="http://schemas.microsoft.com/office/word/2010/wordprocessingGroup" xmlns:wpi="http://schemas.microsoft.com/office/word/2010/wordprocessingInk" xmlns:wne="http://schemas.microsoft.com/office/word/2006/wordml" xmlns:wps="http://schemas.microsoft.com/office/word/2010/wordprocessingShape" mc:Ignorable="w14 w15 w16se wp14">
   <w:p>
     <w:pPr>
       <w:pStyle w:val="Header"/>
@@ -35773,7 +36729,7 @@
 </file>
 
 <file path=word/header107.xml><?xml version="1.0" encoding="utf-8"?>
-<w:hdr xmlns:wpc="http://schemas.microsoft.com/office/word/2010/wordprocessingCanvas" xmlns:mo="http://schemas.microsoft.com/office/mac/office/2008/main" xmlns:mc="http://schemas.openxmlformats.org/markup-compatibility/2006" xmlns:mv="urn:schemas-microsoft-com:mac:vml" xmlns:o="urn:schemas-microsoft-com:office:office" xmlns:r="http://schemas.openxmlformats.org/officeDocument/2006/relationships" xmlns:m="http://schemas.openxmlformats.org/officeDocument/2006/math" xmlns:v="urn:schemas-microsoft-com:vml" xmlns:wp14="http://schemas.microsoft.com/office/word/2010/wordprocessingDrawing" xmlns:wp="http://schemas.openxmlformats.org/drawingml/2006/wordprocessingDrawing" xmlns:w10="urn:schemas-microsoft-com:office:word" xmlns:w="http://schemas.openxmlformats.org/wordprocessingml/2006/main" xmlns:w14="http://schemas.microsoft.com/office/word/2010/wordml" xmlns:w15="http://schemas.microsoft.com/office/word/2012/wordml" xmlns:wpg="http://schemas.microsoft.com/office/word/2010/wordprocessingGroup" xmlns:wpi="http://schemas.microsoft.com/office/word/2010/wordprocessingInk" xmlns:wne="http://schemas.microsoft.com/office/word/2006/wordml" xmlns:wps="http://schemas.microsoft.com/office/word/2010/wordprocessingShape" mc:Ignorable="w14 w15 wp14">
+<w:hdr xmlns:wpc="http://schemas.microsoft.com/office/word/2010/wordprocessingCanvas" xmlns:cx="http://schemas.microsoft.com/office/drawing/2014/chartex" xmlns:cx1="http://schemas.microsoft.com/office/drawing/2015/9/8/chartex" xmlns:mc="http://schemas.openxmlformats.org/markup-compatibility/2006" xmlns:o="urn:schemas-microsoft-com:office:office" xmlns:r="http://schemas.openxmlformats.org/officeDocument/2006/relationships" xmlns:m="http://schemas.openxmlformats.org/officeDocument/2006/math" xmlns:v="urn:schemas-microsoft-com:vml" xmlns:wp14="http://schemas.microsoft.com/office/word/2010/wordprocessingDrawing" xmlns:wp="http://schemas.openxmlformats.org/drawingml/2006/wordprocessingDrawing" xmlns:w10="urn:schemas-microsoft-com:office:word" xmlns:w="http://schemas.openxmlformats.org/wordprocessingml/2006/main" xmlns:w14="http://schemas.microsoft.com/office/word/2010/wordml" xmlns:w15="http://schemas.microsoft.com/office/word/2012/wordml" xmlns:w16se="http://schemas.microsoft.com/office/word/2015/wordml/symex" xmlns:wpg="http://schemas.microsoft.com/office/word/2010/wordprocessingGroup" xmlns:wpi="http://schemas.microsoft.com/office/word/2010/wordprocessingInk" xmlns:wne="http://schemas.microsoft.com/office/word/2006/wordml" xmlns:wps="http://schemas.microsoft.com/office/word/2010/wordprocessingShape" mc:Ignorable="w14 w15 w16se wp14">
   <w:p>
     <w:pPr>
       <w:pStyle w:val="Header"/>
@@ -35788,7 +36744,7 @@
 </file>
 
 <file path=word/header108.xml><?xml version="1.0" encoding="utf-8"?>
-<w:hdr xmlns:wpc="http://schemas.microsoft.com/office/word/2010/wordprocessingCanvas" xmlns:mo="http://schemas.microsoft.com/office/mac/office/2008/main" xmlns:mc="http://schemas.openxmlformats.org/markup-compatibility/2006" xmlns:mv="urn:schemas-microsoft-com:mac:vml" xmlns:o="urn:schemas-microsoft-com:office:office" xmlns:r="http://schemas.openxmlformats.org/officeDocument/2006/relationships" xmlns:m="http://schemas.openxmlformats.org/officeDocument/2006/math" xmlns:v="urn:schemas-microsoft-com:vml" xmlns:wp14="http://schemas.microsoft.com/office/word/2010/wordprocessingDrawing" xmlns:wp="http://schemas.openxmlformats.org/drawingml/2006/wordprocessingDrawing" xmlns:w10="urn:schemas-microsoft-com:office:word" xmlns:w="http://schemas.openxmlformats.org/wordprocessingml/2006/main" xmlns:w14="http://schemas.microsoft.com/office/word/2010/wordml" xmlns:w15="http://schemas.microsoft.com/office/word/2012/wordml" xmlns:wpg="http://schemas.microsoft.com/office/word/2010/wordprocessingGroup" xmlns:wpi="http://schemas.microsoft.com/office/word/2010/wordprocessingInk" xmlns:wne="http://schemas.microsoft.com/office/word/2006/wordml" xmlns:wps="http://schemas.microsoft.com/office/word/2010/wordprocessingShape" mc:Ignorable="w14 w15 wp14">
+<w:hdr xmlns:wpc="http://schemas.microsoft.com/office/word/2010/wordprocessingCanvas" xmlns:cx="http://schemas.microsoft.com/office/drawing/2014/chartex" xmlns:cx1="http://schemas.microsoft.com/office/drawing/2015/9/8/chartex" xmlns:mc="http://schemas.openxmlformats.org/markup-compatibility/2006" xmlns:o="urn:schemas-microsoft-com:office:office" xmlns:r="http://schemas.openxmlformats.org/officeDocument/2006/relationships" xmlns:m="http://schemas.openxmlformats.org/officeDocument/2006/math" xmlns:v="urn:schemas-microsoft-com:vml" xmlns:wp14="http://schemas.microsoft.com/office/word/2010/wordprocessingDrawing" xmlns:wp="http://schemas.openxmlformats.org/drawingml/2006/wordprocessingDrawing" xmlns:w10="urn:schemas-microsoft-com:office:word" xmlns:w="http://schemas.openxmlformats.org/wordprocessingml/2006/main" xmlns:w14="http://schemas.microsoft.com/office/word/2010/wordml" xmlns:w15="http://schemas.microsoft.com/office/word/2012/wordml" xmlns:w16se="http://schemas.microsoft.com/office/word/2015/wordml/symex" xmlns:wpg="http://schemas.microsoft.com/office/word/2010/wordprocessingGroup" xmlns:wpi="http://schemas.microsoft.com/office/word/2010/wordprocessingInk" xmlns:wne="http://schemas.microsoft.com/office/word/2006/wordml" xmlns:wps="http://schemas.microsoft.com/office/word/2010/wordprocessingShape" mc:Ignorable="w14 w15 w16se wp14">
   <w:p>
     <w:pPr>
       <w:pStyle w:val="Header"/>
@@ -35808,7 +36764,7 @@
 </file>
 
 <file path=word/header109.xml><?xml version="1.0" encoding="utf-8"?>
-<w:hdr xmlns:wpc="http://schemas.microsoft.com/office/word/2010/wordprocessingCanvas" xmlns:mo="http://schemas.microsoft.com/office/mac/office/2008/main" xmlns:mc="http://schemas.openxmlformats.org/markup-compatibility/2006" xmlns:mv="urn:schemas-microsoft-com:mac:vml" xmlns:o="urn:schemas-microsoft-com:office:office" xmlns:r="http://schemas.openxmlformats.org/officeDocument/2006/relationships" xmlns:m="http://schemas.openxmlformats.org/officeDocument/2006/math" xmlns:v="urn:schemas-microsoft-com:vml" xmlns:wp14="http://schemas.microsoft.com/office/word/2010/wordprocessingDrawing" xmlns:wp="http://schemas.openxmlformats.org/drawingml/2006/wordprocessingDrawing" xmlns:w10="urn:schemas-microsoft-com:office:word" xmlns:w="http://schemas.openxmlformats.org/wordprocessingml/2006/main" xmlns:w14="http://schemas.microsoft.com/office/word/2010/wordml" xmlns:w15="http://schemas.microsoft.com/office/word/2012/wordml" xmlns:wpg="http://schemas.microsoft.com/office/word/2010/wordprocessingGroup" xmlns:wpi="http://schemas.microsoft.com/office/word/2010/wordprocessingInk" xmlns:wne="http://schemas.microsoft.com/office/word/2006/wordml" xmlns:wps="http://schemas.microsoft.com/office/word/2010/wordprocessingShape" mc:Ignorable="w14 w15 wp14">
+<w:hdr xmlns:wpc="http://schemas.microsoft.com/office/word/2010/wordprocessingCanvas" xmlns:cx="http://schemas.microsoft.com/office/drawing/2014/chartex" xmlns:cx1="http://schemas.microsoft.com/office/drawing/2015/9/8/chartex" xmlns:mc="http://schemas.openxmlformats.org/markup-compatibility/2006" xmlns:o="urn:schemas-microsoft-com:office:office" xmlns:r="http://schemas.openxmlformats.org/officeDocument/2006/relationships" xmlns:m="http://schemas.openxmlformats.org/officeDocument/2006/math" xmlns:v="urn:schemas-microsoft-com:vml" xmlns:wp14="http://schemas.microsoft.com/office/word/2010/wordprocessingDrawing" xmlns:wp="http://schemas.openxmlformats.org/drawingml/2006/wordprocessingDrawing" xmlns:w10="urn:schemas-microsoft-com:office:word" xmlns:w="http://schemas.openxmlformats.org/wordprocessingml/2006/main" xmlns:w14="http://schemas.microsoft.com/office/word/2010/wordml" xmlns:w15="http://schemas.microsoft.com/office/word/2012/wordml" xmlns:w16se="http://schemas.microsoft.com/office/word/2015/wordml/symex" xmlns:wpg="http://schemas.microsoft.com/office/word/2010/wordprocessingGroup" xmlns:wpi="http://schemas.microsoft.com/office/word/2010/wordprocessingInk" xmlns:wne="http://schemas.microsoft.com/office/word/2006/wordml" xmlns:wps="http://schemas.microsoft.com/office/word/2010/wordprocessingShape" mc:Ignorable="w14 w15 w16se wp14">
   <w:p>
     <w:pPr>
       <w:pStyle w:val="Header"/>
@@ -35823,7 +36779,7 @@
 </file>
 
 <file path=word/header11.xml><?xml version="1.0" encoding="utf-8"?>
-<w:hdr xmlns:wpc="http://schemas.microsoft.com/office/word/2010/wordprocessingCanvas" xmlns:mo="http://schemas.microsoft.com/office/mac/office/2008/main" xmlns:mc="http://schemas.openxmlformats.org/markup-compatibility/2006" xmlns:mv="urn:schemas-microsoft-com:mac:vml" xmlns:o="urn:schemas-microsoft-com:office:office" xmlns:r="http://schemas.openxmlformats.org/officeDocument/2006/relationships" xmlns:m="http://schemas.openxmlformats.org/officeDocument/2006/math" xmlns:v="urn:schemas-microsoft-com:vml" xmlns:wp14="http://schemas.microsoft.com/office/word/2010/wordprocessingDrawing" xmlns:wp="http://schemas.openxmlformats.org/drawingml/2006/wordprocessingDrawing" xmlns:w10="urn:schemas-microsoft-com:office:word" xmlns:w="http://schemas.openxmlformats.org/wordprocessingml/2006/main" xmlns:w14="http://schemas.microsoft.com/office/word/2010/wordml" xmlns:w15="http://schemas.microsoft.com/office/word/2012/wordml" xmlns:wpg="http://schemas.microsoft.com/office/word/2010/wordprocessingGroup" xmlns:wpi="http://schemas.microsoft.com/office/word/2010/wordprocessingInk" xmlns:wne="http://schemas.microsoft.com/office/word/2006/wordml" xmlns:wps="http://schemas.microsoft.com/office/word/2010/wordprocessingShape" mc:Ignorable="w14 w15 wp14">
+<w:hdr xmlns:wpc="http://schemas.microsoft.com/office/word/2010/wordprocessingCanvas" xmlns:cx="http://schemas.microsoft.com/office/drawing/2014/chartex" xmlns:cx1="http://schemas.microsoft.com/office/drawing/2015/9/8/chartex" xmlns:mc="http://schemas.openxmlformats.org/markup-compatibility/2006" xmlns:o="urn:schemas-microsoft-com:office:office" xmlns:r="http://schemas.openxmlformats.org/officeDocument/2006/relationships" xmlns:m="http://schemas.openxmlformats.org/officeDocument/2006/math" xmlns:v="urn:schemas-microsoft-com:vml" xmlns:wp14="http://schemas.microsoft.com/office/word/2010/wordprocessingDrawing" xmlns:wp="http://schemas.openxmlformats.org/drawingml/2006/wordprocessingDrawing" xmlns:w10="urn:schemas-microsoft-com:office:word" xmlns:w="http://schemas.openxmlformats.org/wordprocessingml/2006/main" xmlns:w14="http://schemas.microsoft.com/office/word/2010/wordml" xmlns:w15="http://schemas.microsoft.com/office/word/2012/wordml" xmlns:w16se="http://schemas.microsoft.com/office/word/2015/wordml/symex" xmlns:wpg="http://schemas.microsoft.com/office/word/2010/wordprocessingGroup" xmlns:wpi="http://schemas.microsoft.com/office/word/2010/wordprocessingInk" xmlns:wne="http://schemas.microsoft.com/office/word/2006/wordml" xmlns:wps="http://schemas.microsoft.com/office/word/2010/wordprocessingShape" mc:Ignorable="w14 w15 w16se wp14">
   <w:p>
     <w:pPr>
       <w:pStyle w:val="Header"/>
@@ -35838,7 +36794,7 @@
 </file>
 
 <file path=word/header110.xml><?xml version="1.0" encoding="utf-8"?>
-<w:hdr xmlns:wpc="http://schemas.microsoft.com/office/word/2010/wordprocessingCanvas" xmlns:mo="http://schemas.microsoft.com/office/mac/office/2008/main" xmlns:mc="http://schemas.openxmlformats.org/markup-compatibility/2006" xmlns:mv="urn:schemas-microsoft-com:mac:vml" xmlns:o="urn:schemas-microsoft-com:office:office" xmlns:r="http://schemas.openxmlformats.org/officeDocument/2006/relationships" xmlns:m="http://schemas.openxmlformats.org/officeDocument/2006/math" xmlns:v="urn:schemas-microsoft-com:vml" xmlns:wp14="http://schemas.microsoft.com/office/word/2010/wordprocessingDrawing" xmlns:wp="http://schemas.openxmlformats.org/drawingml/2006/wordprocessingDrawing" xmlns:w10="urn:schemas-microsoft-com:office:word" xmlns:w="http://schemas.openxmlformats.org/wordprocessingml/2006/main" xmlns:w14="http://schemas.microsoft.com/office/word/2010/wordml" xmlns:w15="http://schemas.microsoft.com/office/word/2012/wordml" xmlns:wpg="http://schemas.microsoft.com/office/word/2010/wordprocessingGroup" xmlns:wpi="http://schemas.microsoft.com/office/word/2010/wordprocessingInk" xmlns:wne="http://schemas.microsoft.com/office/word/2006/wordml" xmlns:wps="http://schemas.microsoft.com/office/word/2010/wordprocessingShape" mc:Ignorable="w14 w15 wp14">
+<w:hdr xmlns:wpc="http://schemas.microsoft.com/office/word/2010/wordprocessingCanvas" xmlns:cx="http://schemas.microsoft.com/office/drawing/2014/chartex" xmlns:cx1="http://schemas.microsoft.com/office/drawing/2015/9/8/chartex" xmlns:mc="http://schemas.openxmlformats.org/markup-compatibility/2006" xmlns:o="urn:schemas-microsoft-com:office:office" xmlns:r="http://schemas.openxmlformats.org/officeDocument/2006/relationships" xmlns:m="http://schemas.openxmlformats.org/officeDocument/2006/math" xmlns:v="urn:schemas-microsoft-com:vml" xmlns:wp14="http://schemas.microsoft.com/office/word/2010/wordprocessingDrawing" xmlns:wp="http://schemas.openxmlformats.org/drawingml/2006/wordprocessingDrawing" xmlns:w10="urn:schemas-microsoft-com:office:word" xmlns:w="http://schemas.openxmlformats.org/wordprocessingml/2006/main" xmlns:w14="http://schemas.microsoft.com/office/word/2010/wordml" xmlns:w15="http://schemas.microsoft.com/office/word/2012/wordml" xmlns:w16se="http://schemas.microsoft.com/office/word/2015/wordml/symex" xmlns:wpg="http://schemas.microsoft.com/office/word/2010/wordprocessingGroup" xmlns:wpi="http://schemas.microsoft.com/office/word/2010/wordprocessingInk" xmlns:wne="http://schemas.microsoft.com/office/word/2006/wordml" xmlns:wps="http://schemas.microsoft.com/office/word/2010/wordprocessingShape" mc:Ignorable="w14 w15 w16se wp14">
   <w:p>
     <w:pPr>
       <w:pStyle w:val="Header"/>
@@ -35858,7 +36814,7 @@
 </file>
 
 <file path=word/header111.xml><?xml version="1.0" encoding="utf-8"?>
-<w:hdr xmlns:wpc="http://schemas.microsoft.com/office/word/2010/wordprocessingCanvas" xmlns:mo="http://schemas.microsoft.com/office/mac/office/2008/main" xmlns:mc="http://schemas.openxmlformats.org/markup-compatibility/2006" xmlns:mv="urn:schemas-microsoft-com:mac:vml" xmlns:o="urn:schemas-microsoft-com:office:office" xmlns:r="http://schemas.openxmlformats.org/officeDocument/2006/relationships" xmlns:m="http://schemas.openxmlformats.org/officeDocument/2006/math" xmlns:v="urn:schemas-microsoft-com:vml" xmlns:wp14="http://schemas.microsoft.com/office/word/2010/wordprocessingDrawing" xmlns:wp="http://schemas.openxmlformats.org/drawingml/2006/wordprocessingDrawing" xmlns:w10="urn:schemas-microsoft-com:office:word" xmlns:w="http://schemas.openxmlformats.org/wordprocessingml/2006/main" xmlns:w14="http://schemas.microsoft.com/office/word/2010/wordml" xmlns:w15="http://schemas.microsoft.com/office/word/2012/wordml" xmlns:wpg="http://schemas.microsoft.com/office/word/2010/wordprocessingGroup" xmlns:wpi="http://schemas.microsoft.com/office/word/2010/wordprocessingInk" xmlns:wne="http://schemas.microsoft.com/office/word/2006/wordml" xmlns:wps="http://schemas.microsoft.com/office/word/2010/wordprocessingShape" mc:Ignorable="w14 w15 wp14">
+<w:hdr xmlns:wpc="http://schemas.microsoft.com/office/word/2010/wordprocessingCanvas" xmlns:cx="http://schemas.microsoft.com/office/drawing/2014/chartex" xmlns:cx1="http://schemas.microsoft.com/office/drawing/2015/9/8/chartex" xmlns:mc="http://schemas.openxmlformats.org/markup-compatibility/2006" xmlns:o="urn:schemas-microsoft-com:office:office" xmlns:r="http://schemas.openxmlformats.org/officeDocument/2006/relationships" xmlns:m="http://schemas.openxmlformats.org/officeDocument/2006/math" xmlns:v="urn:schemas-microsoft-com:vml" xmlns:wp14="http://schemas.microsoft.com/office/word/2010/wordprocessingDrawing" xmlns:wp="http://schemas.openxmlformats.org/drawingml/2006/wordprocessingDrawing" xmlns:w10="urn:schemas-microsoft-com:office:word" xmlns:w="http://schemas.openxmlformats.org/wordprocessingml/2006/main" xmlns:w14="http://schemas.microsoft.com/office/word/2010/wordml" xmlns:w15="http://schemas.microsoft.com/office/word/2012/wordml" xmlns:w16se="http://schemas.microsoft.com/office/word/2015/wordml/symex" xmlns:wpg="http://schemas.microsoft.com/office/word/2010/wordprocessingGroup" xmlns:wpi="http://schemas.microsoft.com/office/word/2010/wordprocessingInk" xmlns:wne="http://schemas.microsoft.com/office/word/2006/wordml" xmlns:wps="http://schemas.microsoft.com/office/word/2010/wordprocessingShape" mc:Ignorable="w14 w15 w16se wp14">
   <w:p>
     <w:pPr>
       <w:pStyle w:val="Header"/>
@@ -35873,7 +36829,7 @@
 </file>
 
 <file path=word/header112.xml><?xml version="1.0" encoding="utf-8"?>
-<w:hdr xmlns:wpc="http://schemas.microsoft.com/office/word/2010/wordprocessingCanvas" xmlns:mo="http://schemas.microsoft.com/office/mac/office/2008/main" xmlns:mc="http://schemas.openxmlformats.org/markup-compatibility/2006" xmlns:mv="urn:schemas-microsoft-com:mac:vml" xmlns:o="urn:schemas-microsoft-com:office:office" xmlns:r="http://schemas.openxmlformats.org/officeDocument/2006/relationships" xmlns:m="http://schemas.openxmlformats.org/officeDocument/2006/math" xmlns:v="urn:schemas-microsoft-com:vml" xmlns:wp14="http://schemas.microsoft.com/office/word/2010/wordprocessingDrawing" xmlns:wp="http://schemas.openxmlformats.org/drawingml/2006/wordprocessingDrawing" xmlns:w10="urn:schemas-microsoft-com:office:word" xmlns:w="http://schemas.openxmlformats.org/wordprocessingml/2006/main" xmlns:w14="http://schemas.microsoft.com/office/word/2010/wordml" xmlns:w15="http://schemas.microsoft.com/office/word/2012/wordml" xmlns:wpg="http://schemas.microsoft.com/office/word/2010/wordprocessingGroup" xmlns:wpi="http://schemas.microsoft.com/office/word/2010/wordprocessingInk" xmlns:wne="http://schemas.microsoft.com/office/word/2006/wordml" xmlns:wps="http://schemas.microsoft.com/office/word/2010/wordprocessingShape" mc:Ignorable="w14 w15 wp14">
+<w:hdr xmlns:wpc="http://schemas.microsoft.com/office/word/2010/wordprocessingCanvas" xmlns:cx="http://schemas.microsoft.com/office/drawing/2014/chartex" xmlns:cx1="http://schemas.microsoft.com/office/drawing/2015/9/8/chartex" xmlns:mc="http://schemas.openxmlformats.org/markup-compatibility/2006" xmlns:o="urn:schemas-microsoft-com:office:office" xmlns:r="http://schemas.openxmlformats.org/officeDocument/2006/relationships" xmlns:m="http://schemas.openxmlformats.org/officeDocument/2006/math" xmlns:v="urn:schemas-microsoft-com:vml" xmlns:wp14="http://schemas.microsoft.com/office/word/2010/wordprocessingDrawing" xmlns:wp="http://schemas.openxmlformats.org/drawingml/2006/wordprocessingDrawing" xmlns:w10="urn:schemas-microsoft-com:office:word" xmlns:w="http://schemas.openxmlformats.org/wordprocessingml/2006/main" xmlns:w14="http://schemas.microsoft.com/office/word/2010/wordml" xmlns:w15="http://schemas.microsoft.com/office/word/2012/wordml" xmlns:w16se="http://schemas.microsoft.com/office/word/2015/wordml/symex" xmlns:wpg="http://schemas.microsoft.com/office/word/2010/wordprocessingGroup" xmlns:wpi="http://schemas.microsoft.com/office/word/2010/wordprocessingInk" xmlns:wne="http://schemas.microsoft.com/office/word/2006/wordml" xmlns:wps="http://schemas.microsoft.com/office/word/2010/wordprocessingShape" mc:Ignorable="w14 w15 w16se wp14">
   <w:p>
     <w:pPr>
       <w:pStyle w:val="Header"/>
@@ -35893,7 +36849,7 @@
 </file>
 
 <file path=word/header113.xml><?xml version="1.0" encoding="utf-8"?>
-<w:hdr xmlns:wpc="http://schemas.microsoft.com/office/word/2010/wordprocessingCanvas" xmlns:mo="http://schemas.microsoft.com/office/mac/office/2008/main" xmlns:mc="http://schemas.openxmlformats.org/markup-compatibility/2006" xmlns:mv="urn:schemas-microsoft-com:mac:vml" xmlns:o="urn:schemas-microsoft-com:office:office" xmlns:r="http://schemas.openxmlformats.org/officeDocument/2006/relationships" xmlns:m="http://schemas.openxmlformats.org/officeDocument/2006/math" xmlns:v="urn:schemas-microsoft-com:vml" xmlns:wp14="http://schemas.microsoft.com/office/word/2010/wordprocessingDrawing" xmlns:wp="http://schemas.openxmlformats.org/drawingml/2006/wordprocessingDrawing" xmlns:w10="urn:schemas-microsoft-com:office:word" xmlns:w="http://schemas.openxmlformats.org/wordprocessingml/2006/main" xmlns:w14="http://schemas.microsoft.com/office/word/2010/wordml" xmlns:w15="http://schemas.microsoft.com/office/word/2012/wordml" xmlns:wpg="http://schemas.microsoft.com/office/word/2010/wordprocessingGroup" xmlns:wpi="http://schemas.microsoft.com/office/word/2010/wordprocessingInk" xmlns:wne="http://schemas.microsoft.com/office/word/2006/wordml" xmlns:wps="http://schemas.microsoft.com/office/word/2010/wordprocessingShape" mc:Ignorable="w14 w15 wp14">
+<w:hdr xmlns:wpc="http://schemas.microsoft.com/office/word/2010/wordprocessingCanvas" xmlns:cx="http://schemas.microsoft.com/office/drawing/2014/chartex" xmlns:cx1="http://schemas.microsoft.com/office/drawing/2015/9/8/chartex" xmlns:mc="http://schemas.openxmlformats.org/markup-compatibility/2006" xmlns:o="urn:schemas-microsoft-com:office:office" xmlns:r="http://schemas.openxmlformats.org/officeDocument/2006/relationships" xmlns:m="http://schemas.openxmlformats.org/officeDocument/2006/math" xmlns:v="urn:schemas-microsoft-com:vml" xmlns:wp14="http://schemas.microsoft.com/office/word/2010/wordprocessingDrawing" xmlns:wp="http://schemas.openxmlformats.org/drawingml/2006/wordprocessingDrawing" xmlns:w10="urn:schemas-microsoft-com:office:word" xmlns:w="http://schemas.openxmlformats.org/wordprocessingml/2006/main" xmlns:w14="http://schemas.microsoft.com/office/word/2010/wordml" xmlns:w15="http://schemas.microsoft.com/office/word/2012/wordml" xmlns:w16se="http://schemas.microsoft.com/office/word/2015/wordml/symex" xmlns:wpg="http://schemas.microsoft.com/office/word/2010/wordprocessingGroup" xmlns:wpi="http://schemas.microsoft.com/office/word/2010/wordprocessingInk" xmlns:wne="http://schemas.microsoft.com/office/word/2006/wordml" xmlns:wps="http://schemas.microsoft.com/office/word/2010/wordprocessingShape" mc:Ignorable="w14 w15 w16se wp14">
   <w:p>
     <w:pPr>
       <w:pStyle w:val="Header"/>
@@ -35908,7 +36864,7 @@
 </file>
 
 <file path=word/header114.xml><?xml version="1.0" encoding="utf-8"?>
-<w:hdr xmlns:wpc="http://schemas.microsoft.com/office/word/2010/wordprocessingCanvas" xmlns:mo="http://schemas.microsoft.com/office/mac/office/2008/main" xmlns:mc="http://schemas.openxmlformats.org/markup-compatibility/2006" xmlns:mv="urn:schemas-microsoft-com:mac:vml" xmlns:o="urn:schemas-microsoft-com:office:office" xmlns:r="http://schemas.openxmlformats.org/officeDocument/2006/relationships" xmlns:m="http://schemas.openxmlformats.org/officeDocument/2006/math" xmlns:v="urn:schemas-microsoft-com:vml" xmlns:wp14="http://schemas.microsoft.com/office/word/2010/wordprocessingDrawing" xmlns:wp="http://schemas.openxmlformats.org/drawingml/2006/wordprocessingDrawing" xmlns:w10="urn:schemas-microsoft-com:office:word" xmlns:w="http://schemas.openxmlformats.org/wordprocessingml/2006/main" xmlns:w14="http://schemas.microsoft.com/office/word/2010/wordml" xmlns:w15="http://schemas.microsoft.com/office/word/2012/wordml" xmlns:wpg="http://schemas.microsoft.com/office/word/2010/wordprocessingGroup" xmlns:wpi="http://schemas.microsoft.com/office/word/2010/wordprocessingInk" xmlns:wne="http://schemas.microsoft.com/office/word/2006/wordml" xmlns:wps="http://schemas.microsoft.com/office/word/2010/wordprocessingShape" mc:Ignorable="w14 w15 wp14">
+<w:hdr xmlns:wpc="http://schemas.microsoft.com/office/word/2010/wordprocessingCanvas" xmlns:cx="http://schemas.microsoft.com/office/drawing/2014/chartex" xmlns:cx1="http://schemas.microsoft.com/office/drawing/2015/9/8/chartex" xmlns:mc="http://schemas.openxmlformats.org/markup-compatibility/2006" xmlns:o="urn:schemas-microsoft-com:office:office" xmlns:r="http://schemas.openxmlformats.org/officeDocument/2006/relationships" xmlns:m="http://schemas.openxmlformats.org/officeDocument/2006/math" xmlns:v="urn:schemas-microsoft-com:vml" xmlns:wp14="http://schemas.microsoft.com/office/word/2010/wordprocessingDrawing" xmlns:wp="http://schemas.openxmlformats.org/drawingml/2006/wordprocessingDrawing" xmlns:w10="urn:schemas-microsoft-com:office:word" xmlns:w="http://schemas.openxmlformats.org/wordprocessingml/2006/main" xmlns:w14="http://schemas.microsoft.com/office/word/2010/wordml" xmlns:w15="http://schemas.microsoft.com/office/word/2012/wordml" xmlns:w16se="http://schemas.microsoft.com/office/word/2015/wordml/symex" xmlns:wpg="http://schemas.microsoft.com/office/word/2010/wordprocessingGroup" xmlns:wpi="http://schemas.microsoft.com/office/word/2010/wordprocessingInk" xmlns:wne="http://schemas.microsoft.com/office/word/2006/wordml" xmlns:wps="http://schemas.microsoft.com/office/word/2010/wordprocessingShape" mc:Ignorable="w14 w15 w16se wp14">
   <w:p>
     <w:pPr>
       <w:pStyle w:val="Header"/>
@@ -35928,7 +36884,7 @@
 </file>
 
 <file path=word/header115.xml><?xml version="1.0" encoding="utf-8"?>
-<w:hdr xmlns:wpc="http://schemas.microsoft.com/office/word/2010/wordprocessingCanvas" xmlns:mo="http://schemas.microsoft.com/office/mac/office/2008/main" xmlns:mc="http://schemas.openxmlformats.org/markup-compatibility/2006" xmlns:mv="urn:schemas-microsoft-com:mac:vml" xmlns:o="urn:schemas-microsoft-com:office:office" xmlns:r="http://schemas.openxmlformats.org/officeDocument/2006/relationships" xmlns:m="http://schemas.openxmlformats.org/officeDocument/2006/math" xmlns:v="urn:schemas-microsoft-com:vml" xmlns:wp14="http://schemas.microsoft.com/office/word/2010/wordprocessingDrawing" xmlns:wp="http://schemas.openxmlformats.org/drawingml/2006/wordprocessingDrawing" xmlns:w10="urn:schemas-microsoft-com:office:word" xmlns:w="http://schemas.openxmlformats.org/wordprocessingml/2006/main" xmlns:w14="http://schemas.microsoft.com/office/word/2010/wordml" xmlns:w15="http://schemas.microsoft.com/office/word/2012/wordml" xmlns:wpg="http://schemas.microsoft.com/office/word/2010/wordprocessingGroup" xmlns:wpi="http://schemas.microsoft.com/office/word/2010/wordprocessingInk" xmlns:wne="http://schemas.microsoft.com/office/word/2006/wordml" xmlns:wps="http://schemas.microsoft.com/office/word/2010/wordprocessingShape" mc:Ignorable="w14 w15 wp14">
+<w:hdr xmlns:wpc="http://schemas.microsoft.com/office/word/2010/wordprocessingCanvas" xmlns:cx="http://schemas.microsoft.com/office/drawing/2014/chartex" xmlns:cx1="http://schemas.microsoft.com/office/drawing/2015/9/8/chartex" xmlns:mc="http://schemas.openxmlformats.org/markup-compatibility/2006" xmlns:o="urn:schemas-microsoft-com:office:office" xmlns:r="http://schemas.openxmlformats.org/officeDocument/2006/relationships" xmlns:m="http://schemas.openxmlformats.org/officeDocument/2006/math" xmlns:v="urn:schemas-microsoft-com:vml" xmlns:wp14="http://schemas.microsoft.com/office/word/2010/wordprocessingDrawing" xmlns:wp="http://schemas.openxmlformats.org/drawingml/2006/wordprocessingDrawing" xmlns:w10="urn:schemas-microsoft-com:office:word" xmlns:w="http://schemas.openxmlformats.org/wordprocessingml/2006/main" xmlns:w14="http://schemas.microsoft.com/office/word/2010/wordml" xmlns:w15="http://schemas.microsoft.com/office/word/2012/wordml" xmlns:w16se="http://schemas.microsoft.com/office/word/2015/wordml/symex" xmlns:wpg="http://schemas.microsoft.com/office/word/2010/wordprocessingGroup" xmlns:wpi="http://schemas.microsoft.com/office/word/2010/wordprocessingInk" xmlns:wne="http://schemas.microsoft.com/office/word/2006/wordml" xmlns:wps="http://schemas.microsoft.com/office/word/2010/wordprocessingShape" mc:Ignorable="w14 w15 w16se wp14">
   <w:p>
     <w:pPr>
       <w:pStyle w:val="Header"/>
@@ -35943,7 +36899,7 @@
 </file>
 
 <file path=word/header116.xml><?xml version="1.0" encoding="utf-8"?>
-<w:hdr xmlns:wpc="http://schemas.microsoft.com/office/word/2010/wordprocessingCanvas" xmlns:mo="http://schemas.microsoft.com/office/mac/office/2008/main" xmlns:mc="http://schemas.openxmlformats.org/markup-compatibility/2006" xmlns:mv="urn:schemas-microsoft-com:mac:vml" xmlns:o="urn:schemas-microsoft-com:office:office" xmlns:r="http://schemas.openxmlformats.org/officeDocument/2006/relationships" xmlns:m="http://schemas.openxmlformats.org/officeDocument/2006/math" xmlns:v="urn:schemas-microsoft-com:vml" xmlns:wp14="http://schemas.microsoft.com/office/word/2010/wordprocessingDrawing" xmlns:wp="http://schemas.openxmlformats.org/drawingml/2006/wordprocessingDrawing" xmlns:w10="urn:schemas-microsoft-com:office:word" xmlns:w="http://schemas.openxmlformats.org/wordprocessingml/2006/main" xmlns:w14="http://schemas.microsoft.com/office/word/2010/wordml" xmlns:w15="http://schemas.microsoft.com/office/word/2012/wordml" xmlns:wpg="http://schemas.microsoft.com/office/word/2010/wordprocessingGroup" xmlns:wpi="http://schemas.microsoft.com/office/word/2010/wordprocessingInk" xmlns:wne="http://schemas.microsoft.com/office/word/2006/wordml" xmlns:wps="http://schemas.microsoft.com/office/word/2010/wordprocessingShape" mc:Ignorable="w14 w15 wp14">
+<w:hdr xmlns:wpc="http://schemas.microsoft.com/office/word/2010/wordprocessingCanvas" xmlns:cx="http://schemas.microsoft.com/office/drawing/2014/chartex" xmlns:cx1="http://schemas.microsoft.com/office/drawing/2015/9/8/chartex" xmlns:mc="http://schemas.openxmlformats.org/markup-compatibility/2006" xmlns:o="urn:schemas-microsoft-com:office:office" xmlns:r="http://schemas.openxmlformats.org/officeDocument/2006/relationships" xmlns:m="http://schemas.openxmlformats.org/officeDocument/2006/math" xmlns:v="urn:schemas-microsoft-com:vml" xmlns:wp14="http://schemas.microsoft.com/office/word/2010/wordprocessingDrawing" xmlns:wp="http://schemas.openxmlformats.org/drawingml/2006/wordprocessingDrawing" xmlns:w10="urn:schemas-microsoft-com:office:word" xmlns:w="http://schemas.openxmlformats.org/wordprocessingml/2006/main" xmlns:w14="http://schemas.microsoft.com/office/word/2010/wordml" xmlns:w15="http://schemas.microsoft.com/office/word/2012/wordml" xmlns:w16se="http://schemas.microsoft.com/office/word/2015/wordml/symex" xmlns:wpg="http://schemas.microsoft.com/office/word/2010/wordprocessingGroup" xmlns:wpi="http://schemas.microsoft.com/office/word/2010/wordprocessingInk" xmlns:wne="http://schemas.microsoft.com/office/word/2006/wordml" xmlns:wps="http://schemas.microsoft.com/office/word/2010/wordprocessingShape" mc:Ignorable="w14 w15 w16se wp14">
   <w:p>
     <w:pPr>
       <w:pStyle w:val="Header"/>
@@ -35963,7 +36919,7 @@
 </file>
 
 <file path=word/header117.xml><?xml version="1.0" encoding="utf-8"?>
-<w:hdr xmlns:wpc="http://schemas.microsoft.com/office/word/2010/wordprocessingCanvas" xmlns:mo="http://schemas.microsoft.com/office/mac/office/2008/main" xmlns:mc="http://schemas.openxmlformats.org/markup-compatibility/2006" xmlns:mv="urn:schemas-microsoft-com:mac:vml" xmlns:o="urn:schemas-microsoft-com:office:office" xmlns:r="http://schemas.openxmlformats.org/officeDocument/2006/relationships" xmlns:m="http://schemas.openxmlformats.org/officeDocument/2006/math" xmlns:v="urn:schemas-microsoft-com:vml" xmlns:wp14="http://schemas.microsoft.com/office/word/2010/wordprocessingDrawing" xmlns:wp="http://schemas.openxmlformats.org/drawingml/2006/wordprocessingDrawing" xmlns:w10="urn:schemas-microsoft-com:office:word" xmlns:w="http://schemas.openxmlformats.org/wordprocessingml/2006/main" xmlns:w14="http://schemas.microsoft.com/office/word/2010/wordml" xmlns:w15="http://schemas.microsoft.com/office/word/2012/wordml" xmlns:wpg="http://schemas.microsoft.com/office/word/2010/wordprocessingGroup" xmlns:wpi="http://schemas.microsoft.com/office/word/2010/wordprocessingInk" xmlns:wne="http://schemas.microsoft.com/office/word/2006/wordml" xmlns:wps="http://schemas.microsoft.com/office/word/2010/wordprocessingShape" mc:Ignorable="w14 w15 wp14">
+<w:hdr xmlns:wpc="http://schemas.microsoft.com/office/word/2010/wordprocessingCanvas" xmlns:cx="http://schemas.microsoft.com/office/drawing/2014/chartex" xmlns:cx1="http://schemas.microsoft.com/office/drawing/2015/9/8/chartex" xmlns:mc="http://schemas.openxmlformats.org/markup-compatibility/2006" xmlns:o="urn:schemas-microsoft-com:office:office" xmlns:r="http://schemas.openxmlformats.org/officeDocument/2006/relationships" xmlns:m="http://schemas.openxmlformats.org/officeDocument/2006/math" xmlns:v="urn:schemas-microsoft-com:vml" xmlns:wp14="http://schemas.microsoft.com/office/word/2010/wordprocessingDrawing" xmlns:wp="http://schemas.openxmlformats.org/drawingml/2006/wordprocessingDrawing" xmlns:w10="urn:schemas-microsoft-com:office:word" xmlns:w="http://schemas.openxmlformats.org/wordprocessingml/2006/main" xmlns:w14="http://schemas.microsoft.com/office/word/2010/wordml" xmlns:w15="http://schemas.microsoft.com/office/word/2012/wordml" xmlns:w16se="http://schemas.microsoft.com/office/word/2015/wordml/symex" xmlns:wpg="http://schemas.microsoft.com/office/word/2010/wordprocessingGroup" xmlns:wpi="http://schemas.microsoft.com/office/word/2010/wordprocessingInk" xmlns:wne="http://schemas.microsoft.com/office/word/2006/wordml" xmlns:wps="http://schemas.microsoft.com/office/word/2010/wordprocessingShape" mc:Ignorable="w14 w15 w16se wp14">
   <w:p>
     <w:pPr>
       <w:pStyle w:val="Header"/>
@@ -35978,7 +36934,7 @@
 </file>
 
 <file path=word/header118.xml><?xml version="1.0" encoding="utf-8"?>
-<w:hdr xmlns:wpc="http://schemas.microsoft.com/office/word/2010/wordprocessingCanvas" xmlns:mo="http://schemas.microsoft.com/office/mac/office/2008/main" xmlns:mc="http://schemas.openxmlformats.org/markup-compatibility/2006" xmlns:mv="urn:schemas-microsoft-com:mac:vml" xmlns:o="urn:schemas-microsoft-com:office:office" xmlns:r="http://schemas.openxmlformats.org/officeDocument/2006/relationships" xmlns:m="http://schemas.openxmlformats.org/officeDocument/2006/math" xmlns:v="urn:schemas-microsoft-com:vml" xmlns:wp14="http://schemas.microsoft.com/office/word/2010/wordprocessingDrawing" xmlns:wp="http://schemas.openxmlformats.org/drawingml/2006/wordprocessingDrawing" xmlns:w10="urn:schemas-microsoft-com:office:word" xmlns:w="http://schemas.openxmlformats.org/wordprocessingml/2006/main" xmlns:w14="http://schemas.microsoft.com/office/word/2010/wordml" xmlns:w15="http://schemas.microsoft.com/office/word/2012/wordml" xmlns:wpg="http://schemas.microsoft.com/office/word/2010/wordprocessingGroup" xmlns:wpi="http://schemas.microsoft.com/office/word/2010/wordprocessingInk" xmlns:wne="http://schemas.microsoft.com/office/word/2006/wordml" xmlns:wps="http://schemas.microsoft.com/office/word/2010/wordprocessingShape" mc:Ignorable="w14 w15 wp14">
+<w:hdr xmlns:wpc="http://schemas.microsoft.com/office/word/2010/wordprocessingCanvas" xmlns:cx="http://schemas.microsoft.com/office/drawing/2014/chartex" xmlns:cx1="http://schemas.microsoft.com/office/drawing/2015/9/8/chartex" xmlns:mc="http://schemas.openxmlformats.org/markup-compatibility/2006" xmlns:o="urn:schemas-microsoft-com:office:office" xmlns:r="http://schemas.openxmlformats.org/officeDocument/2006/relationships" xmlns:m="http://schemas.openxmlformats.org/officeDocument/2006/math" xmlns:v="urn:schemas-microsoft-com:vml" xmlns:wp14="http://schemas.microsoft.com/office/word/2010/wordprocessingDrawing" xmlns:wp="http://schemas.openxmlformats.org/drawingml/2006/wordprocessingDrawing" xmlns:w10="urn:schemas-microsoft-com:office:word" xmlns:w="http://schemas.openxmlformats.org/wordprocessingml/2006/main" xmlns:w14="http://schemas.microsoft.com/office/word/2010/wordml" xmlns:w15="http://schemas.microsoft.com/office/word/2012/wordml" xmlns:w16se="http://schemas.microsoft.com/office/word/2015/wordml/symex" xmlns:wpg="http://schemas.microsoft.com/office/word/2010/wordprocessingGroup" xmlns:wpi="http://schemas.microsoft.com/office/word/2010/wordprocessingInk" xmlns:wne="http://schemas.microsoft.com/office/word/2006/wordml" xmlns:wps="http://schemas.microsoft.com/office/word/2010/wordprocessingShape" mc:Ignorable="w14 w15 w16se wp14">
   <w:p>
     <w:pPr>
       <w:pStyle w:val="Header"/>
@@ -35998,7 +36954,7 @@
 </file>
 
 <file path=word/header119.xml><?xml version="1.0" encoding="utf-8"?>
-<w:hdr xmlns:wpc="http://schemas.microsoft.com/office/word/2010/wordprocessingCanvas" xmlns:mo="http://schemas.microsoft.com/office/mac/office/2008/main" xmlns:mc="http://schemas.openxmlformats.org/markup-compatibility/2006" xmlns:mv="urn:schemas-microsoft-com:mac:vml" xmlns:o="urn:schemas-microsoft-com:office:office" xmlns:r="http://schemas.openxmlformats.org/officeDocument/2006/relationships" xmlns:m="http://schemas.openxmlformats.org/officeDocument/2006/math" xmlns:v="urn:schemas-microsoft-com:vml" xmlns:wp14="http://schemas.microsoft.com/office/word/2010/wordprocessingDrawing" xmlns:wp="http://schemas.openxmlformats.org/drawingml/2006/wordprocessingDrawing" xmlns:w10="urn:schemas-microsoft-com:office:word" xmlns:w="http://schemas.openxmlformats.org/wordprocessingml/2006/main" xmlns:w14="http://schemas.microsoft.com/office/word/2010/wordml" xmlns:w15="http://schemas.microsoft.com/office/word/2012/wordml" xmlns:wpg="http://schemas.microsoft.com/office/word/2010/wordprocessingGroup" xmlns:wpi="http://schemas.microsoft.com/office/word/2010/wordprocessingInk" xmlns:wne="http://schemas.microsoft.com/office/word/2006/wordml" xmlns:wps="http://schemas.microsoft.com/office/word/2010/wordprocessingShape" mc:Ignorable="w14 w15 wp14">
+<w:hdr xmlns:wpc="http://schemas.microsoft.com/office/word/2010/wordprocessingCanvas" xmlns:cx="http://schemas.microsoft.com/office/drawing/2014/chartex" xmlns:cx1="http://schemas.microsoft.com/office/drawing/2015/9/8/chartex" xmlns:mc="http://schemas.openxmlformats.org/markup-compatibility/2006" xmlns:o="urn:schemas-microsoft-com:office:office" xmlns:r="http://schemas.openxmlformats.org/officeDocument/2006/relationships" xmlns:m="http://schemas.openxmlformats.org/officeDocument/2006/math" xmlns:v="urn:schemas-microsoft-com:vml" xmlns:wp14="http://schemas.microsoft.com/office/word/2010/wordprocessingDrawing" xmlns:wp="http://schemas.openxmlformats.org/drawingml/2006/wordprocessingDrawing" xmlns:w10="urn:schemas-microsoft-com:office:word" xmlns:w="http://schemas.openxmlformats.org/wordprocessingml/2006/main" xmlns:w14="http://schemas.microsoft.com/office/word/2010/wordml" xmlns:w15="http://schemas.microsoft.com/office/word/2012/wordml" xmlns:w16se="http://schemas.microsoft.com/office/word/2015/wordml/symex" xmlns:wpg="http://schemas.microsoft.com/office/word/2010/wordprocessingGroup" xmlns:wpi="http://schemas.microsoft.com/office/word/2010/wordprocessingInk" xmlns:wne="http://schemas.microsoft.com/office/word/2006/wordml" xmlns:wps="http://schemas.microsoft.com/office/word/2010/wordprocessingShape" mc:Ignorable="w14 w15 w16se wp14">
   <w:p>
     <w:pPr>
       <w:pStyle w:val="Header"/>
@@ -36013,7 +36969,7 @@
 </file>
 
 <file path=word/header12.xml><?xml version="1.0" encoding="utf-8"?>
-<w:hdr xmlns:wpc="http://schemas.microsoft.com/office/word/2010/wordprocessingCanvas" xmlns:mo="http://schemas.microsoft.com/office/mac/office/2008/main" xmlns:mc="http://schemas.openxmlformats.org/markup-compatibility/2006" xmlns:mv="urn:schemas-microsoft-com:mac:vml" xmlns:o="urn:schemas-microsoft-com:office:office" xmlns:r="http://schemas.openxmlformats.org/officeDocument/2006/relationships" xmlns:m="http://schemas.openxmlformats.org/officeDocument/2006/math" xmlns:v="urn:schemas-microsoft-com:vml" xmlns:wp14="http://schemas.microsoft.com/office/word/2010/wordprocessingDrawing" xmlns:wp="http://schemas.openxmlformats.org/drawingml/2006/wordprocessingDrawing" xmlns:w10="urn:schemas-microsoft-com:office:word" xmlns:w="http://schemas.openxmlformats.org/wordprocessingml/2006/main" xmlns:w14="http://schemas.microsoft.com/office/word/2010/wordml" xmlns:w15="http://schemas.microsoft.com/office/word/2012/wordml" xmlns:wpg="http://schemas.microsoft.com/office/word/2010/wordprocessingGroup" xmlns:wpi="http://schemas.microsoft.com/office/word/2010/wordprocessingInk" xmlns:wne="http://schemas.microsoft.com/office/word/2006/wordml" xmlns:wps="http://schemas.microsoft.com/office/word/2010/wordprocessingShape" mc:Ignorable="w14 w15 wp14">
+<w:hdr xmlns:wpc="http://schemas.microsoft.com/office/word/2010/wordprocessingCanvas" xmlns:cx="http://schemas.microsoft.com/office/drawing/2014/chartex" xmlns:cx1="http://schemas.microsoft.com/office/drawing/2015/9/8/chartex" xmlns:mc="http://schemas.openxmlformats.org/markup-compatibility/2006" xmlns:o="urn:schemas-microsoft-com:office:office" xmlns:r="http://schemas.openxmlformats.org/officeDocument/2006/relationships" xmlns:m="http://schemas.openxmlformats.org/officeDocument/2006/math" xmlns:v="urn:schemas-microsoft-com:vml" xmlns:wp14="http://schemas.microsoft.com/office/word/2010/wordprocessingDrawing" xmlns:wp="http://schemas.openxmlformats.org/drawingml/2006/wordprocessingDrawing" xmlns:w10="urn:schemas-microsoft-com:office:word" xmlns:w="http://schemas.openxmlformats.org/wordprocessingml/2006/main" xmlns:w14="http://schemas.microsoft.com/office/word/2010/wordml" xmlns:w15="http://schemas.microsoft.com/office/word/2012/wordml" xmlns:w16se="http://schemas.microsoft.com/office/word/2015/wordml/symex" xmlns:wpg="http://schemas.microsoft.com/office/word/2010/wordprocessingGroup" xmlns:wpi="http://schemas.microsoft.com/office/word/2010/wordprocessingInk" xmlns:wne="http://schemas.microsoft.com/office/word/2006/wordml" xmlns:wps="http://schemas.microsoft.com/office/word/2010/wordprocessingShape" mc:Ignorable="w14 w15 w16se wp14">
   <w:p>
     <w:pPr>
       <w:pStyle w:val="Header"/>
@@ -36033,7 +36989,7 @@
 </file>
 
 <file path=word/header120.xml><?xml version="1.0" encoding="utf-8"?>
-<w:hdr xmlns:wpc="http://schemas.microsoft.com/office/word/2010/wordprocessingCanvas" xmlns:mo="http://schemas.microsoft.com/office/mac/office/2008/main" xmlns:mc="http://schemas.openxmlformats.org/markup-compatibility/2006" xmlns:mv="urn:schemas-microsoft-com:mac:vml" xmlns:o="urn:schemas-microsoft-com:office:office" xmlns:r="http://schemas.openxmlformats.org/officeDocument/2006/relationships" xmlns:m="http://schemas.openxmlformats.org/officeDocument/2006/math" xmlns:v="urn:schemas-microsoft-com:vml" xmlns:wp14="http://schemas.microsoft.com/office/word/2010/wordprocessingDrawing" xmlns:wp="http://schemas.openxmlformats.org/drawingml/2006/wordprocessingDrawing" xmlns:w10="urn:schemas-microsoft-com:office:word" xmlns:w="http://schemas.openxmlformats.org/wordprocessingml/2006/main" xmlns:w14="http://schemas.microsoft.com/office/word/2010/wordml" xmlns:w15="http://schemas.microsoft.com/office/word/2012/wordml" xmlns:wpg="http://schemas.microsoft.com/office/word/2010/wordprocessingGroup" xmlns:wpi="http://schemas.microsoft.com/office/word/2010/wordprocessingInk" xmlns:wne="http://schemas.microsoft.com/office/word/2006/wordml" xmlns:wps="http://schemas.microsoft.com/office/word/2010/wordprocessingShape" mc:Ignorable="w14 w15 wp14">
+<w:hdr xmlns:wpc="http://schemas.microsoft.com/office/word/2010/wordprocessingCanvas" xmlns:cx="http://schemas.microsoft.com/office/drawing/2014/chartex" xmlns:cx1="http://schemas.microsoft.com/office/drawing/2015/9/8/chartex" xmlns:mc="http://schemas.openxmlformats.org/markup-compatibility/2006" xmlns:o="urn:schemas-microsoft-com:office:office" xmlns:r="http://schemas.openxmlformats.org/officeDocument/2006/relationships" xmlns:m="http://schemas.openxmlformats.org/officeDocument/2006/math" xmlns:v="urn:schemas-microsoft-com:vml" xmlns:wp14="http://schemas.microsoft.com/office/word/2010/wordprocessingDrawing" xmlns:wp="http://schemas.openxmlformats.org/drawingml/2006/wordprocessingDrawing" xmlns:w10="urn:schemas-microsoft-com:office:word" xmlns:w="http://schemas.openxmlformats.org/wordprocessingml/2006/main" xmlns:w14="http://schemas.microsoft.com/office/word/2010/wordml" xmlns:w15="http://schemas.microsoft.com/office/word/2012/wordml" xmlns:w16se="http://schemas.microsoft.com/office/word/2015/wordml/symex" xmlns:wpg="http://schemas.microsoft.com/office/word/2010/wordprocessingGroup" xmlns:wpi="http://schemas.microsoft.com/office/word/2010/wordprocessingInk" xmlns:wne="http://schemas.microsoft.com/office/word/2006/wordml" xmlns:wps="http://schemas.microsoft.com/office/word/2010/wordprocessingShape" mc:Ignorable="w14 w15 w16se wp14">
   <w:p>
     <w:pPr>
       <w:pStyle w:val="Header"/>
@@ -36053,7 +37009,7 @@
 </file>
 
 <file path=word/header121.xml><?xml version="1.0" encoding="utf-8"?>
-<w:hdr xmlns:wpc="http://schemas.microsoft.com/office/word/2010/wordprocessingCanvas" xmlns:mo="http://schemas.microsoft.com/office/mac/office/2008/main" xmlns:mc="http://schemas.openxmlformats.org/markup-compatibility/2006" xmlns:mv="urn:schemas-microsoft-com:mac:vml" xmlns:o="urn:schemas-microsoft-com:office:office" xmlns:r="http://schemas.openxmlformats.org/officeDocument/2006/relationships" xmlns:m="http://schemas.openxmlformats.org/officeDocument/2006/math" xmlns:v="urn:schemas-microsoft-com:vml" xmlns:wp14="http://schemas.microsoft.com/office/word/2010/wordprocessingDrawing" xmlns:wp="http://schemas.openxmlformats.org/drawingml/2006/wordprocessingDrawing" xmlns:w10="urn:schemas-microsoft-com:office:word" xmlns:w="http://schemas.openxmlformats.org/wordprocessingml/2006/main" xmlns:w14="http://schemas.microsoft.com/office/word/2010/wordml" xmlns:w15="http://schemas.microsoft.com/office/word/2012/wordml" xmlns:wpg="http://schemas.microsoft.com/office/word/2010/wordprocessingGroup" xmlns:wpi="http://schemas.microsoft.com/office/word/2010/wordprocessingInk" xmlns:wne="http://schemas.microsoft.com/office/word/2006/wordml" xmlns:wps="http://schemas.microsoft.com/office/word/2010/wordprocessingShape" mc:Ignorable="w14 w15 wp14">
+<w:hdr xmlns:wpc="http://schemas.microsoft.com/office/word/2010/wordprocessingCanvas" xmlns:cx="http://schemas.microsoft.com/office/drawing/2014/chartex" xmlns:cx1="http://schemas.microsoft.com/office/drawing/2015/9/8/chartex" xmlns:mc="http://schemas.openxmlformats.org/markup-compatibility/2006" xmlns:o="urn:schemas-microsoft-com:office:office" xmlns:r="http://schemas.openxmlformats.org/officeDocument/2006/relationships" xmlns:m="http://schemas.openxmlformats.org/officeDocument/2006/math" xmlns:v="urn:schemas-microsoft-com:vml" xmlns:wp14="http://schemas.microsoft.com/office/word/2010/wordprocessingDrawing" xmlns:wp="http://schemas.openxmlformats.org/drawingml/2006/wordprocessingDrawing" xmlns:w10="urn:schemas-microsoft-com:office:word" xmlns:w="http://schemas.openxmlformats.org/wordprocessingml/2006/main" xmlns:w14="http://schemas.microsoft.com/office/word/2010/wordml" xmlns:w15="http://schemas.microsoft.com/office/word/2012/wordml" xmlns:w16se="http://schemas.microsoft.com/office/word/2015/wordml/symex" xmlns:wpg="http://schemas.microsoft.com/office/word/2010/wordprocessingGroup" xmlns:wpi="http://schemas.microsoft.com/office/word/2010/wordprocessingInk" xmlns:wne="http://schemas.microsoft.com/office/word/2006/wordml" xmlns:wps="http://schemas.microsoft.com/office/word/2010/wordprocessingShape" mc:Ignorable="w14 w15 w16se wp14">
   <w:p>
     <w:pPr>
       <w:pStyle w:val="Header"/>
@@ -36068,7 +37024,7 @@
 </file>
 
 <file path=word/header122.xml><?xml version="1.0" encoding="utf-8"?>
-<w:hdr xmlns:wpc="http://schemas.microsoft.com/office/word/2010/wordprocessingCanvas" xmlns:mo="http://schemas.microsoft.com/office/mac/office/2008/main" xmlns:mc="http://schemas.openxmlformats.org/markup-compatibility/2006" xmlns:mv="urn:schemas-microsoft-com:mac:vml" xmlns:o="urn:schemas-microsoft-com:office:office" xmlns:r="http://schemas.openxmlformats.org/officeDocument/2006/relationships" xmlns:m="http://schemas.openxmlformats.org/officeDocument/2006/math" xmlns:v="urn:schemas-microsoft-com:vml" xmlns:wp14="http://schemas.microsoft.com/office/word/2010/wordprocessingDrawing" xmlns:wp="http://schemas.openxmlformats.org/drawingml/2006/wordprocessingDrawing" xmlns:w10="urn:schemas-microsoft-com:office:word" xmlns:w="http://schemas.openxmlformats.org/wordprocessingml/2006/main" xmlns:w14="http://schemas.microsoft.com/office/word/2010/wordml" xmlns:w15="http://schemas.microsoft.com/office/word/2012/wordml" xmlns:wpg="http://schemas.microsoft.com/office/word/2010/wordprocessingGroup" xmlns:wpi="http://schemas.microsoft.com/office/word/2010/wordprocessingInk" xmlns:wne="http://schemas.microsoft.com/office/word/2006/wordml" xmlns:wps="http://schemas.microsoft.com/office/word/2010/wordprocessingShape" mc:Ignorable="w14 w15 wp14">
+<w:hdr xmlns:wpc="http://schemas.microsoft.com/office/word/2010/wordprocessingCanvas" xmlns:cx="http://schemas.microsoft.com/office/drawing/2014/chartex" xmlns:cx1="http://schemas.microsoft.com/office/drawing/2015/9/8/chartex" xmlns:mc="http://schemas.openxmlformats.org/markup-compatibility/2006" xmlns:o="urn:schemas-microsoft-com:office:office" xmlns:r="http://schemas.openxmlformats.org/officeDocument/2006/relationships" xmlns:m="http://schemas.openxmlformats.org/officeDocument/2006/math" xmlns:v="urn:schemas-microsoft-com:vml" xmlns:wp14="http://schemas.microsoft.com/office/word/2010/wordprocessingDrawing" xmlns:wp="http://schemas.openxmlformats.org/drawingml/2006/wordprocessingDrawing" xmlns:w10="urn:schemas-microsoft-com:office:word" xmlns:w="http://schemas.openxmlformats.org/wordprocessingml/2006/main" xmlns:w14="http://schemas.microsoft.com/office/word/2010/wordml" xmlns:w15="http://schemas.microsoft.com/office/word/2012/wordml" xmlns:w16se="http://schemas.microsoft.com/office/word/2015/wordml/symex" xmlns:wpg="http://schemas.microsoft.com/office/word/2010/wordprocessingGroup" xmlns:wpi="http://schemas.microsoft.com/office/word/2010/wordprocessingInk" xmlns:wne="http://schemas.microsoft.com/office/word/2006/wordml" xmlns:wps="http://schemas.microsoft.com/office/word/2010/wordprocessingShape" mc:Ignorable="w14 w15 w16se wp14">
   <w:p>
     <w:pPr>
       <w:pStyle w:val="Header"/>
@@ -36088,7 +37044,7 @@
 </file>
 
 <file path=word/header123.xml><?xml version="1.0" encoding="utf-8"?>
-<w:hdr xmlns:wpc="http://schemas.microsoft.com/office/word/2010/wordprocessingCanvas" xmlns:mo="http://schemas.microsoft.com/office/mac/office/2008/main" xmlns:mc="http://schemas.openxmlformats.org/markup-compatibility/2006" xmlns:mv="urn:schemas-microsoft-com:mac:vml" xmlns:o="urn:schemas-microsoft-com:office:office" xmlns:r="http://schemas.openxmlformats.org/officeDocument/2006/relationships" xmlns:m="http://schemas.openxmlformats.org/officeDocument/2006/math" xmlns:v="urn:schemas-microsoft-com:vml" xmlns:wp14="http://schemas.microsoft.com/office/word/2010/wordprocessingDrawing" xmlns:wp="http://schemas.openxmlformats.org/drawingml/2006/wordprocessingDrawing" xmlns:w10="urn:schemas-microsoft-com:office:word" xmlns:w="http://schemas.openxmlformats.org/wordprocessingml/2006/main" xmlns:w14="http://schemas.microsoft.com/office/word/2010/wordml" xmlns:w15="http://schemas.microsoft.com/office/word/2012/wordml" xmlns:wpg="http://schemas.microsoft.com/office/word/2010/wordprocessingGroup" xmlns:wpi="http://schemas.microsoft.com/office/word/2010/wordprocessingInk" xmlns:wne="http://schemas.microsoft.com/office/word/2006/wordml" xmlns:wps="http://schemas.microsoft.com/office/word/2010/wordprocessingShape" mc:Ignorable="w14 w15 wp14">
+<w:hdr xmlns:wpc="http://schemas.microsoft.com/office/word/2010/wordprocessingCanvas" xmlns:cx="http://schemas.microsoft.com/office/drawing/2014/chartex" xmlns:cx1="http://schemas.microsoft.com/office/drawing/2015/9/8/chartex" xmlns:mc="http://schemas.openxmlformats.org/markup-compatibility/2006" xmlns:o="urn:schemas-microsoft-com:office:office" xmlns:r="http://schemas.openxmlformats.org/officeDocument/2006/relationships" xmlns:m="http://schemas.openxmlformats.org/officeDocument/2006/math" xmlns:v="urn:schemas-microsoft-com:vml" xmlns:wp14="http://schemas.microsoft.com/office/word/2010/wordprocessingDrawing" xmlns:wp="http://schemas.openxmlformats.org/drawingml/2006/wordprocessingDrawing" xmlns:w10="urn:schemas-microsoft-com:office:word" xmlns:w="http://schemas.openxmlformats.org/wordprocessingml/2006/main" xmlns:w14="http://schemas.microsoft.com/office/word/2010/wordml" xmlns:w15="http://schemas.microsoft.com/office/word/2012/wordml" xmlns:w16se="http://schemas.microsoft.com/office/word/2015/wordml/symex" xmlns:wpg="http://schemas.microsoft.com/office/word/2010/wordprocessingGroup" xmlns:wpi="http://schemas.microsoft.com/office/word/2010/wordprocessingInk" xmlns:wne="http://schemas.microsoft.com/office/word/2006/wordml" xmlns:wps="http://schemas.microsoft.com/office/word/2010/wordprocessingShape" mc:Ignorable="w14 w15 w16se wp14">
   <w:p>
     <w:pPr>
       <w:pStyle w:val="Header"/>
@@ -36103,7 +37059,7 @@
 </file>
 
 <file path=word/header124.xml><?xml version="1.0" encoding="utf-8"?>
-<w:hdr xmlns:wpc="http://schemas.microsoft.com/office/word/2010/wordprocessingCanvas" xmlns:mo="http://schemas.microsoft.com/office/mac/office/2008/main" xmlns:mc="http://schemas.openxmlformats.org/markup-compatibility/2006" xmlns:mv="urn:schemas-microsoft-com:mac:vml" xmlns:o="urn:schemas-microsoft-com:office:office" xmlns:r="http://schemas.openxmlformats.org/officeDocument/2006/relationships" xmlns:m="http://schemas.openxmlformats.org/officeDocument/2006/math" xmlns:v="urn:schemas-microsoft-com:vml" xmlns:wp14="http://schemas.microsoft.com/office/word/2010/wordprocessingDrawing" xmlns:wp="http://schemas.openxmlformats.org/drawingml/2006/wordprocessingDrawing" xmlns:w10="urn:schemas-microsoft-com:office:word" xmlns:w="http://schemas.openxmlformats.org/wordprocessingml/2006/main" xmlns:w14="http://schemas.microsoft.com/office/word/2010/wordml" xmlns:w15="http://schemas.microsoft.com/office/word/2012/wordml" xmlns:wpg="http://schemas.microsoft.com/office/word/2010/wordprocessingGroup" xmlns:wpi="http://schemas.microsoft.com/office/word/2010/wordprocessingInk" xmlns:wne="http://schemas.microsoft.com/office/word/2006/wordml" xmlns:wps="http://schemas.microsoft.com/office/word/2010/wordprocessingShape" mc:Ignorable="w14 w15 wp14">
+<w:hdr xmlns:wpc="http://schemas.microsoft.com/office/word/2010/wordprocessingCanvas" xmlns:cx="http://schemas.microsoft.com/office/drawing/2014/chartex" xmlns:cx1="http://schemas.microsoft.com/office/drawing/2015/9/8/chartex" xmlns:mc="http://schemas.openxmlformats.org/markup-compatibility/2006" xmlns:o="urn:schemas-microsoft-com:office:office" xmlns:r="http://schemas.openxmlformats.org/officeDocument/2006/relationships" xmlns:m="http://schemas.openxmlformats.org/officeDocument/2006/math" xmlns:v="urn:schemas-microsoft-com:vml" xmlns:wp14="http://schemas.microsoft.com/office/word/2010/wordprocessingDrawing" xmlns:wp="http://schemas.openxmlformats.org/drawingml/2006/wordprocessingDrawing" xmlns:w10="urn:schemas-microsoft-com:office:word" xmlns:w="http://schemas.openxmlformats.org/wordprocessingml/2006/main" xmlns:w14="http://schemas.microsoft.com/office/word/2010/wordml" xmlns:w15="http://schemas.microsoft.com/office/word/2012/wordml" xmlns:w16se="http://schemas.microsoft.com/office/word/2015/wordml/symex" xmlns:wpg="http://schemas.microsoft.com/office/word/2010/wordprocessingGroup" xmlns:wpi="http://schemas.microsoft.com/office/word/2010/wordprocessingInk" xmlns:wne="http://schemas.microsoft.com/office/word/2006/wordml" xmlns:wps="http://schemas.microsoft.com/office/word/2010/wordprocessingShape" mc:Ignorable="w14 w15 w16se wp14">
   <w:p>
     <w:pPr>
       <w:pStyle w:val="Header"/>
@@ -36123,7 +37079,7 @@
 </file>
 
 <file path=word/header125.xml><?xml version="1.0" encoding="utf-8"?>
-<w:hdr xmlns:wpc="http://schemas.microsoft.com/office/word/2010/wordprocessingCanvas" xmlns:mo="http://schemas.microsoft.com/office/mac/office/2008/main" xmlns:mc="http://schemas.openxmlformats.org/markup-compatibility/2006" xmlns:mv="urn:schemas-microsoft-com:mac:vml" xmlns:o="urn:schemas-microsoft-com:office:office" xmlns:r="http://schemas.openxmlformats.org/officeDocument/2006/relationships" xmlns:m="http://schemas.openxmlformats.org/officeDocument/2006/math" xmlns:v="urn:schemas-microsoft-com:vml" xmlns:wp14="http://schemas.microsoft.com/office/word/2010/wordprocessingDrawing" xmlns:wp="http://schemas.openxmlformats.org/drawingml/2006/wordprocessingDrawing" xmlns:w10="urn:schemas-microsoft-com:office:word" xmlns:w="http://schemas.openxmlformats.org/wordprocessingml/2006/main" xmlns:w14="http://schemas.microsoft.com/office/word/2010/wordml" xmlns:w15="http://schemas.microsoft.com/office/word/2012/wordml" xmlns:wpg="http://schemas.microsoft.com/office/word/2010/wordprocessingGroup" xmlns:wpi="http://schemas.microsoft.com/office/word/2010/wordprocessingInk" xmlns:wne="http://schemas.microsoft.com/office/word/2006/wordml" xmlns:wps="http://schemas.microsoft.com/office/word/2010/wordprocessingShape" mc:Ignorable="w14 w15 wp14">
+<w:hdr xmlns:wpc="http://schemas.microsoft.com/office/word/2010/wordprocessingCanvas" xmlns:cx="http://schemas.microsoft.com/office/drawing/2014/chartex" xmlns:cx1="http://schemas.microsoft.com/office/drawing/2015/9/8/chartex" xmlns:mc="http://schemas.openxmlformats.org/markup-compatibility/2006" xmlns:o="urn:schemas-microsoft-com:office:office" xmlns:r="http://schemas.openxmlformats.org/officeDocument/2006/relationships" xmlns:m="http://schemas.openxmlformats.org/officeDocument/2006/math" xmlns:v="urn:schemas-microsoft-com:vml" xmlns:wp14="http://schemas.microsoft.com/office/word/2010/wordprocessingDrawing" xmlns:wp="http://schemas.openxmlformats.org/drawingml/2006/wordprocessingDrawing" xmlns:w10="urn:schemas-microsoft-com:office:word" xmlns:w="http://schemas.openxmlformats.org/wordprocessingml/2006/main" xmlns:w14="http://schemas.microsoft.com/office/word/2010/wordml" xmlns:w15="http://schemas.microsoft.com/office/word/2012/wordml" xmlns:w16se="http://schemas.microsoft.com/office/word/2015/wordml/symex" xmlns:wpg="http://schemas.microsoft.com/office/word/2010/wordprocessingGroup" xmlns:wpi="http://schemas.microsoft.com/office/word/2010/wordprocessingInk" xmlns:wne="http://schemas.microsoft.com/office/word/2006/wordml" xmlns:wps="http://schemas.microsoft.com/office/word/2010/wordprocessingShape" mc:Ignorable="w14 w15 w16se wp14">
   <w:p>
     <w:pPr>
       <w:pStyle w:val="Header"/>
@@ -36138,7 +37094,7 @@
 </file>
 
 <file path=word/header126.xml><?xml version="1.0" encoding="utf-8"?>
-<w:hdr xmlns:wpc="http://schemas.microsoft.com/office/word/2010/wordprocessingCanvas" xmlns:mo="http://schemas.microsoft.com/office/mac/office/2008/main" xmlns:mc="http://schemas.openxmlformats.org/markup-compatibility/2006" xmlns:mv="urn:schemas-microsoft-com:mac:vml" xmlns:o="urn:schemas-microsoft-com:office:office" xmlns:r="http://schemas.openxmlformats.org/officeDocument/2006/relationships" xmlns:m="http://schemas.openxmlformats.org/officeDocument/2006/math" xmlns:v="urn:schemas-microsoft-com:vml" xmlns:wp14="http://schemas.microsoft.com/office/word/2010/wordprocessingDrawing" xmlns:wp="http://schemas.openxmlformats.org/drawingml/2006/wordprocessingDrawing" xmlns:w10="urn:schemas-microsoft-com:office:word" xmlns:w="http://schemas.openxmlformats.org/wordprocessingml/2006/main" xmlns:w14="http://schemas.microsoft.com/office/word/2010/wordml" xmlns:w15="http://schemas.microsoft.com/office/word/2012/wordml" xmlns:wpg="http://schemas.microsoft.com/office/word/2010/wordprocessingGroup" xmlns:wpi="http://schemas.microsoft.com/office/word/2010/wordprocessingInk" xmlns:wne="http://schemas.microsoft.com/office/word/2006/wordml" xmlns:wps="http://schemas.microsoft.com/office/word/2010/wordprocessingShape" mc:Ignorable="w14 w15 wp14">
+<w:hdr xmlns:wpc="http://schemas.microsoft.com/office/word/2010/wordprocessingCanvas" xmlns:cx="http://schemas.microsoft.com/office/drawing/2014/chartex" xmlns:cx1="http://schemas.microsoft.com/office/drawing/2015/9/8/chartex" xmlns:mc="http://schemas.openxmlformats.org/markup-compatibility/2006" xmlns:o="urn:schemas-microsoft-com:office:office" xmlns:r="http://schemas.openxmlformats.org/officeDocument/2006/relationships" xmlns:m="http://schemas.openxmlformats.org/officeDocument/2006/math" xmlns:v="urn:schemas-microsoft-com:vml" xmlns:wp14="http://schemas.microsoft.com/office/word/2010/wordprocessingDrawing" xmlns:wp="http://schemas.openxmlformats.org/drawingml/2006/wordprocessingDrawing" xmlns:w10="urn:schemas-microsoft-com:office:word" xmlns:w="http://schemas.openxmlformats.org/wordprocessingml/2006/main" xmlns:w14="http://schemas.microsoft.com/office/word/2010/wordml" xmlns:w15="http://schemas.microsoft.com/office/word/2012/wordml" xmlns:w16se="http://schemas.microsoft.com/office/word/2015/wordml/symex" xmlns:wpg="http://schemas.microsoft.com/office/word/2010/wordprocessingGroup" xmlns:wpi="http://schemas.microsoft.com/office/word/2010/wordprocessingInk" xmlns:wne="http://schemas.microsoft.com/office/word/2006/wordml" xmlns:wps="http://schemas.microsoft.com/office/word/2010/wordprocessingShape" mc:Ignorable="w14 w15 w16se wp14">
   <w:p>
     <w:pPr>
       <w:pStyle w:val="Header"/>
@@ -36158,7 +37114,7 @@
 </file>
 
 <file path=word/header127.xml><?xml version="1.0" encoding="utf-8"?>
-<w:hdr xmlns:wpc="http://schemas.microsoft.com/office/word/2010/wordprocessingCanvas" xmlns:mo="http://schemas.microsoft.com/office/mac/office/2008/main" xmlns:mc="http://schemas.openxmlformats.org/markup-compatibility/2006" xmlns:mv="urn:schemas-microsoft-com:mac:vml" xmlns:o="urn:schemas-microsoft-com:office:office" xmlns:r="http://schemas.openxmlformats.org/officeDocument/2006/relationships" xmlns:m="http://schemas.openxmlformats.org/officeDocument/2006/math" xmlns:v="urn:schemas-microsoft-com:vml" xmlns:wp14="http://schemas.microsoft.com/office/word/2010/wordprocessingDrawing" xmlns:wp="http://schemas.openxmlformats.org/drawingml/2006/wordprocessingDrawing" xmlns:w10="urn:schemas-microsoft-com:office:word" xmlns:w="http://schemas.openxmlformats.org/wordprocessingml/2006/main" xmlns:w14="http://schemas.microsoft.com/office/word/2010/wordml" xmlns:w15="http://schemas.microsoft.com/office/word/2012/wordml" xmlns:wpg="http://schemas.microsoft.com/office/word/2010/wordprocessingGroup" xmlns:wpi="http://schemas.microsoft.com/office/word/2010/wordprocessingInk" xmlns:wne="http://schemas.microsoft.com/office/word/2006/wordml" xmlns:wps="http://schemas.microsoft.com/office/word/2010/wordprocessingShape" mc:Ignorable="w14 w15 wp14">
+<w:hdr xmlns:wpc="http://schemas.microsoft.com/office/word/2010/wordprocessingCanvas" xmlns:cx="http://schemas.microsoft.com/office/drawing/2014/chartex" xmlns:cx1="http://schemas.microsoft.com/office/drawing/2015/9/8/chartex" xmlns:mc="http://schemas.openxmlformats.org/markup-compatibility/2006" xmlns:o="urn:schemas-microsoft-com:office:office" xmlns:r="http://schemas.openxmlformats.org/officeDocument/2006/relationships" xmlns:m="http://schemas.openxmlformats.org/officeDocument/2006/math" xmlns:v="urn:schemas-microsoft-com:vml" xmlns:wp14="http://schemas.microsoft.com/office/word/2010/wordprocessingDrawing" xmlns:wp="http://schemas.openxmlformats.org/drawingml/2006/wordprocessingDrawing" xmlns:w10="urn:schemas-microsoft-com:office:word" xmlns:w="http://schemas.openxmlformats.org/wordprocessingml/2006/main" xmlns:w14="http://schemas.microsoft.com/office/word/2010/wordml" xmlns:w15="http://schemas.microsoft.com/office/word/2012/wordml" xmlns:w16se="http://schemas.microsoft.com/office/word/2015/wordml/symex" xmlns:wpg="http://schemas.microsoft.com/office/word/2010/wordprocessingGroup" xmlns:wpi="http://schemas.microsoft.com/office/word/2010/wordprocessingInk" xmlns:wne="http://schemas.microsoft.com/office/word/2006/wordml" xmlns:wps="http://schemas.microsoft.com/office/word/2010/wordprocessingShape" mc:Ignorable="w14 w15 w16se wp14">
   <w:p>
     <w:pPr>
       <w:pStyle w:val="Header"/>
@@ -36173,7 +37129,7 @@
 </file>
 
 <file path=word/header128.xml><?xml version="1.0" encoding="utf-8"?>
-<w:hdr xmlns:wpc="http://schemas.microsoft.com/office/word/2010/wordprocessingCanvas" xmlns:mo="http://schemas.microsoft.com/office/mac/office/2008/main" xmlns:mc="http://schemas.openxmlformats.org/markup-compatibility/2006" xmlns:mv="urn:schemas-microsoft-com:mac:vml" xmlns:o="urn:schemas-microsoft-com:office:office" xmlns:r="http://schemas.openxmlformats.org/officeDocument/2006/relationships" xmlns:m="http://schemas.openxmlformats.org/officeDocument/2006/math" xmlns:v="urn:schemas-microsoft-com:vml" xmlns:wp14="http://schemas.microsoft.com/office/word/2010/wordprocessingDrawing" xmlns:wp="http://schemas.openxmlformats.org/drawingml/2006/wordprocessingDrawing" xmlns:w10="urn:schemas-microsoft-com:office:word" xmlns:w="http://schemas.openxmlformats.org/wordprocessingml/2006/main" xmlns:w14="http://schemas.microsoft.com/office/word/2010/wordml" xmlns:w15="http://schemas.microsoft.com/office/word/2012/wordml" xmlns:wpg="http://schemas.microsoft.com/office/word/2010/wordprocessingGroup" xmlns:wpi="http://schemas.microsoft.com/office/word/2010/wordprocessingInk" xmlns:wne="http://schemas.microsoft.com/office/word/2006/wordml" xmlns:wps="http://schemas.microsoft.com/office/word/2010/wordprocessingShape" mc:Ignorable="w14 w15 wp14">
+<w:hdr xmlns:wpc="http://schemas.microsoft.com/office/word/2010/wordprocessingCanvas" xmlns:cx="http://schemas.microsoft.com/office/drawing/2014/chartex" xmlns:cx1="http://schemas.microsoft.com/office/drawing/2015/9/8/chartex" xmlns:mc="http://schemas.openxmlformats.org/markup-compatibility/2006" xmlns:o="urn:schemas-microsoft-com:office:office" xmlns:r="http://schemas.openxmlformats.org/officeDocument/2006/relationships" xmlns:m="http://schemas.openxmlformats.org/officeDocument/2006/math" xmlns:v="urn:schemas-microsoft-com:vml" xmlns:wp14="http://schemas.microsoft.com/office/word/2010/wordprocessingDrawing" xmlns:wp="http://schemas.openxmlformats.org/drawingml/2006/wordprocessingDrawing" xmlns:w10="urn:schemas-microsoft-com:office:word" xmlns:w="http://schemas.openxmlformats.org/wordprocessingml/2006/main" xmlns:w14="http://schemas.microsoft.com/office/word/2010/wordml" xmlns:w15="http://schemas.microsoft.com/office/word/2012/wordml" xmlns:w16se="http://schemas.microsoft.com/office/word/2015/wordml/symex" xmlns:wpg="http://schemas.microsoft.com/office/word/2010/wordprocessingGroup" xmlns:wpi="http://schemas.microsoft.com/office/word/2010/wordprocessingInk" xmlns:wne="http://schemas.microsoft.com/office/word/2006/wordml" xmlns:wps="http://schemas.microsoft.com/office/word/2010/wordprocessingShape" mc:Ignorable="w14 w15 w16se wp14">
   <w:p>
     <w:pPr>
       <w:pStyle w:val="Header"/>
@@ -36193,7 +37149,7 @@
 </file>
 
 <file path=word/header129.xml><?xml version="1.0" encoding="utf-8"?>
-<w:hdr xmlns:wpc="http://schemas.microsoft.com/office/word/2010/wordprocessingCanvas" xmlns:mo="http://schemas.microsoft.com/office/mac/office/2008/main" xmlns:mc="http://schemas.openxmlformats.org/markup-compatibility/2006" xmlns:mv="urn:schemas-microsoft-com:mac:vml" xmlns:o="urn:schemas-microsoft-com:office:office" xmlns:r="http://schemas.openxmlformats.org/officeDocument/2006/relationships" xmlns:m="http://schemas.openxmlformats.org/officeDocument/2006/math" xmlns:v="urn:schemas-microsoft-com:vml" xmlns:wp14="http://schemas.microsoft.com/office/word/2010/wordprocessingDrawing" xmlns:wp="http://schemas.openxmlformats.org/drawingml/2006/wordprocessingDrawing" xmlns:w10="urn:schemas-microsoft-com:office:word" xmlns:w="http://schemas.openxmlformats.org/wordprocessingml/2006/main" xmlns:w14="http://schemas.microsoft.com/office/word/2010/wordml" xmlns:w15="http://schemas.microsoft.com/office/word/2012/wordml" xmlns:wpg="http://schemas.microsoft.com/office/word/2010/wordprocessingGroup" xmlns:wpi="http://schemas.microsoft.com/office/word/2010/wordprocessingInk" xmlns:wne="http://schemas.microsoft.com/office/word/2006/wordml" xmlns:wps="http://schemas.microsoft.com/office/word/2010/wordprocessingShape" mc:Ignorable="w14 w15 wp14">
+<w:hdr xmlns:wpc="http://schemas.microsoft.com/office/word/2010/wordprocessingCanvas" xmlns:cx="http://schemas.microsoft.com/office/drawing/2014/chartex" xmlns:cx1="http://schemas.microsoft.com/office/drawing/2015/9/8/chartex" xmlns:mc="http://schemas.openxmlformats.org/markup-compatibility/2006" xmlns:o="urn:schemas-microsoft-com:office:office" xmlns:r="http://schemas.openxmlformats.org/officeDocument/2006/relationships" xmlns:m="http://schemas.openxmlformats.org/officeDocument/2006/math" xmlns:v="urn:schemas-microsoft-com:vml" xmlns:wp14="http://schemas.microsoft.com/office/word/2010/wordprocessingDrawing" xmlns:wp="http://schemas.openxmlformats.org/drawingml/2006/wordprocessingDrawing" xmlns:w10="urn:schemas-microsoft-com:office:word" xmlns:w="http://schemas.openxmlformats.org/wordprocessingml/2006/main" xmlns:w14="http://schemas.microsoft.com/office/word/2010/wordml" xmlns:w15="http://schemas.microsoft.com/office/word/2012/wordml" xmlns:w16se="http://schemas.microsoft.com/office/word/2015/wordml/symex" xmlns:wpg="http://schemas.microsoft.com/office/word/2010/wordprocessingGroup" xmlns:wpi="http://schemas.microsoft.com/office/word/2010/wordprocessingInk" xmlns:wne="http://schemas.microsoft.com/office/word/2006/wordml" xmlns:wps="http://schemas.microsoft.com/office/word/2010/wordprocessingShape" mc:Ignorable="w14 w15 w16se wp14">
   <w:p>
     <w:pPr>
       <w:pStyle w:val="Header"/>
@@ -36208,7 +37164,7 @@
 </file>
 
 <file path=word/header13.xml><?xml version="1.0" encoding="utf-8"?>
-<w:hdr xmlns:wpc="http://schemas.microsoft.com/office/word/2010/wordprocessingCanvas" xmlns:mo="http://schemas.microsoft.com/office/mac/office/2008/main" xmlns:mc="http://schemas.openxmlformats.org/markup-compatibility/2006" xmlns:mv="urn:schemas-microsoft-com:mac:vml" xmlns:o="urn:schemas-microsoft-com:office:office" xmlns:r="http://schemas.openxmlformats.org/officeDocument/2006/relationships" xmlns:m="http://schemas.openxmlformats.org/officeDocument/2006/math" xmlns:v="urn:schemas-microsoft-com:vml" xmlns:wp14="http://schemas.microsoft.com/office/word/2010/wordprocessingDrawing" xmlns:wp="http://schemas.openxmlformats.org/drawingml/2006/wordprocessingDrawing" xmlns:w10="urn:schemas-microsoft-com:office:word" xmlns:w="http://schemas.openxmlformats.org/wordprocessingml/2006/main" xmlns:w14="http://schemas.microsoft.com/office/word/2010/wordml" xmlns:w15="http://schemas.microsoft.com/office/word/2012/wordml" xmlns:wpg="http://schemas.microsoft.com/office/word/2010/wordprocessingGroup" xmlns:wpi="http://schemas.microsoft.com/office/word/2010/wordprocessingInk" xmlns:wne="http://schemas.microsoft.com/office/word/2006/wordml" xmlns:wps="http://schemas.microsoft.com/office/word/2010/wordprocessingShape" mc:Ignorable="w14 w15 wp14">
+<w:hdr xmlns:wpc="http://schemas.microsoft.com/office/word/2010/wordprocessingCanvas" xmlns:cx="http://schemas.microsoft.com/office/drawing/2014/chartex" xmlns:cx1="http://schemas.microsoft.com/office/drawing/2015/9/8/chartex" xmlns:mc="http://schemas.openxmlformats.org/markup-compatibility/2006" xmlns:o="urn:schemas-microsoft-com:office:office" xmlns:r="http://schemas.openxmlformats.org/officeDocument/2006/relationships" xmlns:m="http://schemas.openxmlformats.org/officeDocument/2006/math" xmlns:v="urn:schemas-microsoft-com:vml" xmlns:wp14="http://schemas.microsoft.com/office/word/2010/wordprocessingDrawing" xmlns:wp="http://schemas.openxmlformats.org/drawingml/2006/wordprocessingDrawing" xmlns:w10="urn:schemas-microsoft-com:office:word" xmlns:w="http://schemas.openxmlformats.org/wordprocessingml/2006/main" xmlns:w14="http://schemas.microsoft.com/office/word/2010/wordml" xmlns:w15="http://schemas.microsoft.com/office/word/2012/wordml" xmlns:w16se="http://schemas.microsoft.com/office/word/2015/wordml/symex" xmlns:wpg="http://schemas.microsoft.com/office/word/2010/wordprocessingGroup" xmlns:wpi="http://schemas.microsoft.com/office/word/2010/wordprocessingInk" xmlns:wne="http://schemas.microsoft.com/office/word/2006/wordml" xmlns:wps="http://schemas.microsoft.com/office/word/2010/wordprocessingShape" mc:Ignorable="w14 w15 w16se wp14">
   <w:p>
     <w:pPr>
       <w:pStyle w:val="Header"/>
@@ -36223,7 +37179,7 @@
 </file>
 
 <file path=word/header130.xml><?xml version="1.0" encoding="utf-8"?>
-<w:hdr xmlns:wpc="http://schemas.microsoft.com/office/word/2010/wordprocessingCanvas" xmlns:mo="http://schemas.microsoft.com/office/mac/office/2008/main" xmlns:mc="http://schemas.openxmlformats.org/markup-compatibility/2006" xmlns:mv="urn:schemas-microsoft-com:mac:vml" xmlns:o="urn:schemas-microsoft-com:office:office" xmlns:r="http://schemas.openxmlformats.org/officeDocument/2006/relationships" xmlns:m="http://schemas.openxmlformats.org/officeDocument/2006/math" xmlns:v="urn:schemas-microsoft-com:vml" xmlns:wp14="http://schemas.microsoft.com/office/word/2010/wordprocessingDrawing" xmlns:wp="http://schemas.openxmlformats.org/drawingml/2006/wordprocessingDrawing" xmlns:w10="urn:schemas-microsoft-com:office:word" xmlns:w="http://schemas.openxmlformats.org/wordprocessingml/2006/main" xmlns:w14="http://schemas.microsoft.com/office/word/2010/wordml" xmlns:w15="http://schemas.microsoft.com/office/word/2012/wordml" xmlns:wpg="http://schemas.microsoft.com/office/word/2010/wordprocessingGroup" xmlns:wpi="http://schemas.microsoft.com/office/word/2010/wordprocessingInk" xmlns:wne="http://schemas.microsoft.com/office/word/2006/wordml" xmlns:wps="http://schemas.microsoft.com/office/word/2010/wordprocessingShape" mc:Ignorable="w14 w15 wp14">
+<w:hdr xmlns:wpc="http://schemas.microsoft.com/office/word/2010/wordprocessingCanvas" xmlns:cx="http://schemas.microsoft.com/office/drawing/2014/chartex" xmlns:cx1="http://schemas.microsoft.com/office/drawing/2015/9/8/chartex" xmlns:mc="http://schemas.openxmlformats.org/markup-compatibility/2006" xmlns:o="urn:schemas-microsoft-com:office:office" xmlns:r="http://schemas.openxmlformats.org/officeDocument/2006/relationships" xmlns:m="http://schemas.openxmlformats.org/officeDocument/2006/math" xmlns:v="urn:schemas-microsoft-com:vml" xmlns:wp14="http://schemas.microsoft.com/office/word/2010/wordprocessingDrawing" xmlns:wp="http://schemas.openxmlformats.org/drawingml/2006/wordprocessingDrawing" xmlns:w10="urn:schemas-microsoft-com:office:word" xmlns:w="http://schemas.openxmlformats.org/wordprocessingml/2006/main" xmlns:w14="http://schemas.microsoft.com/office/word/2010/wordml" xmlns:w15="http://schemas.microsoft.com/office/word/2012/wordml" xmlns:w16se="http://schemas.microsoft.com/office/word/2015/wordml/symex" xmlns:wpg="http://schemas.microsoft.com/office/word/2010/wordprocessingGroup" xmlns:wpi="http://schemas.microsoft.com/office/word/2010/wordprocessingInk" xmlns:wne="http://schemas.microsoft.com/office/word/2006/wordml" xmlns:wps="http://schemas.microsoft.com/office/word/2010/wordprocessingShape" mc:Ignorable="w14 w15 w16se wp14">
   <w:p>
     <w:pPr>
       <w:pStyle w:val="Header"/>
@@ -36243,7 +37199,7 @@
 </file>
 
 <file path=word/header131.xml><?xml version="1.0" encoding="utf-8"?>
-<w:hdr xmlns:wpc="http://schemas.microsoft.com/office/word/2010/wordprocessingCanvas" xmlns:mo="http://schemas.microsoft.com/office/mac/office/2008/main" xmlns:mc="http://schemas.openxmlformats.org/markup-compatibility/2006" xmlns:mv="urn:schemas-microsoft-com:mac:vml" xmlns:o="urn:schemas-microsoft-com:office:office" xmlns:r="http://schemas.openxmlformats.org/officeDocument/2006/relationships" xmlns:m="http://schemas.openxmlformats.org/officeDocument/2006/math" xmlns:v="urn:schemas-microsoft-com:vml" xmlns:wp14="http://schemas.microsoft.com/office/word/2010/wordprocessingDrawing" xmlns:wp="http://schemas.openxmlformats.org/drawingml/2006/wordprocessingDrawing" xmlns:w10="urn:schemas-microsoft-com:office:word" xmlns:w="http://schemas.openxmlformats.org/wordprocessingml/2006/main" xmlns:w14="http://schemas.microsoft.com/office/word/2010/wordml" xmlns:w15="http://schemas.microsoft.com/office/word/2012/wordml" xmlns:wpg="http://schemas.microsoft.com/office/word/2010/wordprocessingGroup" xmlns:wpi="http://schemas.microsoft.com/office/word/2010/wordprocessingInk" xmlns:wne="http://schemas.microsoft.com/office/word/2006/wordml" xmlns:wps="http://schemas.microsoft.com/office/word/2010/wordprocessingShape" mc:Ignorable="w14 w15 wp14">
+<w:hdr xmlns:wpc="http://schemas.microsoft.com/office/word/2010/wordprocessingCanvas" xmlns:cx="http://schemas.microsoft.com/office/drawing/2014/chartex" xmlns:cx1="http://schemas.microsoft.com/office/drawing/2015/9/8/chartex" xmlns:mc="http://schemas.openxmlformats.org/markup-compatibility/2006" xmlns:o="urn:schemas-microsoft-com:office:office" xmlns:r="http://schemas.openxmlformats.org/officeDocument/2006/relationships" xmlns:m="http://schemas.openxmlformats.org/officeDocument/2006/math" xmlns:v="urn:schemas-microsoft-com:vml" xmlns:wp14="http://schemas.microsoft.com/office/word/2010/wordprocessingDrawing" xmlns:wp="http://schemas.openxmlformats.org/drawingml/2006/wordprocessingDrawing" xmlns:w10="urn:schemas-microsoft-com:office:word" xmlns:w="http://schemas.openxmlformats.org/wordprocessingml/2006/main" xmlns:w14="http://schemas.microsoft.com/office/word/2010/wordml" xmlns:w15="http://schemas.microsoft.com/office/word/2012/wordml" xmlns:w16se="http://schemas.microsoft.com/office/word/2015/wordml/symex" xmlns:wpg="http://schemas.microsoft.com/office/word/2010/wordprocessingGroup" xmlns:wpi="http://schemas.microsoft.com/office/word/2010/wordprocessingInk" xmlns:wne="http://schemas.microsoft.com/office/word/2006/wordml" xmlns:wps="http://schemas.microsoft.com/office/word/2010/wordprocessingShape" mc:Ignorable="w14 w15 w16se wp14">
   <w:p>
     <w:pPr>
       <w:pStyle w:val="Header"/>
@@ -36258,7 +37214,7 @@
 </file>
 
 <file path=word/header132.xml><?xml version="1.0" encoding="utf-8"?>
-<w:hdr xmlns:wpc="http://schemas.microsoft.com/office/word/2010/wordprocessingCanvas" xmlns:mo="http://schemas.microsoft.com/office/mac/office/2008/main" xmlns:mc="http://schemas.openxmlformats.org/markup-compatibility/2006" xmlns:mv="urn:schemas-microsoft-com:mac:vml" xmlns:o="urn:schemas-microsoft-com:office:office" xmlns:r="http://schemas.openxmlformats.org/officeDocument/2006/relationships" xmlns:m="http://schemas.openxmlformats.org/officeDocument/2006/math" xmlns:v="urn:schemas-microsoft-com:vml" xmlns:wp14="http://schemas.microsoft.com/office/word/2010/wordprocessingDrawing" xmlns:wp="http://schemas.openxmlformats.org/drawingml/2006/wordprocessingDrawing" xmlns:w10="urn:schemas-microsoft-com:office:word" xmlns:w="http://schemas.openxmlformats.org/wordprocessingml/2006/main" xmlns:w14="http://schemas.microsoft.com/office/word/2010/wordml" xmlns:w15="http://schemas.microsoft.com/office/word/2012/wordml" xmlns:wpg="http://schemas.microsoft.com/office/word/2010/wordprocessingGroup" xmlns:wpi="http://schemas.microsoft.com/office/word/2010/wordprocessingInk" xmlns:wne="http://schemas.microsoft.com/office/word/2006/wordml" xmlns:wps="http://schemas.microsoft.com/office/word/2010/wordprocessingShape" mc:Ignorable="w14 w15 wp14">
+<w:hdr xmlns:wpc="http://schemas.microsoft.com/office/word/2010/wordprocessingCanvas" xmlns:cx="http://schemas.microsoft.com/office/drawing/2014/chartex" xmlns:cx1="http://schemas.microsoft.com/office/drawing/2015/9/8/chartex" xmlns:mc="http://schemas.openxmlformats.org/markup-compatibility/2006" xmlns:o="urn:schemas-microsoft-com:office:office" xmlns:r="http://schemas.openxmlformats.org/officeDocument/2006/relationships" xmlns:m="http://schemas.openxmlformats.org/officeDocument/2006/math" xmlns:v="urn:schemas-microsoft-com:vml" xmlns:wp14="http://schemas.microsoft.com/office/word/2010/wordprocessingDrawing" xmlns:wp="http://schemas.openxmlformats.org/drawingml/2006/wordprocessingDrawing" xmlns:w10="urn:schemas-microsoft-com:office:word" xmlns:w="http://schemas.openxmlformats.org/wordprocessingml/2006/main" xmlns:w14="http://schemas.microsoft.com/office/word/2010/wordml" xmlns:w15="http://schemas.microsoft.com/office/word/2012/wordml" xmlns:w16se="http://schemas.microsoft.com/office/word/2015/wordml/symex" xmlns:wpg="http://schemas.microsoft.com/office/word/2010/wordprocessingGroup" xmlns:wpi="http://schemas.microsoft.com/office/word/2010/wordprocessingInk" xmlns:wne="http://schemas.microsoft.com/office/word/2006/wordml" xmlns:wps="http://schemas.microsoft.com/office/word/2010/wordprocessingShape" mc:Ignorable="w14 w15 w16se wp14">
   <w:p>
     <w:pPr>
       <w:pStyle w:val="Header"/>
@@ -36278,7 +37234,7 @@
 </file>
 
 <file path=word/header133.xml><?xml version="1.0" encoding="utf-8"?>
-<w:hdr xmlns:wpc="http://schemas.microsoft.com/office/word/2010/wordprocessingCanvas" xmlns:mo="http://schemas.microsoft.com/office/mac/office/2008/main" xmlns:mc="http://schemas.openxmlformats.org/markup-compatibility/2006" xmlns:mv="urn:schemas-microsoft-com:mac:vml" xmlns:o="urn:schemas-microsoft-com:office:office" xmlns:r="http://schemas.openxmlformats.org/officeDocument/2006/relationships" xmlns:m="http://schemas.openxmlformats.org/officeDocument/2006/math" xmlns:v="urn:schemas-microsoft-com:vml" xmlns:wp14="http://schemas.microsoft.com/office/word/2010/wordprocessingDrawing" xmlns:wp="http://schemas.openxmlformats.org/drawingml/2006/wordprocessingDrawing" xmlns:w10="urn:schemas-microsoft-com:office:word" xmlns:w="http://schemas.openxmlformats.org/wordprocessingml/2006/main" xmlns:w14="http://schemas.microsoft.com/office/word/2010/wordml" xmlns:w15="http://schemas.microsoft.com/office/word/2012/wordml" xmlns:wpg="http://schemas.microsoft.com/office/word/2010/wordprocessingGroup" xmlns:wpi="http://schemas.microsoft.com/office/word/2010/wordprocessingInk" xmlns:wne="http://schemas.microsoft.com/office/word/2006/wordml" xmlns:wps="http://schemas.microsoft.com/office/word/2010/wordprocessingShape" mc:Ignorable="w14 w15 wp14">
+<w:hdr xmlns:wpc="http://schemas.microsoft.com/office/word/2010/wordprocessingCanvas" xmlns:cx="http://schemas.microsoft.com/office/drawing/2014/chartex" xmlns:cx1="http://schemas.microsoft.com/office/drawing/2015/9/8/chartex" xmlns:mc="http://schemas.openxmlformats.org/markup-compatibility/2006" xmlns:o="urn:schemas-microsoft-com:office:office" xmlns:r="http://schemas.openxmlformats.org/officeDocument/2006/relationships" xmlns:m="http://schemas.openxmlformats.org/officeDocument/2006/math" xmlns:v="urn:schemas-microsoft-com:vml" xmlns:wp14="http://schemas.microsoft.com/office/word/2010/wordprocessingDrawing" xmlns:wp="http://schemas.openxmlformats.org/drawingml/2006/wordprocessingDrawing" xmlns:w10="urn:schemas-microsoft-com:office:word" xmlns:w="http://schemas.openxmlformats.org/wordprocessingml/2006/main" xmlns:w14="http://schemas.microsoft.com/office/word/2010/wordml" xmlns:w15="http://schemas.microsoft.com/office/word/2012/wordml" xmlns:w16se="http://schemas.microsoft.com/office/word/2015/wordml/symex" xmlns:wpg="http://schemas.microsoft.com/office/word/2010/wordprocessingGroup" xmlns:wpi="http://schemas.microsoft.com/office/word/2010/wordprocessingInk" xmlns:wne="http://schemas.microsoft.com/office/word/2006/wordml" xmlns:wps="http://schemas.microsoft.com/office/word/2010/wordprocessingShape" mc:Ignorable="w14 w15 w16se wp14">
   <w:p>
     <w:pPr>
       <w:pStyle w:val="Header"/>
@@ -36293,7 +37249,7 @@
 </file>
 
 <file path=word/header134.xml><?xml version="1.0" encoding="utf-8"?>
-<w:hdr xmlns:wpc="http://schemas.microsoft.com/office/word/2010/wordprocessingCanvas" xmlns:mo="http://schemas.microsoft.com/office/mac/office/2008/main" xmlns:mc="http://schemas.openxmlformats.org/markup-compatibility/2006" xmlns:mv="urn:schemas-microsoft-com:mac:vml" xmlns:o="urn:schemas-microsoft-com:office:office" xmlns:r="http://schemas.openxmlformats.org/officeDocument/2006/relationships" xmlns:m="http://schemas.openxmlformats.org/officeDocument/2006/math" xmlns:v="urn:schemas-microsoft-com:vml" xmlns:wp14="http://schemas.microsoft.com/office/word/2010/wordprocessingDrawing" xmlns:wp="http://schemas.openxmlformats.org/drawingml/2006/wordprocessingDrawing" xmlns:w10="urn:schemas-microsoft-com:office:word" xmlns:w="http://schemas.openxmlformats.org/wordprocessingml/2006/main" xmlns:w14="http://schemas.microsoft.com/office/word/2010/wordml" xmlns:w15="http://schemas.microsoft.com/office/word/2012/wordml" xmlns:wpg="http://schemas.microsoft.com/office/word/2010/wordprocessingGroup" xmlns:wpi="http://schemas.microsoft.com/office/word/2010/wordprocessingInk" xmlns:wne="http://schemas.microsoft.com/office/word/2006/wordml" xmlns:wps="http://schemas.microsoft.com/office/word/2010/wordprocessingShape" mc:Ignorable="w14 w15 wp14">
+<w:hdr xmlns:wpc="http://schemas.microsoft.com/office/word/2010/wordprocessingCanvas" xmlns:cx="http://schemas.microsoft.com/office/drawing/2014/chartex" xmlns:cx1="http://schemas.microsoft.com/office/drawing/2015/9/8/chartex" xmlns:mc="http://schemas.openxmlformats.org/markup-compatibility/2006" xmlns:o="urn:schemas-microsoft-com:office:office" xmlns:r="http://schemas.openxmlformats.org/officeDocument/2006/relationships" xmlns:m="http://schemas.openxmlformats.org/officeDocument/2006/math" xmlns:v="urn:schemas-microsoft-com:vml" xmlns:wp14="http://schemas.microsoft.com/office/word/2010/wordprocessingDrawing" xmlns:wp="http://schemas.openxmlformats.org/drawingml/2006/wordprocessingDrawing" xmlns:w10="urn:schemas-microsoft-com:office:word" xmlns:w="http://schemas.openxmlformats.org/wordprocessingml/2006/main" xmlns:w14="http://schemas.microsoft.com/office/word/2010/wordml" xmlns:w15="http://schemas.microsoft.com/office/word/2012/wordml" xmlns:w16se="http://schemas.microsoft.com/office/word/2015/wordml/symex" xmlns:wpg="http://schemas.microsoft.com/office/word/2010/wordprocessingGroup" xmlns:wpi="http://schemas.microsoft.com/office/word/2010/wordprocessingInk" xmlns:wne="http://schemas.microsoft.com/office/word/2006/wordml" xmlns:wps="http://schemas.microsoft.com/office/word/2010/wordprocessingShape" mc:Ignorable="w14 w15 w16se wp14">
   <w:p>
     <w:pPr>
       <w:pStyle w:val="Header"/>
@@ -36313,7 +37269,7 @@
 </file>
 
 <file path=word/header135.xml><?xml version="1.0" encoding="utf-8"?>
-<w:hdr xmlns:wpc="http://schemas.microsoft.com/office/word/2010/wordprocessingCanvas" xmlns:mo="http://schemas.microsoft.com/office/mac/office/2008/main" xmlns:mc="http://schemas.openxmlformats.org/markup-compatibility/2006" xmlns:mv="urn:schemas-microsoft-com:mac:vml" xmlns:o="urn:schemas-microsoft-com:office:office" xmlns:r="http://schemas.openxmlformats.org/officeDocument/2006/relationships" xmlns:m="http://schemas.openxmlformats.org/officeDocument/2006/math" xmlns:v="urn:schemas-microsoft-com:vml" xmlns:wp14="http://schemas.microsoft.com/office/word/2010/wordprocessingDrawing" xmlns:wp="http://schemas.openxmlformats.org/drawingml/2006/wordprocessingDrawing" xmlns:w10="urn:schemas-microsoft-com:office:word" xmlns:w="http://schemas.openxmlformats.org/wordprocessingml/2006/main" xmlns:w14="http://schemas.microsoft.com/office/word/2010/wordml" xmlns:w15="http://schemas.microsoft.com/office/word/2012/wordml" xmlns:wpg="http://schemas.microsoft.com/office/word/2010/wordprocessingGroup" xmlns:wpi="http://schemas.microsoft.com/office/word/2010/wordprocessingInk" xmlns:wne="http://schemas.microsoft.com/office/word/2006/wordml" xmlns:wps="http://schemas.microsoft.com/office/word/2010/wordprocessingShape" mc:Ignorable="w14 w15 wp14">
+<w:hdr xmlns:wpc="http://schemas.microsoft.com/office/word/2010/wordprocessingCanvas" xmlns:cx="http://schemas.microsoft.com/office/drawing/2014/chartex" xmlns:cx1="http://schemas.microsoft.com/office/drawing/2015/9/8/chartex" xmlns:mc="http://schemas.openxmlformats.org/markup-compatibility/2006" xmlns:o="urn:schemas-microsoft-com:office:office" xmlns:r="http://schemas.openxmlformats.org/officeDocument/2006/relationships" xmlns:m="http://schemas.openxmlformats.org/officeDocument/2006/math" xmlns:v="urn:schemas-microsoft-com:vml" xmlns:wp14="http://schemas.microsoft.com/office/word/2010/wordprocessingDrawing" xmlns:wp="http://schemas.openxmlformats.org/drawingml/2006/wordprocessingDrawing" xmlns:w10="urn:schemas-microsoft-com:office:word" xmlns:w="http://schemas.openxmlformats.org/wordprocessingml/2006/main" xmlns:w14="http://schemas.microsoft.com/office/word/2010/wordml" xmlns:w15="http://schemas.microsoft.com/office/word/2012/wordml" xmlns:w16se="http://schemas.microsoft.com/office/word/2015/wordml/symex" xmlns:wpg="http://schemas.microsoft.com/office/word/2010/wordprocessingGroup" xmlns:wpi="http://schemas.microsoft.com/office/word/2010/wordprocessingInk" xmlns:wne="http://schemas.microsoft.com/office/word/2006/wordml" xmlns:wps="http://schemas.microsoft.com/office/word/2010/wordprocessingShape" mc:Ignorable="w14 w15 w16se wp14">
   <w:p>
     <w:pPr>
       <w:pStyle w:val="Header"/>
@@ -36328,7 +37284,7 @@
 </file>
 
 <file path=word/header136.xml><?xml version="1.0" encoding="utf-8"?>
-<w:hdr xmlns:wpc="http://schemas.microsoft.com/office/word/2010/wordprocessingCanvas" xmlns:mo="http://schemas.microsoft.com/office/mac/office/2008/main" xmlns:mc="http://schemas.openxmlformats.org/markup-compatibility/2006" xmlns:mv="urn:schemas-microsoft-com:mac:vml" xmlns:o="urn:schemas-microsoft-com:office:office" xmlns:r="http://schemas.openxmlformats.org/officeDocument/2006/relationships" xmlns:m="http://schemas.openxmlformats.org/officeDocument/2006/math" xmlns:v="urn:schemas-microsoft-com:vml" xmlns:wp14="http://schemas.microsoft.com/office/word/2010/wordprocessingDrawing" xmlns:wp="http://schemas.openxmlformats.org/drawingml/2006/wordprocessingDrawing" xmlns:w10="urn:schemas-microsoft-com:office:word" xmlns:w="http://schemas.openxmlformats.org/wordprocessingml/2006/main" xmlns:w14="http://schemas.microsoft.com/office/word/2010/wordml" xmlns:w15="http://schemas.microsoft.com/office/word/2012/wordml" xmlns:wpg="http://schemas.microsoft.com/office/word/2010/wordprocessingGroup" xmlns:wpi="http://schemas.microsoft.com/office/word/2010/wordprocessingInk" xmlns:wne="http://schemas.microsoft.com/office/word/2006/wordml" xmlns:wps="http://schemas.microsoft.com/office/word/2010/wordprocessingShape" mc:Ignorable="w14 w15 wp14">
+<w:hdr xmlns:wpc="http://schemas.microsoft.com/office/word/2010/wordprocessingCanvas" xmlns:cx="http://schemas.microsoft.com/office/drawing/2014/chartex" xmlns:cx1="http://schemas.microsoft.com/office/drawing/2015/9/8/chartex" xmlns:mc="http://schemas.openxmlformats.org/markup-compatibility/2006" xmlns:o="urn:schemas-microsoft-com:office:office" xmlns:r="http://schemas.openxmlformats.org/officeDocument/2006/relationships" xmlns:m="http://schemas.openxmlformats.org/officeDocument/2006/math" xmlns:v="urn:schemas-microsoft-com:vml" xmlns:wp14="http://schemas.microsoft.com/office/word/2010/wordprocessingDrawing" xmlns:wp="http://schemas.openxmlformats.org/drawingml/2006/wordprocessingDrawing" xmlns:w10="urn:schemas-microsoft-com:office:word" xmlns:w="http://schemas.openxmlformats.org/wordprocessingml/2006/main" xmlns:w14="http://schemas.microsoft.com/office/word/2010/wordml" xmlns:w15="http://schemas.microsoft.com/office/word/2012/wordml" xmlns:w16se="http://schemas.microsoft.com/office/word/2015/wordml/symex" xmlns:wpg="http://schemas.microsoft.com/office/word/2010/wordprocessingGroup" xmlns:wpi="http://schemas.microsoft.com/office/word/2010/wordprocessingInk" xmlns:wne="http://schemas.microsoft.com/office/word/2006/wordml" xmlns:wps="http://schemas.microsoft.com/office/word/2010/wordprocessingShape" mc:Ignorable="w14 w15 w16se wp14">
   <w:p>
     <w:pPr>
       <w:pStyle w:val="Header"/>
@@ -36348,7 +37304,7 @@
 </file>
 
 <file path=word/header137.xml><?xml version="1.0" encoding="utf-8"?>
-<w:hdr xmlns:wpc="http://schemas.microsoft.com/office/word/2010/wordprocessingCanvas" xmlns:mo="http://schemas.microsoft.com/office/mac/office/2008/main" xmlns:mc="http://schemas.openxmlformats.org/markup-compatibility/2006" xmlns:mv="urn:schemas-microsoft-com:mac:vml" xmlns:o="urn:schemas-microsoft-com:office:office" xmlns:r="http://schemas.openxmlformats.org/officeDocument/2006/relationships" xmlns:m="http://schemas.openxmlformats.org/officeDocument/2006/math" xmlns:v="urn:schemas-microsoft-com:vml" xmlns:wp14="http://schemas.microsoft.com/office/word/2010/wordprocessingDrawing" xmlns:wp="http://schemas.openxmlformats.org/drawingml/2006/wordprocessingDrawing" xmlns:w10="urn:schemas-microsoft-com:office:word" xmlns:w="http://schemas.openxmlformats.org/wordprocessingml/2006/main" xmlns:w14="http://schemas.microsoft.com/office/word/2010/wordml" xmlns:w15="http://schemas.microsoft.com/office/word/2012/wordml" xmlns:wpg="http://schemas.microsoft.com/office/word/2010/wordprocessingGroup" xmlns:wpi="http://schemas.microsoft.com/office/word/2010/wordprocessingInk" xmlns:wne="http://schemas.microsoft.com/office/word/2006/wordml" xmlns:wps="http://schemas.microsoft.com/office/word/2010/wordprocessingShape" mc:Ignorable="w14 w15 wp14">
+<w:hdr xmlns:wpc="http://schemas.microsoft.com/office/word/2010/wordprocessingCanvas" xmlns:cx="http://schemas.microsoft.com/office/drawing/2014/chartex" xmlns:cx1="http://schemas.microsoft.com/office/drawing/2015/9/8/chartex" xmlns:mc="http://schemas.openxmlformats.org/markup-compatibility/2006" xmlns:o="urn:schemas-microsoft-com:office:office" xmlns:r="http://schemas.openxmlformats.org/officeDocument/2006/relationships" xmlns:m="http://schemas.openxmlformats.org/officeDocument/2006/math" xmlns:v="urn:schemas-microsoft-com:vml" xmlns:wp14="http://schemas.microsoft.com/office/word/2010/wordprocessingDrawing" xmlns:wp="http://schemas.openxmlformats.org/drawingml/2006/wordprocessingDrawing" xmlns:w10="urn:schemas-microsoft-com:office:word" xmlns:w="http://schemas.openxmlformats.org/wordprocessingml/2006/main" xmlns:w14="http://schemas.microsoft.com/office/word/2010/wordml" xmlns:w15="http://schemas.microsoft.com/office/word/2012/wordml" xmlns:w16se="http://schemas.microsoft.com/office/word/2015/wordml/symex" xmlns:wpg="http://schemas.microsoft.com/office/word/2010/wordprocessingGroup" xmlns:wpi="http://schemas.microsoft.com/office/word/2010/wordprocessingInk" xmlns:wne="http://schemas.microsoft.com/office/word/2006/wordml" xmlns:wps="http://schemas.microsoft.com/office/word/2010/wordprocessingShape" mc:Ignorable="w14 w15 w16se wp14">
   <w:p>
     <w:pPr>
       <w:pStyle w:val="Header"/>
@@ -36363,7 +37319,7 @@
 </file>
 
 <file path=word/header138.xml><?xml version="1.0" encoding="utf-8"?>
-<w:hdr xmlns:wpc="http://schemas.microsoft.com/office/word/2010/wordprocessingCanvas" xmlns:mo="http://schemas.microsoft.com/office/mac/office/2008/main" xmlns:mc="http://schemas.openxmlformats.org/markup-compatibility/2006" xmlns:mv="urn:schemas-microsoft-com:mac:vml" xmlns:o="urn:schemas-microsoft-com:office:office" xmlns:r="http://schemas.openxmlformats.org/officeDocument/2006/relationships" xmlns:m="http://schemas.openxmlformats.org/officeDocument/2006/math" xmlns:v="urn:schemas-microsoft-com:vml" xmlns:wp14="http://schemas.microsoft.com/office/word/2010/wordprocessingDrawing" xmlns:wp="http://schemas.openxmlformats.org/drawingml/2006/wordprocessingDrawing" xmlns:w10="urn:schemas-microsoft-com:office:word" xmlns:w="http://schemas.openxmlformats.org/wordprocessingml/2006/main" xmlns:w14="http://schemas.microsoft.com/office/word/2010/wordml" xmlns:w15="http://schemas.microsoft.com/office/word/2012/wordml" xmlns:wpg="http://schemas.microsoft.com/office/word/2010/wordprocessingGroup" xmlns:wpi="http://schemas.microsoft.com/office/word/2010/wordprocessingInk" xmlns:wne="http://schemas.microsoft.com/office/word/2006/wordml" xmlns:wps="http://schemas.microsoft.com/office/word/2010/wordprocessingShape" mc:Ignorable="w14 w15 wp14">
+<w:hdr xmlns:wpc="http://schemas.microsoft.com/office/word/2010/wordprocessingCanvas" xmlns:cx="http://schemas.microsoft.com/office/drawing/2014/chartex" xmlns:cx1="http://schemas.microsoft.com/office/drawing/2015/9/8/chartex" xmlns:mc="http://schemas.openxmlformats.org/markup-compatibility/2006" xmlns:o="urn:schemas-microsoft-com:office:office" xmlns:r="http://schemas.openxmlformats.org/officeDocument/2006/relationships" xmlns:m="http://schemas.openxmlformats.org/officeDocument/2006/math" xmlns:v="urn:schemas-microsoft-com:vml" xmlns:wp14="http://schemas.microsoft.com/office/word/2010/wordprocessingDrawing" xmlns:wp="http://schemas.openxmlformats.org/drawingml/2006/wordprocessingDrawing" xmlns:w10="urn:schemas-microsoft-com:office:word" xmlns:w="http://schemas.openxmlformats.org/wordprocessingml/2006/main" xmlns:w14="http://schemas.microsoft.com/office/word/2010/wordml" xmlns:w15="http://schemas.microsoft.com/office/word/2012/wordml" xmlns:w16se="http://schemas.microsoft.com/office/word/2015/wordml/symex" xmlns:wpg="http://schemas.microsoft.com/office/word/2010/wordprocessingGroup" xmlns:wpi="http://schemas.microsoft.com/office/word/2010/wordprocessingInk" xmlns:wne="http://schemas.microsoft.com/office/word/2006/wordml" xmlns:wps="http://schemas.microsoft.com/office/word/2010/wordprocessingShape" mc:Ignorable="w14 w15 w16se wp14">
   <w:p>
     <w:pPr>
       <w:pStyle w:val="Header"/>
@@ -36383,7 +37339,7 @@
 </file>
 
 <file path=word/header139.xml><?xml version="1.0" encoding="utf-8"?>
-<w:hdr xmlns:wpc="http://schemas.microsoft.com/office/word/2010/wordprocessingCanvas" xmlns:mo="http://schemas.microsoft.com/office/mac/office/2008/main" xmlns:mc="http://schemas.openxmlformats.org/markup-compatibility/2006" xmlns:mv="urn:schemas-microsoft-com:mac:vml" xmlns:o="urn:schemas-microsoft-com:office:office" xmlns:r="http://schemas.openxmlformats.org/officeDocument/2006/relationships" xmlns:m="http://schemas.openxmlformats.org/officeDocument/2006/math" xmlns:v="urn:schemas-microsoft-com:vml" xmlns:wp14="http://schemas.microsoft.com/office/word/2010/wordprocessingDrawing" xmlns:wp="http://schemas.openxmlformats.org/drawingml/2006/wordprocessingDrawing" xmlns:w10="urn:schemas-microsoft-com:office:word" xmlns:w="http://schemas.openxmlformats.org/wordprocessingml/2006/main" xmlns:w14="http://schemas.microsoft.com/office/word/2010/wordml" xmlns:w15="http://schemas.microsoft.com/office/word/2012/wordml" xmlns:wpg="http://schemas.microsoft.com/office/word/2010/wordprocessingGroup" xmlns:wpi="http://schemas.microsoft.com/office/word/2010/wordprocessingInk" xmlns:wne="http://schemas.microsoft.com/office/word/2006/wordml" xmlns:wps="http://schemas.microsoft.com/office/word/2010/wordprocessingShape" mc:Ignorable="w14 w15 wp14">
+<w:hdr xmlns:wpc="http://schemas.microsoft.com/office/word/2010/wordprocessingCanvas" xmlns:cx="http://schemas.microsoft.com/office/drawing/2014/chartex" xmlns:cx1="http://schemas.microsoft.com/office/drawing/2015/9/8/chartex" xmlns:mc="http://schemas.openxmlformats.org/markup-compatibility/2006" xmlns:o="urn:schemas-microsoft-com:office:office" xmlns:r="http://schemas.openxmlformats.org/officeDocument/2006/relationships" xmlns:m="http://schemas.openxmlformats.org/officeDocument/2006/math" xmlns:v="urn:schemas-microsoft-com:vml" xmlns:wp14="http://schemas.microsoft.com/office/word/2010/wordprocessingDrawing" xmlns:wp="http://schemas.openxmlformats.org/drawingml/2006/wordprocessingDrawing" xmlns:w10="urn:schemas-microsoft-com:office:word" xmlns:w="http://schemas.openxmlformats.org/wordprocessingml/2006/main" xmlns:w14="http://schemas.microsoft.com/office/word/2010/wordml" xmlns:w15="http://schemas.microsoft.com/office/word/2012/wordml" xmlns:w16se="http://schemas.microsoft.com/office/word/2015/wordml/symex" xmlns:wpg="http://schemas.microsoft.com/office/word/2010/wordprocessingGroup" xmlns:wpi="http://schemas.microsoft.com/office/word/2010/wordprocessingInk" xmlns:wne="http://schemas.microsoft.com/office/word/2006/wordml" xmlns:wps="http://schemas.microsoft.com/office/word/2010/wordprocessingShape" mc:Ignorable="w14 w15 w16se wp14">
   <w:p>
     <w:pPr>
       <w:pStyle w:val="Header"/>
@@ -36398,7 +37354,7 @@
 </file>
 
 <file path=word/header14.xml><?xml version="1.0" encoding="utf-8"?>
-<w:hdr xmlns:wpc="http://schemas.microsoft.com/office/word/2010/wordprocessingCanvas" xmlns:mo="http://schemas.microsoft.com/office/mac/office/2008/main" xmlns:mc="http://schemas.openxmlformats.org/markup-compatibility/2006" xmlns:mv="urn:schemas-microsoft-com:mac:vml" xmlns:o="urn:schemas-microsoft-com:office:office" xmlns:r="http://schemas.openxmlformats.org/officeDocument/2006/relationships" xmlns:m="http://schemas.openxmlformats.org/officeDocument/2006/math" xmlns:v="urn:schemas-microsoft-com:vml" xmlns:wp14="http://schemas.microsoft.com/office/word/2010/wordprocessingDrawing" xmlns:wp="http://schemas.openxmlformats.org/drawingml/2006/wordprocessingDrawing" xmlns:w10="urn:schemas-microsoft-com:office:word" xmlns:w="http://schemas.openxmlformats.org/wordprocessingml/2006/main" xmlns:w14="http://schemas.microsoft.com/office/word/2010/wordml" xmlns:w15="http://schemas.microsoft.com/office/word/2012/wordml" xmlns:wpg="http://schemas.microsoft.com/office/word/2010/wordprocessingGroup" xmlns:wpi="http://schemas.microsoft.com/office/word/2010/wordprocessingInk" xmlns:wne="http://schemas.microsoft.com/office/word/2006/wordml" xmlns:wps="http://schemas.microsoft.com/office/word/2010/wordprocessingShape" mc:Ignorable="w14 w15 wp14">
+<w:hdr xmlns:wpc="http://schemas.microsoft.com/office/word/2010/wordprocessingCanvas" xmlns:cx="http://schemas.microsoft.com/office/drawing/2014/chartex" xmlns:cx1="http://schemas.microsoft.com/office/drawing/2015/9/8/chartex" xmlns:mc="http://schemas.openxmlformats.org/markup-compatibility/2006" xmlns:o="urn:schemas-microsoft-com:office:office" xmlns:r="http://schemas.openxmlformats.org/officeDocument/2006/relationships" xmlns:m="http://schemas.openxmlformats.org/officeDocument/2006/math" xmlns:v="urn:schemas-microsoft-com:vml" xmlns:wp14="http://schemas.microsoft.com/office/word/2010/wordprocessingDrawing" xmlns:wp="http://schemas.openxmlformats.org/drawingml/2006/wordprocessingDrawing" xmlns:w10="urn:schemas-microsoft-com:office:word" xmlns:w="http://schemas.openxmlformats.org/wordprocessingml/2006/main" xmlns:w14="http://schemas.microsoft.com/office/word/2010/wordml" xmlns:w15="http://schemas.microsoft.com/office/word/2012/wordml" xmlns:w16se="http://schemas.microsoft.com/office/word/2015/wordml/symex" xmlns:wpg="http://schemas.microsoft.com/office/word/2010/wordprocessingGroup" xmlns:wpi="http://schemas.microsoft.com/office/word/2010/wordprocessingInk" xmlns:wne="http://schemas.microsoft.com/office/word/2006/wordml" xmlns:wps="http://schemas.microsoft.com/office/word/2010/wordprocessingShape" mc:Ignorable="w14 w15 w16se wp14">
   <w:p>
     <w:pPr>
       <w:pStyle w:val="Header"/>
@@ -36418,7 +37374,7 @@
 </file>
 
 <file path=word/header140.xml><?xml version="1.0" encoding="utf-8"?>
-<w:hdr xmlns:wpc="http://schemas.microsoft.com/office/word/2010/wordprocessingCanvas" xmlns:mo="http://schemas.microsoft.com/office/mac/office/2008/main" xmlns:mc="http://schemas.openxmlformats.org/markup-compatibility/2006" xmlns:mv="urn:schemas-microsoft-com:mac:vml" xmlns:o="urn:schemas-microsoft-com:office:office" xmlns:r="http://schemas.openxmlformats.org/officeDocument/2006/relationships" xmlns:m="http://schemas.openxmlformats.org/officeDocument/2006/math" xmlns:v="urn:schemas-microsoft-com:vml" xmlns:wp14="http://schemas.microsoft.com/office/word/2010/wordprocessingDrawing" xmlns:wp="http://schemas.openxmlformats.org/drawingml/2006/wordprocessingDrawing" xmlns:w10="urn:schemas-microsoft-com:office:word" xmlns:w="http://schemas.openxmlformats.org/wordprocessingml/2006/main" xmlns:w14="http://schemas.microsoft.com/office/word/2010/wordml" xmlns:w15="http://schemas.microsoft.com/office/word/2012/wordml" xmlns:wpg="http://schemas.microsoft.com/office/word/2010/wordprocessingGroup" xmlns:wpi="http://schemas.microsoft.com/office/word/2010/wordprocessingInk" xmlns:wne="http://schemas.microsoft.com/office/word/2006/wordml" xmlns:wps="http://schemas.microsoft.com/office/word/2010/wordprocessingShape" mc:Ignorable="w14 w15 wp14">
+<w:hdr xmlns:wpc="http://schemas.microsoft.com/office/word/2010/wordprocessingCanvas" xmlns:cx="http://schemas.microsoft.com/office/drawing/2014/chartex" xmlns:cx1="http://schemas.microsoft.com/office/drawing/2015/9/8/chartex" xmlns:mc="http://schemas.openxmlformats.org/markup-compatibility/2006" xmlns:o="urn:schemas-microsoft-com:office:office" xmlns:r="http://schemas.openxmlformats.org/officeDocument/2006/relationships" xmlns:m="http://schemas.openxmlformats.org/officeDocument/2006/math" xmlns:v="urn:schemas-microsoft-com:vml" xmlns:wp14="http://schemas.microsoft.com/office/word/2010/wordprocessingDrawing" xmlns:wp="http://schemas.openxmlformats.org/drawingml/2006/wordprocessingDrawing" xmlns:w10="urn:schemas-microsoft-com:office:word" xmlns:w="http://schemas.openxmlformats.org/wordprocessingml/2006/main" xmlns:w14="http://schemas.microsoft.com/office/word/2010/wordml" xmlns:w15="http://schemas.microsoft.com/office/word/2012/wordml" xmlns:w16se="http://schemas.microsoft.com/office/word/2015/wordml/symex" xmlns:wpg="http://schemas.microsoft.com/office/word/2010/wordprocessingGroup" xmlns:wpi="http://schemas.microsoft.com/office/word/2010/wordprocessingInk" xmlns:wne="http://schemas.microsoft.com/office/word/2006/wordml" xmlns:wps="http://schemas.microsoft.com/office/word/2010/wordprocessingShape" mc:Ignorable="w14 w15 w16se wp14">
   <w:p>
     <w:pPr>
       <w:pStyle w:val="Header"/>
@@ -36438,7 +37394,7 @@
 </file>
 
 <file path=word/header141.xml><?xml version="1.0" encoding="utf-8"?>
-<w:hdr xmlns:wpc="http://schemas.microsoft.com/office/word/2010/wordprocessingCanvas" xmlns:mo="http://schemas.microsoft.com/office/mac/office/2008/main" xmlns:mc="http://schemas.openxmlformats.org/markup-compatibility/2006" xmlns:mv="urn:schemas-microsoft-com:mac:vml" xmlns:o="urn:schemas-microsoft-com:office:office" xmlns:r="http://schemas.openxmlformats.org/officeDocument/2006/relationships" xmlns:m="http://schemas.openxmlformats.org/officeDocument/2006/math" xmlns:v="urn:schemas-microsoft-com:vml" xmlns:wp14="http://schemas.microsoft.com/office/word/2010/wordprocessingDrawing" xmlns:wp="http://schemas.openxmlformats.org/drawingml/2006/wordprocessingDrawing" xmlns:w10="urn:schemas-microsoft-com:office:word" xmlns:w="http://schemas.openxmlformats.org/wordprocessingml/2006/main" xmlns:w14="http://schemas.microsoft.com/office/word/2010/wordml" xmlns:w15="http://schemas.microsoft.com/office/word/2012/wordml" xmlns:wpg="http://schemas.microsoft.com/office/word/2010/wordprocessingGroup" xmlns:wpi="http://schemas.microsoft.com/office/word/2010/wordprocessingInk" xmlns:wne="http://schemas.microsoft.com/office/word/2006/wordml" xmlns:wps="http://schemas.microsoft.com/office/word/2010/wordprocessingShape" mc:Ignorable="w14 w15 wp14">
+<w:hdr xmlns:wpc="http://schemas.microsoft.com/office/word/2010/wordprocessingCanvas" xmlns:cx="http://schemas.microsoft.com/office/drawing/2014/chartex" xmlns:cx1="http://schemas.microsoft.com/office/drawing/2015/9/8/chartex" xmlns:mc="http://schemas.openxmlformats.org/markup-compatibility/2006" xmlns:o="urn:schemas-microsoft-com:office:office" xmlns:r="http://schemas.openxmlformats.org/officeDocument/2006/relationships" xmlns:m="http://schemas.openxmlformats.org/officeDocument/2006/math" xmlns:v="urn:schemas-microsoft-com:vml" xmlns:wp14="http://schemas.microsoft.com/office/word/2010/wordprocessingDrawing" xmlns:wp="http://schemas.openxmlformats.org/drawingml/2006/wordprocessingDrawing" xmlns:w10="urn:schemas-microsoft-com:office:word" xmlns:w="http://schemas.openxmlformats.org/wordprocessingml/2006/main" xmlns:w14="http://schemas.microsoft.com/office/word/2010/wordml" xmlns:w15="http://schemas.microsoft.com/office/word/2012/wordml" xmlns:w16se="http://schemas.microsoft.com/office/word/2015/wordml/symex" xmlns:wpg="http://schemas.microsoft.com/office/word/2010/wordprocessingGroup" xmlns:wpi="http://schemas.microsoft.com/office/word/2010/wordprocessingInk" xmlns:wne="http://schemas.microsoft.com/office/word/2006/wordml" xmlns:wps="http://schemas.microsoft.com/office/word/2010/wordprocessingShape" mc:Ignorable="w14 w15 w16se wp14">
   <w:p>
     <w:pPr>
       <w:pStyle w:val="Header"/>
@@ -36453,7 +37409,7 @@
 </file>
 
 <file path=word/header142.xml><?xml version="1.0" encoding="utf-8"?>
-<w:hdr xmlns:wpc="http://schemas.microsoft.com/office/word/2010/wordprocessingCanvas" xmlns:mo="http://schemas.microsoft.com/office/mac/office/2008/main" xmlns:mc="http://schemas.openxmlformats.org/markup-compatibility/2006" xmlns:mv="urn:schemas-microsoft-com:mac:vml" xmlns:o="urn:schemas-microsoft-com:office:office" xmlns:r="http://schemas.openxmlformats.org/officeDocument/2006/relationships" xmlns:m="http://schemas.openxmlformats.org/officeDocument/2006/math" xmlns:v="urn:schemas-microsoft-com:vml" xmlns:wp14="http://schemas.microsoft.com/office/word/2010/wordprocessingDrawing" xmlns:wp="http://schemas.openxmlformats.org/drawingml/2006/wordprocessingDrawing" xmlns:w10="urn:schemas-microsoft-com:office:word" xmlns:w="http://schemas.openxmlformats.org/wordprocessingml/2006/main" xmlns:w14="http://schemas.microsoft.com/office/word/2010/wordml" xmlns:w15="http://schemas.microsoft.com/office/word/2012/wordml" xmlns:wpg="http://schemas.microsoft.com/office/word/2010/wordprocessingGroup" xmlns:wpi="http://schemas.microsoft.com/office/word/2010/wordprocessingInk" xmlns:wne="http://schemas.microsoft.com/office/word/2006/wordml" xmlns:wps="http://schemas.microsoft.com/office/word/2010/wordprocessingShape" mc:Ignorable="w14 w15 wp14">
+<w:hdr xmlns:wpc="http://schemas.microsoft.com/office/word/2010/wordprocessingCanvas" xmlns:cx="http://schemas.microsoft.com/office/drawing/2014/chartex" xmlns:cx1="http://schemas.microsoft.com/office/drawing/2015/9/8/chartex" xmlns:mc="http://schemas.openxmlformats.org/markup-compatibility/2006" xmlns:o="urn:schemas-microsoft-com:office:office" xmlns:r="http://schemas.openxmlformats.org/officeDocument/2006/relationships" xmlns:m="http://schemas.openxmlformats.org/officeDocument/2006/math" xmlns:v="urn:schemas-microsoft-com:vml" xmlns:wp14="http://schemas.microsoft.com/office/word/2010/wordprocessingDrawing" xmlns:wp="http://schemas.openxmlformats.org/drawingml/2006/wordprocessingDrawing" xmlns:w10="urn:schemas-microsoft-com:office:word" xmlns:w="http://schemas.openxmlformats.org/wordprocessingml/2006/main" xmlns:w14="http://schemas.microsoft.com/office/word/2010/wordml" xmlns:w15="http://schemas.microsoft.com/office/word/2012/wordml" xmlns:w16se="http://schemas.microsoft.com/office/word/2015/wordml/symex" xmlns:wpg="http://schemas.microsoft.com/office/word/2010/wordprocessingGroup" xmlns:wpi="http://schemas.microsoft.com/office/word/2010/wordprocessingInk" xmlns:wne="http://schemas.microsoft.com/office/word/2006/wordml" xmlns:wps="http://schemas.microsoft.com/office/word/2010/wordprocessingShape" mc:Ignorable="w14 w15 w16se wp14">
   <w:p>
     <w:pPr>
       <w:pStyle w:val="Header"/>
@@ -36473,7 +37429,7 @@
 </file>
 
 <file path=word/header143.xml><?xml version="1.0" encoding="utf-8"?>
-<w:hdr xmlns:wpc="http://schemas.microsoft.com/office/word/2010/wordprocessingCanvas" xmlns:mo="http://schemas.microsoft.com/office/mac/office/2008/main" xmlns:mc="http://schemas.openxmlformats.org/markup-compatibility/2006" xmlns:mv="urn:schemas-microsoft-com:mac:vml" xmlns:o="urn:schemas-microsoft-com:office:office" xmlns:r="http://schemas.openxmlformats.org/officeDocument/2006/relationships" xmlns:m="http://schemas.openxmlformats.org/officeDocument/2006/math" xmlns:v="urn:schemas-microsoft-com:vml" xmlns:wp14="http://schemas.microsoft.com/office/word/2010/wordprocessingDrawing" xmlns:wp="http://schemas.openxmlformats.org/drawingml/2006/wordprocessingDrawing" xmlns:w10="urn:schemas-microsoft-com:office:word" xmlns:w="http://schemas.openxmlformats.org/wordprocessingml/2006/main" xmlns:w14="http://schemas.microsoft.com/office/word/2010/wordml" xmlns:w15="http://schemas.microsoft.com/office/word/2012/wordml" xmlns:wpg="http://schemas.microsoft.com/office/word/2010/wordprocessingGroup" xmlns:wpi="http://schemas.microsoft.com/office/word/2010/wordprocessingInk" xmlns:wne="http://schemas.microsoft.com/office/word/2006/wordml" xmlns:wps="http://schemas.microsoft.com/office/word/2010/wordprocessingShape" mc:Ignorable="w14 w15 wp14">
+<w:hdr xmlns:wpc="http://schemas.microsoft.com/office/word/2010/wordprocessingCanvas" xmlns:cx="http://schemas.microsoft.com/office/drawing/2014/chartex" xmlns:cx1="http://schemas.microsoft.com/office/drawing/2015/9/8/chartex" xmlns:mc="http://schemas.openxmlformats.org/markup-compatibility/2006" xmlns:o="urn:schemas-microsoft-com:office:office" xmlns:r="http://schemas.openxmlformats.org/officeDocument/2006/relationships" xmlns:m="http://schemas.openxmlformats.org/officeDocument/2006/math" xmlns:v="urn:schemas-microsoft-com:vml" xmlns:wp14="http://schemas.microsoft.com/office/word/2010/wordprocessingDrawing" xmlns:wp="http://schemas.openxmlformats.org/drawingml/2006/wordprocessingDrawing" xmlns:w10="urn:schemas-microsoft-com:office:word" xmlns:w="http://schemas.openxmlformats.org/wordprocessingml/2006/main" xmlns:w14="http://schemas.microsoft.com/office/word/2010/wordml" xmlns:w15="http://schemas.microsoft.com/office/word/2012/wordml" xmlns:w16se="http://schemas.microsoft.com/office/word/2015/wordml/symex" xmlns:wpg="http://schemas.microsoft.com/office/word/2010/wordprocessingGroup" xmlns:wpi="http://schemas.microsoft.com/office/word/2010/wordprocessingInk" xmlns:wne="http://schemas.microsoft.com/office/word/2006/wordml" xmlns:wps="http://schemas.microsoft.com/office/word/2010/wordprocessingShape" mc:Ignorable="w14 w15 w16se wp14">
   <w:p>
     <w:pPr>
       <w:pStyle w:val="Header"/>
@@ -36488,7 +37444,7 @@
 </file>
 
 <file path=word/header144.xml><?xml version="1.0" encoding="utf-8"?>
-<w:hdr xmlns:wpc="http://schemas.microsoft.com/office/word/2010/wordprocessingCanvas" xmlns:mo="http://schemas.microsoft.com/office/mac/office/2008/main" xmlns:mc="http://schemas.openxmlformats.org/markup-compatibility/2006" xmlns:mv="urn:schemas-microsoft-com:mac:vml" xmlns:o="urn:schemas-microsoft-com:office:office" xmlns:r="http://schemas.openxmlformats.org/officeDocument/2006/relationships" xmlns:m="http://schemas.openxmlformats.org/officeDocument/2006/math" xmlns:v="urn:schemas-microsoft-com:vml" xmlns:wp14="http://schemas.microsoft.com/office/word/2010/wordprocessingDrawing" xmlns:wp="http://schemas.openxmlformats.org/drawingml/2006/wordprocessingDrawing" xmlns:w10="urn:schemas-microsoft-com:office:word" xmlns:w="http://schemas.openxmlformats.org/wordprocessingml/2006/main" xmlns:w14="http://schemas.microsoft.com/office/word/2010/wordml" xmlns:w15="http://schemas.microsoft.com/office/word/2012/wordml" xmlns:wpg="http://schemas.microsoft.com/office/word/2010/wordprocessingGroup" xmlns:wpi="http://schemas.microsoft.com/office/word/2010/wordprocessingInk" xmlns:wne="http://schemas.microsoft.com/office/word/2006/wordml" xmlns:wps="http://schemas.microsoft.com/office/word/2010/wordprocessingShape" mc:Ignorable="w14 w15 wp14">
+<w:hdr xmlns:wpc="http://schemas.microsoft.com/office/word/2010/wordprocessingCanvas" xmlns:cx="http://schemas.microsoft.com/office/drawing/2014/chartex" xmlns:cx1="http://schemas.microsoft.com/office/drawing/2015/9/8/chartex" xmlns:mc="http://schemas.openxmlformats.org/markup-compatibility/2006" xmlns:o="urn:schemas-microsoft-com:office:office" xmlns:r="http://schemas.openxmlformats.org/officeDocument/2006/relationships" xmlns:m="http://schemas.openxmlformats.org/officeDocument/2006/math" xmlns:v="urn:schemas-microsoft-com:vml" xmlns:wp14="http://schemas.microsoft.com/office/word/2010/wordprocessingDrawing" xmlns:wp="http://schemas.openxmlformats.org/drawingml/2006/wordprocessingDrawing" xmlns:w10="urn:schemas-microsoft-com:office:word" xmlns:w="http://schemas.openxmlformats.org/wordprocessingml/2006/main" xmlns:w14="http://schemas.microsoft.com/office/word/2010/wordml" xmlns:w15="http://schemas.microsoft.com/office/word/2012/wordml" xmlns:w16se="http://schemas.microsoft.com/office/word/2015/wordml/symex" xmlns:wpg="http://schemas.microsoft.com/office/word/2010/wordprocessingGroup" xmlns:wpi="http://schemas.microsoft.com/office/word/2010/wordprocessingInk" xmlns:wne="http://schemas.microsoft.com/office/word/2006/wordml" xmlns:wps="http://schemas.microsoft.com/office/word/2010/wordprocessingShape" mc:Ignorable="w14 w15 w16se wp14">
   <w:p>
     <w:pPr>
       <w:pStyle w:val="Header"/>
@@ -36508,7 +37464,7 @@
 </file>
 
 <file path=word/header145.xml><?xml version="1.0" encoding="utf-8"?>
-<w:hdr xmlns:wpc="http://schemas.microsoft.com/office/word/2010/wordprocessingCanvas" xmlns:mo="http://schemas.microsoft.com/office/mac/office/2008/main" xmlns:mc="http://schemas.openxmlformats.org/markup-compatibility/2006" xmlns:mv="urn:schemas-microsoft-com:mac:vml" xmlns:o="urn:schemas-microsoft-com:office:office" xmlns:r="http://schemas.openxmlformats.org/officeDocument/2006/relationships" xmlns:m="http://schemas.openxmlformats.org/officeDocument/2006/math" xmlns:v="urn:schemas-microsoft-com:vml" xmlns:wp14="http://schemas.microsoft.com/office/word/2010/wordprocessingDrawing" xmlns:wp="http://schemas.openxmlformats.org/drawingml/2006/wordprocessingDrawing" xmlns:w10="urn:schemas-microsoft-com:office:word" xmlns:w="http://schemas.openxmlformats.org/wordprocessingml/2006/main" xmlns:w14="http://schemas.microsoft.com/office/word/2010/wordml" xmlns:w15="http://schemas.microsoft.com/office/word/2012/wordml" xmlns:wpg="http://schemas.microsoft.com/office/word/2010/wordprocessingGroup" xmlns:wpi="http://schemas.microsoft.com/office/word/2010/wordprocessingInk" xmlns:wne="http://schemas.microsoft.com/office/word/2006/wordml" xmlns:wps="http://schemas.microsoft.com/office/word/2010/wordprocessingShape" mc:Ignorable="w14 w15 wp14">
+<w:hdr xmlns:wpc="http://schemas.microsoft.com/office/word/2010/wordprocessingCanvas" xmlns:cx="http://schemas.microsoft.com/office/drawing/2014/chartex" xmlns:cx1="http://schemas.microsoft.com/office/drawing/2015/9/8/chartex" xmlns:mc="http://schemas.openxmlformats.org/markup-compatibility/2006" xmlns:o="urn:schemas-microsoft-com:office:office" xmlns:r="http://schemas.openxmlformats.org/officeDocument/2006/relationships" xmlns:m="http://schemas.openxmlformats.org/officeDocument/2006/math" xmlns:v="urn:schemas-microsoft-com:vml" xmlns:wp14="http://schemas.microsoft.com/office/word/2010/wordprocessingDrawing" xmlns:wp="http://schemas.openxmlformats.org/drawingml/2006/wordprocessingDrawing" xmlns:w10="urn:schemas-microsoft-com:office:word" xmlns:w="http://schemas.openxmlformats.org/wordprocessingml/2006/main" xmlns:w14="http://schemas.microsoft.com/office/word/2010/wordml" xmlns:w15="http://schemas.microsoft.com/office/word/2012/wordml" xmlns:w16se="http://schemas.microsoft.com/office/word/2015/wordml/symex" xmlns:wpg="http://schemas.microsoft.com/office/word/2010/wordprocessingGroup" xmlns:wpi="http://schemas.microsoft.com/office/word/2010/wordprocessingInk" xmlns:wne="http://schemas.microsoft.com/office/word/2006/wordml" xmlns:wps="http://schemas.microsoft.com/office/word/2010/wordprocessingShape" mc:Ignorable="w14 w15 w16se wp14">
   <w:p>
     <w:pPr>
       <w:pStyle w:val="Header"/>
@@ -36523,7 +37479,7 @@
 </file>
 
 <file path=word/header146.xml><?xml version="1.0" encoding="utf-8"?>
-<w:hdr xmlns:wpc="http://schemas.microsoft.com/office/word/2010/wordprocessingCanvas" xmlns:mo="http://schemas.microsoft.com/office/mac/office/2008/main" xmlns:mc="http://schemas.openxmlformats.org/markup-compatibility/2006" xmlns:mv="urn:schemas-microsoft-com:mac:vml" xmlns:o="urn:schemas-microsoft-com:office:office" xmlns:r="http://schemas.openxmlformats.org/officeDocument/2006/relationships" xmlns:m="http://schemas.openxmlformats.org/officeDocument/2006/math" xmlns:v="urn:schemas-microsoft-com:vml" xmlns:wp14="http://schemas.microsoft.com/office/word/2010/wordprocessingDrawing" xmlns:wp="http://schemas.openxmlformats.org/drawingml/2006/wordprocessingDrawing" xmlns:w10="urn:schemas-microsoft-com:office:word" xmlns:w="http://schemas.openxmlformats.org/wordprocessingml/2006/main" xmlns:w14="http://schemas.microsoft.com/office/word/2010/wordml" xmlns:w15="http://schemas.microsoft.com/office/word/2012/wordml" xmlns:wpg="http://schemas.microsoft.com/office/word/2010/wordprocessingGroup" xmlns:wpi="http://schemas.microsoft.com/office/word/2010/wordprocessingInk" xmlns:wne="http://schemas.microsoft.com/office/word/2006/wordml" xmlns:wps="http://schemas.microsoft.com/office/word/2010/wordprocessingShape" mc:Ignorable="w14 w15 wp14">
+<w:hdr xmlns:wpc="http://schemas.microsoft.com/office/word/2010/wordprocessingCanvas" xmlns:cx="http://schemas.microsoft.com/office/drawing/2014/chartex" xmlns:cx1="http://schemas.microsoft.com/office/drawing/2015/9/8/chartex" xmlns:mc="http://schemas.openxmlformats.org/markup-compatibility/2006" xmlns:o="urn:schemas-microsoft-com:office:office" xmlns:r="http://schemas.openxmlformats.org/officeDocument/2006/relationships" xmlns:m="http://schemas.openxmlformats.org/officeDocument/2006/math" xmlns:v="urn:schemas-microsoft-com:vml" xmlns:wp14="http://schemas.microsoft.com/office/word/2010/wordprocessingDrawing" xmlns:wp="http://schemas.openxmlformats.org/drawingml/2006/wordprocessingDrawing" xmlns:w10="urn:schemas-microsoft-com:office:word" xmlns:w="http://schemas.openxmlformats.org/wordprocessingml/2006/main" xmlns:w14="http://schemas.microsoft.com/office/word/2010/wordml" xmlns:w15="http://schemas.microsoft.com/office/word/2012/wordml" xmlns:w16se="http://schemas.microsoft.com/office/word/2015/wordml/symex" xmlns:wpg="http://schemas.microsoft.com/office/word/2010/wordprocessingGroup" xmlns:wpi="http://schemas.microsoft.com/office/word/2010/wordprocessingInk" xmlns:wne="http://schemas.microsoft.com/office/word/2006/wordml" xmlns:wps="http://schemas.microsoft.com/office/word/2010/wordprocessingShape" mc:Ignorable="w14 w15 w16se wp14">
   <w:p>
     <w:pPr>
       <w:pStyle w:val="Header"/>
@@ -36543,7 +37499,7 @@
 </file>
 
 <file path=word/header147.xml><?xml version="1.0" encoding="utf-8"?>
-<w:hdr xmlns:wpc="http://schemas.microsoft.com/office/word/2010/wordprocessingCanvas" xmlns:mo="http://schemas.microsoft.com/office/mac/office/2008/main" xmlns:mc="http://schemas.openxmlformats.org/markup-compatibility/2006" xmlns:mv="urn:schemas-microsoft-com:mac:vml" xmlns:o="urn:schemas-microsoft-com:office:office" xmlns:r="http://schemas.openxmlformats.org/officeDocument/2006/relationships" xmlns:m="http://schemas.openxmlformats.org/officeDocument/2006/math" xmlns:v="urn:schemas-microsoft-com:vml" xmlns:wp14="http://schemas.microsoft.com/office/word/2010/wordprocessingDrawing" xmlns:wp="http://schemas.openxmlformats.org/drawingml/2006/wordprocessingDrawing" xmlns:w10="urn:schemas-microsoft-com:office:word" xmlns:w="http://schemas.openxmlformats.org/wordprocessingml/2006/main" xmlns:w14="http://schemas.microsoft.com/office/word/2010/wordml" xmlns:w15="http://schemas.microsoft.com/office/word/2012/wordml" xmlns:wpg="http://schemas.microsoft.com/office/word/2010/wordprocessingGroup" xmlns:wpi="http://schemas.microsoft.com/office/word/2010/wordprocessingInk" xmlns:wne="http://schemas.microsoft.com/office/word/2006/wordml" xmlns:wps="http://schemas.microsoft.com/office/word/2010/wordprocessingShape" mc:Ignorable="w14 w15 wp14">
+<w:hdr xmlns:wpc="http://schemas.microsoft.com/office/word/2010/wordprocessingCanvas" xmlns:cx="http://schemas.microsoft.com/office/drawing/2014/chartex" xmlns:cx1="http://schemas.microsoft.com/office/drawing/2015/9/8/chartex" xmlns:mc="http://schemas.openxmlformats.org/markup-compatibility/2006" xmlns:o="urn:schemas-microsoft-com:office:office" xmlns:r="http://schemas.openxmlformats.org/officeDocument/2006/relationships" xmlns:m="http://schemas.openxmlformats.org/officeDocument/2006/math" xmlns:v="urn:schemas-microsoft-com:vml" xmlns:wp14="http://schemas.microsoft.com/office/word/2010/wordprocessingDrawing" xmlns:wp="http://schemas.openxmlformats.org/drawingml/2006/wordprocessingDrawing" xmlns:w10="urn:schemas-microsoft-com:office:word" xmlns:w="http://schemas.openxmlformats.org/wordprocessingml/2006/main" xmlns:w14="http://schemas.microsoft.com/office/word/2010/wordml" xmlns:w15="http://schemas.microsoft.com/office/word/2012/wordml" xmlns:w16se="http://schemas.microsoft.com/office/word/2015/wordml/symex" xmlns:wpg="http://schemas.microsoft.com/office/word/2010/wordprocessingGroup" xmlns:wpi="http://schemas.microsoft.com/office/word/2010/wordprocessingInk" xmlns:wne="http://schemas.microsoft.com/office/word/2006/wordml" xmlns:wps="http://schemas.microsoft.com/office/word/2010/wordprocessingShape" mc:Ignorable="w14 w15 w16se wp14">
   <w:p>
     <w:pPr>
       <w:pStyle w:val="Header"/>
@@ -36558,7 +37514,7 @@
 </file>
 
 <file path=word/header148.xml><?xml version="1.0" encoding="utf-8"?>
-<w:hdr xmlns:wpc="http://schemas.microsoft.com/office/word/2010/wordprocessingCanvas" xmlns:mo="http://schemas.microsoft.com/office/mac/office/2008/main" xmlns:mc="http://schemas.openxmlformats.org/markup-compatibility/2006" xmlns:mv="urn:schemas-microsoft-com:mac:vml" xmlns:o="urn:schemas-microsoft-com:office:office" xmlns:r="http://schemas.openxmlformats.org/officeDocument/2006/relationships" xmlns:m="http://schemas.openxmlformats.org/officeDocument/2006/math" xmlns:v="urn:schemas-microsoft-com:vml" xmlns:wp14="http://schemas.microsoft.com/office/word/2010/wordprocessingDrawing" xmlns:wp="http://schemas.openxmlformats.org/drawingml/2006/wordprocessingDrawing" xmlns:w10="urn:schemas-microsoft-com:office:word" xmlns:w="http://schemas.openxmlformats.org/wordprocessingml/2006/main" xmlns:w14="http://schemas.microsoft.com/office/word/2010/wordml" xmlns:w15="http://schemas.microsoft.com/office/word/2012/wordml" xmlns:wpg="http://schemas.microsoft.com/office/word/2010/wordprocessingGroup" xmlns:wpi="http://schemas.microsoft.com/office/word/2010/wordprocessingInk" xmlns:wne="http://schemas.microsoft.com/office/word/2006/wordml" xmlns:wps="http://schemas.microsoft.com/office/word/2010/wordprocessingShape" mc:Ignorable="w14 w15 wp14">
+<w:hdr xmlns:wpc="http://schemas.microsoft.com/office/word/2010/wordprocessingCanvas" xmlns:cx="http://schemas.microsoft.com/office/drawing/2014/chartex" xmlns:cx1="http://schemas.microsoft.com/office/drawing/2015/9/8/chartex" xmlns:mc="http://schemas.openxmlformats.org/markup-compatibility/2006" xmlns:o="urn:schemas-microsoft-com:office:office" xmlns:r="http://schemas.openxmlformats.org/officeDocument/2006/relationships" xmlns:m="http://schemas.openxmlformats.org/officeDocument/2006/math" xmlns:v="urn:schemas-microsoft-com:vml" xmlns:wp14="http://schemas.microsoft.com/office/word/2010/wordprocessingDrawing" xmlns:wp="http://schemas.openxmlformats.org/drawingml/2006/wordprocessingDrawing" xmlns:w10="urn:schemas-microsoft-com:office:word" xmlns:w="http://schemas.openxmlformats.org/wordprocessingml/2006/main" xmlns:w14="http://schemas.microsoft.com/office/word/2010/wordml" xmlns:w15="http://schemas.microsoft.com/office/word/2012/wordml" xmlns:w16se="http://schemas.microsoft.com/office/word/2015/wordml/symex" xmlns:wpg="http://schemas.microsoft.com/office/word/2010/wordprocessingGroup" xmlns:wpi="http://schemas.microsoft.com/office/word/2010/wordprocessingInk" xmlns:wne="http://schemas.microsoft.com/office/word/2006/wordml" xmlns:wps="http://schemas.microsoft.com/office/word/2010/wordprocessingShape" mc:Ignorable="w14 w15 w16se wp14">
   <w:p>
     <w:pPr>
       <w:pStyle w:val="Header"/>
@@ -36578,7 +37534,7 @@
 </file>
 
 <file path=word/header149.xml><?xml version="1.0" encoding="utf-8"?>
-<w:hdr xmlns:wpc="http://schemas.microsoft.com/office/word/2010/wordprocessingCanvas" xmlns:mo="http://schemas.microsoft.com/office/mac/office/2008/main" xmlns:mc="http://schemas.openxmlformats.org/markup-compatibility/2006" xmlns:mv="urn:schemas-microsoft-com:mac:vml" xmlns:o="urn:schemas-microsoft-com:office:office" xmlns:r="http://schemas.openxmlformats.org/officeDocument/2006/relationships" xmlns:m="http://schemas.openxmlformats.org/officeDocument/2006/math" xmlns:v="urn:schemas-microsoft-com:vml" xmlns:wp14="http://schemas.microsoft.com/office/word/2010/wordprocessingDrawing" xmlns:wp="http://schemas.openxmlformats.org/drawingml/2006/wordprocessingDrawing" xmlns:w10="urn:schemas-microsoft-com:office:word" xmlns:w="http://schemas.openxmlformats.org/wordprocessingml/2006/main" xmlns:w14="http://schemas.microsoft.com/office/word/2010/wordml" xmlns:w15="http://schemas.microsoft.com/office/word/2012/wordml" xmlns:wpg="http://schemas.microsoft.com/office/word/2010/wordprocessingGroup" xmlns:wpi="http://schemas.microsoft.com/office/word/2010/wordprocessingInk" xmlns:wne="http://schemas.microsoft.com/office/word/2006/wordml" xmlns:wps="http://schemas.microsoft.com/office/word/2010/wordprocessingShape" mc:Ignorable="w14 w15 wp14">
+<w:hdr xmlns:wpc="http://schemas.microsoft.com/office/word/2010/wordprocessingCanvas" xmlns:cx="http://schemas.microsoft.com/office/drawing/2014/chartex" xmlns:cx1="http://schemas.microsoft.com/office/drawing/2015/9/8/chartex" xmlns:mc="http://schemas.openxmlformats.org/markup-compatibility/2006" xmlns:o="urn:schemas-microsoft-com:office:office" xmlns:r="http://schemas.openxmlformats.org/officeDocument/2006/relationships" xmlns:m="http://schemas.openxmlformats.org/officeDocument/2006/math" xmlns:v="urn:schemas-microsoft-com:vml" xmlns:wp14="http://schemas.microsoft.com/office/word/2010/wordprocessingDrawing" xmlns:wp="http://schemas.openxmlformats.org/drawingml/2006/wordprocessingDrawing" xmlns:w10="urn:schemas-microsoft-com:office:word" xmlns:w="http://schemas.openxmlformats.org/wordprocessingml/2006/main" xmlns:w14="http://schemas.microsoft.com/office/word/2010/wordml" xmlns:w15="http://schemas.microsoft.com/office/word/2012/wordml" xmlns:w16se="http://schemas.microsoft.com/office/word/2015/wordml/symex" xmlns:wpg="http://schemas.microsoft.com/office/word/2010/wordprocessingGroup" xmlns:wpi="http://schemas.microsoft.com/office/word/2010/wordprocessingInk" xmlns:wne="http://schemas.microsoft.com/office/word/2006/wordml" xmlns:wps="http://schemas.microsoft.com/office/word/2010/wordprocessingShape" mc:Ignorable="w14 w15 w16se wp14">
   <w:p>
     <w:pPr>
       <w:pStyle w:val="Header"/>
@@ -36593,7 +37549,7 @@
 </file>
 
 <file path=word/header15.xml><?xml version="1.0" encoding="utf-8"?>
-<w:hdr xmlns:wpc="http://schemas.microsoft.com/office/word/2010/wordprocessingCanvas" xmlns:mo="http://schemas.microsoft.com/office/mac/office/2008/main" xmlns:mc="http://schemas.openxmlformats.org/markup-compatibility/2006" xmlns:mv="urn:schemas-microsoft-com:mac:vml" xmlns:o="urn:schemas-microsoft-com:office:office" xmlns:r="http://schemas.openxmlformats.org/officeDocument/2006/relationships" xmlns:m="http://schemas.openxmlformats.org/officeDocument/2006/math" xmlns:v="urn:schemas-microsoft-com:vml" xmlns:wp14="http://schemas.microsoft.com/office/word/2010/wordprocessingDrawing" xmlns:wp="http://schemas.openxmlformats.org/drawingml/2006/wordprocessingDrawing" xmlns:w10="urn:schemas-microsoft-com:office:word" xmlns:w="http://schemas.openxmlformats.org/wordprocessingml/2006/main" xmlns:w14="http://schemas.microsoft.com/office/word/2010/wordml" xmlns:w15="http://schemas.microsoft.com/office/word/2012/wordml" xmlns:wpg="http://schemas.microsoft.com/office/word/2010/wordprocessingGroup" xmlns:wpi="http://schemas.microsoft.com/office/word/2010/wordprocessingInk" xmlns:wne="http://schemas.microsoft.com/office/word/2006/wordml" xmlns:wps="http://schemas.microsoft.com/office/word/2010/wordprocessingShape" mc:Ignorable="w14 w15 wp14">
+<w:hdr xmlns:wpc="http://schemas.microsoft.com/office/word/2010/wordprocessingCanvas" xmlns:cx="http://schemas.microsoft.com/office/drawing/2014/chartex" xmlns:cx1="http://schemas.microsoft.com/office/drawing/2015/9/8/chartex" xmlns:mc="http://schemas.openxmlformats.org/markup-compatibility/2006" xmlns:o="urn:schemas-microsoft-com:office:office" xmlns:r="http://schemas.openxmlformats.org/officeDocument/2006/relationships" xmlns:m="http://schemas.openxmlformats.org/officeDocument/2006/math" xmlns:v="urn:schemas-microsoft-com:vml" xmlns:wp14="http://schemas.microsoft.com/office/word/2010/wordprocessingDrawing" xmlns:wp="http://schemas.openxmlformats.org/drawingml/2006/wordprocessingDrawing" xmlns:w10="urn:schemas-microsoft-com:office:word" xmlns:w="http://schemas.openxmlformats.org/wordprocessingml/2006/main" xmlns:w14="http://schemas.microsoft.com/office/word/2010/wordml" xmlns:w15="http://schemas.microsoft.com/office/word/2012/wordml" xmlns:w16se="http://schemas.microsoft.com/office/word/2015/wordml/symex" xmlns:wpg="http://schemas.microsoft.com/office/word/2010/wordprocessingGroup" xmlns:wpi="http://schemas.microsoft.com/office/word/2010/wordprocessingInk" xmlns:wne="http://schemas.microsoft.com/office/word/2006/wordml" xmlns:wps="http://schemas.microsoft.com/office/word/2010/wordprocessingShape" mc:Ignorable="w14 w15 w16se wp14">
   <w:p>
     <w:pPr>
       <w:pStyle w:val="Header"/>
@@ -36608,7 +37564,7 @@
 </file>
 
 <file path=word/header150.xml><?xml version="1.0" encoding="utf-8"?>
-<w:hdr xmlns:wpc="http://schemas.microsoft.com/office/word/2010/wordprocessingCanvas" xmlns:mo="http://schemas.microsoft.com/office/mac/office/2008/main" xmlns:mc="http://schemas.openxmlformats.org/markup-compatibility/2006" xmlns:mv="urn:schemas-microsoft-com:mac:vml" xmlns:o="urn:schemas-microsoft-com:office:office" xmlns:r="http://schemas.openxmlformats.org/officeDocument/2006/relationships" xmlns:m="http://schemas.openxmlformats.org/officeDocument/2006/math" xmlns:v="urn:schemas-microsoft-com:vml" xmlns:wp14="http://schemas.microsoft.com/office/word/2010/wordprocessingDrawing" xmlns:wp="http://schemas.openxmlformats.org/drawingml/2006/wordprocessingDrawing" xmlns:w10="urn:schemas-microsoft-com:office:word" xmlns:w="http://schemas.openxmlformats.org/wordprocessingml/2006/main" xmlns:w14="http://schemas.microsoft.com/office/word/2010/wordml" xmlns:w15="http://schemas.microsoft.com/office/word/2012/wordml" xmlns:wpg="http://schemas.microsoft.com/office/word/2010/wordprocessingGroup" xmlns:wpi="http://schemas.microsoft.com/office/word/2010/wordprocessingInk" xmlns:wne="http://schemas.microsoft.com/office/word/2006/wordml" xmlns:wps="http://schemas.microsoft.com/office/word/2010/wordprocessingShape" mc:Ignorable="w14 w15 wp14">
+<w:hdr xmlns:wpc="http://schemas.microsoft.com/office/word/2010/wordprocessingCanvas" xmlns:cx="http://schemas.microsoft.com/office/drawing/2014/chartex" xmlns:cx1="http://schemas.microsoft.com/office/drawing/2015/9/8/chartex" xmlns:mc="http://schemas.openxmlformats.org/markup-compatibility/2006" xmlns:o="urn:schemas-microsoft-com:office:office" xmlns:r="http://schemas.openxmlformats.org/officeDocument/2006/relationships" xmlns:m="http://schemas.openxmlformats.org/officeDocument/2006/math" xmlns:v="urn:schemas-microsoft-com:vml" xmlns:wp14="http://schemas.microsoft.com/office/word/2010/wordprocessingDrawing" xmlns:wp="http://schemas.openxmlformats.org/drawingml/2006/wordprocessingDrawing" xmlns:w10="urn:schemas-microsoft-com:office:word" xmlns:w="http://schemas.openxmlformats.org/wordprocessingml/2006/main" xmlns:w14="http://schemas.microsoft.com/office/word/2010/wordml" xmlns:w15="http://schemas.microsoft.com/office/word/2012/wordml" xmlns:w16se="http://schemas.microsoft.com/office/word/2015/wordml/symex" xmlns:wpg="http://schemas.microsoft.com/office/word/2010/wordprocessingGroup" xmlns:wpi="http://schemas.microsoft.com/office/word/2010/wordprocessingInk" xmlns:wne="http://schemas.microsoft.com/office/word/2006/wordml" xmlns:wps="http://schemas.microsoft.com/office/word/2010/wordprocessingShape" mc:Ignorable="w14 w15 w16se wp14">
   <w:p>
     <w:pPr>
       <w:pStyle w:val="Header"/>
@@ -36628,7 +37584,7 @@
 </file>
 
 <file path=word/header151.xml><?xml version="1.0" encoding="utf-8"?>
-<w:hdr xmlns:wpc="http://schemas.microsoft.com/office/word/2010/wordprocessingCanvas" xmlns:mo="http://schemas.microsoft.com/office/mac/office/2008/main" xmlns:mc="http://schemas.openxmlformats.org/markup-compatibility/2006" xmlns:mv="urn:schemas-microsoft-com:mac:vml" xmlns:o="urn:schemas-microsoft-com:office:office" xmlns:r="http://schemas.openxmlformats.org/officeDocument/2006/relationships" xmlns:m="http://schemas.openxmlformats.org/officeDocument/2006/math" xmlns:v="urn:schemas-microsoft-com:vml" xmlns:wp14="http://schemas.microsoft.com/office/word/2010/wordprocessingDrawing" xmlns:wp="http://schemas.openxmlformats.org/drawingml/2006/wordprocessingDrawing" xmlns:w10="urn:schemas-microsoft-com:office:word" xmlns:w="http://schemas.openxmlformats.org/wordprocessingml/2006/main" xmlns:w14="http://schemas.microsoft.com/office/word/2010/wordml" xmlns:w15="http://schemas.microsoft.com/office/word/2012/wordml" xmlns:wpg="http://schemas.microsoft.com/office/word/2010/wordprocessingGroup" xmlns:wpi="http://schemas.microsoft.com/office/word/2010/wordprocessingInk" xmlns:wne="http://schemas.microsoft.com/office/word/2006/wordml" xmlns:wps="http://schemas.microsoft.com/office/word/2010/wordprocessingShape" mc:Ignorable="w14 w15 wp14">
+<w:hdr xmlns:wpc="http://schemas.microsoft.com/office/word/2010/wordprocessingCanvas" xmlns:cx="http://schemas.microsoft.com/office/drawing/2014/chartex" xmlns:cx1="http://schemas.microsoft.com/office/drawing/2015/9/8/chartex" xmlns:mc="http://schemas.openxmlformats.org/markup-compatibility/2006" xmlns:o="urn:schemas-microsoft-com:office:office" xmlns:r="http://schemas.openxmlformats.org/officeDocument/2006/relationships" xmlns:m="http://schemas.openxmlformats.org/officeDocument/2006/math" xmlns:v="urn:schemas-microsoft-com:vml" xmlns:wp14="http://schemas.microsoft.com/office/word/2010/wordprocessingDrawing" xmlns:wp="http://schemas.openxmlformats.org/drawingml/2006/wordprocessingDrawing" xmlns:w10="urn:schemas-microsoft-com:office:word" xmlns:w="http://schemas.openxmlformats.org/wordprocessingml/2006/main" xmlns:w14="http://schemas.microsoft.com/office/word/2010/wordml" xmlns:w15="http://schemas.microsoft.com/office/word/2012/wordml" xmlns:w16se="http://schemas.microsoft.com/office/word/2015/wordml/symex" xmlns:wpg="http://schemas.microsoft.com/office/word/2010/wordprocessingGroup" xmlns:wpi="http://schemas.microsoft.com/office/word/2010/wordprocessingInk" xmlns:wne="http://schemas.microsoft.com/office/word/2006/wordml" xmlns:wps="http://schemas.microsoft.com/office/word/2010/wordprocessingShape" mc:Ignorable="w14 w15 w16se wp14">
   <w:p>
     <w:pPr>
       <w:pStyle w:val="Header"/>
@@ -36643,7 +37599,7 @@
 </file>
 
 <file path=word/header152.xml><?xml version="1.0" encoding="utf-8"?>
-<w:hdr xmlns:wpc="http://schemas.microsoft.com/office/word/2010/wordprocessingCanvas" xmlns:mo="http://schemas.microsoft.com/office/mac/office/2008/main" xmlns:mc="http://schemas.openxmlformats.org/markup-compatibility/2006" xmlns:mv="urn:schemas-microsoft-com:mac:vml" xmlns:o="urn:schemas-microsoft-com:office:office" xmlns:r="http://schemas.openxmlformats.org/officeDocument/2006/relationships" xmlns:m="http://schemas.openxmlformats.org/officeDocument/2006/math" xmlns:v="urn:schemas-microsoft-com:vml" xmlns:wp14="http://schemas.microsoft.com/office/word/2010/wordprocessingDrawing" xmlns:wp="http://schemas.openxmlformats.org/drawingml/2006/wordprocessingDrawing" xmlns:w10="urn:schemas-microsoft-com:office:word" xmlns:w="http://schemas.openxmlformats.org/wordprocessingml/2006/main" xmlns:w14="http://schemas.microsoft.com/office/word/2010/wordml" xmlns:w15="http://schemas.microsoft.com/office/word/2012/wordml" xmlns:wpg="http://schemas.microsoft.com/office/word/2010/wordprocessingGroup" xmlns:wpi="http://schemas.microsoft.com/office/word/2010/wordprocessingInk" xmlns:wne="http://schemas.microsoft.com/office/word/2006/wordml" xmlns:wps="http://schemas.microsoft.com/office/word/2010/wordprocessingShape" mc:Ignorable="w14 w15 wp14">
+<w:hdr xmlns:wpc="http://schemas.microsoft.com/office/word/2010/wordprocessingCanvas" xmlns:cx="http://schemas.microsoft.com/office/drawing/2014/chartex" xmlns:cx1="http://schemas.microsoft.com/office/drawing/2015/9/8/chartex" xmlns:mc="http://schemas.openxmlformats.org/markup-compatibility/2006" xmlns:o="urn:schemas-microsoft-com:office:office" xmlns:r="http://schemas.openxmlformats.org/officeDocument/2006/relationships" xmlns:m="http://schemas.openxmlformats.org/officeDocument/2006/math" xmlns:v="urn:schemas-microsoft-com:vml" xmlns:wp14="http://schemas.microsoft.com/office/word/2010/wordprocessingDrawing" xmlns:wp="http://schemas.openxmlformats.org/drawingml/2006/wordprocessingDrawing" xmlns:w10="urn:schemas-microsoft-com:office:word" xmlns:w="http://schemas.openxmlformats.org/wordprocessingml/2006/main" xmlns:w14="http://schemas.microsoft.com/office/word/2010/wordml" xmlns:w15="http://schemas.microsoft.com/office/word/2012/wordml" xmlns:w16se="http://schemas.microsoft.com/office/word/2015/wordml/symex" xmlns:wpg="http://schemas.microsoft.com/office/word/2010/wordprocessingGroup" xmlns:wpi="http://schemas.microsoft.com/office/word/2010/wordprocessingInk" xmlns:wne="http://schemas.microsoft.com/office/word/2006/wordml" xmlns:wps="http://schemas.microsoft.com/office/word/2010/wordprocessingShape" mc:Ignorable="w14 w15 w16se wp14">
   <w:p>
     <w:pPr>
       <w:pStyle w:val="Header"/>
@@ -36663,7 +37619,7 @@
 </file>
 
 <file path=word/header153.xml><?xml version="1.0" encoding="utf-8"?>
-<w:hdr xmlns:wpc="http://schemas.microsoft.com/office/word/2010/wordprocessingCanvas" xmlns:mo="http://schemas.microsoft.com/office/mac/office/2008/main" xmlns:mc="http://schemas.openxmlformats.org/markup-compatibility/2006" xmlns:mv="urn:schemas-microsoft-com:mac:vml" xmlns:o="urn:schemas-microsoft-com:office:office" xmlns:r="http://schemas.openxmlformats.org/officeDocument/2006/relationships" xmlns:m="http://schemas.openxmlformats.org/officeDocument/2006/math" xmlns:v="urn:schemas-microsoft-com:vml" xmlns:wp14="http://schemas.microsoft.com/office/word/2010/wordprocessingDrawing" xmlns:wp="http://schemas.openxmlformats.org/drawingml/2006/wordprocessingDrawing" xmlns:w10="urn:schemas-microsoft-com:office:word" xmlns:w="http://schemas.openxmlformats.org/wordprocessingml/2006/main" xmlns:w14="http://schemas.microsoft.com/office/word/2010/wordml" xmlns:w15="http://schemas.microsoft.com/office/word/2012/wordml" xmlns:wpg="http://schemas.microsoft.com/office/word/2010/wordprocessingGroup" xmlns:wpi="http://schemas.microsoft.com/office/word/2010/wordprocessingInk" xmlns:wne="http://schemas.microsoft.com/office/word/2006/wordml" xmlns:wps="http://schemas.microsoft.com/office/word/2010/wordprocessingShape" mc:Ignorable="w14 w15 wp14">
+<w:hdr xmlns:wpc="http://schemas.microsoft.com/office/word/2010/wordprocessingCanvas" xmlns:cx="http://schemas.microsoft.com/office/drawing/2014/chartex" xmlns:cx1="http://schemas.microsoft.com/office/drawing/2015/9/8/chartex" xmlns:mc="http://schemas.openxmlformats.org/markup-compatibility/2006" xmlns:o="urn:schemas-microsoft-com:office:office" xmlns:r="http://schemas.openxmlformats.org/officeDocument/2006/relationships" xmlns:m="http://schemas.openxmlformats.org/officeDocument/2006/math" xmlns:v="urn:schemas-microsoft-com:vml" xmlns:wp14="http://schemas.microsoft.com/office/word/2010/wordprocessingDrawing" xmlns:wp="http://schemas.openxmlformats.org/drawingml/2006/wordprocessingDrawing" xmlns:w10="urn:schemas-microsoft-com:office:word" xmlns:w="http://schemas.openxmlformats.org/wordprocessingml/2006/main" xmlns:w14="http://schemas.microsoft.com/office/word/2010/wordml" xmlns:w15="http://schemas.microsoft.com/office/word/2012/wordml" xmlns:w16se="http://schemas.microsoft.com/office/word/2015/wordml/symex" xmlns:wpg="http://schemas.microsoft.com/office/word/2010/wordprocessingGroup" xmlns:wpi="http://schemas.microsoft.com/office/word/2010/wordprocessingInk" xmlns:wne="http://schemas.microsoft.com/office/word/2006/wordml" xmlns:wps="http://schemas.microsoft.com/office/word/2010/wordprocessingShape" mc:Ignorable="w14 w15 w16se wp14">
   <w:p>
     <w:pPr>
       <w:pStyle w:val="Header"/>
@@ -36678,7 +37634,7 @@
 </file>
 
 <file path=word/header154.xml><?xml version="1.0" encoding="utf-8"?>
-<w:hdr xmlns:wpc="http://schemas.microsoft.com/office/word/2010/wordprocessingCanvas" xmlns:mo="http://schemas.microsoft.com/office/mac/office/2008/main" xmlns:mc="http://schemas.openxmlformats.org/markup-compatibility/2006" xmlns:mv="urn:schemas-microsoft-com:mac:vml" xmlns:o="urn:schemas-microsoft-com:office:office" xmlns:r="http://schemas.openxmlformats.org/officeDocument/2006/relationships" xmlns:m="http://schemas.openxmlformats.org/officeDocument/2006/math" xmlns:v="urn:schemas-microsoft-com:vml" xmlns:wp14="http://schemas.microsoft.com/office/word/2010/wordprocessingDrawing" xmlns:wp="http://schemas.openxmlformats.org/drawingml/2006/wordprocessingDrawing" xmlns:w10="urn:schemas-microsoft-com:office:word" xmlns:w="http://schemas.openxmlformats.org/wordprocessingml/2006/main" xmlns:w14="http://schemas.microsoft.com/office/word/2010/wordml" xmlns:w15="http://schemas.microsoft.com/office/word/2012/wordml" xmlns:wpg="http://schemas.microsoft.com/office/word/2010/wordprocessingGroup" xmlns:wpi="http://schemas.microsoft.com/office/word/2010/wordprocessingInk" xmlns:wne="http://schemas.microsoft.com/office/word/2006/wordml" xmlns:wps="http://schemas.microsoft.com/office/word/2010/wordprocessingShape" mc:Ignorable="w14 w15 wp14">
+<w:hdr xmlns:wpc="http://schemas.microsoft.com/office/word/2010/wordprocessingCanvas" xmlns:cx="http://schemas.microsoft.com/office/drawing/2014/chartex" xmlns:cx1="http://schemas.microsoft.com/office/drawing/2015/9/8/chartex" xmlns:mc="http://schemas.openxmlformats.org/markup-compatibility/2006" xmlns:o="urn:schemas-microsoft-com:office:office" xmlns:r="http://schemas.openxmlformats.org/officeDocument/2006/relationships" xmlns:m="http://schemas.openxmlformats.org/officeDocument/2006/math" xmlns:v="urn:schemas-microsoft-com:vml" xmlns:wp14="http://schemas.microsoft.com/office/word/2010/wordprocessingDrawing" xmlns:wp="http://schemas.openxmlformats.org/drawingml/2006/wordprocessingDrawing" xmlns:w10="urn:schemas-microsoft-com:office:word" xmlns:w="http://schemas.openxmlformats.org/wordprocessingml/2006/main" xmlns:w14="http://schemas.microsoft.com/office/word/2010/wordml" xmlns:w15="http://schemas.microsoft.com/office/word/2012/wordml" xmlns:w16se="http://schemas.microsoft.com/office/word/2015/wordml/symex" xmlns:wpg="http://schemas.microsoft.com/office/word/2010/wordprocessingGroup" xmlns:wpi="http://schemas.microsoft.com/office/word/2010/wordprocessingInk" xmlns:wne="http://schemas.microsoft.com/office/word/2006/wordml" xmlns:wps="http://schemas.microsoft.com/office/word/2010/wordprocessingShape" mc:Ignorable="w14 w15 w16se wp14">
   <w:p>
     <w:pPr>
       <w:pStyle w:val="Header"/>
@@ -36698,7 +37654,7 @@
 </file>
 
 <file path=word/header155.xml><?xml version="1.0" encoding="utf-8"?>
-<w:hdr xmlns:wpc="http://schemas.microsoft.com/office/word/2010/wordprocessingCanvas" xmlns:mo="http://schemas.microsoft.com/office/mac/office/2008/main" xmlns:mc="http://schemas.openxmlformats.org/markup-compatibility/2006" xmlns:mv="urn:schemas-microsoft-com:mac:vml" xmlns:o="urn:schemas-microsoft-com:office:office" xmlns:r="http://schemas.openxmlformats.org/officeDocument/2006/relationships" xmlns:m="http://schemas.openxmlformats.org/officeDocument/2006/math" xmlns:v="urn:schemas-microsoft-com:vml" xmlns:wp14="http://schemas.microsoft.com/office/word/2010/wordprocessingDrawing" xmlns:wp="http://schemas.openxmlformats.org/drawingml/2006/wordprocessingDrawing" xmlns:w10="urn:schemas-microsoft-com:office:word" xmlns:w="http://schemas.openxmlformats.org/wordprocessingml/2006/main" xmlns:w14="http://schemas.microsoft.com/office/word/2010/wordml" xmlns:w15="http://schemas.microsoft.com/office/word/2012/wordml" xmlns:wpg="http://schemas.microsoft.com/office/word/2010/wordprocessingGroup" xmlns:wpi="http://schemas.microsoft.com/office/word/2010/wordprocessingInk" xmlns:wne="http://schemas.microsoft.com/office/word/2006/wordml" xmlns:wps="http://schemas.microsoft.com/office/word/2010/wordprocessingShape" mc:Ignorable="w14 w15 wp14">
+<w:hdr xmlns:wpc="http://schemas.microsoft.com/office/word/2010/wordprocessingCanvas" xmlns:cx="http://schemas.microsoft.com/office/drawing/2014/chartex" xmlns:cx1="http://schemas.microsoft.com/office/drawing/2015/9/8/chartex" xmlns:mc="http://schemas.openxmlformats.org/markup-compatibility/2006" xmlns:o="urn:schemas-microsoft-com:office:office" xmlns:r="http://schemas.openxmlformats.org/officeDocument/2006/relationships" xmlns:m="http://schemas.openxmlformats.org/officeDocument/2006/math" xmlns:v="urn:schemas-microsoft-com:vml" xmlns:wp14="http://schemas.microsoft.com/office/word/2010/wordprocessingDrawing" xmlns:wp="http://schemas.openxmlformats.org/drawingml/2006/wordprocessingDrawing" xmlns:w10="urn:schemas-microsoft-com:office:word" xmlns:w="http://schemas.openxmlformats.org/wordprocessingml/2006/main" xmlns:w14="http://schemas.microsoft.com/office/word/2010/wordml" xmlns:w15="http://schemas.microsoft.com/office/word/2012/wordml" xmlns:w16se="http://schemas.microsoft.com/office/word/2015/wordml/symex" xmlns:wpg="http://schemas.microsoft.com/office/word/2010/wordprocessingGroup" xmlns:wpi="http://schemas.microsoft.com/office/word/2010/wordprocessingInk" xmlns:wne="http://schemas.microsoft.com/office/word/2006/wordml" xmlns:wps="http://schemas.microsoft.com/office/word/2010/wordprocessingShape" mc:Ignorable="w14 w15 w16se wp14">
   <w:p>
     <w:pPr>
       <w:pStyle w:val="Header"/>
@@ -36713,7 +37669,7 @@
 </file>
 
 <file path=word/header156.xml><?xml version="1.0" encoding="utf-8"?>
-<w:hdr xmlns:wpc="http://schemas.microsoft.com/office/word/2010/wordprocessingCanvas" xmlns:mo="http://schemas.microsoft.com/office/mac/office/2008/main" xmlns:mc="http://schemas.openxmlformats.org/markup-compatibility/2006" xmlns:mv="urn:schemas-microsoft-com:mac:vml" xmlns:o="urn:schemas-microsoft-com:office:office" xmlns:r="http://schemas.openxmlformats.org/officeDocument/2006/relationships" xmlns:m="http://schemas.openxmlformats.org/officeDocument/2006/math" xmlns:v="urn:schemas-microsoft-com:vml" xmlns:wp14="http://schemas.microsoft.com/office/word/2010/wordprocessingDrawing" xmlns:wp="http://schemas.openxmlformats.org/drawingml/2006/wordprocessingDrawing" xmlns:w10="urn:schemas-microsoft-com:office:word" xmlns:w="http://schemas.openxmlformats.org/wordprocessingml/2006/main" xmlns:w14="http://schemas.microsoft.com/office/word/2010/wordml" xmlns:w15="http://schemas.microsoft.com/office/word/2012/wordml" xmlns:wpg="http://schemas.microsoft.com/office/word/2010/wordprocessingGroup" xmlns:wpi="http://schemas.microsoft.com/office/word/2010/wordprocessingInk" xmlns:wne="http://schemas.microsoft.com/office/word/2006/wordml" xmlns:wps="http://schemas.microsoft.com/office/word/2010/wordprocessingShape" mc:Ignorable="w14 w15 wp14">
+<w:hdr xmlns:wpc="http://schemas.microsoft.com/office/word/2010/wordprocessingCanvas" xmlns:cx="http://schemas.microsoft.com/office/drawing/2014/chartex" xmlns:cx1="http://schemas.microsoft.com/office/drawing/2015/9/8/chartex" xmlns:mc="http://schemas.openxmlformats.org/markup-compatibility/2006" xmlns:o="urn:schemas-microsoft-com:office:office" xmlns:r="http://schemas.openxmlformats.org/officeDocument/2006/relationships" xmlns:m="http://schemas.openxmlformats.org/officeDocument/2006/math" xmlns:v="urn:schemas-microsoft-com:vml" xmlns:wp14="http://schemas.microsoft.com/office/word/2010/wordprocessingDrawing" xmlns:wp="http://schemas.openxmlformats.org/drawingml/2006/wordprocessingDrawing" xmlns:w10="urn:schemas-microsoft-com:office:word" xmlns:w="http://schemas.openxmlformats.org/wordprocessingml/2006/main" xmlns:w14="http://schemas.microsoft.com/office/word/2010/wordml" xmlns:w15="http://schemas.microsoft.com/office/word/2012/wordml" xmlns:w16se="http://schemas.microsoft.com/office/word/2015/wordml/symex" xmlns:wpg="http://schemas.microsoft.com/office/word/2010/wordprocessingGroup" xmlns:wpi="http://schemas.microsoft.com/office/word/2010/wordprocessingInk" xmlns:wne="http://schemas.microsoft.com/office/word/2006/wordml" xmlns:wps="http://schemas.microsoft.com/office/word/2010/wordprocessingShape" mc:Ignorable="w14 w15 w16se wp14">
   <w:p>
     <w:pPr>
       <w:pStyle w:val="Header"/>
@@ -36733,7 +37689,7 @@
 </file>
 
 <file path=word/header157.xml><?xml version="1.0" encoding="utf-8"?>
-<w:hdr xmlns:wpc="http://schemas.microsoft.com/office/word/2010/wordprocessingCanvas" xmlns:mo="http://schemas.microsoft.com/office/mac/office/2008/main" xmlns:mc="http://schemas.openxmlformats.org/markup-compatibility/2006" xmlns:mv="urn:schemas-microsoft-com:mac:vml" xmlns:o="urn:schemas-microsoft-com:office:office" xmlns:r="http://schemas.openxmlformats.org/officeDocument/2006/relationships" xmlns:m="http://schemas.openxmlformats.org/officeDocument/2006/math" xmlns:v="urn:schemas-microsoft-com:vml" xmlns:wp14="http://schemas.microsoft.com/office/word/2010/wordprocessingDrawing" xmlns:wp="http://schemas.openxmlformats.org/drawingml/2006/wordprocessingDrawing" xmlns:w10="urn:schemas-microsoft-com:office:word" xmlns:w="http://schemas.openxmlformats.org/wordprocessingml/2006/main" xmlns:w14="http://schemas.microsoft.com/office/word/2010/wordml" xmlns:w15="http://schemas.microsoft.com/office/word/2012/wordml" xmlns:wpg="http://schemas.microsoft.com/office/word/2010/wordprocessingGroup" xmlns:wpi="http://schemas.microsoft.com/office/word/2010/wordprocessingInk" xmlns:wne="http://schemas.microsoft.com/office/word/2006/wordml" xmlns:wps="http://schemas.microsoft.com/office/word/2010/wordprocessingShape" mc:Ignorable="w14 w15 wp14">
+<w:hdr xmlns:wpc="http://schemas.microsoft.com/office/word/2010/wordprocessingCanvas" xmlns:cx="http://schemas.microsoft.com/office/drawing/2014/chartex" xmlns:cx1="http://schemas.microsoft.com/office/drawing/2015/9/8/chartex" xmlns:mc="http://schemas.openxmlformats.org/markup-compatibility/2006" xmlns:o="urn:schemas-microsoft-com:office:office" xmlns:r="http://schemas.openxmlformats.org/officeDocument/2006/relationships" xmlns:m="http://schemas.openxmlformats.org/officeDocument/2006/math" xmlns:v="urn:schemas-microsoft-com:vml" xmlns:wp14="http://schemas.microsoft.com/office/word/2010/wordprocessingDrawing" xmlns:wp="http://schemas.openxmlformats.org/drawingml/2006/wordprocessingDrawing" xmlns:w10="urn:schemas-microsoft-com:office:word" xmlns:w="http://schemas.openxmlformats.org/wordprocessingml/2006/main" xmlns:w14="http://schemas.microsoft.com/office/word/2010/wordml" xmlns:w15="http://schemas.microsoft.com/office/word/2012/wordml" xmlns:w16se="http://schemas.microsoft.com/office/word/2015/wordml/symex" xmlns:wpg="http://schemas.microsoft.com/office/word/2010/wordprocessingGroup" xmlns:wpi="http://schemas.microsoft.com/office/word/2010/wordprocessingInk" xmlns:wne="http://schemas.microsoft.com/office/word/2006/wordml" xmlns:wps="http://schemas.microsoft.com/office/word/2010/wordprocessingShape" mc:Ignorable="w14 w15 w16se wp14">
   <w:p>
     <w:pPr>
       <w:pStyle w:val="Header"/>
@@ -36748,7 +37704,7 @@
 </file>
 
 <file path=word/header158.xml><?xml version="1.0" encoding="utf-8"?>
-<w:hdr xmlns:wpc="http://schemas.microsoft.com/office/word/2010/wordprocessingCanvas" xmlns:mo="http://schemas.microsoft.com/office/mac/office/2008/main" xmlns:mc="http://schemas.openxmlformats.org/markup-compatibility/2006" xmlns:mv="urn:schemas-microsoft-com:mac:vml" xmlns:o="urn:schemas-microsoft-com:office:office" xmlns:r="http://schemas.openxmlformats.org/officeDocument/2006/relationships" xmlns:m="http://schemas.openxmlformats.org/officeDocument/2006/math" xmlns:v="urn:schemas-microsoft-com:vml" xmlns:wp14="http://schemas.microsoft.com/office/word/2010/wordprocessingDrawing" xmlns:wp="http://schemas.openxmlformats.org/drawingml/2006/wordprocessingDrawing" xmlns:w10="urn:schemas-microsoft-com:office:word" xmlns:w="http://schemas.openxmlformats.org/wordprocessingml/2006/main" xmlns:w14="http://schemas.microsoft.com/office/word/2010/wordml" xmlns:w15="http://schemas.microsoft.com/office/word/2012/wordml" xmlns:wpg="http://schemas.microsoft.com/office/word/2010/wordprocessingGroup" xmlns:wpi="http://schemas.microsoft.com/office/word/2010/wordprocessingInk" xmlns:wne="http://schemas.microsoft.com/office/word/2006/wordml" xmlns:wps="http://schemas.microsoft.com/office/word/2010/wordprocessingShape" mc:Ignorable="w14 w15 wp14">
+<w:hdr xmlns:wpc="http://schemas.microsoft.com/office/word/2010/wordprocessingCanvas" xmlns:cx="http://schemas.microsoft.com/office/drawing/2014/chartex" xmlns:cx1="http://schemas.microsoft.com/office/drawing/2015/9/8/chartex" xmlns:mc="http://schemas.openxmlformats.org/markup-compatibility/2006" xmlns:o="urn:schemas-microsoft-com:office:office" xmlns:r="http://schemas.openxmlformats.org/officeDocument/2006/relationships" xmlns:m="http://schemas.openxmlformats.org/officeDocument/2006/math" xmlns:v="urn:schemas-microsoft-com:vml" xmlns:wp14="http://schemas.microsoft.com/office/word/2010/wordprocessingDrawing" xmlns:wp="http://schemas.openxmlformats.org/drawingml/2006/wordprocessingDrawing" xmlns:w10="urn:schemas-microsoft-com:office:word" xmlns:w="http://schemas.openxmlformats.org/wordprocessingml/2006/main" xmlns:w14="http://schemas.microsoft.com/office/word/2010/wordml" xmlns:w15="http://schemas.microsoft.com/office/word/2012/wordml" xmlns:w16se="http://schemas.microsoft.com/office/word/2015/wordml/symex" xmlns:wpg="http://schemas.microsoft.com/office/word/2010/wordprocessingGroup" xmlns:wpi="http://schemas.microsoft.com/office/word/2010/wordprocessingInk" xmlns:wne="http://schemas.microsoft.com/office/word/2006/wordml" xmlns:wps="http://schemas.microsoft.com/office/word/2010/wordprocessingShape" mc:Ignorable="w14 w15 w16se wp14">
   <w:p>
     <w:pPr>
       <w:pStyle w:val="Header"/>
@@ -36768,7 +37724,7 @@
 </file>
 
 <file path=word/header159.xml><?xml version="1.0" encoding="utf-8"?>
-<w:hdr xmlns:wpc="http://schemas.microsoft.com/office/word/2010/wordprocessingCanvas" xmlns:mo="http://schemas.microsoft.com/office/mac/office/2008/main" xmlns:mc="http://schemas.openxmlformats.org/markup-compatibility/2006" xmlns:mv="urn:schemas-microsoft-com:mac:vml" xmlns:o="urn:schemas-microsoft-com:office:office" xmlns:r="http://schemas.openxmlformats.org/officeDocument/2006/relationships" xmlns:m="http://schemas.openxmlformats.org/officeDocument/2006/math" xmlns:v="urn:schemas-microsoft-com:vml" xmlns:wp14="http://schemas.microsoft.com/office/word/2010/wordprocessingDrawing" xmlns:wp="http://schemas.openxmlformats.org/drawingml/2006/wordprocessingDrawing" xmlns:w10="urn:schemas-microsoft-com:office:word" xmlns:w="http://schemas.openxmlformats.org/wordprocessingml/2006/main" xmlns:w14="http://schemas.microsoft.com/office/word/2010/wordml" xmlns:w15="http://schemas.microsoft.com/office/word/2012/wordml" xmlns:wpg="http://schemas.microsoft.com/office/word/2010/wordprocessingGroup" xmlns:wpi="http://schemas.microsoft.com/office/word/2010/wordprocessingInk" xmlns:wne="http://schemas.microsoft.com/office/word/2006/wordml" xmlns:wps="http://schemas.microsoft.com/office/word/2010/wordprocessingShape" mc:Ignorable="w14 w15 wp14">
+<w:hdr xmlns:wpc="http://schemas.microsoft.com/office/word/2010/wordprocessingCanvas" xmlns:cx="http://schemas.microsoft.com/office/drawing/2014/chartex" xmlns:cx1="http://schemas.microsoft.com/office/drawing/2015/9/8/chartex" xmlns:mc="http://schemas.openxmlformats.org/markup-compatibility/2006" xmlns:o="urn:schemas-microsoft-com:office:office" xmlns:r="http://schemas.openxmlformats.org/officeDocument/2006/relationships" xmlns:m="http://schemas.openxmlformats.org/officeDocument/2006/math" xmlns:v="urn:schemas-microsoft-com:vml" xmlns:wp14="http://schemas.microsoft.com/office/word/2010/wordprocessingDrawing" xmlns:wp="http://schemas.openxmlformats.org/drawingml/2006/wordprocessingDrawing" xmlns:w10="urn:schemas-microsoft-com:office:word" xmlns:w="http://schemas.openxmlformats.org/wordprocessingml/2006/main" xmlns:w14="http://schemas.microsoft.com/office/word/2010/wordml" xmlns:w15="http://schemas.microsoft.com/office/word/2012/wordml" xmlns:w16se="http://schemas.microsoft.com/office/word/2015/wordml/symex" xmlns:wpg="http://schemas.microsoft.com/office/word/2010/wordprocessingGroup" xmlns:wpi="http://schemas.microsoft.com/office/word/2010/wordprocessingInk" xmlns:wne="http://schemas.microsoft.com/office/word/2006/wordml" xmlns:wps="http://schemas.microsoft.com/office/word/2010/wordprocessingShape" mc:Ignorable="w14 w15 w16se wp14">
   <w:p>
     <w:pPr>
       <w:pStyle w:val="Header"/>
@@ -36783,7 +37739,7 @@
 </file>
 
 <file path=word/header16.xml><?xml version="1.0" encoding="utf-8"?>
-<w:hdr xmlns:wpc="http://schemas.microsoft.com/office/word/2010/wordprocessingCanvas" xmlns:mo="http://schemas.microsoft.com/office/mac/office/2008/main" xmlns:mc="http://schemas.openxmlformats.org/markup-compatibility/2006" xmlns:mv="urn:schemas-microsoft-com:mac:vml" xmlns:o="urn:schemas-microsoft-com:office:office" xmlns:r="http://schemas.openxmlformats.org/officeDocument/2006/relationships" xmlns:m="http://schemas.openxmlformats.org/officeDocument/2006/math" xmlns:v="urn:schemas-microsoft-com:vml" xmlns:wp14="http://schemas.microsoft.com/office/word/2010/wordprocessingDrawing" xmlns:wp="http://schemas.openxmlformats.org/drawingml/2006/wordprocessingDrawing" xmlns:w10="urn:schemas-microsoft-com:office:word" xmlns:w="http://schemas.openxmlformats.org/wordprocessingml/2006/main" xmlns:w14="http://schemas.microsoft.com/office/word/2010/wordml" xmlns:w15="http://schemas.microsoft.com/office/word/2012/wordml" xmlns:wpg="http://schemas.microsoft.com/office/word/2010/wordprocessingGroup" xmlns:wpi="http://schemas.microsoft.com/office/word/2010/wordprocessingInk" xmlns:wne="http://schemas.microsoft.com/office/word/2006/wordml" xmlns:wps="http://schemas.microsoft.com/office/word/2010/wordprocessingShape" mc:Ignorable="w14 w15 wp14">
+<w:hdr xmlns:wpc="http://schemas.microsoft.com/office/word/2010/wordprocessingCanvas" xmlns:cx="http://schemas.microsoft.com/office/drawing/2014/chartex" xmlns:cx1="http://schemas.microsoft.com/office/drawing/2015/9/8/chartex" xmlns:mc="http://schemas.openxmlformats.org/markup-compatibility/2006" xmlns:o="urn:schemas-microsoft-com:office:office" xmlns:r="http://schemas.openxmlformats.org/officeDocument/2006/relationships" xmlns:m="http://schemas.openxmlformats.org/officeDocument/2006/math" xmlns:v="urn:schemas-microsoft-com:vml" xmlns:wp14="http://schemas.microsoft.com/office/word/2010/wordprocessingDrawing" xmlns:wp="http://schemas.openxmlformats.org/drawingml/2006/wordprocessingDrawing" xmlns:w10="urn:schemas-microsoft-com:office:word" xmlns:w="http://schemas.openxmlformats.org/wordprocessingml/2006/main" xmlns:w14="http://schemas.microsoft.com/office/word/2010/wordml" xmlns:w15="http://schemas.microsoft.com/office/word/2012/wordml" xmlns:w16se="http://schemas.microsoft.com/office/word/2015/wordml/symex" xmlns:wpg="http://schemas.microsoft.com/office/word/2010/wordprocessingGroup" xmlns:wpi="http://schemas.microsoft.com/office/word/2010/wordprocessingInk" xmlns:wne="http://schemas.microsoft.com/office/word/2006/wordml" xmlns:wps="http://schemas.microsoft.com/office/word/2010/wordprocessingShape" mc:Ignorable="w14 w15 w16se wp14">
   <w:p>
     <w:pPr>
       <w:pStyle w:val="Header"/>
@@ -36803,7 +37759,7 @@
 </file>
 
 <file path=word/header160.xml><?xml version="1.0" encoding="utf-8"?>
-<w:hdr xmlns:wpc="http://schemas.microsoft.com/office/word/2010/wordprocessingCanvas" xmlns:mo="http://schemas.microsoft.com/office/mac/office/2008/main" xmlns:mc="http://schemas.openxmlformats.org/markup-compatibility/2006" xmlns:mv="urn:schemas-microsoft-com:mac:vml" xmlns:o="urn:schemas-microsoft-com:office:office" xmlns:r="http://schemas.openxmlformats.org/officeDocument/2006/relationships" xmlns:m="http://schemas.openxmlformats.org/officeDocument/2006/math" xmlns:v="urn:schemas-microsoft-com:vml" xmlns:wp14="http://schemas.microsoft.com/office/word/2010/wordprocessingDrawing" xmlns:wp="http://schemas.openxmlformats.org/drawingml/2006/wordprocessingDrawing" xmlns:w10="urn:schemas-microsoft-com:office:word" xmlns:w="http://schemas.openxmlformats.org/wordprocessingml/2006/main" xmlns:w14="http://schemas.microsoft.com/office/word/2010/wordml" xmlns:w15="http://schemas.microsoft.com/office/word/2012/wordml" xmlns:wpg="http://schemas.microsoft.com/office/word/2010/wordprocessingGroup" xmlns:wpi="http://schemas.microsoft.com/office/word/2010/wordprocessingInk" xmlns:wne="http://schemas.microsoft.com/office/word/2006/wordml" xmlns:wps="http://schemas.microsoft.com/office/word/2010/wordprocessingShape" mc:Ignorable="w14 w15 wp14">
+<w:hdr xmlns:wpc="http://schemas.microsoft.com/office/word/2010/wordprocessingCanvas" xmlns:cx="http://schemas.microsoft.com/office/drawing/2014/chartex" xmlns:cx1="http://schemas.microsoft.com/office/drawing/2015/9/8/chartex" xmlns:mc="http://schemas.openxmlformats.org/markup-compatibility/2006" xmlns:o="urn:schemas-microsoft-com:office:office" xmlns:r="http://schemas.openxmlformats.org/officeDocument/2006/relationships" xmlns:m="http://schemas.openxmlformats.org/officeDocument/2006/math" xmlns:v="urn:schemas-microsoft-com:vml" xmlns:wp14="http://schemas.microsoft.com/office/word/2010/wordprocessingDrawing" xmlns:wp="http://schemas.openxmlformats.org/drawingml/2006/wordprocessingDrawing" xmlns:w10="urn:schemas-microsoft-com:office:word" xmlns:w="http://schemas.openxmlformats.org/wordprocessingml/2006/main" xmlns:w14="http://schemas.microsoft.com/office/word/2010/wordml" xmlns:w15="http://schemas.microsoft.com/office/word/2012/wordml" xmlns:w16se="http://schemas.microsoft.com/office/word/2015/wordml/symex" xmlns:wpg="http://schemas.microsoft.com/office/word/2010/wordprocessingGroup" xmlns:wpi="http://schemas.microsoft.com/office/word/2010/wordprocessingInk" xmlns:wne="http://schemas.microsoft.com/office/word/2006/wordml" xmlns:wps="http://schemas.microsoft.com/office/word/2010/wordprocessingShape" mc:Ignorable="w14 w15 w16se wp14">
   <w:p>
     <w:pPr>
       <w:pStyle w:val="Header"/>
@@ -36823,7 +37779,7 @@
 </file>
 
 <file path=word/header161.xml><?xml version="1.0" encoding="utf-8"?>
-<w:hdr xmlns:wpc="http://schemas.microsoft.com/office/word/2010/wordprocessingCanvas" xmlns:mo="http://schemas.microsoft.com/office/mac/office/2008/main" xmlns:mc="http://schemas.openxmlformats.org/markup-compatibility/2006" xmlns:mv="urn:schemas-microsoft-com:mac:vml" xmlns:o="urn:schemas-microsoft-com:office:office" xmlns:r="http://schemas.openxmlformats.org/officeDocument/2006/relationships" xmlns:m="http://schemas.openxmlformats.org/officeDocument/2006/math" xmlns:v="urn:schemas-microsoft-com:vml" xmlns:wp14="http://schemas.microsoft.com/office/word/2010/wordprocessingDrawing" xmlns:wp="http://schemas.openxmlformats.org/drawingml/2006/wordprocessingDrawing" xmlns:w10="urn:schemas-microsoft-com:office:word" xmlns:w="http://schemas.openxmlformats.org/wordprocessingml/2006/main" xmlns:w14="http://schemas.microsoft.com/office/word/2010/wordml" xmlns:w15="http://schemas.microsoft.com/office/word/2012/wordml" xmlns:wpg="http://schemas.microsoft.com/office/word/2010/wordprocessingGroup" xmlns:wpi="http://schemas.microsoft.com/office/word/2010/wordprocessingInk" xmlns:wne="http://schemas.microsoft.com/office/word/2006/wordml" xmlns:wps="http://schemas.microsoft.com/office/word/2010/wordprocessingShape" mc:Ignorable="w14 w15 wp14">
+<w:hdr xmlns:wpc="http://schemas.microsoft.com/office/word/2010/wordprocessingCanvas" xmlns:cx="http://schemas.microsoft.com/office/drawing/2014/chartex" xmlns:cx1="http://schemas.microsoft.com/office/drawing/2015/9/8/chartex" xmlns:mc="http://schemas.openxmlformats.org/markup-compatibility/2006" xmlns:o="urn:schemas-microsoft-com:office:office" xmlns:r="http://schemas.openxmlformats.org/officeDocument/2006/relationships" xmlns:m="http://schemas.openxmlformats.org/officeDocument/2006/math" xmlns:v="urn:schemas-microsoft-com:vml" xmlns:wp14="http://schemas.microsoft.com/office/word/2010/wordprocessingDrawing" xmlns:wp="http://schemas.openxmlformats.org/drawingml/2006/wordprocessingDrawing" xmlns:w10="urn:schemas-microsoft-com:office:word" xmlns:w="http://schemas.openxmlformats.org/wordprocessingml/2006/main" xmlns:w14="http://schemas.microsoft.com/office/word/2010/wordml" xmlns:w15="http://schemas.microsoft.com/office/word/2012/wordml" xmlns:w16se="http://schemas.microsoft.com/office/word/2015/wordml/symex" xmlns:wpg="http://schemas.microsoft.com/office/word/2010/wordprocessingGroup" xmlns:wpi="http://schemas.microsoft.com/office/word/2010/wordprocessingInk" xmlns:wne="http://schemas.microsoft.com/office/word/2006/wordml" xmlns:wps="http://schemas.microsoft.com/office/word/2010/wordprocessingShape" mc:Ignorable="w14 w15 w16se wp14">
   <w:p>
     <w:pPr>
       <w:pStyle w:val="Header"/>
@@ -36838,7 +37794,7 @@
 </file>
 
 <file path=word/header162.xml><?xml version="1.0" encoding="utf-8"?>
-<w:hdr xmlns:wpc="http://schemas.microsoft.com/office/word/2010/wordprocessingCanvas" xmlns:mo="http://schemas.microsoft.com/office/mac/office/2008/main" xmlns:mc="http://schemas.openxmlformats.org/markup-compatibility/2006" xmlns:mv="urn:schemas-microsoft-com:mac:vml" xmlns:o="urn:schemas-microsoft-com:office:office" xmlns:r="http://schemas.openxmlformats.org/officeDocument/2006/relationships" xmlns:m="http://schemas.openxmlformats.org/officeDocument/2006/math" xmlns:v="urn:schemas-microsoft-com:vml" xmlns:wp14="http://schemas.microsoft.com/office/word/2010/wordprocessingDrawing" xmlns:wp="http://schemas.openxmlformats.org/drawingml/2006/wordprocessingDrawing" xmlns:w10="urn:schemas-microsoft-com:office:word" xmlns:w="http://schemas.openxmlformats.org/wordprocessingml/2006/main" xmlns:w14="http://schemas.microsoft.com/office/word/2010/wordml" xmlns:w15="http://schemas.microsoft.com/office/word/2012/wordml" xmlns:wpg="http://schemas.microsoft.com/office/word/2010/wordprocessingGroup" xmlns:wpi="http://schemas.microsoft.com/office/word/2010/wordprocessingInk" xmlns:wne="http://schemas.microsoft.com/office/word/2006/wordml" xmlns:wps="http://schemas.microsoft.com/office/word/2010/wordprocessingShape" mc:Ignorable="w14 w15 wp14">
+<w:hdr xmlns:wpc="http://schemas.microsoft.com/office/word/2010/wordprocessingCanvas" xmlns:cx="http://schemas.microsoft.com/office/drawing/2014/chartex" xmlns:cx1="http://schemas.microsoft.com/office/drawing/2015/9/8/chartex" xmlns:mc="http://schemas.openxmlformats.org/markup-compatibility/2006" xmlns:o="urn:schemas-microsoft-com:office:office" xmlns:r="http://schemas.openxmlformats.org/officeDocument/2006/relationships" xmlns:m="http://schemas.openxmlformats.org/officeDocument/2006/math" xmlns:v="urn:schemas-microsoft-com:vml" xmlns:wp14="http://schemas.microsoft.com/office/word/2010/wordprocessingDrawing" xmlns:wp="http://schemas.openxmlformats.org/drawingml/2006/wordprocessingDrawing" xmlns:w10="urn:schemas-microsoft-com:office:word" xmlns:w="http://schemas.openxmlformats.org/wordprocessingml/2006/main" xmlns:w14="http://schemas.microsoft.com/office/word/2010/wordml" xmlns:w15="http://schemas.microsoft.com/office/word/2012/wordml" xmlns:w16se="http://schemas.microsoft.com/office/word/2015/wordml/symex" xmlns:wpg="http://schemas.microsoft.com/office/word/2010/wordprocessingGroup" xmlns:wpi="http://schemas.microsoft.com/office/word/2010/wordprocessingInk" xmlns:wne="http://schemas.microsoft.com/office/word/2006/wordml" xmlns:wps="http://schemas.microsoft.com/office/word/2010/wordprocessingShape" mc:Ignorable="w14 w15 w16se wp14">
   <w:p>
     <w:pPr>
       <w:pStyle w:val="Header"/>
@@ -36858,7 +37814,7 @@
 </file>
 
 <file path=word/header163.xml><?xml version="1.0" encoding="utf-8"?>
-<w:hdr xmlns:wpc="http://schemas.microsoft.com/office/word/2010/wordprocessingCanvas" xmlns:mo="http://schemas.microsoft.com/office/mac/office/2008/main" xmlns:mc="http://schemas.openxmlformats.org/markup-compatibility/2006" xmlns:mv="urn:schemas-microsoft-com:mac:vml" xmlns:o="urn:schemas-microsoft-com:office:office" xmlns:r="http://schemas.openxmlformats.org/officeDocument/2006/relationships" xmlns:m="http://schemas.openxmlformats.org/officeDocument/2006/math" xmlns:v="urn:schemas-microsoft-com:vml" xmlns:wp14="http://schemas.microsoft.com/office/word/2010/wordprocessingDrawing" xmlns:wp="http://schemas.openxmlformats.org/drawingml/2006/wordprocessingDrawing" xmlns:w10="urn:schemas-microsoft-com:office:word" xmlns:w="http://schemas.openxmlformats.org/wordprocessingml/2006/main" xmlns:w14="http://schemas.microsoft.com/office/word/2010/wordml" xmlns:w15="http://schemas.microsoft.com/office/word/2012/wordml" xmlns:wpg="http://schemas.microsoft.com/office/word/2010/wordprocessingGroup" xmlns:wpi="http://schemas.microsoft.com/office/word/2010/wordprocessingInk" xmlns:wne="http://schemas.microsoft.com/office/word/2006/wordml" xmlns:wps="http://schemas.microsoft.com/office/word/2010/wordprocessingShape" mc:Ignorable="w14 w15 wp14">
+<w:hdr xmlns:wpc="http://schemas.microsoft.com/office/word/2010/wordprocessingCanvas" xmlns:cx="http://schemas.microsoft.com/office/drawing/2014/chartex" xmlns:cx1="http://schemas.microsoft.com/office/drawing/2015/9/8/chartex" xmlns:mc="http://schemas.openxmlformats.org/markup-compatibility/2006" xmlns:o="urn:schemas-microsoft-com:office:office" xmlns:r="http://schemas.openxmlformats.org/officeDocument/2006/relationships" xmlns:m="http://schemas.openxmlformats.org/officeDocument/2006/math" xmlns:v="urn:schemas-microsoft-com:vml" xmlns:wp14="http://schemas.microsoft.com/office/word/2010/wordprocessingDrawing" xmlns:wp="http://schemas.openxmlformats.org/drawingml/2006/wordprocessingDrawing" xmlns:w10="urn:schemas-microsoft-com:office:word" xmlns:w="http://schemas.openxmlformats.org/wordprocessingml/2006/main" xmlns:w14="http://schemas.microsoft.com/office/word/2010/wordml" xmlns:w15="http://schemas.microsoft.com/office/word/2012/wordml" xmlns:w16se="http://schemas.microsoft.com/office/word/2015/wordml/symex" xmlns:wpg="http://schemas.microsoft.com/office/word/2010/wordprocessingGroup" xmlns:wpi="http://schemas.microsoft.com/office/word/2010/wordprocessingInk" xmlns:wne="http://schemas.microsoft.com/office/word/2006/wordml" xmlns:wps="http://schemas.microsoft.com/office/word/2010/wordprocessingShape" mc:Ignorable="w14 w15 w16se wp14">
   <w:p>
     <w:pPr>
       <w:pStyle w:val="Header"/>
@@ -36873,7 +37829,7 @@
 </file>
 
 <file path=word/header164.xml><?xml version="1.0" encoding="utf-8"?>
-<w:hdr xmlns:wpc="http://schemas.microsoft.com/office/word/2010/wordprocessingCanvas" xmlns:mo="http://schemas.microsoft.com/office/mac/office/2008/main" xmlns:mc="http://schemas.openxmlformats.org/markup-compatibility/2006" xmlns:mv="urn:schemas-microsoft-com:mac:vml" xmlns:o="urn:schemas-microsoft-com:office:office" xmlns:r="http://schemas.openxmlformats.org/officeDocument/2006/relationships" xmlns:m="http://schemas.openxmlformats.org/officeDocument/2006/math" xmlns:v="urn:schemas-microsoft-com:vml" xmlns:wp14="http://schemas.microsoft.com/office/word/2010/wordprocessingDrawing" xmlns:wp="http://schemas.openxmlformats.org/drawingml/2006/wordprocessingDrawing" xmlns:w10="urn:schemas-microsoft-com:office:word" xmlns:w="http://schemas.openxmlformats.org/wordprocessingml/2006/main" xmlns:w14="http://schemas.microsoft.com/office/word/2010/wordml" xmlns:w15="http://schemas.microsoft.com/office/word/2012/wordml" xmlns:wpg="http://schemas.microsoft.com/office/word/2010/wordprocessingGroup" xmlns:wpi="http://schemas.microsoft.com/office/word/2010/wordprocessingInk" xmlns:wne="http://schemas.microsoft.com/office/word/2006/wordml" xmlns:wps="http://schemas.microsoft.com/office/word/2010/wordprocessingShape" mc:Ignorable="w14 w15 wp14">
+<w:hdr xmlns:wpc="http://schemas.microsoft.com/office/word/2010/wordprocessingCanvas" xmlns:cx="http://schemas.microsoft.com/office/drawing/2014/chartex" xmlns:cx1="http://schemas.microsoft.com/office/drawing/2015/9/8/chartex" xmlns:mc="http://schemas.openxmlformats.org/markup-compatibility/2006" xmlns:o="urn:schemas-microsoft-com:office:office" xmlns:r="http://schemas.openxmlformats.org/officeDocument/2006/relationships" xmlns:m="http://schemas.openxmlformats.org/officeDocument/2006/math" xmlns:v="urn:schemas-microsoft-com:vml" xmlns:wp14="http://schemas.microsoft.com/office/word/2010/wordprocessingDrawing" xmlns:wp="http://schemas.openxmlformats.org/drawingml/2006/wordprocessingDrawing" xmlns:w10="urn:schemas-microsoft-com:office:word" xmlns:w="http://schemas.openxmlformats.org/wordprocessingml/2006/main" xmlns:w14="http://schemas.microsoft.com/office/word/2010/wordml" xmlns:w15="http://schemas.microsoft.com/office/word/2012/wordml" xmlns:w16se="http://schemas.microsoft.com/office/word/2015/wordml/symex" xmlns:wpg="http://schemas.microsoft.com/office/word/2010/wordprocessingGroup" xmlns:wpi="http://schemas.microsoft.com/office/word/2010/wordprocessingInk" xmlns:wne="http://schemas.microsoft.com/office/word/2006/wordml" xmlns:wps="http://schemas.microsoft.com/office/word/2010/wordprocessingShape" mc:Ignorable="w14 w15 w16se wp14">
   <w:p>
     <w:pPr>
       <w:pStyle w:val="Header"/>
@@ -36893,7 +37849,7 @@
 </file>
 
 <file path=word/header165.xml><?xml version="1.0" encoding="utf-8"?>
-<w:hdr xmlns:wpc="http://schemas.microsoft.com/office/word/2010/wordprocessingCanvas" xmlns:mo="http://schemas.microsoft.com/office/mac/office/2008/main" xmlns:mc="http://schemas.openxmlformats.org/markup-compatibility/2006" xmlns:mv="urn:schemas-microsoft-com:mac:vml" xmlns:o="urn:schemas-microsoft-com:office:office" xmlns:r="http://schemas.openxmlformats.org/officeDocument/2006/relationships" xmlns:m="http://schemas.openxmlformats.org/officeDocument/2006/math" xmlns:v="urn:schemas-microsoft-com:vml" xmlns:wp14="http://schemas.microsoft.com/office/word/2010/wordprocessingDrawing" xmlns:wp="http://schemas.openxmlformats.org/drawingml/2006/wordprocessingDrawing" xmlns:w10="urn:schemas-microsoft-com:office:word" xmlns:w="http://schemas.openxmlformats.org/wordprocessingml/2006/main" xmlns:w14="http://schemas.microsoft.com/office/word/2010/wordml" xmlns:w15="http://schemas.microsoft.com/office/word/2012/wordml" xmlns:wpg="http://schemas.microsoft.com/office/word/2010/wordprocessingGroup" xmlns:wpi="http://schemas.microsoft.com/office/word/2010/wordprocessingInk" xmlns:wne="http://schemas.microsoft.com/office/word/2006/wordml" xmlns:wps="http://schemas.microsoft.com/office/word/2010/wordprocessingShape" mc:Ignorable="w14 w15 wp14">
+<w:hdr xmlns:wpc="http://schemas.microsoft.com/office/word/2010/wordprocessingCanvas" xmlns:cx="http://schemas.microsoft.com/office/drawing/2014/chartex" xmlns:cx1="http://schemas.microsoft.com/office/drawing/2015/9/8/chartex" xmlns:mc="http://schemas.openxmlformats.org/markup-compatibility/2006" xmlns:o="urn:schemas-microsoft-com:office:office" xmlns:r="http://schemas.openxmlformats.org/officeDocument/2006/relationships" xmlns:m="http://schemas.openxmlformats.org/officeDocument/2006/math" xmlns:v="urn:schemas-microsoft-com:vml" xmlns:wp14="http://schemas.microsoft.com/office/word/2010/wordprocessingDrawing" xmlns:wp="http://schemas.openxmlformats.org/drawingml/2006/wordprocessingDrawing" xmlns:w10="urn:schemas-microsoft-com:office:word" xmlns:w="http://schemas.openxmlformats.org/wordprocessingml/2006/main" xmlns:w14="http://schemas.microsoft.com/office/word/2010/wordml" xmlns:w15="http://schemas.microsoft.com/office/word/2012/wordml" xmlns:w16se="http://schemas.microsoft.com/office/word/2015/wordml/symex" xmlns:wpg="http://schemas.microsoft.com/office/word/2010/wordprocessingGroup" xmlns:wpi="http://schemas.microsoft.com/office/word/2010/wordprocessingInk" xmlns:wne="http://schemas.microsoft.com/office/word/2006/wordml" xmlns:wps="http://schemas.microsoft.com/office/word/2010/wordprocessingShape" mc:Ignorable="w14 w15 w16se wp14">
   <w:p>
     <w:pPr>
       <w:pStyle w:val="Header"/>
@@ -36908,7 +37864,7 @@
 </file>
 
 <file path=word/header166.xml><?xml version="1.0" encoding="utf-8"?>
-<w:hdr xmlns:wpc="http://schemas.microsoft.com/office/word/2010/wordprocessingCanvas" xmlns:mo="http://schemas.microsoft.com/office/mac/office/2008/main" xmlns:mc="http://schemas.openxmlformats.org/markup-compatibility/2006" xmlns:mv="urn:schemas-microsoft-com:mac:vml" xmlns:o="urn:schemas-microsoft-com:office:office" xmlns:r="http://schemas.openxmlformats.org/officeDocument/2006/relationships" xmlns:m="http://schemas.openxmlformats.org/officeDocument/2006/math" xmlns:v="urn:schemas-microsoft-com:vml" xmlns:wp14="http://schemas.microsoft.com/office/word/2010/wordprocessingDrawing" xmlns:wp="http://schemas.openxmlformats.org/drawingml/2006/wordprocessingDrawing" xmlns:w10="urn:schemas-microsoft-com:office:word" xmlns:w="http://schemas.openxmlformats.org/wordprocessingml/2006/main" xmlns:w14="http://schemas.microsoft.com/office/word/2010/wordml" xmlns:w15="http://schemas.microsoft.com/office/word/2012/wordml" xmlns:wpg="http://schemas.microsoft.com/office/word/2010/wordprocessingGroup" xmlns:wpi="http://schemas.microsoft.com/office/word/2010/wordprocessingInk" xmlns:wne="http://schemas.microsoft.com/office/word/2006/wordml" xmlns:wps="http://schemas.microsoft.com/office/word/2010/wordprocessingShape" mc:Ignorable="w14 w15 wp14">
+<w:hdr xmlns:wpc="http://schemas.microsoft.com/office/word/2010/wordprocessingCanvas" xmlns:cx="http://schemas.microsoft.com/office/drawing/2014/chartex" xmlns:cx1="http://schemas.microsoft.com/office/drawing/2015/9/8/chartex" xmlns:mc="http://schemas.openxmlformats.org/markup-compatibility/2006" xmlns:o="urn:schemas-microsoft-com:office:office" xmlns:r="http://schemas.openxmlformats.org/officeDocument/2006/relationships" xmlns:m="http://schemas.openxmlformats.org/officeDocument/2006/math" xmlns:v="urn:schemas-microsoft-com:vml" xmlns:wp14="http://schemas.microsoft.com/office/word/2010/wordprocessingDrawing" xmlns:wp="http://schemas.openxmlformats.org/drawingml/2006/wordprocessingDrawing" xmlns:w10="urn:schemas-microsoft-com:office:word" xmlns:w="http://schemas.openxmlformats.org/wordprocessingml/2006/main" xmlns:w14="http://schemas.microsoft.com/office/word/2010/wordml" xmlns:w15="http://schemas.microsoft.com/office/word/2012/wordml" xmlns:w16se="http://schemas.microsoft.com/office/word/2015/wordml/symex" xmlns:wpg="http://schemas.microsoft.com/office/word/2010/wordprocessingGroup" xmlns:wpi="http://schemas.microsoft.com/office/word/2010/wordprocessingInk" xmlns:wne="http://schemas.microsoft.com/office/word/2006/wordml" xmlns:wps="http://schemas.microsoft.com/office/word/2010/wordprocessingShape" mc:Ignorable="w14 w15 w16se wp14">
   <w:p>
     <w:pPr>
       <w:pStyle w:val="Header"/>
@@ -36928,7 +37884,7 @@
 </file>
 
 <file path=word/header167.xml><?xml version="1.0" encoding="utf-8"?>
-<w:hdr xmlns:wpc="http://schemas.microsoft.com/office/word/2010/wordprocessingCanvas" xmlns:mo="http://schemas.microsoft.com/office/mac/office/2008/main" xmlns:mc="http://schemas.openxmlformats.org/markup-compatibility/2006" xmlns:mv="urn:schemas-microsoft-com:mac:vml" xmlns:o="urn:schemas-microsoft-com:office:office" xmlns:r="http://schemas.openxmlformats.org/officeDocument/2006/relationships" xmlns:m="http://schemas.openxmlformats.org/officeDocument/2006/math" xmlns:v="urn:schemas-microsoft-com:vml" xmlns:wp14="http://schemas.microsoft.com/office/word/2010/wordprocessingDrawing" xmlns:wp="http://schemas.openxmlformats.org/drawingml/2006/wordprocessingDrawing" xmlns:w10="urn:schemas-microsoft-com:office:word" xmlns:w="http://schemas.openxmlformats.org/wordprocessingml/2006/main" xmlns:w14="http://schemas.microsoft.com/office/word/2010/wordml" xmlns:w15="http://schemas.microsoft.com/office/word/2012/wordml" xmlns:wpg="http://schemas.microsoft.com/office/word/2010/wordprocessingGroup" xmlns:wpi="http://schemas.microsoft.com/office/word/2010/wordprocessingInk" xmlns:wne="http://schemas.microsoft.com/office/word/2006/wordml" xmlns:wps="http://schemas.microsoft.com/office/word/2010/wordprocessingShape" mc:Ignorable="w14 w15 wp14">
+<w:hdr xmlns:wpc="http://schemas.microsoft.com/office/word/2010/wordprocessingCanvas" xmlns:cx="http://schemas.microsoft.com/office/drawing/2014/chartex" xmlns:cx1="http://schemas.microsoft.com/office/drawing/2015/9/8/chartex" xmlns:mc="http://schemas.openxmlformats.org/markup-compatibility/2006" xmlns:o="urn:schemas-microsoft-com:office:office" xmlns:r="http://schemas.openxmlformats.org/officeDocument/2006/relationships" xmlns:m="http://schemas.openxmlformats.org/officeDocument/2006/math" xmlns:v="urn:schemas-microsoft-com:vml" xmlns:wp14="http://schemas.microsoft.com/office/word/2010/wordprocessingDrawing" xmlns:wp="http://schemas.openxmlformats.org/drawingml/2006/wordprocessingDrawing" xmlns:w10="urn:schemas-microsoft-com:office:word" xmlns:w="http://schemas.openxmlformats.org/wordprocessingml/2006/main" xmlns:w14="http://schemas.microsoft.com/office/word/2010/wordml" xmlns:w15="http://schemas.microsoft.com/office/word/2012/wordml" xmlns:w16se="http://schemas.microsoft.com/office/word/2015/wordml/symex" xmlns:wpg="http://schemas.microsoft.com/office/word/2010/wordprocessingGroup" xmlns:wpi="http://schemas.microsoft.com/office/word/2010/wordprocessingInk" xmlns:wne="http://schemas.microsoft.com/office/word/2006/wordml" xmlns:wps="http://schemas.microsoft.com/office/word/2010/wordprocessingShape" mc:Ignorable="w14 w15 w16se wp14">
   <w:p>
     <w:pPr>
       <w:pStyle w:val="Header"/>
@@ -36943,7 +37899,7 @@
 </file>
 
 <file path=word/header168.xml><?xml version="1.0" encoding="utf-8"?>
-<w:hdr xmlns:wpc="http://schemas.microsoft.com/office/word/2010/wordprocessingCanvas" xmlns:mo="http://schemas.microsoft.com/office/mac/office/2008/main" xmlns:mc="http://schemas.openxmlformats.org/markup-compatibility/2006" xmlns:mv="urn:schemas-microsoft-com:mac:vml" xmlns:o="urn:schemas-microsoft-com:office:office" xmlns:r="http://schemas.openxmlformats.org/officeDocument/2006/relationships" xmlns:m="http://schemas.openxmlformats.org/officeDocument/2006/math" xmlns:v="urn:schemas-microsoft-com:vml" xmlns:wp14="http://schemas.microsoft.com/office/word/2010/wordprocessingDrawing" xmlns:wp="http://schemas.openxmlformats.org/drawingml/2006/wordprocessingDrawing" xmlns:w10="urn:schemas-microsoft-com:office:word" xmlns:w="http://schemas.openxmlformats.org/wordprocessingml/2006/main" xmlns:w14="http://schemas.microsoft.com/office/word/2010/wordml" xmlns:w15="http://schemas.microsoft.com/office/word/2012/wordml" xmlns:wpg="http://schemas.microsoft.com/office/word/2010/wordprocessingGroup" xmlns:wpi="http://schemas.microsoft.com/office/word/2010/wordprocessingInk" xmlns:wne="http://schemas.microsoft.com/office/word/2006/wordml" xmlns:wps="http://schemas.microsoft.com/office/word/2010/wordprocessingShape" mc:Ignorable="w14 w15 wp14">
+<w:hdr xmlns:wpc="http://schemas.microsoft.com/office/word/2010/wordprocessingCanvas" xmlns:cx="http://schemas.microsoft.com/office/drawing/2014/chartex" xmlns:cx1="http://schemas.microsoft.com/office/drawing/2015/9/8/chartex" xmlns:mc="http://schemas.openxmlformats.org/markup-compatibility/2006" xmlns:o="urn:schemas-microsoft-com:office:office" xmlns:r="http://schemas.openxmlformats.org/officeDocument/2006/relationships" xmlns:m="http://schemas.openxmlformats.org/officeDocument/2006/math" xmlns:v="urn:schemas-microsoft-com:vml" xmlns:wp14="http://schemas.microsoft.com/office/word/2010/wordprocessingDrawing" xmlns:wp="http://schemas.openxmlformats.org/drawingml/2006/wordprocessingDrawing" xmlns:w10="urn:schemas-microsoft-com:office:word" xmlns:w="http://schemas.openxmlformats.org/wordprocessingml/2006/main" xmlns:w14="http://schemas.microsoft.com/office/word/2010/wordml" xmlns:w15="http://schemas.microsoft.com/office/word/2012/wordml" xmlns:w16se="http://schemas.microsoft.com/office/word/2015/wordml/symex" xmlns:wpg="http://schemas.microsoft.com/office/word/2010/wordprocessingGroup" xmlns:wpi="http://schemas.microsoft.com/office/word/2010/wordprocessingInk" xmlns:wne="http://schemas.microsoft.com/office/word/2006/wordml" xmlns:wps="http://schemas.microsoft.com/office/word/2010/wordprocessingShape" mc:Ignorable="w14 w15 w16se wp14">
   <w:p>
     <w:pPr>
       <w:pStyle w:val="Header"/>
@@ -36963,7 +37919,7 @@
 </file>
 
 <file path=word/header169.xml><?xml version="1.0" encoding="utf-8"?>
-<w:hdr xmlns:wpc="http://schemas.microsoft.com/office/word/2010/wordprocessingCanvas" xmlns:mo="http://schemas.microsoft.com/office/mac/office/2008/main" xmlns:mc="http://schemas.openxmlformats.org/markup-compatibility/2006" xmlns:mv="urn:schemas-microsoft-com:mac:vml" xmlns:o="urn:schemas-microsoft-com:office:office" xmlns:r="http://schemas.openxmlformats.org/officeDocument/2006/relationships" xmlns:m="http://schemas.openxmlformats.org/officeDocument/2006/math" xmlns:v="urn:schemas-microsoft-com:vml" xmlns:wp14="http://schemas.microsoft.com/office/word/2010/wordprocessingDrawing" xmlns:wp="http://schemas.openxmlformats.org/drawingml/2006/wordprocessingDrawing" xmlns:w10="urn:schemas-microsoft-com:office:word" xmlns:w="http://schemas.openxmlformats.org/wordprocessingml/2006/main" xmlns:w14="http://schemas.microsoft.com/office/word/2010/wordml" xmlns:w15="http://schemas.microsoft.com/office/word/2012/wordml" xmlns:wpg="http://schemas.microsoft.com/office/word/2010/wordprocessingGroup" xmlns:wpi="http://schemas.microsoft.com/office/word/2010/wordprocessingInk" xmlns:wne="http://schemas.microsoft.com/office/word/2006/wordml" xmlns:wps="http://schemas.microsoft.com/office/word/2010/wordprocessingShape" mc:Ignorable="w14 w15 wp14">
+<w:hdr xmlns:wpc="http://schemas.microsoft.com/office/word/2010/wordprocessingCanvas" xmlns:cx="http://schemas.microsoft.com/office/drawing/2014/chartex" xmlns:cx1="http://schemas.microsoft.com/office/drawing/2015/9/8/chartex" xmlns:mc="http://schemas.openxmlformats.org/markup-compatibility/2006" xmlns:o="urn:schemas-microsoft-com:office:office" xmlns:r="http://schemas.openxmlformats.org/officeDocument/2006/relationships" xmlns:m="http://schemas.openxmlformats.org/officeDocument/2006/math" xmlns:v="urn:schemas-microsoft-com:vml" xmlns:wp14="http://schemas.microsoft.com/office/word/2010/wordprocessingDrawing" xmlns:wp="http://schemas.openxmlformats.org/drawingml/2006/wordprocessingDrawing" xmlns:w10="urn:schemas-microsoft-com:office:word" xmlns:w="http://schemas.openxmlformats.org/wordprocessingml/2006/main" xmlns:w14="http://schemas.microsoft.com/office/word/2010/wordml" xmlns:w15="http://schemas.microsoft.com/office/word/2012/wordml" xmlns:w16se="http://schemas.microsoft.com/office/word/2015/wordml/symex" xmlns:wpg="http://schemas.microsoft.com/office/word/2010/wordprocessingGroup" xmlns:wpi="http://schemas.microsoft.com/office/word/2010/wordprocessingInk" xmlns:wne="http://schemas.microsoft.com/office/word/2006/wordml" xmlns:wps="http://schemas.microsoft.com/office/word/2010/wordprocessingShape" mc:Ignorable="w14 w15 w16se wp14">
   <w:p>
     <w:pPr>
       <w:pStyle w:val="Header"/>
@@ -36978,7 +37934,7 @@
 </file>
 
 <file path=word/header17.xml><?xml version="1.0" encoding="utf-8"?>
-<w:hdr xmlns:wpc="http://schemas.microsoft.com/office/word/2010/wordprocessingCanvas" xmlns:mo="http://schemas.microsoft.com/office/mac/office/2008/main" xmlns:mc="http://schemas.openxmlformats.org/markup-compatibility/2006" xmlns:mv="urn:schemas-microsoft-com:mac:vml" xmlns:o="urn:schemas-microsoft-com:office:office" xmlns:r="http://schemas.openxmlformats.org/officeDocument/2006/relationships" xmlns:m="http://schemas.openxmlformats.org/officeDocument/2006/math" xmlns:v="urn:schemas-microsoft-com:vml" xmlns:wp14="http://schemas.microsoft.com/office/word/2010/wordprocessingDrawing" xmlns:wp="http://schemas.openxmlformats.org/drawingml/2006/wordprocessingDrawing" xmlns:w10="urn:schemas-microsoft-com:office:word" xmlns:w="http://schemas.openxmlformats.org/wordprocessingml/2006/main" xmlns:w14="http://schemas.microsoft.com/office/word/2010/wordml" xmlns:w15="http://schemas.microsoft.com/office/word/2012/wordml" xmlns:wpg="http://schemas.microsoft.com/office/word/2010/wordprocessingGroup" xmlns:wpi="http://schemas.microsoft.com/office/word/2010/wordprocessingInk" xmlns:wne="http://schemas.microsoft.com/office/word/2006/wordml" xmlns:wps="http://schemas.microsoft.com/office/word/2010/wordprocessingShape" mc:Ignorable="w14 w15 wp14">
+<w:hdr xmlns:wpc="http://schemas.microsoft.com/office/word/2010/wordprocessingCanvas" xmlns:cx="http://schemas.microsoft.com/office/drawing/2014/chartex" xmlns:cx1="http://schemas.microsoft.com/office/drawing/2015/9/8/chartex" xmlns:mc="http://schemas.openxmlformats.org/markup-compatibility/2006" xmlns:o="urn:schemas-microsoft-com:office:office" xmlns:r="http://schemas.openxmlformats.org/officeDocument/2006/relationships" xmlns:m="http://schemas.openxmlformats.org/officeDocument/2006/math" xmlns:v="urn:schemas-microsoft-com:vml" xmlns:wp14="http://schemas.microsoft.com/office/word/2010/wordprocessingDrawing" xmlns:wp="http://schemas.openxmlformats.org/drawingml/2006/wordprocessingDrawing" xmlns:w10="urn:schemas-microsoft-com:office:word" xmlns:w="http://schemas.openxmlformats.org/wordprocessingml/2006/main" xmlns:w14="http://schemas.microsoft.com/office/word/2010/wordml" xmlns:w15="http://schemas.microsoft.com/office/word/2012/wordml" xmlns:w16se="http://schemas.microsoft.com/office/word/2015/wordml/symex" xmlns:wpg="http://schemas.microsoft.com/office/word/2010/wordprocessingGroup" xmlns:wpi="http://schemas.microsoft.com/office/word/2010/wordprocessingInk" xmlns:wne="http://schemas.microsoft.com/office/word/2006/wordml" xmlns:wps="http://schemas.microsoft.com/office/word/2010/wordprocessingShape" mc:Ignorable="w14 w15 w16se wp14">
   <w:p>
     <w:pPr>
       <w:pStyle w:val="Header"/>
@@ -36993,7 +37949,7 @@
 </file>
 
 <file path=word/header170.xml><?xml version="1.0" encoding="utf-8"?>
-<w:hdr xmlns:wpc="http://schemas.microsoft.com/office/word/2010/wordprocessingCanvas" xmlns:mo="http://schemas.microsoft.com/office/mac/office/2008/main" xmlns:mc="http://schemas.openxmlformats.org/markup-compatibility/2006" xmlns:mv="urn:schemas-microsoft-com:mac:vml" xmlns:o="urn:schemas-microsoft-com:office:office" xmlns:r="http://schemas.openxmlformats.org/officeDocument/2006/relationships" xmlns:m="http://schemas.openxmlformats.org/officeDocument/2006/math" xmlns:v="urn:schemas-microsoft-com:vml" xmlns:wp14="http://schemas.microsoft.com/office/word/2010/wordprocessingDrawing" xmlns:wp="http://schemas.openxmlformats.org/drawingml/2006/wordprocessingDrawing" xmlns:w10="urn:schemas-microsoft-com:office:word" xmlns:w="http://schemas.openxmlformats.org/wordprocessingml/2006/main" xmlns:w14="http://schemas.microsoft.com/office/word/2010/wordml" xmlns:w15="http://schemas.microsoft.com/office/word/2012/wordml" xmlns:wpg="http://schemas.microsoft.com/office/word/2010/wordprocessingGroup" xmlns:wpi="http://schemas.microsoft.com/office/word/2010/wordprocessingInk" xmlns:wne="http://schemas.microsoft.com/office/word/2006/wordml" xmlns:wps="http://schemas.microsoft.com/office/word/2010/wordprocessingShape" mc:Ignorable="w14 w15 wp14">
+<w:hdr xmlns:wpc="http://schemas.microsoft.com/office/word/2010/wordprocessingCanvas" xmlns:cx="http://schemas.microsoft.com/office/drawing/2014/chartex" xmlns:cx1="http://schemas.microsoft.com/office/drawing/2015/9/8/chartex" xmlns:mc="http://schemas.openxmlformats.org/markup-compatibility/2006" xmlns:o="urn:schemas-microsoft-com:office:office" xmlns:r="http://schemas.openxmlformats.org/officeDocument/2006/relationships" xmlns:m="http://schemas.openxmlformats.org/officeDocument/2006/math" xmlns:v="urn:schemas-microsoft-com:vml" xmlns:wp14="http://schemas.microsoft.com/office/word/2010/wordprocessingDrawing" xmlns:wp="http://schemas.openxmlformats.org/drawingml/2006/wordprocessingDrawing" xmlns:w10="urn:schemas-microsoft-com:office:word" xmlns:w="http://schemas.openxmlformats.org/wordprocessingml/2006/main" xmlns:w14="http://schemas.microsoft.com/office/word/2010/wordml" xmlns:w15="http://schemas.microsoft.com/office/word/2012/wordml" xmlns:w16se="http://schemas.microsoft.com/office/word/2015/wordml/symex" xmlns:wpg="http://schemas.microsoft.com/office/word/2010/wordprocessingGroup" xmlns:wpi="http://schemas.microsoft.com/office/word/2010/wordprocessingInk" xmlns:wne="http://schemas.microsoft.com/office/word/2006/wordml" xmlns:wps="http://schemas.microsoft.com/office/word/2010/wordprocessingShape" mc:Ignorable="w14 w15 w16se wp14">
   <w:p>
     <w:pPr>
       <w:pStyle w:val="Header"/>
@@ -37013,7 +37969,7 @@
 </file>
 
 <file path=word/header171.xml><?xml version="1.0" encoding="utf-8"?>
-<w:hdr xmlns:wpc="http://schemas.microsoft.com/office/word/2010/wordprocessingCanvas" xmlns:mo="http://schemas.microsoft.com/office/mac/office/2008/main" xmlns:mc="http://schemas.openxmlformats.org/markup-compatibility/2006" xmlns:mv="urn:schemas-microsoft-com:mac:vml" xmlns:o="urn:schemas-microsoft-com:office:office" xmlns:r="http://schemas.openxmlformats.org/officeDocument/2006/relationships" xmlns:m="http://schemas.openxmlformats.org/officeDocument/2006/math" xmlns:v="urn:schemas-microsoft-com:vml" xmlns:wp14="http://schemas.microsoft.com/office/word/2010/wordprocessingDrawing" xmlns:wp="http://schemas.openxmlformats.org/drawingml/2006/wordprocessingDrawing" xmlns:w10="urn:schemas-microsoft-com:office:word" xmlns:w="http://schemas.openxmlformats.org/wordprocessingml/2006/main" xmlns:w14="http://schemas.microsoft.com/office/word/2010/wordml" xmlns:w15="http://schemas.microsoft.com/office/word/2012/wordml" xmlns:wpg="http://schemas.microsoft.com/office/word/2010/wordprocessingGroup" xmlns:wpi="http://schemas.microsoft.com/office/word/2010/wordprocessingInk" xmlns:wne="http://schemas.microsoft.com/office/word/2006/wordml" xmlns:wps="http://schemas.microsoft.com/office/word/2010/wordprocessingShape" mc:Ignorable="w14 w15 wp14">
+<w:hdr xmlns:wpc="http://schemas.microsoft.com/office/word/2010/wordprocessingCanvas" xmlns:cx="http://schemas.microsoft.com/office/drawing/2014/chartex" xmlns:cx1="http://schemas.microsoft.com/office/drawing/2015/9/8/chartex" xmlns:mc="http://schemas.openxmlformats.org/markup-compatibility/2006" xmlns:o="urn:schemas-microsoft-com:office:office" xmlns:r="http://schemas.openxmlformats.org/officeDocument/2006/relationships" xmlns:m="http://schemas.openxmlformats.org/officeDocument/2006/math" xmlns:v="urn:schemas-microsoft-com:vml" xmlns:wp14="http://schemas.microsoft.com/office/word/2010/wordprocessingDrawing" xmlns:wp="http://schemas.openxmlformats.org/drawingml/2006/wordprocessingDrawing" xmlns:w10="urn:schemas-microsoft-com:office:word" xmlns:w="http://schemas.openxmlformats.org/wordprocessingml/2006/main" xmlns:w14="http://schemas.microsoft.com/office/word/2010/wordml" xmlns:w15="http://schemas.microsoft.com/office/word/2012/wordml" xmlns:w16se="http://schemas.microsoft.com/office/word/2015/wordml/symex" xmlns:wpg="http://schemas.microsoft.com/office/word/2010/wordprocessingGroup" xmlns:wpi="http://schemas.microsoft.com/office/word/2010/wordprocessingInk" xmlns:wne="http://schemas.microsoft.com/office/word/2006/wordml" xmlns:wps="http://schemas.microsoft.com/office/word/2010/wordprocessingShape" mc:Ignorable="w14 w15 w16se wp14">
   <w:p>
     <w:pPr>
       <w:pStyle w:val="Header"/>
@@ -37028,7 +37984,7 @@
 </file>
 
 <file path=word/header172.xml><?xml version="1.0" encoding="utf-8"?>
-<w:hdr xmlns:wpc="http://schemas.microsoft.com/office/word/2010/wordprocessingCanvas" xmlns:mo="http://schemas.microsoft.com/office/mac/office/2008/main" xmlns:mc="http://schemas.openxmlformats.org/markup-compatibility/2006" xmlns:mv="urn:schemas-microsoft-com:mac:vml" xmlns:o="urn:schemas-microsoft-com:office:office" xmlns:r="http://schemas.openxmlformats.org/officeDocument/2006/relationships" xmlns:m="http://schemas.openxmlformats.org/officeDocument/2006/math" xmlns:v="urn:schemas-microsoft-com:vml" xmlns:wp14="http://schemas.microsoft.com/office/word/2010/wordprocessingDrawing" xmlns:wp="http://schemas.openxmlformats.org/drawingml/2006/wordprocessingDrawing" xmlns:w10="urn:schemas-microsoft-com:office:word" xmlns:w="http://schemas.openxmlformats.org/wordprocessingml/2006/main" xmlns:w14="http://schemas.microsoft.com/office/word/2010/wordml" xmlns:w15="http://schemas.microsoft.com/office/word/2012/wordml" xmlns:wpg="http://schemas.microsoft.com/office/word/2010/wordprocessingGroup" xmlns:wpi="http://schemas.microsoft.com/office/word/2010/wordprocessingInk" xmlns:wne="http://schemas.microsoft.com/office/word/2006/wordml" xmlns:wps="http://schemas.microsoft.com/office/word/2010/wordprocessingShape" mc:Ignorable="w14 w15 wp14">
+<w:hdr xmlns:wpc="http://schemas.microsoft.com/office/word/2010/wordprocessingCanvas" xmlns:cx="http://schemas.microsoft.com/office/drawing/2014/chartex" xmlns:cx1="http://schemas.microsoft.com/office/drawing/2015/9/8/chartex" xmlns:mc="http://schemas.openxmlformats.org/markup-compatibility/2006" xmlns:o="urn:schemas-microsoft-com:office:office" xmlns:r="http://schemas.openxmlformats.org/officeDocument/2006/relationships" xmlns:m="http://schemas.openxmlformats.org/officeDocument/2006/math" xmlns:v="urn:schemas-microsoft-com:vml" xmlns:wp14="http://schemas.microsoft.com/office/word/2010/wordprocessingDrawing" xmlns:wp="http://schemas.openxmlformats.org/drawingml/2006/wordprocessingDrawing" xmlns:w10="urn:schemas-microsoft-com:office:word" xmlns:w="http://schemas.openxmlformats.org/wordprocessingml/2006/main" xmlns:w14="http://schemas.microsoft.com/office/word/2010/wordml" xmlns:w15="http://schemas.microsoft.com/office/word/2012/wordml" xmlns:w16se="http://schemas.microsoft.com/office/word/2015/wordml/symex" xmlns:wpg="http://schemas.microsoft.com/office/word/2010/wordprocessingGroup" xmlns:wpi="http://schemas.microsoft.com/office/word/2010/wordprocessingInk" xmlns:wne="http://schemas.microsoft.com/office/word/2006/wordml" xmlns:wps="http://schemas.microsoft.com/office/word/2010/wordprocessingShape" mc:Ignorable="w14 w15 w16se wp14">
   <w:p>
     <w:pPr>
       <w:pStyle w:val="Header"/>
@@ -37048,7 +38004,7 @@
 </file>
 
 <file path=word/header173.xml><?xml version="1.0" encoding="utf-8"?>
-<w:hdr xmlns:wpc="http://schemas.microsoft.com/office/word/2010/wordprocessingCanvas" xmlns:mo="http://schemas.microsoft.com/office/mac/office/2008/main" xmlns:mc="http://schemas.openxmlformats.org/markup-compatibility/2006" xmlns:mv="urn:schemas-microsoft-com:mac:vml" xmlns:o="urn:schemas-microsoft-com:office:office" xmlns:r="http://schemas.openxmlformats.org/officeDocument/2006/relationships" xmlns:m="http://schemas.openxmlformats.org/officeDocument/2006/math" xmlns:v="urn:schemas-microsoft-com:vml" xmlns:wp14="http://schemas.microsoft.com/office/word/2010/wordprocessingDrawing" xmlns:wp="http://schemas.openxmlformats.org/drawingml/2006/wordprocessingDrawing" xmlns:w10="urn:schemas-microsoft-com:office:word" xmlns:w="http://schemas.openxmlformats.org/wordprocessingml/2006/main" xmlns:w14="http://schemas.microsoft.com/office/word/2010/wordml" xmlns:w15="http://schemas.microsoft.com/office/word/2012/wordml" xmlns:wpg="http://schemas.microsoft.com/office/word/2010/wordprocessingGroup" xmlns:wpi="http://schemas.microsoft.com/office/word/2010/wordprocessingInk" xmlns:wne="http://schemas.microsoft.com/office/word/2006/wordml" xmlns:wps="http://schemas.microsoft.com/office/word/2010/wordprocessingShape" mc:Ignorable="w14 w15 wp14">
+<w:hdr xmlns:wpc="http://schemas.microsoft.com/office/word/2010/wordprocessingCanvas" xmlns:cx="http://schemas.microsoft.com/office/drawing/2014/chartex" xmlns:cx1="http://schemas.microsoft.com/office/drawing/2015/9/8/chartex" xmlns:mc="http://schemas.openxmlformats.org/markup-compatibility/2006" xmlns:o="urn:schemas-microsoft-com:office:office" xmlns:r="http://schemas.openxmlformats.org/officeDocument/2006/relationships" xmlns:m="http://schemas.openxmlformats.org/officeDocument/2006/math" xmlns:v="urn:schemas-microsoft-com:vml" xmlns:wp14="http://schemas.microsoft.com/office/word/2010/wordprocessingDrawing" xmlns:wp="http://schemas.openxmlformats.org/drawingml/2006/wordprocessingDrawing" xmlns:w10="urn:schemas-microsoft-com:office:word" xmlns:w="http://schemas.openxmlformats.org/wordprocessingml/2006/main" xmlns:w14="http://schemas.microsoft.com/office/word/2010/wordml" xmlns:w15="http://schemas.microsoft.com/office/word/2012/wordml" xmlns:w16se="http://schemas.microsoft.com/office/word/2015/wordml/symex" xmlns:wpg="http://schemas.microsoft.com/office/word/2010/wordprocessingGroup" xmlns:wpi="http://schemas.microsoft.com/office/word/2010/wordprocessingInk" xmlns:wne="http://schemas.microsoft.com/office/word/2006/wordml" xmlns:wps="http://schemas.microsoft.com/office/word/2010/wordprocessingShape" mc:Ignorable="w14 w15 w16se wp14">
   <w:p>
     <w:pPr>
       <w:pStyle w:val="Header"/>
@@ -37063,7 +38019,7 @@
 </file>
 
 <file path=word/header174.xml><?xml version="1.0" encoding="utf-8"?>
-<w:hdr xmlns:wpc="http://schemas.microsoft.com/office/word/2010/wordprocessingCanvas" xmlns:mo="http://schemas.microsoft.com/office/mac/office/2008/main" xmlns:mc="http://schemas.openxmlformats.org/markup-compatibility/2006" xmlns:mv="urn:schemas-microsoft-com:mac:vml" xmlns:o="urn:schemas-microsoft-com:office:office" xmlns:r="http://schemas.openxmlformats.org/officeDocument/2006/relationships" xmlns:m="http://schemas.openxmlformats.org/officeDocument/2006/math" xmlns:v="urn:schemas-microsoft-com:vml" xmlns:wp14="http://schemas.microsoft.com/office/word/2010/wordprocessingDrawing" xmlns:wp="http://schemas.openxmlformats.org/drawingml/2006/wordprocessingDrawing" xmlns:w10="urn:schemas-microsoft-com:office:word" xmlns:w="http://schemas.openxmlformats.org/wordprocessingml/2006/main" xmlns:w14="http://schemas.microsoft.com/office/word/2010/wordml" xmlns:w15="http://schemas.microsoft.com/office/word/2012/wordml" xmlns:wpg="http://schemas.microsoft.com/office/word/2010/wordprocessingGroup" xmlns:wpi="http://schemas.microsoft.com/office/word/2010/wordprocessingInk" xmlns:wne="http://schemas.microsoft.com/office/word/2006/wordml" xmlns:wps="http://schemas.microsoft.com/office/word/2010/wordprocessingShape" mc:Ignorable="w14 w15 wp14">
+<w:hdr xmlns:wpc="http://schemas.microsoft.com/office/word/2010/wordprocessingCanvas" xmlns:cx="http://schemas.microsoft.com/office/drawing/2014/chartex" xmlns:cx1="http://schemas.microsoft.com/office/drawing/2015/9/8/chartex" xmlns:mc="http://schemas.openxmlformats.org/markup-compatibility/2006" xmlns:o="urn:schemas-microsoft-com:office:office" xmlns:r="http://schemas.openxmlformats.org/officeDocument/2006/relationships" xmlns:m="http://schemas.openxmlformats.org/officeDocument/2006/math" xmlns:v="urn:schemas-microsoft-com:vml" xmlns:wp14="http://schemas.microsoft.com/office/word/2010/wordprocessingDrawing" xmlns:wp="http://schemas.openxmlformats.org/drawingml/2006/wordprocessingDrawing" xmlns:w10="urn:schemas-microsoft-com:office:word" xmlns:w="http://schemas.openxmlformats.org/wordprocessingml/2006/main" xmlns:w14="http://schemas.microsoft.com/office/word/2010/wordml" xmlns:w15="http://schemas.microsoft.com/office/word/2012/wordml" xmlns:w16se="http://schemas.microsoft.com/office/word/2015/wordml/symex" xmlns:wpg="http://schemas.microsoft.com/office/word/2010/wordprocessingGroup" xmlns:wpi="http://schemas.microsoft.com/office/word/2010/wordprocessingInk" xmlns:wne="http://schemas.microsoft.com/office/word/2006/wordml" xmlns:wps="http://schemas.microsoft.com/office/word/2010/wordprocessingShape" mc:Ignorable="w14 w15 w16se wp14">
   <w:p>
     <w:pPr>
       <w:pStyle w:val="Header"/>
@@ -37083,7 +38039,7 @@
 </file>
 
 <file path=word/header175.xml><?xml version="1.0" encoding="utf-8"?>
-<w:hdr xmlns:wpc="http://schemas.microsoft.com/office/word/2010/wordprocessingCanvas" xmlns:mo="http://schemas.microsoft.com/office/mac/office/2008/main" xmlns:mc="http://schemas.openxmlformats.org/markup-compatibility/2006" xmlns:mv="urn:schemas-microsoft-com:mac:vml" xmlns:o="urn:schemas-microsoft-com:office:office" xmlns:r="http://schemas.openxmlformats.org/officeDocument/2006/relationships" xmlns:m="http://schemas.openxmlformats.org/officeDocument/2006/math" xmlns:v="urn:schemas-microsoft-com:vml" xmlns:wp14="http://schemas.microsoft.com/office/word/2010/wordprocessingDrawing" xmlns:wp="http://schemas.openxmlformats.org/drawingml/2006/wordprocessingDrawing" xmlns:w10="urn:schemas-microsoft-com:office:word" xmlns:w="http://schemas.openxmlformats.org/wordprocessingml/2006/main" xmlns:w14="http://schemas.microsoft.com/office/word/2010/wordml" xmlns:w15="http://schemas.microsoft.com/office/word/2012/wordml" xmlns:wpg="http://schemas.microsoft.com/office/word/2010/wordprocessingGroup" xmlns:wpi="http://schemas.microsoft.com/office/word/2010/wordprocessingInk" xmlns:wne="http://schemas.microsoft.com/office/word/2006/wordml" xmlns:wps="http://schemas.microsoft.com/office/word/2010/wordprocessingShape" mc:Ignorable="w14 w15 wp14">
+<w:hdr xmlns:wpc="http://schemas.microsoft.com/office/word/2010/wordprocessingCanvas" xmlns:cx="http://schemas.microsoft.com/office/drawing/2014/chartex" xmlns:cx1="http://schemas.microsoft.com/office/drawing/2015/9/8/chartex" xmlns:mc="http://schemas.openxmlformats.org/markup-compatibility/2006" xmlns:o="urn:schemas-microsoft-com:office:office" xmlns:r="http://schemas.openxmlformats.org/officeDocument/2006/relationships" xmlns:m="http://schemas.openxmlformats.org/officeDocument/2006/math" xmlns:v="urn:schemas-microsoft-com:vml" xmlns:wp14="http://schemas.microsoft.com/office/word/2010/wordprocessingDrawing" xmlns:wp="http://schemas.openxmlformats.org/drawingml/2006/wordprocessingDrawing" xmlns:w10="urn:schemas-microsoft-com:office:word" xmlns:w="http://schemas.openxmlformats.org/wordprocessingml/2006/main" xmlns:w14="http://schemas.microsoft.com/office/word/2010/wordml" xmlns:w15="http://schemas.microsoft.com/office/word/2012/wordml" xmlns:w16se="http://schemas.microsoft.com/office/word/2015/wordml/symex" xmlns:wpg="http://schemas.microsoft.com/office/word/2010/wordprocessingGroup" xmlns:wpi="http://schemas.microsoft.com/office/word/2010/wordprocessingInk" xmlns:wne="http://schemas.microsoft.com/office/word/2006/wordml" xmlns:wps="http://schemas.microsoft.com/office/word/2010/wordprocessingShape" mc:Ignorable="w14 w15 w16se wp14">
   <w:p>
     <w:pPr>
       <w:pStyle w:val="Header"/>
@@ -37098,7 +38054,7 @@
 </file>
 
 <file path=word/header176.xml><?xml version="1.0" encoding="utf-8"?>
-<w:hdr xmlns:wpc="http://schemas.microsoft.com/office/word/2010/wordprocessingCanvas" xmlns:mo="http://schemas.microsoft.com/office/mac/office/2008/main" xmlns:mc="http://schemas.openxmlformats.org/markup-compatibility/2006" xmlns:mv="urn:schemas-microsoft-com:mac:vml" xmlns:o="urn:schemas-microsoft-com:office:office" xmlns:r="http://schemas.openxmlformats.org/officeDocument/2006/relationships" xmlns:m="http://schemas.openxmlformats.org/officeDocument/2006/math" xmlns:v="urn:schemas-microsoft-com:vml" xmlns:wp14="http://schemas.microsoft.com/office/word/2010/wordprocessingDrawing" xmlns:wp="http://schemas.openxmlformats.org/drawingml/2006/wordprocessingDrawing" xmlns:w10="urn:schemas-microsoft-com:office:word" xmlns:w="http://schemas.openxmlformats.org/wordprocessingml/2006/main" xmlns:w14="http://schemas.microsoft.com/office/word/2010/wordml" xmlns:w15="http://schemas.microsoft.com/office/word/2012/wordml" xmlns:wpg="http://schemas.microsoft.com/office/word/2010/wordprocessingGroup" xmlns:wpi="http://schemas.microsoft.com/office/word/2010/wordprocessingInk" xmlns:wne="http://schemas.microsoft.com/office/word/2006/wordml" xmlns:wps="http://schemas.microsoft.com/office/word/2010/wordprocessingShape" mc:Ignorable="w14 w15 wp14">
+<w:hdr xmlns:wpc="http://schemas.microsoft.com/office/word/2010/wordprocessingCanvas" xmlns:cx="http://schemas.microsoft.com/office/drawing/2014/chartex" xmlns:cx1="http://schemas.microsoft.com/office/drawing/2015/9/8/chartex" xmlns:mc="http://schemas.openxmlformats.org/markup-compatibility/2006" xmlns:o="urn:schemas-microsoft-com:office:office" xmlns:r="http://schemas.openxmlformats.org/officeDocument/2006/relationships" xmlns:m="http://schemas.openxmlformats.org/officeDocument/2006/math" xmlns:v="urn:schemas-microsoft-com:vml" xmlns:wp14="http://schemas.microsoft.com/office/word/2010/wordprocessingDrawing" xmlns:wp="http://schemas.openxmlformats.org/drawingml/2006/wordprocessingDrawing" xmlns:w10="urn:schemas-microsoft-com:office:word" xmlns:w="http://schemas.openxmlformats.org/wordprocessingml/2006/main" xmlns:w14="http://schemas.microsoft.com/office/word/2010/wordml" xmlns:w15="http://schemas.microsoft.com/office/word/2012/wordml" xmlns:w16se="http://schemas.microsoft.com/office/word/2015/wordml/symex" xmlns:wpg="http://schemas.microsoft.com/office/word/2010/wordprocessingGroup" xmlns:wpi="http://schemas.microsoft.com/office/word/2010/wordprocessingInk" xmlns:wne="http://schemas.microsoft.com/office/word/2006/wordml" xmlns:wps="http://schemas.microsoft.com/office/word/2010/wordprocessingShape" mc:Ignorable="w14 w15 w16se wp14">
   <w:p>
     <w:pPr>
       <w:pStyle w:val="Header"/>
@@ -37118,7 +38074,7 @@
 </file>
 
 <file path=word/header177.xml><?xml version="1.0" encoding="utf-8"?>
-<w:hdr xmlns:wpc="http://schemas.microsoft.com/office/word/2010/wordprocessingCanvas" xmlns:mo="http://schemas.microsoft.com/office/mac/office/2008/main" xmlns:mc="http://schemas.openxmlformats.org/markup-compatibility/2006" xmlns:mv="urn:schemas-microsoft-com:mac:vml" xmlns:o="urn:schemas-microsoft-com:office:office" xmlns:r="http://schemas.openxmlformats.org/officeDocument/2006/relationships" xmlns:m="http://schemas.openxmlformats.org/officeDocument/2006/math" xmlns:v="urn:schemas-microsoft-com:vml" xmlns:wp14="http://schemas.microsoft.com/office/word/2010/wordprocessingDrawing" xmlns:wp="http://schemas.openxmlformats.org/drawingml/2006/wordprocessingDrawing" xmlns:w10="urn:schemas-microsoft-com:office:word" xmlns:w="http://schemas.openxmlformats.org/wordprocessingml/2006/main" xmlns:w14="http://schemas.microsoft.com/office/word/2010/wordml" xmlns:w15="http://schemas.microsoft.com/office/word/2012/wordml" xmlns:wpg="http://schemas.microsoft.com/office/word/2010/wordprocessingGroup" xmlns:wpi="http://schemas.microsoft.com/office/word/2010/wordprocessingInk" xmlns:wne="http://schemas.microsoft.com/office/word/2006/wordml" xmlns:wps="http://schemas.microsoft.com/office/word/2010/wordprocessingShape" mc:Ignorable="w14 w15 wp14">
+<w:hdr xmlns:wpc="http://schemas.microsoft.com/office/word/2010/wordprocessingCanvas" xmlns:cx="http://schemas.microsoft.com/office/drawing/2014/chartex" xmlns:cx1="http://schemas.microsoft.com/office/drawing/2015/9/8/chartex" xmlns:mc="http://schemas.openxmlformats.org/markup-compatibility/2006" xmlns:o="urn:schemas-microsoft-com:office:office" xmlns:r="http://schemas.openxmlformats.org/officeDocument/2006/relationships" xmlns:m="http://schemas.openxmlformats.org/officeDocument/2006/math" xmlns:v="urn:schemas-microsoft-com:vml" xmlns:wp14="http://schemas.microsoft.com/office/word/2010/wordprocessingDrawing" xmlns:wp="http://schemas.openxmlformats.org/drawingml/2006/wordprocessingDrawing" xmlns:w10="urn:schemas-microsoft-com:office:word" xmlns:w="http://schemas.openxmlformats.org/wordprocessingml/2006/main" xmlns:w14="http://schemas.microsoft.com/office/word/2010/wordml" xmlns:w15="http://schemas.microsoft.com/office/word/2012/wordml" xmlns:w16se="http://schemas.microsoft.com/office/word/2015/wordml/symex" xmlns:wpg="http://schemas.microsoft.com/office/word/2010/wordprocessingGroup" xmlns:wpi="http://schemas.microsoft.com/office/word/2010/wordprocessingInk" xmlns:wne="http://schemas.microsoft.com/office/word/2006/wordml" xmlns:wps="http://schemas.microsoft.com/office/word/2010/wordprocessingShape" mc:Ignorable="w14 w15 w16se wp14">
   <w:p>
     <w:pPr>
       <w:pStyle w:val="Header"/>
@@ -37133,7 +38089,7 @@
 </file>
 
 <file path=word/header178.xml><?xml version="1.0" encoding="utf-8"?>
-<w:hdr xmlns:wpc="http://schemas.microsoft.com/office/word/2010/wordprocessingCanvas" xmlns:mo="http://schemas.microsoft.com/office/mac/office/2008/main" xmlns:mc="http://schemas.openxmlformats.org/markup-compatibility/2006" xmlns:mv="urn:schemas-microsoft-com:mac:vml" xmlns:o="urn:schemas-microsoft-com:office:office" xmlns:r="http://schemas.openxmlformats.org/officeDocument/2006/relationships" xmlns:m="http://schemas.openxmlformats.org/officeDocument/2006/math" xmlns:v="urn:schemas-microsoft-com:vml" xmlns:wp14="http://schemas.microsoft.com/office/word/2010/wordprocessingDrawing" xmlns:wp="http://schemas.openxmlformats.org/drawingml/2006/wordprocessingDrawing" xmlns:w10="urn:schemas-microsoft-com:office:word" xmlns:w="http://schemas.openxmlformats.org/wordprocessingml/2006/main" xmlns:w14="http://schemas.microsoft.com/office/word/2010/wordml" xmlns:w15="http://schemas.microsoft.com/office/word/2012/wordml" xmlns:wpg="http://schemas.microsoft.com/office/word/2010/wordprocessingGroup" xmlns:wpi="http://schemas.microsoft.com/office/word/2010/wordprocessingInk" xmlns:wne="http://schemas.microsoft.com/office/word/2006/wordml" xmlns:wps="http://schemas.microsoft.com/office/word/2010/wordprocessingShape" mc:Ignorable="w14 w15 wp14">
+<w:hdr xmlns:wpc="http://schemas.microsoft.com/office/word/2010/wordprocessingCanvas" xmlns:cx="http://schemas.microsoft.com/office/drawing/2014/chartex" xmlns:cx1="http://schemas.microsoft.com/office/drawing/2015/9/8/chartex" xmlns:mc="http://schemas.openxmlformats.org/markup-compatibility/2006" xmlns:o="urn:schemas-microsoft-com:office:office" xmlns:r="http://schemas.openxmlformats.org/officeDocument/2006/relationships" xmlns:m="http://schemas.openxmlformats.org/officeDocument/2006/math" xmlns:v="urn:schemas-microsoft-com:vml" xmlns:wp14="http://schemas.microsoft.com/office/word/2010/wordprocessingDrawing" xmlns:wp="http://schemas.openxmlformats.org/drawingml/2006/wordprocessingDrawing" xmlns:w10="urn:schemas-microsoft-com:office:word" xmlns:w="http://schemas.openxmlformats.org/wordprocessingml/2006/main" xmlns:w14="http://schemas.microsoft.com/office/word/2010/wordml" xmlns:w15="http://schemas.microsoft.com/office/word/2012/wordml" xmlns:w16se="http://schemas.microsoft.com/office/word/2015/wordml/symex" xmlns:wpg="http://schemas.microsoft.com/office/word/2010/wordprocessingGroup" xmlns:wpi="http://schemas.microsoft.com/office/word/2010/wordprocessingInk" xmlns:wne="http://schemas.microsoft.com/office/word/2006/wordml" xmlns:wps="http://schemas.microsoft.com/office/word/2010/wordprocessingShape" mc:Ignorable="w14 w15 w16se wp14">
   <w:p>
     <w:pPr>
       <w:pStyle w:val="Header"/>
@@ -37153,7 +38109,7 @@
 </file>
 
 <file path=word/header179.xml><?xml version="1.0" encoding="utf-8"?>
-<w:hdr xmlns:wpc="http://schemas.microsoft.com/office/word/2010/wordprocessingCanvas" xmlns:mo="http://schemas.microsoft.com/office/mac/office/2008/main" xmlns:mc="http://schemas.openxmlformats.org/markup-compatibility/2006" xmlns:mv="urn:schemas-microsoft-com:mac:vml" xmlns:o="urn:schemas-microsoft-com:office:office" xmlns:r="http://schemas.openxmlformats.org/officeDocument/2006/relationships" xmlns:m="http://schemas.openxmlformats.org/officeDocument/2006/math" xmlns:v="urn:schemas-microsoft-com:vml" xmlns:wp14="http://schemas.microsoft.com/office/word/2010/wordprocessingDrawing" xmlns:wp="http://schemas.openxmlformats.org/drawingml/2006/wordprocessingDrawing" xmlns:w10="urn:schemas-microsoft-com:office:word" xmlns:w="http://schemas.openxmlformats.org/wordprocessingml/2006/main" xmlns:w14="http://schemas.microsoft.com/office/word/2010/wordml" xmlns:w15="http://schemas.microsoft.com/office/word/2012/wordml" xmlns:wpg="http://schemas.microsoft.com/office/word/2010/wordprocessingGroup" xmlns:wpi="http://schemas.microsoft.com/office/word/2010/wordprocessingInk" xmlns:wne="http://schemas.microsoft.com/office/word/2006/wordml" xmlns:wps="http://schemas.microsoft.com/office/word/2010/wordprocessingShape" mc:Ignorable="w14 w15 wp14">
+<w:hdr xmlns:wpc="http://schemas.microsoft.com/office/word/2010/wordprocessingCanvas" xmlns:cx="http://schemas.microsoft.com/office/drawing/2014/chartex" xmlns:cx1="http://schemas.microsoft.com/office/drawing/2015/9/8/chartex" xmlns:mc="http://schemas.openxmlformats.org/markup-compatibility/2006" xmlns:o="urn:schemas-microsoft-com:office:office" xmlns:r="http://schemas.openxmlformats.org/officeDocument/2006/relationships" xmlns:m="http://schemas.openxmlformats.org/officeDocument/2006/math" xmlns:v="urn:schemas-microsoft-com:vml" xmlns:wp14="http://schemas.microsoft.com/office/word/2010/wordprocessingDrawing" xmlns:wp="http://schemas.openxmlformats.org/drawingml/2006/wordprocessingDrawing" xmlns:w10="urn:schemas-microsoft-com:office:word" xmlns:w="http://schemas.openxmlformats.org/wordprocessingml/2006/main" xmlns:w14="http://schemas.microsoft.com/office/word/2010/wordml" xmlns:w15="http://schemas.microsoft.com/office/word/2012/wordml" xmlns:w16se="http://schemas.microsoft.com/office/word/2015/wordml/symex" xmlns:wpg="http://schemas.microsoft.com/office/word/2010/wordprocessingGroup" xmlns:wpi="http://schemas.microsoft.com/office/word/2010/wordprocessingInk" xmlns:wne="http://schemas.microsoft.com/office/word/2006/wordml" xmlns:wps="http://schemas.microsoft.com/office/word/2010/wordprocessingShape" mc:Ignorable="w14 w15 w16se wp14">
   <w:p>
     <w:pPr>
       <w:pStyle w:val="Header"/>
@@ -37168,7 +38124,7 @@
 </file>
 
 <file path=word/header18.xml><?xml version="1.0" encoding="utf-8"?>
-<w:hdr xmlns:wpc="http://schemas.microsoft.com/office/word/2010/wordprocessingCanvas" xmlns:mo="http://schemas.microsoft.com/office/mac/office/2008/main" xmlns:mc="http://schemas.openxmlformats.org/markup-compatibility/2006" xmlns:mv="urn:schemas-microsoft-com:mac:vml" xmlns:o="urn:schemas-microsoft-com:office:office" xmlns:r="http://schemas.openxmlformats.org/officeDocument/2006/relationships" xmlns:m="http://schemas.openxmlformats.org/officeDocument/2006/math" xmlns:v="urn:schemas-microsoft-com:vml" xmlns:wp14="http://schemas.microsoft.com/office/word/2010/wordprocessingDrawing" xmlns:wp="http://schemas.openxmlformats.org/drawingml/2006/wordprocessingDrawing" xmlns:w10="urn:schemas-microsoft-com:office:word" xmlns:w="http://schemas.openxmlformats.org/wordprocessingml/2006/main" xmlns:w14="http://schemas.microsoft.com/office/word/2010/wordml" xmlns:w15="http://schemas.microsoft.com/office/word/2012/wordml" xmlns:wpg="http://schemas.microsoft.com/office/word/2010/wordprocessingGroup" xmlns:wpi="http://schemas.microsoft.com/office/word/2010/wordprocessingInk" xmlns:wne="http://schemas.microsoft.com/office/word/2006/wordml" xmlns:wps="http://schemas.microsoft.com/office/word/2010/wordprocessingShape" mc:Ignorable="w14 w15 wp14">
+<w:hdr xmlns:wpc="http://schemas.microsoft.com/office/word/2010/wordprocessingCanvas" xmlns:cx="http://schemas.microsoft.com/office/drawing/2014/chartex" xmlns:cx1="http://schemas.microsoft.com/office/drawing/2015/9/8/chartex" xmlns:mc="http://schemas.openxmlformats.org/markup-compatibility/2006" xmlns:o="urn:schemas-microsoft-com:office:office" xmlns:r="http://schemas.openxmlformats.org/officeDocument/2006/relationships" xmlns:m="http://schemas.openxmlformats.org/officeDocument/2006/math" xmlns:v="urn:schemas-microsoft-com:vml" xmlns:wp14="http://schemas.microsoft.com/office/word/2010/wordprocessingDrawing" xmlns:wp="http://schemas.openxmlformats.org/drawingml/2006/wordprocessingDrawing" xmlns:w10="urn:schemas-microsoft-com:office:word" xmlns:w="http://schemas.openxmlformats.org/wordprocessingml/2006/main" xmlns:w14="http://schemas.microsoft.com/office/word/2010/wordml" xmlns:w15="http://schemas.microsoft.com/office/word/2012/wordml" xmlns:w16se="http://schemas.microsoft.com/office/word/2015/wordml/symex" xmlns:wpg="http://schemas.microsoft.com/office/word/2010/wordprocessingGroup" xmlns:wpi="http://schemas.microsoft.com/office/word/2010/wordprocessingInk" xmlns:wne="http://schemas.microsoft.com/office/word/2006/wordml" xmlns:wps="http://schemas.microsoft.com/office/word/2010/wordprocessingShape" mc:Ignorable="w14 w15 w16se wp14">
   <w:p>
     <w:pPr>
       <w:pStyle w:val="Header"/>
@@ -37188,7 +38144,7 @@
 </file>
 
 <file path=word/header180.xml><?xml version="1.0" encoding="utf-8"?>
-<w:hdr xmlns:wpc="http://schemas.microsoft.com/office/word/2010/wordprocessingCanvas" xmlns:mo="http://schemas.microsoft.com/office/mac/office/2008/main" xmlns:mc="http://schemas.openxmlformats.org/markup-compatibility/2006" xmlns:mv="urn:schemas-microsoft-com:mac:vml" xmlns:o="urn:schemas-microsoft-com:office:office" xmlns:r="http://schemas.openxmlformats.org/officeDocument/2006/relationships" xmlns:m="http://schemas.openxmlformats.org/officeDocument/2006/math" xmlns:v="urn:schemas-microsoft-com:vml" xmlns:wp14="http://schemas.microsoft.com/office/word/2010/wordprocessingDrawing" xmlns:wp="http://schemas.openxmlformats.org/drawingml/2006/wordprocessingDrawing" xmlns:w10="urn:schemas-microsoft-com:office:word" xmlns:w="http://schemas.openxmlformats.org/wordprocessingml/2006/main" xmlns:w14="http://schemas.microsoft.com/office/word/2010/wordml" xmlns:w15="http://schemas.microsoft.com/office/word/2012/wordml" xmlns:wpg="http://schemas.microsoft.com/office/word/2010/wordprocessingGroup" xmlns:wpi="http://schemas.microsoft.com/office/word/2010/wordprocessingInk" xmlns:wne="http://schemas.microsoft.com/office/word/2006/wordml" xmlns:wps="http://schemas.microsoft.com/office/word/2010/wordprocessingShape" mc:Ignorable="w14 w15 wp14">
+<w:hdr xmlns:wpc="http://schemas.microsoft.com/office/word/2010/wordprocessingCanvas" xmlns:cx="http://schemas.microsoft.com/office/drawing/2014/chartex" xmlns:cx1="http://schemas.microsoft.com/office/drawing/2015/9/8/chartex" xmlns:mc="http://schemas.openxmlformats.org/markup-compatibility/2006" xmlns:o="urn:schemas-microsoft-com:office:office" xmlns:r="http://schemas.openxmlformats.org/officeDocument/2006/relationships" xmlns:m="http://schemas.openxmlformats.org/officeDocument/2006/math" xmlns:v="urn:schemas-microsoft-com:vml" xmlns:wp14="http://schemas.microsoft.com/office/word/2010/wordprocessingDrawing" xmlns:wp="http://schemas.openxmlformats.org/drawingml/2006/wordprocessingDrawing" xmlns:w10="urn:schemas-microsoft-com:office:word" xmlns:w="http://schemas.openxmlformats.org/wordprocessingml/2006/main" xmlns:w14="http://schemas.microsoft.com/office/word/2010/wordml" xmlns:w15="http://schemas.microsoft.com/office/word/2012/wordml" xmlns:w16se="http://schemas.microsoft.com/office/word/2015/wordml/symex" xmlns:wpg="http://schemas.microsoft.com/office/word/2010/wordprocessingGroup" xmlns:wpi="http://schemas.microsoft.com/office/word/2010/wordprocessingInk" xmlns:wne="http://schemas.microsoft.com/office/word/2006/wordml" xmlns:wps="http://schemas.microsoft.com/office/word/2010/wordprocessingShape" mc:Ignorable="w14 w15 w16se wp14">
   <w:p>
     <w:pPr>
       <w:pStyle w:val="Header"/>
@@ -37208,7 +38164,7 @@
 </file>
 
 <file path=word/header181.xml><?xml version="1.0" encoding="utf-8"?>
-<w:hdr xmlns:wpc="http://schemas.microsoft.com/office/word/2010/wordprocessingCanvas" xmlns:mo="http://schemas.microsoft.com/office/mac/office/2008/main" xmlns:mc="http://schemas.openxmlformats.org/markup-compatibility/2006" xmlns:mv="urn:schemas-microsoft-com:mac:vml" xmlns:o="urn:schemas-microsoft-com:office:office" xmlns:r="http://schemas.openxmlformats.org/officeDocument/2006/relationships" xmlns:m="http://schemas.openxmlformats.org/officeDocument/2006/math" xmlns:v="urn:schemas-microsoft-com:vml" xmlns:wp14="http://schemas.microsoft.com/office/word/2010/wordprocessingDrawing" xmlns:wp="http://schemas.openxmlformats.org/drawingml/2006/wordprocessingDrawing" xmlns:w10="urn:schemas-microsoft-com:office:word" xmlns:w="http://schemas.openxmlformats.org/wordprocessingml/2006/main" xmlns:w14="http://schemas.microsoft.com/office/word/2010/wordml" xmlns:w15="http://schemas.microsoft.com/office/word/2012/wordml" xmlns:wpg="http://schemas.microsoft.com/office/word/2010/wordprocessingGroup" xmlns:wpi="http://schemas.microsoft.com/office/word/2010/wordprocessingInk" xmlns:wne="http://schemas.microsoft.com/office/word/2006/wordml" xmlns:wps="http://schemas.microsoft.com/office/word/2010/wordprocessingShape" mc:Ignorable="w14 w15 wp14">
+<w:hdr xmlns:wpc="http://schemas.microsoft.com/office/word/2010/wordprocessingCanvas" xmlns:cx="http://schemas.microsoft.com/office/drawing/2014/chartex" xmlns:cx1="http://schemas.microsoft.com/office/drawing/2015/9/8/chartex" xmlns:mc="http://schemas.openxmlformats.org/markup-compatibility/2006" xmlns:o="urn:schemas-microsoft-com:office:office" xmlns:r="http://schemas.openxmlformats.org/officeDocument/2006/relationships" xmlns:m="http://schemas.openxmlformats.org/officeDocument/2006/math" xmlns:v="urn:schemas-microsoft-com:vml" xmlns:wp14="http://schemas.microsoft.com/office/word/2010/wordprocessingDrawing" xmlns:wp="http://schemas.openxmlformats.org/drawingml/2006/wordprocessingDrawing" xmlns:w10="urn:schemas-microsoft-com:office:word" xmlns:w="http://schemas.openxmlformats.org/wordprocessingml/2006/main" xmlns:w14="http://schemas.microsoft.com/office/word/2010/wordml" xmlns:w15="http://schemas.microsoft.com/office/word/2012/wordml" xmlns:w16se="http://schemas.microsoft.com/office/word/2015/wordml/symex" xmlns:wpg="http://schemas.microsoft.com/office/word/2010/wordprocessingGroup" xmlns:wpi="http://schemas.microsoft.com/office/word/2010/wordprocessingInk" xmlns:wne="http://schemas.microsoft.com/office/word/2006/wordml" xmlns:wps="http://schemas.microsoft.com/office/word/2010/wordprocessingShape" mc:Ignorable="w14 w15 w16se wp14">
   <w:p>
     <w:pPr>
       <w:pStyle w:val="Header"/>
@@ -37223,7 +38179,7 @@
 </file>
 
 <file path=word/header182.xml><?xml version="1.0" encoding="utf-8"?>
-<w:hdr xmlns:wpc="http://schemas.microsoft.com/office/word/2010/wordprocessingCanvas" xmlns:mo="http://schemas.microsoft.com/office/mac/office/2008/main" xmlns:mc="http://schemas.openxmlformats.org/markup-compatibility/2006" xmlns:mv="urn:schemas-microsoft-com:mac:vml" xmlns:o="urn:schemas-microsoft-com:office:office" xmlns:r="http://schemas.openxmlformats.org/officeDocument/2006/relationships" xmlns:m="http://schemas.openxmlformats.org/officeDocument/2006/math" xmlns:v="urn:schemas-microsoft-com:vml" xmlns:wp14="http://schemas.microsoft.com/office/word/2010/wordprocessingDrawing" xmlns:wp="http://schemas.openxmlformats.org/drawingml/2006/wordprocessingDrawing" xmlns:w10="urn:schemas-microsoft-com:office:word" xmlns:w="http://schemas.openxmlformats.org/wordprocessingml/2006/main" xmlns:w14="http://schemas.microsoft.com/office/word/2010/wordml" xmlns:w15="http://schemas.microsoft.com/office/word/2012/wordml" xmlns:wpg="http://schemas.microsoft.com/office/word/2010/wordprocessingGroup" xmlns:wpi="http://schemas.microsoft.com/office/word/2010/wordprocessingInk" xmlns:wne="http://schemas.microsoft.com/office/word/2006/wordml" xmlns:wps="http://schemas.microsoft.com/office/word/2010/wordprocessingShape" mc:Ignorable="w14 w15 wp14">
+<w:hdr xmlns:wpc="http://schemas.microsoft.com/office/word/2010/wordprocessingCanvas" xmlns:cx="http://schemas.microsoft.com/office/drawing/2014/chartex" xmlns:cx1="http://schemas.microsoft.com/office/drawing/2015/9/8/chartex" xmlns:mc="http://schemas.openxmlformats.org/markup-compatibility/2006" xmlns:o="urn:schemas-microsoft-com:office:office" xmlns:r="http://schemas.openxmlformats.org/officeDocument/2006/relationships" xmlns:m="http://schemas.openxmlformats.org/officeDocument/2006/math" xmlns:v="urn:schemas-microsoft-com:vml" xmlns:wp14="http://schemas.microsoft.com/office/word/2010/wordprocessingDrawing" xmlns:wp="http://schemas.openxmlformats.org/drawingml/2006/wordprocessingDrawing" xmlns:w10="urn:schemas-microsoft-com:office:word" xmlns:w="http://schemas.openxmlformats.org/wordprocessingml/2006/main" xmlns:w14="http://schemas.microsoft.com/office/word/2010/wordml" xmlns:w15="http://schemas.microsoft.com/office/word/2012/wordml" xmlns:w16se="http://schemas.microsoft.com/office/word/2015/wordml/symex" xmlns:wpg="http://schemas.microsoft.com/office/word/2010/wordprocessingGroup" xmlns:wpi="http://schemas.microsoft.com/office/word/2010/wordprocessingInk" xmlns:wne="http://schemas.microsoft.com/office/word/2006/wordml" xmlns:wps="http://schemas.microsoft.com/office/word/2010/wordprocessingShape" mc:Ignorable="w14 w15 w16se wp14">
   <w:p>
     <w:pPr>
       <w:pStyle w:val="Header"/>
@@ -37243,7 +38199,7 @@
 </file>
 
 <file path=word/header183.xml><?xml version="1.0" encoding="utf-8"?>
-<w:hdr xmlns:wpc="http://schemas.microsoft.com/office/word/2010/wordprocessingCanvas" xmlns:mo="http://schemas.microsoft.com/office/mac/office/2008/main" xmlns:mc="http://schemas.openxmlformats.org/markup-compatibility/2006" xmlns:mv="urn:schemas-microsoft-com:mac:vml" xmlns:o="urn:schemas-microsoft-com:office:office" xmlns:r="http://schemas.openxmlformats.org/officeDocument/2006/relationships" xmlns:m="http://schemas.openxmlformats.org/officeDocument/2006/math" xmlns:v="urn:schemas-microsoft-com:vml" xmlns:wp14="http://schemas.microsoft.com/office/word/2010/wordprocessingDrawing" xmlns:wp="http://schemas.openxmlformats.org/drawingml/2006/wordprocessingDrawing" xmlns:w10="urn:schemas-microsoft-com:office:word" xmlns:w="http://schemas.openxmlformats.org/wordprocessingml/2006/main" xmlns:w14="http://schemas.microsoft.com/office/word/2010/wordml" xmlns:w15="http://schemas.microsoft.com/office/word/2012/wordml" xmlns:wpg="http://schemas.microsoft.com/office/word/2010/wordprocessingGroup" xmlns:wpi="http://schemas.microsoft.com/office/word/2010/wordprocessingInk" xmlns:wne="http://schemas.microsoft.com/office/word/2006/wordml" xmlns:wps="http://schemas.microsoft.com/office/word/2010/wordprocessingShape" mc:Ignorable="w14 w15 wp14">
+<w:hdr xmlns:wpc="http://schemas.microsoft.com/office/word/2010/wordprocessingCanvas" xmlns:cx="http://schemas.microsoft.com/office/drawing/2014/chartex" xmlns:cx1="http://schemas.microsoft.com/office/drawing/2015/9/8/chartex" xmlns:mc="http://schemas.openxmlformats.org/markup-compatibility/2006" xmlns:o="urn:schemas-microsoft-com:office:office" xmlns:r="http://schemas.openxmlformats.org/officeDocument/2006/relationships" xmlns:m="http://schemas.openxmlformats.org/officeDocument/2006/math" xmlns:v="urn:schemas-microsoft-com:vml" xmlns:wp14="http://schemas.microsoft.com/office/word/2010/wordprocessingDrawing" xmlns:wp="http://schemas.openxmlformats.org/drawingml/2006/wordprocessingDrawing" xmlns:w10="urn:schemas-microsoft-com:office:word" xmlns:w="http://schemas.openxmlformats.org/wordprocessingml/2006/main" xmlns:w14="http://schemas.microsoft.com/office/word/2010/wordml" xmlns:w15="http://schemas.microsoft.com/office/word/2012/wordml" xmlns:w16se="http://schemas.microsoft.com/office/word/2015/wordml/symex" xmlns:wpg="http://schemas.microsoft.com/office/word/2010/wordprocessingGroup" xmlns:wpi="http://schemas.microsoft.com/office/word/2010/wordprocessingInk" xmlns:wne="http://schemas.microsoft.com/office/word/2006/wordml" xmlns:wps="http://schemas.microsoft.com/office/word/2010/wordprocessingShape" mc:Ignorable="w14 w15 w16se wp14">
   <w:p>
     <w:pPr>
       <w:pStyle w:val="Header"/>
@@ -37258,7 +38214,7 @@
 </file>
 
 <file path=word/header184.xml><?xml version="1.0" encoding="utf-8"?>
-<w:hdr xmlns:wpc="http://schemas.microsoft.com/office/word/2010/wordprocessingCanvas" xmlns:mo="http://schemas.microsoft.com/office/mac/office/2008/main" xmlns:mc="http://schemas.openxmlformats.org/markup-compatibility/2006" xmlns:mv="urn:schemas-microsoft-com:mac:vml" xmlns:o="urn:schemas-microsoft-com:office:office" xmlns:r="http://schemas.openxmlformats.org/officeDocument/2006/relationships" xmlns:m="http://schemas.openxmlformats.org/officeDocument/2006/math" xmlns:v="urn:schemas-microsoft-com:vml" xmlns:wp14="http://schemas.microsoft.com/office/word/2010/wordprocessingDrawing" xmlns:wp="http://schemas.openxmlformats.org/drawingml/2006/wordprocessingDrawing" xmlns:w10="urn:schemas-microsoft-com:office:word" xmlns:w="http://schemas.openxmlformats.org/wordprocessingml/2006/main" xmlns:w14="http://schemas.microsoft.com/office/word/2010/wordml" xmlns:w15="http://schemas.microsoft.com/office/word/2012/wordml" xmlns:wpg="http://schemas.microsoft.com/office/word/2010/wordprocessingGroup" xmlns:wpi="http://schemas.microsoft.com/office/word/2010/wordprocessingInk" xmlns:wne="http://schemas.microsoft.com/office/word/2006/wordml" xmlns:wps="http://schemas.microsoft.com/office/word/2010/wordprocessingShape" mc:Ignorable="w14 w15 wp14">
+<w:hdr xmlns:wpc="http://schemas.microsoft.com/office/word/2010/wordprocessingCanvas" xmlns:cx="http://schemas.microsoft.com/office/drawing/2014/chartex" xmlns:cx1="http://schemas.microsoft.com/office/drawing/2015/9/8/chartex" xmlns:mc="http://schemas.openxmlformats.org/markup-compatibility/2006" xmlns:o="urn:schemas-microsoft-com:office:office" xmlns:r="http://schemas.openxmlformats.org/officeDocument/2006/relationships" xmlns:m="http://schemas.openxmlformats.org/officeDocument/2006/math" xmlns:v="urn:schemas-microsoft-com:vml" xmlns:wp14="http://schemas.microsoft.com/office/word/2010/wordprocessingDrawing" xmlns:wp="http://schemas.openxmlformats.org/drawingml/2006/wordprocessingDrawing" xmlns:w10="urn:schemas-microsoft-com:office:word" xmlns:w="http://schemas.openxmlformats.org/wordprocessingml/2006/main" xmlns:w14="http://schemas.microsoft.com/office/word/2010/wordml" xmlns:w15="http://schemas.microsoft.com/office/word/2012/wordml" xmlns:w16se="http://schemas.microsoft.com/office/word/2015/wordml/symex" xmlns:wpg="http://schemas.microsoft.com/office/word/2010/wordprocessingGroup" xmlns:wpi="http://schemas.microsoft.com/office/word/2010/wordprocessingInk" xmlns:wne="http://schemas.microsoft.com/office/word/2006/wordml" xmlns:wps="http://schemas.microsoft.com/office/word/2010/wordprocessingShape" mc:Ignorable="w14 w15 w16se wp14">
   <w:p>
     <w:pPr>
       <w:pStyle w:val="Header"/>
@@ -37278,7 +38234,7 @@
 </file>
 
 <file path=word/header185.xml><?xml version="1.0" encoding="utf-8"?>
-<w:hdr xmlns:wpc="http://schemas.microsoft.com/office/word/2010/wordprocessingCanvas" xmlns:mo="http://schemas.microsoft.com/office/mac/office/2008/main" xmlns:mc="http://schemas.openxmlformats.org/markup-compatibility/2006" xmlns:mv="urn:schemas-microsoft-com:mac:vml" xmlns:o="urn:schemas-microsoft-com:office:office" xmlns:r="http://schemas.openxmlformats.org/officeDocument/2006/relationships" xmlns:m="http://schemas.openxmlformats.org/officeDocument/2006/math" xmlns:v="urn:schemas-microsoft-com:vml" xmlns:wp14="http://schemas.microsoft.com/office/word/2010/wordprocessingDrawing" xmlns:wp="http://schemas.openxmlformats.org/drawingml/2006/wordprocessingDrawing" xmlns:w10="urn:schemas-microsoft-com:office:word" xmlns:w="http://schemas.openxmlformats.org/wordprocessingml/2006/main" xmlns:w14="http://schemas.microsoft.com/office/word/2010/wordml" xmlns:w15="http://schemas.microsoft.com/office/word/2012/wordml" xmlns:wpg="http://schemas.microsoft.com/office/word/2010/wordprocessingGroup" xmlns:wpi="http://schemas.microsoft.com/office/word/2010/wordprocessingInk" xmlns:wne="http://schemas.microsoft.com/office/word/2006/wordml" xmlns:wps="http://schemas.microsoft.com/office/word/2010/wordprocessingShape" mc:Ignorable="w14 w15 wp14">
+<w:hdr xmlns:wpc="http://schemas.microsoft.com/office/word/2010/wordprocessingCanvas" xmlns:cx="http://schemas.microsoft.com/office/drawing/2014/chartex" xmlns:cx1="http://schemas.microsoft.com/office/drawing/2015/9/8/chartex" xmlns:mc="http://schemas.openxmlformats.org/markup-compatibility/2006" xmlns:o="urn:schemas-microsoft-com:office:office" xmlns:r="http://schemas.openxmlformats.org/officeDocument/2006/relationships" xmlns:m="http://schemas.openxmlformats.org/officeDocument/2006/math" xmlns:v="urn:schemas-microsoft-com:vml" xmlns:wp14="http://schemas.microsoft.com/office/word/2010/wordprocessingDrawing" xmlns:wp="http://schemas.openxmlformats.org/drawingml/2006/wordprocessingDrawing" xmlns:w10="urn:schemas-microsoft-com:office:word" xmlns:w="http://schemas.openxmlformats.org/wordprocessingml/2006/main" xmlns:w14="http://schemas.microsoft.com/office/word/2010/wordml" xmlns:w15="http://schemas.microsoft.com/office/word/2012/wordml" xmlns:w16se="http://schemas.microsoft.com/office/word/2015/wordml/symex" xmlns:wpg="http://schemas.microsoft.com/office/word/2010/wordprocessingGroup" xmlns:wpi="http://schemas.microsoft.com/office/word/2010/wordprocessingInk" xmlns:wne="http://schemas.microsoft.com/office/word/2006/wordml" xmlns:wps="http://schemas.microsoft.com/office/word/2010/wordprocessingShape" mc:Ignorable="w14 w15 w16se wp14">
   <w:p>
     <w:pPr>
       <w:pStyle w:val="Header"/>
@@ -37293,7 +38249,7 @@
 </file>
 
 <file path=word/header186.xml><?xml version="1.0" encoding="utf-8"?>
-<w:hdr xmlns:wpc="http://schemas.microsoft.com/office/word/2010/wordprocessingCanvas" xmlns:mo="http://schemas.microsoft.com/office/mac/office/2008/main" xmlns:mc="http://schemas.openxmlformats.org/markup-compatibility/2006" xmlns:mv="urn:schemas-microsoft-com:mac:vml" xmlns:o="urn:schemas-microsoft-com:office:office" xmlns:r="http://schemas.openxmlformats.org/officeDocument/2006/relationships" xmlns:m="http://schemas.openxmlformats.org/officeDocument/2006/math" xmlns:v="urn:schemas-microsoft-com:vml" xmlns:wp14="http://schemas.microsoft.com/office/word/2010/wordprocessingDrawing" xmlns:wp="http://schemas.openxmlformats.org/drawingml/2006/wordprocessingDrawing" xmlns:w10="urn:schemas-microsoft-com:office:word" xmlns:w="http://schemas.openxmlformats.org/wordprocessingml/2006/main" xmlns:w14="http://schemas.microsoft.com/office/word/2010/wordml" xmlns:w15="http://schemas.microsoft.com/office/word/2012/wordml" xmlns:wpg="http://schemas.microsoft.com/office/word/2010/wordprocessingGroup" xmlns:wpi="http://schemas.microsoft.com/office/word/2010/wordprocessingInk" xmlns:wne="http://schemas.microsoft.com/office/word/2006/wordml" xmlns:wps="http://schemas.microsoft.com/office/word/2010/wordprocessingShape" mc:Ignorable="w14 w15 wp14">
+<w:hdr xmlns:wpc="http://schemas.microsoft.com/office/word/2010/wordprocessingCanvas" xmlns:cx="http://schemas.microsoft.com/office/drawing/2014/chartex" xmlns:cx1="http://schemas.microsoft.com/office/drawing/2015/9/8/chartex" xmlns:mc="http://schemas.openxmlformats.org/markup-compatibility/2006" xmlns:o="urn:schemas-microsoft-com:office:office" xmlns:r="http://schemas.openxmlformats.org/officeDocument/2006/relationships" xmlns:m="http://schemas.openxmlformats.org/officeDocument/2006/math" xmlns:v="urn:schemas-microsoft-com:vml" xmlns:wp14="http://schemas.microsoft.com/office/word/2010/wordprocessingDrawing" xmlns:wp="http://schemas.openxmlformats.org/drawingml/2006/wordprocessingDrawing" xmlns:w10="urn:schemas-microsoft-com:office:word" xmlns:w="http://schemas.openxmlformats.org/wordprocessingml/2006/main" xmlns:w14="http://schemas.microsoft.com/office/word/2010/wordml" xmlns:w15="http://schemas.microsoft.com/office/word/2012/wordml" xmlns:w16se="http://schemas.microsoft.com/office/word/2015/wordml/symex" xmlns:wpg="http://schemas.microsoft.com/office/word/2010/wordprocessingGroup" xmlns:wpi="http://schemas.microsoft.com/office/word/2010/wordprocessingInk" xmlns:wne="http://schemas.microsoft.com/office/word/2006/wordml" xmlns:wps="http://schemas.microsoft.com/office/word/2010/wordprocessingShape" mc:Ignorable="w14 w15 w16se wp14">
   <w:p>
     <w:pPr>
       <w:pStyle w:val="Header"/>
@@ -37313,7 +38269,7 @@
 </file>
 
 <file path=word/header187.xml><?xml version="1.0" encoding="utf-8"?>
-<w:hdr xmlns:wpc="http://schemas.microsoft.com/office/word/2010/wordprocessingCanvas" xmlns:mo="http://schemas.microsoft.com/office/mac/office/2008/main" xmlns:mc="http://schemas.openxmlformats.org/markup-compatibility/2006" xmlns:mv="urn:schemas-microsoft-com:mac:vml" xmlns:o="urn:schemas-microsoft-com:office:office" xmlns:r="http://schemas.openxmlformats.org/officeDocument/2006/relationships" xmlns:m="http://schemas.openxmlformats.org/officeDocument/2006/math" xmlns:v="urn:schemas-microsoft-com:vml" xmlns:wp14="http://schemas.microsoft.com/office/word/2010/wordprocessingDrawing" xmlns:wp="http://schemas.openxmlformats.org/drawingml/2006/wordprocessingDrawing" xmlns:w10="urn:schemas-microsoft-com:office:word" xmlns:w="http://schemas.openxmlformats.org/wordprocessingml/2006/main" xmlns:w14="http://schemas.microsoft.com/office/word/2010/wordml" xmlns:w15="http://schemas.microsoft.com/office/word/2012/wordml" xmlns:wpg="http://schemas.microsoft.com/office/word/2010/wordprocessingGroup" xmlns:wpi="http://schemas.microsoft.com/office/word/2010/wordprocessingInk" xmlns:wne="http://schemas.microsoft.com/office/word/2006/wordml" xmlns:wps="http://schemas.microsoft.com/office/word/2010/wordprocessingShape" mc:Ignorable="w14 w15 wp14">
+<w:hdr xmlns:wpc="http://schemas.microsoft.com/office/word/2010/wordprocessingCanvas" xmlns:cx="http://schemas.microsoft.com/office/drawing/2014/chartex" xmlns:cx1="http://schemas.microsoft.com/office/drawing/2015/9/8/chartex" xmlns:mc="http://schemas.openxmlformats.org/markup-compatibility/2006" xmlns:o="urn:schemas-microsoft-com:office:office" xmlns:r="http://schemas.openxmlformats.org/officeDocument/2006/relationships" xmlns:m="http://schemas.openxmlformats.org/officeDocument/2006/math" xmlns:v="urn:schemas-microsoft-com:vml" xmlns:wp14="http://schemas.microsoft.com/office/word/2010/wordprocessingDrawing" xmlns:wp="http://schemas.openxmlformats.org/drawingml/2006/wordprocessingDrawing" xmlns:w10="urn:schemas-microsoft-com:office:word" xmlns:w="http://schemas.openxmlformats.org/wordprocessingml/2006/main" xmlns:w14="http://schemas.microsoft.com/office/word/2010/wordml" xmlns:w15="http://schemas.microsoft.com/office/word/2012/wordml" xmlns:w16se="http://schemas.microsoft.com/office/word/2015/wordml/symex" xmlns:wpg="http://schemas.microsoft.com/office/word/2010/wordprocessingGroup" xmlns:wpi="http://schemas.microsoft.com/office/word/2010/wordprocessingInk" xmlns:wne="http://schemas.microsoft.com/office/word/2006/wordml" xmlns:wps="http://schemas.microsoft.com/office/word/2010/wordprocessingShape" mc:Ignorable="w14 w15 w16se wp14">
   <w:p>
     <w:pPr>
       <w:pStyle w:val="Header"/>
@@ -37328,7 +38284,7 @@
 </file>
 
 <file path=word/header188.xml><?xml version="1.0" encoding="utf-8"?>
-<w:hdr xmlns:wpc="http://schemas.microsoft.com/office/word/2010/wordprocessingCanvas" xmlns:mo="http://schemas.microsoft.com/office/mac/office/2008/main" xmlns:mc="http://schemas.openxmlformats.org/markup-compatibility/2006" xmlns:mv="urn:schemas-microsoft-com:mac:vml" xmlns:o="urn:schemas-microsoft-com:office:office" xmlns:r="http://schemas.openxmlformats.org/officeDocument/2006/relationships" xmlns:m="http://schemas.openxmlformats.org/officeDocument/2006/math" xmlns:v="urn:schemas-microsoft-com:vml" xmlns:wp14="http://schemas.microsoft.com/office/word/2010/wordprocessingDrawing" xmlns:wp="http://schemas.openxmlformats.org/drawingml/2006/wordprocessingDrawing" xmlns:w10="urn:schemas-microsoft-com:office:word" xmlns:w="http://schemas.openxmlformats.org/wordprocessingml/2006/main" xmlns:w14="http://schemas.microsoft.com/office/word/2010/wordml" xmlns:w15="http://schemas.microsoft.com/office/word/2012/wordml" xmlns:wpg="http://schemas.microsoft.com/office/word/2010/wordprocessingGroup" xmlns:wpi="http://schemas.microsoft.com/office/word/2010/wordprocessingInk" xmlns:wne="http://schemas.microsoft.com/office/word/2006/wordml" xmlns:wps="http://schemas.microsoft.com/office/word/2010/wordprocessingShape" mc:Ignorable="w14 w15 wp14">
+<w:hdr xmlns:wpc="http://schemas.microsoft.com/office/word/2010/wordprocessingCanvas" xmlns:cx="http://schemas.microsoft.com/office/drawing/2014/chartex" xmlns:cx1="http://schemas.microsoft.com/office/drawing/2015/9/8/chartex" xmlns:mc="http://schemas.openxmlformats.org/markup-compatibility/2006" xmlns:o="urn:schemas-microsoft-com:office:office" xmlns:r="http://schemas.openxmlformats.org/officeDocument/2006/relationships" xmlns:m="http://schemas.openxmlformats.org/officeDocument/2006/math" xmlns:v="urn:schemas-microsoft-com:vml" xmlns:wp14="http://schemas.microsoft.com/office/word/2010/wordprocessingDrawing" xmlns:wp="http://schemas.openxmlformats.org/drawingml/2006/wordprocessingDrawing" xmlns:w10="urn:schemas-microsoft-com:office:word" xmlns:w="http://schemas.openxmlformats.org/wordprocessingml/2006/main" xmlns:w14="http://schemas.microsoft.com/office/word/2010/wordml" xmlns:w15="http://schemas.microsoft.com/office/word/2012/wordml" xmlns:w16se="http://schemas.microsoft.com/office/word/2015/wordml/symex" xmlns:wpg="http://schemas.microsoft.com/office/word/2010/wordprocessingGroup" xmlns:wpi="http://schemas.microsoft.com/office/word/2010/wordprocessingInk" xmlns:wne="http://schemas.microsoft.com/office/word/2006/wordml" xmlns:wps="http://schemas.microsoft.com/office/word/2010/wordprocessingShape" mc:Ignorable="w14 w15 w16se wp14">
   <w:p>
     <w:pPr>
       <w:pStyle w:val="Header"/>
@@ -37348,7 +38304,7 @@
 </file>
 
 <file path=word/header189.xml><?xml version="1.0" encoding="utf-8"?>
-<w:hdr xmlns:wpc="http://schemas.microsoft.com/office/word/2010/wordprocessingCanvas" xmlns:mo="http://schemas.microsoft.com/office/mac/office/2008/main" xmlns:mc="http://schemas.openxmlformats.org/markup-compatibility/2006" xmlns:mv="urn:schemas-microsoft-com:mac:vml" xmlns:o="urn:schemas-microsoft-com:office:office" xmlns:r="http://schemas.openxmlformats.org/officeDocument/2006/relationships" xmlns:m="http://schemas.openxmlformats.org/officeDocument/2006/math" xmlns:v="urn:schemas-microsoft-com:vml" xmlns:wp14="http://schemas.microsoft.com/office/word/2010/wordprocessingDrawing" xmlns:wp="http://schemas.openxmlformats.org/drawingml/2006/wordprocessingDrawing" xmlns:w10="urn:schemas-microsoft-com:office:word" xmlns:w="http://schemas.openxmlformats.org/wordprocessingml/2006/main" xmlns:w14="http://schemas.microsoft.com/office/word/2010/wordml" xmlns:w15="http://schemas.microsoft.com/office/word/2012/wordml" xmlns:wpg="http://schemas.microsoft.com/office/word/2010/wordprocessingGroup" xmlns:wpi="http://schemas.microsoft.com/office/word/2010/wordprocessingInk" xmlns:wne="http://schemas.microsoft.com/office/word/2006/wordml" xmlns:wps="http://schemas.microsoft.com/office/word/2010/wordprocessingShape" mc:Ignorable="w14 w15 wp14">
+<w:hdr xmlns:wpc="http://schemas.microsoft.com/office/word/2010/wordprocessingCanvas" xmlns:cx="http://schemas.microsoft.com/office/drawing/2014/chartex" xmlns:cx1="http://schemas.microsoft.com/office/drawing/2015/9/8/chartex" xmlns:mc="http://schemas.openxmlformats.org/markup-compatibility/2006" xmlns:o="urn:schemas-microsoft-com:office:office" xmlns:r="http://schemas.openxmlformats.org/officeDocument/2006/relationships" xmlns:m="http://schemas.openxmlformats.org/officeDocument/2006/math" xmlns:v="urn:schemas-microsoft-com:vml" xmlns:wp14="http://schemas.microsoft.com/office/word/2010/wordprocessingDrawing" xmlns:wp="http://schemas.openxmlformats.org/drawingml/2006/wordprocessingDrawing" xmlns:w10="urn:schemas-microsoft-com:office:word" xmlns:w="http://schemas.openxmlformats.org/wordprocessingml/2006/main" xmlns:w14="http://schemas.microsoft.com/office/word/2010/wordml" xmlns:w15="http://schemas.microsoft.com/office/word/2012/wordml" xmlns:w16se="http://schemas.microsoft.com/office/word/2015/wordml/symex" xmlns:wpg="http://schemas.microsoft.com/office/word/2010/wordprocessingGroup" xmlns:wpi="http://schemas.microsoft.com/office/word/2010/wordprocessingInk" xmlns:wne="http://schemas.microsoft.com/office/word/2006/wordml" xmlns:wps="http://schemas.microsoft.com/office/word/2010/wordprocessingShape" mc:Ignorable="w14 w15 w16se wp14">
   <w:p>
     <w:pPr>
       <w:pStyle w:val="Header"/>
@@ -37363,7 +38319,7 @@
 </file>
 
 <file path=word/header19.xml><?xml version="1.0" encoding="utf-8"?>
-<w:hdr xmlns:wpc="http://schemas.microsoft.com/office/word/2010/wordprocessingCanvas" xmlns:mo="http://schemas.microsoft.com/office/mac/office/2008/main" xmlns:mc="http://schemas.openxmlformats.org/markup-compatibility/2006" xmlns:mv="urn:schemas-microsoft-com:mac:vml" xmlns:o="urn:schemas-microsoft-com:office:office" xmlns:r="http://schemas.openxmlformats.org/officeDocument/2006/relationships" xmlns:m="http://schemas.openxmlformats.org/officeDocument/2006/math" xmlns:v="urn:schemas-microsoft-com:vml" xmlns:wp14="http://schemas.microsoft.com/office/word/2010/wordprocessingDrawing" xmlns:wp="http://schemas.openxmlformats.org/drawingml/2006/wordprocessingDrawing" xmlns:w10="urn:schemas-microsoft-com:office:word" xmlns:w="http://schemas.openxmlformats.org/wordprocessingml/2006/main" xmlns:w14="http://schemas.microsoft.com/office/word/2010/wordml" xmlns:w15="http://schemas.microsoft.com/office/word/2012/wordml" xmlns:wpg="http://schemas.microsoft.com/office/word/2010/wordprocessingGroup" xmlns:wpi="http://schemas.microsoft.com/office/word/2010/wordprocessingInk" xmlns:wne="http://schemas.microsoft.com/office/word/2006/wordml" xmlns:wps="http://schemas.microsoft.com/office/word/2010/wordprocessingShape" mc:Ignorable="w14 w15 wp14">
+<w:hdr xmlns:wpc="http://schemas.microsoft.com/office/word/2010/wordprocessingCanvas" xmlns:cx="http://schemas.microsoft.com/office/drawing/2014/chartex" xmlns:cx1="http://schemas.microsoft.com/office/drawing/2015/9/8/chartex" xmlns:mc="http://schemas.openxmlformats.org/markup-compatibility/2006" xmlns:o="urn:schemas-microsoft-com:office:office" xmlns:r="http://schemas.openxmlformats.org/officeDocument/2006/relationships" xmlns:m="http://schemas.openxmlformats.org/officeDocument/2006/math" xmlns:v="urn:schemas-microsoft-com:vml" xmlns:wp14="http://schemas.microsoft.com/office/word/2010/wordprocessingDrawing" xmlns:wp="http://schemas.openxmlformats.org/drawingml/2006/wordprocessingDrawing" xmlns:w10="urn:schemas-microsoft-com:office:word" xmlns:w="http://schemas.openxmlformats.org/wordprocessingml/2006/main" xmlns:w14="http://schemas.microsoft.com/office/word/2010/wordml" xmlns:w15="http://schemas.microsoft.com/office/word/2012/wordml" xmlns:w16se="http://schemas.microsoft.com/office/word/2015/wordml/symex" xmlns:wpg="http://schemas.microsoft.com/office/word/2010/wordprocessingGroup" xmlns:wpi="http://schemas.microsoft.com/office/word/2010/wordprocessingInk" xmlns:wne="http://schemas.microsoft.com/office/word/2006/wordml" xmlns:wps="http://schemas.microsoft.com/office/word/2010/wordprocessingShape" mc:Ignorable="w14 w15 w16se wp14">
   <w:p>
     <w:pPr>
       <w:pStyle w:val="Header"/>
@@ -37378,7 +38334,7 @@
 </file>
 
 <file path=word/header190.xml><?xml version="1.0" encoding="utf-8"?>
-<w:hdr xmlns:wpc="http://schemas.microsoft.com/office/word/2010/wordprocessingCanvas" xmlns:mo="http://schemas.microsoft.com/office/mac/office/2008/main" xmlns:mc="http://schemas.openxmlformats.org/markup-compatibility/2006" xmlns:mv="urn:schemas-microsoft-com:mac:vml" xmlns:o="urn:schemas-microsoft-com:office:office" xmlns:r="http://schemas.openxmlformats.org/officeDocument/2006/relationships" xmlns:m="http://schemas.openxmlformats.org/officeDocument/2006/math" xmlns:v="urn:schemas-microsoft-com:vml" xmlns:wp14="http://schemas.microsoft.com/office/word/2010/wordprocessingDrawing" xmlns:wp="http://schemas.openxmlformats.org/drawingml/2006/wordprocessingDrawing" xmlns:w10="urn:schemas-microsoft-com:office:word" xmlns:w="http://schemas.openxmlformats.org/wordprocessingml/2006/main" xmlns:w14="http://schemas.microsoft.com/office/word/2010/wordml" xmlns:w15="http://schemas.microsoft.com/office/word/2012/wordml" xmlns:wpg="http://schemas.microsoft.com/office/word/2010/wordprocessingGroup" xmlns:wpi="http://schemas.microsoft.com/office/word/2010/wordprocessingInk" xmlns:wne="http://schemas.microsoft.com/office/word/2006/wordml" xmlns:wps="http://schemas.microsoft.com/office/word/2010/wordprocessingShape" mc:Ignorable="w14 w15 wp14">
+<w:hdr xmlns:wpc="http://schemas.microsoft.com/office/word/2010/wordprocessingCanvas" xmlns:cx="http://schemas.microsoft.com/office/drawing/2014/chartex" xmlns:cx1="http://schemas.microsoft.com/office/drawing/2015/9/8/chartex" xmlns:mc="http://schemas.openxmlformats.org/markup-compatibility/2006" xmlns:o="urn:schemas-microsoft-com:office:office" xmlns:r="http://schemas.openxmlformats.org/officeDocument/2006/relationships" xmlns:m="http://schemas.openxmlformats.org/officeDocument/2006/math" xmlns:v="urn:schemas-microsoft-com:vml" xmlns:wp14="http://schemas.microsoft.com/office/word/2010/wordprocessingDrawing" xmlns:wp="http://schemas.openxmlformats.org/drawingml/2006/wordprocessingDrawing" xmlns:w10="urn:schemas-microsoft-com:office:word" xmlns:w="http://schemas.openxmlformats.org/wordprocessingml/2006/main" xmlns:w14="http://schemas.microsoft.com/office/word/2010/wordml" xmlns:w15="http://schemas.microsoft.com/office/word/2012/wordml" xmlns:w16se="http://schemas.microsoft.com/office/word/2015/wordml/symex" xmlns:wpg="http://schemas.microsoft.com/office/word/2010/wordprocessingGroup" xmlns:wpi="http://schemas.microsoft.com/office/word/2010/wordprocessingInk" xmlns:wne="http://schemas.microsoft.com/office/word/2006/wordml" xmlns:wps="http://schemas.microsoft.com/office/word/2010/wordprocessingShape" mc:Ignorable="w14 w15 w16se wp14">
   <w:p>
     <w:pPr>
       <w:pStyle w:val="Header"/>
@@ -37398,7 +38354,7 @@
 </file>
 
 <file path=word/header191.xml><?xml version="1.0" encoding="utf-8"?>
-<w:hdr xmlns:wpc="http://schemas.microsoft.com/office/word/2010/wordprocessingCanvas" xmlns:mo="http://schemas.microsoft.com/office/mac/office/2008/main" xmlns:mc="http://schemas.openxmlformats.org/markup-compatibility/2006" xmlns:mv="urn:schemas-microsoft-com:mac:vml" xmlns:o="urn:schemas-microsoft-com:office:office" xmlns:r="http://schemas.openxmlformats.org/officeDocument/2006/relationships" xmlns:m="http://schemas.openxmlformats.org/officeDocument/2006/math" xmlns:v="urn:schemas-microsoft-com:vml" xmlns:wp14="http://schemas.microsoft.com/office/word/2010/wordprocessingDrawing" xmlns:wp="http://schemas.openxmlformats.org/drawingml/2006/wordprocessingDrawing" xmlns:w10="urn:schemas-microsoft-com:office:word" xmlns:w="http://schemas.openxmlformats.org/wordprocessingml/2006/main" xmlns:w14="http://schemas.microsoft.com/office/word/2010/wordml" xmlns:w15="http://schemas.microsoft.com/office/word/2012/wordml" xmlns:wpg="http://schemas.microsoft.com/office/word/2010/wordprocessingGroup" xmlns:wpi="http://schemas.microsoft.com/office/word/2010/wordprocessingInk" xmlns:wne="http://schemas.microsoft.com/office/word/2006/wordml" xmlns:wps="http://schemas.microsoft.com/office/word/2010/wordprocessingShape" mc:Ignorable="w14 w15 wp14">
+<w:hdr xmlns:wpc="http://schemas.microsoft.com/office/word/2010/wordprocessingCanvas" xmlns:cx="http://schemas.microsoft.com/office/drawing/2014/chartex" xmlns:cx1="http://schemas.microsoft.com/office/drawing/2015/9/8/chartex" xmlns:mc="http://schemas.openxmlformats.org/markup-compatibility/2006" xmlns:o="urn:schemas-microsoft-com:office:office" xmlns:r="http://schemas.openxmlformats.org/officeDocument/2006/relationships" xmlns:m="http://schemas.openxmlformats.org/officeDocument/2006/math" xmlns:v="urn:schemas-microsoft-com:vml" xmlns:wp14="http://schemas.microsoft.com/office/word/2010/wordprocessingDrawing" xmlns:wp="http://schemas.openxmlformats.org/drawingml/2006/wordprocessingDrawing" xmlns:w10="urn:schemas-microsoft-com:office:word" xmlns:w="http://schemas.openxmlformats.org/wordprocessingml/2006/main" xmlns:w14="http://schemas.microsoft.com/office/word/2010/wordml" xmlns:w15="http://schemas.microsoft.com/office/word/2012/wordml" xmlns:w16se="http://schemas.microsoft.com/office/word/2015/wordml/symex" xmlns:wpg="http://schemas.microsoft.com/office/word/2010/wordprocessingGroup" xmlns:wpi="http://schemas.microsoft.com/office/word/2010/wordprocessingInk" xmlns:wne="http://schemas.microsoft.com/office/word/2006/wordml" xmlns:wps="http://schemas.microsoft.com/office/word/2010/wordprocessingShape" mc:Ignorable="w14 w15 w16se wp14">
   <w:p>
     <w:pPr>
       <w:pStyle w:val="Header"/>
@@ -37413,7 +38369,7 @@
 </file>
 
 <file path=word/header192.xml><?xml version="1.0" encoding="utf-8"?>
-<w:hdr xmlns:wpc="http://schemas.microsoft.com/office/word/2010/wordprocessingCanvas" xmlns:mo="http://schemas.microsoft.com/office/mac/office/2008/main" xmlns:mc="http://schemas.openxmlformats.org/markup-compatibility/2006" xmlns:mv="urn:schemas-microsoft-com:mac:vml" xmlns:o="urn:schemas-microsoft-com:office:office" xmlns:r="http://schemas.openxmlformats.org/officeDocument/2006/relationships" xmlns:m="http://schemas.openxmlformats.org/officeDocument/2006/math" xmlns:v="urn:schemas-microsoft-com:vml" xmlns:wp14="http://schemas.microsoft.com/office/word/2010/wordprocessingDrawing" xmlns:wp="http://schemas.openxmlformats.org/drawingml/2006/wordprocessingDrawing" xmlns:w10="urn:schemas-microsoft-com:office:word" xmlns:w="http://schemas.openxmlformats.org/wordprocessingml/2006/main" xmlns:w14="http://schemas.microsoft.com/office/word/2010/wordml" xmlns:w15="http://schemas.microsoft.com/office/word/2012/wordml" xmlns:wpg="http://schemas.microsoft.com/office/word/2010/wordprocessingGroup" xmlns:wpi="http://schemas.microsoft.com/office/word/2010/wordprocessingInk" xmlns:wne="http://schemas.microsoft.com/office/word/2006/wordml" xmlns:wps="http://schemas.microsoft.com/office/word/2010/wordprocessingShape" mc:Ignorable="w14 w15 wp14">
+<w:hdr xmlns:wpc="http://schemas.microsoft.com/office/word/2010/wordprocessingCanvas" xmlns:cx="http://schemas.microsoft.com/office/drawing/2014/chartex" xmlns:cx1="http://schemas.microsoft.com/office/drawing/2015/9/8/chartex" xmlns:mc="http://schemas.openxmlformats.org/markup-compatibility/2006" xmlns:o="urn:schemas-microsoft-com:office:office" xmlns:r="http://schemas.openxmlformats.org/officeDocument/2006/relationships" xmlns:m="http://schemas.openxmlformats.org/officeDocument/2006/math" xmlns:v="urn:schemas-microsoft-com:vml" xmlns:wp14="http://schemas.microsoft.com/office/word/2010/wordprocessingDrawing" xmlns:wp="http://schemas.openxmlformats.org/drawingml/2006/wordprocessingDrawing" xmlns:w10="urn:schemas-microsoft-com:office:word" xmlns:w="http://schemas.openxmlformats.org/wordprocessingml/2006/main" xmlns:w14="http://schemas.microsoft.com/office/word/2010/wordml" xmlns:w15="http://schemas.microsoft.com/office/word/2012/wordml" xmlns:w16se="http://schemas.microsoft.com/office/word/2015/wordml/symex" xmlns:wpg="http://schemas.microsoft.com/office/word/2010/wordprocessingGroup" xmlns:wpi="http://schemas.microsoft.com/office/word/2010/wordprocessingInk" xmlns:wne="http://schemas.microsoft.com/office/word/2006/wordml" xmlns:wps="http://schemas.microsoft.com/office/word/2010/wordprocessingShape" mc:Ignorable="w14 w15 w16se wp14">
   <w:p>
     <w:pPr>
       <w:pStyle w:val="Header"/>
@@ -37433,7 +38389,7 @@
 </file>
 
 <file path=word/header193.xml><?xml version="1.0" encoding="utf-8"?>
-<w:hdr xmlns:wpc="http://schemas.microsoft.com/office/word/2010/wordprocessingCanvas" xmlns:mo="http://schemas.microsoft.com/office/mac/office/2008/main" xmlns:mc="http://schemas.openxmlformats.org/markup-compatibility/2006" xmlns:mv="urn:schemas-microsoft-com:mac:vml" xmlns:o="urn:schemas-microsoft-com:office:office" xmlns:r="http://schemas.openxmlformats.org/officeDocument/2006/relationships" xmlns:m="http://schemas.openxmlformats.org/officeDocument/2006/math" xmlns:v="urn:schemas-microsoft-com:vml" xmlns:wp14="http://schemas.microsoft.com/office/word/2010/wordprocessingDrawing" xmlns:wp="http://schemas.openxmlformats.org/drawingml/2006/wordprocessingDrawing" xmlns:w10="urn:schemas-microsoft-com:office:word" xmlns:w="http://schemas.openxmlformats.org/wordprocessingml/2006/main" xmlns:w14="http://schemas.microsoft.com/office/word/2010/wordml" xmlns:w15="http://schemas.microsoft.com/office/word/2012/wordml" xmlns:wpg="http://schemas.microsoft.com/office/word/2010/wordprocessingGroup" xmlns:wpi="http://schemas.microsoft.com/office/word/2010/wordprocessingInk" xmlns:wne="http://schemas.microsoft.com/office/word/2006/wordml" xmlns:wps="http://schemas.microsoft.com/office/word/2010/wordprocessingShape" mc:Ignorable="w14 w15 wp14">
+<w:hdr xmlns:wpc="http://schemas.microsoft.com/office/word/2010/wordprocessingCanvas" xmlns:cx="http://schemas.microsoft.com/office/drawing/2014/chartex" xmlns:cx1="http://schemas.microsoft.com/office/drawing/2015/9/8/chartex" xmlns:mc="http://schemas.openxmlformats.org/markup-compatibility/2006" xmlns:o="urn:schemas-microsoft-com:office:office" xmlns:r="http://schemas.openxmlformats.org/officeDocument/2006/relationships" xmlns:m="http://schemas.openxmlformats.org/officeDocument/2006/math" xmlns:v="urn:schemas-microsoft-com:vml" xmlns:wp14="http://schemas.microsoft.com/office/word/2010/wordprocessingDrawing" xmlns:wp="http://schemas.openxmlformats.org/drawingml/2006/wordprocessingDrawing" xmlns:w10="urn:schemas-microsoft-com:office:word" xmlns:w="http://schemas.openxmlformats.org/wordprocessingml/2006/main" xmlns:w14="http://schemas.microsoft.com/office/word/2010/wordml" xmlns:w15="http://schemas.microsoft.com/office/word/2012/wordml" xmlns:w16se="http://schemas.microsoft.com/office/word/2015/wordml/symex" xmlns:wpg="http://schemas.microsoft.com/office/word/2010/wordprocessingGroup" xmlns:wpi="http://schemas.microsoft.com/office/word/2010/wordprocessingInk" xmlns:wne="http://schemas.microsoft.com/office/word/2006/wordml" xmlns:wps="http://schemas.microsoft.com/office/word/2010/wordprocessingShape" mc:Ignorable="w14 w15 w16se wp14">
   <w:p>
     <w:pPr>
       <w:pStyle w:val="Header"/>
@@ -37448,7 +38404,7 @@
 </file>
 
 <file path=word/header194.xml><?xml version="1.0" encoding="utf-8"?>
-<w:hdr xmlns:wpc="http://schemas.microsoft.com/office/word/2010/wordprocessingCanvas" xmlns:mo="http://schemas.microsoft.com/office/mac/office/2008/main" xmlns:mc="http://schemas.openxmlformats.org/markup-compatibility/2006" xmlns:mv="urn:schemas-microsoft-com:mac:vml" xmlns:o="urn:schemas-microsoft-com:office:office" xmlns:r="http://schemas.openxmlformats.org/officeDocument/2006/relationships" xmlns:m="http://schemas.openxmlformats.org/officeDocument/2006/math" xmlns:v="urn:schemas-microsoft-com:vml" xmlns:wp14="http://schemas.microsoft.com/office/word/2010/wordprocessingDrawing" xmlns:wp="http://schemas.openxmlformats.org/drawingml/2006/wordprocessingDrawing" xmlns:w10="urn:schemas-microsoft-com:office:word" xmlns:w="http://schemas.openxmlformats.org/wordprocessingml/2006/main" xmlns:w14="http://schemas.microsoft.com/office/word/2010/wordml" xmlns:w15="http://schemas.microsoft.com/office/word/2012/wordml" xmlns:wpg="http://schemas.microsoft.com/office/word/2010/wordprocessingGroup" xmlns:wpi="http://schemas.microsoft.com/office/word/2010/wordprocessingInk" xmlns:wne="http://schemas.microsoft.com/office/word/2006/wordml" xmlns:wps="http://schemas.microsoft.com/office/word/2010/wordprocessingShape" mc:Ignorable="w14 w15 wp14">
+<w:hdr xmlns:wpc="http://schemas.microsoft.com/office/word/2010/wordprocessingCanvas" xmlns:cx="http://schemas.microsoft.com/office/drawing/2014/chartex" xmlns:cx1="http://schemas.microsoft.com/office/drawing/2015/9/8/chartex" xmlns:mc="http://schemas.openxmlformats.org/markup-compatibility/2006" xmlns:o="urn:schemas-microsoft-com:office:office" xmlns:r="http://schemas.openxmlformats.org/officeDocument/2006/relationships" xmlns:m="http://schemas.openxmlformats.org/officeDocument/2006/math" xmlns:v="urn:schemas-microsoft-com:vml" xmlns:wp14="http://schemas.microsoft.com/office/word/2010/wordprocessingDrawing" xmlns:wp="http://schemas.openxmlformats.org/drawingml/2006/wordprocessingDrawing" xmlns:w10="urn:schemas-microsoft-com:office:word" xmlns:w="http://schemas.openxmlformats.org/wordprocessingml/2006/main" xmlns:w14="http://schemas.microsoft.com/office/word/2010/wordml" xmlns:w15="http://schemas.microsoft.com/office/word/2012/wordml" xmlns:w16se="http://schemas.microsoft.com/office/word/2015/wordml/symex" xmlns:wpg="http://schemas.microsoft.com/office/word/2010/wordprocessingGroup" xmlns:wpi="http://schemas.microsoft.com/office/word/2010/wordprocessingInk" xmlns:wne="http://schemas.microsoft.com/office/word/2006/wordml" xmlns:wps="http://schemas.microsoft.com/office/word/2010/wordprocessingShape" mc:Ignorable="w14 w15 w16se wp14">
   <w:p>
     <w:pPr>
       <w:pStyle w:val="Header"/>
@@ -37468,7 +38424,7 @@
 </file>
 
 <file path=word/header195.xml><?xml version="1.0" encoding="utf-8"?>
-<w:hdr xmlns:wpc="http://schemas.microsoft.com/office/word/2010/wordprocessingCanvas" xmlns:mo="http://schemas.microsoft.com/office/mac/office/2008/main" xmlns:mc="http://schemas.openxmlformats.org/markup-compatibility/2006" xmlns:mv="urn:schemas-microsoft-com:mac:vml" xmlns:o="urn:schemas-microsoft-com:office:office" xmlns:r="http://schemas.openxmlformats.org/officeDocument/2006/relationships" xmlns:m="http://schemas.openxmlformats.org/officeDocument/2006/math" xmlns:v="urn:schemas-microsoft-com:vml" xmlns:wp14="http://schemas.microsoft.com/office/word/2010/wordprocessingDrawing" xmlns:wp="http://schemas.openxmlformats.org/drawingml/2006/wordprocessingDrawing" xmlns:w10="urn:schemas-microsoft-com:office:word" xmlns:w="http://schemas.openxmlformats.org/wordprocessingml/2006/main" xmlns:w14="http://schemas.microsoft.com/office/word/2010/wordml" xmlns:w15="http://schemas.microsoft.com/office/word/2012/wordml" xmlns:wpg="http://schemas.microsoft.com/office/word/2010/wordprocessingGroup" xmlns:wpi="http://schemas.microsoft.com/office/word/2010/wordprocessingInk" xmlns:wne="http://schemas.microsoft.com/office/word/2006/wordml" xmlns:wps="http://schemas.microsoft.com/office/word/2010/wordprocessingShape" mc:Ignorable="w14 w15 wp14">
+<w:hdr xmlns:wpc="http://schemas.microsoft.com/office/word/2010/wordprocessingCanvas" xmlns:cx="http://schemas.microsoft.com/office/drawing/2014/chartex" xmlns:cx1="http://schemas.microsoft.com/office/drawing/2015/9/8/chartex" xmlns:mc="http://schemas.openxmlformats.org/markup-compatibility/2006" xmlns:o="urn:schemas-microsoft-com:office:office" xmlns:r="http://schemas.openxmlformats.org/officeDocument/2006/relationships" xmlns:m="http://schemas.openxmlformats.org/officeDocument/2006/math" xmlns:v="urn:schemas-microsoft-com:vml" xmlns:wp14="http://schemas.microsoft.com/office/word/2010/wordprocessingDrawing" xmlns:wp="http://schemas.openxmlformats.org/drawingml/2006/wordprocessingDrawing" xmlns:w10="urn:schemas-microsoft-com:office:word" xmlns:w="http://schemas.openxmlformats.org/wordprocessingml/2006/main" xmlns:w14="http://schemas.microsoft.com/office/word/2010/wordml" xmlns:w15="http://schemas.microsoft.com/office/word/2012/wordml" xmlns:w16se="http://schemas.microsoft.com/office/word/2015/wordml/symex" xmlns:wpg="http://schemas.microsoft.com/office/word/2010/wordprocessingGroup" xmlns:wpi="http://schemas.microsoft.com/office/word/2010/wordprocessingInk" xmlns:wne="http://schemas.microsoft.com/office/word/2006/wordml" xmlns:wps="http://schemas.microsoft.com/office/word/2010/wordprocessingShape" mc:Ignorable="w14 w15 w16se wp14">
   <w:p>
     <w:pPr>
       <w:pStyle w:val="Header"/>
@@ -37483,7 +38439,7 @@
 </file>
 
 <file path=word/header196.xml><?xml version="1.0" encoding="utf-8"?>
-<w:hdr xmlns:wpc="http://schemas.microsoft.com/office/word/2010/wordprocessingCanvas" xmlns:mo="http://schemas.microsoft.com/office/mac/office/2008/main" xmlns:mc="http://schemas.openxmlformats.org/markup-compatibility/2006" xmlns:mv="urn:schemas-microsoft-com:mac:vml" xmlns:o="urn:schemas-microsoft-com:office:office" xmlns:r="http://schemas.openxmlformats.org/officeDocument/2006/relationships" xmlns:m="http://schemas.openxmlformats.org/officeDocument/2006/math" xmlns:v="urn:schemas-microsoft-com:vml" xmlns:wp14="http://schemas.microsoft.com/office/word/2010/wordprocessingDrawing" xmlns:wp="http://schemas.openxmlformats.org/drawingml/2006/wordprocessingDrawing" xmlns:w10="urn:schemas-microsoft-com:office:word" xmlns:w="http://schemas.openxmlformats.org/wordprocessingml/2006/main" xmlns:w14="http://schemas.microsoft.com/office/word/2010/wordml" xmlns:w15="http://schemas.microsoft.com/office/word/2012/wordml" xmlns:wpg="http://schemas.microsoft.com/office/word/2010/wordprocessingGroup" xmlns:wpi="http://schemas.microsoft.com/office/word/2010/wordprocessingInk" xmlns:wne="http://schemas.microsoft.com/office/word/2006/wordml" xmlns:wps="http://schemas.microsoft.com/office/word/2010/wordprocessingShape" mc:Ignorable="w14 w15 wp14">
+<w:hdr xmlns:wpc="http://schemas.microsoft.com/office/word/2010/wordprocessingCanvas" xmlns:cx="http://schemas.microsoft.com/office/drawing/2014/chartex" xmlns:cx1="http://schemas.microsoft.com/office/drawing/2015/9/8/chartex" xmlns:mc="http://schemas.openxmlformats.org/markup-compatibility/2006" xmlns:o="urn:schemas-microsoft-com:office:office" xmlns:r="http://schemas.openxmlformats.org/officeDocument/2006/relationships" xmlns:m="http://schemas.openxmlformats.org/officeDocument/2006/math" xmlns:v="urn:schemas-microsoft-com:vml" xmlns:wp14="http://schemas.microsoft.com/office/word/2010/wordprocessingDrawing" xmlns:wp="http://schemas.openxmlformats.org/drawingml/2006/wordprocessingDrawing" xmlns:w10="urn:schemas-microsoft-com:office:word" xmlns:w="http://schemas.openxmlformats.org/wordprocessingml/2006/main" xmlns:w14="http://schemas.microsoft.com/office/word/2010/wordml" xmlns:w15="http://schemas.microsoft.com/office/word/2012/wordml" xmlns:w16se="http://schemas.microsoft.com/office/word/2015/wordml/symex" xmlns:wpg="http://schemas.microsoft.com/office/word/2010/wordprocessingGroup" xmlns:wpi="http://schemas.microsoft.com/office/word/2010/wordprocessingInk" xmlns:wne="http://schemas.microsoft.com/office/word/2006/wordml" xmlns:wps="http://schemas.microsoft.com/office/word/2010/wordprocessingShape" mc:Ignorable="w14 w15 w16se wp14">
   <w:p>
     <w:pPr>
       <w:pStyle w:val="Header"/>
@@ -37503,7 +38459,7 @@
 </file>
 
 <file path=word/header197.xml><?xml version="1.0" encoding="utf-8"?>
-<w:hdr xmlns:wpc="http://schemas.microsoft.com/office/word/2010/wordprocessingCanvas" xmlns:mo="http://schemas.microsoft.com/office/mac/office/2008/main" xmlns:mc="http://schemas.openxmlformats.org/markup-compatibility/2006" xmlns:mv="urn:schemas-microsoft-com:mac:vml" xmlns:o="urn:schemas-microsoft-com:office:office" xmlns:r="http://schemas.openxmlformats.org/officeDocument/2006/relationships" xmlns:m="http://schemas.openxmlformats.org/officeDocument/2006/math" xmlns:v="urn:schemas-microsoft-com:vml" xmlns:wp14="http://schemas.microsoft.com/office/word/2010/wordprocessingDrawing" xmlns:wp="http://schemas.openxmlformats.org/drawingml/2006/wordprocessingDrawing" xmlns:w10="urn:schemas-microsoft-com:office:word" xmlns:w="http://schemas.openxmlformats.org/wordprocessingml/2006/main" xmlns:w14="http://schemas.microsoft.com/office/word/2010/wordml" xmlns:w15="http://schemas.microsoft.com/office/word/2012/wordml" xmlns:wpg="http://schemas.microsoft.com/office/word/2010/wordprocessingGroup" xmlns:wpi="http://schemas.microsoft.com/office/word/2010/wordprocessingInk" xmlns:wne="http://schemas.microsoft.com/office/word/2006/wordml" xmlns:wps="http://schemas.microsoft.com/office/word/2010/wordprocessingShape" mc:Ignorable="w14 w15 wp14">
+<w:hdr xmlns:wpc="http://schemas.microsoft.com/office/word/2010/wordprocessingCanvas" xmlns:cx="http://schemas.microsoft.com/office/drawing/2014/chartex" xmlns:cx1="http://schemas.microsoft.com/office/drawing/2015/9/8/chartex" xmlns:mc="http://schemas.openxmlformats.org/markup-compatibility/2006" xmlns:o="urn:schemas-microsoft-com:office:office" xmlns:r="http://schemas.openxmlformats.org/officeDocument/2006/relationships" xmlns:m="http://schemas.openxmlformats.org/officeDocument/2006/math" xmlns:v="urn:schemas-microsoft-com:vml" xmlns:wp14="http://schemas.microsoft.com/office/word/2010/wordprocessingDrawing" xmlns:wp="http://schemas.openxmlformats.org/drawingml/2006/wordprocessingDrawing" xmlns:w10="urn:schemas-microsoft-com:office:word" xmlns:w="http://schemas.openxmlformats.org/wordprocessingml/2006/main" xmlns:w14="http://schemas.microsoft.com/office/word/2010/wordml" xmlns:w15="http://schemas.microsoft.com/office/word/2012/wordml" xmlns:w16se="http://schemas.microsoft.com/office/word/2015/wordml/symex" xmlns:wpg="http://schemas.microsoft.com/office/word/2010/wordprocessingGroup" xmlns:wpi="http://schemas.microsoft.com/office/word/2010/wordprocessingInk" xmlns:wne="http://schemas.microsoft.com/office/word/2006/wordml" xmlns:wps="http://schemas.microsoft.com/office/word/2010/wordprocessingShape" mc:Ignorable="w14 w15 w16se wp14">
   <w:p>
     <w:pPr>
       <w:pStyle w:val="Header"/>
@@ -37518,7 +38474,7 @@
 </file>
 
 <file path=word/header198.xml><?xml version="1.0" encoding="utf-8"?>
-<w:hdr xmlns:wpc="http://schemas.microsoft.com/office/word/2010/wordprocessingCanvas" xmlns:mo="http://schemas.microsoft.com/office/mac/office/2008/main" xmlns:mc="http://schemas.openxmlformats.org/markup-compatibility/2006" xmlns:mv="urn:schemas-microsoft-com:mac:vml" xmlns:o="urn:schemas-microsoft-com:office:office" xmlns:r="http://schemas.openxmlformats.org/officeDocument/2006/relationships" xmlns:m="http://schemas.openxmlformats.org/officeDocument/2006/math" xmlns:v="urn:schemas-microsoft-com:vml" xmlns:wp14="http://schemas.microsoft.com/office/word/2010/wordprocessingDrawing" xmlns:wp="http://schemas.openxmlformats.org/drawingml/2006/wordprocessingDrawing" xmlns:w10="urn:schemas-microsoft-com:office:word" xmlns:w="http://schemas.openxmlformats.org/wordprocessingml/2006/main" xmlns:w14="http://schemas.microsoft.com/office/word/2010/wordml" xmlns:w15="http://schemas.microsoft.com/office/word/2012/wordml" xmlns:wpg="http://schemas.microsoft.com/office/word/2010/wordprocessingGroup" xmlns:wpi="http://schemas.microsoft.com/office/word/2010/wordprocessingInk" xmlns:wne="http://schemas.microsoft.com/office/word/2006/wordml" xmlns:wps="http://schemas.microsoft.com/office/word/2010/wordprocessingShape" mc:Ignorable="w14 w15 wp14">
+<w:hdr xmlns:wpc="http://schemas.microsoft.com/office/word/2010/wordprocessingCanvas" xmlns:cx="http://schemas.microsoft.com/office/drawing/2014/chartex" xmlns:cx1="http://schemas.microsoft.com/office/drawing/2015/9/8/chartex" xmlns:mc="http://schemas.openxmlformats.org/markup-compatibility/2006" xmlns:o="urn:schemas-microsoft-com:office:office" xmlns:r="http://schemas.openxmlformats.org/officeDocument/2006/relationships" xmlns:m="http://schemas.openxmlformats.org/officeDocument/2006/math" xmlns:v="urn:schemas-microsoft-com:vml" xmlns:wp14="http://schemas.microsoft.com/office/word/2010/wordprocessingDrawing" xmlns:wp="http://schemas.openxmlformats.org/drawingml/2006/wordprocessingDrawing" xmlns:w10="urn:schemas-microsoft-com:office:word" xmlns:w="http://schemas.openxmlformats.org/wordprocessingml/2006/main" xmlns:w14="http://schemas.microsoft.com/office/word/2010/wordml" xmlns:w15="http://schemas.microsoft.com/office/word/2012/wordml" xmlns:w16se="http://schemas.microsoft.com/office/word/2015/wordml/symex" xmlns:wpg="http://schemas.microsoft.com/office/word/2010/wordprocessingGroup" xmlns:wpi="http://schemas.microsoft.com/office/word/2010/wordprocessingInk" xmlns:wne="http://schemas.microsoft.com/office/word/2006/wordml" xmlns:wps="http://schemas.microsoft.com/office/word/2010/wordprocessingShape" mc:Ignorable="w14 w15 w16se wp14">
   <w:p>
     <w:pPr>
       <w:pStyle w:val="Header"/>
@@ -37538,7 +38494,7 @@
 </file>
 
 <file path=word/header199.xml><?xml version="1.0" encoding="utf-8"?>
-<w:hdr xmlns:wpc="http://schemas.microsoft.com/office/word/2010/wordprocessingCanvas" xmlns:mo="http://schemas.microsoft.com/office/mac/office/2008/main" xmlns:mc="http://schemas.openxmlformats.org/markup-compatibility/2006" xmlns:mv="urn:schemas-microsoft-com:mac:vml" xmlns:o="urn:schemas-microsoft-com:office:office" xmlns:r="http://schemas.openxmlformats.org/officeDocument/2006/relationships" xmlns:m="http://schemas.openxmlformats.org/officeDocument/2006/math" xmlns:v="urn:schemas-microsoft-com:vml" xmlns:wp14="http://schemas.microsoft.com/office/word/2010/wordprocessingDrawing" xmlns:wp="http://schemas.openxmlformats.org/drawingml/2006/wordprocessingDrawing" xmlns:w10="urn:schemas-microsoft-com:office:word" xmlns:w="http://schemas.openxmlformats.org/wordprocessingml/2006/main" xmlns:w14="http://schemas.microsoft.com/office/word/2010/wordml" xmlns:w15="http://schemas.microsoft.com/office/word/2012/wordml" xmlns:wpg="http://schemas.microsoft.com/office/word/2010/wordprocessingGroup" xmlns:wpi="http://schemas.microsoft.com/office/word/2010/wordprocessingInk" xmlns:wne="http://schemas.microsoft.com/office/word/2006/wordml" xmlns:wps="http://schemas.microsoft.com/office/word/2010/wordprocessingShape" mc:Ignorable="w14 w15 wp14">
+<w:hdr xmlns:wpc="http://schemas.microsoft.com/office/word/2010/wordprocessingCanvas" xmlns:cx="http://schemas.microsoft.com/office/drawing/2014/chartex" xmlns:cx1="http://schemas.microsoft.com/office/drawing/2015/9/8/chartex" xmlns:mc="http://schemas.openxmlformats.org/markup-compatibility/2006" xmlns:o="urn:schemas-microsoft-com:office:office" xmlns:r="http://schemas.openxmlformats.org/officeDocument/2006/relationships" xmlns:m="http://schemas.openxmlformats.org/officeDocument/2006/math" xmlns:v="urn:schemas-microsoft-com:vml" xmlns:wp14="http://schemas.microsoft.com/office/word/2010/wordprocessingDrawing" xmlns:wp="http://schemas.openxmlformats.org/drawingml/2006/wordprocessingDrawing" xmlns:w10="urn:schemas-microsoft-com:office:word" xmlns:w="http://schemas.openxmlformats.org/wordprocessingml/2006/main" xmlns:w14="http://schemas.microsoft.com/office/word/2010/wordml" xmlns:w15="http://schemas.microsoft.com/office/word/2012/wordml" xmlns:w16se="http://schemas.microsoft.com/office/word/2015/wordml/symex" xmlns:wpg="http://schemas.microsoft.com/office/word/2010/wordprocessingGroup" xmlns:wpi="http://schemas.microsoft.com/office/word/2010/wordprocessingInk" xmlns:wne="http://schemas.microsoft.com/office/word/2006/wordml" xmlns:wps="http://schemas.microsoft.com/office/word/2010/wordprocessingShape" mc:Ignorable="w14 w15 w16se wp14">
   <w:p>
     <w:pPr>
       <w:pStyle w:val="Header"/>
@@ -37553,7 +38509,7 @@
 </file>
 
 <file path=word/header2.xml><?xml version="1.0" encoding="utf-8"?>
-<w:hdr xmlns:wpc="http://schemas.microsoft.com/office/word/2010/wordprocessingCanvas" xmlns:mo="http://schemas.microsoft.com/office/mac/office/2008/main" xmlns:mc="http://schemas.openxmlformats.org/markup-compatibility/2006" xmlns:mv="urn:schemas-microsoft-com:mac:vml" xmlns:o="urn:schemas-microsoft-com:office:office" xmlns:r="http://schemas.openxmlformats.org/officeDocument/2006/relationships" xmlns:m="http://schemas.openxmlformats.org/officeDocument/2006/math" xmlns:v="urn:schemas-microsoft-com:vml" xmlns:wp14="http://schemas.microsoft.com/office/word/2010/wordprocessingDrawing" xmlns:wp="http://schemas.openxmlformats.org/drawingml/2006/wordprocessingDrawing" xmlns:w10="urn:schemas-microsoft-com:office:word" xmlns:w="http://schemas.openxmlformats.org/wordprocessingml/2006/main" xmlns:w14="http://schemas.microsoft.com/office/word/2010/wordml" xmlns:w15="http://schemas.microsoft.com/office/word/2012/wordml" xmlns:wpg="http://schemas.microsoft.com/office/word/2010/wordprocessingGroup" xmlns:wpi="http://schemas.microsoft.com/office/word/2010/wordprocessingInk" xmlns:wne="http://schemas.microsoft.com/office/word/2006/wordml" xmlns:wps="http://schemas.microsoft.com/office/word/2010/wordprocessingShape" mc:Ignorable="w14 w15 wp14">
+<w:hdr xmlns:wpc="http://schemas.microsoft.com/office/word/2010/wordprocessingCanvas" xmlns:cx="http://schemas.microsoft.com/office/drawing/2014/chartex" xmlns:cx1="http://schemas.microsoft.com/office/drawing/2015/9/8/chartex" xmlns:mc="http://schemas.openxmlformats.org/markup-compatibility/2006" xmlns:o="urn:schemas-microsoft-com:office:office" xmlns:r="http://schemas.openxmlformats.org/officeDocument/2006/relationships" xmlns:m="http://schemas.openxmlformats.org/officeDocument/2006/math" xmlns:v="urn:schemas-microsoft-com:vml" xmlns:wp14="http://schemas.microsoft.com/office/word/2010/wordprocessingDrawing" xmlns:wp="http://schemas.openxmlformats.org/drawingml/2006/wordprocessingDrawing" xmlns:w10="urn:schemas-microsoft-com:office:word" xmlns:w="http://schemas.openxmlformats.org/wordprocessingml/2006/main" xmlns:w14="http://schemas.microsoft.com/office/word/2010/wordml" xmlns:w15="http://schemas.microsoft.com/office/word/2012/wordml" xmlns:w16se="http://schemas.microsoft.com/office/word/2015/wordml/symex" xmlns:wpg="http://schemas.microsoft.com/office/word/2010/wordprocessingGroup" xmlns:wpi="http://schemas.microsoft.com/office/word/2010/wordprocessingInk" xmlns:wne="http://schemas.microsoft.com/office/word/2006/wordml" xmlns:wps="http://schemas.microsoft.com/office/word/2010/wordprocessingShape" mc:Ignorable="w14 w15 w16se wp14">
   <w:p>
     <w:pPr>
       <w:pStyle w:val="Header"/>
@@ -37573,7 +38529,7 @@
 </file>
 
 <file path=word/header20.xml><?xml version="1.0" encoding="utf-8"?>
-<w:hdr xmlns:wpc="http://schemas.microsoft.com/office/word/2010/wordprocessingCanvas" xmlns:mo="http://schemas.microsoft.com/office/mac/office/2008/main" xmlns:mc="http://schemas.openxmlformats.org/markup-compatibility/2006" xmlns:mv="urn:schemas-microsoft-com:mac:vml" xmlns:o="urn:schemas-microsoft-com:office:office" xmlns:r="http://schemas.openxmlformats.org/officeDocument/2006/relationships" xmlns:m="http://schemas.openxmlformats.org/officeDocument/2006/math" xmlns:v="urn:schemas-microsoft-com:vml" xmlns:wp14="http://schemas.microsoft.com/office/word/2010/wordprocessingDrawing" xmlns:wp="http://schemas.openxmlformats.org/drawingml/2006/wordprocessingDrawing" xmlns:w10="urn:schemas-microsoft-com:office:word" xmlns:w="http://schemas.openxmlformats.org/wordprocessingml/2006/main" xmlns:w14="http://schemas.microsoft.com/office/word/2010/wordml" xmlns:w15="http://schemas.microsoft.com/office/word/2012/wordml" xmlns:wpg="http://schemas.microsoft.com/office/word/2010/wordprocessingGroup" xmlns:wpi="http://schemas.microsoft.com/office/word/2010/wordprocessingInk" xmlns:wne="http://schemas.microsoft.com/office/word/2006/wordml" xmlns:wps="http://schemas.microsoft.com/office/word/2010/wordprocessingShape" mc:Ignorable="w14 w15 wp14">
+<w:hdr xmlns:wpc="http://schemas.microsoft.com/office/word/2010/wordprocessingCanvas" xmlns:cx="http://schemas.microsoft.com/office/drawing/2014/chartex" xmlns:cx1="http://schemas.microsoft.com/office/drawing/2015/9/8/chartex" xmlns:mc="http://schemas.openxmlformats.org/markup-compatibility/2006" xmlns:o="urn:schemas-microsoft-com:office:office" xmlns:r="http://schemas.openxmlformats.org/officeDocument/2006/relationships" xmlns:m="http://schemas.openxmlformats.org/officeDocument/2006/math" xmlns:v="urn:schemas-microsoft-com:vml" xmlns:wp14="http://schemas.microsoft.com/office/word/2010/wordprocessingDrawing" xmlns:wp="http://schemas.openxmlformats.org/drawingml/2006/wordprocessingDrawing" xmlns:w10="urn:schemas-microsoft-com:office:word" xmlns:w="http://schemas.openxmlformats.org/wordprocessingml/2006/main" xmlns:w14="http://schemas.microsoft.com/office/word/2010/wordml" xmlns:w15="http://schemas.microsoft.com/office/word/2012/wordml" xmlns:w16se="http://schemas.microsoft.com/office/word/2015/wordml/symex" xmlns:wpg="http://schemas.microsoft.com/office/word/2010/wordprocessingGroup" xmlns:wpi="http://schemas.microsoft.com/office/word/2010/wordprocessingInk" xmlns:wne="http://schemas.microsoft.com/office/word/2006/wordml" xmlns:wps="http://schemas.microsoft.com/office/word/2010/wordprocessingShape" mc:Ignorable="w14 w15 w16se wp14">
   <w:p>
     <w:pPr>
       <w:pStyle w:val="Header"/>
@@ -37593,7 +38549,7 @@
 </file>
 
 <file path=word/header200.xml><?xml version="1.0" encoding="utf-8"?>
-<w:hdr xmlns:wpc="http://schemas.microsoft.com/office/word/2010/wordprocessingCanvas" xmlns:mo="http://schemas.microsoft.com/office/mac/office/2008/main" xmlns:mc="http://schemas.openxmlformats.org/markup-compatibility/2006" xmlns:mv="urn:schemas-microsoft-com:mac:vml" xmlns:o="urn:schemas-microsoft-com:office:office" xmlns:r="http://schemas.openxmlformats.org/officeDocument/2006/relationships" xmlns:m="http://schemas.openxmlformats.org/officeDocument/2006/math" xmlns:v="urn:schemas-microsoft-com:vml" xmlns:wp14="http://schemas.microsoft.com/office/word/2010/wordprocessingDrawing" xmlns:wp="http://schemas.openxmlformats.org/drawingml/2006/wordprocessingDrawing" xmlns:w10="urn:schemas-microsoft-com:office:word" xmlns:w="http://schemas.openxmlformats.org/wordprocessingml/2006/main" xmlns:w14="http://schemas.microsoft.com/office/word/2010/wordml" xmlns:w15="http://schemas.microsoft.com/office/word/2012/wordml" xmlns:wpg="http://schemas.microsoft.com/office/word/2010/wordprocessingGroup" xmlns:wpi="http://schemas.microsoft.com/office/word/2010/wordprocessingInk" xmlns:wne="http://schemas.microsoft.com/office/word/2006/wordml" xmlns:wps="http://schemas.microsoft.com/office/word/2010/wordprocessingShape" mc:Ignorable="w14 w15 wp14">
+<w:hdr xmlns:wpc="http://schemas.microsoft.com/office/word/2010/wordprocessingCanvas" xmlns:cx="http://schemas.microsoft.com/office/drawing/2014/chartex" xmlns:cx1="http://schemas.microsoft.com/office/drawing/2015/9/8/chartex" xmlns:mc="http://schemas.openxmlformats.org/markup-compatibility/2006" xmlns:o="urn:schemas-microsoft-com:office:office" xmlns:r="http://schemas.openxmlformats.org/officeDocument/2006/relationships" xmlns:m="http://schemas.openxmlformats.org/officeDocument/2006/math" xmlns:v="urn:schemas-microsoft-com:vml" xmlns:wp14="http://schemas.microsoft.com/office/word/2010/wordprocessingDrawing" xmlns:wp="http://schemas.openxmlformats.org/drawingml/2006/wordprocessingDrawing" xmlns:w10="urn:schemas-microsoft-com:office:word" xmlns:w="http://schemas.openxmlformats.org/wordprocessingml/2006/main" xmlns:w14="http://schemas.microsoft.com/office/word/2010/wordml" xmlns:w15="http://schemas.microsoft.com/office/word/2012/wordml" xmlns:w16se="http://schemas.microsoft.com/office/word/2015/wordml/symex" xmlns:wpg="http://schemas.microsoft.com/office/word/2010/wordprocessingGroup" xmlns:wpi="http://schemas.microsoft.com/office/word/2010/wordprocessingInk" xmlns:wne="http://schemas.microsoft.com/office/word/2006/wordml" xmlns:wps="http://schemas.microsoft.com/office/word/2010/wordprocessingShape" mc:Ignorable="w14 w15 w16se wp14">
   <w:p>
     <w:pPr>
       <w:pStyle w:val="Header"/>
@@ -37613,7 +38569,7 @@
 </file>
 
 <file path=word/header201.xml><?xml version="1.0" encoding="utf-8"?>
-<w:hdr xmlns:wpc="http://schemas.microsoft.com/office/word/2010/wordprocessingCanvas" xmlns:mo="http://schemas.microsoft.com/office/mac/office/2008/main" xmlns:mc="http://schemas.openxmlformats.org/markup-compatibility/2006" xmlns:mv="urn:schemas-microsoft-com:mac:vml" xmlns:o="urn:schemas-microsoft-com:office:office" xmlns:r="http://schemas.openxmlformats.org/officeDocument/2006/relationships" xmlns:m="http://schemas.openxmlformats.org/officeDocument/2006/math" xmlns:v="urn:schemas-microsoft-com:vml" xmlns:wp14="http://schemas.microsoft.com/office/word/2010/wordprocessingDrawing" xmlns:wp="http://schemas.openxmlformats.org/drawingml/2006/wordprocessingDrawing" xmlns:w10="urn:schemas-microsoft-com:office:word" xmlns:w="http://schemas.openxmlformats.org/wordprocessingml/2006/main" xmlns:w14="http://schemas.microsoft.com/office/word/2010/wordml" xmlns:w15="http://schemas.microsoft.com/office/word/2012/wordml" xmlns:wpg="http://schemas.microsoft.com/office/word/2010/wordprocessingGroup" xmlns:wpi="http://schemas.microsoft.com/office/word/2010/wordprocessingInk" xmlns:wne="http://schemas.microsoft.com/office/word/2006/wordml" xmlns:wps="http://schemas.microsoft.com/office/word/2010/wordprocessingShape" mc:Ignorable="w14 w15 wp14">
+<w:hdr xmlns:wpc="http://schemas.microsoft.com/office/word/2010/wordprocessingCanvas" xmlns:cx="http://schemas.microsoft.com/office/drawing/2014/chartex" xmlns:cx1="http://schemas.microsoft.com/office/drawing/2015/9/8/chartex" xmlns:mc="http://schemas.openxmlformats.org/markup-compatibility/2006" xmlns:o="urn:schemas-microsoft-com:office:office" xmlns:r="http://schemas.openxmlformats.org/officeDocument/2006/relationships" xmlns:m="http://schemas.openxmlformats.org/officeDocument/2006/math" xmlns:v="urn:schemas-microsoft-com:vml" xmlns:wp14="http://schemas.microsoft.com/office/word/2010/wordprocessingDrawing" xmlns:wp="http://schemas.openxmlformats.org/drawingml/2006/wordprocessingDrawing" xmlns:w10="urn:schemas-microsoft-com:office:word" xmlns:w="http://schemas.openxmlformats.org/wordprocessingml/2006/main" xmlns:w14="http://schemas.microsoft.com/office/word/2010/wordml" xmlns:w15="http://schemas.microsoft.com/office/word/2012/wordml" xmlns:w16se="http://schemas.microsoft.com/office/word/2015/wordml/symex" xmlns:wpg="http://schemas.microsoft.com/office/word/2010/wordprocessingGroup" xmlns:wpi="http://schemas.microsoft.com/office/word/2010/wordprocessingInk" xmlns:wne="http://schemas.microsoft.com/office/word/2006/wordml" xmlns:wps="http://schemas.microsoft.com/office/word/2010/wordprocessingShape" mc:Ignorable="w14 w15 w16se wp14">
   <w:p>
     <w:pPr>
       <w:pStyle w:val="Header"/>
@@ -37628,7 +38584,7 @@
 </file>
 
 <file path=word/header202.xml><?xml version="1.0" encoding="utf-8"?>
-<w:hdr xmlns:wpc="http://schemas.microsoft.com/office/word/2010/wordprocessingCanvas" xmlns:mo="http://schemas.microsoft.com/office/mac/office/2008/main" xmlns:mc="http://schemas.openxmlformats.org/markup-compatibility/2006" xmlns:mv="urn:schemas-microsoft-com:mac:vml" xmlns:o="urn:schemas-microsoft-com:office:office" xmlns:r="http://schemas.openxmlformats.org/officeDocument/2006/relationships" xmlns:m="http://schemas.openxmlformats.org/officeDocument/2006/math" xmlns:v="urn:schemas-microsoft-com:vml" xmlns:wp14="http://schemas.microsoft.com/office/word/2010/wordprocessingDrawing" xmlns:wp="http://schemas.openxmlformats.org/drawingml/2006/wordprocessingDrawing" xmlns:w10="urn:schemas-microsoft-com:office:word" xmlns:w="http://schemas.openxmlformats.org/wordprocessingml/2006/main" xmlns:w14="http://schemas.microsoft.com/office/word/2010/wordml" xmlns:w15="http://schemas.microsoft.com/office/word/2012/wordml" xmlns:wpg="http://schemas.microsoft.com/office/word/2010/wordprocessingGroup" xmlns:wpi="http://schemas.microsoft.com/office/word/2010/wordprocessingInk" xmlns:wne="http://schemas.microsoft.com/office/word/2006/wordml" xmlns:wps="http://schemas.microsoft.com/office/word/2010/wordprocessingShape" mc:Ignorable="w14 w15 wp14">
+<w:hdr xmlns:wpc="http://schemas.microsoft.com/office/word/2010/wordprocessingCanvas" xmlns:cx="http://schemas.microsoft.com/office/drawing/2014/chartex" xmlns:cx1="http://schemas.microsoft.com/office/drawing/2015/9/8/chartex" xmlns:mc="http://schemas.openxmlformats.org/markup-compatibility/2006" xmlns:o="urn:schemas-microsoft-com:office:office" xmlns:r="http://schemas.openxmlformats.org/officeDocument/2006/relationships" xmlns:m="http://schemas.openxmlformats.org/officeDocument/2006/math" xmlns:v="urn:schemas-microsoft-com:vml" xmlns:wp14="http://schemas.microsoft.com/office/word/2010/wordprocessingDrawing" xmlns:wp="http://schemas.openxmlformats.org/drawingml/2006/wordprocessingDrawing" xmlns:w10="urn:schemas-microsoft-com:office:word" xmlns:w="http://schemas.openxmlformats.org/wordprocessingml/2006/main" xmlns:w14="http://schemas.microsoft.com/office/word/2010/wordml" xmlns:w15="http://schemas.microsoft.com/office/word/2012/wordml" xmlns:w16se="http://schemas.microsoft.com/office/word/2015/wordml/symex" xmlns:wpg="http://schemas.microsoft.com/office/word/2010/wordprocessingGroup" xmlns:wpi="http://schemas.microsoft.com/office/word/2010/wordprocessingInk" xmlns:wne="http://schemas.microsoft.com/office/word/2006/wordml" xmlns:wps="http://schemas.microsoft.com/office/word/2010/wordprocessingShape" mc:Ignorable="w14 w15 w16se wp14">
   <w:p>
     <w:pPr>
       <w:pStyle w:val="Header"/>
@@ -37648,7 +38604,7 @@
 </file>
 
 <file path=word/header203.xml><?xml version="1.0" encoding="utf-8"?>
-<w:hdr xmlns:wpc="http://schemas.microsoft.com/office/word/2010/wordprocessingCanvas" xmlns:mo="http://schemas.microsoft.com/office/mac/office/2008/main" xmlns:mc="http://schemas.openxmlformats.org/markup-compatibility/2006" xmlns:mv="urn:schemas-microsoft-com:mac:vml" xmlns:o="urn:schemas-microsoft-com:office:office" xmlns:r="http://schemas.openxmlformats.org/officeDocument/2006/relationships" xmlns:m="http://schemas.openxmlformats.org/officeDocument/2006/math" xmlns:v="urn:schemas-microsoft-com:vml" xmlns:wp14="http://schemas.microsoft.com/office/word/2010/wordprocessingDrawing" xmlns:wp="http://schemas.openxmlformats.org/drawingml/2006/wordprocessingDrawing" xmlns:w10="urn:schemas-microsoft-com:office:word" xmlns:w="http://schemas.openxmlformats.org/wordprocessingml/2006/main" xmlns:w14="http://schemas.microsoft.com/office/word/2010/wordml" xmlns:w15="http://schemas.microsoft.com/office/word/2012/wordml" xmlns:wpg="http://schemas.microsoft.com/office/word/2010/wordprocessingGroup" xmlns:wpi="http://schemas.microsoft.com/office/word/2010/wordprocessingInk" xmlns:wne="http://schemas.microsoft.com/office/word/2006/wordml" xmlns:wps="http://schemas.microsoft.com/office/word/2010/wordprocessingShape" mc:Ignorable="w14 w15 wp14">
+<w:hdr xmlns:wpc="http://schemas.microsoft.com/office/word/2010/wordprocessingCanvas" xmlns:cx="http://schemas.microsoft.com/office/drawing/2014/chartex" xmlns:cx1="http://schemas.microsoft.com/office/drawing/2015/9/8/chartex" xmlns:mc="http://schemas.openxmlformats.org/markup-compatibility/2006" xmlns:o="urn:schemas-microsoft-com:office:office" xmlns:r="http://schemas.openxmlformats.org/officeDocument/2006/relationships" xmlns:m="http://schemas.openxmlformats.org/officeDocument/2006/math" xmlns:v="urn:schemas-microsoft-com:vml" xmlns:wp14="http://schemas.microsoft.com/office/word/2010/wordprocessingDrawing" xmlns:wp="http://schemas.openxmlformats.org/drawingml/2006/wordprocessingDrawing" xmlns:w10="urn:schemas-microsoft-com:office:word" xmlns:w="http://schemas.openxmlformats.org/wordprocessingml/2006/main" xmlns:w14="http://schemas.microsoft.com/office/word/2010/wordml" xmlns:w15="http://schemas.microsoft.com/office/word/2012/wordml" xmlns:w16se="http://schemas.microsoft.com/office/word/2015/wordml/symex" xmlns:wpg="http://schemas.microsoft.com/office/word/2010/wordprocessingGroup" xmlns:wpi="http://schemas.microsoft.com/office/word/2010/wordprocessingInk" xmlns:wne="http://schemas.microsoft.com/office/word/2006/wordml" xmlns:wps="http://schemas.microsoft.com/office/word/2010/wordprocessingShape" mc:Ignorable="w14 w15 w16se wp14">
   <w:p>
     <w:pPr>
       <w:pStyle w:val="Header"/>
@@ -37663,7 +38619,7 @@
 </file>
 
 <file path=word/header204.xml><?xml version="1.0" encoding="utf-8"?>
-<w:hdr xmlns:wpc="http://schemas.microsoft.com/office/word/2010/wordprocessingCanvas" xmlns:mo="http://schemas.microsoft.com/office/mac/office/2008/main" xmlns:mc="http://schemas.openxmlformats.org/markup-compatibility/2006" xmlns:mv="urn:schemas-microsoft-com:mac:vml" xmlns:o="urn:schemas-microsoft-com:office:office" xmlns:r="http://schemas.openxmlformats.org/officeDocument/2006/relationships" xmlns:m="http://schemas.openxmlformats.org/officeDocument/2006/math" xmlns:v="urn:schemas-microsoft-com:vml" xmlns:wp14="http://schemas.microsoft.com/office/word/2010/wordprocessingDrawing" xmlns:wp="http://schemas.openxmlformats.org/drawingml/2006/wordprocessingDrawing" xmlns:w10="urn:schemas-microsoft-com:office:word" xmlns:w="http://schemas.openxmlformats.org/wordprocessingml/2006/main" xmlns:w14="http://schemas.microsoft.com/office/word/2010/wordml" xmlns:w15="http://schemas.microsoft.com/office/word/2012/wordml" xmlns:wpg="http://schemas.microsoft.com/office/word/2010/wordprocessingGroup" xmlns:wpi="http://schemas.microsoft.com/office/word/2010/wordprocessingInk" xmlns:wne="http://schemas.microsoft.com/office/word/2006/wordml" xmlns:wps="http://schemas.microsoft.com/office/word/2010/wordprocessingShape" mc:Ignorable="w14 w15 wp14">
+<w:hdr xmlns:wpc="http://schemas.microsoft.com/office/word/2010/wordprocessingCanvas" xmlns:cx="http://schemas.microsoft.com/office/drawing/2014/chartex" xmlns:cx1="http://schemas.microsoft.com/office/drawing/2015/9/8/chartex" xmlns:mc="http://schemas.openxmlformats.org/markup-compatibility/2006" xmlns:o="urn:schemas-microsoft-com:office:office" xmlns:r="http://schemas.openxmlformats.org/officeDocument/2006/relationships" xmlns:m="http://schemas.openxmlformats.org/officeDocument/2006/math" xmlns:v="urn:schemas-microsoft-com:vml" xmlns:wp14="http://schemas.microsoft.com/office/word/2010/wordprocessingDrawing" xmlns:wp="http://schemas.openxmlformats.org/drawingml/2006/wordprocessingDrawing" xmlns:w10="urn:schemas-microsoft-com:office:word" xmlns:w="http://schemas.openxmlformats.org/wordprocessingml/2006/main" xmlns:w14="http://schemas.microsoft.com/office/word/2010/wordml" xmlns:w15="http://schemas.microsoft.com/office/word/2012/wordml" xmlns:w16se="http://schemas.microsoft.com/office/word/2015/wordml/symex" xmlns:wpg="http://schemas.microsoft.com/office/word/2010/wordprocessingGroup" xmlns:wpi="http://schemas.microsoft.com/office/word/2010/wordprocessingInk" xmlns:wne="http://schemas.microsoft.com/office/word/2006/wordml" xmlns:wps="http://schemas.microsoft.com/office/word/2010/wordprocessingShape" mc:Ignorable="w14 w15 w16se wp14">
   <w:p>
     <w:pPr>
       <w:pStyle w:val="Header"/>
@@ -37683,7 +38639,7 @@
 </file>
 
 <file path=word/header21.xml><?xml version="1.0" encoding="utf-8"?>
-<w:hdr xmlns:wpc="http://schemas.microsoft.com/office/word/2010/wordprocessingCanvas" xmlns:mo="http://schemas.microsoft.com/office/mac/office/2008/main" xmlns:mc="http://schemas.openxmlformats.org/markup-compatibility/2006" xmlns:mv="urn:schemas-microsoft-com:mac:vml" xmlns:o="urn:schemas-microsoft-com:office:office" xmlns:r="http://schemas.openxmlformats.org/officeDocument/2006/relationships" xmlns:m="http://schemas.openxmlformats.org/officeDocument/2006/math" xmlns:v="urn:schemas-microsoft-com:vml" xmlns:wp14="http://schemas.microsoft.com/office/word/2010/wordprocessingDrawing" xmlns:wp="http://schemas.openxmlformats.org/drawingml/2006/wordprocessingDrawing" xmlns:w10="urn:schemas-microsoft-com:office:word" xmlns:w="http://schemas.openxmlformats.org/wordprocessingml/2006/main" xmlns:w14="http://schemas.microsoft.com/office/word/2010/wordml" xmlns:w15="http://schemas.microsoft.com/office/word/2012/wordml" xmlns:wpg="http://schemas.microsoft.com/office/word/2010/wordprocessingGroup" xmlns:wpi="http://schemas.microsoft.com/office/word/2010/wordprocessingInk" xmlns:wne="http://schemas.microsoft.com/office/word/2006/wordml" xmlns:wps="http://schemas.microsoft.com/office/word/2010/wordprocessingShape" mc:Ignorable="w14 w15 wp14">
+<w:hdr xmlns:wpc="http://schemas.microsoft.com/office/word/2010/wordprocessingCanvas" xmlns:cx="http://schemas.microsoft.com/office/drawing/2014/chartex" xmlns:cx1="http://schemas.microsoft.com/office/drawing/2015/9/8/chartex" xmlns:mc="http://schemas.openxmlformats.org/markup-compatibility/2006" xmlns:o="urn:schemas-microsoft-com:office:office" xmlns:r="http://schemas.openxmlformats.org/officeDocument/2006/relationships" xmlns:m="http://schemas.openxmlformats.org/officeDocument/2006/math" xmlns:v="urn:schemas-microsoft-com:vml" xmlns:wp14="http://schemas.microsoft.com/office/word/2010/wordprocessingDrawing" xmlns:wp="http://schemas.openxmlformats.org/drawingml/2006/wordprocessingDrawing" xmlns:w10="urn:schemas-microsoft-com:office:word" xmlns:w="http://schemas.openxmlformats.org/wordprocessingml/2006/main" xmlns:w14="http://schemas.microsoft.com/office/word/2010/wordml" xmlns:w15="http://schemas.microsoft.com/office/word/2012/wordml" xmlns:w16se="http://schemas.microsoft.com/office/word/2015/wordml/symex" xmlns:wpg="http://schemas.microsoft.com/office/word/2010/wordprocessingGroup" xmlns:wpi="http://schemas.microsoft.com/office/word/2010/wordprocessingInk" xmlns:wne="http://schemas.microsoft.com/office/word/2006/wordml" xmlns:wps="http://schemas.microsoft.com/office/word/2010/wordprocessingShape" mc:Ignorable="w14 w15 w16se wp14">
   <w:p>
     <w:pPr>
       <w:pStyle w:val="Header"/>
@@ -37698,7 +38654,7 @@
 </file>
 
 <file path=word/header22.xml><?xml version="1.0" encoding="utf-8"?>
-<w:hdr xmlns:wpc="http://schemas.microsoft.com/office/word/2010/wordprocessingCanvas" xmlns:mo="http://schemas.microsoft.com/office/mac/office/2008/main" xmlns:mc="http://schemas.openxmlformats.org/markup-compatibility/2006" xmlns:mv="urn:schemas-microsoft-com:mac:vml" xmlns:o="urn:schemas-microsoft-com:office:office" xmlns:r="http://schemas.openxmlformats.org/officeDocument/2006/relationships" xmlns:m="http://schemas.openxmlformats.org/officeDocument/2006/math" xmlns:v="urn:schemas-microsoft-com:vml" xmlns:wp14="http://schemas.microsoft.com/office/word/2010/wordprocessingDrawing" xmlns:wp="http://schemas.openxmlformats.org/drawingml/2006/wordprocessingDrawing" xmlns:w10="urn:schemas-microsoft-com:office:word" xmlns:w="http://schemas.openxmlformats.org/wordprocessingml/2006/main" xmlns:w14="http://schemas.microsoft.com/office/word/2010/wordml" xmlns:w15="http://schemas.microsoft.com/office/word/2012/wordml" xmlns:wpg="http://schemas.microsoft.com/office/word/2010/wordprocessingGroup" xmlns:wpi="http://schemas.microsoft.com/office/word/2010/wordprocessingInk" xmlns:wne="http://schemas.microsoft.com/office/word/2006/wordml" xmlns:wps="http://schemas.microsoft.com/office/word/2010/wordprocessingShape" mc:Ignorable="w14 w15 wp14">
+<w:hdr xmlns:wpc="http://schemas.microsoft.com/office/word/2010/wordprocessingCanvas" xmlns:cx="http://schemas.microsoft.com/office/drawing/2014/chartex" xmlns:cx1="http://schemas.microsoft.com/office/drawing/2015/9/8/chartex" xmlns:mc="http://schemas.openxmlformats.org/markup-compatibility/2006" xmlns:o="urn:schemas-microsoft-com:office:office" xmlns:r="http://schemas.openxmlformats.org/officeDocument/2006/relationships" xmlns:m="http://schemas.openxmlformats.org/officeDocument/2006/math" xmlns:v="urn:schemas-microsoft-com:vml" xmlns:wp14="http://schemas.microsoft.com/office/word/2010/wordprocessingDrawing" xmlns:wp="http://schemas.openxmlformats.org/drawingml/2006/wordprocessingDrawing" xmlns:w10="urn:schemas-microsoft-com:office:word" xmlns:w="http://schemas.openxmlformats.org/wordprocessingml/2006/main" xmlns:w14="http://schemas.microsoft.com/office/word/2010/wordml" xmlns:w15="http://schemas.microsoft.com/office/word/2012/wordml" xmlns:w16se="http://schemas.microsoft.com/office/word/2015/wordml/symex" xmlns:wpg="http://schemas.microsoft.com/office/word/2010/wordprocessingGroup" xmlns:wpi="http://schemas.microsoft.com/office/word/2010/wordprocessingInk" xmlns:wne="http://schemas.microsoft.com/office/word/2006/wordml" xmlns:wps="http://schemas.microsoft.com/office/word/2010/wordprocessingShape" mc:Ignorable="w14 w15 w16se wp14">
   <w:p>
     <w:pPr>
       <w:pStyle w:val="Header"/>
@@ -37718,7 +38674,7 @@
 </file>
 
 <file path=word/header23.xml><?xml version="1.0" encoding="utf-8"?>
-<w:hdr xmlns:wpc="http://schemas.microsoft.com/office/word/2010/wordprocessingCanvas" xmlns:mo="http://schemas.microsoft.com/office/mac/office/2008/main" xmlns:mc="http://schemas.openxmlformats.org/markup-compatibility/2006" xmlns:mv="urn:schemas-microsoft-com:mac:vml" xmlns:o="urn:schemas-microsoft-com:office:office" xmlns:r="http://schemas.openxmlformats.org/officeDocument/2006/relationships" xmlns:m="http://schemas.openxmlformats.org/officeDocument/2006/math" xmlns:v="urn:schemas-microsoft-com:vml" xmlns:wp14="http://schemas.microsoft.com/office/word/2010/wordprocessingDrawing" xmlns:wp="http://schemas.openxmlformats.org/drawingml/2006/wordprocessingDrawing" xmlns:w10="urn:schemas-microsoft-com:office:word" xmlns:w="http://schemas.openxmlformats.org/wordprocessingml/2006/main" xmlns:w14="http://schemas.microsoft.com/office/word/2010/wordml" xmlns:w15="http://schemas.microsoft.com/office/word/2012/wordml" xmlns:wpg="http://schemas.microsoft.com/office/word/2010/wordprocessingGroup" xmlns:wpi="http://schemas.microsoft.com/office/word/2010/wordprocessingInk" xmlns:wne="http://schemas.microsoft.com/office/word/2006/wordml" xmlns:wps="http://schemas.microsoft.com/office/word/2010/wordprocessingShape" mc:Ignorable="w14 w15 wp14">
+<w:hdr xmlns:wpc="http://schemas.microsoft.com/office/word/2010/wordprocessingCanvas" xmlns:cx="http://schemas.microsoft.com/office/drawing/2014/chartex" xmlns:cx1="http://schemas.microsoft.com/office/drawing/2015/9/8/chartex" xmlns:mc="http://schemas.openxmlformats.org/markup-compatibility/2006" xmlns:o="urn:schemas-microsoft-com:office:office" xmlns:r="http://schemas.openxmlformats.org/officeDocument/2006/relationships" xmlns:m="http://schemas.openxmlformats.org/officeDocument/2006/math" xmlns:v="urn:schemas-microsoft-com:vml" xmlns:wp14="http://schemas.microsoft.com/office/word/2010/wordprocessingDrawing" xmlns:wp="http://schemas.openxmlformats.org/drawingml/2006/wordprocessingDrawing" xmlns:w10="urn:schemas-microsoft-com:office:word" xmlns:w="http://schemas.openxmlformats.org/wordprocessingml/2006/main" xmlns:w14="http://schemas.microsoft.com/office/word/2010/wordml" xmlns:w15="http://schemas.microsoft.com/office/word/2012/wordml" xmlns:w16se="http://schemas.microsoft.com/office/word/2015/wordml/symex" xmlns:wpg="http://schemas.microsoft.com/office/word/2010/wordprocessingGroup" xmlns:wpi="http://schemas.microsoft.com/office/word/2010/wordprocessingInk" xmlns:wne="http://schemas.microsoft.com/office/word/2006/wordml" xmlns:wps="http://schemas.microsoft.com/office/word/2010/wordprocessingShape" mc:Ignorable="w14 w15 w16se wp14">
   <w:p>
     <w:pPr>
       <w:pStyle w:val="Header"/>
@@ -37733,7 +38689,7 @@
 </file>
 
 <file path=word/header24.xml><?xml version="1.0" encoding="utf-8"?>
-<w:hdr xmlns:wpc="http://schemas.microsoft.com/office/word/2010/wordprocessingCanvas" xmlns:mo="http://schemas.microsoft.com/office/mac/office/2008/main" xmlns:mc="http://schemas.openxmlformats.org/markup-compatibility/2006" xmlns:mv="urn:schemas-microsoft-com:mac:vml" xmlns:o="urn:schemas-microsoft-com:office:office" xmlns:r="http://schemas.openxmlformats.org/officeDocument/2006/relationships" xmlns:m="http://schemas.openxmlformats.org/officeDocument/2006/math" xmlns:v="urn:schemas-microsoft-com:vml" xmlns:wp14="http://schemas.microsoft.com/office/word/2010/wordprocessingDrawing" xmlns:wp="http://schemas.openxmlformats.org/drawingml/2006/wordprocessingDrawing" xmlns:w10="urn:schemas-microsoft-com:office:word" xmlns:w="http://schemas.openxmlformats.org/wordprocessingml/2006/main" xmlns:w14="http://schemas.microsoft.com/office/word/2010/wordml" xmlns:w15="http://schemas.microsoft.com/office/word/2012/wordml" xmlns:wpg="http://schemas.microsoft.com/office/word/2010/wordprocessingGroup" xmlns:wpi="http://schemas.microsoft.com/office/word/2010/wordprocessingInk" xmlns:wne="http://schemas.microsoft.com/office/word/2006/wordml" xmlns:wps="http://schemas.microsoft.com/office/word/2010/wordprocessingShape" mc:Ignorable="w14 w15 wp14">
+<w:hdr xmlns:wpc="http://schemas.microsoft.com/office/word/2010/wordprocessingCanvas" xmlns:cx="http://schemas.microsoft.com/office/drawing/2014/chartex" xmlns:cx1="http://schemas.microsoft.com/office/drawing/2015/9/8/chartex" xmlns:mc="http://schemas.openxmlformats.org/markup-compatibility/2006" xmlns:o="urn:schemas-microsoft-com:office:office" xmlns:r="http://schemas.openxmlformats.org/officeDocument/2006/relationships" xmlns:m="http://schemas.openxmlformats.org/officeDocument/2006/math" xmlns:v="urn:schemas-microsoft-com:vml" xmlns:wp14="http://schemas.microsoft.com/office/word/2010/wordprocessingDrawing" xmlns:wp="http://schemas.openxmlformats.org/drawingml/2006/wordprocessingDrawing" xmlns:w10="urn:schemas-microsoft-com:office:word" xmlns:w="http://schemas.openxmlformats.org/wordprocessingml/2006/main" xmlns:w14="http://schemas.microsoft.com/office/word/2010/wordml" xmlns:w15="http://schemas.microsoft.com/office/word/2012/wordml" xmlns:w16se="http://schemas.microsoft.com/office/word/2015/wordml/symex" xmlns:wpg="http://schemas.microsoft.com/office/word/2010/wordprocessingGroup" xmlns:wpi="http://schemas.microsoft.com/office/word/2010/wordprocessingInk" xmlns:wne="http://schemas.microsoft.com/office/word/2006/wordml" xmlns:wps="http://schemas.microsoft.com/office/word/2010/wordprocessingShape" mc:Ignorable="w14 w15 w16se wp14">
   <w:p>
     <w:pPr>
       <w:pStyle w:val="Header"/>
@@ -37753,7 +38709,7 @@
 </file>
 
 <file path=word/header25.xml><?xml version="1.0" encoding="utf-8"?>
-<w:hdr xmlns:wpc="http://schemas.microsoft.com/office/word/2010/wordprocessingCanvas" xmlns:mo="http://schemas.microsoft.com/office/mac/office/2008/main" xmlns:mc="http://schemas.openxmlformats.org/markup-compatibility/2006" xmlns:mv="urn:schemas-microsoft-com:mac:vml" xmlns:o="urn:schemas-microsoft-com:office:office" xmlns:r="http://schemas.openxmlformats.org/officeDocument/2006/relationships" xmlns:m="http://schemas.openxmlformats.org/officeDocument/2006/math" xmlns:v="urn:schemas-microsoft-com:vml" xmlns:wp14="http://schemas.microsoft.com/office/word/2010/wordprocessingDrawing" xmlns:wp="http://schemas.openxmlformats.org/drawingml/2006/wordprocessingDrawing" xmlns:w10="urn:schemas-microsoft-com:office:word" xmlns:w="http://schemas.openxmlformats.org/wordprocessingml/2006/main" xmlns:w14="http://schemas.microsoft.com/office/word/2010/wordml" xmlns:w15="http://schemas.microsoft.com/office/word/2012/wordml" xmlns:wpg="http://schemas.microsoft.com/office/word/2010/wordprocessingGroup" xmlns:wpi="http://schemas.microsoft.com/office/word/2010/wordprocessingInk" xmlns:wne="http://schemas.microsoft.com/office/word/2006/wordml" xmlns:wps="http://schemas.microsoft.com/office/word/2010/wordprocessingShape" mc:Ignorable="w14 w15 wp14">
+<w:hdr xmlns:wpc="http://schemas.microsoft.com/office/word/2010/wordprocessingCanvas" xmlns:cx="http://schemas.microsoft.com/office/drawing/2014/chartex" xmlns:cx1="http://schemas.microsoft.com/office/drawing/2015/9/8/chartex" xmlns:mc="http://schemas.openxmlformats.org/markup-compatibility/2006" xmlns:o="urn:schemas-microsoft-com:office:office" xmlns:r="http://schemas.openxmlformats.org/officeDocument/2006/relationships" xmlns:m="http://schemas.openxmlformats.org/officeDocument/2006/math" xmlns:v="urn:schemas-microsoft-com:vml" xmlns:wp14="http://schemas.microsoft.com/office/word/2010/wordprocessingDrawing" xmlns:wp="http://schemas.openxmlformats.org/drawingml/2006/wordprocessingDrawing" xmlns:w10="urn:schemas-microsoft-com:office:word" xmlns:w="http://schemas.openxmlformats.org/wordprocessingml/2006/main" xmlns:w14="http://schemas.microsoft.com/office/word/2010/wordml" xmlns:w15="http://schemas.microsoft.com/office/word/2012/wordml" xmlns:w16se="http://schemas.microsoft.com/office/word/2015/wordml/symex" xmlns:wpg="http://schemas.microsoft.com/office/word/2010/wordprocessingGroup" xmlns:wpi="http://schemas.microsoft.com/office/word/2010/wordprocessingInk" xmlns:wne="http://schemas.microsoft.com/office/word/2006/wordml" xmlns:wps="http://schemas.microsoft.com/office/word/2010/wordprocessingShape" mc:Ignorable="w14 w15 w16se wp14">
   <w:p>
     <w:pPr>
       <w:pStyle w:val="Header"/>
@@ -37768,7 +38724,7 @@
 </file>
 
 <file path=word/header26.xml><?xml version="1.0" encoding="utf-8"?>
-<w:hdr xmlns:wpc="http://schemas.microsoft.com/office/word/2010/wordprocessingCanvas" xmlns:mo="http://schemas.microsoft.com/office/mac/office/2008/main" xmlns:mc="http://schemas.openxmlformats.org/markup-compatibility/2006" xmlns:mv="urn:schemas-microsoft-com:mac:vml" xmlns:o="urn:schemas-microsoft-com:office:office" xmlns:r="http://schemas.openxmlformats.org/officeDocument/2006/relationships" xmlns:m="http://schemas.openxmlformats.org/officeDocument/2006/math" xmlns:v="urn:schemas-microsoft-com:vml" xmlns:wp14="http://schemas.microsoft.com/office/word/2010/wordprocessingDrawing" xmlns:wp="http://schemas.openxmlformats.org/drawingml/2006/wordprocessingDrawing" xmlns:w10="urn:schemas-microsoft-com:office:word" xmlns:w="http://schemas.openxmlformats.org/wordprocessingml/2006/main" xmlns:w14="http://schemas.microsoft.com/office/word/2010/wordml" xmlns:w15="http://schemas.microsoft.com/office/word/2012/wordml" xmlns:wpg="http://schemas.microsoft.com/office/word/2010/wordprocessingGroup" xmlns:wpi="http://schemas.microsoft.com/office/word/2010/wordprocessingInk" xmlns:wne="http://schemas.microsoft.com/office/word/2006/wordml" xmlns:wps="http://schemas.microsoft.com/office/word/2010/wordprocessingShape" mc:Ignorable="w14 w15 wp14">
+<w:hdr xmlns:wpc="http://schemas.microsoft.com/office/word/2010/wordprocessingCanvas" xmlns:cx="http://schemas.microsoft.com/office/drawing/2014/chartex" xmlns:cx1="http://schemas.microsoft.com/office/drawing/2015/9/8/chartex" xmlns:mc="http://schemas.openxmlformats.org/markup-compatibility/2006" xmlns:o="urn:schemas-microsoft-com:office:office" xmlns:r="http://schemas.openxmlformats.org/officeDocument/2006/relationships" xmlns:m="http://schemas.openxmlformats.org/officeDocument/2006/math" xmlns:v="urn:schemas-microsoft-com:vml" xmlns:wp14="http://schemas.microsoft.com/office/word/2010/wordprocessingDrawing" xmlns:wp="http://schemas.openxmlformats.org/drawingml/2006/wordprocessingDrawing" xmlns:w10="urn:schemas-microsoft-com:office:word" xmlns:w="http://schemas.openxmlformats.org/wordprocessingml/2006/main" xmlns:w14="http://schemas.microsoft.com/office/word/2010/wordml" xmlns:w15="http://schemas.microsoft.com/office/word/2012/wordml" xmlns:w16se="http://schemas.microsoft.com/office/word/2015/wordml/symex" xmlns:wpg="http://schemas.microsoft.com/office/word/2010/wordprocessingGroup" xmlns:wpi="http://schemas.microsoft.com/office/word/2010/wordprocessingInk" xmlns:wne="http://schemas.microsoft.com/office/word/2006/wordml" xmlns:wps="http://schemas.microsoft.com/office/word/2010/wordprocessingShape" mc:Ignorable="w14 w15 w16se wp14">
   <w:p>
     <w:pPr>
       <w:pStyle w:val="Header"/>
@@ -37788,7 +38744,7 @@
 </file>
 
 <file path=word/header27.xml><?xml version="1.0" encoding="utf-8"?>
-<w:hdr xmlns:wpc="http://schemas.microsoft.com/office/word/2010/wordprocessingCanvas" xmlns:mo="http://schemas.microsoft.com/office/mac/office/2008/main" xmlns:mc="http://schemas.openxmlformats.org/markup-compatibility/2006" xmlns:mv="urn:schemas-microsoft-com:mac:vml" xmlns:o="urn:schemas-microsoft-com:office:office" xmlns:r="http://schemas.openxmlformats.org/officeDocument/2006/relationships" xmlns:m="http://schemas.openxmlformats.org/officeDocument/2006/math" xmlns:v="urn:schemas-microsoft-com:vml" xmlns:wp14="http://schemas.microsoft.com/office/word/2010/wordprocessingDrawing" xmlns:wp="http://schemas.openxmlformats.org/drawingml/2006/wordprocessingDrawing" xmlns:w10="urn:schemas-microsoft-com:office:word" xmlns:w="http://schemas.openxmlformats.org/wordprocessingml/2006/main" xmlns:w14="http://schemas.microsoft.com/office/word/2010/wordml" xmlns:w15="http://schemas.microsoft.com/office/word/2012/wordml" xmlns:wpg="http://schemas.microsoft.com/office/word/2010/wordprocessingGroup" xmlns:wpi="http://schemas.microsoft.com/office/word/2010/wordprocessingInk" xmlns:wne="http://schemas.microsoft.com/office/word/2006/wordml" xmlns:wps="http://schemas.microsoft.com/office/word/2010/wordprocessingShape" mc:Ignorable="w14 w15 wp14">
+<w:hdr xmlns:wpc="http://schemas.microsoft.com/office/word/2010/wordprocessingCanvas" xmlns:cx="http://schemas.microsoft.com/office/drawing/2014/chartex" xmlns:cx1="http://schemas.microsoft.com/office/drawing/2015/9/8/chartex" xmlns:mc="http://schemas.openxmlformats.org/markup-compatibility/2006" xmlns:o="urn:schemas-microsoft-com:office:office" xmlns:r="http://schemas.openxmlformats.org/officeDocument/2006/relationships" xmlns:m="http://schemas.openxmlformats.org/officeDocument/2006/math" xmlns:v="urn:schemas-microsoft-com:vml" xmlns:wp14="http://schemas.microsoft.com/office/word/2010/wordprocessingDrawing" xmlns:wp="http://schemas.openxmlformats.org/drawingml/2006/wordprocessingDrawing" xmlns:w10="urn:schemas-microsoft-com:office:word" xmlns:w="http://schemas.openxmlformats.org/wordprocessingml/2006/main" xmlns:w14="http://schemas.microsoft.com/office/word/2010/wordml" xmlns:w15="http://schemas.microsoft.com/office/word/2012/wordml" xmlns:w16se="http://schemas.microsoft.com/office/word/2015/wordml/symex" xmlns:wpg="http://schemas.microsoft.com/office/word/2010/wordprocessingGroup" xmlns:wpi="http://schemas.microsoft.com/office/word/2010/wordprocessingInk" xmlns:wne="http://schemas.microsoft.com/office/word/2006/wordml" xmlns:wps="http://schemas.microsoft.com/office/word/2010/wordprocessingShape" mc:Ignorable="w14 w15 w16se wp14">
   <w:p>
     <w:pPr>
       <w:pStyle w:val="Header"/>
@@ -37803,7 +38759,7 @@
 </file>
 
 <file path=word/header28.xml><?xml version="1.0" encoding="utf-8"?>
-<w:hdr xmlns:wpc="http://schemas.microsoft.com/office/word/2010/wordprocessingCanvas" xmlns:mo="http://schemas.microsoft.com/office/mac/office/2008/main" xmlns:mc="http://schemas.openxmlformats.org/markup-compatibility/2006" xmlns:mv="urn:schemas-microsoft-com:mac:vml" xmlns:o="urn:schemas-microsoft-com:office:office" xmlns:r="http://schemas.openxmlformats.org/officeDocument/2006/relationships" xmlns:m="http://schemas.openxmlformats.org/officeDocument/2006/math" xmlns:v="urn:schemas-microsoft-com:vml" xmlns:wp14="http://schemas.microsoft.com/office/word/2010/wordprocessingDrawing" xmlns:wp="http://schemas.openxmlformats.org/drawingml/2006/wordprocessingDrawing" xmlns:w10="urn:schemas-microsoft-com:office:word" xmlns:w="http://schemas.openxmlformats.org/wordprocessingml/2006/main" xmlns:w14="http://schemas.microsoft.com/office/word/2010/wordml" xmlns:w15="http://schemas.microsoft.com/office/word/2012/wordml" xmlns:wpg="http://schemas.microsoft.com/office/word/2010/wordprocessingGroup" xmlns:wpi="http://schemas.microsoft.com/office/word/2010/wordprocessingInk" xmlns:wne="http://schemas.microsoft.com/office/word/2006/wordml" xmlns:wps="http://schemas.microsoft.com/office/word/2010/wordprocessingShape" mc:Ignorable="w14 w15 wp14">
+<w:hdr xmlns:wpc="http://schemas.microsoft.com/office/word/2010/wordprocessingCanvas" xmlns:cx="http://schemas.microsoft.com/office/drawing/2014/chartex" xmlns:cx1="http://schemas.microsoft.com/office/drawing/2015/9/8/chartex" xmlns:mc="http://schemas.openxmlformats.org/markup-compatibility/2006" xmlns:o="urn:schemas-microsoft-com:office:office" xmlns:r="http://schemas.openxmlformats.org/officeDocument/2006/relationships" xmlns:m="http://schemas.openxmlformats.org/officeDocument/2006/math" xmlns:v="urn:schemas-microsoft-com:vml" xmlns:wp14="http://schemas.microsoft.com/office/word/2010/wordprocessingDrawing" xmlns:wp="http://schemas.openxmlformats.org/drawingml/2006/wordprocessingDrawing" xmlns:w10="urn:schemas-microsoft-com:office:word" xmlns:w="http://schemas.openxmlformats.org/wordprocessingml/2006/main" xmlns:w14="http://schemas.microsoft.com/office/word/2010/wordml" xmlns:w15="http://schemas.microsoft.com/office/word/2012/wordml" xmlns:w16se="http://schemas.microsoft.com/office/word/2015/wordml/symex" xmlns:wpg="http://schemas.microsoft.com/office/word/2010/wordprocessingGroup" xmlns:wpi="http://schemas.microsoft.com/office/word/2010/wordprocessingInk" xmlns:wne="http://schemas.microsoft.com/office/word/2006/wordml" xmlns:wps="http://schemas.microsoft.com/office/word/2010/wordprocessingShape" mc:Ignorable="w14 w15 w16se wp14">
   <w:p>
     <w:pPr>
       <w:pStyle w:val="Header"/>
@@ -37823,7 +38779,7 @@
 </file>
 
 <file path=word/header29.xml><?xml version="1.0" encoding="utf-8"?>
-<w:hdr xmlns:wpc="http://schemas.microsoft.com/office/word/2010/wordprocessingCanvas" xmlns:mo="http://schemas.microsoft.com/office/mac/office/2008/main" xmlns:mc="http://schemas.openxmlformats.org/markup-compatibility/2006" xmlns:mv="urn:schemas-microsoft-com:mac:vml" xmlns:o="urn:schemas-microsoft-com:office:office" xmlns:r="http://schemas.openxmlformats.org/officeDocument/2006/relationships" xmlns:m="http://schemas.openxmlformats.org/officeDocument/2006/math" xmlns:v="urn:schemas-microsoft-com:vml" xmlns:wp14="http://schemas.microsoft.com/office/word/2010/wordprocessingDrawing" xmlns:wp="http://schemas.openxmlformats.org/drawingml/2006/wordprocessingDrawing" xmlns:w10="urn:schemas-microsoft-com:office:word" xmlns:w="http://schemas.openxmlformats.org/wordprocessingml/2006/main" xmlns:w14="http://schemas.microsoft.com/office/word/2010/wordml" xmlns:w15="http://schemas.microsoft.com/office/word/2012/wordml" xmlns:wpg="http://schemas.microsoft.com/office/word/2010/wordprocessingGroup" xmlns:wpi="http://schemas.microsoft.com/office/word/2010/wordprocessingInk" xmlns:wne="http://schemas.microsoft.com/office/word/2006/wordml" xmlns:wps="http://schemas.microsoft.com/office/word/2010/wordprocessingShape" mc:Ignorable="w14 w15 wp14">
+<w:hdr xmlns:wpc="http://schemas.microsoft.com/office/word/2010/wordprocessingCanvas" xmlns:cx="http://schemas.microsoft.com/office/drawing/2014/chartex" xmlns:cx1="http://schemas.microsoft.com/office/drawing/2015/9/8/chartex" xmlns:mc="http://schemas.openxmlformats.org/markup-compatibility/2006" xmlns:o="urn:schemas-microsoft-com:office:office" xmlns:r="http://schemas.openxmlformats.org/officeDocument/2006/relationships" xmlns:m="http://schemas.openxmlformats.org/officeDocument/2006/math" xmlns:v="urn:schemas-microsoft-com:vml" xmlns:wp14="http://schemas.microsoft.com/office/word/2010/wordprocessingDrawing" xmlns:wp="http://schemas.openxmlformats.org/drawingml/2006/wordprocessingDrawing" xmlns:w10="urn:schemas-microsoft-com:office:word" xmlns:w="http://schemas.openxmlformats.org/wordprocessingml/2006/main" xmlns:w14="http://schemas.microsoft.com/office/word/2010/wordml" xmlns:w15="http://schemas.microsoft.com/office/word/2012/wordml" xmlns:w16se="http://schemas.microsoft.com/office/word/2015/wordml/symex" xmlns:wpg="http://schemas.microsoft.com/office/word/2010/wordprocessingGroup" xmlns:wpi="http://schemas.microsoft.com/office/word/2010/wordprocessingInk" xmlns:wne="http://schemas.microsoft.com/office/word/2006/wordml" xmlns:wps="http://schemas.microsoft.com/office/word/2010/wordprocessingShape" mc:Ignorable="w14 w15 w16se wp14">
   <w:p>
     <w:pPr>
       <w:pStyle w:val="Header"/>
@@ -37838,7 +38794,7 @@
 </file>
 
 <file path=word/header3.xml><?xml version="1.0" encoding="utf-8"?>
-<w:hdr xmlns:wpc="http://schemas.microsoft.com/office/word/2010/wordprocessingCanvas" xmlns:mo="http://schemas.microsoft.com/office/mac/office/2008/main" xmlns:mc="http://schemas.openxmlformats.org/markup-compatibility/2006" xmlns:mv="urn:schemas-microsoft-com:mac:vml" xmlns:o="urn:schemas-microsoft-com:office:office" xmlns:r="http://schemas.openxmlformats.org/officeDocument/2006/relationships" xmlns:m="http://schemas.openxmlformats.org/officeDocument/2006/math" xmlns:v="urn:schemas-microsoft-com:vml" xmlns:wp14="http://schemas.microsoft.com/office/word/2010/wordprocessingDrawing" xmlns:wp="http://schemas.openxmlformats.org/drawingml/2006/wordprocessingDrawing" xmlns:w10="urn:schemas-microsoft-com:office:word" xmlns:w="http://schemas.openxmlformats.org/wordprocessingml/2006/main" xmlns:w14="http://schemas.microsoft.com/office/word/2010/wordml" xmlns:w15="http://schemas.microsoft.com/office/word/2012/wordml" xmlns:wpg="http://schemas.microsoft.com/office/word/2010/wordprocessingGroup" xmlns:wpi="http://schemas.microsoft.com/office/word/2010/wordprocessingInk" xmlns:wne="http://schemas.microsoft.com/office/word/2006/wordml" xmlns:wps="http://schemas.microsoft.com/office/word/2010/wordprocessingShape" mc:Ignorable="w14 w15 wp14">
+<w:hdr xmlns:wpc="http://schemas.microsoft.com/office/word/2010/wordprocessingCanvas" xmlns:cx="http://schemas.microsoft.com/office/drawing/2014/chartex" xmlns:cx1="http://schemas.microsoft.com/office/drawing/2015/9/8/chartex" xmlns:mc="http://schemas.openxmlformats.org/markup-compatibility/2006" xmlns:o="urn:schemas-microsoft-com:office:office" xmlns:r="http://schemas.openxmlformats.org/officeDocument/2006/relationships" xmlns:m="http://schemas.openxmlformats.org/officeDocument/2006/math" xmlns:v="urn:schemas-microsoft-com:vml" xmlns:wp14="http://schemas.microsoft.com/office/word/2010/wordprocessingDrawing" xmlns:wp="http://schemas.openxmlformats.org/drawingml/2006/wordprocessingDrawing" xmlns:w10="urn:schemas-microsoft-com:office:word" xmlns:w="http://schemas.openxmlformats.org/wordprocessingml/2006/main" xmlns:w14="http://schemas.microsoft.com/office/word/2010/wordml" xmlns:w15="http://schemas.microsoft.com/office/word/2012/wordml" xmlns:w16se="http://schemas.microsoft.com/office/word/2015/wordml/symex" xmlns:wpg="http://schemas.microsoft.com/office/word/2010/wordprocessingGroup" xmlns:wpi="http://schemas.microsoft.com/office/word/2010/wordprocessingInk" xmlns:wne="http://schemas.microsoft.com/office/word/2006/wordml" xmlns:wps="http://schemas.microsoft.com/office/word/2010/wordprocessingShape" mc:Ignorable="w14 w15 w16se wp14">
   <w:p>
     <w:pPr>
       <w:pStyle w:val="Header"/>
@@ -37853,7 +38809,7 @@
 </file>
 
 <file path=word/header30.xml><?xml version="1.0" encoding="utf-8"?>
-<w:hdr xmlns:wpc="http://schemas.microsoft.com/office/word/2010/wordprocessingCanvas" xmlns:mo="http://schemas.microsoft.com/office/mac/office/2008/main" xmlns:mc="http://schemas.openxmlformats.org/markup-compatibility/2006" xmlns:mv="urn:schemas-microsoft-com:mac:vml" xmlns:o="urn:schemas-microsoft-com:office:office" xmlns:r="http://schemas.openxmlformats.org/officeDocument/2006/relationships" xmlns:m="http://schemas.openxmlformats.org/officeDocument/2006/math" xmlns:v="urn:schemas-microsoft-com:vml" xmlns:wp14="http://schemas.microsoft.com/office/word/2010/wordprocessingDrawing" xmlns:wp="http://schemas.openxmlformats.org/drawingml/2006/wordprocessingDrawing" xmlns:w10="urn:schemas-microsoft-com:office:word" xmlns:w="http://schemas.openxmlformats.org/wordprocessingml/2006/main" xmlns:w14="http://schemas.microsoft.com/office/word/2010/wordml" xmlns:w15="http://schemas.microsoft.com/office/word/2012/wordml" xmlns:wpg="http://schemas.microsoft.com/office/word/2010/wordprocessingGroup" xmlns:wpi="http://schemas.microsoft.com/office/word/2010/wordprocessingInk" xmlns:wne="http://schemas.microsoft.com/office/word/2006/wordml" xmlns:wps="http://schemas.microsoft.com/office/word/2010/wordprocessingShape" mc:Ignorable="w14 w15 wp14">
+<w:hdr xmlns:wpc="http://schemas.microsoft.com/office/word/2010/wordprocessingCanvas" xmlns:cx="http://schemas.microsoft.com/office/drawing/2014/chartex" xmlns:cx1="http://schemas.microsoft.com/office/drawing/2015/9/8/chartex" xmlns:mc="http://schemas.openxmlformats.org/markup-compatibility/2006" xmlns:o="urn:schemas-microsoft-com:office:office" xmlns:r="http://schemas.openxmlformats.org/officeDocument/2006/relationships" xmlns:m="http://schemas.openxmlformats.org/officeDocument/2006/math" xmlns:v="urn:schemas-microsoft-com:vml" xmlns:wp14="http://schemas.microsoft.com/office/word/2010/wordprocessingDrawing" xmlns:wp="http://schemas.openxmlformats.org/drawingml/2006/wordprocessingDrawing" xmlns:w10="urn:schemas-microsoft-com:office:word" xmlns:w="http://schemas.openxmlformats.org/wordprocessingml/2006/main" xmlns:w14="http://schemas.microsoft.com/office/word/2010/wordml" xmlns:w15="http://schemas.microsoft.com/office/word/2012/wordml" xmlns:w16se="http://schemas.microsoft.com/office/word/2015/wordml/symex" xmlns:wpg="http://schemas.microsoft.com/office/word/2010/wordprocessingGroup" xmlns:wpi="http://schemas.microsoft.com/office/word/2010/wordprocessingInk" xmlns:wne="http://schemas.microsoft.com/office/word/2006/wordml" xmlns:wps="http://schemas.microsoft.com/office/word/2010/wordprocessingShape" mc:Ignorable="w14 w15 w16se wp14">
   <w:p>
     <w:pPr>
       <w:pStyle w:val="Header"/>
@@ -37873,7 +38829,7 @@
 </file>
 
 <file path=word/header31.xml><?xml version="1.0" encoding="utf-8"?>
-<w:hdr xmlns:wpc="http://schemas.microsoft.com/office/word/2010/wordprocessingCanvas" xmlns:mo="http://schemas.microsoft.com/office/mac/office/2008/main" xmlns:mc="http://schemas.openxmlformats.org/markup-compatibility/2006" xmlns:mv="urn:schemas-microsoft-com:mac:vml" xmlns:o="urn:schemas-microsoft-com:office:office" xmlns:r="http://schemas.openxmlformats.org/officeDocument/2006/relationships" xmlns:m="http://schemas.openxmlformats.org/officeDocument/2006/math" xmlns:v="urn:schemas-microsoft-com:vml" xmlns:wp14="http://schemas.microsoft.com/office/word/2010/wordprocessingDrawing" xmlns:wp="http://schemas.openxmlformats.org/drawingml/2006/wordprocessingDrawing" xmlns:w10="urn:schemas-microsoft-com:office:word" xmlns:w="http://schemas.openxmlformats.org/wordprocessingml/2006/main" xmlns:w14="http://schemas.microsoft.com/office/word/2010/wordml" xmlns:w15="http://schemas.microsoft.com/office/word/2012/wordml" xmlns:wpg="http://schemas.microsoft.com/office/word/2010/wordprocessingGroup" xmlns:wpi="http://schemas.microsoft.com/office/word/2010/wordprocessingInk" xmlns:wne="http://schemas.microsoft.com/office/word/2006/wordml" xmlns:wps="http://schemas.microsoft.com/office/word/2010/wordprocessingShape" mc:Ignorable="w14 w15 wp14">
+<w:hdr xmlns:wpc="http://schemas.microsoft.com/office/word/2010/wordprocessingCanvas" xmlns:cx="http://schemas.microsoft.com/office/drawing/2014/chartex" xmlns:cx1="http://schemas.microsoft.com/office/drawing/2015/9/8/chartex" xmlns:mc="http://schemas.openxmlformats.org/markup-compatibility/2006" xmlns:o="urn:schemas-microsoft-com:office:office" xmlns:r="http://schemas.openxmlformats.org/officeDocument/2006/relationships" xmlns:m="http://schemas.openxmlformats.org/officeDocument/2006/math" xmlns:v="urn:schemas-microsoft-com:vml" xmlns:wp14="http://schemas.microsoft.com/office/word/2010/wordprocessingDrawing" xmlns:wp="http://schemas.openxmlformats.org/drawingml/2006/wordprocessingDrawing" xmlns:w10="urn:schemas-microsoft-com:office:word" xmlns:w="http://schemas.openxmlformats.org/wordprocessingml/2006/main" xmlns:w14="http://schemas.microsoft.com/office/word/2010/wordml" xmlns:w15="http://schemas.microsoft.com/office/word/2012/wordml" xmlns:w16se="http://schemas.microsoft.com/office/word/2015/wordml/symex" xmlns:wpg="http://schemas.microsoft.com/office/word/2010/wordprocessingGroup" xmlns:wpi="http://schemas.microsoft.com/office/word/2010/wordprocessingInk" xmlns:wne="http://schemas.microsoft.com/office/word/2006/wordml" xmlns:wps="http://schemas.microsoft.com/office/word/2010/wordprocessingShape" mc:Ignorable="w14 w15 w16se wp14">
   <w:p>
     <w:pPr>
       <w:pStyle w:val="Header"/>
@@ -37888,7 +38844,7 @@
 </file>
 
 <file path=word/header32.xml><?xml version="1.0" encoding="utf-8"?>
-<w:hdr xmlns:wpc="http://schemas.microsoft.com/office/word/2010/wordprocessingCanvas" xmlns:mo="http://schemas.microsoft.com/office/mac/office/2008/main" xmlns:mc="http://schemas.openxmlformats.org/markup-compatibility/2006" xmlns:mv="urn:schemas-microsoft-com:mac:vml" xmlns:o="urn:schemas-microsoft-com:office:office" xmlns:r="http://schemas.openxmlformats.org/officeDocument/2006/relationships" xmlns:m="http://schemas.openxmlformats.org/officeDocument/2006/math" xmlns:v="urn:schemas-microsoft-com:vml" xmlns:wp14="http://schemas.microsoft.com/office/word/2010/wordprocessingDrawing" xmlns:wp="http://schemas.openxmlformats.org/drawingml/2006/wordprocessingDrawing" xmlns:w10="urn:schemas-microsoft-com:office:word" xmlns:w="http://schemas.openxmlformats.org/wordprocessingml/2006/main" xmlns:w14="http://schemas.microsoft.com/office/word/2010/wordml" xmlns:w15="http://schemas.microsoft.com/office/word/2012/wordml" xmlns:wpg="http://schemas.microsoft.com/office/word/2010/wordprocessingGroup" xmlns:wpi="http://schemas.microsoft.com/office/word/2010/wordprocessingInk" xmlns:wne="http://schemas.microsoft.com/office/word/2006/wordml" xmlns:wps="http://schemas.microsoft.com/office/word/2010/wordprocessingShape" mc:Ignorable="w14 w15 wp14">
+<w:hdr xmlns:wpc="http://schemas.microsoft.com/office/word/2010/wordprocessingCanvas" xmlns:cx="http://schemas.microsoft.com/office/drawing/2014/chartex" xmlns:cx1="http://schemas.microsoft.com/office/drawing/2015/9/8/chartex" xmlns:mc="http://schemas.openxmlformats.org/markup-compatibility/2006" xmlns:o="urn:schemas-microsoft-com:office:office" xmlns:r="http://schemas.openxmlformats.org/officeDocument/2006/relationships" xmlns:m="http://schemas.openxmlformats.org/officeDocument/2006/math" xmlns:v="urn:schemas-microsoft-com:vml" xmlns:wp14="http://schemas.microsoft.com/office/word/2010/wordprocessingDrawing" xmlns:wp="http://schemas.openxmlformats.org/drawingml/2006/wordprocessingDrawing" xmlns:w10="urn:schemas-microsoft-com:office:word" xmlns:w="http://schemas.openxmlformats.org/wordprocessingml/2006/main" xmlns:w14="http://schemas.microsoft.com/office/word/2010/wordml" xmlns:w15="http://schemas.microsoft.com/office/word/2012/wordml" xmlns:w16se="http://schemas.microsoft.com/office/word/2015/wordml/symex" xmlns:wpg="http://schemas.microsoft.com/office/word/2010/wordprocessingGroup" xmlns:wpi="http://schemas.microsoft.com/office/word/2010/wordprocessingInk" xmlns:wne="http://schemas.microsoft.com/office/word/2006/wordml" xmlns:wps="http://schemas.microsoft.com/office/word/2010/wordprocessingShape" mc:Ignorable="w14 w15 w16se wp14">
   <w:p>
     <w:pPr>
       <w:pStyle w:val="Header"/>
@@ -37908,7 +38864,7 @@
 </file>
 
 <file path=word/header33.xml><?xml version="1.0" encoding="utf-8"?>
-<w:hdr xmlns:wpc="http://schemas.microsoft.com/office/word/2010/wordprocessingCanvas" xmlns:mo="http://schemas.microsoft.com/office/mac/office/2008/main" xmlns:mc="http://schemas.openxmlformats.org/markup-compatibility/2006" xmlns:mv="urn:schemas-microsoft-com:mac:vml" xmlns:o="urn:schemas-microsoft-com:office:office" xmlns:r="http://schemas.openxmlformats.org/officeDocument/2006/relationships" xmlns:m="http://schemas.openxmlformats.org/officeDocument/2006/math" xmlns:v="urn:schemas-microsoft-com:vml" xmlns:wp14="http://schemas.microsoft.com/office/word/2010/wordprocessingDrawing" xmlns:wp="http://schemas.openxmlformats.org/drawingml/2006/wordprocessingDrawing" xmlns:w10="urn:schemas-microsoft-com:office:word" xmlns:w="http://schemas.openxmlformats.org/wordprocessingml/2006/main" xmlns:w14="http://schemas.microsoft.com/office/word/2010/wordml" xmlns:w15="http://schemas.microsoft.com/office/word/2012/wordml" xmlns:wpg="http://schemas.microsoft.com/office/word/2010/wordprocessingGroup" xmlns:wpi="http://schemas.microsoft.com/office/word/2010/wordprocessingInk" xmlns:wne="http://schemas.microsoft.com/office/word/2006/wordml" xmlns:wps="http://schemas.microsoft.com/office/word/2010/wordprocessingShape" mc:Ignorable="w14 w15 wp14">
+<w:hdr xmlns:wpc="http://schemas.microsoft.com/office/word/2010/wordprocessingCanvas" xmlns:cx="http://schemas.microsoft.com/office/drawing/2014/chartex" xmlns:cx1="http://schemas.microsoft.com/office/drawing/2015/9/8/chartex" xmlns:mc="http://schemas.openxmlformats.org/markup-compatibility/2006" xmlns:o="urn:schemas-microsoft-com:office:office" xmlns:r="http://schemas.openxmlformats.org/officeDocument/2006/relationships" xmlns:m="http://schemas.openxmlformats.org/officeDocument/2006/math" xmlns:v="urn:schemas-microsoft-com:vml" xmlns:wp14="http://schemas.microsoft.com/office/word/2010/wordprocessingDrawing" xmlns:wp="http://schemas.openxmlformats.org/drawingml/2006/wordprocessingDrawing" xmlns:w10="urn:schemas-microsoft-com:office:word" xmlns:w="http://schemas.openxmlformats.org/wordprocessingml/2006/main" xmlns:w14="http://schemas.microsoft.com/office/word/2010/wordml" xmlns:w15="http://schemas.microsoft.com/office/word/2012/wordml" xmlns:w16se="http://schemas.microsoft.com/office/word/2015/wordml/symex" xmlns:wpg="http://schemas.microsoft.com/office/word/2010/wordprocessingGroup" xmlns:wpi="http://schemas.microsoft.com/office/word/2010/wordprocessingInk" xmlns:wne="http://schemas.microsoft.com/office/word/2006/wordml" xmlns:wps="http://schemas.microsoft.com/office/word/2010/wordprocessingShape" mc:Ignorable="w14 w15 w16se wp14">
   <w:p>
     <w:pPr>
       <w:pStyle w:val="Header"/>
@@ -37923,7 +38879,7 @@
 </file>
 
 <file path=word/header34.xml><?xml version="1.0" encoding="utf-8"?>
-<w:hdr xmlns:wpc="http://schemas.microsoft.com/office/word/2010/wordprocessingCanvas" xmlns:mo="http://schemas.microsoft.com/office/mac/office/2008/main" xmlns:mc="http://schemas.openxmlformats.org/markup-compatibility/2006" xmlns:mv="urn:schemas-microsoft-com:mac:vml" xmlns:o="urn:schemas-microsoft-com:office:office" xmlns:r="http://schemas.openxmlformats.org/officeDocument/2006/relationships" xmlns:m="http://schemas.openxmlformats.org/officeDocument/2006/math" xmlns:v="urn:schemas-microsoft-com:vml" xmlns:wp14="http://schemas.microsoft.com/office/word/2010/wordprocessingDrawing" xmlns:wp="http://schemas.openxmlformats.org/drawingml/2006/wordprocessingDrawing" xmlns:w10="urn:schemas-microsoft-com:office:word" xmlns:w="http://schemas.openxmlformats.org/wordprocessingml/2006/main" xmlns:w14="http://schemas.microsoft.com/office/word/2010/wordml" xmlns:w15="http://schemas.microsoft.com/office/word/2012/wordml" xmlns:wpg="http://schemas.microsoft.com/office/word/2010/wordprocessingGroup" xmlns:wpi="http://schemas.microsoft.com/office/word/2010/wordprocessingInk" xmlns:wne="http://schemas.microsoft.com/office/word/2006/wordml" xmlns:wps="http://schemas.microsoft.com/office/word/2010/wordprocessingShape" mc:Ignorable="w14 w15 wp14">
+<w:hdr xmlns:wpc="http://schemas.microsoft.com/office/word/2010/wordprocessingCanvas" xmlns:cx="http://schemas.microsoft.com/office/drawing/2014/chartex" xmlns:cx1="http://schemas.microsoft.com/office/drawing/2015/9/8/chartex" xmlns:mc="http://schemas.openxmlformats.org/markup-compatibility/2006" xmlns:o="urn:schemas-microsoft-com:office:office" xmlns:r="http://schemas.openxmlformats.org/officeDocument/2006/relationships" xmlns:m="http://schemas.openxmlformats.org/officeDocument/2006/math" xmlns:v="urn:schemas-microsoft-com:vml" xmlns:wp14="http://schemas.microsoft.com/office/word/2010/wordprocessingDrawing" xmlns:wp="http://schemas.openxmlformats.org/drawingml/2006/wordprocessingDrawing" xmlns:w10="urn:schemas-microsoft-com:office:word" xmlns:w="http://schemas.openxmlformats.org/wordprocessingml/2006/main" xmlns:w14="http://schemas.microsoft.com/office/word/2010/wordml" xmlns:w15="http://schemas.microsoft.com/office/word/2012/wordml" xmlns:w16se="http://schemas.microsoft.com/office/word/2015/wordml/symex" xmlns:wpg="http://schemas.microsoft.com/office/word/2010/wordprocessingGroup" xmlns:wpi="http://schemas.microsoft.com/office/word/2010/wordprocessingInk" xmlns:wne="http://schemas.microsoft.com/office/word/2006/wordml" xmlns:wps="http://schemas.microsoft.com/office/word/2010/wordprocessingShape" mc:Ignorable="w14 w15 w16se wp14">
   <w:p>
     <w:pPr>
       <w:pStyle w:val="Header"/>
@@ -37943,7 +38899,7 @@
 </file>
 
 <file path=word/header35.xml><?xml version="1.0" encoding="utf-8"?>
-<w:hdr xmlns:wpc="http://schemas.microsoft.com/office/word/2010/wordprocessingCanvas" xmlns:mo="http://schemas.microsoft.com/office/mac/office/2008/main" xmlns:mc="http://schemas.openxmlformats.org/markup-compatibility/2006" xmlns:mv="urn:schemas-microsoft-com:mac:vml" xmlns:o="urn:schemas-microsoft-com:office:office" xmlns:r="http://schemas.openxmlformats.org/officeDocument/2006/relationships" xmlns:m="http://schemas.openxmlformats.org/officeDocument/2006/math" xmlns:v="urn:schemas-microsoft-com:vml" xmlns:wp14="http://schemas.microsoft.com/office/word/2010/wordprocessingDrawing" xmlns:wp="http://schemas.openxmlformats.org/drawingml/2006/wordprocessingDrawing" xmlns:w10="urn:schemas-microsoft-com:office:word" xmlns:w="http://schemas.openxmlformats.org/wordprocessingml/2006/main" xmlns:w14="http://schemas.microsoft.com/office/word/2010/wordml" xmlns:w15="http://schemas.microsoft.com/office/word/2012/wordml" xmlns:wpg="http://schemas.microsoft.com/office/word/2010/wordprocessingGroup" xmlns:wpi="http://schemas.microsoft.com/office/word/2010/wordprocessingInk" xmlns:wne="http://schemas.microsoft.com/office/word/2006/wordml" xmlns:wps="http://schemas.microsoft.com/office/word/2010/wordprocessingShape" mc:Ignorable="w14 w15 wp14">
+<w:hdr xmlns:wpc="http://schemas.microsoft.com/office/word/2010/wordprocessingCanvas" xmlns:cx="http://schemas.microsoft.com/office/drawing/2014/chartex" xmlns:cx1="http://schemas.microsoft.com/office/drawing/2015/9/8/chartex" xmlns:mc="http://schemas.openxmlformats.org/markup-compatibility/2006" xmlns:o="urn:schemas-microsoft-com:office:office" xmlns:r="http://schemas.openxmlformats.org/officeDocument/2006/relationships" xmlns:m="http://schemas.openxmlformats.org/officeDocument/2006/math" xmlns:v="urn:schemas-microsoft-com:vml" xmlns:wp14="http://schemas.microsoft.com/office/word/2010/wordprocessingDrawing" xmlns:wp="http://schemas.openxmlformats.org/drawingml/2006/wordprocessingDrawing" xmlns:w10="urn:schemas-microsoft-com:office:word" xmlns:w="http://schemas.openxmlformats.org/wordprocessingml/2006/main" xmlns:w14="http://schemas.microsoft.com/office/word/2010/wordml" xmlns:w15="http://schemas.microsoft.com/office/word/2012/wordml" xmlns:w16se="http://schemas.microsoft.com/office/word/2015/wordml/symex" xmlns:wpg="http://schemas.microsoft.com/office/word/2010/wordprocessingGroup" xmlns:wpi="http://schemas.microsoft.com/office/word/2010/wordprocessingInk" xmlns:wne="http://schemas.microsoft.com/office/word/2006/wordml" xmlns:wps="http://schemas.microsoft.com/office/word/2010/wordprocessingShape" mc:Ignorable="w14 w15 w16se wp14">
   <w:p>
     <w:pPr>
       <w:pStyle w:val="Header"/>
@@ -37958,7 +38914,7 @@
 </file>
 
 <file path=word/header36.xml><?xml version="1.0" encoding="utf-8"?>
-<w:hdr xmlns:wpc="http://schemas.microsoft.com/office/word/2010/wordprocessingCanvas" xmlns:mo="http://schemas.microsoft.com/office/mac/office/2008/main" xmlns:mc="http://schemas.openxmlformats.org/markup-compatibility/2006" xmlns:mv="urn:schemas-microsoft-com:mac:vml" xmlns:o="urn:schemas-microsoft-com:office:office" xmlns:r="http://schemas.openxmlformats.org/officeDocument/2006/relationships" xmlns:m="http://schemas.openxmlformats.org/officeDocument/2006/math" xmlns:v="urn:schemas-microsoft-com:vml" xmlns:wp14="http://schemas.microsoft.com/office/word/2010/wordprocessingDrawing" xmlns:wp="http://schemas.openxmlformats.org/drawingml/2006/wordprocessingDrawing" xmlns:w10="urn:schemas-microsoft-com:office:word" xmlns:w="http://schemas.openxmlformats.org/wordprocessingml/2006/main" xmlns:w14="http://schemas.microsoft.com/office/word/2010/wordml" xmlns:w15="http://schemas.microsoft.com/office/word/2012/wordml" xmlns:wpg="http://schemas.microsoft.com/office/word/2010/wordprocessingGroup" xmlns:wpi="http://schemas.microsoft.com/office/word/2010/wordprocessingInk" xmlns:wne="http://schemas.microsoft.com/office/word/2006/wordml" xmlns:wps="http://schemas.microsoft.com/office/word/2010/wordprocessingShape" mc:Ignorable="w14 w15 wp14">
+<w:hdr xmlns:wpc="http://schemas.microsoft.com/office/word/2010/wordprocessingCanvas" xmlns:cx="http://schemas.microsoft.com/office/drawing/2014/chartex" xmlns:cx1="http://schemas.microsoft.com/office/drawing/2015/9/8/chartex" xmlns:mc="http://schemas.openxmlformats.org/markup-compatibility/2006" xmlns:o="urn:schemas-microsoft-com:office:office" xmlns:r="http://schemas.openxmlformats.org/officeDocument/2006/relationships" xmlns:m="http://schemas.openxmlformats.org/officeDocument/2006/math" xmlns:v="urn:schemas-microsoft-com:vml" xmlns:wp14="http://schemas.microsoft.com/office/word/2010/wordprocessingDrawing" xmlns:wp="http://schemas.openxmlformats.org/drawingml/2006/wordprocessingDrawing" xmlns:w10="urn:schemas-microsoft-com:office:word" xmlns:w="http://schemas.openxmlformats.org/wordprocessingml/2006/main" xmlns:w14="http://schemas.microsoft.com/office/word/2010/wordml" xmlns:w15="http://schemas.microsoft.com/office/word/2012/wordml" xmlns:w16se="http://schemas.microsoft.com/office/word/2015/wordml/symex" xmlns:wpg="http://schemas.microsoft.com/office/word/2010/wordprocessingGroup" xmlns:wpi="http://schemas.microsoft.com/office/word/2010/wordprocessingInk" xmlns:wne="http://schemas.microsoft.com/office/word/2006/wordml" xmlns:wps="http://schemas.microsoft.com/office/word/2010/wordprocessingShape" mc:Ignorable="w14 w15 w16se wp14">
   <w:p>
     <w:pPr>
       <w:pStyle w:val="Header"/>
@@ -37978,7 +38934,7 @@
 </file>
 
 <file path=word/header37.xml><?xml version="1.0" encoding="utf-8"?>
-<w:hdr xmlns:wpc="http://schemas.microsoft.com/office/word/2010/wordprocessingCanvas" xmlns:mo="http://schemas.microsoft.com/office/mac/office/2008/main" xmlns:mc="http://schemas.openxmlformats.org/markup-compatibility/2006" xmlns:mv="urn:schemas-microsoft-com:mac:vml" xmlns:o="urn:schemas-microsoft-com:office:office" xmlns:r="http://schemas.openxmlformats.org/officeDocument/2006/relationships" xmlns:m="http://schemas.openxmlformats.org/officeDocument/2006/math" xmlns:v="urn:schemas-microsoft-com:vml" xmlns:wp14="http://schemas.microsoft.com/office/word/2010/wordprocessingDrawing" xmlns:wp="http://schemas.openxmlformats.org/drawingml/2006/wordprocessingDrawing" xmlns:w10="urn:schemas-microsoft-com:office:word" xmlns:w="http://schemas.openxmlformats.org/wordprocessingml/2006/main" xmlns:w14="http://schemas.microsoft.com/office/word/2010/wordml" xmlns:w15="http://schemas.microsoft.com/office/word/2012/wordml" xmlns:wpg="http://schemas.microsoft.com/office/word/2010/wordprocessingGroup" xmlns:wpi="http://schemas.microsoft.com/office/word/2010/wordprocessingInk" xmlns:wne="http://schemas.microsoft.com/office/word/2006/wordml" xmlns:wps="http://schemas.microsoft.com/office/word/2010/wordprocessingShape" mc:Ignorable="w14 w15 wp14">
+<w:hdr xmlns:wpc="http://schemas.microsoft.com/office/word/2010/wordprocessingCanvas" xmlns:cx="http://schemas.microsoft.com/office/drawing/2014/chartex" xmlns:cx1="http://schemas.microsoft.com/office/drawing/2015/9/8/chartex" xmlns:mc="http://schemas.openxmlformats.org/markup-compatibility/2006" xmlns:o="urn:schemas-microsoft-com:office:office" xmlns:r="http://schemas.openxmlformats.org/officeDocument/2006/relationships" xmlns:m="http://schemas.openxmlformats.org/officeDocument/2006/math" xmlns:v="urn:schemas-microsoft-com:vml" xmlns:wp14="http://schemas.microsoft.com/office/word/2010/wordprocessingDrawing" xmlns:wp="http://schemas.openxmlformats.org/drawingml/2006/wordprocessingDrawing" xmlns:w10="urn:schemas-microsoft-com:office:word" xmlns:w="http://schemas.openxmlformats.org/wordprocessingml/2006/main" xmlns:w14="http://schemas.microsoft.com/office/word/2010/wordml" xmlns:w15="http://schemas.microsoft.com/office/word/2012/wordml" xmlns:w16se="http://schemas.microsoft.com/office/word/2015/wordml/symex" xmlns:wpg="http://schemas.microsoft.com/office/word/2010/wordprocessingGroup" xmlns:wpi="http://schemas.microsoft.com/office/word/2010/wordprocessingInk" xmlns:wne="http://schemas.microsoft.com/office/word/2006/wordml" xmlns:wps="http://schemas.microsoft.com/office/word/2010/wordprocessingShape" mc:Ignorable="w14 w15 w16se wp14">
   <w:p>
     <w:pPr>
       <w:pStyle w:val="Header"/>
@@ -37993,7 +38949,7 @@
 </file>
 
 <file path=word/header38.xml><?xml version="1.0" encoding="utf-8"?>
-<w:hdr xmlns:wpc="http://schemas.microsoft.com/office/word/2010/wordprocessingCanvas" xmlns:mo="http://schemas.microsoft.com/office/mac/office/2008/main" xmlns:mc="http://schemas.openxmlformats.org/markup-compatibility/2006" xmlns:mv="urn:schemas-microsoft-com:mac:vml" xmlns:o="urn:schemas-microsoft-com:office:office" xmlns:r="http://schemas.openxmlformats.org/officeDocument/2006/relationships" xmlns:m="http://schemas.openxmlformats.org/officeDocument/2006/math" xmlns:v="urn:schemas-microsoft-com:vml" xmlns:wp14="http://schemas.microsoft.com/office/word/2010/wordprocessingDrawing" xmlns:wp="http://schemas.openxmlformats.org/drawingml/2006/wordprocessingDrawing" xmlns:w10="urn:schemas-microsoft-com:office:word" xmlns:w="http://schemas.openxmlformats.org/wordprocessingml/2006/main" xmlns:w14="http://schemas.microsoft.com/office/word/2010/wordml" xmlns:w15="http://schemas.microsoft.com/office/word/2012/wordml" xmlns:wpg="http://schemas.microsoft.com/office/word/2010/wordprocessingGroup" xmlns:wpi="http://schemas.microsoft.com/office/word/2010/wordprocessingInk" xmlns:wne="http://schemas.microsoft.com/office/word/2006/wordml" xmlns:wps="http://schemas.microsoft.com/office/word/2010/wordprocessingShape" mc:Ignorable="w14 w15 wp14">
+<w:hdr xmlns:wpc="http://schemas.microsoft.com/office/word/2010/wordprocessingCanvas" xmlns:cx="http://schemas.microsoft.com/office/drawing/2014/chartex" xmlns:cx1="http://schemas.microsoft.com/office/drawing/2015/9/8/chartex" xmlns:mc="http://schemas.openxmlformats.org/markup-compatibility/2006" xmlns:o="urn:schemas-microsoft-com:office:office" xmlns:r="http://schemas.openxmlformats.org/officeDocument/2006/relationships" xmlns:m="http://schemas.openxmlformats.org/officeDocument/2006/math" xmlns:v="urn:schemas-microsoft-com:vml" xmlns:wp14="http://schemas.microsoft.com/office/word/2010/wordprocessingDrawing" xmlns:wp="http://schemas.openxmlformats.org/drawingml/2006/wordprocessingDrawing" xmlns:w10="urn:schemas-microsoft-com:office:word" xmlns:w="http://schemas.openxmlformats.org/wordprocessingml/2006/main" xmlns:w14="http://schemas.microsoft.com/office/word/2010/wordml" xmlns:w15="http://schemas.microsoft.com/office/word/2012/wordml" xmlns:w16se="http://schemas.microsoft.com/office/word/2015/wordml/symex" xmlns:wpg="http://schemas.microsoft.com/office/word/2010/wordprocessingGroup" xmlns:wpi="http://schemas.microsoft.com/office/word/2010/wordprocessingInk" xmlns:wne="http://schemas.microsoft.com/office/word/2006/wordml" xmlns:wps="http://schemas.microsoft.com/office/word/2010/wordprocessingShape" mc:Ignorable="w14 w15 w16se wp14">
   <w:p>
     <w:pPr>
       <w:pStyle w:val="Header"/>
@@ -38013,7 +38969,7 @@
 </file>
 
 <file path=word/header39.xml><?xml version="1.0" encoding="utf-8"?>
-<w:hdr xmlns:wpc="http://schemas.microsoft.com/office/word/2010/wordprocessingCanvas" xmlns:mo="http://schemas.microsoft.com/office/mac/office/2008/main" xmlns:mc="http://schemas.openxmlformats.org/markup-compatibility/2006" xmlns:mv="urn:schemas-microsoft-com:mac:vml" xmlns:o="urn:schemas-microsoft-com:office:office" xmlns:r="http://schemas.openxmlformats.org/officeDocument/2006/relationships" xmlns:m="http://schemas.openxmlformats.org/officeDocument/2006/math" xmlns:v="urn:schemas-microsoft-com:vml" xmlns:wp14="http://schemas.microsoft.com/office/word/2010/wordprocessingDrawing" xmlns:wp="http://schemas.openxmlformats.org/drawingml/2006/wordprocessingDrawing" xmlns:w10="urn:schemas-microsoft-com:office:word" xmlns:w="http://schemas.openxmlformats.org/wordprocessingml/2006/main" xmlns:w14="http://schemas.microsoft.com/office/word/2010/wordml" xmlns:w15="http://schemas.microsoft.com/office/word/2012/wordml" xmlns:wpg="http://schemas.microsoft.com/office/word/2010/wordprocessingGroup" xmlns:wpi="http://schemas.microsoft.com/office/word/2010/wordprocessingInk" xmlns:wne="http://schemas.microsoft.com/office/word/2006/wordml" xmlns:wps="http://schemas.microsoft.com/office/word/2010/wordprocessingShape" mc:Ignorable="w14 w15 wp14">
+<w:hdr xmlns:wpc="http://schemas.microsoft.com/office/word/2010/wordprocessingCanvas" xmlns:cx="http://schemas.microsoft.com/office/drawing/2014/chartex" xmlns:cx1="http://schemas.microsoft.com/office/drawing/2015/9/8/chartex" xmlns:mc="http://schemas.openxmlformats.org/markup-compatibility/2006" xmlns:o="urn:schemas-microsoft-com:office:office" xmlns:r="http://schemas.openxmlformats.org/officeDocument/2006/relationships" xmlns:m="http://schemas.openxmlformats.org/officeDocument/2006/math" xmlns:v="urn:schemas-microsoft-com:vml" xmlns:wp14="http://schemas.microsoft.com/office/word/2010/wordprocessingDrawing" xmlns:wp="http://schemas.openxmlformats.org/drawingml/2006/wordprocessingDrawing" xmlns:w10="urn:schemas-microsoft-com:office:word" xmlns:w="http://schemas.openxmlformats.org/wordprocessingml/2006/main" xmlns:w14="http://schemas.microsoft.com/office/word/2010/wordml" xmlns:w15="http://schemas.microsoft.com/office/word/2012/wordml" xmlns:w16se="http://schemas.microsoft.com/office/word/2015/wordml/symex" xmlns:wpg="http://schemas.microsoft.com/office/word/2010/wordprocessingGroup" xmlns:wpi="http://schemas.microsoft.com/office/word/2010/wordprocessingInk" xmlns:wne="http://schemas.microsoft.com/office/word/2006/wordml" xmlns:wps="http://schemas.microsoft.com/office/word/2010/wordprocessingShape" mc:Ignorable="w14 w15 w16se wp14">
   <w:p>
     <w:pPr>
       <w:pStyle w:val="Header"/>
@@ -38028,7 +38984,7 @@
 </file>
 
 <file path=word/header4.xml><?xml version="1.0" encoding="utf-8"?>
-<w:hdr xmlns:wpc="http://schemas.microsoft.com/office/word/2010/wordprocessingCanvas" xmlns:mo="http://schemas.microsoft.com/office/mac/office/2008/main" xmlns:mc="http://schemas.openxmlformats.org/markup-compatibility/2006" xmlns:mv="urn:schemas-microsoft-com:mac:vml" xmlns:o="urn:schemas-microsoft-com:office:office" xmlns:r="http://schemas.openxmlformats.org/officeDocument/2006/relationships" xmlns:m="http://schemas.openxmlformats.org/officeDocument/2006/math" xmlns:v="urn:schemas-microsoft-com:vml" xmlns:wp14="http://schemas.microsoft.com/office/word/2010/wordprocessingDrawing" xmlns:wp="http://schemas.openxmlformats.org/drawingml/2006/wordprocessingDrawing" xmlns:w10="urn:schemas-microsoft-com:office:word" xmlns:w="http://schemas.openxmlformats.org/wordprocessingml/2006/main" xmlns:w14="http://schemas.microsoft.com/office/word/2010/wordml" xmlns:w15="http://schemas.microsoft.com/office/word/2012/wordml" xmlns:wpg="http://schemas.microsoft.com/office/word/2010/wordprocessingGroup" xmlns:wpi="http://schemas.microsoft.com/office/word/2010/wordprocessingInk" xmlns:wne="http://schemas.microsoft.com/office/word/2006/wordml" xmlns:wps="http://schemas.microsoft.com/office/word/2010/wordprocessingShape" mc:Ignorable="w14 w15 wp14">
+<w:hdr xmlns:wpc="http://schemas.microsoft.com/office/word/2010/wordprocessingCanvas" xmlns:cx="http://schemas.microsoft.com/office/drawing/2014/chartex" xmlns:cx1="http://schemas.microsoft.com/office/drawing/2015/9/8/chartex" xmlns:mc="http://schemas.openxmlformats.org/markup-compatibility/2006" xmlns:o="urn:schemas-microsoft-com:office:office" xmlns:r="http://schemas.openxmlformats.org/officeDocument/2006/relationships" xmlns:m="http://schemas.openxmlformats.org/officeDocument/2006/math" xmlns:v="urn:schemas-microsoft-com:vml" xmlns:wp14="http://schemas.microsoft.com/office/word/2010/wordprocessingDrawing" xmlns:wp="http://schemas.openxmlformats.org/drawingml/2006/wordprocessingDrawing" xmlns:w10="urn:schemas-microsoft-com:office:word" xmlns:w="http://schemas.openxmlformats.org/wordprocessingml/2006/main" xmlns:w14="http://schemas.microsoft.com/office/word/2010/wordml" xmlns:w15="http://schemas.microsoft.com/office/word/2012/wordml" xmlns:w16se="http://schemas.microsoft.com/office/word/2015/wordml/symex" xmlns:wpg="http://schemas.microsoft.com/office/word/2010/wordprocessingGroup" xmlns:wpi="http://schemas.microsoft.com/office/word/2010/wordprocessingInk" xmlns:wne="http://schemas.microsoft.com/office/word/2006/wordml" xmlns:wps="http://schemas.microsoft.com/office/word/2010/wordprocessingShape" mc:Ignorable="w14 w15 w16se wp14">
   <w:p>
     <w:pPr>
       <w:pStyle w:val="Header"/>
@@ -38048,7 +39004,7 @@
 </file>
 
 <file path=word/header40.xml><?xml version="1.0" encoding="utf-8"?>
-<w:hdr xmlns:wpc="http://schemas.microsoft.com/office/word/2010/wordprocessingCanvas" xmlns:mo="http://schemas.microsoft.com/office/mac/office/2008/main" xmlns:mc="http://schemas.openxmlformats.org/markup-compatibility/2006" xmlns:mv="urn:schemas-microsoft-com:mac:vml" xmlns:o="urn:schemas-microsoft-com:office:office" xmlns:r="http://schemas.openxmlformats.org/officeDocument/2006/relationships" xmlns:m="http://schemas.openxmlformats.org/officeDocument/2006/math" xmlns:v="urn:schemas-microsoft-com:vml" xmlns:wp14="http://schemas.microsoft.com/office/word/2010/wordprocessingDrawing" xmlns:wp="http://schemas.openxmlformats.org/drawingml/2006/wordprocessingDrawing" xmlns:w10="urn:schemas-microsoft-com:office:word" xmlns:w="http://schemas.openxmlformats.org/wordprocessingml/2006/main" xmlns:w14="http://schemas.microsoft.com/office/word/2010/wordml" xmlns:w15="http://schemas.microsoft.com/office/word/2012/wordml" xmlns:wpg="http://schemas.microsoft.com/office/word/2010/wordprocessingGroup" xmlns:wpi="http://schemas.microsoft.com/office/word/2010/wordprocessingInk" xmlns:wne="http://schemas.microsoft.com/office/word/2006/wordml" xmlns:wps="http://schemas.microsoft.com/office/word/2010/wordprocessingShape" mc:Ignorable="w14 w15 wp14">
+<w:hdr xmlns:wpc="http://schemas.microsoft.com/office/word/2010/wordprocessingCanvas" xmlns:cx="http://schemas.microsoft.com/office/drawing/2014/chartex" xmlns:cx1="http://schemas.microsoft.com/office/drawing/2015/9/8/chartex" xmlns:mc="http://schemas.openxmlformats.org/markup-compatibility/2006" xmlns:o="urn:schemas-microsoft-com:office:office" xmlns:r="http://schemas.openxmlformats.org/officeDocument/2006/relationships" xmlns:m="http://schemas.openxmlformats.org/officeDocument/2006/math" xmlns:v="urn:schemas-microsoft-com:vml" xmlns:wp14="http://schemas.microsoft.com/office/word/2010/wordprocessingDrawing" xmlns:wp="http://schemas.openxmlformats.org/drawingml/2006/wordprocessingDrawing" xmlns:w10="urn:schemas-microsoft-com:office:word" xmlns:w="http://schemas.openxmlformats.org/wordprocessingml/2006/main" xmlns:w14="http://schemas.microsoft.com/office/word/2010/wordml" xmlns:w15="http://schemas.microsoft.com/office/word/2012/wordml" xmlns:w16se="http://schemas.microsoft.com/office/word/2015/wordml/symex" xmlns:wpg="http://schemas.microsoft.com/office/word/2010/wordprocessingGroup" xmlns:wpi="http://schemas.microsoft.com/office/word/2010/wordprocessingInk" xmlns:wne="http://schemas.microsoft.com/office/word/2006/wordml" xmlns:wps="http://schemas.microsoft.com/office/word/2010/wordprocessingShape" mc:Ignorable="w14 w15 w16se wp14">
   <w:p>
     <w:pPr>
       <w:pStyle w:val="Header"/>
@@ -38068,7 +39024,7 @@
 </file>
 
 <file path=word/header41.xml><?xml version="1.0" encoding="utf-8"?>
-<w:hdr xmlns:wpc="http://schemas.microsoft.com/office/word/2010/wordprocessingCanvas" xmlns:mo="http://schemas.microsoft.com/office/mac/office/2008/main" xmlns:mc="http://schemas.openxmlformats.org/markup-compatibility/2006" xmlns:mv="urn:schemas-microsoft-com:mac:vml" xmlns:o="urn:schemas-microsoft-com:office:office" xmlns:r="http://schemas.openxmlformats.org/officeDocument/2006/relationships" xmlns:m="http://schemas.openxmlformats.org/officeDocument/2006/math" xmlns:v="urn:schemas-microsoft-com:vml" xmlns:wp14="http://schemas.microsoft.com/office/word/2010/wordprocessingDrawing" xmlns:wp="http://schemas.openxmlformats.org/drawingml/2006/wordprocessingDrawing" xmlns:w10="urn:schemas-microsoft-com:office:word" xmlns:w="http://schemas.openxmlformats.org/wordprocessingml/2006/main" xmlns:w14="http://schemas.microsoft.com/office/word/2010/wordml" xmlns:w15="http://schemas.microsoft.com/office/word/2012/wordml" xmlns:wpg="http://schemas.microsoft.com/office/word/2010/wordprocessingGroup" xmlns:wpi="http://schemas.microsoft.com/office/word/2010/wordprocessingInk" xmlns:wne="http://schemas.microsoft.com/office/word/2006/wordml" xmlns:wps="http://schemas.microsoft.com/office/word/2010/wordprocessingShape" mc:Ignorable="w14 w15 wp14">
+<w:hdr xmlns:wpc="http://schemas.microsoft.com/office/word/2010/wordprocessingCanvas" xmlns:cx="http://schemas.microsoft.com/office/drawing/2014/chartex" xmlns:cx1="http://schemas.microsoft.com/office/drawing/2015/9/8/chartex" xmlns:mc="http://schemas.openxmlformats.org/markup-compatibility/2006" xmlns:o="urn:schemas-microsoft-com:office:office" xmlns:r="http://schemas.openxmlformats.org/officeDocument/2006/relationships" xmlns:m="http://schemas.openxmlformats.org/officeDocument/2006/math" xmlns:v="urn:schemas-microsoft-com:vml" xmlns:wp14="http://schemas.microsoft.com/office/word/2010/wordprocessingDrawing" xmlns:wp="http://schemas.openxmlformats.org/drawingml/2006/wordprocessingDrawing" xmlns:w10="urn:schemas-microsoft-com:office:word" xmlns:w="http://schemas.openxmlformats.org/wordprocessingml/2006/main" xmlns:w14="http://schemas.microsoft.com/office/word/2010/wordml" xmlns:w15="http://schemas.microsoft.com/office/word/2012/wordml" xmlns:w16se="http://schemas.microsoft.com/office/word/2015/wordml/symex" xmlns:wpg="http://schemas.microsoft.com/office/word/2010/wordprocessingGroup" xmlns:wpi="http://schemas.microsoft.com/office/word/2010/wordprocessingInk" xmlns:wne="http://schemas.microsoft.com/office/word/2006/wordml" xmlns:wps="http://schemas.microsoft.com/office/word/2010/wordprocessingShape" mc:Ignorable="w14 w15 w16se wp14">
   <w:p>
     <w:pPr>
       <w:pStyle w:val="Header"/>
@@ -38083,7 +39039,7 @@
 </file>
 
 <file path=word/header42.xml><?xml version="1.0" encoding="utf-8"?>
-<w:hdr xmlns:wpc="http://schemas.microsoft.com/office/word/2010/wordprocessingCanvas" xmlns:mo="http://schemas.microsoft.com/office/mac/office/2008/main" xmlns:mc="http://schemas.openxmlformats.org/markup-compatibility/2006" xmlns:mv="urn:schemas-microsoft-com:mac:vml" xmlns:o="urn:schemas-microsoft-com:office:office" xmlns:r="http://schemas.openxmlformats.org/officeDocument/2006/relationships" xmlns:m="http://schemas.openxmlformats.org/officeDocument/2006/math" xmlns:v="urn:schemas-microsoft-com:vml" xmlns:wp14="http://schemas.microsoft.com/office/word/2010/wordprocessingDrawing" xmlns:wp="http://schemas.openxmlformats.org/drawingml/2006/wordprocessingDrawing" xmlns:w10="urn:schemas-microsoft-com:office:word" xmlns:w="http://schemas.openxmlformats.org/wordprocessingml/2006/main" xmlns:w14="http://schemas.microsoft.com/office/word/2010/wordml" xmlns:w15="http://schemas.microsoft.com/office/word/2012/wordml" xmlns:wpg="http://schemas.microsoft.com/office/word/2010/wordprocessingGroup" xmlns:wpi="http://schemas.microsoft.com/office/word/2010/wordprocessingInk" xmlns:wne="http://schemas.microsoft.com/office/word/2006/wordml" xmlns:wps="http://schemas.microsoft.com/office/word/2010/wordprocessingShape" mc:Ignorable="w14 w15 wp14">
+<w:hdr xmlns:wpc="http://schemas.microsoft.com/office/word/2010/wordprocessingCanvas" xmlns:cx="http://schemas.microsoft.com/office/drawing/2014/chartex" xmlns:cx1="http://schemas.microsoft.com/office/drawing/2015/9/8/chartex" xmlns:mc="http://schemas.openxmlformats.org/markup-compatibility/2006" xmlns:o="urn:schemas-microsoft-com:office:office" xmlns:r="http://schemas.openxmlformats.org/officeDocument/2006/relationships" xmlns:m="http://schemas.openxmlformats.org/officeDocument/2006/math" xmlns:v="urn:schemas-microsoft-com:vml" xmlns:wp14="http://schemas.microsoft.com/office/word/2010/wordprocessingDrawing" xmlns:wp="http://schemas.openxmlformats.org/drawingml/2006/wordprocessingDrawing" xmlns:w10="urn:schemas-microsoft-com:office:word" xmlns:w="http://schemas.openxmlformats.org/wordprocessingml/2006/main" xmlns:w14="http://schemas.microsoft.com/office/word/2010/wordml" xmlns:w15="http://schemas.microsoft.com/office/word/2012/wordml" xmlns:w16se="http://schemas.microsoft.com/office/word/2015/wordml/symex" xmlns:wpg="http://schemas.microsoft.com/office/word/2010/wordprocessingGroup" xmlns:wpi="http://schemas.microsoft.com/office/word/2010/wordprocessingInk" xmlns:wne="http://schemas.microsoft.com/office/word/2006/wordml" xmlns:wps="http://schemas.microsoft.com/office/word/2010/wordprocessingShape" mc:Ignorable="w14 w15 w16se wp14">
   <w:p>
     <w:pPr>
       <w:pStyle w:val="Header"/>
@@ -38103,7 +39059,7 @@
 </file>
 
 <file path=word/header43.xml><?xml version="1.0" encoding="utf-8"?>
-<w:hdr xmlns:wpc="http://schemas.microsoft.com/office/word/2010/wordprocessingCanvas" xmlns:mo="http://schemas.microsoft.com/office/mac/office/2008/main" xmlns:mc="http://schemas.openxmlformats.org/markup-compatibility/2006" xmlns:mv="urn:schemas-microsoft-com:mac:vml" xmlns:o="urn:schemas-microsoft-com:office:office" xmlns:r="http://schemas.openxmlformats.org/officeDocument/2006/relationships" xmlns:m="http://schemas.openxmlformats.org/officeDocument/2006/math" xmlns:v="urn:schemas-microsoft-com:vml" xmlns:wp14="http://schemas.microsoft.com/office/word/2010/wordprocessingDrawing" xmlns:wp="http://schemas.openxmlformats.org/drawingml/2006/wordprocessingDrawing" xmlns:w10="urn:schemas-microsoft-com:office:word" xmlns:w="http://schemas.openxmlformats.org/wordprocessingml/2006/main" xmlns:w14="http://schemas.microsoft.com/office/word/2010/wordml" xmlns:w15="http://schemas.microsoft.com/office/word/2012/wordml" xmlns:wpg="http://schemas.microsoft.com/office/word/2010/wordprocessingGroup" xmlns:wpi="http://schemas.microsoft.com/office/word/2010/wordprocessingInk" xmlns:wne="http://schemas.microsoft.com/office/word/2006/wordml" xmlns:wps="http://schemas.microsoft.com/office/word/2010/wordprocessingShape" mc:Ignorable="w14 w15 wp14">
+<w:hdr xmlns:wpc="http://schemas.microsoft.com/office/word/2010/wordprocessingCanvas" xmlns:cx="http://schemas.microsoft.com/office/drawing/2014/chartex" xmlns:cx1="http://schemas.microsoft.com/office/drawing/2015/9/8/chartex" xmlns:mc="http://schemas.openxmlformats.org/markup-compatibility/2006" xmlns:o="urn:schemas-microsoft-com:office:office" xmlns:r="http://schemas.openxmlformats.org/officeDocument/2006/relationships" xmlns:m="http://schemas.openxmlformats.org/officeDocument/2006/math" xmlns:v="urn:schemas-microsoft-com:vml" xmlns:wp14="http://schemas.microsoft.com/office/word/2010/wordprocessingDrawing" xmlns:wp="http://schemas.openxmlformats.org/drawingml/2006/wordprocessingDrawing" xmlns:w10="urn:schemas-microsoft-com:office:word" xmlns:w="http://schemas.openxmlformats.org/wordprocessingml/2006/main" xmlns:w14="http://schemas.microsoft.com/office/word/2010/wordml" xmlns:w15="http://schemas.microsoft.com/office/word/2012/wordml" xmlns:w16se="http://schemas.microsoft.com/office/word/2015/wordml/symex" xmlns:wpg="http://schemas.microsoft.com/office/word/2010/wordprocessingGroup" xmlns:wpi="http://schemas.microsoft.com/office/word/2010/wordprocessingInk" xmlns:wne="http://schemas.microsoft.com/office/word/2006/wordml" xmlns:wps="http://schemas.microsoft.com/office/word/2010/wordprocessingShape" mc:Ignorable="w14 w15 w16se wp14">
   <w:p>
     <w:pPr>
       <w:pStyle w:val="Header"/>
@@ -38118,7 +39074,7 @@
 </file>
 
 <file path=word/header44.xml><?xml version="1.0" encoding="utf-8"?>
-<w:hdr xmlns:wpc="http://schemas.microsoft.com/office/word/2010/wordprocessingCanvas" xmlns:mo="http://schemas.microsoft.com/office/mac/office/2008/main" xmlns:mc="http://schemas.openxmlformats.org/markup-compatibility/2006" xmlns:mv="urn:schemas-microsoft-com:mac:vml" xmlns:o="urn:schemas-microsoft-com:office:office" xmlns:r="http://schemas.openxmlformats.org/officeDocument/2006/relationships" xmlns:m="http://schemas.openxmlformats.org/officeDocument/2006/math" xmlns:v="urn:schemas-microsoft-com:vml" xmlns:wp14="http://schemas.microsoft.com/office/word/2010/wordprocessingDrawing" xmlns:wp="http://schemas.openxmlformats.org/drawingml/2006/wordprocessingDrawing" xmlns:w10="urn:schemas-microsoft-com:office:word" xmlns:w="http://schemas.openxmlformats.org/wordprocessingml/2006/main" xmlns:w14="http://schemas.microsoft.com/office/word/2010/wordml" xmlns:w15="http://schemas.microsoft.com/office/word/2012/wordml" xmlns:wpg="http://schemas.microsoft.com/office/word/2010/wordprocessingGroup" xmlns:wpi="http://schemas.microsoft.com/office/word/2010/wordprocessingInk" xmlns:wne="http://schemas.microsoft.com/office/word/2006/wordml" xmlns:wps="http://schemas.microsoft.com/office/word/2010/wordprocessingShape" mc:Ignorable="w14 w15 wp14">
+<w:hdr xmlns:wpc="http://schemas.microsoft.com/office/word/2010/wordprocessingCanvas" xmlns:cx="http://schemas.microsoft.com/office/drawing/2014/chartex" xmlns:cx1="http://schemas.microsoft.com/office/drawing/2015/9/8/chartex" xmlns:mc="http://schemas.openxmlformats.org/markup-compatibility/2006" xmlns:o="urn:schemas-microsoft-com:office:office" xmlns:r="http://schemas.openxmlformats.org/officeDocument/2006/relationships" xmlns:m="http://schemas.openxmlformats.org/officeDocument/2006/math" xmlns:v="urn:schemas-microsoft-com:vml" xmlns:wp14="http://schemas.microsoft.com/office/word/2010/wordprocessingDrawing" xmlns:wp="http://schemas.openxmlformats.org/drawingml/2006/wordprocessingDrawing" xmlns:w10="urn:schemas-microsoft-com:office:word" xmlns:w="http://schemas.openxmlformats.org/wordprocessingml/2006/main" xmlns:w14="http://schemas.microsoft.com/office/word/2010/wordml" xmlns:w15="http://schemas.microsoft.com/office/word/2012/wordml" xmlns:w16se="http://schemas.microsoft.com/office/word/2015/wordml/symex" xmlns:wpg="http://schemas.microsoft.com/office/word/2010/wordprocessingGroup" xmlns:wpi="http://schemas.microsoft.com/office/word/2010/wordprocessingInk" xmlns:wne="http://schemas.microsoft.com/office/word/2006/wordml" xmlns:wps="http://schemas.microsoft.com/office/word/2010/wordprocessingShape" mc:Ignorable="w14 w15 w16se wp14">
   <w:p>
     <w:pPr>
       <w:pStyle w:val="Header"/>
@@ -38138,7 +39094,7 @@
 </file>
 
 <file path=word/header45.xml><?xml version="1.0" encoding="utf-8"?>
-<w:hdr xmlns:wpc="http://schemas.microsoft.com/office/word/2010/wordprocessingCanvas" xmlns:mo="http://schemas.microsoft.com/office/mac/office/2008/main" xmlns:mc="http://schemas.openxmlformats.org/markup-compatibility/2006" xmlns:mv="urn:schemas-microsoft-com:mac:vml" xmlns:o="urn:schemas-microsoft-com:office:office" xmlns:r="http://schemas.openxmlformats.org/officeDocument/2006/relationships" xmlns:m="http://schemas.openxmlformats.org/officeDocument/2006/math" xmlns:v="urn:schemas-microsoft-com:vml" xmlns:wp14="http://schemas.microsoft.com/office/word/2010/wordprocessingDrawing" xmlns:wp="http://schemas.openxmlformats.org/drawingml/2006/wordprocessingDrawing" xmlns:w10="urn:schemas-microsoft-com:office:word" xmlns:w="http://schemas.openxmlformats.org/wordprocessingml/2006/main" xmlns:w14="http://schemas.microsoft.com/office/word/2010/wordml" xmlns:w15="http://schemas.microsoft.com/office/word/2012/wordml" xmlns:wpg="http://schemas.microsoft.com/office/word/2010/wordprocessingGroup" xmlns:wpi="http://schemas.microsoft.com/office/word/2010/wordprocessingInk" xmlns:wne="http://schemas.microsoft.com/office/word/2006/wordml" xmlns:wps="http://schemas.microsoft.com/office/word/2010/wordprocessingShape" mc:Ignorable="w14 w15 wp14">
+<w:hdr xmlns:wpc="http://schemas.microsoft.com/office/word/2010/wordprocessingCanvas" xmlns:cx="http://schemas.microsoft.com/office/drawing/2014/chartex" xmlns:cx1="http://schemas.microsoft.com/office/drawing/2015/9/8/chartex" xmlns:mc="http://schemas.openxmlformats.org/markup-compatibility/2006" xmlns:o="urn:schemas-microsoft-com:office:office" xmlns:r="http://schemas.openxmlformats.org/officeDocument/2006/relationships" xmlns:m="http://schemas.openxmlformats.org/officeDocument/2006/math" xmlns:v="urn:schemas-microsoft-com:vml" xmlns:wp14="http://schemas.microsoft.com/office/word/2010/wordprocessingDrawing" xmlns:wp="http://schemas.openxmlformats.org/drawingml/2006/wordprocessingDrawing" xmlns:w10="urn:schemas-microsoft-com:office:word" xmlns:w="http://schemas.openxmlformats.org/wordprocessingml/2006/main" xmlns:w14="http://schemas.microsoft.com/office/word/2010/wordml" xmlns:w15="http://schemas.microsoft.com/office/word/2012/wordml" xmlns:w16se="http://schemas.microsoft.com/office/word/2015/wordml/symex" xmlns:wpg="http://schemas.microsoft.com/office/word/2010/wordprocessingGroup" xmlns:wpi="http://schemas.microsoft.com/office/word/2010/wordprocessingInk" xmlns:wne="http://schemas.microsoft.com/office/word/2006/wordml" xmlns:wps="http://schemas.microsoft.com/office/word/2010/wordprocessingShape" mc:Ignorable="w14 w15 w16se wp14">
   <w:p>
     <w:pPr>
       <w:pStyle w:val="Header"/>
@@ -38153,7 +39109,7 @@
 </file>
 
 <file path=word/header46.xml><?xml version="1.0" encoding="utf-8"?>
-<w:hdr xmlns:wpc="http://schemas.microsoft.com/office/word/2010/wordprocessingCanvas" xmlns:mo="http://schemas.microsoft.com/office/mac/office/2008/main" xmlns:mc="http://schemas.openxmlformats.org/markup-compatibility/2006" xmlns:mv="urn:schemas-microsoft-com:mac:vml" xmlns:o="urn:schemas-microsoft-com:office:office" xmlns:r="http://schemas.openxmlformats.org/officeDocument/2006/relationships" xmlns:m="http://schemas.openxmlformats.org/officeDocument/2006/math" xmlns:v="urn:schemas-microsoft-com:vml" xmlns:wp14="http://schemas.microsoft.com/office/word/2010/wordprocessingDrawing" xmlns:wp="http://schemas.openxmlformats.org/drawingml/2006/wordprocessingDrawing" xmlns:w10="urn:schemas-microsoft-com:office:word" xmlns:w="http://schemas.openxmlformats.org/wordprocessingml/2006/main" xmlns:w14="http://schemas.microsoft.com/office/word/2010/wordml" xmlns:w15="http://schemas.microsoft.com/office/word/2012/wordml" xmlns:wpg="http://schemas.microsoft.com/office/word/2010/wordprocessingGroup" xmlns:wpi="http://schemas.microsoft.com/office/word/2010/wordprocessingInk" xmlns:wne="http://schemas.microsoft.com/office/word/2006/wordml" xmlns:wps="http://schemas.microsoft.com/office/word/2010/wordprocessingShape" mc:Ignorable="w14 w15 wp14">
+<w:hdr xmlns:wpc="http://schemas.microsoft.com/office/word/2010/wordprocessingCanvas" xmlns:cx="http://schemas.microsoft.com/office/drawing/2014/chartex" xmlns:cx1="http://schemas.microsoft.com/office/drawing/2015/9/8/chartex" xmlns:mc="http://schemas.openxmlformats.org/markup-compatibility/2006" xmlns:o="urn:schemas-microsoft-com:office:office" xmlns:r="http://schemas.openxmlformats.org/officeDocument/2006/relationships" xmlns:m="http://schemas.openxmlformats.org/officeDocument/2006/math" xmlns:v="urn:schemas-microsoft-com:vml" xmlns:wp14="http://schemas.microsoft.com/office/word/2010/wordprocessingDrawing" xmlns:wp="http://schemas.openxmlformats.org/drawingml/2006/wordprocessingDrawing" xmlns:w10="urn:schemas-microsoft-com:office:word" xmlns:w="http://schemas.openxmlformats.org/wordprocessingml/2006/main" xmlns:w14="http://schemas.microsoft.com/office/word/2010/wordml" xmlns:w15="http://schemas.microsoft.com/office/word/2012/wordml" xmlns:w16se="http://schemas.microsoft.com/office/word/2015/wordml/symex" xmlns:wpg="http://schemas.microsoft.com/office/word/2010/wordprocessingGroup" xmlns:wpi="http://schemas.microsoft.com/office/word/2010/wordprocessingInk" xmlns:wne="http://schemas.microsoft.com/office/word/2006/wordml" xmlns:wps="http://schemas.microsoft.com/office/word/2010/wordprocessingShape" mc:Ignorable="w14 w15 w16se wp14">
   <w:p>
     <w:pPr>
       <w:pStyle w:val="Header"/>
@@ -38173,7 +39129,7 @@
 </file>
 
 <file path=word/header47.xml><?xml version="1.0" encoding="utf-8"?>
-<w:hdr xmlns:wpc="http://schemas.microsoft.com/office/word/2010/wordprocessingCanvas" xmlns:mo="http://schemas.microsoft.com/office/mac/office/2008/main" xmlns:mc="http://schemas.openxmlformats.org/markup-compatibility/2006" xmlns:mv="urn:schemas-microsoft-com:mac:vml" xmlns:o="urn:schemas-microsoft-com:office:office" xmlns:r="http://schemas.openxmlformats.org/officeDocument/2006/relationships" xmlns:m="http://schemas.openxmlformats.org/officeDocument/2006/math" xmlns:v="urn:schemas-microsoft-com:vml" xmlns:wp14="http://schemas.microsoft.com/office/word/2010/wordprocessingDrawing" xmlns:wp="http://schemas.openxmlformats.org/drawingml/2006/wordprocessingDrawing" xmlns:w10="urn:schemas-microsoft-com:office:word" xmlns:w="http://schemas.openxmlformats.org/wordprocessingml/2006/main" xmlns:w14="http://schemas.microsoft.com/office/word/2010/wordml" xmlns:w15="http://schemas.microsoft.com/office/word/2012/wordml" xmlns:wpg="http://schemas.microsoft.com/office/word/2010/wordprocessingGroup" xmlns:wpi="http://schemas.microsoft.com/office/word/2010/wordprocessingInk" xmlns:wne="http://schemas.microsoft.com/office/word/2006/wordml" xmlns:wps="http://schemas.microsoft.com/office/word/2010/wordprocessingShape" mc:Ignorable="w14 w15 wp14">
+<w:hdr xmlns:wpc="http://schemas.microsoft.com/office/word/2010/wordprocessingCanvas" xmlns:cx="http://schemas.microsoft.com/office/drawing/2014/chartex" xmlns:cx1="http://schemas.microsoft.com/office/drawing/2015/9/8/chartex" xmlns:mc="http://schemas.openxmlformats.org/markup-compatibility/2006" xmlns:o="urn:schemas-microsoft-com:office:office" xmlns:r="http://schemas.openxmlformats.org/officeDocument/2006/relationships" xmlns:m="http://schemas.openxmlformats.org/officeDocument/2006/math" xmlns:v="urn:schemas-microsoft-com:vml" xmlns:wp14="http://schemas.microsoft.com/office/word/2010/wordprocessingDrawing" xmlns:wp="http://schemas.openxmlformats.org/drawingml/2006/wordprocessingDrawing" xmlns:w10="urn:schemas-microsoft-com:office:word" xmlns:w="http://schemas.openxmlformats.org/wordprocessingml/2006/main" xmlns:w14="http://schemas.microsoft.com/office/word/2010/wordml" xmlns:w15="http://schemas.microsoft.com/office/word/2012/wordml" xmlns:w16se="http://schemas.microsoft.com/office/word/2015/wordml/symex" xmlns:wpg="http://schemas.microsoft.com/office/word/2010/wordprocessingGroup" xmlns:wpi="http://schemas.microsoft.com/office/word/2010/wordprocessingInk" xmlns:wne="http://schemas.microsoft.com/office/word/2006/wordml" xmlns:wps="http://schemas.microsoft.com/office/word/2010/wordprocessingShape" mc:Ignorable="w14 w15 w16se wp14">
   <w:p>
     <w:pPr>
       <w:pStyle w:val="Header"/>
@@ -38188,7 +39144,7 @@
 </file>
 
 <file path=word/header48.xml><?xml version="1.0" encoding="utf-8"?>
-<w:hdr xmlns:wpc="http://schemas.microsoft.com/office/word/2010/wordprocessingCanvas" xmlns:mo="http://schemas.microsoft.com/office/mac/office/2008/main" xmlns:mc="http://schemas.openxmlformats.org/markup-compatibility/2006" xmlns:mv="urn:schemas-microsoft-com:mac:vml" xmlns:o="urn:schemas-microsoft-com:office:office" xmlns:r="http://schemas.openxmlformats.org/officeDocument/2006/relationships" xmlns:m="http://schemas.openxmlformats.org/officeDocument/2006/math" xmlns:v="urn:schemas-microsoft-com:vml" xmlns:wp14="http://schemas.microsoft.com/office/word/2010/wordprocessingDrawing" xmlns:wp="http://schemas.openxmlformats.org/drawingml/2006/wordprocessingDrawing" xmlns:w10="urn:schemas-microsoft-com:office:word" xmlns:w="http://schemas.openxmlformats.org/wordprocessingml/2006/main" xmlns:w14="http://schemas.microsoft.com/office/word/2010/wordml" xmlns:w15="http://schemas.microsoft.com/office/word/2012/wordml" xmlns:wpg="http://schemas.microsoft.com/office/word/2010/wordprocessingGroup" xmlns:wpi="http://schemas.microsoft.com/office/word/2010/wordprocessingInk" xmlns:wne="http://schemas.microsoft.com/office/word/2006/wordml" xmlns:wps="http://schemas.microsoft.com/office/word/2010/wordprocessingShape" mc:Ignorable="w14 w15 wp14">
+<w:hdr xmlns:wpc="http://schemas.microsoft.com/office/word/2010/wordprocessingCanvas" xmlns:cx="http://schemas.microsoft.com/office/drawing/2014/chartex" xmlns:cx1="http://schemas.microsoft.com/office/drawing/2015/9/8/chartex" xmlns:mc="http://schemas.openxmlformats.org/markup-compatibility/2006" xmlns:o="urn:schemas-microsoft-com:office:office" xmlns:r="http://schemas.openxmlformats.org/officeDocument/2006/relationships" xmlns:m="http://schemas.openxmlformats.org/officeDocument/2006/math" xmlns:v="urn:schemas-microsoft-com:vml" xmlns:wp14="http://schemas.microsoft.com/office/word/2010/wordprocessingDrawing" xmlns:wp="http://schemas.openxmlformats.org/drawingml/2006/wordprocessingDrawing" xmlns:w10="urn:schemas-microsoft-com:office:word" xmlns:w="http://schemas.openxmlformats.org/wordprocessingml/2006/main" xmlns:w14="http://schemas.microsoft.com/office/word/2010/wordml" xmlns:w15="http://schemas.microsoft.com/office/word/2012/wordml" xmlns:w16se="http://schemas.microsoft.com/office/word/2015/wordml/symex" xmlns:wpg="http://schemas.microsoft.com/office/word/2010/wordprocessingGroup" xmlns:wpi="http://schemas.microsoft.com/office/word/2010/wordprocessingInk" xmlns:wne="http://schemas.microsoft.com/office/word/2006/wordml" xmlns:wps="http://schemas.microsoft.com/office/word/2010/wordprocessingShape" mc:Ignorable="w14 w15 w16se wp14">
   <w:p>
     <w:pPr>
       <w:pStyle w:val="Header"/>
@@ -38208,7 +39164,7 @@
 </file>
 
 <file path=word/header49.xml><?xml version="1.0" encoding="utf-8"?>
-<w:hdr xmlns:wpc="http://schemas.microsoft.com/office/word/2010/wordprocessingCanvas" xmlns:mo="http://schemas.microsoft.com/office/mac/office/2008/main" xmlns:mc="http://schemas.openxmlformats.org/markup-compatibility/2006" xmlns:mv="urn:schemas-microsoft-com:mac:vml" xmlns:o="urn:schemas-microsoft-com:office:office" xmlns:r="http://schemas.openxmlformats.org/officeDocument/2006/relationships" xmlns:m="http://schemas.openxmlformats.org/officeDocument/2006/math" xmlns:v="urn:schemas-microsoft-com:vml" xmlns:wp14="http://schemas.microsoft.com/office/word/2010/wordprocessingDrawing" xmlns:wp="http://schemas.openxmlformats.org/drawingml/2006/wordprocessingDrawing" xmlns:w10="urn:schemas-microsoft-com:office:word" xmlns:w="http://schemas.openxmlformats.org/wordprocessingml/2006/main" xmlns:w14="http://schemas.microsoft.com/office/word/2010/wordml" xmlns:w15="http://schemas.microsoft.com/office/word/2012/wordml" xmlns:wpg="http://schemas.microsoft.com/office/word/2010/wordprocessingGroup" xmlns:wpi="http://schemas.microsoft.com/office/word/2010/wordprocessingInk" xmlns:wne="http://schemas.microsoft.com/office/word/2006/wordml" xmlns:wps="http://schemas.microsoft.com/office/word/2010/wordprocessingShape" mc:Ignorable="w14 w15 wp14">
+<w:hdr xmlns:wpc="http://schemas.microsoft.com/office/word/2010/wordprocessingCanvas" xmlns:cx="http://schemas.microsoft.com/office/drawing/2014/chartex" xmlns:cx1="http://schemas.microsoft.com/office/drawing/2015/9/8/chartex" xmlns:mc="http://schemas.openxmlformats.org/markup-compatibility/2006" xmlns:o="urn:schemas-microsoft-com:office:office" xmlns:r="http://schemas.openxmlformats.org/officeDocument/2006/relationships" xmlns:m="http://schemas.openxmlformats.org/officeDocument/2006/math" xmlns:v="urn:schemas-microsoft-com:vml" xmlns:wp14="http://schemas.microsoft.com/office/word/2010/wordprocessingDrawing" xmlns:wp="http://schemas.openxmlformats.org/drawingml/2006/wordprocessingDrawing" xmlns:w10="urn:schemas-microsoft-com:office:word" xmlns:w="http://schemas.openxmlformats.org/wordprocessingml/2006/main" xmlns:w14="http://schemas.microsoft.com/office/word/2010/wordml" xmlns:w15="http://schemas.microsoft.com/office/word/2012/wordml" xmlns:w16se="http://schemas.microsoft.com/office/word/2015/wordml/symex" xmlns:wpg="http://schemas.microsoft.com/office/word/2010/wordprocessingGroup" xmlns:wpi="http://schemas.microsoft.com/office/word/2010/wordprocessingInk" xmlns:wne="http://schemas.microsoft.com/office/word/2006/wordml" xmlns:wps="http://schemas.microsoft.com/office/word/2010/wordprocessingShape" mc:Ignorable="w14 w15 w16se wp14">
   <w:p>
     <w:pPr>
       <w:pStyle w:val="Header"/>
@@ -38223,7 +39179,7 @@
 </file>
 
 <file path=word/header5.xml><?xml version="1.0" encoding="utf-8"?>
-<w:hdr xmlns:wpc="http://schemas.microsoft.com/office/word/2010/wordprocessingCanvas" xmlns:mo="http://schemas.microsoft.com/office/mac/office/2008/main" xmlns:mc="http://schemas.openxmlformats.org/markup-compatibility/2006" xmlns:mv="urn:schemas-microsoft-com:mac:vml" xmlns:o="urn:schemas-microsoft-com:office:office" xmlns:r="http://schemas.openxmlformats.org/officeDocument/2006/relationships" xmlns:m="http://schemas.openxmlformats.org/officeDocument/2006/math" xmlns:v="urn:schemas-microsoft-com:vml" xmlns:wp14="http://schemas.microsoft.com/office/word/2010/wordprocessingDrawing" xmlns:wp="http://schemas.openxmlformats.org/drawingml/2006/wordprocessingDrawing" xmlns:w10="urn:schemas-microsoft-com:office:word" xmlns:w="http://schemas.openxmlformats.org/wordprocessingml/2006/main" xmlns:w14="http://schemas.microsoft.com/office/word/2010/wordml" xmlns:w15="http://schemas.microsoft.com/office/word/2012/wordml" xmlns:wpg="http://schemas.microsoft.com/office/word/2010/wordprocessingGroup" xmlns:wpi="http://schemas.microsoft.com/office/word/2010/wordprocessingInk" xmlns:wne="http://schemas.microsoft.com/office/word/2006/wordml" xmlns:wps="http://schemas.microsoft.com/office/word/2010/wordprocessingShape" mc:Ignorable="w14 w15 wp14">
+<w:hdr xmlns:wpc="http://schemas.microsoft.com/office/word/2010/wordprocessingCanvas" xmlns:cx="http://schemas.microsoft.com/office/drawing/2014/chartex" xmlns:cx1="http://schemas.microsoft.com/office/drawing/2015/9/8/chartex" xmlns:mc="http://schemas.openxmlformats.org/markup-compatibility/2006" xmlns:o="urn:schemas-microsoft-com:office:office" xmlns:r="http://schemas.openxmlformats.org/officeDocument/2006/relationships" xmlns:m="http://schemas.openxmlformats.org/officeDocument/2006/math" xmlns:v="urn:schemas-microsoft-com:vml" xmlns:wp14="http://schemas.microsoft.com/office/word/2010/wordprocessingDrawing" xmlns:wp="http://schemas.openxmlformats.org/drawingml/2006/wordprocessingDrawing" xmlns:w10="urn:schemas-microsoft-com:office:word" xmlns:w="http://schemas.openxmlformats.org/wordprocessingml/2006/main" xmlns:w14="http://schemas.microsoft.com/office/word/2010/wordml" xmlns:w15="http://schemas.microsoft.com/office/word/2012/wordml" xmlns:w16se="http://schemas.microsoft.com/office/word/2015/wordml/symex" xmlns:wpg="http://schemas.microsoft.com/office/word/2010/wordprocessingGroup" xmlns:wpi="http://schemas.microsoft.com/office/word/2010/wordprocessingInk" xmlns:wne="http://schemas.microsoft.com/office/word/2006/wordml" xmlns:wps="http://schemas.microsoft.com/office/word/2010/wordprocessingShape" mc:Ignorable="w14 w15 w16se wp14">
   <w:p>
     <w:pPr>
       <w:pStyle w:val="Header"/>
@@ -38238,7 +39194,7 @@
 </file>
 
 <file path=word/header50.xml><?xml version="1.0" encoding="utf-8"?>
-<w:hdr xmlns:wpc="http://schemas.microsoft.com/office/word/2010/wordprocessingCanvas" xmlns:mo="http://schemas.microsoft.com/office/mac/office/2008/main" xmlns:mc="http://schemas.openxmlformats.org/markup-compatibility/2006" xmlns:mv="urn:schemas-microsoft-com:mac:vml" xmlns:o="urn:schemas-microsoft-com:office:office" xmlns:r="http://schemas.openxmlformats.org/officeDocument/2006/relationships" xmlns:m="http://schemas.openxmlformats.org/officeDocument/2006/math" xmlns:v="urn:schemas-microsoft-com:vml" xmlns:wp14="http://schemas.microsoft.com/office/word/2010/wordprocessingDrawing" xmlns:wp="http://schemas.openxmlformats.org/drawingml/2006/wordprocessingDrawing" xmlns:w10="urn:schemas-microsoft-com:office:word" xmlns:w="http://schemas.openxmlformats.org/wordprocessingml/2006/main" xmlns:w14="http://schemas.microsoft.com/office/word/2010/wordml" xmlns:w15="http://schemas.microsoft.com/office/word/2012/wordml" xmlns:wpg="http://schemas.microsoft.com/office/word/2010/wordprocessingGroup" xmlns:wpi="http://schemas.microsoft.com/office/word/2010/wordprocessingInk" xmlns:wne="http://schemas.microsoft.com/office/word/2006/wordml" xmlns:wps="http://schemas.microsoft.com/office/word/2010/wordprocessingShape" mc:Ignorable="w14 w15 wp14">
+<w:hdr xmlns:wpc="http://schemas.microsoft.com/office/word/2010/wordprocessingCanvas" xmlns:cx="http://schemas.microsoft.com/office/drawing/2014/chartex" xmlns:cx1="http://schemas.microsoft.com/office/drawing/2015/9/8/chartex" xmlns:mc="http://schemas.openxmlformats.org/markup-compatibility/2006" xmlns:o="urn:schemas-microsoft-com:office:office" xmlns:r="http://schemas.openxmlformats.org/officeDocument/2006/relationships" xmlns:m="http://schemas.openxmlformats.org/officeDocument/2006/math" xmlns:v="urn:schemas-microsoft-com:vml" xmlns:wp14="http://schemas.microsoft.com/office/word/2010/wordprocessingDrawing" xmlns:wp="http://schemas.openxmlformats.org/drawingml/2006/wordprocessingDrawing" xmlns:w10="urn:schemas-microsoft-com:office:word" xmlns:w="http://schemas.openxmlformats.org/wordprocessingml/2006/main" xmlns:w14="http://schemas.microsoft.com/office/word/2010/wordml" xmlns:w15="http://schemas.microsoft.com/office/word/2012/wordml" xmlns:w16se="http://schemas.microsoft.com/office/word/2015/wordml/symex" xmlns:wpg="http://schemas.microsoft.com/office/word/2010/wordprocessingGroup" xmlns:wpi="http://schemas.microsoft.com/office/word/2010/wordprocessingInk" xmlns:wne="http://schemas.microsoft.com/office/word/2006/wordml" xmlns:wps="http://schemas.microsoft.com/office/word/2010/wordprocessingShape" mc:Ignorable="w14 w15 w16se wp14">
   <w:p>
     <w:pPr>
       <w:pStyle w:val="Header"/>
@@ -38258,7 +39214,7 @@
 </file>
 
 <file path=word/header51.xml><?xml version="1.0" encoding="utf-8"?>
-<w:hdr xmlns:wpc="http://schemas.microsoft.com/office/word/2010/wordprocessingCanvas" xmlns:mo="http://schemas.microsoft.com/office/mac/office/2008/main" xmlns:mc="http://schemas.openxmlformats.org/markup-compatibility/2006" xmlns:mv="urn:schemas-microsoft-com:mac:vml" xmlns:o="urn:schemas-microsoft-com:office:office" xmlns:r="http://schemas.openxmlformats.org/officeDocument/2006/relationships" xmlns:m="http://schemas.openxmlformats.org/officeDocument/2006/math" xmlns:v="urn:schemas-microsoft-com:vml" xmlns:wp14="http://schemas.microsoft.com/office/word/2010/wordprocessingDrawing" xmlns:wp="http://schemas.openxmlformats.org/drawingml/2006/wordprocessingDrawing" xmlns:w10="urn:schemas-microsoft-com:office:word" xmlns:w="http://schemas.openxmlformats.org/wordprocessingml/2006/main" xmlns:w14="http://schemas.microsoft.com/office/word/2010/wordml" xmlns:w15="http://schemas.microsoft.com/office/word/2012/wordml" xmlns:wpg="http://schemas.microsoft.com/office/word/2010/wordprocessingGroup" xmlns:wpi="http://schemas.microsoft.com/office/word/2010/wordprocessingInk" xmlns:wne="http://schemas.microsoft.com/office/word/2006/wordml" xmlns:wps="http://schemas.microsoft.com/office/word/2010/wordprocessingShape" mc:Ignorable="w14 w15 wp14">
+<w:hdr xmlns:wpc="http://schemas.microsoft.com/office/word/2010/wordprocessingCanvas" xmlns:cx="http://schemas.microsoft.com/office/drawing/2014/chartex" xmlns:cx1="http://schemas.microsoft.com/office/drawing/2015/9/8/chartex" xmlns:mc="http://schemas.openxmlformats.org/markup-compatibility/2006" xmlns:o="urn:schemas-microsoft-com:office:office" xmlns:r="http://schemas.openxmlformats.org/officeDocument/2006/relationships" xmlns:m="http://schemas.openxmlformats.org/officeDocument/2006/math" xmlns:v="urn:schemas-microsoft-com:vml" xmlns:wp14="http://schemas.microsoft.com/office/word/2010/wordprocessingDrawing" xmlns:wp="http://schemas.openxmlformats.org/drawingml/2006/wordprocessingDrawing" xmlns:w10="urn:schemas-microsoft-com:office:word" xmlns:w="http://schemas.openxmlformats.org/wordprocessingml/2006/main" xmlns:w14="http://schemas.microsoft.com/office/word/2010/wordml" xmlns:w15="http://schemas.microsoft.com/office/word/2012/wordml" xmlns:w16se="http://schemas.microsoft.com/office/word/2015/wordml/symex" xmlns:wpg="http://schemas.microsoft.com/office/word/2010/wordprocessingGroup" xmlns:wpi="http://schemas.microsoft.com/office/word/2010/wordprocessingInk" xmlns:wne="http://schemas.microsoft.com/office/word/2006/wordml" xmlns:wps="http://schemas.microsoft.com/office/word/2010/wordprocessingShape" mc:Ignorable="w14 w15 w16se wp14">
   <w:p>
     <w:pPr>
       <w:pStyle w:val="Header"/>
@@ -38273,7 +39229,7 @@
 </file>
 
 <file path=word/header52.xml><?xml version="1.0" encoding="utf-8"?>
-<w:hdr xmlns:wpc="http://schemas.microsoft.com/office/word/2010/wordprocessingCanvas" xmlns:mo="http://schemas.microsoft.com/office/mac/office/2008/main" xmlns:mc="http://schemas.openxmlformats.org/markup-compatibility/2006" xmlns:mv="urn:schemas-microsoft-com:mac:vml" xmlns:o="urn:schemas-microsoft-com:office:office" xmlns:r="http://schemas.openxmlformats.org/officeDocument/2006/relationships" xmlns:m="http://schemas.openxmlformats.org/officeDocument/2006/math" xmlns:v="urn:schemas-microsoft-com:vml" xmlns:wp14="http://schemas.microsoft.com/office/word/2010/wordprocessingDrawing" xmlns:wp="http://schemas.openxmlformats.org/drawingml/2006/wordprocessingDrawing" xmlns:w10="urn:schemas-microsoft-com:office:word" xmlns:w="http://schemas.openxmlformats.org/wordprocessingml/2006/main" xmlns:w14="http://schemas.microsoft.com/office/word/2010/wordml" xmlns:w15="http://schemas.microsoft.com/office/word/2012/wordml" xmlns:wpg="http://schemas.microsoft.com/office/word/2010/wordprocessingGroup" xmlns:wpi="http://schemas.microsoft.com/office/word/2010/wordprocessingInk" xmlns:wne="http://schemas.microsoft.com/office/word/2006/wordml" xmlns:wps="http://schemas.microsoft.com/office/word/2010/wordprocessingShape" mc:Ignorable="w14 w15 wp14">
+<w:hdr xmlns:wpc="http://schemas.microsoft.com/office/word/2010/wordprocessingCanvas" xmlns:cx="http://schemas.microsoft.com/office/drawing/2014/chartex" xmlns:cx1="http://schemas.microsoft.com/office/drawing/2015/9/8/chartex" xmlns:mc="http://schemas.openxmlformats.org/markup-compatibility/2006" xmlns:o="urn:schemas-microsoft-com:office:office" xmlns:r="http://schemas.openxmlformats.org/officeDocument/2006/relationships" xmlns:m="http://schemas.openxmlformats.org/officeDocument/2006/math" xmlns:v="urn:schemas-microsoft-com:vml" xmlns:wp14="http://schemas.microsoft.com/office/word/2010/wordprocessingDrawing" xmlns:wp="http://schemas.openxmlformats.org/drawingml/2006/wordprocessingDrawing" xmlns:w10="urn:schemas-microsoft-com:office:word" xmlns:w="http://schemas.openxmlformats.org/wordprocessingml/2006/main" xmlns:w14="http://schemas.microsoft.com/office/word/2010/wordml" xmlns:w15="http://schemas.microsoft.com/office/word/2012/wordml" xmlns:w16se="http://schemas.microsoft.com/office/word/2015/wordml/symex" xmlns:wpg="http://schemas.microsoft.com/office/word/2010/wordprocessingGroup" xmlns:wpi="http://schemas.microsoft.com/office/word/2010/wordprocessingInk" xmlns:wne="http://schemas.microsoft.com/office/word/2006/wordml" xmlns:wps="http://schemas.microsoft.com/office/word/2010/wordprocessingShape" mc:Ignorable="w14 w15 w16se wp14">
   <w:p>
     <w:pPr>
       <w:pStyle w:val="Header"/>
@@ -38293,7 +39249,7 @@
 </file>
 
 <file path=word/header53.xml><?xml version="1.0" encoding="utf-8"?>
-<w:hdr xmlns:wpc="http://schemas.microsoft.com/office/word/2010/wordprocessingCanvas" xmlns:mo="http://schemas.microsoft.com/office/mac/office/2008/main" xmlns:mc="http://schemas.openxmlformats.org/markup-compatibility/2006" xmlns:mv="urn:schemas-microsoft-com:mac:vml" xmlns:o="urn:schemas-microsoft-com:office:office" xmlns:r="http://schemas.openxmlformats.org/officeDocument/2006/relationships" xmlns:m="http://schemas.openxmlformats.org/officeDocument/2006/math" xmlns:v="urn:schemas-microsoft-com:vml" xmlns:wp14="http://schemas.microsoft.com/office/word/2010/wordprocessingDrawing" xmlns:wp="http://schemas.openxmlformats.org/drawingml/2006/wordprocessingDrawing" xmlns:w10="urn:schemas-microsoft-com:office:word" xmlns:w="http://schemas.openxmlformats.org/wordprocessingml/2006/main" xmlns:w14="http://schemas.microsoft.com/office/word/2010/wordml" xmlns:w15="http://schemas.microsoft.com/office/word/2012/wordml" xmlns:wpg="http://schemas.microsoft.com/office/word/2010/wordprocessingGroup" xmlns:wpi="http://schemas.microsoft.com/office/word/2010/wordprocessingInk" xmlns:wne="http://schemas.microsoft.com/office/word/2006/wordml" xmlns:wps="http://schemas.microsoft.com/office/word/2010/wordprocessingShape" mc:Ignorable="w14 w15 wp14">
+<w:hdr xmlns:wpc="http://schemas.microsoft.com/office/word/2010/wordprocessingCanvas" xmlns:cx="http://schemas.microsoft.com/office/drawing/2014/chartex" xmlns:cx1="http://schemas.microsoft.com/office/drawing/2015/9/8/chartex" xmlns:mc="http://schemas.openxmlformats.org/markup-compatibility/2006" xmlns:o="urn:schemas-microsoft-com:office:office" xmlns:r="http://schemas.openxmlformats.org/officeDocument/2006/relationships" xmlns:m="http://schemas.openxmlformats.org/officeDocument/2006/math" xmlns:v="urn:schemas-microsoft-com:vml" xmlns:wp14="http://schemas.microsoft.com/office/word/2010/wordprocessingDrawing" xmlns:wp="http://schemas.openxmlformats.org/drawingml/2006/wordprocessingDrawing" xmlns:w10="urn:schemas-microsoft-com:office:word" xmlns:w="http://schemas.openxmlformats.org/wordprocessingml/2006/main" xmlns:w14="http://schemas.microsoft.com/office/word/2010/wordml" xmlns:w15="http://schemas.microsoft.com/office/word/2012/wordml" xmlns:w16se="http://schemas.microsoft.com/office/word/2015/wordml/symex" xmlns:wpg="http://schemas.microsoft.com/office/word/2010/wordprocessingGroup" xmlns:wpi="http://schemas.microsoft.com/office/word/2010/wordprocessingInk" xmlns:wne="http://schemas.microsoft.com/office/word/2006/wordml" xmlns:wps="http://schemas.microsoft.com/office/word/2010/wordprocessingShape" mc:Ignorable="w14 w15 w16se wp14">
   <w:p>
     <w:pPr>
       <w:pStyle w:val="Header"/>
@@ -38308,7 +39264,7 @@
 </file>
 
 <file path=word/header54.xml><?xml version="1.0" encoding="utf-8"?>
-<w:hdr xmlns:wpc="http://schemas.microsoft.com/office/word/2010/wordprocessingCanvas" xmlns:mo="http://schemas.microsoft.com/office/mac/office/2008/main" xmlns:mc="http://schemas.openxmlformats.org/markup-compatibility/2006" xmlns:mv="urn:schemas-microsoft-com:mac:vml" xmlns:o="urn:schemas-microsoft-com:office:office" xmlns:r="http://schemas.openxmlformats.org/officeDocument/2006/relationships" xmlns:m="http://schemas.openxmlformats.org/officeDocument/2006/math" xmlns:v="urn:schemas-microsoft-com:vml" xmlns:wp14="http://schemas.microsoft.com/office/word/2010/wordprocessingDrawing" xmlns:wp="http://schemas.openxmlformats.org/drawingml/2006/wordprocessingDrawing" xmlns:w10="urn:schemas-microsoft-com:office:word" xmlns:w="http://schemas.openxmlformats.org/wordprocessingml/2006/main" xmlns:w14="http://schemas.microsoft.com/office/word/2010/wordml" xmlns:w15="http://schemas.microsoft.com/office/word/2012/wordml" xmlns:wpg="http://schemas.microsoft.com/office/word/2010/wordprocessingGroup" xmlns:wpi="http://schemas.microsoft.com/office/word/2010/wordprocessingInk" xmlns:wne="http://schemas.microsoft.com/office/word/2006/wordml" xmlns:wps="http://schemas.microsoft.com/office/word/2010/wordprocessingShape" mc:Ignorable="w14 w15 wp14">
+<w:hdr xmlns:wpc="http://schemas.microsoft.com/office/word/2010/wordprocessingCanvas" xmlns:cx="http://schemas.microsoft.com/office/drawing/2014/chartex" xmlns:cx1="http://schemas.microsoft.com/office/drawing/2015/9/8/chartex" xmlns:mc="http://schemas.openxmlformats.org/markup-compatibility/2006" xmlns:o="urn:schemas-microsoft-com:office:office" xmlns:r="http://schemas.openxmlformats.org/officeDocument/2006/relationships" xmlns:m="http://schemas.openxmlformats.org/officeDocument/2006/math" xmlns:v="urn:schemas-microsoft-com:vml" xmlns:wp14="http://schemas.microsoft.com/office/word/2010/wordprocessingDrawing" xmlns:wp="http://schemas.openxmlformats.org/drawingml/2006/wordprocessingDrawing" xmlns:w10="urn:schemas-microsoft-com:office:word" xmlns:w="http://schemas.openxmlformats.org/wordprocessingml/2006/main" xmlns:w14="http://schemas.microsoft.com/office/word/2010/wordml" xmlns:w15="http://schemas.microsoft.com/office/word/2012/wordml" xmlns:w16se="http://schemas.microsoft.com/office/word/2015/wordml/symex" xmlns:wpg="http://schemas.microsoft.com/office/word/2010/wordprocessingGroup" xmlns:wpi="http://schemas.microsoft.com/office/word/2010/wordprocessingInk" xmlns:wne="http://schemas.microsoft.com/office/word/2006/wordml" xmlns:wps="http://schemas.microsoft.com/office/word/2010/wordprocessingShape" mc:Ignorable="w14 w15 w16se wp14">
   <w:p>
     <w:pPr>
       <w:pStyle w:val="Header"/>
@@ -38328,7 +39284,7 @@
 </file>
 
 <file path=word/header55.xml><?xml version="1.0" encoding="utf-8"?>
-<w:hdr xmlns:wpc="http://schemas.microsoft.com/office/word/2010/wordprocessingCanvas" xmlns:mo="http://schemas.microsoft.com/office/mac/office/2008/main" xmlns:mc="http://schemas.openxmlformats.org/markup-compatibility/2006" xmlns:mv="urn:schemas-microsoft-com:mac:vml" xmlns:o="urn:schemas-microsoft-com:office:office" xmlns:r="http://schemas.openxmlformats.org/officeDocument/2006/relationships" xmlns:m="http://schemas.openxmlformats.org/officeDocument/2006/math" xmlns:v="urn:schemas-microsoft-com:vml" xmlns:wp14="http://schemas.microsoft.com/office/word/2010/wordprocessingDrawing" xmlns:wp="http://schemas.openxmlformats.org/drawingml/2006/wordprocessingDrawing" xmlns:w10="urn:schemas-microsoft-com:office:word" xmlns:w="http://schemas.openxmlformats.org/wordprocessingml/2006/main" xmlns:w14="http://schemas.microsoft.com/office/word/2010/wordml" xmlns:w15="http://schemas.microsoft.com/office/word/2012/wordml" xmlns:wpg="http://schemas.microsoft.com/office/word/2010/wordprocessingGroup" xmlns:wpi="http://schemas.microsoft.com/office/word/2010/wordprocessingInk" xmlns:wne="http://schemas.microsoft.com/office/word/2006/wordml" xmlns:wps="http://schemas.microsoft.com/office/word/2010/wordprocessingShape" mc:Ignorable="w14 w15 wp14">
+<w:hdr xmlns:wpc="http://schemas.microsoft.com/office/word/2010/wordprocessingCanvas" xmlns:cx="http://schemas.microsoft.com/office/drawing/2014/chartex" xmlns:cx1="http://schemas.microsoft.com/office/drawing/2015/9/8/chartex" xmlns:mc="http://schemas.openxmlformats.org/markup-compatibility/2006" xmlns:o="urn:schemas-microsoft-com:office:office" xmlns:r="http://schemas.openxmlformats.org/officeDocument/2006/relationships" xmlns:m="http://schemas.openxmlformats.org/officeDocument/2006/math" xmlns:v="urn:schemas-microsoft-com:vml" xmlns:wp14="http://schemas.microsoft.com/office/word/2010/wordprocessingDrawing" xmlns:wp="http://schemas.openxmlformats.org/drawingml/2006/wordprocessingDrawing" xmlns:w10="urn:schemas-microsoft-com:office:word" xmlns:w="http://schemas.openxmlformats.org/wordprocessingml/2006/main" xmlns:w14="http://schemas.microsoft.com/office/word/2010/wordml" xmlns:w15="http://schemas.microsoft.com/office/word/2012/wordml" xmlns:w16se="http://schemas.microsoft.com/office/word/2015/wordml/symex" xmlns:wpg="http://schemas.microsoft.com/office/word/2010/wordprocessingGroup" xmlns:wpi="http://schemas.microsoft.com/office/word/2010/wordprocessingInk" xmlns:wne="http://schemas.microsoft.com/office/word/2006/wordml" xmlns:wps="http://schemas.microsoft.com/office/word/2010/wordprocessingShape" mc:Ignorable="w14 w15 w16se wp14">
   <w:p>
     <w:pPr>
       <w:pStyle w:val="Header"/>
@@ -38343,7 +39299,7 @@
 </file>
 
 <file path=word/header56.xml><?xml version="1.0" encoding="utf-8"?>
-<w:hdr xmlns:wpc="http://schemas.microsoft.com/office/word/2010/wordprocessingCanvas" xmlns:mo="http://schemas.microsoft.com/office/mac/office/2008/main" xmlns:mc="http://schemas.openxmlformats.org/markup-compatibility/2006" xmlns:mv="urn:schemas-microsoft-com:mac:vml" xmlns:o="urn:schemas-microsoft-com:office:office" xmlns:r="http://schemas.openxmlformats.org/officeDocument/2006/relationships" xmlns:m="http://schemas.openxmlformats.org/officeDocument/2006/math" xmlns:v="urn:schemas-microsoft-com:vml" xmlns:wp14="http://schemas.microsoft.com/office/word/2010/wordprocessingDrawing" xmlns:wp="http://schemas.openxmlformats.org/drawingml/2006/wordprocessingDrawing" xmlns:w10="urn:schemas-microsoft-com:office:word" xmlns:w="http://schemas.openxmlformats.org/wordprocessingml/2006/main" xmlns:w14="http://schemas.microsoft.com/office/word/2010/wordml" xmlns:w15="http://schemas.microsoft.com/office/word/2012/wordml" xmlns:wpg="http://schemas.microsoft.com/office/word/2010/wordprocessingGroup" xmlns:wpi="http://schemas.microsoft.com/office/word/2010/wordprocessingInk" xmlns:wne="http://schemas.microsoft.com/office/word/2006/wordml" xmlns:wps="http://schemas.microsoft.com/office/word/2010/wordprocessingShape" mc:Ignorable="w14 w15 wp14">
+<w:hdr xmlns:wpc="http://schemas.microsoft.com/office/word/2010/wordprocessingCanvas" xmlns:cx="http://schemas.microsoft.com/office/drawing/2014/chartex" xmlns:cx1="http://schemas.microsoft.com/office/drawing/2015/9/8/chartex" xmlns:mc="http://schemas.openxmlformats.org/markup-compatibility/2006" xmlns:o="urn:schemas-microsoft-com:office:office" xmlns:r="http://schemas.openxmlformats.org/officeDocument/2006/relationships" xmlns:m="http://schemas.openxmlformats.org/officeDocument/2006/math" xmlns:v="urn:schemas-microsoft-com:vml" xmlns:wp14="http://schemas.microsoft.com/office/word/2010/wordprocessingDrawing" xmlns:wp="http://schemas.openxmlformats.org/drawingml/2006/wordprocessingDrawing" xmlns:w10="urn:schemas-microsoft-com:office:word" xmlns:w="http://schemas.openxmlformats.org/wordprocessingml/2006/main" xmlns:w14="http://schemas.microsoft.com/office/word/2010/wordml" xmlns:w15="http://schemas.microsoft.com/office/word/2012/wordml" xmlns:w16se="http://schemas.microsoft.com/office/word/2015/wordml/symex" xmlns:wpg="http://schemas.microsoft.com/office/word/2010/wordprocessingGroup" xmlns:wpi="http://schemas.microsoft.com/office/word/2010/wordprocessingInk" xmlns:wne="http://schemas.microsoft.com/office/word/2006/wordml" xmlns:wps="http://schemas.microsoft.com/office/word/2010/wordprocessingShape" mc:Ignorable="w14 w15 w16se wp14">
   <w:p>
     <w:pPr>
       <w:pStyle w:val="Header"/>
@@ -38363,7 +39319,7 @@
 </file>
 
 <file path=word/header57.xml><?xml version="1.0" encoding="utf-8"?>
-<w:hdr xmlns:wpc="http://schemas.microsoft.com/office/word/2010/wordprocessingCanvas" xmlns:mo="http://schemas.microsoft.com/office/mac/office/2008/main" xmlns:mc="http://schemas.openxmlformats.org/markup-compatibility/2006" xmlns:mv="urn:schemas-microsoft-com:mac:vml" xmlns:o="urn:schemas-microsoft-com:office:office" xmlns:r="http://schemas.openxmlformats.org/officeDocument/2006/relationships" xmlns:m="http://schemas.openxmlformats.org/officeDocument/2006/math" xmlns:v="urn:schemas-microsoft-com:vml" xmlns:wp14="http://schemas.microsoft.com/office/word/2010/wordprocessingDrawing" xmlns:wp="http://schemas.openxmlformats.org/drawingml/2006/wordprocessingDrawing" xmlns:w10="urn:schemas-microsoft-com:office:word" xmlns:w="http://schemas.openxmlformats.org/wordprocessingml/2006/main" xmlns:w14="http://schemas.microsoft.com/office/word/2010/wordml" xmlns:w15="http://schemas.microsoft.com/office/word/2012/wordml" xmlns:wpg="http://schemas.microsoft.com/office/word/2010/wordprocessingGroup" xmlns:wpi="http://schemas.microsoft.com/office/word/2010/wordprocessingInk" xmlns:wne="http://schemas.microsoft.com/office/word/2006/wordml" xmlns:wps="http://schemas.microsoft.com/office/word/2010/wordprocessingShape" mc:Ignorable="w14 w15 wp14">
+<w:hdr xmlns:wpc="http://schemas.microsoft.com/office/word/2010/wordprocessingCanvas" xmlns:cx="http://schemas.microsoft.com/office/drawing/2014/chartex" xmlns:cx1="http://schemas.microsoft.com/office/drawing/2015/9/8/chartex" xmlns:mc="http://schemas.openxmlformats.org/markup-compatibility/2006" xmlns:o="urn:schemas-microsoft-com:office:office" xmlns:r="http://schemas.openxmlformats.org/officeDocument/2006/relationships" xmlns:m="http://schemas.openxmlformats.org/officeDocument/2006/math" xmlns:v="urn:schemas-microsoft-com:vml" xmlns:wp14="http://schemas.microsoft.com/office/word/2010/wordprocessingDrawing" xmlns:wp="http://schemas.openxmlformats.org/drawingml/2006/wordprocessingDrawing" xmlns:w10="urn:schemas-microsoft-com:office:word" xmlns:w="http://schemas.openxmlformats.org/wordprocessingml/2006/main" xmlns:w14="http://schemas.microsoft.com/office/word/2010/wordml" xmlns:w15="http://schemas.microsoft.com/office/word/2012/wordml" xmlns:w16se="http://schemas.microsoft.com/office/word/2015/wordml/symex" xmlns:wpg="http://schemas.microsoft.com/office/word/2010/wordprocessingGroup" xmlns:wpi="http://schemas.microsoft.com/office/word/2010/wordprocessingInk" xmlns:wne="http://schemas.microsoft.com/office/word/2006/wordml" xmlns:wps="http://schemas.microsoft.com/office/word/2010/wordprocessingShape" mc:Ignorable="w14 w15 w16se wp14">
   <w:p>
     <w:pPr>
       <w:pStyle w:val="Header"/>
@@ -38378,7 +39334,7 @@
 </file>
 
 <file path=word/header58.xml><?xml version="1.0" encoding="utf-8"?>
-<w:hdr xmlns:wpc="http://schemas.microsoft.com/office/word/2010/wordprocessingCanvas" xmlns:mo="http://schemas.microsoft.com/office/mac/office/2008/main" xmlns:mc="http://schemas.openxmlformats.org/markup-compatibility/2006" xmlns:mv="urn:schemas-microsoft-com:mac:vml" xmlns:o="urn:schemas-microsoft-com:office:office" xmlns:r="http://schemas.openxmlformats.org/officeDocument/2006/relationships" xmlns:m="http://schemas.openxmlformats.org/officeDocument/2006/math" xmlns:v="urn:schemas-microsoft-com:vml" xmlns:wp14="http://schemas.microsoft.com/office/word/2010/wordprocessingDrawing" xmlns:wp="http://schemas.openxmlformats.org/drawingml/2006/wordprocessingDrawing" xmlns:w10="urn:schemas-microsoft-com:office:word" xmlns:w="http://schemas.openxmlformats.org/wordprocessingml/2006/main" xmlns:w14="http://schemas.microsoft.com/office/word/2010/wordml" xmlns:w15="http://schemas.microsoft.com/office/word/2012/wordml" xmlns:wpg="http://schemas.microsoft.com/office/word/2010/wordprocessingGroup" xmlns:wpi="http://schemas.microsoft.com/office/word/2010/wordprocessingInk" xmlns:wne="http://schemas.microsoft.com/office/word/2006/wordml" xmlns:wps="http://schemas.microsoft.com/office/word/2010/wordprocessingShape" mc:Ignorable="w14 w15 wp14">
+<w:hdr xmlns:wpc="http://schemas.microsoft.com/office/word/2010/wordprocessingCanvas" xmlns:cx="http://schemas.microsoft.com/office/drawing/2014/chartex" xmlns:cx1="http://schemas.microsoft.com/office/drawing/2015/9/8/chartex" xmlns:mc="http://schemas.openxmlformats.org/markup-compatibility/2006" xmlns:o="urn:schemas-microsoft-com:office:office" xmlns:r="http://schemas.openxmlformats.org/officeDocument/2006/relationships" xmlns:m="http://schemas.openxmlformats.org/officeDocument/2006/math" xmlns:v="urn:schemas-microsoft-com:vml" xmlns:wp14="http://schemas.microsoft.com/office/word/2010/wordprocessingDrawing" xmlns:wp="http://schemas.openxmlformats.org/drawingml/2006/wordprocessingDrawing" xmlns:w10="urn:schemas-microsoft-com:office:word" xmlns:w="http://schemas.openxmlformats.org/wordprocessingml/2006/main" xmlns:w14="http://schemas.microsoft.com/office/word/2010/wordml" xmlns:w15="http://schemas.microsoft.com/office/word/2012/wordml" xmlns:w16se="http://schemas.microsoft.com/office/word/2015/wordml/symex" xmlns:wpg="http://schemas.microsoft.com/office/word/2010/wordprocessingGroup" xmlns:wpi="http://schemas.microsoft.com/office/word/2010/wordprocessingInk" xmlns:wne="http://schemas.microsoft.com/office/word/2006/wordml" xmlns:wps="http://schemas.microsoft.com/office/word/2010/wordprocessingShape" mc:Ignorable="w14 w15 w16se wp14">
   <w:p>
     <w:pPr>
       <w:pStyle w:val="Header"/>
@@ -38398,7 +39354,7 @@
 </file>
 
 <file path=word/header59.xml><?xml version="1.0" encoding="utf-8"?>
-<w:hdr xmlns:wpc="http://schemas.microsoft.com/office/word/2010/wordprocessingCanvas" xmlns:mo="http://schemas.microsoft.com/office/mac/office/2008/main" xmlns:mc="http://schemas.openxmlformats.org/markup-compatibility/2006" xmlns:mv="urn:schemas-microsoft-com:mac:vml" xmlns:o="urn:schemas-microsoft-com:office:office" xmlns:r="http://schemas.openxmlformats.org/officeDocument/2006/relationships" xmlns:m="http://schemas.openxmlformats.org/officeDocument/2006/math" xmlns:v="urn:schemas-microsoft-com:vml" xmlns:wp14="http://schemas.microsoft.com/office/word/2010/wordprocessingDrawing" xmlns:wp="http://schemas.openxmlformats.org/drawingml/2006/wordprocessingDrawing" xmlns:w10="urn:schemas-microsoft-com:office:word" xmlns:w="http://schemas.openxmlformats.org/wordprocessingml/2006/main" xmlns:w14="http://schemas.microsoft.com/office/word/2010/wordml" xmlns:w15="http://schemas.microsoft.com/office/word/2012/wordml" xmlns:wpg="http://schemas.microsoft.com/office/word/2010/wordprocessingGroup" xmlns:wpi="http://schemas.microsoft.com/office/word/2010/wordprocessingInk" xmlns:wne="http://schemas.microsoft.com/office/word/2006/wordml" xmlns:wps="http://schemas.microsoft.com/office/word/2010/wordprocessingShape" mc:Ignorable="w14 w15 wp14">
+<w:hdr xmlns:wpc="http://schemas.microsoft.com/office/word/2010/wordprocessingCanvas" xmlns:cx="http://schemas.microsoft.com/office/drawing/2014/chartex" xmlns:cx1="http://schemas.microsoft.com/office/drawing/2015/9/8/chartex" xmlns:mc="http://schemas.openxmlformats.org/markup-compatibility/2006" xmlns:o="urn:schemas-microsoft-com:office:office" xmlns:r="http://schemas.openxmlformats.org/officeDocument/2006/relationships" xmlns:m="http://schemas.openxmlformats.org/officeDocument/2006/math" xmlns:v="urn:schemas-microsoft-com:vml" xmlns:wp14="http://schemas.microsoft.com/office/word/2010/wordprocessingDrawing" xmlns:wp="http://schemas.openxmlformats.org/drawingml/2006/wordprocessingDrawing" xmlns:w10="urn:schemas-microsoft-com:office:word" xmlns:w="http://schemas.openxmlformats.org/wordprocessingml/2006/main" xmlns:w14="http://schemas.microsoft.com/office/word/2010/wordml" xmlns:w15="http://schemas.microsoft.com/office/word/2012/wordml" xmlns:w16se="http://schemas.microsoft.com/office/word/2015/wordml/symex" xmlns:wpg="http://schemas.microsoft.com/office/word/2010/wordprocessingGroup" xmlns:wpi="http://schemas.microsoft.com/office/word/2010/wordprocessingInk" xmlns:wne="http://schemas.microsoft.com/office/word/2006/wordml" xmlns:wps="http://schemas.microsoft.com/office/word/2010/wordprocessingShape" mc:Ignorable="w14 w15 w16se wp14">
   <w:p>
     <w:pPr>
       <w:pStyle w:val="Header"/>
@@ -38413,7 +39369,7 @@
 </file>
 
 <file path=word/header6.xml><?xml version="1.0" encoding="utf-8"?>
-<w:hdr xmlns:wpc="http://schemas.microsoft.com/office/word/2010/wordprocessingCanvas" xmlns:mo="http://schemas.microsoft.com/office/mac/office/2008/main" xmlns:mc="http://schemas.openxmlformats.org/markup-compatibility/2006" xmlns:mv="urn:schemas-microsoft-com:mac:vml" xmlns:o="urn:schemas-microsoft-com:office:office" xmlns:r="http://schemas.openxmlformats.org/officeDocument/2006/relationships" xmlns:m="http://schemas.openxmlformats.org/officeDocument/2006/math" xmlns:v="urn:schemas-microsoft-com:vml" xmlns:wp14="http://schemas.microsoft.com/office/word/2010/wordprocessingDrawing" xmlns:wp="http://schemas.openxmlformats.org/drawingml/2006/wordprocessingDrawing" xmlns:w10="urn:schemas-microsoft-com:office:word" xmlns:w="http://schemas.openxmlformats.org/wordprocessingml/2006/main" xmlns:w14="http://schemas.microsoft.com/office/word/2010/wordml" xmlns:w15="http://schemas.microsoft.com/office/word/2012/wordml" xmlns:wpg="http://schemas.microsoft.com/office/word/2010/wordprocessingGroup" xmlns:wpi="http://schemas.microsoft.com/office/word/2010/wordprocessingInk" xmlns:wne="http://schemas.microsoft.com/office/word/2006/wordml" xmlns:wps="http://schemas.microsoft.com/office/word/2010/wordprocessingShape" mc:Ignorable="w14 w15 wp14">
+<w:hdr xmlns:wpc="http://schemas.microsoft.com/office/word/2010/wordprocessingCanvas" xmlns:cx="http://schemas.microsoft.com/office/drawing/2014/chartex" xmlns:cx1="http://schemas.microsoft.com/office/drawing/2015/9/8/chartex" xmlns:mc="http://schemas.openxmlformats.org/markup-compatibility/2006" xmlns:o="urn:schemas-microsoft-com:office:office" xmlns:r="http://schemas.openxmlformats.org/officeDocument/2006/relationships" xmlns:m="http://schemas.openxmlformats.org/officeDocument/2006/math" xmlns:v="urn:schemas-microsoft-com:vml" xmlns:wp14="http://schemas.microsoft.com/office/word/2010/wordprocessingDrawing" xmlns:wp="http://schemas.openxmlformats.org/drawingml/2006/wordprocessingDrawing" xmlns:w10="urn:schemas-microsoft-com:office:word" xmlns:w="http://schemas.openxmlformats.org/wordprocessingml/2006/main" xmlns:w14="http://schemas.microsoft.com/office/word/2010/wordml" xmlns:w15="http://schemas.microsoft.com/office/word/2012/wordml" xmlns:w16se="http://schemas.microsoft.com/office/word/2015/wordml/symex" xmlns:wpg="http://schemas.microsoft.com/office/word/2010/wordprocessingGroup" xmlns:wpi="http://schemas.microsoft.com/office/word/2010/wordprocessingInk" xmlns:wne="http://schemas.microsoft.com/office/word/2006/wordml" xmlns:wps="http://schemas.microsoft.com/office/word/2010/wordprocessingShape" mc:Ignorable="w14 w15 w16se wp14">
   <w:p>
     <w:pPr>
       <w:pStyle w:val="Header"/>
@@ -38433,7 +39389,7 @@
 </file>
 
 <file path=word/header60.xml><?xml version="1.0" encoding="utf-8"?>
-<w:hdr xmlns:wpc="http://schemas.microsoft.com/office/word/2010/wordprocessingCanvas" xmlns:mo="http://schemas.microsoft.com/office/mac/office/2008/main" xmlns:mc="http://schemas.openxmlformats.org/markup-compatibility/2006" xmlns:mv="urn:schemas-microsoft-com:mac:vml" xmlns:o="urn:schemas-microsoft-com:office:office" xmlns:r="http://schemas.openxmlformats.org/officeDocument/2006/relationships" xmlns:m="http://schemas.openxmlformats.org/officeDocument/2006/math" xmlns:v="urn:schemas-microsoft-com:vml" xmlns:wp14="http://schemas.microsoft.com/office/word/2010/wordprocessingDrawing" xmlns:wp="http://schemas.openxmlformats.org/drawingml/2006/wordprocessingDrawing" xmlns:w10="urn:schemas-microsoft-com:office:word" xmlns:w="http://schemas.openxmlformats.org/wordprocessingml/2006/main" xmlns:w14="http://schemas.microsoft.com/office/word/2010/wordml" xmlns:w15="http://schemas.microsoft.com/office/word/2012/wordml" xmlns:wpg="http://schemas.microsoft.com/office/word/2010/wordprocessingGroup" xmlns:wpi="http://schemas.microsoft.com/office/word/2010/wordprocessingInk" xmlns:wne="http://schemas.microsoft.com/office/word/2006/wordml" xmlns:wps="http://schemas.microsoft.com/office/word/2010/wordprocessingShape" mc:Ignorable="w14 w15 wp14">
+<w:hdr xmlns:wpc="http://schemas.microsoft.com/office/word/2010/wordprocessingCanvas" xmlns:cx="http://schemas.microsoft.com/office/drawing/2014/chartex" xmlns:cx1="http://schemas.microsoft.com/office/drawing/2015/9/8/chartex" xmlns:mc="http://schemas.openxmlformats.org/markup-compatibility/2006" xmlns:o="urn:schemas-microsoft-com:office:office" xmlns:r="http://schemas.openxmlformats.org/officeDocument/2006/relationships" xmlns:m="http://schemas.openxmlformats.org/officeDocument/2006/math" xmlns:v="urn:schemas-microsoft-com:vml" xmlns:wp14="http://schemas.microsoft.com/office/word/2010/wordprocessingDrawing" xmlns:wp="http://schemas.openxmlformats.org/drawingml/2006/wordprocessingDrawing" xmlns:w10="urn:schemas-microsoft-com:office:word" xmlns:w="http://schemas.openxmlformats.org/wordprocessingml/2006/main" xmlns:w14="http://schemas.microsoft.com/office/word/2010/wordml" xmlns:w15="http://schemas.microsoft.com/office/word/2012/wordml" xmlns:w16se="http://schemas.microsoft.com/office/word/2015/wordml/symex" xmlns:wpg="http://schemas.microsoft.com/office/word/2010/wordprocessingGroup" xmlns:wpi="http://schemas.microsoft.com/office/word/2010/wordprocessingInk" xmlns:wne="http://schemas.microsoft.com/office/word/2006/wordml" xmlns:wps="http://schemas.microsoft.com/office/word/2010/wordprocessingShape" mc:Ignorable="w14 w15 w16se wp14">
   <w:p>
     <w:pPr>
       <w:pStyle w:val="Header"/>
@@ -38453,7 +39409,7 @@
 </file>
 
 <file path=word/header61.xml><?xml version="1.0" encoding="utf-8"?>
-<w:hdr xmlns:wpc="http://schemas.microsoft.com/office/word/2010/wordprocessingCanvas" xmlns:mo="http://schemas.microsoft.com/office/mac/office/2008/main" xmlns:mc="http://schemas.openxmlformats.org/markup-compatibility/2006" xmlns:mv="urn:schemas-microsoft-com:mac:vml" xmlns:o="urn:schemas-microsoft-com:office:office" xmlns:r="http://schemas.openxmlformats.org/officeDocument/2006/relationships" xmlns:m="http://schemas.openxmlformats.org/officeDocument/2006/math" xmlns:v="urn:schemas-microsoft-com:vml" xmlns:wp14="http://schemas.microsoft.com/office/word/2010/wordprocessingDrawing" xmlns:wp="http://schemas.openxmlformats.org/drawingml/2006/wordprocessingDrawing" xmlns:w10="urn:schemas-microsoft-com:office:word" xmlns:w="http://schemas.openxmlformats.org/wordprocessingml/2006/main" xmlns:w14="http://schemas.microsoft.com/office/word/2010/wordml" xmlns:w15="http://schemas.microsoft.com/office/word/2012/wordml" xmlns:wpg="http://schemas.microsoft.com/office/word/2010/wordprocessingGroup" xmlns:wpi="http://schemas.microsoft.com/office/word/2010/wordprocessingInk" xmlns:wne="http://schemas.microsoft.com/office/word/2006/wordml" xmlns:wps="http://schemas.microsoft.com/office/word/2010/wordprocessingShape" mc:Ignorable="w14 w15 wp14">
+<w:hdr xmlns:wpc="http://schemas.microsoft.com/office/word/2010/wordprocessingCanvas" xmlns:cx="http://schemas.microsoft.com/office/drawing/2014/chartex" xmlns:cx1="http://schemas.microsoft.com/office/drawing/2015/9/8/chartex" xmlns:mc="http://schemas.openxmlformats.org/markup-compatibility/2006" xmlns:o="urn:schemas-microsoft-com:office:office" xmlns:r="http://schemas.openxmlformats.org/officeDocument/2006/relationships" xmlns:m="http://schemas.openxmlformats.org/officeDocument/2006/math" xmlns:v="urn:schemas-microsoft-com:vml" xmlns:wp14="http://schemas.microsoft.com/office/word/2010/wordprocessingDrawing" xmlns:wp="http://schemas.openxmlformats.org/drawingml/2006/wordprocessingDrawing" xmlns:w10="urn:schemas-microsoft-com:office:word" xmlns:w="http://schemas.openxmlformats.org/wordprocessingml/2006/main" xmlns:w14="http://schemas.microsoft.com/office/word/2010/wordml" xmlns:w15="http://schemas.microsoft.com/office/word/2012/wordml" xmlns:w16se="http://schemas.microsoft.com/office/word/2015/wordml/symex" xmlns:wpg="http://schemas.microsoft.com/office/word/2010/wordprocessingGroup" xmlns:wpi="http://schemas.microsoft.com/office/word/2010/wordprocessingInk" xmlns:wne="http://schemas.microsoft.com/office/word/2006/wordml" xmlns:wps="http://schemas.microsoft.com/office/word/2010/wordprocessingShape" mc:Ignorable="w14 w15 w16se wp14">
   <w:p>
     <w:pPr>
       <w:pStyle w:val="Header"/>
@@ -38468,7 +39424,7 @@
 </file>
 
 <file path=word/header62.xml><?xml version="1.0" encoding="utf-8"?>
-<w:hdr xmlns:wpc="http://schemas.microsoft.com/office/word/2010/wordprocessingCanvas" xmlns:mo="http://schemas.microsoft.com/office/mac/office/2008/main" xmlns:mc="http://schemas.openxmlformats.org/markup-compatibility/2006" xmlns:mv="urn:schemas-microsoft-com:mac:vml" xmlns:o="urn:schemas-microsoft-com:office:office" xmlns:r="http://schemas.openxmlformats.org/officeDocument/2006/relationships" xmlns:m="http://schemas.openxmlformats.org/officeDocument/2006/math" xmlns:v="urn:schemas-microsoft-com:vml" xmlns:wp14="http://schemas.microsoft.com/office/word/2010/wordprocessingDrawing" xmlns:wp="http://schemas.openxmlformats.org/drawingml/2006/wordprocessingDrawing" xmlns:w10="urn:schemas-microsoft-com:office:word" xmlns:w="http://schemas.openxmlformats.org/wordprocessingml/2006/main" xmlns:w14="http://schemas.microsoft.com/office/word/2010/wordml" xmlns:w15="http://schemas.microsoft.com/office/word/2012/wordml" xmlns:wpg="http://schemas.microsoft.com/office/word/2010/wordprocessingGroup" xmlns:wpi="http://schemas.microsoft.com/office/word/2010/wordprocessingInk" xmlns:wne="http://schemas.microsoft.com/office/word/2006/wordml" xmlns:wps="http://schemas.microsoft.com/office/word/2010/wordprocessingShape" mc:Ignorable="w14 w15 wp14">
+<w:hdr xmlns:wpc="http://schemas.microsoft.com/office/word/2010/wordprocessingCanvas" xmlns:cx="http://schemas.microsoft.com/office/drawing/2014/chartex" xmlns:cx1="http://schemas.microsoft.com/office/drawing/2015/9/8/chartex" xmlns:mc="http://schemas.openxmlformats.org/markup-compatibility/2006" xmlns:o="urn:schemas-microsoft-com:office:office" xmlns:r="http://schemas.openxmlformats.org/officeDocument/2006/relationships" xmlns:m="http://schemas.openxmlformats.org/officeDocument/2006/math" xmlns:v="urn:schemas-microsoft-com:vml" xmlns:wp14="http://schemas.microsoft.com/office/word/2010/wordprocessingDrawing" xmlns:wp="http://schemas.openxmlformats.org/drawingml/2006/wordprocessingDrawing" xmlns:w10="urn:schemas-microsoft-com:office:word" xmlns:w="http://schemas.openxmlformats.org/wordprocessingml/2006/main" xmlns:w14="http://schemas.microsoft.com/office/word/2010/wordml" xmlns:w15="http://schemas.microsoft.com/office/word/2012/wordml" xmlns:w16se="http://schemas.microsoft.com/office/word/2015/wordml/symex" xmlns:wpg="http://schemas.microsoft.com/office/word/2010/wordprocessingGroup" xmlns:wpi="http://schemas.microsoft.com/office/word/2010/wordprocessingInk" xmlns:wne="http://schemas.microsoft.com/office/word/2006/wordml" xmlns:wps="http://schemas.microsoft.com/office/word/2010/wordprocessingShape" mc:Ignorable="w14 w15 w16se wp14">
   <w:p>
     <w:pPr>
       <w:pStyle w:val="Header"/>
@@ -38488,7 +39444,7 @@
 </file>
 
 <file path=word/header63.xml><?xml version="1.0" encoding="utf-8"?>
-<w:hdr xmlns:wpc="http://schemas.microsoft.com/office/word/2010/wordprocessingCanvas" xmlns:mo="http://schemas.microsoft.com/office/mac/office/2008/main" xmlns:mc="http://schemas.openxmlformats.org/markup-compatibility/2006" xmlns:mv="urn:schemas-microsoft-com:mac:vml" xmlns:o="urn:schemas-microsoft-com:office:office" xmlns:r="http://schemas.openxmlformats.org/officeDocument/2006/relationships" xmlns:m="http://schemas.openxmlformats.org/officeDocument/2006/math" xmlns:v="urn:schemas-microsoft-com:vml" xmlns:wp14="http://schemas.microsoft.com/office/word/2010/wordprocessingDrawing" xmlns:wp="http://schemas.openxmlformats.org/drawingml/2006/wordprocessingDrawing" xmlns:w10="urn:schemas-microsoft-com:office:word" xmlns:w="http://schemas.openxmlformats.org/wordprocessingml/2006/main" xmlns:w14="http://schemas.microsoft.com/office/word/2010/wordml" xmlns:w15="http://schemas.microsoft.com/office/word/2012/wordml" xmlns:wpg="http://schemas.microsoft.com/office/word/2010/wordprocessingGroup" xmlns:wpi="http://schemas.microsoft.com/office/word/2010/wordprocessingInk" xmlns:wne="http://schemas.microsoft.com/office/word/2006/wordml" xmlns:wps="http://schemas.microsoft.com/office/word/2010/wordprocessingShape" mc:Ignorable="w14 w15 wp14">
+<w:hdr xmlns:wpc="http://schemas.microsoft.com/office/word/2010/wordprocessingCanvas" xmlns:cx="http://schemas.microsoft.com/office/drawing/2014/chartex" xmlns:cx1="http://schemas.microsoft.com/office/drawing/2015/9/8/chartex" xmlns:mc="http://schemas.openxmlformats.org/markup-compatibility/2006" xmlns:o="urn:schemas-microsoft-com:office:office" xmlns:r="http://schemas.openxmlformats.org/officeDocument/2006/relationships" xmlns:m="http://schemas.openxmlformats.org/officeDocument/2006/math" xmlns:v="urn:schemas-microsoft-com:vml" xmlns:wp14="http://schemas.microsoft.com/office/word/2010/wordprocessingDrawing" xmlns:wp="http://schemas.openxmlformats.org/drawingml/2006/wordprocessingDrawing" xmlns:w10="urn:schemas-microsoft-com:office:word" xmlns:w="http://schemas.openxmlformats.org/wordprocessingml/2006/main" xmlns:w14="http://schemas.microsoft.com/office/word/2010/wordml" xmlns:w15="http://schemas.microsoft.com/office/word/2012/wordml" xmlns:w16se="http://schemas.microsoft.com/office/word/2015/wordml/symex" xmlns:wpg="http://schemas.microsoft.com/office/word/2010/wordprocessingGroup" xmlns:wpi="http://schemas.microsoft.com/office/word/2010/wordprocessingInk" xmlns:wne="http://schemas.microsoft.com/office/word/2006/wordml" xmlns:wps="http://schemas.microsoft.com/office/word/2010/wordprocessingShape" mc:Ignorable="w14 w15 w16se wp14">
   <w:p>
     <w:pPr>
       <w:pStyle w:val="Header"/>
@@ -38503,7 +39459,7 @@
 </file>
 
 <file path=word/header64.xml><?xml version="1.0" encoding="utf-8"?>
-<w:hdr xmlns:wpc="http://schemas.microsoft.com/office/word/2010/wordprocessingCanvas" xmlns:mo="http://schemas.microsoft.com/office/mac/office/2008/main" xmlns:mc="http://schemas.openxmlformats.org/markup-compatibility/2006" xmlns:mv="urn:schemas-microsoft-com:mac:vml" xmlns:o="urn:schemas-microsoft-com:office:office" xmlns:r="http://schemas.openxmlformats.org/officeDocument/2006/relationships" xmlns:m="http://schemas.openxmlformats.org/officeDocument/2006/math" xmlns:v="urn:schemas-microsoft-com:vml" xmlns:wp14="http://schemas.microsoft.com/office/word/2010/wordprocessingDrawing" xmlns:wp="http://schemas.openxmlformats.org/drawingml/2006/wordprocessingDrawing" xmlns:w10="urn:schemas-microsoft-com:office:word" xmlns:w="http://schemas.openxmlformats.org/wordprocessingml/2006/main" xmlns:w14="http://schemas.microsoft.com/office/word/2010/wordml" xmlns:w15="http://schemas.microsoft.com/office/word/2012/wordml" xmlns:wpg="http://schemas.microsoft.com/office/word/2010/wordprocessingGroup" xmlns:wpi="http://schemas.microsoft.com/office/word/2010/wordprocessingInk" xmlns:wne="http://schemas.microsoft.com/office/word/2006/wordml" xmlns:wps="http://schemas.microsoft.com/office/word/2010/wordprocessingShape" mc:Ignorable="w14 w15 wp14">
+<w:hdr xmlns:wpc="http://schemas.microsoft.com/office/word/2010/wordprocessingCanvas" xmlns:cx="http://schemas.microsoft.com/office/drawing/2014/chartex" xmlns:cx1="http://schemas.microsoft.com/office/drawing/2015/9/8/chartex" xmlns:mc="http://schemas.openxmlformats.org/markup-compatibility/2006" xmlns:o="urn:schemas-microsoft-com:office:office" xmlns:r="http://schemas.openxmlformats.org/officeDocument/2006/relationships" xmlns:m="http://schemas.openxmlformats.org/officeDocument/2006/math" xmlns:v="urn:schemas-microsoft-com:vml" xmlns:wp14="http://schemas.microsoft.com/office/word/2010/wordprocessingDrawing" xmlns:wp="http://schemas.openxmlformats.org/drawingml/2006/wordprocessingDrawing" xmlns:w10="urn:schemas-microsoft-com:office:word" xmlns:w="http://schemas.openxmlformats.org/wordprocessingml/2006/main" xmlns:w14="http://schemas.microsoft.com/office/word/2010/wordml" xmlns:w15="http://schemas.microsoft.com/office/word/2012/wordml" xmlns:w16se="http://schemas.microsoft.com/office/word/2015/wordml/symex" xmlns:wpg="http://schemas.microsoft.com/office/word/2010/wordprocessingGroup" xmlns:wpi="http://schemas.microsoft.com/office/word/2010/wordprocessingInk" xmlns:wne="http://schemas.microsoft.com/office/word/2006/wordml" xmlns:wps="http://schemas.microsoft.com/office/word/2010/wordprocessingShape" mc:Ignorable="w14 w15 w16se wp14">
   <w:p>
     <w:pPr>
       <w:pStyle w:val="Header"/>
@@ -38523,7 +39479,7 @@
 </file>
 
 <file path=word/header65.xml><?xml version="1.0" encoding="utf-8"?>
-<w:hdr xmlns:wpc="http://schemas.microsoft.com/office/word/2010/wordprocessingCanvas" xmlns:mo="http://schemas.microsoft.com/office/mac/office/2008/main" xmlns:mc="http://schemas.openxmlformats.org/markup-compatibility/2006" xmlns:mv="urn:schemas-microsoft-com:mac:vml" xmlns:o="urn:schemas-microsoft-com:office:office" xmlns:r="http://schemas.openxmlformats.org/officeDocument/2006/relationships" xmlns:m="http://schemas.openxmlformats.org/officeDocument/2006/math" xmlns:v="urn:schemas-microsoft-com:vml" xmlns:wp14="http://schemas.microsoft.com/office/word/2010/wordprocessingDrawing" xmlns:wp="http://schemas.openxmlformats.org/drawingml/2006/wordprocessingDrawing" xmlns:w10="urn:schemas-microsoft-com:office:word" xmlns:w="http://schemas.openxmlformats.org/wordprocessingml/2006/main" xmlns:w14="http://schemas.microsoft.com/office/word/2010/wordml" xmlns:w15="http://schemas.microsoft.com/office/word/2012/wordml" xmlns:wpg="http://schemas.microsoft.com/office/word/2010/wordprocessingGroup" xmlns:wpi="http://schemas.microsoft.com/office/word/2010/wordprocessingInk" xmlns:wne="http://schemas.microsoft.com/office/word/2006/wordml" xmlns:wps="http://schemas.microsoft.com/office/word/2010/wordprocessingShape" mc:Ignorable="w14 w15 wp14">
+<w:hdr xmlns:wpc="http://schemas.microsoft.com/office/word/2010/wordprocessingCanvas" xmlns:cx="http://schemas.microsoft.com/office/drawing/2014/chartex" xmlns:cx1="http://schemas.microsoft.com/office/drawing/2015/9/8/chartex" xmlns:mc="http://schemas.openxmlformats.org/markup-compatibility/2006" xmlns:o="urn:schemas-microsoft-com:office:office" xmlns:r="http://schemas.openxmlformats.org/officeDocument/2006/relationships" xmlns:m="http://schemas.openxmlformats.org/officeDocument/2006/math" xmlns:v="urn:schemas-microsoft-com:vml" xmlns:wp14="http://schemas.microsoft.com/office/word/2010/wordprocessingDrawing" xmlns:wp="http://schemas.openxmlformats.org/drawingml/2006/wordprocessingDrawing" xmlns:w10="urn:schemas-microsoft-com:office:word" xmlns:w="http://schemas.openxmlformats.org/wordprocessingml/2006/main" xmlns:w14="http://schemas.microsoft.com/office/word/2010/wordml" xmlns:w15="http://schemas.microsoft.com/office/word/2012/wordml" xmlns:w16se="http://schemas.microsoft.com/office/word/2015/wordml/symex" xmlns:wpg="http://schemas.microsoft.com/office/word/2010/wordprocessingGroup" xmlns:wpi="http://schemas.microsoft.com/office/word/2010/wordprocessingInk" xmlns:wne="http://schemas.microsoft.com/office/word/2006/wordml" xmlns:wps="http://schemas.microsoft.com/office/word/2010/wordprocessingShape" mc:Ignorable="w14 w15 w16se wp14">
   <w:p>
     <w:pPr>
       <w:pStyle w:val="Header"/>
@@ -38538,7 +39494,7 @@
 </file>
 
 <file path=word/header66.xml><?xml version="1.0" encoding="utf-8"?>
-<w:hdr xmlns:wpc="http://schemas.microsoft.com/office/word/2010/wordprocessingCanvas" xmlns:mo="http://schemas.microsoft.com/office/mac/office/2008/main" xmlns:mc="http://schemas.openxmlformats.org/markup-compatibility/2006" xmlns:mv="urn:schemas-microsoft-com:mac:vml" xmlns:o="urn:schemas-microsoft-com:office:office" xmlns:r="http://schemas.openxmlformats.org/officeDocument/2006/relationships" xmlns:m="http://schemas.openxmlformats.org/officeDocument/2006/math" xmlns:v="urn:schemas-microsoft-com:vml" xmlns:wp14="http://schemas.microsoft.com/office/word/2010/wordprocessingDrawing" xmlns:wp="http://schemas.openxmlformats.org/drawingml/2006/wordprocessingDrawing" xmlns:w10="urn:schemas-microsoft-com:office:word" xmlns:w="http://schemas.openxmlformats.org/wordprocessingml/2006/main" xmlns:w14="http://schemas.microsoft.com/office/word/2010/wordml" xmlns:w15="http://schemas.microsoft.com/office/word/2012/wordml" xmlns:wpg="http://schemas.microsoft.com/office/word/2010/wordprocessingGroup" xmlns:wpi="http://schemas.microsoft.com/office/word/2010/wordprocessingInk" xmlns:wne="http://schemas.microsoft.com/office/word/2006/wordml" xmlns:wps="http://schemas.microsoft.com/office/word/2010/wordprocessingShape" mc:Ignorable="w14 w15 wp14">
+<w:hdr xmlns:wpc="http://schemas.microsoft.com/office/word/2010/wordprocessingCanvas" xmlns:cx="http://schemas.microsoft.com/office/drawing/2014/chartex" xmlns:cx1="http://schemas.microsoft.com/office/drawing/2015/9/8/chartex" xmlns:mc="http://schemas.openxmlformats.org/markup-compatibility/2006" xmlns:o="urn:schemas-microsoft-com:office:office" xmlns:r="http://schemas.openxmlformats.org/officeDocument/2006/relationships" xmlns:m="http://schemas.openxmlformats.org/officeDocument/2006/math" xmlns:v="urn:schemas-microsoft-com:vml" xmlns:wp14="http://schemas.microsoft.com/office/word/2010/wordprocessingDrawing" xmlns:wp="http://schemas.openxmlformats.org/drawingml/2006/wordprocessingDrawing" xmlns:w10="urn:schemas-microsoft-com:office:word" xmlns:w="http://schemas.openxmlformats.org/wordprocessingml/2006/main" xmlns:w14="http://schemas.microsoft.com/office/word/2010/wordml" xmlns:w15="http://schemas.microsoft.com/office/word/2012/wordml" xmlns:w16se="http://schemas.microsoft.com/office/word/2015/wordml/symex" xmlns:wpg="http://schemas.microsoft.com/office/word/2010/wordprocessingGroup" xmlns:wpi="http://schemas.microsoft.com/office/word/2010/wordprocessingInk" xmlns:wne="http://schemas.microsoft.com/office/word/2006/wordml" xmlns:wps="http://schemas.microsoft.com/office/word/2010/wordprocessingShape" mc:Ignorable="w14 w15 w16se wp14">
   <w:p>
     <w:pPr>
       <w:pStyle w:val="Header"/>
@@ -38558,7 +39514,7 @@
 </file>
 
 <file path=word/header67.xml><?xml version="1.0" encoding="utf-8"?>
-<w:hdr xmlns:wpc="http://schemas.microsoft.com/office/word/2010/wordprocessingCanvas" xmlns:mo="http://schemas.microsoft.com/office/mac/office/2008/main" xmlns:mc="http://schemas.openxmlformats.org/markup-compatibility/2006" xmlns:mv="urn:schemas-microsoft-com:mac:vml" xmlns:o="urn:schemas-microsoft-com:office:office" xmlns:r="http://schemas.openxmlformats.org/officeDocument/2006/relationships" xmlns:m="http://schemas.openxmlformats.org/officeDocument/2006/math" xmlns:v="urn:schemas-microsoft-com:vml" xmlns:wp14="http://schemas.microsoft.com/office/word/2010/wordprocessingDrawing" xmlns:wp="http://schemas.openxmlformats.org/drawingml/2006/wordprocessingDrawing" xmlns:w10="urn:schemas-microsoft-com:office:word" xmlns:w="http://schemas.openxmlformats.org/wordprocessingml/2006/main" xmlns:w14="http://schemas.microsoft.com/office/word/2010/wordml" xmlns:w15="http://schemas.microsoft.com/office/word/2012/wordml" xmlns:wpg="http://schemas.microsoft.com/office/word/2010/wordprocessingGroup" xmlns:wpi="http://schemas.microsoft.com/office/word/2010/wordprocessingInk" xmlns:wne="http://schemas.microsoft.com/office/word/2006/wordml" xmlns:wps="http://schemas.microsoft.com/office/word/2010/wordprocessingShape" mc:Ignorable="w14 w15 wp14">
+<w:hdr xmlns:wpc="http://schemas.microsoft.com/office/word/2010/wordprocessingCanvas" xmlns:cx="http://schemas.microsoft.com/office/drawing/2014/chartex" xmlns:cx1="http://schemas.microsoft.com/office/drawing/2015/9/8/chartex" xmlns:mc="http://schemas.openxmlformats.org/markup-compatibility/2006" xmlns:o="urn:schemas-microsoft-com:office:office" xmlns:r="http://schemas.openxmlformats.org/officeDocument/2006/relationships" xmlns:m="http://schemas.openxmlformats.org/officeDocument/2006/math" xmlns:v="urn:schemas-microsoft-com:vml" xmlns:wp14="http://schemas.microsoft.com/office/word/2010/wordprocessingDrawing" xmlns:wp="http://schemas.openxmlformats.org/drawingml/2006/wordprocessingDrawing" xmlns:w10="urn:schemas-microsoft-com:office:word" xmlns:w="http://schemas.openxmlformats.org/wordprocessingml/2006/main" xmlns:w14="http://schemas.microsoft.com/office/word/2010/wordml" xmlns:w15="http://schemas.microsoft.com/office/word/2012/wordml" xmlns:w16se="http://schemas.microsoft.com/office/word/2015/wordml/symex" xmlns:wpg="http://schemas.microsoft.com/office/word/2010/wordprocessingGroup" xmlns:wpi="http://schemas.microsoft.com/office/word/2010/wordprocessingInk" xmlns:wne="http://schemas.microsoft.com/office/word/2006/wordml" xmlns:wps="http://schemas.microsoft.com/office/word/2010/wordprocessingShape" mc:Ignorable="w14 w15 w16se wp14">
   <w:p>
     <w:pPr>
       <w:pStyle w:val="Header"/>
@@ -38573,7 +39529,7 @@
 </file>
 
 <file path=word/header68.xml><?xml version="1.0" encoding="utf-8"?>
-<w:hdr xmlns:wpc="http://schemas.microsoft.com/office/word/2010/wordprocessingCanvas" xmlns:mo="http://schemas.microsoft.com/office/mac/office/2008/main" xmlns:mc="http://schemas.openxmlformats.org/markup-compatibility/2006" xmlns:mv="urn:schemas-microsoft-com:mac:vml" xmlns:o="urn:schemas-microsoft-com:office:office" xmlns:r="http://schemas.openxmlformats.org/officeDocument/2006/relationships" xmlns:m="http://schemas.openxmlformats.org/officeDocument/2006/math" xmlns:v="urn:schemas-microsoft-com:vml" xmlns:wp14="http://schemas.microsoft.com/office/word/2010/wordprocessingDrawing" xmlns:wp="http://schemas.openxmlformats.org/drawingml/2006/wordprocessingDrawing" xmlns:w10="urn:schemas-microsoft-com:office:word" xmlns:w="http://schemas.openxmlformats.org/wordprocessingml/2006/main" xmlns:w14="http://schemas.microsoft.com/office/word/2010/wordml" xmlns:w15="http://schemas.microsoft.com/office/word/2012/wordml" xmlns:wpg="http://schemas.microsoft.com/office/word/2010/wordprocessingGroup" xmlns:wpi="http://schemas.microsoft.com/office/word/2010/wordprocessingInk" xmlns:wne="http://schemas.microsoft.com/office/word/2006/wordml" xmlns:wps="http://schemas.microsoft.com/office/word/2010/wordprocessingShape" mc:Ignorable="w14 w15 wp14">
+<w:hdr xmlns:wpc="http://schemas.microsoft.com/office/word/2010/wordprocessingCanvas" xmlns:cx="http://schemas.microsoft.com/office/drawing/2014/chartex" xmlns:cx1="http://schemas.microsoft.com/office/drawing/2015/9/8/chartex" xmlns:mc="http://schemas.openxmlformats.org/markup-compatibility/2006" xmlns:o="urn:schemas-microsoft-com:office:office" xmlns:r="http://schemas.openxmlformats.org/officeDocument/2006/relationships" xmlns:m="http://schemas.openxmlformats.org/officeDocument/2006/math" xmlns:v="urn:schemas-microsoft-com:vml" xmlns:wp14="http://schemas.microsoft.com/office/word/2010/wordprocessingDrawing" xmlns:wp="http://schemas.openxmlformats.org/drawingml/2006/wordprocessingDrawing" xmlns:w10="urn:schemas-microsoft-com:office:word" xmlns:w="http://schemas.openxmlformats.org/wordprocessingml/2006/main" xmlns:w14="http://schemas.microsoft.com/office/word/2010/wordml" xmlns:w15="http://schemas.microsoft.com/office/word/2012/wordml" xmlns:w16se="http://schemas.microsoft.com/office/word/2015/wordml/symex" xmlns:wpg="http://schemas.microsoft.com/office/word/2010/wordprocessingGroup" xmlns:wpi="http://schemas.microsoft.com/office/word/2010/wordprocessingInk" xmlns:wne="http://schemas.microsoft.com/office/word/2006/wordml" xmlns:wps="http://schemas.microsoft.com/office/word/2010/wordprocessingShape" mc:Ignorable="w14 w15 w16se wp14">
   <w:p>
     <w:pPr>
       <w:pStyle w:val="Header"/>
@@ -38593,7 +39549,7 @@
 </file>
 
 <file path=word/header69.xml><?xml version="1.0" encoding="utf-8"?>
-<w:hdr xmlns:wpc="http://schemas.microsoft.com/office/word/2010/wordprocessingCanvas" xmlns:mo="http://schemas.microsoft.com/office/mac/office/2008/main" xmlns:mc="http://schemas.openxmlformats.org/markup-compatibility/2006" xmlns:mv="urn:schemas-microsoft-com:mac:vml" xmlns:o="urn:schemas-microsoft-com:office:office" xmlns:r="http://schemas.openxmlformats.org/officeDocument/2006/relationships" xmlns:m="http://schemas.openxmlformats.org/officeDocument/2006/math" xmlns:v="urn:schemas-microsoft-com:vml" xmlns:wp14="http://schemas.microsoft.com/office/word/2010/wordprocessingDrawing" xmlns:wp="http://schemas.openxmlformats.org/drawingml/2006/wordprocessingDrawing" xmlns:w10="urn:schemas-microsoft-com:office:word" xmlns:w="http://schemas.openxmlformats.org/wordprocessingml/2006/main" xmlns:w14="http://schemas.microsoft.com/office/word/2010/wordml" xmlns:w15="http://schemas.microsoft.com/office/word/2012/wordml" xmlns:wpg="http://schemas.microsoft.com/office/word/2010/wordprocessingGroup" xmlns:wpi="http://schemas.microsoft.com/office/word/2010/wordprocessingInk" xmlns:wne="http://schemas.microsoft.com/office/word/2006/wordml" xmlns:wps="http://schemas.microsoft.com/office/word/2010/wordprocessingShape" mc:Ignorable="w14 w15 wp14">
+<w:hdr xmlns:wpc="http://schemas.microsoft.com/office/word/2010/wordprocessingCanvas" xmlns:cx="http://schemas.microsoft.com/office/drawing/2014/chartex" xmlns:cx1="http://schemas.microsoft.com/office/drawing/2015/9/8/chartex" xmlns:mc="http://schemas.openxmlformats.org/markup-compatibility/2006" xmlns:o="urn:schemas-microsoft-com:office:office" xmlns:r="http://schemas.openxmlformats.org/officeDocument/2006/relationships" xmlns:m="http://schemas.openxmlformats.org/officeDocument/2006/math" xmlns:v="urn:schemas-microsoft-com:vml" xmlns:wp14="http://schemas.microsoft.com/office/word/2010/wordprocessingDrawing" xmlns:wp="http://schemas.openxmlformats.org/drawingml/2006/wordprocessingDrawing" xmlns:w10="urn:schemas-microsoft-com:office:word" xmlns:w="http://schemas.openxmlformats.org/wordprocessingml/2006/main" xmlns:w14="http://schemas.microsoft.com/office/word/2010/wordml" xmlns:w15="http://schemas.microsoft.com/office/word/2012/wordml" xmlns:w16se="http://schemas.microsoft.com/office/word/2015/wordml/symex" xmlns:wpg="http://schemas.microsoft.com/office/word/2010/wordprocessingGroup" xmlns:wpi="http://schemas.microsoft.com/office/word/2010/wordprocessingInk" xmlns:wne="http://schemas.microsoft.com/office/word/2006/wordml" xmlns:wps="http://schemas.microsoft.com/office/word/2010/wordprocessingShape" mc:Ignorable="w14 w15 w16se wp14">
   <w:p>
     <w:pPr>
       <w:pStyle w:val="Header"/>
@@ -38608,7 +39564,7 @@
 </file>
 
 <file path=word/header7.xml><?xml version="1.0" encoding="utf-8"?>
-<w:hdr xmlns:wpc="http://schemas.microsoft.com/office/word/2010/wordprocessingCanvas" xmlns:mo="http://schemas.microsoft.com/office/mac/office/2008/main" xmlns:mc="http://schemas.openxmlformats.org/markup-compatibility/2006" xmlns:mv="urn:schemas-microsoft-com:mac:vml" xmlns:o="urn:schemas-microsoft-com:office:office" xmlns:r="http://schemas.openxmlformats.org/officeDocument/2006/relationships" xmlns:m="http://schemas.openxmlformats.org/officeDocument/2006/math" xmlns:v="urn:schemas-microsoft-com:vml" xmlns:wp14="http://schemas.microsoft.com/office/word/2010/wordprocessingDrawing" xmlns:wp="http://schemas.openxmlformats.org/drawingml/2006/wordprocessingDrawing" xmlns:w10="urn:schemas-microsoft-com:office:word" xmlns:w="http://schemas.openxmlformats.org/wordprocessingml/2006/main" xmlns:w14="http://schemas.microsoft.com/office/word/2010/wordml" xmlns:w15="http://schemas.microsoft.com/office/word/2012/wordml" xmlns:wpg="http://schemas.microsoft.com/office/word/2010/wordprocessingGroup" xmlns:wpi="http://schemas.microsoft.com/office/word/2010/wordprocessingInk" xmlns:wne="http://schemas.microsoft.com/office/word/2006/wordml" xmlns:wps="http://schemas.microsoft.com/office/word/2010/wordprocessingShape" mc:Ignorable="w14 w15 wp14">
+<w:hdr xmlns:wpc="http://schemas.microsoft.com/office/word/2010/wordprocessingCanvas" xmlns:cx="http://schemas.microsoft.com/office/drawing/2014/chartex" xmlns:cx1="http://schemas.microsoft.com/office/drawing/2015/9/8/chartex" xmlns:mc="http://schemas.openxmlformats.org/markup-compatibility/2006" xmlns:o="urn:schemas-microsoft-com:office:office" xmlns:r="http://schemas.openxmlformats.org/officeDocument/2006/relationships" xmlns:m="http://schemas.openxmlformats.org/officeDocument/2006/math" xmlns:v="urn:schemas-microsoft-com:vml" xmlns:wp14="http://schemas.microsoft.com/office/word/2010/wordprocessingDrawing" xmlns:wp="http://schemas.openxmlformats.org/drawingml/2006/wordprocessingDrawing" xmlns:w10="urn:schemas-microsoft-com:office:word" xmlns:w="http://schemas.openxmlformats.org/wordprocessingml/2006/main" xmlns:w14="http://schemas.microsoft.com/office/word/2010/wordml" xmlns:w15="http://schemas.microsoft.com/office/word/2012/wordml" xmlns:w16se="http://schemas.microsoft.com/office/word/2015/wordml/symex" xmlns:wpg="http://schemas.microsoft.com/office/word/2010/wordprocessingGroup" xmlns:wpi="http://schemas.microsoft.com/office/word/2010/wordprocessingInk" xmlns:wne="http://schemas.microsoft.com/office/word/2006/wordml" xmlns:wps="http://schemas.microsoft.com/office/word/2010/wordprocessingShape" mc:Ignorable="w14 w15 w16se wp14">
   <w:p>
     <w:pPr>
       <w:pStyle w:val="Header"/>
@@ -38623,7 +39579,7 @@
 </file>
 
 <file path=word/header70.xml><?xml version="1.0" encoding="utf-8"?>
-<w:hdr xmlns:wpc="http://schemas.microsoft.com/office/word/2010/wordprocessingCanvas" xmlns:mo="http://schemas.microsoft.com/office/mac/office/2008/main" xmlns:mc="http://schemas.openxmlformats.org/markup-compatibility/2006" xmlns:mv="urn:schemas-microsoft-com:mac:vml" xmlns:o="urn:schemas-microsoft-com:office:office" xmlns:r="http://schemas.openxmlformats.org/officeDocument/2006/relationships" xmlns:m="http://schemas.openxmlformats.org/officeDocument/2006/math" xmlns:v="urn:schemas-microsoft-com:vml" xmlns:wp14="http://schemas.microsoft.com/office/word/2010/wordprocessingDrawing" xmlns:wp="http://schemas.openxmlformats.org/drawingml/2006/wordprocessingDrawing" xmlns:w10="urn:schemas-microsoft-com:office:word" xmlns:w="http://schemas.openxmlformats.org/wordprocessingml/2006/main" xmlns:w14="http://schemas.microsoft.com/office/word/2010/wordml" xmlns:w15="http://schemas.microsoft.com/office/word/2012/wordml" xmlns:wpg="http://schemas.microsoft.com/office/word/2010/wordprocessingGroup" xmlns:wpi="http://schemas.microsoft.com/office/word/2010/wordprocessingInk" xmlns:wne="http://schemas.microsoft.com/office/word/2006/wordml" xmlns:wps="http://schemas.microsoft.com/office/word/2010/wordprocessingShape" mc:Ignorable="w14 w15 wp14">
+<w:hdr xmlns:wpc="http://schemas.microsoft.com/office/word/2010/wordprocessingCanvas" xmlns:cx="http://schemas.microsoft.com/office/drawing/2014/chartex" xmlns:cx1="http://schemas.microsoft.com/office/drawing/2015/9/8/chartex" xmlns:mc="http://schemas.openxmlformats.org/markup-compatibility/2006" xmlns:o="urn:schemas-microsoft-com:office:office" xmlns:r="http://schemas.openxmlformats.org/officeDocument/2006/relationships" xmlns:m="http://schemas.openxmlformats.org/officeDocument/2006/math" xmlns:v="urn:schemas-microsoft-com:vml" xmlns:wp14="http://schemas.microsoft.com/office/word/2010/wordprocessingDrawing" xmlns:wp="http://schemas.openxmlformats.org/drawingml/2006/wordprocessingDrawing" xmlns:w10="urn:schemas-microsoft-com:office:word" xmlns:w="http://schemas.openxmlformats.org/wordprocessingml/2006/main" xmlns:w14="http://schemas.microsoft.com/office/word/2010/wordml" xmlns:w15="http://schemas.microsoft.com/office/word/2012/wordml" xmlns:w16se="http://schemas.microsoft.com/office/word/2015/wordml/symex" xmlns:wpg="http://schemas.microsoft.com/office/word/2010/wordprocessingGroup" xmlns:wpi="http://schemas.microsoft.com/office/word/2010/wordprocessingInk" xmlns:wne="http://schemas.microsoft.com/office/word/2006/wordml" xmlns:wps="http://schemas.microsoft.com/office/word/2010/wordprocessingShape" mc:Ignorable="w14 w15 w16se wp14">
   <w:p>
     <w:pPr>
       <w:pStyle w:val="Header"/>
@@ -38643,7 +39599,7 @@
 </file>
 
 <file path=word/header71.xml><?xml version="1.0" encoding="utf-8"?>
-<w:hdr xmlns:wpc="http://schemas.microsoft.com/office/word/2010/wordprocessingCanvas" xmlns:mo="http://schemas.microsoft.com/office/mac/office/2008/main" xmlns:mc="http://schemas.openxmlformats.org/markup-compatibility/2006" xmlns:mv="urn:schemas-microsoft-com:mac:vml" xmlns:o="urn:schemas-microsoft-com:office:office" xmlns:r="http://schemas.openxmlformats.org/officeDocument/2006/relationships" xmlns:m="http://schemas.openxmlformats.org/officeDocument/2006/math" xmlns:v="urn:schemas-microsoft-com:vml" xmlns:wp14="http://schemas.microsoft.com/office/word/2010/wordprocessingDrawing" xmlns:wp="http://schemas.openxmlformats.org/drawingml/2006/wordprocessingDrawing" xmlns:w10="urn:schemas-microsoft-com:office:word" xmlns:w="http://schemas.openxmlformats.org/wordprocessingml/2006/main" xmlns:w14="http://schemas.microsoft.com/office/word/2010/wordml" xmlns:w15="http://schemas.microsoft.com/office/word/2012/wordml" xmlns:wpg="http://schemas.microsoft.com/office/word/2010/wordprocessingGroup" xmlns:wpi="http://schemas.microsoft.com/office/word/2010/wordprocessingInk" xmlns:wne="http://schemas.microsoft.com/office/word/2006/wordml" xmlns:wps="http://schemas.microsoft.com/office/word/2010/wordprocessingShape" mc:Ignorable="w14 w15 wp14">
+<w:hdr xmlns:wpc="http://schemas.microsoft.com/office/word/2010/wordprocessingCanvas" xmlns:cx="http://schemas.microsoft.com/office/drawing/2014/chartex" xmlns:cx1="http://schemas.microsoft.com/office/drawing/2015/9/8/chartex" xmlns:mc="http://schemas.openxmlformats.org/markup-compatibility/2006" xmlns:o="urn:schemas-microsoft-com:office:office" xmlns:r="http://schemas.openxmlformats.org/officeDocument/2006/relationships" xmlns:m="http://schemas.openxmlformats.org/officeDocument/2006/math" xmlns:v="urn:schemas-microsoft-com:vml" xmlns:wp14="http://schemas.microsoft.com/office/word/2010/wordprocessingDrawing" xmlns:wp="http://schemas.openxmlformats.org/drawingml/2006/wordprocessingDrawing" xmlns:w10="urn:schemas-microsoft-com:office:word" xmlns:w="http://schemas.openxmlformats.org/wordprocessingml/2006/main" xmlns:w14="http://schemas.microsoft.com/office/word/2010/wordml" xmlns:w15="http://schemas.microsoft.com/office/word/2012/wordml" xmlns:w16se="http://schemas.microsoft.com/office/word/2015/wordml/symex" xmlns:wpg="http://schemas.microsoft.com/office/word/2010/wordprocessingGroup" xmlns:wpi="http://schemas.microsoft.com/office/word/2010/wordprocessingInk" xmlns:wne="http://schemas.microsoft.com/office/word/2006/wordml" xmlns:wps="http://schemas.microsoft.com/office/word/2010/wordprocessingShape" mc:Ignorable="w14 w15 w16se wp14">
   <w:p>
     <w:pPr>
       <w:pStyle w:val="Header"/>
@@ -38658,7 +39614,7 @@
 </file>
 
 <file path=word/header72.xml><?xml version="1.0" encoding="utf-8"?>
-<w:hdr xmlns:wpc="http://schemas.microsoft.com/office/word/2010/wordprocessingCanvas" xmlns:mo="http://schemas.microsoft.com/office/mac/office/2008/main" xmlns:mc="http://schemas.openxmlformats.org/markup-compatibility/2006" xmlns:mv="urn:schemas-microsoft-com:mac:vml" xmlns:o="urn:schemas-microsoft-com:office:office" xmlns:r="http://schemas.openxmlformats.org/officeDocument/2006/relationships" xmlns:m="http://schemas.openxmlformats.org/officeDocument/2006/math" xmlns:v="urn:schemas-microsoft-com:vml" xmlns:wp14="http://schemas.microsoft.com/office/word/2010/wordprocessingDrawing" xmlns:wp="http://schemas.openxmlformats.org/drawingml/2006/wordprocessingDrawing" xmlns:w10="urn:schemas-microsoft-com:office:word" xmlns:w="http://schemas.openxmlformats.org/wordprocessingml/2006/main" xmlns:w14="http://schemas.microsoft.com/office/word/2010/wordml" xmlns:w15="http://schemas.microsoft.com/office/word/2012/wordml" xmlns:wpg="http://schemas.microsoft.com/office/word/2010/wordprocessingGroup" xmlns:wpi="http://schemas.microsoft.com/office/word/2010/wordprocessingInk" xmlns:wne="http://schemas.microsoft.com/office/word/2006/wordml" xmlns:wps="http://schemas.microsoft.com/office/word/2010/wordprocessingShape" mc:Ignorable="w14 w15 wp14">
+<w:hdr xmlns:wpc="http://schemas.microsoft.com/office/word/2010/wordprocessingCanvas" xmlns:cx="http://schemas.microsoft.com/office/drawing/2014/chartex" xmlns:cx1="http://schemas.microsoft.com/office/drawing/2015/9/8/chartex" xmlns:mc="http://schemas.openxmlformats.org/markup-compatibility/2006" xmlns:o="urn:schemas-microsoft-com:office:office" xmlns:r="http://schemas.openxmlformats.org/officeDocument/2006/relationships" xmlns:m="http://schemas.openxmlformats.org/officeDocument/2006/math" xmlns:v="urn:schemas-microsoft-com:vml" xmlns:wp14="http://schemas.microsoft.com/office/word/2010/wordprocessingDrawing" xmlns:wp="http://schemas.openxmlformats.org/drawingml/2006/wordprocessingDrawing" xmlns:w10="urn:schemas-microsoft-com:office:word" xmlns:w="http://schemas.openxmlformats.org/wordprocessingml/2006/main" xmlns:w14="http://schemas.microsoft.com/office/word/2010/wordml" xmlns:w15="http://schemas.microsoft.com/office/word/2012/wordml" xmlns:w16se="http://schemas.microsoft.com/office/word/2015/wordml/symex" xmlns:wpg="http://schemas.microsoft.com/office/word/2010/wordprocessingGroup" xmlns:wpi="http://schemas.microsoft.com/office/word/2010/wordprocessingInk" xmlns:wne="http://schemas.microsoft.com/office/word/2006/wordml" xmlns:wps="http://schemas.microsoft.com/office/word/2010/wordprocessingShape" mc:Ignorable="w14 w15 w16se wp14">
   <w:p>
     <w:pPr>
       <w:pStyle w:val="Header"/>
@@ -38678,7 +39634,7 @@
 </file>
 
 <file path=word/header73.xml><?xml version="1.0" encoding="utf-8"?>
-<w:hdr xmlns:wpc="http://schemas.microsoft.com/office/word/2010/wordprocessingCanvas" xmlns:mo="http://schemas.microsoft.com/office/mac/office/2008/main" xmlns:mc="http://schemas.openxmlformats.org/markup-compatibility/2006" xmlns:mv="urn:schemas-microsoft-com:mac:vml" xmlns:o="urn:schemas-microsoft-com:office:office" xmlns:r="http://schemas.openxmlformats.org/officeDocument/2006/relationships" xmlns:m="http://schemas.openxmlformats.org/officeDocument/2006/math" xmlns:v="urn:schemas-microsoft-com:vml" xmlns:wp14="http://schemas.microsoft.com/office/word/2010/wordprocessingDrawing" xmlns:wp="http://schemas.openxmlformats.org/drawingml/2006/wordprocessingDrawing" xmlns:w10="urn:schemas-microsoft-com:office:word" xmlns:w="http://schemas.openxmlformats.org/wordprocessingml/2006/main" xmlns:w14="http://schemas.microsoft.com/office/word/2010/wordml" xmlns:w15="http://schemas.microsoft.com/office/word/2012/wordml" xmlns:wpg="http://schemas.microsoft.com/office/word/2010/wordprocessingGroup" xmlns:wpi="http://schemas.microsoft.com/office/word/2010/wordprocessingInk" xmlns:wne="http://schemas.microsoft.com/office/word/2006/wordml" xmlns:wps="http://schemas.microsoft.com/office/word/2010/wordprocessingShape" mc:Ignorable="w14 w15 wp14">
+<w:hdr xmlns:wpc="http://schemas.microsoft.com/office/word/2010/wordprocessingCanvas" xmlns:cx="http://schemas.microsoft.com/office/drawing/2014/chartex" xmlns:cx1="http://schemas.microsoft.com/office/drawing/2015/9/8/chartex" xmlns:mc="http://schemas.openxmlformats.org/markup-compatibility/2006" xmlns:o="urn:schemas-microsoft-com:office:office" xmlns:r="http://schemas.openxmlformats.org/officeDocument/2006/relationships" xmlns:m="http://schemas.openxmlformats.org/officeDocument/2006/math" xmlns:v="urn:schemas-microsoft-com:vml" xmlns:wp14="http://schemas.microsoft.com/office/word/2010/wordprocessingDrawing" xmlns:wp="http://schemas.openxmlformats.org/drawingml/2006/wordprocessingDrawing" xmlns:w10="urn:schemas-microsoft-com:office:word" xmlns:w="http://schemas.openxmlformats.org/wordprocessingml/2006/main" xmlns:w14="http://schemas.microsoft.com/office/word/2010/wordml" xmlns:w15="http://schemas.microsoft.com/office/word/2012/wordml" xmlns:w16se="http://schemas.microsoft.com/office/word/2015/wordml/symex" xmlns:wpg="http://schemas.microsoft.com/office/word/2010/wordprocessingGroup" xmlns:wpi="http://schemas.microsoft.com/office/word/2010/wordprocessingInk" xmlns:wne="http://schemas.microsoft.com/office/word/2006/wordml" xmlns:wps="http://schemas.microsoft.com/office/word/2010/wordprocessingShape" mc:Ignorable="w14 w15 w16se wp14">
   <w:p>
     <w:pPr>
       <w:pStyle w:val="Header"/>
@@ -38693,7 +39649,7 @@
 </file>
 
 <file path=word/header74.xml><?xml version="1.0" encoding="utf-8"?>
-<w:hdr xmlns:wpc="http://schemas.microsoft.com/office/word/2010/wordprocessingCanvas" xmlns:mo="http://schemas.microsoft.com/office/mac/office/2008/main" xmlns:mc="http://schemas.openxmlformats.org/markup-compatibility/2006" xmlns:mv="urn:schemas-microsoft-com:mac:vml" xmlns:o="urn:schemas-microsoft-com:office:office" xmlns:r="http://schemas.openxmlformats.org/officeDocument/2006/relationships" xmlns:m="http://schemas.openxmlformats.org/officeDocument/2006/math" xmlns:v="urn:schemas-microsoft-com:vml" xmlns:wp14="http://schemas.microsoft.com/office/word/2010/wordprocessingDrawing" xmlns:wp="http://schemas.openxmlformats.org/drawingml/2006/wordprocessingDrawing" xmlns:w10="urn:schemas-microsoft-com:office:word" xmlns:w="http://schemas.openxmlformats.org/wordprocessingml/2006/main" xmlns:w14="http://schemas.microsoft.com/office/word/2010/wordml" xmlns:w15="http://schemas.microsoft.com/office/word/2012/wordml" xmlns:wpg="http://schemas.microsoft.com/office/word/2010/wordprocessingGroup" xmlns:wpi="http://schemas.microsoft.com/office/word/2010/wordprocessingInk" xmlns:wne="http://schemas.microsoft.com/office/word/2006/wordml" xmlns:wps="http://schemas.microsoft.com/office/word/2010/wordprocessingShape" mc:Ignorable="w14 w15 wp14">
+<w:hdr xmlns:wpc="http://schemas.microsoft.com/office/word/2010/wordprocessingCanvas" xmlns:cx="http://schemas.microsoft.com/office/drawing/2014/chartex" xmlns:cx1="http://schemas.microsoft.com/office/drawing/2015/9/8/chartex" xmlns:mc="http://schemas.openxmlformats.org/markup-compatibility/2006" xmlns:o="urn:schemas-microsoft-com:office:office" xmlns:r="http://schemas.openxmlformats.org/officeDocument/2006/relationships" xmlns:m="http://schemas.openxmlformats.org/officeDocument/2006/math" xmlns:v="urn:schemas-microsoft-com:vml" xmlns:wp14="http://schemas.microsoft.com/office/word/2010/wordprocessingDrawing" xmlns:wp="http://schemas.openxmlformats.org/drawingml/2006/wordprocessingDrawing" xmlns:w10="urn:schemas-microsoft-com:office:word" xmlns:w="http://schemas.openxmlformats.org/wordprocessingml/2006/main" xmlns:w14="http://schemas.microsoft.com/office/word/2010/wordml" xmlns:w15="http://schemas.microsoft.com/office/word/2012/wordml" xmlns:w16se="http://schemas.microsoft.com/office/word/2015/wordml/symex" xmlns:wpg="http://schemas.microsoft.com/office/word/2010/wordprocessingGroup" xmlns:wpi="http://schemas.microsoft.com/office/word/2010/wordprocessingInk" xmlns:wne="http://schemas.microsoft.com/office/word/2006/wordml" xmlns:wps="http://schemas.microsoft.com/office/word/2010/wordprocessingShape" mc:Ignorable="w14 w15 w16se wp14">
   <w:p>
     <w:pPr>
       <w:pStyle w:val="Header"/>
@@ -38713,7 +39669,7 @@
 </file>
 
 <file path=word/header75.xml><?xml version="1.0" encoding="utf-8"?>
-<w:hdr xmlns:wpc="http://schemas.microsoft.com/office/word/2010/wordprocessingCanvas" xmlns:mo="http://schemas.microsoft.com/office/mac/office/2008/main" xmlns:mc="http://schemas.openxmlformats.org/markup-compatibility/2006" xmlns:mv="urn:schemas-microsoft-com:mac:vml" xmlns:o="urn:schemas-microsoft-com:office:office" xmlns:r="http://schemas.openxmlformats.org/officeDocument/2006/relationships" xmlns:m="http://schemas.openxmlformats.org/officeDocument/2006/math" xmlns:v="urn:schemas-microsoft-com:vml" xmlns:wp14="http://schemas.microsoft.com/office/word/2010/wordprocessingDrawing" xmlns:wp="http://schemas.openxmlformats.org/drawingml/2006/wordprocessingDrawing" xmlns:w10="urn:schemas-microsoft-com:office:word" xmlns:w="http://schemas.openxmlformats.org/wordprocessingml/2006/main" xmlns:w14="http://schemas.microsoft.com/office/word/2010/wordml" xmlns:w15="http://schemas.microsoft.com/office/word/2012/wordml" xmlns:wpg="http://schemas.microsoft.com/office/word/2010/wordprocessingGroup" xmlns:wpi="http://schemas.microsoft.com/office/word/2010/wordprocessingInk" xmlns:wne="http://schemas.microsoft.com/office/word/2006/wordml" xmlns:wps="http://schemas.microsoft.com/office/word/2010/wordprocessingShape" mc:Ignorable="w14 w15 wp14">
+<w:hdr xmlns:wpc="http://schemas.microsoft.com/office/word/2010/wordprocessingCanvas" xmlns:cx="http://schemas.microsoft.com/office/drawing/2014/chartex" xmlns:cx1="http://schemas.microsoft.com/office/drawing/2015/9/8/chartex" xmlns:mc="http://schemas.openxmlformats.org/markup-compatibility/2006" xmlns:o="urn:schemas-microsoft-com:office:office" xmlns:r="http://schemas.openxmlformats.org/officeDocument/2006/relationships" xmlns:m="http://schemas.openxmlformats.org/officeDocument/2006/math" xmlns:v="urn:schemas-microsoft-com:vml" xmlns:wp14="http://schemas.microsoft.com/office/word/2010/wordprocessingDrawing" xmlns:wp="http://schemas.openxmlformats.org/drawingml/2006/wordprocessingDrawing" xmlns:w10="urn:schemas-microsoft-com:office:word" xmlns:w="http://schemas.openxmlformats.org/wordprocessingml/2006/main" xmlns:w14="http://schemas.microsoft.com/office/word/2010/wordml" xmlns:w15="http://schemas.microsoft.com/office/word/2012/wordml" xmlns:w16se="http://schemas.microsoft.com/office/word/2015/wordml/symex" xmlns:wpg="http://schemas.microsoft.com/office/word/2010/wordprocessingGroup" xmlns:wpi="http://schemas.microsoft.com/office/word/2010/wordprocessingInk" xmlns:wne="http://schemas.microsoft.com/office/word/2006/wordml" xmlns:wps="http://schemas.microsoft.com/office/word/2010/wordprocessingShape" mc:Ignorable="w14 w15 w16se wp14">
   <w:p>
     <w:pPr>
       <w:pStyle w:val="Header"/>
@@ -38728,7 +39684,7 @@
 </file>
 
 <file path=word/header76.xml><?xml version="1.0" encoding="utf-8"?>
-<w:hdr xmlns:wpc="http://schemas.microsoft.com/office/word/2010/wordprocessingCanvas" xmlns:mo="http://schemas.microsoft.com/office/mac/office/2008/main" xmlns:mc="http://schemas.openxmlformats.org/markup-compatibility/2006" xmlns:mv="urn:schemas-microsoft-com:mac:vml" xmlns:o="urn:schemas-microsoft-com:office:office" xmlns:r="http://schemas.openxmlformats.org/officeDocument/2006/relationships" xmlns:m="http://schemas.openxmlformats.org/officeDocument/2006/math" xmlns:v="urn:schemas-microsoft-com:vml" xmlns:wp14="http://schemas.microsoft.com/office/word/2010/wordprocessingDrawing" xmlns:wp="http://schemas.openxmlformats.org/drawingml/2006/wordprocessingDrawing" xmlns:w10="urn:schemas-microsoft-com:office:word" xmlns:w="http://schemas.openxmlformats.org/wordprocessingml/2006/main" xmlns:w14="http://schemas.microsoft.com/office/word/2010/wordml" xmlns:w15="http://schemas.microsoft.com/office/word/2012/wordml" xmlns:wpg="http://schemas.microsoft.com/office/word/2010/wordprocessingGroup" xmlns:wpi="http://schemas.microsoft.com/office/word/2010/wordprocessingInk" xmlns:wne="http://schemas.microsoft.com/office/word/2006/wordml" xmlns:wps="http://schemas.microsoft.com/office/word/2010/wordprocessingShape" mc:Ignorable="w14 w15 wp14">
+<w:hdr xmlns:wpc="http://schemas.microsoft.com/office/word/2010/wordprocessingCanvas" xmlns:cx="http://schemas.microsoft.com/office/drawing/2014/chartex" xmlns:cx1="http://schemas.microsoft.com/office/drawing/2015/9/8/chartex" xmlns:mc="http://schemas.openxmlformats.org/markup-compatibility/2006" xmlns:o="urn:schemas-microsoft-com:office:office" xmlns:r="http://schemas.openxmlformats.org/officeDocument/2006/relationships" xmlns:m="http://schemas.openxmlformats.org/officeDocument/2006/math" xmlns:v="urn:schemas-microsoft-com:vml" xmlns:wp14="http://schemas.microsoft.com/office/word/2010/wordprocessingDrawing" xmlns:wp="http://schemas.openxmlformats.org/drawingml/2006/wordprocessingDrawing" xmlns:w10="urn:schemas-microsoft-com:office:word" xmlns:w="http://schemas.openxmlformats.org/wordprocessingml/2006/main" xmlns:w14="http://schemas.microsoft.com/office/word/2010/wordml" xmlns:w15="http://schemas.microsoft.com/office/word/2012/wordml" xmlns:w16se="http://schemas.microsoft.com/office/word/2015/wordml/symex" xmlns:wpg="http://schemas.microsoft.com/office/word/2010/wordprocessingGroup" xmlns:wpi="http://schemas.microsoft.com/office/word/2010/wordprocessingInk" xmlns:wne="http://schemas.microsoft.com/office/word/2006/wordml" xmlns:wps="http://schemas.microsoft.com/office/word/2010/wordprocessingShape" mc:Ignorable="w14 w15 w16se wp14">
   <w:p>
     <w:pPr>
       <w:pStyle w:val="Header"/>
@@ -38748,7 +39704,7 @@
 </file>
 
 <file path=word/header77.xml><?xml version="1.0" encoding="utf-8"?>
-<w:hdr xmlns:wpc="http://schemas.microsoft.com/office/word/2010/wordprocessingCanvas" xmlns:mo="http://schemas.microsoft.com/office/mac/office/2008/main" xmlns:mc="http://schemas.openxmlformats.org/markup-compatibility/2006" xmlns:mv="urn:schemas-microsoft-com:mac:vml" xmlns:o="urn:schemas-microsoft-com:office:office" xmlns:r="http://schemas.openxmlformats.org/officeDocument/2006/relationships" xmlns:m="http://schemas.openxmlformats.org/officeDocument/2006/math" xmlns:v="urn:schemas-microsoft-com:vml" xmlns:wp14="http://schemas.microsoft.com/office/word/2010/wordprocessingDrawing" xmlns:wp="http://schemas.openxmlformats.org/drawingml/2006/wordprocessingDrawing" xmlns:w10="urn:schemas-microsoft-com:office:word" xmlns:w="http://schemas.openxmlformats.org/wordprocessingml/2006/main" xmlns:w14="http://schemas.microsoft.com/office/word/2010/wordml" xmlns:w15="http://schemas.microsoft.com/office/word/2012/wordml" xmlns:wpg="http://schemas.microsoft.com/office/word/2010/wordprocessingGroup" xmlns:wpi="http://schemas.microsoft.com/office/word/2010/wordprocessingInk" xmlns:wne="http://schemas.microsoft.com/office/word/2006/wordml" xmlns:wps="http://schemas.microsoft.com/office/word/2010/wordprocessingShape" mc:Ignorable="w14 w15 wp14">
+<w:hdr xmlns:wpc="http://schemas.microsoft.com/office/word/2010/wordprocessingCanvas" xmlns:cx="http://schemas.microsoft.com/office/drawing/2014/chartex" xmlns:cx1="http://schemas.microsoft.com/office/drawing/2015/9/8/chartex" xmlns:mc="http://schemas.openxmlformats.org/markup-compatibility/2006" xmlns:o="urn:schemas-microsoft-com:office:office" xmlns:r="http://schemas.openxmlformats.org/officeDocument/2006/relationships" xmlns:m="http://schemas.openxmlformats.org/officeDocument/2006/math" xmlns:v="urn:schemas-microsoft-com:vml" xmlns:wp14="http://schemas.microsoft.com/office/word/2010/wordprocessingDrawing" xmlns:wp="http://schemas.openxmlformats.org/drawingml/2006/wordprocessingDrawing" xmlns:w10="urn:schemas-microsoft-com:office:word" xmlns:w="http://schemas.openxmlformats.org/wordprocessingml/2006/main" xmlns:w14="http://schemas.microsoft.com/office/word/2010/wordml" xmlns:w15="http://schemas.microsoft.com/office/word/2012/wordml" xmlns:w16se="http://schemas.microsoft.com/office/word/2015/wordml/symex" xmlns:wpg="http://schemas.microsoft.com/office/word/2010/wordprocessingGroup" xmlns:wpi="http://schemas.microsoft.com/office/word/2010/wordprocessingInk" xmlns:wne="http://schemas.microsoft.com/office/word/2006/wordml" xmlns:wps="http://schemas.microsoft.com/office/word/2010/wordprocessingShape" mc:Ignorable="w14 w15 w16se wp14">
   <w:p>
     <w:pPr>
       <w:pStyle w:val="Header"/>
@@ -38763,7 +39719,7 @@
 </file>
 
 <file path=word/header78.xml><?xml version="1.0" encoding="utf-8"?>
-<w:hdr xmlns:wpc="http://schemas.microsoft.com/office/word/2010/wordprocessingCanvas" xmlns:mo="http://schemas.microsoft.com/office/mac/office/2008/main" xmlns:mc="http://schemas.openxmlformats.org/markup-compatibility/2006" xmlns:mv="urn:schemas-microsoft-com:mac:vml" xmlns:o="urn:schemas-microsoft-com:office:office" xmlns:r="http://schemas.openxmlformats.org/officeDocument/2006/relationships" xmlns:m="http://schemas.openxmlformats.org/officeDocument/2006/math" xmlns:v="urn:schemas-microsoft-com:vml" xmlns:wp14="http://schemas.microsoft.com/office/word/2010/wordprocessingDrawing" xmlns:wp="http://schemas.openxmlformats.org/drawingml/2006/wordprocessingDrawing" xmlns:w10="urn:schemas-microsoft-com:office:word" xmlns:w="http://schemas.openxmlformats.org/wordprocessingml/2006/main" xmlns:w14="http://schemas.microsoft.com/office/word/2010/wordml" xmlns:w15="http://schemas.microsoft.com/office/word/2012/wordml" xmlns:wpg="http://schemas.microsoft.com/office/word/2010/wordprocessingGroup" xmlns:wpi="http://schemas.microsoft.com/office/word/2010/wordprocessingInk" xmlns:wne="http://schemas.microsoft.com/office/word/2006/wordml" xmlns:wps="http://schemas.microsoft.com/office/word/2010/wordprocessingShape" mc:Ignorable="w14 w15 wp14">
+<w:hdr xmlns:wpc="http://schemas.microsoft.com/office/word/2010/wordprocessingCanvas" xmlns:cx="http://schemas.microsoft.com/office/drawing/2014/chartex" xmlns:cx1="http://schemas.microsoft.com/office/drawing/2015/9/8/chartex" xmlns:mc="http://schemas.openxmlformats.org/markup-compatibility/2006" xmlns:o="urn:schemas-microsoft-com:office:office" xmlns:r="http://schemas.openxmlformats.org/officeDocument/2006/relationships" xmlns:m="http://schemas.openxmlformats.org/officeDocument/2006/math" xmlns:v="urn:schemas-microsoft-com:vml" xmlns:wp14="http://schemas.microsoft.com/office/word/2010/wordprocessingDrawing" xmlns:wp="http://schemas.openxmlformats.org/drawingml/2006/wordprocessingDrawing" xmlns:w10="urn:schemas-microsoft-com:office:word" xmlns:w="http://schemas.openxmlformats.org/wordprocessingml/2006/main" xmlns:w14="http://schemas.microsoft.com/office/word/2010/wordml" xmlns:w15="http://schemas.microsoft.com/office/word/2012/wordml" xmlns:w16se="http://schemas.microsoft.com/office/word/2015/wordml/symex" xmlns:wpg="http://schemas.microsoft.com/office/word/2010/wordprocessingGroup" xmlns:wpi="http://schemas.microsoft.com/office/word/2010/wordprocessingInk" xmlns:wne="http://schemas.microsoft.com/office/word/2006/wordml" xmlns:wps="http://schemas.microsoft.com/office/word/2010/wordprocessingShape" mc:Ignorable="w14 w15 w16se wp14">
   <w:p>
     <w:pPr>
       <w:pStyle w:val="Header"/>
@@ -38783,7 +39739,7 @@
 </file>
 
 <file path=word/header79.xml><?xml version="1.0" encoding="utf-8"?>
-<w:hdr xmlns:wpc="http://schemas.microsoft.com/office/word/2010/wordprocessingCanvas" xmlns:mo="http://schemas.microsoft.com/office/mac/office/2008/main" xmlns:mc="http://schemas.openxmlformats.org/markup-compatibility/2006" xmlns:mv="urn:schemas-microsoft-com:mac:vml" xmlns:o="urn:schemas-microsoft-com:office:office" xmlns:r="http://schemas.openxmlformats.org/officeDocument/2006/relationships" xmlns:m="http://schemas.openxmlformats.org/officeDocument/2006/math" xmlns:v="urn:schemas-microsoft-com:vml" xmlns:wp14="http://schemas.microsoft.com/office/word/2010/wordprocessingDrawing" xmlns:wp="http://schemas.openxmlformats.org/drawingml/2006/wordprocessingDrawing" xmlns:w10="urn:schemas-microsoft-com:office:word" xmlns:w="http://schemas.openxmlformats.org/wordprocessingml/2006/main" xmlns:w14="http://schemas.microsoft.com/office/word/2010/wordml" xmlns:w15="http://schemas.microsoft.com/office/word/2012/wordml" xmlns:wpg="http://schemas.microsoft.com/office/word/2010/wordprocessingGroup" xmlns:wpi="http://schemas.microsoft.com/office/word/2010/wordprocessingInk" xmlns:wne="http://schemas.microsoft.com/office/word/2006/wordml" xmlns:wps="http://schemas.microsoft.com/office/word/2010/wordprocessingShape" mc:Ignorable="w14 w15 wp14">
+<w:hdr xmlns:wpc="http://schemas.microsoft.com/office/word/2010/wordprocessingCanvas" xmlns:cx="http://schemas.microsoft.com/office/drawing/2014/chartex" xmlns:cx1="http://schemas.microsoft.com/office/drawing/2015/9/8/chartex" xmlns:mc="http://schemas.openxmlformats.org/markup-compatibility/2006" xmlns:o="urn:schemas-microsoft-com:office:office" xmlns:r="http://schemas.openxmlformats.org/officeDocument/2006/relationships" xmlns:m="http://schemas.openxmlformats.org/officeDocument/2006/math" xmlns:v="urn:schemas-microsoft-com:vml" xmlns:wp14="http://schemas.microsoft.com/office/word/2010/wordprocessingDrawing" xmlns:wp="http://schemas.openxmlformats.org/drawingml/2006/wordprocessingDrawing" xmlns:w10="urn:schemas-microsoft-com:office:word" xmlns:w="http://schemas.openxmlformats.org/wordprocessingml/2006/main" xmlns:w14="http://schemas.microsoft.com/office/word/2010/wordml" xmlns:w15="http://schemas.microsoft.com/office/word/2012/wordml" xmlns:w16se="http://schemas.microsoft.com/office/word/2015/wordml/symex" xmlns:wpg="http://schemas.microsoft.com/office/word/2010/wordprocessingGroup" xmlns:wpi="http://schemas.microsoft.com/office/word/2010/wordprocessingInk" xmlns:wne="http://schemas.microsoft.com/office/word/2006/wordml" xmlns:wps="http://schemas.microsoft.com/office/word/2010/wordprocessingShape" mc:Ignorable="w14 w15 w16se wp14">
   <w:p>
     <w:pPr>
       <w:pStyle w:val="Header"/>
@@ -38798,7 +39754,7 @@
 </file>
 
 <file path=word/header8.xml><?xml version="1.0" encoding="utf-8"?>
-<w:hdr xmlns:wpc="http://schemas.microsoft.com/office/word/2010/wordprocessingCanvas" xmlns:mo="http://schemas.microsoft.com/office/mac/office/2008/main" xmlns:mc="http://schemas.openxmlformats.org/markup-compatibility/2006" xmlns:mv="urn:schemas-microsoft-com:mac:vml" xmlns:o="urn:schemas-microsoft-com:office:office" xmlns:r="http://schemas.openxmlformats.org/officeDocument/2006/relationships" xmlns:m="http://schemas.openxmlformats.org/officeDocument/2006/math" xmlns:v="urn:schemas-microsoft-com:vml" xmlns:wp14="http://schemas.microsoft.com/office/word/2010/wordprocessingDrawing" xmlns:wp="http://schemas.openxmlformats.org/drawingml/2006/wordprocessingDrawing" xmlns:w10="urn:schemas-microsoft-com:office:word" xmlns:w="http://schemas.openxmlformats.org/wordprocessingml/2006/main" xmlns:w14="http://schemas.microsoft.com/office/word/2010/wordml" xmlns:w15="http://schemas.microsoft.com/office/word/2012/wordml" xmlns:wpg="http://schemas.microsoft.com/office/word/2010/wordprocessingGroup" xmlns:wpi="http://schemas.microsoft.com/office/word/2010/wordprocessingInk" xmlns:wne="http://schemas.microsoft.com/office/word/2006/wordml" xmlns:wps="http://schemas.microsoft.com/office/word/2010/wordprocessingShape" mc:Ignorable="w14 w15 wp14">
+<w:hdr xmlns:wpc="http://schemas.microsoft.com/office/word/2010/wordprocessingCanvas" xmlns:cx="http://schemas.microsoft.com/office/drawing/2014/chartex" xmlns:cx1="http://schemas.microsoft.com/office/drawing/2015/9/8/chartex" xmlns:mc="http://schemas.openxmlformats.org/markup-compatibility/2006" xmlns:o="urn:schemas-microsoft-com:office:office" xmlns:r="http://schemas.openxmlformats.org/officeDocument/2006/relationships" xmlns:m="http://schemas.openxmlformats.org/officeDocument/2006/math" xmlns:v="urn:schemas-microsoft-com:vml" xmlns:wp14="http://schemas.microsoft.com/office/word/2010/wordprocessingDrawing" xmlns:wp="http://schemas.openxmlformats.org/drawingml/2006/wordprocessingDrawing" xmlns:w10="urn:schemas-microsoft-com:office:word" xmlns:w="http://schemas.openxmlformats.org/wordprocessingml/2006/main" xmlns:w14="http://schemas.microsoft.com/office/word/2010/wordml" xmlns:w15="http://schemas.microsoft.com/office/word/2012/wordml" xmlns:w16se="http://schemas.microsoft.com/office/word/2015/wordml/symex" xmlns:wpg="http://schemas.microsoft.com/office/word/2010/wordprocessingGroup" xmlns:wpi="http://schemas.microsoft.com/office/word/2010/wordprocessingInk" xmlns:wne="http://schemas.microsoft.com/office/word/2006/wordml" xmlns:wps="http://schemas.microsoft.com/office/word/2010/wordprocessingShape" mc:Ignorable="w14 w15 w16se wp14">
   <w:p>
     <w:pPr>
       <w:pStyle w:val="Header"/>
@@ -38818,7 +39774,7 @@
 </file>
 
 <file path=word/header80.xml><?xml version="1.0" encoding="utf-8"?>
-<w:hdr xmlns:wpc="http://schemas.microsoft.com/office/word/2010/wordprocessingCanvas" xmlns:mo="http://schemas.microsoft.com/office/mac/office/2008/main" xmlns:mc="http://schemas.openxmlformats.org/markup-compatibility/2006" xmlns:mv="urn:schemas-microsoft-com:mac:vml" xmlns:o="urn:schemas-microsoft-com:office:office" xmlns:r="http://schemas.openxmlformats.org/officeDocument/2006/relationships" xmlns:m="http://schemas.openxmlformats.org/officeDocument/2006/math" xmlns:v="urn:schemas-microsoft-com:vml" xmlns:wp14="http://schemas.microsoft.com/office/word/2010/wordprocessingDrawing" xmlns:wp="http://schemas.openxmlformats.org/drawingml/2006/wordprocessingDrawing" xmlns:w10="urn:schemas-microsoft-com:office:word" xmlns:w="http://schemas.openxmlformats.org/wordprocessingml/2006/main" xmlns:w14="http://schemas.microsoft.com/office/word/2010/wordml" xmlns:w15="http://schemas.microsoft.com/office/word/2012/wordml" xmlns:wpg="http://schemas.microsoft.com/office/word/2010/wordprocessingGroup" xmlns:wpi="http://schemas.microsoft.com/office/word/2010/wordprocessingInk" xmlns:wne="http://schemas.microsoft.com/office/word/2006/wordml" xmlns:wps="http://schemas.microsoft.com/office/word/2010/wordprocessingShape" mc:Ignorable="w14 w15 wp14">
+<w:hdr xmlns:wpc="http://schemas.microsoft.com/office/word/2010/wordprocessingCanvas" xmlns:cx="http://schemas.microsoft.com/office/drawing/2014/chartex" xmlns:cx1="http://schemas.microsoft.com/office/drawing/2015/9/8/chartex" xmlns:mc="http://schemas.openxmlformats.org/markup-compatibility/2006" xmlns:o="urn:schemas-microsoft-com:office:office" xmlns:r="http://schemas.openxmlformats.org/officeDocument/2006/relationships" xmlns:m="http://schemas.openxmlformats.org/officeDocument/2006/math" xmlns:v="urn:schemas-microsoft-com:vml" xmlns:wp14="http://schemas.microsoft.com/office/word/2010/wordprocessingDrawing" xmlns:wp="http://schemas.openxmlformats.org/drawingml/2006/wordprocessingDrawing" xmlns:w10="urn:schemas-microsoft-com:office:word" xmlns:w="http://schemas.openxmlformats.org/wordprocessingml/2006/main" xmlns:w14="http://schemas.microsoft.com/office/word/2010/wordml" xmlns:w15="http://schemas.microsoft.com/office/word/2012/wordml" xmlns:w16se="http://schemas.microsoft.com/office/word/2015/wordml/symex" xmlns:wpg="http://schemas.microsoft.com/office/word/2010/wordprocessingGroup" xmlns:wpi="http://schemas.microsoft.com/office/word/2010/wordprocessingInk" xmlns:wne="http://schemas.microsoft.com/office/word/2006/wordml" xmlns:wps="http://schemas.microsoft.com/office/word/2010/wordprocessingShape" mc:Ignorable="w14 w15 w16se wp14">
   <w:p>
     <w:pPr>
       <w:pStyle w:val="Header"/>
@@ -38838,7 +39794,7 @@
 </file>
 
 <file path=word/header81.xml><?xml version="1.0" encoding="utf-8"?>
-<w:hdr xmlns:wpc="http://schemas.microsoft.com/office/word/2010/wordprocessingCanvas" xmlns:mo="http://schemas.microsoft.com/office/mac/office/2008/main" xmlns:mc="http://schemas.openxmlformats.org/markup-compatibility/2006" xmlns:mv="urn:schemas-microsoft-com:mac:vml" xmlns:o="urn:schemas-microsoft-com:office:office" xmlns:r="http://schemas.openxmlformats.org/officeDocument/2006/relationships" xmlns:m="http://schemas.openxmlformats.org/officeDocument/2006/math" xmlns:v="urn:schemas-microsoft-com:vml" xmlns:wp14="http://schemas.microsoft.com/office/word/2010/wordprocessingDrawing" xmlns:wp="http://schemas.openxmlformats.org/drawingml/2006/wordprocessingDrawing" xmlns:w10="urn:schemas-microsoft-com:office:word" xmlns:w="http://schemas.openxmlformats.org/wordprocessingml/2006/main" xmlns:w14="http://schemas.microsoft.com/office/word/2010/wordml" xmlns:w15="http://schemas.microsoft.com/office/word/2012/wordml" xmlns:wpg="http://schemas.microsoft.com/office/word/2010/wordprocessingGroup" xmlns:wpi="http://schemas.microsoft.com/office/word/2010/wordprocessingInk" xmlns:wne="http://schemas.microsoft.com/office/word/2006/wordml" xmlns:wps="http://schemas.microsoft.com/office/word/2010/wordprocessingShape" mc:Ignorable="w14 w15 wp14">
+<w:hdr xmlns:wpc="http://schemas.microsoft.com/office/word/2010/wordprocessingCanvas" xmlns:cx="http://schemas.microsoft.com/office/drawing/2014/chartex" xmlns:cx1="http://schemas.microsoft.com/office/drawing/2015/9/8/chartex" xmlns:mc="http://schemas.openxmlformats.org/markup-compatibility/2006" xmlns:o="urn:schemas-microsoft-com:office:office" xmlns:r="http://schemas.openxmlformats.org/officeDocument/2006/relationships" xmlns:m="http://schemas.openxmlformats.org/officeDocument/2006/math" xmlns:v="urn:schemas-microsoft-com:vml" xmlns:wp14="http://schemas.microsoft.com/office/word/2010/wordprocessingDrawing" xmlns:wp="http://schemas.openxmlformats.org/drawingml/2006/wordprocessingDrawing" xmlns:w10="urn:schemas-microsoft-com:office:word" xmlns:w="http://schemas.openxmlformats.org/wordprocessingml/2006/main" xmlns:w14="http://schemas.microsoft.com/office/word/2010/wordml" xmlns:w15="http://schemas.microsoft.com/office/word/2012/wordml" xmlns:w16se="http://schemas.microsoft.com/office/word/2015/wordml/symex" xmlns:wpg="http://schemas.microsoft.com/office/word/2010/wordprocessingGroup" xmlns:wpi="http://schemas.microsoft.com/office/word/2010/wordprocessingInk" xmlns:wne="http://schemas.microsoft.com/office/word/2006/wordml" xmlns:wps="http://schemas.microsoft.com/office/word/2010/wordprocessingShape" mc:Ignorable="w14 w15 w16se wp14">
   <w:p>
     <w:pPr>
       <w:pStyle w:val="Header"/>
@@ -38853,7 +39809,7 @@
 </file>
 
 <file path=word/header82.xml><?xml version="1.0" encoding="utf-8"?>
-<w:hdr xmlns:wpc="http://schemas.microsoft.com/office/word/2010/wordprocessingCanvas" xmlns:mo="http://schemas.microsoft.com/office/mac/office/2008/main" xmlns:mc="http://schemas.openxmlformats.org/markup-compatibility/2006" xmlns:mv="urn:schemas-microsoft-com:mac:vml" xmlns:o="urn:schemas-microsoft-com:office:office" xmlns:r="http://schemas.openxmlformats.org/officeDocument/2006/relationships" xmlns:m="http://schemas.openxmlformats.org/officeDocument/2006/math" xmlns:v="urn:schemas-microsoft-com:vml" xmlns:wp14="http://schemas.microsoft.com/office/word/2010/wordprocessingDrawing" xmlns:wp="http://schemas.openxmlformats.org/drawingml/2006/wordprocessingDrawing" xmlns:w10="urn:schemas-microsoft-com:office:word" xmlns:w="http://schemas.openxmlformats.org/wordprocessingml/2006/main" xmlns:w14="http://schemas.microsoft.com/office/word/2010/wordml" xmlns:w15="http://schemas.microsoft.com/office/word/2012/wordml" xmlns:wpg="http://schemas.microsoft.com/office/word/2010/wordprocessingGroup" xmlns:wpi="http://schemas.microsoft.com/office/word/2010/wordprocessingInk" xmlns:wne="http://schemas.microsoft.com/office/word/2006/wordml" xmlns:wps="http://schemas.microsoft.com/office/word/2010/wordprocessingShape" mc:Ignorable="w14 w15 wp14">
+<w:hdr xmlns:wpc="http://schemas.microsoft.com/office/word/2010/wordprocessingCanvas" xmlns:cx="http://schemas.microsoft.com/office/drawing/2014/chartex" xmlns:cx1="http://schemas.microsoft.com/office/drawing/2015/9/8/chartex" xmlns:mc="http://schemas.openxmlformats.org/markup-compatibility/2006" xmlns:o="urn:schemas-microsoft-com:office:office" xmlns:r="http://schemas.openxmlformats.org/officeDocument/2006/relationships" xmlns:m="http://schemas.openxmlformats.org/officeDocument/2006/math" xmlns:v="urn:schemas-microsoft-com:vml" xmlns:wp14="http://schemas.microsoft.com/office/word/2010/wordprocessingDrawing" xmlns:wp="http://schemas.openxmlformats.org/drawingml/2006/wordprocessingDrawing" xmlns:w10="urn:schemas-microsoft-com:office:word" xmlns:w="http://schemas.openxmlformats.org/wordprocessingml/2006/main" xmlns:w14="http://schemas.microsoft.com/office/word/2010/wordml" xmlns:w15="http://schemas.microsoft.com/office/word/2012/wordml" xmlns:w16se="http://schemas.microsoft.com/office/word/2015/wordml/symex" xmlns:wpg="http://schemas.microsoft.com/office/word/2010/wordprocessingGroup" xmlns:wpi="http://schemas.microsoft.com/office/word/2010/wordprocessingInk" xmlns:wne="http://schemas.microsoft.com/office/word/2006/wordml" xmlns:wps="http://schemas.microsoft.com/office/word/2010/wordprocessingShape" mc:Ignorable="w14 w15 w16se wp14">
   <w:p>
     <w:pPr>
       <w:pStyle w:val="Header"/>
@@ -38873,7 +39829,7 @@
 </file>
 
 <file path=word/header83.xml><?xml version="1.0" encoding="utf-8"?>
-<w:hdr xmlns:wpc="http://schemas.microsoft.com/office/word/2010/wordprocessingCanvas" xmlns:mo="http://schemas.microsoft.com/office/mac/office/2008/main" xmlns:mc="http://schemas.openxmlformats.org/markup-compatibility/2006" xmlns:mv="urn:schemas-microsoft-com:mac:vml" xmlns:o="urn:schemas-microsoft-com:office:office" xmlns:r="http://schemas.openxmlformats.org/officeDocument/2006/relationships" xmlns:m="http://schemas.openxmlformats.org/officeDocument/2006/math" xmlns:v="urn:schemas-microsoft-com:vml" xmlns:wp14="http://schemas.microsoft.com/office/word/2010/wordprocessingDrawing" xmlns:wp="http://schemas.openxmlformats.org/drawingml/2006/wordprocessingDrawing" xmlns:w10="urn:schemas-microsoft-com:office:word" xmlns:w="http://schemas.openxmlformats.org/wordprocessingml/2006/main" xmlns:w14="http://schemas.microsoft.com/office/word/2010/wordml" xmlns:w15="http://schemas.microsoft.com/office/word/2012/wordml" xmlns:wpg="http://schemas.microsoft.com/office/word/2010/wordprocessingGroup" xmlns:wpi="http://schemas.microsoft.com/office/word/2010/wordprocessingInk" xmlns:wne="http://schemas.microsoft.com/office/word/2006/wordml" xmlns:wps="http://schemas.microsoft.com/office/word/2010/wordprocessingShape" mc:Ignorable="w14 w15 wp14">
+<w:hdr xmlns:wpc="http://schemas.microsoft.com/office/word/2010/wordprocessingCanvas" xmlns:cx="http://schemas.microsoft.com/office/drawing/2014/chartex" xmlns:cx1="http://schemas.microsoft.com/office/drawing/2015/9/8/chartex" xmlns:mc="http://schemas.openxmlformats.org/markup-compatibility/2006" xmlns:o="urn:schemas-microsoft-com:office:office" xmlns:r="http://schemas.openxmlformats.org/officeDocument/2006/relationships" xmlns:m="http://schemas.openxmlformats.org/officeDocument/2006/math" xmlns:v="urn:schemas-microsoft-com:vml" xmlns:wp14="http://schemas.microsoft.com/office/word/2010/wordprocessingDrawing" xmlns:wp="http://schemas.openxmlformats.org/drawingml/2006/wordprocessingDrawing" xmlns:w10="urn:schemas-microsoft-com:office:word" xmlns:w="http://schemas.openxmlformats.org/wordprocessingml/2006/main" xmlns:w14="http://schemas.microsoft.com/office/word/2010/wordml" xmlns:w15="http://schemas.microsoft.com/office/word/2012/wordml" xmlns:w16se="http://schemas.microsoft.com/office/word/2015/wordml/symex" xmlns:wpg="http://schemas.microsoft.com/office/word/2010/wordprocessingGroup" xmlns:wpi="http://schemas.microsoft.com/office/word/2010/wordprocessingInk" xmlns:wne="http://schemas.microsoft.com/office/word/2006/wordml" xmlns:wps="http://schemas.microsoft.com/office/word/2010/wordprocessingShape" mc:Ignorable="w14 w15 w16se wp14">
   <w:p>
     <w:pPr>
       <w:pStyle w:val="Header"/>
@@ -38888,7 +39844,7 @@
 </file>
 
 <file path=word/header84.xml><?xml version="1.0" encoding="utf-8"?>
-<w:hdr xmlns:wpc="http://schemas.microsoft.com/office/word/2010/wordprocessingCanvas" xmlns:mo="http://schemas.microsoft.com/office/mac/office/2008/main" xmlns:mc="http://schemas.openxmlformats.org/markup-compatibility/2006" xmlns:mv="urn:schemas-microsoft-com:mac:vml" xmlns:o="urn:schemas-microsoft-com:office:office" xmlns:r="http://schemas.openxmlformats.org/officeDocument/2006/relationships" xmlns:m="http://schemas.openxmlformats.org/officeDocument/2006/math" xmlns:v="urn:schemas-microsoft-com:vml" xmlns:wp14="http://schemas.microsoft.com/office/word/2010/wordprocessingDrawing" xmlns:wp="http://schemas.openxmlformats.org/drawingml/2006/wordprocessingDrawing" xmlns:w10="urn:schemas-microsoft-com:office:word" xmlns:w="http://schemas.openxmlformats.org/wordprocessingml/2006/main" xmlns:w14="http://schemas.microsoft.com/office/word/2010/wordml" xmlns:w15="http://schemas.microsoft.com/office/word/2012/wordml" xmlns:wpg="http://schemas.microsoft.com/office/word/2010/wordprocessingGroup" xmlns:wpi="http://schemas.microsoft.com/office/word/2010/wordprocessingInk" xmlns:wne="http://schemas.microsoft.com/office/word/2006/wordml" xmlns:wps="http://schemas.microsoft.com/office/word/2010/wordprocessingShape" mc:Ignorable="w14 w15 wp14">
+<w:hdr xmlns:wpc="http://schemas.microsoft.com/office/word/2010/wordprocessingCanvas" xmlns:cx="http://schemas.microsoft.com/office/drawing/2014/chartex" xmlns:cx1="http://schemas.microsoft.com/office/drawing/2015/9/8/chartex" xmlns:mc="http://schemas.openxmlformats.org/markup-compatibility/2006" xmlns:o="urn:schemas-microsoft-com:office:office" xmlns:r="http://schemas.openxmlformats.org/officeDocument/2006/relationships" xmlns:m="http://schemas.openxmlformats.org/officeDocument/2006/math" xmlns:v="urn:schemas-microsoft-com:vml" xmlns:wp14="http://schemas.microsoft.com/office/word/2010/wordprocessingDrawing" xmlns:wp="http://schemas.openxmlformats.org/drawingml/2006/wordprocessingDrawing" xmlns:w10="urn:schemas-microsoft-com:office:word" xmlns:w="http://schemas.openxmlformats.org/wordprocessingml/2006/main" xmlns:w14="http://schemas.microsoft.com/office/word/2010/wordml" xmlns:w15="http://schemas.microsoft.com/office/word/2012/wordml" xmlns:w16se="http://schemas.microsoft.com/office/word/2015/wordml/symex" xmlns:wpg="http://schemas.microsoft.com/office/word/2010/wordprocessingGroup" xmlns:wpi="http://schemas.microsoft.com/office/word/2010/wordprocessingInk" xmlns:wne="http://schemas.microsoft.com/office/word/2006/wordml" xmlns:wps="http://schemas.microsoft.com/office/word/2010/wordprocessingShape" mc:Ignorable="w14 w15 w16se wp14">
   <w:p>
     <w:pPr>
       <w:pStyle w:val="Header"/>
@@ -38908,7 +39864,7 @@
 </file>
 
 <file path=word/header85.xml><?xml version="1.0" encoding="utf-8"?>
-<w:hdr xmlns:wpc="http://schemas.microsoft.com/office/word/2010/wordprocessingCanvas" xmlns:mo="http://schemas.microsoft.com/office/mac/office/2008/main" xmlns:mc="http://schemas.openxmlformats.org/markup-compatibility/2006" xmlns:mv="urn:schemas-microsoft-com:mac:vml" xmlns:o="urn:schemas-microsoft-com:office:office" xmlns:r="http://schemas.openxmlformats.org/officeDocument/2006/relationships" xmlns:m="http://schemas.openxmlformats.org/officeDocument/2006/math" xmlns:v="urn:schemas-microsoft-com:vml" xmlns:wp14="http://schemas.microsoft.com/office/word/2010/wordprocessingDrawing" xmlns:wp="http://schemas.openxmlformats.org/drawingml/2006/wordprocessingDrawing" xmlns:w10="urn:schemas-microsoft-com:office:word" xmlns:w="http://schemas.openxmlformats.org/wordprocessingml/2006/main" xmlns:w14="http://schemas.microsoft.com/office/word/2010/wordml" xmlns:w15="http://schemas.microsoft.com/office/word/2012/wordml" xmlns:wpg="http://schemas.microsoft.com/office/word/2010/wordprocessingGroup" xmlns:wpi="http://schemas.microsoft.com/office/word/2010/wordprocessingInk" xmlns:wne="http://schemas.microsoft.com/office/word/2006/wordml" xmlns:wps="http://schemas.microsoft.com/office/word/2010/wordprocessingShape" mc:Ignorable="w14 w15 wp14">
+<w:hdr xmlns:wpc="http://schemas.microsoft.com/office/word/2010/wordprocessingCanvas" xmlns:cx="http://schemas.microsoft.com/office/drawing/2014/chartex" xmlns:cx1="http://schemas.microsoft.com/office/drawing/2015/9/8/chartex" xmlns:mc="http://schemas.openxmlformats.org/markup-compatibility/2006" xmlns:o="urn:schemas-microsoft-com:office:office" xmlns:r="http://schemas.openxmlformats.org/officeDocument/2006/relationships" xmlns:m="http://schemas.openxmlformats.org/officeDocument/2006/math" xmlns:v="urn:schemas-microsoft-com:vml" xmlns:wp14="http://schemas.microsoft.com/office/word/2010/wordprocessingDrawing" xmlns:wp="http://schemas.openxmlformats.org/drawingml/2006/wordprocessingDrawing" xmlns:w10="urn:schemas-microsoft-com:office:word" xmlns:w="http://schemas.openxmlformats.org/wordprocessingml/2006/main" xmlns:w14="http://schemas.microsoft.com/office/word/2010/wordml" xmlns:w15="http://schemas.microsoft.com/office/word/2012/wordml" xmlns:w16se="http://schemas.microsoft.com/office/word/2015/wordml/symex" xmlns:wpg="http://schemas.microsoft.com/office/word/2010/wordprocessingGroup" xmlns:wpi="http://schemas.microsoft.com/office/word/2010/wordprocessingInk" xmlns:wne="http://schemas.microsoft.com/office/word/2006/wordml" xmlns:wps="http://schemas.microsoft.com/office/word/2010/wordprocessingShape" mc:Ignorable="w14 w15 w16se wp14">
   <w:p>
     <w:pPr>
       <w:pStyle w:val="Header"/>
@@ -38923,7 +39879,7 @@
 </file>
 
 <file path=word/header86.xml><?xml version="1.0" encoding="utf-8"?>
-<w:hdr xmlns:wpc="http://schemas.microsoft.com/office/word/2010/wordprocessingCanvas" xmlns:mo="http://schemas.microsoft.com/office/mac/office/2008/main" xmlns:mc="http://schemas.openxmlformats.org/markup-compatibility/2006" xmlns:mv="urn:schemas-microsoft-com:mac:vml" xmlns:o="urn:schemas-microsoft-com:office:office" xmlns:r="http://schemas.openxmlformats.org/officeDocument/2006/relationships" xmlns:m="http://schemas.openxmlformats.org/officeDocument/2006/math" xmlns:v="urn:schemas-microsoft-com:vml" xmlns:wp14="http://schemas.microsoft.com/office/word/2010/wordprocessingDrawing" xmlns:wp="http://schemas.openxmlformats.org/drawingml/2006/wordprocessingDrawing" xmlns:w10="urn:schemas-microsoft-com:office:word" xmlns:w="http://schemas.openxmlformats.org/wordprocessingml/2006/main" xmlns:w14="http://schemas.microsoft.com/office/word/2010/wordml" xmlns:w15="http://schemas.microsoft.com/office/word/2012/wordml" xmlns:wpg="http://schemas.microsoft.com/office/word/2010/wordprocessingGroup" xmlns:wpi="http://schemas.microsoft.com/office/word/2010/wordprocessingInk" xmlns:wne="http://schemas.microsoft.com/office/word/2006/wordml" xmlns:wps="http://schemas.microsoft.com/office/word/2010/wordprocessingShape" mc:Ignorable="w14 w15 wp14">
+<w:hdr xmlns:wpc="http://schemas.microsoft.com/office/word/2010/wordprocessingCanvas" xmlns:cx="http://schemas.microsoft.com/office/drawing/2014/chartex" xmlns:cx1="http://schemas.microsoft.com/office/drawing/2015/9/8/chartex" xmlns:mc="http://schemas.openxmlformats.org/markup-compatibility/2006" xmlns:o="urn:schemas-microsoft-com:office:office" xmlns:r="http://schemas.openxmlformats.org/officeDocument/2006/relationships" xmlns:m="http://schemas.openxmlformats.org/officeDocument/2006/math" xmlns:v="urn:schemas-microsoft-com:vml" xmlns:wp14="http://schemas.microsoft.com/office/word/2010/wordprocessingDrawing" xmlns:wp="http://schemas.openxmlformats.org/drawingml/2006/wordprocessingDrawing" xmlns:w10="urn:schemas-microsoft-com:office:word" xmlns:w="http://schemas.openxmlformats.org/wordprocessingml/2006/main" xmlns:w14="http://schemas.microsoft.com/office/word/2010/wordml" xmlns:w15="http://schemas.microsoft.com/office/word/2012/wordml" xmlns:w16se="http://schemas.microsoft.com/office/word/2015/wordml/symex" xmlns:wpg="http://schemas.microsoft.com/office/word/2010/wordprocessingGroup" xmlns:wpi="http://schemas.microsoft.com/office/word/2010/wordprocessingInk" xmlns:wne="http://schemas.microsoft.com/office/word/2006/wordml" xmlns:wps="http://schemas.microsoft.com/office/word/2010/wordprocessingShape" mc:Ignorable="w14 w15 w16se wp14">
   <w:p>
     <w:pPr>
       <w:pStyle w:val="Header"/>
@@ -38943,7 +39899,7 @@
 </file>
 
 <file path=word/header87.xml><?xml version="1.0" encoding="utf-8"?>
-<w:hdr xmlns:wpc="http://schemas.microsoft.com/office/word/2010/wordprocessingCanvas" xmlns:mo="http://schemas.microsoft.com/office/mac/office/2008/main" xmlns:mc="http://schemas.openxmlformats.org/markup-compatibility/2006" xmlns:mv="urn:schemas-microsoft-com:mac:vml" xmlns:o="urn:schemas-microsoft-com:office:office" xmlns:r="http://schemas.openxmlformats.org/officeDocument/2006/relationships" xmlns:m="http://schemas.openxmlformats.org/officeDocument/2006/math" xmlns:v="urn:schemas-microsoft-com:vml" xmlns:wp14="http://schemas.microsoft.com/office/word/2010/wordprocessingDrawing" xmlns:wp="http://schemas.openxmlformats.org/drawingml/2006/wordprocessingDrawing" xmlns:w10="urn:schemas-microsoft-com:office:word" xmlns:w="http://schemas.openxmlformats.org/wordprocessingml/2006/main" xmlns:w14="http://schemas.microsoft.com/office/word/2010/wordml" xmlns:w15="http://schemas.microsoft.com/office/word/2012/wordml" xmlns:wpg="http://schemas.microsoft.com/office/word/2010/wordprocessingGroup" xmlns:wpi="http://schemas.microsoft.com/office/word/2010/wordprocessingInk" xmlns:wne="http://schemas.microsoft.com/office/word/2006/wordml" xmlns:wps="http://schemas.microsoft.com/office/word/2010/wordprocessingShape" mc:Ignorable="w14 w15 wp14">
+<w:hdr xmlns:wpc="http://schemas.microsoft.com/office/word/2010/wordprocessingCanvas" xmlns:cx="http://schemas.microsoft.com/office/drawing/2014/chartex" xmlns:cx1="http://schemas.microsoft.com/office/drawing/2015/9/8/chartex" xmlns:mc="http://schemas.openxmlformats.org/markup-compatibility/2006" xmlns:o="urn:schemas-microsoft-com:office:office" xmlns:r="http://schemas.openxmlformats.org/officeDocument/2006/relationships" xmlns:m="http://schemas.openxmlformats.org/officeDocument/2006/math" xmlns:v="urn:schemas-microsoft-com:vml" xmlns:wp14="http://schemas.microsoft.com/office/word/2010/wordprocessingDrawing" xmlns:wp="http://schemas.openxmlformats.org/drawingml/2006/wordprocessingDrawing" xmlns:w10="urn:schemas-microsoft-com:office:word" xmlns:w="http://schemas.openxmlformats.org/wordprocessingml/2006/main" xmlns:w14="http://schemas.microsoft.com/office/word/2010/wordml" xmlns:w15="http://schemas.microsoft.com/office/word/2012/wordml" xmlns:w16se="http://schemas.microsoft.com/office/word/2015/wordml/symex" xmlns:wpg="http://schemas.microsoft.com/office/word/2010/wordprocessingGroup" xmlns:wpi="http://schemas.microsoft.com/office/word/2010/wordprocessingInk" xmlns:wne="http://schemas.microsoft.com/office/word/2006/wordml" xmlns:wps="http://schemas.microsoft.com/office/word/2010/wordprocessingShape" mc:Ignorable="w14 w15 w16se wp14">
   <w:p>
     <w:pPr>
       <w:pStyle w:val="Header"/>
@@ -38958,7 +39914,7 @@
 </file>
 
 <file path=word/header88.xml><?xml version="1.0" encoding="utf-8"?>
-<w:hdr xmlns:wpc="http://schemas.microsoft.com/office/word/2010/wordprocessingCanvas" xmlns:mo="http://schemas.microsoft.com/office/mac/office/2008/main" xmlns:mc="http://schemas.openxmlformats.org/markup-compatibility/2006" xmlns:mv="urn:schemas-microsoft-com:mac:vml" xmlns:o="urn:schemas-microsoft-com:office:office" xmlns:r="http://schemas.openxmlformats.org/officeDocument/2006/relationships" xmlns:m="http://schemas.openxmlformats.org/officeDocument/2006/math" xmlns:v="urn:schemas-microsoft-com:vml" xmlns:wp14="http://schemas.microsoft.com/office/word/2010/wordprocessingDrawing" xmlns:wp="http://schemas.openxmlformats.org/drawingml/2006/wordprocessingDrawing" xmlns:w10="urn:schemas-microsoft-com:office:word" xmlns:w="http://schemas.openxmlformats.org/wordprocessingml/2006/main" xmlns:w14="http://schemas.microsoft.com/office/word/2010/wordml" xmlns:w15="http://schemas.microsoft.com/office/word/2012/wordml" xmlns:wpg="http://schemas.microsoft.com/office/word/2010/wordprocessingGroup" xmlns:wpi="http://schemas.microsoft.com/office/word/2010/wordprocessingInk" xmlns:wne="http://schemas.microsoft.com/office/word/2006/wordml" xmlns:wps="http://schemas.microsoft.com/office/word/2010/wordprocessingShape" mc:Ignorable="w14 w15 wp14">
+<w:hdr xmlns:wpc="http://schemas.microsoft.com/office/word/2010/wordprocessingCanvas" xmlns:cx="http://schemas.microsoft.com/office/drawing/2014/chartex" xmlns:cx1="http://schemas.microsoft.com/office/drawing/2015/9/8/chartex" xmlns:mc="http://schemas.openxmlformats.org/markup-compatibility/2006" xmlns:o="urn:schemas-microsoft-com:office:office" xmlns:r="http://schemas.openxmlformats.org/officeDocument/2006/relationships" xmlns:m="http://schemas.openxmlformats.org/officeDocument/2006/math" xmlns:v="urn:schemas-microsoft-com:vml" xmlns:wp14="http://schemas.microsoft.com/office/word/2010/wordprocessingDrawing" xmlns:wp="http://schemas.openxmlformats.org/drawingml/2006/wordprocessingDrawing" xmlns:w10="urn:schemas-microsoft-com:office:word" xmlns:w="http://schemas.openxmlformats.org/wordprocessingml/2006/main" xmlns:w14="http://schemas.microsoft.com/office/word/2010/wordml" xmlns:w15="http://schemas.microsoft.com/office/word/2012/wordml" xmlns:w16se="http://schemas.microsoft.com/office/word/2015/wordml/symex" xmlns:wpg="http://schemas.microsoft.com/office/word/2010/wordprocessingGroup" xmlns:wpi="http://schemas.microsoft.com/office/word/2010/wordprocessingInk" xmlns:wne="http://schemas.microsoft.com/office/word/2006/wordml" xmlns:wps="http://schemas.microsoft.com/office/word/2010/wordprocessingShape" mc:Ignorable="w14 w15 w16se wp14">
   <w:p>
     <w:pPr>
       <w:pStyle w:val="Header"/>
@@ -38978,7 +39934,7 @@
 </file>
 
 <file path=word/header89.xml><?xml version="1.0" encoding="utf-8"?>
-<w:hdr xmlns:wpc="http://schemas.microsoft.com/office/word/2010/wordprocessingCanvas" xmlns:mo="http://schemas.microsoft.com/office/mac/office/2008/main" xmlns:mc="http://schemas.openxmlformats.org/markup-compatibility/2006" xmlns:mv="urn:schemas-microsoft-com:mac:vml" xmlns:o="urn:schemas-microsoft-com:office:office" xmlns:r="http://schemas.openxmlformats.org/officeDocument/2006/relationships" xmlns:m="http://schemas.openxmlformats.org/officeDocument/2006/math" xmlns:v="urn:schemas-microsoft-com:vml" xmlns:wp14="http://schemas.microsoft.com/office/word/2010/wordprocessingDrawing" xmlns:wp="http://schemas.openxmlformats.org/drawingml/2006/wordprocessingDrawing" xmlns:w10="urn:schemas-microsoft-com:office:word" xmlns:w="http://schemas.openxmlformats.org/wordprocessingml/2006/main" xmlns:w14="http://schemas.microsoft.com/office/word/2010/wordml" xmlns:w15="http://schemas.microsoft.com/office/word/2012/wordml" xmlns:wpg="http://schemas.microsoft.com/office/word/2010/wordprocessingGroup" xmlns:wpi="http://schemas.microsoft.com/office/word/2010/wordprocessingInk" xmlns:wne="http://schemas.microsoft.com/office/word/2006/wordml" xmlns:wps="http://schemas.microsoft.com/office/word/2010/wordprocessingShape" mc:Ignorable="w14 w15 wp14">
+<w:hdr xmlns:wpc="http://schemas.microsoft.com/office/word/2010/wordprocessingCanvas" xmlns:cx="http://schemas.microsoft.com/office/drawing/2014/chartex" xmlns:cx1="http://schemas.microsoft.com/office/drawing/2015/9/8/chartex" xmlns:mc="http://schemas.openxmlformats.org/markup-compatibility/2006" xmlns:o="urn:schemas-microsoft-com:office:office" xmlns:r="http://schemas.openxmlformats.org/officeDocument/2006/relationships" xmlns:m="http://schemas.openxmlformats.org/officeDocument/2006/math" xmlns:v="urn:schemas-microsoft-com:vml" xmlns:wp14="http://schemas.microsoft.com/office/word/2010/wordprocessingDrawing" xmlns:wp="http://schemas.openxmlformats.org/drawingml/2006/wordprocessingDrawing" xmlns:w10="urn:schemas-microsoft-com:office:word" xmlns:w="http://schemas.openxmlformats.org/wordprocessingml/2006/main" xmlns:w14="http://schemas.microsoft.com/office/word/2010/wordml" xmlns:w15="http://schemas.microsoft.com/office/word/2012/wordml" xmlns:w16se="http://schemas.microsoft.com/office/word/2015/wordml/symex" xmlns:wpg="http://schemas.microsoft.com/office/word/2010/wordprocessingGroup" xmlns:wpi="http://schemas.microsoft.com/office/word/2010/wordprocessingInk" xmlns:wne="http://schemas.microsoft.com/office/word/2006/wordml" xmlns:wps="http://schemas.microsoft.com/office/word/2010/wordprocessingShape" mc:Ignorable="w14 w15 w16se wp14">
   <w:p>
     <w:pPr>
       <w:pStyle w:val="Header"/>
@@ -38993,7 +39949,7 @@
 </file>
 
 <file path=word/header9.xml><?xml version="1.0" encoding="utf-8"?>
-<w:hdr xmlns:wpc="http://schemas.microsoft.com/office/word/2010/wordprocessingCanvas" xmlns:mo="http://schemas.microsoft.com/office/mac/office/2008/main" xmlns:mc="http://schemas.openxmlformats.org/markup-compatibility/2006" xmlns:mv="urn:schemas-microsoft-com:mac:vml" xmlns:o="urn:schemas-microsoft-com:office:office" xmlns:r="http://schemas.openxmlformats.org/officeDocument/2006/relationships" xmlns:m="http://schemas.openxmlformats.org/officeDocument/2006/math" xmlns:v="urn:schemas-microsoft-com:vml" xmlns:wp14="http://schemas.microsoft.com/office/word/2010/wordprocessingDrawing" xmlns:wp="http://schemas.openxmlformats.org/drawingml/2006/wordprocessingDrawing" xmlns:w10="urn:schemas-microsoft-com:office:word" xmlns:w="http://schemas.openxmlformats.org/wordprocessingml/2006/main" xmlns:w14="http://schemas.microsoft.com/office/word/2010/wordml" xmlns:w15="http://schemas.microsoft.com/office/word/2012/wordml" xmlns:wpg="http://schemas.microsoft.com/office/word/2010/wordprocessingGroup" xmlns:wpi="http://schemas.microsoft.com/office/word/2010/wordprocessingInk" xmlns:wne="http://schemas.microsoft.com/office/word/2006/wordml" xmlns:wps="http://schemas.microsoft.com/office/word/2010/wordprocessingShape" mc:Ignorable="w14 w15 wp14">
+<w:hdr xmlns:wpc="http://schemas.microsoft.com/office/word/2010/wordprocessingCanvas" xmlns:cx="http://schemas.microsoft.com/office/drawing/2014/chartex" xmlns:cx1="http://schemas.microsoft.com/office/drawing/2015/9/8/chartex" xmlns:mc="http://schemas.openxmlformats.org/markup-compatibility/2006" xmlns:o="urn:schemas-microsoft-com:office:office" xmlns:r="http://schemas.openxmlformats.org/officeDocument/2006/relationships" xmlns:m="http://schemas.openxmlformats.org/officeDocument/2006/math" xmlns:v="urn:schemas-microsoft-com:vml" xmlns:wp14="http://schemas.microsoft.com/office/word/2010/wordprocessingDrawing" xmlns:wp="http://schemas.openxmlformats.org/drawingml/2006/wordprocessingDrawing" xmlns:w10="urn:schemas-microsoft-com:office:word" xmlns:w="http://schemas.openxmlformats.org/wordprocessingml/2006/main" xmlns:w14="http://schemas.microsoft.com/office/word/2010/wordml" xmlns:w15="http://schemas.microsoft.com/office/word/2012/wordml" xmlns:w16se="http://schemas.microsoft.com/office/word/2015/wordml/symex" xmlns:wpg="http://schemas.microsoft.com/office/word/2010/wordprocessingGroup" xmlns:wpi="http://schemas.microsoft.com/office/word/2010/wordprocessingInk" xmlns:wne="http://schemas.microsoft.com/office/word/2006/wordml" xmlns:wps="http://schemas.microsoft.com/office/word/2010/wordprocessingShape" mc:Ignorable="w14 w15 w16se wp14">
   <w:p>
     <w:pPr>
       <w:pStyle w:val="Header"/>
@@ -39008,7 +39964,7 @@
 </file>
 
 <file path=word/header90.xml><?xml version="1.0" encoding="utf-8"?>
-<w:hdr xmlns:wpc="http://schemas.microsoft.com/office/word/2010/wordprocessingCanvas" xmlns:mo="http://schemas.microsoft.com/office/mac/office/2008/main" xmlns:mc="http://schemas.openxmlformats.org/markup-compatibility/2006" xmlns:mv="urn:schemas-microsoft-com:mac:vml" xmlns:o="urn:schemas-microsoft-com:office:office" xmlns:r="http://schemas.openxmlformats.org/officeDocument/2006/relationships" xmlns:m="http://schemas.openxmlformats.org/officeDocument/2006/math" xmlns:v="urn:schemas-microsoft-com:vml" xmlns:wp14="http://schemas.microsoft.com/office/word/2010/wordprocessingDrawing" xmlns:wp="http://schemas.openxmlformats.org/drawingml/2006/wordprocessingDrawing" xmlns:w10="urn:schemas-microsoft-com:office:word" xmlns:w="http://schemas.openxmlformats.org/wordprocessingml/2006/main" xmlns:w14="http://schemas.microsoft.com/office/word/2010/wordml" xmlns:w15="http://schemas.microsoft.com/office/word/2012/wordml" xmlns:wpg="http://schemas.microsoft.com/office/word/2010/wordprocessingGroup" xmlns:wpi="http://schemas.microsoft.com/office/word/2010/wordprocessingInk" xmlns:wne="http://schemas.microsoft.com/office/word/2006/wordml" xmlns:wps="http://schemas.microsoft.com/office/word/2010/wordprocessingShape" mc:Ignorable="w14 w15 wp14">
+<w:hdr xmlns:wpc="http://schemas.microsoft.com/office/word/2010/wordprocessingCanvas" xmlns:cx="http://schemas.microsoft.com/office/drawing/2014/chartex" xmlns:cx1="http://schemas.microsoft.com/office/drawing/2015/9/8/chartex" xmlns:mc="http://schemas.openxmlformats.org/markup-compatibility/2006" xmlns:o="urn:schemas-microsoft-com:office:office" xmlns:r="http://schemas.openxmlformats.org/officeDocument/2006/relationships" xmlns:m="http://schemas.openxmlformats.org/officeDocument/2006/math" xmlns:v="urn:schemas-microsoft-com:vml" xmlns:wp14="http://schemas.microsoft.com/office/word/2010/wordprocessingDrawing" xmlns:wp="http://schemas.openxmlformats.org/drawingml/2006/wordprocessingDrawing" xmlns:w10="urn:schemas-microsoft-com:office:word" xmlns:w="http://schemas.openxmlformats.org/wordprocessingml/2006/main" xmlns:w14="http://schemas.microsoft.com/office/word/2010/wordml" xmlns:w15="http://schemas.microsoft.com/office/word/2012/wordml" xmlns:w16se="http://schemas.microsoft.com/office/word/2015/wordml/symex" xmlns:wpg="http://schemas.microsoft.com/office/word/2010/wordprocessingGroup" xmlns:wpi="http://schemas.microsoft.com/office/word/2010/wordprocessingInk" xmlns:wne="http://schemas.microsoft.com/office/word/2006/wordml" xmlns:wps="http://schemas.microsoft.com/office/word/2010/wordprocessingShape" mc:Ignorable="w14 w15 w16se wp14">
   <w:p>
     <w:pPr>
       <w:pStyle w:val="Header"/>
@@ -39028,7 +39984,7 @@
 </file>
 
 <file path=word/header91.xml><?xml version="1.0" encoding="utf-8"?>
-<w:hdr xmlns:wpc="http://schemas.microsoft.com/office/word/2010/wordprocessingCanvas" xmlns:mo="http://schemas.microsoft.com/office/mac/office/2008/main" xmlns:mc="http://schemas.openxmlformats.org/markup-compatibility/2006" xmlns:mv="urn:schemas-microsoft-com:mac:vml" xmlns:o="urn:schemas-microsoft-com:office:office" xmlns:r="http://schemas.openxmlformats.org/officeDocument/2006/relationships" xmlns:m="http://schemas.openxmlformats.org/officeDocument/2006/math" xmlns:v="urn:schemas-microsoft-com:vml" xmlns:wp14="http://schemas.microsoft.com/office/word/2010/wordprocessingDrawing" xmlns:wp="http://schemas.openxmlformats.org/drawingml/2006/wordprocessingDrawing" xmlns:w10="urn:schemas-microsoft-com:office:word" xmlns:w="http://schemas.openxmlformats.org/wordprocessingml/2006/main" xmlns:w14="http://schemas.microsoft.com/office/word/2010/wordml" xmlns:w15="http://schemas.microsoft.com/office/word/2012/wordml" xmlns:wpg="http://schemas.microsoft.com/office/word/2010/wordprocessingGroup" xmlns:wpi="http://schemas.microsoft.com/office/word/2010/wordprocessingInk" xmlns:wne="http://schemas.microsoft.com/office/word/2006/wordml" xmlns:wps="http://schemas.microsoft.com/office/word/2010/wordprocessingShape" mc:Ignorable="w14 w15 wp14">
+<w:hdr xmlns:wpc="http://schemas.microsoft.com/office/word/2010/wordprocessingCanvas" xmlns:cx="http://schemas.microsoft.com/office/drawing/2014/chartex" xmlns:cx1="http://schemas.microsoft.com/office/drawing/2015/9/8/chartex" xmlns:mc="http://schemas.openxmlformats.org/markup-compatibility/2006" xmlns:o="urn:schemas-microsoft-com:office:office" xmlns:r="http://schemas.openxmlformats.org/officeDocument/2006/relationships" xmlns:m="http://schemas.openxmlformats.org/officeDocument/2006/math" xmlns:v="urn:schemas-microsoft-com:vml" xmlns:wp14="http://schemas.microsoft.com/office/word/2010/wordprocessingDrawing" xmlns:wp="http://schemas.openxmlformats.org/drawingml/2006/wordprocessingDrawing" xmlns:w10="urn:schemas-microsoft-com:office:word" xmlns:w="http://schemas.openxmlformats.org/wordprocessingml/2006/main" xmlns:w14="http://schemas.microsoft.com/office/word/2010/wordml" xmlns:w15="http://schemas.microsoft.com/office/word/2012/wordml" xmlns:w16se="http://schemas.microsoft.com/office/word/2015/wordml/symex" xmlns:wpg="http://schemas.microsoft.com/office/word/2010/wordprocessingGroup" xmlns:wpi="http://schemas.microsoft.com/office/word/2010/wordprocessingInk" xmlns:wne="http://schemas.microsoft.com/office/word/2006/wordml" xmlns:wps="http://schemas.microsoft.com/office/word/2010/wordprocessingShape" mc:Ignorable="w14 w15 w16se wp14">
   <w:p>
     <w:pPr>
       <w:pStyle w:val="Header"/>
@@ -39043,7 +39999,7 @@
 </file>
 
 <file path=word/header92.xml><?xml version="1.0" encoding="utf-8"?>
-<w:hdr xmlns:wpc="http://schemas.microsoft.com/office/word/2010/wordprocessingCanvas" xmlns:mo="http://schemas.microsoft.com/office/mac/office/2008/main" xmlns:mc="http://schemas.openxmlformats.org/markup-compatibility/2006" xmlns:mv="urn:schemas-microsoft-com:mac:vml" xmlns:o="urn:schemas-microsoft-com:office:office" xmlns:r="http://schemas.openxmlformats.org/officeDocument/2006/relationships" xmlns:m="http://schemas.openxmlformats.org/officeDocument/2006/math" xmlns:v="urn:schemas-microsoft-com:vml" xmlns:wp14="http://schemas.microsoft.com/office/word/2010/wordprocessingDrawing" xmlns:wp="http://schemas.openxmlformats.org/drawingml/2006/wordprocessingDrawing" xmlns:w10="urn:schemas-microsoft-com:office:word" xmlns:w="http://schemas.openxmlformats.org/wordprocessingml/2006/main" xmlns:w14="http://schemas.microsoft.com/office/word/2010/wordml" xmlns:w15="http://schemas.microsoft.com/office/word/2012/wordml" xmlns:wpg="http://schemas.microsoft.com/office/word/2010/wordprocessingGroup" xmlns:wpi="http://schemas.microsoft.com/office/word/2010/wordprocessingInk" xmlns:wne="http://schemas.microsoft.com/office/word/2006/wordml" xmlns:wps="http://schemas.microsoft.com/office/word/2010/wordprocessingShape" mc:Ignorable="w14 w15 wp14">
+<w:hdr xmlns:wpc="http://schemas.microsoft.com/office/word/2010/wordprocessingCanvas" xmlns:cx="http://schemas.microsoft.com/office/drawing/2014/chartex" xmlns:cx1="http://schemas.microsoft.com/office/drawing/2015/9/8/chartex" xmlns:mc="http://schemas.openxmlformats.org/markup-compatibility/2006" xmlns:o="urn:schemas-microsoft-com:office:office" xmlns:r="http://schemas.openxmlformats.org/officeDocument/2006/relationships" xmlns:m="http://schemas.openxmlformats.org/officeDocument/2006/math" xmlns:v="urn:schemas-microsoft-com:vml" xmlns:wp14="http://schemas.microsoft.com/office/word/2010/wordprocessingDrawing" xmlns:wp="http://schemas.openxmlformats.org/drawingml/2006/wordprocessingDrawing" xmlns:w10="urn:schemas-microsoft-com:office:word" xmlns:w="http://schemas.openxmlformats.org/wordprocessingml/2006/main" xmlns:w14="http://schemas.microsoft.com/office/word/2010/wordml" xmlns:w15="http://schemas.microsoft.com/office/word/2012/wordml" xmlns:w16se="http://schemas.microsoft.com/office/word/2015/wordml/symex" xmlns:wpg="http://schemas.microsoft.com/office/word/2010/wordprocessingGroup" xmlns:wpi="http://schemas.microsoft.com/office/word/2010/wordprocessingInk" xmlns:wne="http://schemas.microsoft.com/office/word/2006/wordml" xmlns:wps="http://schemas.microsoft.com/office/word/2010/wordprocessingShape" mc:Ignorable="w14 w15 w16se wp14">
   <w:p>
     <w:pPr>
       <w:pStyle w:val="Header"/>
@@ -39063,7 +40019,7 @@
 </file>
 
 <file path=word/header93.xml><?xml version="1.0" encoding="utf-8"?>
-<w:hdr xmlns:wpc="http://schemas.microsoft.com/office/word/2010/wordprocessingCanvas" xmlns:mo="http://schemas.microsoft.com/office/mac/office/2008/main" xmlns:mc="http://schemas.openxmlformats.org/markup-compatibility/2006" xmlns:mv="urn:schemas-microsoft-com:mac:vml" xmlns:o="urn:schemas-microsoft-com:office:office" xmlns:r="http://schemas.openxmlformats.org/officeDocument/2006/relationships" xmlns:m="http://schemas.openxmlformats.org/officeDocument/2006/math" xmlns:v="urn:schemas-microsoft-com:vml" xmlns:wp14="http://schemas.microsoft.com/office/word/2010/wordprocessingDrawing" xmlns:wp="http://schemas.openxmlformats.org/drawingml/2006/wordprocessingDrawing" xmlns:w10="urn:schemas-microsoft-com:office:word" xmlns:w="http://schemas.openxmlformats.org/wordprocessingml/2006/main" xmlns:w14="http://schemas.microsoft.com/office/word/2010/wordml" xmlns:w15="http://schemas.microsoft.com/office/word/2012/wordml" xmlns:wpg="http://schemas.microsoft.com/office/word/2010/wordprocessingGroup" xmlns:wpi="http://schemas.microsoft.com/office/word/2010/wordprocessingInk" xmlns:wne="http://schemas.microsoft.com/office/word/2006/wordml" xmlns:wps="http://schemas.microsoft.com/office/word/2010/wordprocessingShape" mc:Ignorable="w14 w15 wp14">
+<w:hdr xmlns:wpc="http://schemas.microsoft.com/office/word/2010/wordprocessingCanvas" xmlns:cx="http://schemas.microsoft.com/office/drawing/2014/chartex" xmlns:cx1="http://schemas.microsoft.com/office/drawing/2015/9/8/chartex" xmlns:mc="http://schemas.openxmlformats.org/markup-compatibility/2006" xmlns:o="urn:schemas-microsoft-com:office:office" xmlns:r="http://schemas.openxmlformats.org/officeDocument/2006/relationships" xmlns:m="http://schemas.openxmlformats.org/officeDocument/2006/math" xmlns:v="urn:schemas-microsoft-com:vml" xmlns:wp14="http://schemas.microsoft.com/office/word/2010/wordprocessingDrawing" xmlns:wp="http://schemas.openxmlformats.org/drawingml/2006/wordprocessingDrawing" xmlns:w10="urn:schemas-microsoft-com:office:word" xmlns:w="http://schemas.openxmlformats.org/wordprocessingml/2006/main" xmlns:w14="http://schemas.microsoft.com/office/word/2010/wordml" xmlns:w15="http://schemas.microsoft.com/office/word/2012/wordml" xmlns:w16se="http://schemas.microsoft.com/office/word/2015/wordml/symex" xmlns:wpg="http://schemas.microsoft.com/office/word/2010/wordprocessingGroup" xmlns:wpi="http://schemas.microsoft.com/office/word/2010/wordprocessingInk" xmlns:wne="http://schemas.microsoft.com/office/word/2006/wordml" xmlns:wps="http://schemas.microsoft.com/office/word/2010/wordprocessingShape" mc:Ignorable="w14 w15 w16se wp14">
   <w:p>
     <w:pPr>
       <w:pStyle w:val="Header"/>
@@ -39078,7 +40034,7 @@
 </file>
 
 <file path=word/header94.xml><?xml version="1.0" encoding="utf-8"?>
-<w:hdr xmlns:wpc="http://schemas.microsoft.com/office/word/2010/wordprocessingCanvas" xmlns:mo="http://schemas.microsoft.com/office/mac/office/2008/main" xmlns:mc="http://schemas.openxmlformats.org/markup-compatibility/2006" xmlns:mv="urn:schemas-microsoft-com:mac:vml" xmlns:o="urn:schemas-microsoft-com:office:office" xmlns:r="http://schemas.openxmlformats.org/officeDocument/2006/relationships" xmlns:m="http://schemas.openxmlformats.org/officeDocument/2006/math" xmlns:v="urn:schemas-microsoft-com:vml" xmlns:wp14="http://schemas.microsoft.com/office/word/2010/wordprocessingDrawing" xmlns:wp="http://schemas.openxmlformats.org/drawingml/2006/wordprocessingDrawing" xmlns:w10="urn:schemas-microsoft-com:office:word" xmlns:w="http://schemas.openxmlformats.org/wordprocessingml/2006/main" xmlns:w14="http://schemas.microsoft.com/office/word/2010/wordml" xmlns:w15="http://schemas.microsoft.com/office/word/2012/wordml" xmlns:wpg="http://schemas.microsoft.com/office/word/2010/wordprocessingGroup" xmlns:wpi="http://schemas.microsoft.com/office/word/2010/wordprocessingInk" xmlns:wne="http://schemas.microsoft.com/office/word/2006/wordml" xmlns:wps="http://schemas.microsoft.com/office/word/2010/wordprocessingShape" mc:Ignorable="w14 w15 wp14">
+<w:hdr xmlns:wpc="http://schemas.microsoft.com/office/word/2010/wordprocessingCanvas" xmlns:cx="http://schemas.microsoft.com/office/drawing/2014/chartex" xmlns:cx1="http://schemas.microsoft.com/office/drawing/2015/9/8/chartex" xmlns:mc="http://schemas.openxmlformats.org/markup-compatibility/2006" xmlns:o="urn:schemas-microsoft-com:office:office" xmlns:r="http://schemas.openxmlformats.org/officeDocument/2006/relationships" xmlns:m="http://schemas.openxmlformats.org/officeDocument/2006/math" xmlns:v="urn:schemas-microsoft-com:vml" xmlns:wp14="http://schemas.microsoft.com/office/word/2010/wordprocessingDrawing" xmlns:wp="http://schemas.openxmlformats.org/drawingml/2006/wordprocessingDrawing" xmlns:w10="urn:schemas-microsoft-com:office:word" xmlns:w="http://schemas.openxmlformats.org/wordprocessingml/2006/main" xmlns:w14="http://schemas.microsoft.com/office/word/2010/wordml" xmlns:w15="http://schemas.microsoft.com/office/word/2012/wordml" xmlns:w16se="http://schemas.microsoft.com/office/word/2015/wordml/symex" xmlns:wpg="http://schemas.microsoft.com/office/word/2010/wordprocessingGroup" xmlns:wpi="http://schemas.microsoft.com/office/word/2010/wordprocessingInk" xmlns:wne="http://schemas.microsoft.com/office/word/2006/wordml" xmlns:wps="http://schemas.microsoft.com/office/word/2010/wordprocessingShape" mc:Ignorable="w14 w15 w16se wp14">
   <w:p>
     <w:pPr>
       <w:pStyle w:val="Header"/>
@@ -39098,7 +40054,7 @@
 </file>
 
 <file path=word/header95.xml><?xml version="1.0" encoding="utf-8"?>
-<w:hdr xmlns:wpc="http://schemas.microsoft.com/office/word/2010/wordprocessingCanvas" xmlns:mo="http://schemas.microsoft.com/office/mac/office/2008/main" xmlns:mc="http://schemas.openxmlformats.org/markup-compatibility/2006" xmlns:mv="urn:schemas-microsoft-com:mac:vml" xmlns:o="urn:schemas-microsoft-com:office:office" xmlns:r="http://schemas.openxmlformats.org/officeDocument/2006/relationships" xmlns:m="http://schemas.openxmlformats.org/officeDocument/2006/math" xmlns:v="urn:schemas-microsoft-com:vml" xmlns:wp14="http://schemas.microsoft.com/office/word/2010/wordprocessingDrawing" xmlns:wp="http://schemas.openxmlformats.org/drawingml/2006/wordprocessingDrawing" xmlns:w10="urn:schemas-microsoft-com:office:word" xmlns:w="http://schemas.openxmlformats.org/wordprocessingml/2006/main" xmlns:w14="http://schemas.microsoft.com/office/word/2010/wordml" xmlns:w15="http://schemas.microsoft.com/office/word/2012/wordml" xmlns:wpg="http://schemas.microsoft.com/office/word/2010/wordprocessingGroup" xmlns:wpi="http://schemas.microsoft.com/office/word/2010/wordprocessingInk" xmlns:wne="http://schemas.microsoft.com/office/word/2006/wordml" xmlns:wps="http://schemas.microsoft.com/office/word/2010/wordprocessingShape" mc:Ignorable="w14 w15 wp14">
+<w:hdr xmlns:wpc="http://schemas.microsoft.com/office/word/2010/wordprocessingCanvas" xmlns:cx="http://schemas.microsoft.com/office/drawing/2014/chartex" xmlns:cx1="http://schemas.microsoft.com/office/drawing/2015/9/8/chartex" xmlns:mc="http://schemas.openxmlformats.org/markup-compatibility/2006" xmlns:o="urn:schemas-microsoft-com:office:office" xmlns:r="http://schemas.openxmlformats.org/officeDocument/2006/relationships" xmlns:m="http://schemas.openxmlformats.org/officeDocument/2006/math" xmlns:v="urn:schemas-microsoft-com:vml" xmlns:wp14="http://schemas.microsoft.com/office/word/2010/wordprocessingDrawing" xmlns:wp="http://schemas.openxmlformats.org/drawingml/2006/wordprocessingDrawing" xmlns:w10="urn:schemas-microsoft-com:office:word" xmlns:w="http://schemas.openxmlformats.org/wordprocessingml/2006/main" xmlns:w14="http://schemas.microsoft.com/office/word/2010/wordml" xmlns:w15="http://schemas.microsoft.com/office/word/2012/wordml" xmlns:w16se="http://schemas.microsoft.com/office/word/2015/wordml/symex" xmlns:wpg="http://schemas.microsoft.com/office/word/2010/wordprocessingGroup" xmlns:wpi="http://schemas.microsoft.com/office/word/2010/wordprocessingInk" xmlns:wne="http://schemas.microsoft.com/office/word/2006/wordml" xmlns:wps="http://schemas.microsoft.com/office/word/2010/wordprocessingShape" mc:Ignorable="w14 w15 w16se wp14">
   <w:p>
     <w:pPr>
       <w:pStyle w:val="Header"/>
@@ -39113,7 +40069,7 @@
 </file>
 
 <file path=word/header96.xml><?xml version="1.0" encoding="utf-8"?>
-<w:hdr xmlns:wpc="http://schemas.microsoft.com/office/word/2010/wordprocessingCanvas" xmlns:mo="http://schemas.microsoft.com/office/mac/office/2008/main" xmlns:mc="http://schemas.openxmlformats.org/markup-compatibility/2006" xmlns:mv="urn:schemas-microsoft-com:mac:vml" xmlns:o="urn:schemas-microsoft-com:office:office" xmlns:r="http://schemas.openxmlformats.org/officeDocument/2006/relationships" xmlns:m="http://schemas.openxmlformats.org/officeDocument/2006/math" xmlns:v="urn:schemas-microsoft-com:vml" xmlns:wp14="http://schemas.microsoft.com/office/word/2010/wordprocessingDrawing" xmlns:wp="http://schemas.openxmlformats.org/drawingml/2006/wordprocessingDrawing" xmlns:w10="urn:schemas-microsoft-com:office:word" xmlns:w="http://schemas.openxmlformats.org/wordprocessingml/2006/main" xmlns:w14="http://schemas.microsoft.com/office/word/2010/wordml" xmlns:w15="http://schemas.microsoft.com/office/word/2012/wordml" xmlns:wpg="http://schemas.microsoft.com/office/word/2010/wordprocessingGroup" xmlns:wpi="http://schemas.microsoft.com/office/word/2010/wordprocessingInk" xmlns:wne="http://schemas.microsoft.com/office/word/2006/wordml" xmlns:wps="http://schemas.microsoft.com/office/word/2010/wordprocessingShape" mc:Ignorable="w14 w15 wp14">
+<w:hdr xmlns:wpc="http://schemas.microsoft.com/office/word/2010/wordprocessingCanvas" xmlns:cx="http://schemas.microsoft.com/office/drawing/2014/chartex" xmlns:cx1="http://schemas.microsoft.com/office/drawing/2015/9/8/chartex" xmlns:mc="http://schemas.openxmlformats.org/markup-compatibility/2006" xmlns:o="urn:schemas-microsoft-com:office:office" xmlns:r="http://schemas.openxmlformats.org/officeDocument/2006/relationships" xmlns:m="http://schemas.openxmlformats.org/officeDocument/2006/math" xmlns:v="urn:schemas-microsoft-com:vml" xmlns:wp14="http://schemas.microsoft.com/office/word/2010/wordprocessingDrawing" xmlns:wp="http://schemas.openxmlformats.org/drawingml/2006/wordprocessingDrawing" xmlns:w10="urn:schemas-microsoft-com:office:word" xmlns:w="http://schemas.openxmlformats.org/wordprocessingml/2006/main" xmlns:w14="http://schemas.microsoft.com/office/word/2010/wordml" xmlns:w15="http://schemas.microsoft.com/office/word/2012/wordml" xmlns:w16se="http://schemas.microsoft.com/office/word/2015/wordml/symex" xmlns:wpg="http://schemas.microsoft.com/office/word/2010/wordprocessingGroup" xmlns:wpi="http://schemas.microsoft.com/office/word/2010/wordprocessingInk" xmlns:wne="http://schemas.microsoft.com/office/word/2006/wordml" xmlns:wps="http://schemas.microsoft.com/office/word/2010/wordprocessingShape" mc:Ignorable="w14 w15 w16se wp14">
   <w:p>
     <w:pPr>
       <w:pStyle w:val="Header"/>
@@ -39133,7 +40089,7 @@
 </file>
 
 <file path=word/header97.xml><?xml version="1.0" encoding="utf-8"?>
-<w:hdr xmlns:wpc="http://schemas.microsoft.com/office/word/2010/wordprocessingCanvas" xmlns:mo="http://schemas.microsoft.com/office/mac/office/2008/main" xmlns:mc="http://schemas.openxmlformats.org/markup-compatibility/2006" xmlns:mv="urn:schemas-microsoft-com:mac:vml" xmlns:o="urn:schemas-microsoft-com:office:office" xmlns:r="http://schemas.openxmlformats.org/officeDocument/2006/relationships" xmlns:m="http://schemas.openxmlformats.org/officeDocument/2006/math" xmlns:v="urn:schemas-microsoft-com:vml" xmlns:wp14="http://schemas.microsoft.com/office/word/2010/wordprocessingDrawing" xmlns:wp="http://schemas.openxmlformats.org/drawingml/2006/wordprocessingDrawing" xmlns:w10="urn:schemas-microsoft-com:office:word" xmlns:w="http://schemas.openxmlformats.org/wordprocessingml/2006/main" xmlns:w14="http://schemas.microsoft.com/office/word/2010/wordml" xmlns:w15="http://schemas.microsoft.com/office/word/2012/wordml" xmlns:wpg="http://schemas.microsoft.com/office/word/2010/wordprocessingGroup" xmlns:wpi="http://schemas.microsoft.com/office/word/2010/wordprocessingInk" xmlns:wne="http://schemas.microsoft.com/office/word/2006/wordml" xmlns:wps="http://schemas.microsoft.com/office/word/2010/wordprocessingShape" mc:Ignorable="w14 w15 wp14">
+<w:hdr xmlns:wpc="http://schemas.microsoft.com/office/word/2010/wordprocessingCanvas" xmlns:cx="http://schemas.microsoft.com/office/drawing/2014/chartex" xmlns:cx1="http://schemas.microsoft.com/office/drawing/2015/9/8/chartex" xmlns:mc="http://schemas.openxmlformats.org/markup-compatibility/2006" xmlns:o="urn:schemas-microsoft-com:office:office" xmlns:r="http://schemas.openxmlformats.org/officeDocument/2006/relationships" xmlns:m="http://schemas.openxmlformats.org/officeDocument/2006/math" xmlns:v="urn:schemas-microsoft-com:vml" xmlns:wp14="http://schemas.microsoft.com/office/word/2010/wordprocessingDrawing" xmlns:wp="http://schemas.openxmlformats.org/drawingml/2006/wordprocessingDrawing" xmlns:w10="urn:schemas-microsoft-com:office:word" xmlns:w="http://schemas.openxmlformats.org/wordprocessingml/2006/main" xmlns:w14="http://schemas.microsoft.com/office/word/2010/wordml" xmlns:w15="http://schemas.microsoft.com/office/word/2012/wordml" xmlns:w16se="http://schemas.microsoft.com/office/word/2015/wordml/symex" xmlns:wpg="http://schemas.microsoft.com/office/word/2010/wordprocessingGroup" xmlns:wpi="http://schemas.microsoft.com/office/word/2010/wordprocessingInk" xmlns:wne="http://schemas.microsoft.com/office/word/2006/wordml" xmlns:wps="http://schemas.microsoft.com/office/word/2010/wordprocessingShape" mc:Ignorable="w14 w15 w16se wp14">
   <w:p>
     <w:pPr>
       <w:pStyle w:val="Header"/>
@@ -39148,7 +40104,7 @@
 </file>
 
 <file path=word/header98.xml><?xml version="1.0" encoding="utf-8"?>
-<w:hdr xmlns:wpc="http://schemas.microsoft.com/office/word/2010/wordprocessingCanvas" xmlns:mo="http://schemas.microsoft.com/office/mac/office/2008/main" xmlns:mc="http://schemas.openxmlformats.org/markup-compatibility/2006" xmlns:mv="urn:schemas-microsoft-com:mac:vml" xmlns:o="urn:schemas-microsoft-com:office:office" xmlns:r="http://schemas.openxmlformats.org/officeDocument/2006/relationships" xmlns:m="http://schemas.openxmlformats.org/officeDocument/2006/math" xmlns:v="urn:schemas-microsoft-com:vml" xmlns:wp14="http://schemas.microsoft.com/office/word/2010/wordprocessingDrawing" xmlns:wp="http://schemas.openxmlformats.org/drawingml/2006/wordprocessingDrawing" xmlns:w10="urn:schemas-microsoft-com:office:word" xmlns:w="http://schemas.openxmlformats.org/wordprocessingml/2006/main" xmlns:w14="http://schemas.microsoft.com/office/word/2010/wordml" xmlns:w15="http://schemas.microsoft.com/office/word/2012/wordml" xmlns:wpg="http://schemas.microsoft.com/office/word/2010/wordprocessingGroup" xmlns:wpi="http://schemas.microsoft.com/office/word/2010/wordprocessingInk" xmlns:wne="http://schemas.microsoft.com/office/word/2006/wordml" xmlns:wps="http://schemas.microsoft.com/office/word/2010/wordprocessingShape" mc:Ignorable="w14 w15 wp14">
+<w:hdr xmlns:wpc="http://schemas.microsoft.com/office/word/2010/wordprocessingCanvas" xmlns:cx="http://schemas.microsoft.com/office/drawing/2014/chartex" xmlns:cx1="http://schemas.microsoft.com/office/drawing/2015/9/8/chartex" xmlns:mc="http://schemas.openxmlformats.org/markup-compatibility/2006" xmlns:o="urn:schemas-microsoft-com:office:office" xmlns:r="http://schemas.openxmlformats.org/officeDocument/2006/relationships" xmlns:m="http://schemas.openxmlformats.org/officeDocument/2006/math" xmlns:v="urn:schemas-microsoft-com:vml" xmlns:wp14="http://schemas.microsoft.com/office/word/2010/wordprocessingDrawing" xmlns:wp="http://schemas.openxmlformats.org/drawingml/2006/wordprocessingDrawing" xmlns:w10="urn:schemas-microsoft-com:office:word" xmlns:w="http://schemas.openxmlformats.org/wordprocessingml/2006/main" xmlns:w14="http://schemas.microsoft.com/office/word/2010/wordml" xmlns:w15="http://schemas.microsoft.com/office/word/2012/wordml" xmlns:w16se="http://schemas.microsoft.com/office/word/2015/wordml/symex" xmlns:wpg="http://schemas.microsoft.com/office/word/2010/wordprocessingGroup" xmlns:wpi="http://schemas.microsoft.com/office/word/2010/wordprocessingInk" xmlns:wne="http://schemas.microsoft.com/office/word/2006/wordml" xmlns:wps="http://schemas.microsoft.com/office/word/2010/wordprocessingShape" mc:Ignorable="w14 w15 w16se wp14">
   <w:p>
     <w:pPr>
       <w:pStyle w:val="Header"/>
@@ -39168,7 +40124,7 @@
 </file>
 
 <file path=word/header99.xml><?xml version="1.0" encoding="utf-8"?>
-<w:hdr xmlns:wpc="http://schemas.microsoft.com/office/word/2010/wordprocessingCanvas" xmlns:mo="http://schemas.microsoft.com/office/mac/office/2008/main" xmlns:mc="http://schemas.openxmlformats.org/markup-compatibility/2006" xmlns:mv="urn:schemas-microsoft-com:mac:vml" xmlns:o="urn:schemas-microsoft-com:office:office" xmlns:r="http://schemas.openxmlformats.org/officeDocument/2006/relationships" xmlns:m="http://schemas.openxmlformats.org/officeDocument/2006/math" xmlns:v="urn:schemas-microsoft-com:vml" xmlns:wp14="http://schemas.microsoft.com/office/word/2010/wordprocessingDrawing" xmlns:wp="http://schemas.openxmlformats.org/drawingml/2006/wordprocessingDrawing" xmlns:w10="urn:schemas-microsoft-com:office:word" xmlns:w="http://schemas.openxmlformats.org/wordprocessingml/2006/main" xmlns:w14="http://schemas.microsoft.com/office/word/2010/wordml" xmlns:w15="http://schemas.microsoft.com/office/word/2012/wordml" xmlns:wpg="http://schemas.microsoft.com/office/word/2010/wordprocessingGroup" xmlns:wpi="http://schemas.microsoft.com/office/word/2010/wordprocessingInk" xmlns:wne="http://schemas.microsoft.com/office/word/2006/wordml" xmlns:wps="http://schemas.microsoft.com/office/word/2010/wordprocessingShape" mc:Ignorable="w14 w15 wp14">
+<w:hdr xmlns:wpc="http://schemas.microsoft.com/office/word/2010/wordprocessingCanvas" xmlns:cx="http://schemas.microsoft.com/office/drawing/2014/chartex" xmlns:cx1="http://schemas.microsoft.com/office/drawing/2015/9/8/chartex" xmlns:mc="http://schemas.openxmlformats.org/markup-compatibility/2006" xmlns:o="urn:schemas-microsoft-com:office:office" xmlns:r="http://schemas.openxmlformats.org/officeDocument/2006/relationships" xmlns:m="http://schemas.openxmlformats.org/officeDocument/2006/math" xmlns:v="urn:schemas-microsoft-com:vml" xmlns:wp14="http://schemas.microsoft.com/office/word/2010/wordprocessingDrawing" xmlns:wp="http://schemas.openxmlformats.org/drawingml/2006/wordprocessingDrawing" xmlns:w10="urn:schemas-microsoft-com:office:word" xmlns:w="http://schemas.openxmlformats.org/wordprocessingml/2006/main" xmlns:w14="http://schemas.microsoft.com/office/word/2010/wordml" xmlns:w15="http://schemas.microsoft.com/office/word/2012/wordml" xmlns:w16se="http://schemas.microsoft.com/office/word/2015/wordml/symex" xmlns:wpg="http://schemas.microsoft.com/office/word/2010/wordprocessingGroup" xmlns:wpi="http://schemas.microsoft.com/office/word/2010/wordprocessingInk" xmlns:wne="http://schemas.microsoft.com/office/word/2006/wordml" xmlns:wps="http://schemas.microsoft.com/office/word/2010/wordprocessingShape" mc:Ignorable="w14 w15 w16se wp14">
   <w:p>
     <w:pPr>
       <w:pStyle w:val="Header"/>
@@ -39183,8 +40139,8 @@
 </file>
 
 <file path=word/numbering.xml><?xml version="1.0" encoding="utf-8"?>
-<w:numbering xmlns:wpc="http://schemas.microsoft.com/office/word/2010/wordprocessingCanvas" xmlns:mo="http://schemas.microsoft.com/office/mac/office/2008/main" xmlns:mc="http://schemas.openxmlformats.org/markup-compatibility/2006" xmlns:mv="urn:schemas-microsoft-com:mac:vml" xmlns:o="urn:schemas-microsoft-com:office:office" xmlns:r="http://schemas.openxmlformats.org/officeDocument/2006/relationships" xmlns:m="http://schemas.openxmlformats.org/officeDocument/2006/math" xmlns:v="urn:schemas-microsoft-com:vml" xmlns:wp14="http://schemas.microsoft.com/office/word/2010/wordprocessingDrawing" xmlns:wp="http://schemas.openxmlformats.org/drawingml/2006/wordprocessingDrawing" xmlns:w10="urn:schemas-microsoft-com:office:word" xmlns:w="http://schemas.openxmlformats.org/wordprocessingml/2006/main" xmlns:w14="http://schemas.microsoft.com/office/word/2010/wordml" xmlns:w15="http://schemas.microsoft.com/office/word/2012/wordml" xmlns:wpg="http://schemas.microsoft.com/office/word/2010/wordprocessingGroup" xmlns:wpi="http://schemas.microsoft.com/office/word/2010/wordprocessingInk" xmlns:wne="http://schemas.microsoft.com/office/word/2006/wordml" xmlns:wps="http://schemas.microsoft.com/office/word/2010/wordprocessingShape" mc:Ignorable="w14 w15 wp14">
-  <w:abstractNum w:abstractNumId="0">
+<w:numbering xmlns:wpc="http://schemas.microsoft.com/office/word/2010/wordprocessingCanvas" xmlns:cx="http://schemas.microsoft.com/office/drawing/2014/chartex" xmlns:cx1="http://schemas.microsoft.com/office/drawing/2015/9/8/chartex" xmlns:mc="http://schemas.openxmlformats.org/markup-compatibility/2006" xmlns:o="urn:schemas-microsoft-com:office:office" xmlns:r="http://schemas.openxmlformats.org/officeDocument/2006/relationships" xmlns:m="http://schemas.openxmlformats.org/officeDocument/2006/math" xmlns:v="urn:schemas-microsoft-com:vml" xmlns:wp14="http://schemas.microsoft.com/office/word/2010/wordprocessingDrawing" xmlns:wp="http://schemas.openxmlformats.org/drawingml/2006/wordprocessingDrawing" xmlns:w10="urn:schemas-microsoft-com:office:word" xmlns:w="http://schemas.openxmlformats.org/wordprocessingml/2006/main" xmlns:w14="http://schemas.microsoft.com/office/word/2010/wordml" xmlns:w15="http://schemas.microsoft.com/office/word/2012/wordml" xmlns:w16se="http://schemas.microsoft.com/office/word/2015/wordml/symex" xmlns:wpg="http://schemas.microsoft.com/office/word/2010/wordprocessingGroup" xmlns:wpi="http://schemas.microsoft.com/office/word/2010/wordprocessingInk" xmlns:wne="http://schemas.microsoft.com/office/word/2006/wordml" xmlns:wps="http://schemas.microsoft.com/office/word/2010/wordprocessingShape" mc:Ignorable="w14 w15 w16se wp14">
+  <w:abstractNum w:abstractNumId="0" w15:restartNumberingAfterBreak="0">
     <w:nsid w:val="0B36571C"/>
     <w:multiLevelType w:val="hybridMultilevel"/>
     <w:tmpl w:val="10004478"/>
@@ -39297,7 +40253,7 @@
       </w:rPr>
     </w:lvl>
   </w:abstractNum>
-  <w:abstractNum w:abstractNumId="1">
+  <w:abstractNum w:abstractNumId="1" w15:restartNumberingAfterBreak="0">
     <w:nsid w:val="3EEF14A0"/>
     <w:multiLevelType w:val="hybridMultilevel"/>
     <w:tmpl w:val="F8E061A8"/>
@@ -39420,7 +40376,7 @@
 </file>
 
 <file path=word/styles.xml><?xml version="1.0" encoding="utf-8"?>
-<w:styles xmlns:mc="http://schemas.openxmlformats.org/markup-compatibility/2006" xmlns:r="http://schemas.openxmlformats.org/officeDocument/2006/relationships" xmlns:w="http://schemas.openxmlformats.org/wordprocessingml/2006/main" xmlns:w14="http://schemas.microsoft.com/office/word/2010/wordml" xmlns:w15="http://schemas.microsoft.com/office/word/2012/wordml" mc:Ignorable="w14 w15">
+<w:styles xmlns:mc="http://schemas.openxmlformats.org/markup-compatibility/2006" xmlns:r="http://schemas.openxmlformats.org/officeDocument/2006/relationships" xmlns:w="http://schemas.openxmlformats.org/wordprocessingml/2006/main" xmlns:w14="http://schemas.microsoft.com/office/word/2010/wordml" xmlns:w15="http://schemas.microsoft.com/office/word/2012/wordml" xmlns:w16se="http://schemas.microsoft.com/office/word/2015/wordml/symex" mc:Ignorable="w14 w15 w16se">
   <w:docDefaults>
     <w:rPrDefault>
       <w:rPr>
@@ -39436,7 +40392,7 @@
       </w:pPr>
     </w:pPrDefault>
   </w:docDefaults>
-  <w:latentStyles w:defLockedState="0" w:defUIPriority="99" w:defSemiHidden="0" w:defUnhideWhenUsed="0" w:defQFormat="0" w:count="380">
+  <w:latentStyles w:defLockedState="0" w:defUIPriority="99" w:defSemiHidden="0" w:defUnhideWhenUsed="0" w:defQFormat="0" w:count="371">
     <w:lsdException w:name="Normal" w:uiPriority="0" w:qFormat="1"/>
     <w:lsdException w:name="heading 1" w:uiPriority="9" w:qFormat="1"/>
     <w:lsdException w:name="heading 2" w:semiHidden="1" w:uiPriority="9" w:unhideWhenUsed="1" w:qFormat="1"/>
@@ -40075,7 +41031,6 @@
       <w:spacing w:after="0" w:line="240" w:lineRule="auto"/>
     </w:pPr>
     <w:tblPr>
-      <w:tblInd w:w="0" w:type="dxa"/>
       <w:tblBorders>
         <w:top w:val="single" w:sz="4" w:space="0" w:color="auto"/>
         <w:left w:val="single" w:sz="4" w:space="0" w:color="auto"/>
@@ -40084,12 +41039,6 @@
         <w:insideH w:val="single" w:sz="4" w:space="0" w:color="auto"/>
         <w:insideV w:val="single" w:sz="4" w:space="0" w:color="auto"/>
       </w:tblBorders>
-      <w:tblCellMar>
-        <w:top w:w="0" w:type="dxa"/>
-        <w:left w:w="108" w:type="dxa"/>
-        <w:bottom w:w="0" w:type="dxa"/>
-        <w:right w:w="108" w:type="dxa"/>
-      </w:tblCellMar>
     </w:tblPr>
   </w:style>
   <w:style w:type="paragraph" w:customStyle="1" w:styleId="CopticVerse">
@@ -41715,7 +42664,7 @@
 </file>
 
 <file path=customXml/itemProps1.xml><?xml version="1.0" encoding="utf-8"?>
-<ds:datastoreItem xmlns:ds="http://schemas.openxmlformats.org/officeDocument/2006/customXml" ds:itemID="{8CF697BB-2490-1947-915D-BC295398E18A}">
+<ds:datastoreItem xmlns:ds="http://schemas.openxmlformats.org/officeDocument/2006/customXml" ds:itemID="{31C2406D-5423-4F5B-8BDC-C6F12846D46D}">
   <ds:schemaRefs>
     <ds:schemaRef ds:uri="http://schemas.openxmlformats.org/officeDocument/2006/bibliography"/>
   </ds:schemaRefs>
@@ -41723,7 +42672,7 @@
 </file>
 
 <file path=customXml/itemProps2.xml><?xml version="1.0" encoding="utf-8"?>
-<ds:datastoreItem xmlns:ds="http://schemas.openxmlformats.org/officeDocument/2006/customXml" ds:itemID="{7AD82230-2807-FC41-9C8F-FE68B1D5EFF8}">
+<ds:datastoreItem xmlns:ds="http://schemas.openxmlformats.org/officeDocument/2006/customXml" ds:itemID="{4CD0D570-786B-41B7-BF54-811D016EFF20}">
   <ds:schemaRefs>
     <ds:schemaRef ds:uri="http://schemas.openxmlformats.org/officeDocument/2006/bibliography"/>
   </ds:schemaRefs>
@@ -41731,7 +42680,7 @@
 </file>
 
 <file path=customXml/itemProps3.xml><?xml version="1.0" encoding="utf-8"?>
-<ds:datastoreItem xmlns:ds="http://schemas.openxmlformats.org/officeDocument/2006/customXml" ds:itemID="{B4D34950-8222-534E-8A4B-D49BFFCC03AA}">
+<ds:datastoreItem xmlns:ds="http://schemas.openxmlformats.org/officeDocument/2006/customXml" ds:itemID="{AC9A80DC-DD29-4752-B582-D8CE44EA66C9}">
   <ds:schemaRefs>
     <ds:schemaRef ds:uri="http://schemas.openxmlformats.org/officeDocument/2006/bibliography"/>
   </ds:schemaRefs>

</xml_diff>

<commit_message>
Added 4 more Sunday Gospels
</commit_message>
<xml_diff>
--- a/katamarous/Gospel.docx
+++ b/katamarous/Gospel.docx
@@ -23522,43 +23522,7 @@
       </w:pPr>
       <w:r>
         <w:lastRenderedPageBreak/>
-        <w:t>After they had departed, behold, an angel of the Lord appeared to Joseph</w:t>
-      </w:r>
-      <w:r>
-        <w:t xml:space="preserve"> </w:t>
-      </w:r>
-      <w:r>
-        <w:t>in a dream, saying, “Arise! Take the young child and his mother, and flee</w:t>
-      </w:r>
-      <w:r>
-        <w:t xml:space="preserve"> </w:t>
-      </w:r>
-      <w:r>
-        <w:t>into Egypt. Stay there until I tell you, for Herod will seek the young child</w:t>
-      </w:r>
-      <w:r>
-        <w:t xml:space="preserve"> to destroy him.” </w:t>
-      </w:r>
-      <w:r>
-        <w:t>So Joseph arose and took the young child and his mother</w:t>
-      </w:r>
-      <w:r>
-        <w:t xml:space="preserve"> </w:t>
-      </w:r>
-      <w:r>
-        <w:t>by night, and departed into Egypt. They remained there until the death of</w:t>
-      </w:r>
-      <w:r>
-        <w:t xml:space="preserve"> </w:t>
-      </w:r>
-      <w:r>
-        <w:t>Herod, so what had been spoken by the Lord through the prophet might be</w:t>
-      </w:r>
-      <w:r>
-        <w:t xml:space="preserve"> </w:t>
-      </w:r>
-      <w:r>
-        <w:t>fulfilled:</w:t>
+        <w:t>After they had departed, behold, an angel of the Lord appeared to Joseph in a dream, saying, “Arise! Take the young child and his mother, and flee into Egypt. Stay there until I tell you, for Herod will seek the young child to destroy him.” So Joseph arose and took the young child and his mother by night, and departed into Egypt. They remained there until the death of Herod, so what had been spoken by the Lord through the prophet might be fulfilled:</w:t>
       </w:r>
     </w:p>
     <w:p>
@@ -23581,31 +23545,7 @@
         <w:pStyle w:val="Body"/>
       </w:pPr>
       <w:r>
-        <w:t>When Herod saw that he had been outwi</w:t>
-      </w:r>
-      <w:r>
-        <w:t xml:space="preserve">tted by the wise men, he became </w:t>
-      </w:r>
-      <w:r>
-        <w:t>extremely angry. He dispatched [his men] and killed all the male children</w:t>
-      </w:r>
-      <w:r>
-        <w:t xml:space="preserve"> </w:t>
-      </w:r>
-      <w:r>
-        <w:t>who lived in Bethlehem and all the surrounding countryside, two years old</w:t>
-      </w:r>
-      <w:r>
-        <w:t xml:space="preserve"> </w:t>
-      </w:r>
-      <w:r>
-        <w:t>and under, according to the exact time which he had learned from the wise</w:t>
-      </w:r>
-      <w:r>
-        <w:t xml:space="preserve"> </w:t>
-      </w:r>
-      <w:r>
-        <w:t>men. And so, what had been spoken by the prophet Jeremiah was fulfilled:</w:t>
+        <w:t>When Herod saw that he had been outwitted by the wise men, he became extremely angry. He dispatched [his men] and killed all the male children who lived in Bethlehem and all the surrounding countryside, two years old and under, according to the exact time which he had learned from the wise men. And so, what had been spoken by the prophet Jeremiah was fulfilled:</w:t>
       </w:r>
     </w:p>
     <w:p>
@@ -23675,13 +23615,7 @@
         <w:pStyle w:val="Body"/>
       </w:pPr>
       <w:r>
-        <w:t>Joseph arose and took the young child and his mother, and they</w:t>
-      </w:r>
-      <w:r>
-        <w:t xml:space="preserve"> came into </w:t>
-      </w:r>
-      <w:r>
-        <w:t xml:space="preserve">the land of Israel. </w:t>
+        <w:t xml:space="preserve">Joseph arose and took the young child and his mother, and they came into the land of Israel. </w:t>
       </w:r>
       <w:r>
         <w:rPr>
@@ -23691,40 +23625,7 @@
         <w:t>22</w:t>
       </w:r>
       <w:r>
-        <w:t>However, when Joseph heard that Archelaus was ruling</w:t>
-      </w:r>
-      <w:r>
-        <w:t xml:space="preserve"> </w:t>
-      </w:r>
-      <w:r>
-        <w:t>over Judea in the place of his father Herod, he was afraid to go there. Being</w:t>
-      </w:r>
-      <w:r>
-        <w:t xml:space="preserve"> </w:t>
-      </w:r>
-      <w:r>
-        <w:t>warned in a dream, he withd</w:t>
-      </w:r>
-      <w:r>
-        <w:t xml:space="preserve">rew into the region of Galilee. </w:t>
-      </w:r>
-      <w:r>
-        <w:t>He thus</w:t>
-      </w:r>
-      <w:r>
-        <w:t xml:space="preserve"> </w:t>
-      </w:r>
-      <w:r>
-        <w:t>arrived and lived in a city called Nazareth, so that what had been spoken</w:t>
-      </w:r>
-      <w:r>
-        <w:t xml:space="preserve"> </w:t>
-      </w:r>
-      <w:r>
-        <w:t>through the prophets might be fulfilled, “He will be called a Nazarene.”</w:t>
-      </w:r>
-      <w:r>
-        <w:t xml:space="preserve"> </w:t>
+        <w:t xml:space="preserve">However, when Joseph heard that Archelaus was ruling over Judea in the place of his father Herod, he was afraid to go there. Being warned in a dream, he withdrew into the region of Galilee. He thus arrived and lived in a city called Nazareth, so that what had been spoken through the prophets might be fulfilled, “He will be called a Nazarene.” </w:t>
       </w:r>
       <w:r>
         <w:rPr>
@@ -23917,37 +23818,7 @@
       </w:pPr>
       <w:r>
         <w:lastRenderedPageBreak/>
-        <w:t>Immediately after this, Jesus made the disciples get into the boat and told</w:t>
-      </w:r>
-      <w:r>
-        <w:t xml:space="preserve"> </w:t>
-      </w:r>
-      <w:r>
-        <w:t>them to go ahead of him to the other side, while he would send the crowds</w:t>
-      </w:r>
-      <w:r>
-        <w:t xml:space="preserve"> </w:t>
-      </w:r>
-      <w:r>
-        <w:t>away. After he had sent the people away, he went up into the mountain by</w:t>
-      </w:r>
-      <w:r>
-        <w:t xml:space="preserve"> </w:t>
-      </w:r>
-      <w:r>
-        <w:t>himself in order to pray. When evening came, he was there alone. But the</w:t>
-      </w:r>
-      <w:r>
-        <w:t xml:space="preserve"> </w:t>
-      </w:r>
-      <w:r>
-        <w:t>boat was now in the middle of the sea, distressed by the waves, because the</w:t>
-      </w:r>
-      <w:r>
-        <w:t xml:space="preserve"> </w:t>
-      </w:r>
-      <w:r>
-        <w:t xml:space="preserve">wind was against it. </w:t>
+        <w:t xml:space="preserve">Immediately after this, Jesus made the disciples get into the boat and told them to go ahead of him to the other side, while he would send the crowds away. After he had sent the people away, he went up into the mountain by himself in order to pray. When evening came, he was there alone. But the boat was now in the middle of the sea, distressed by the waves, because the wind was against it. </w:t>
       </w:r>
       <w:r>
         <w:rPr>
@@ -23967,13 +23838,7 @@
         <w:t xml:space="preserve">a </w:t>
       </w:r>
       <w:r>
-        <w:t>Jesus came to them,</w:t>
-      </w:r>
-      <w:r>
-        <w:t xml:space="preserve"> </w:t>
-      </w:r>
-      <w:r>
-        <w:t>walking on the sea.</w:t>
+        <w:t>Jesus came to them, walking on the sea.</w:t>
       </w:r>
       <w:r>
         <w:rPr>
@@ -23983,19 +23848,7 @@
         <w:t xml:space="preserve"> </w:t>
       </w:r>
       <w:r>
-        <w:t>When the disciples saw him walking on the sea, they</w:t>
-      </w:r>
-      <w:r>
-        <w:t xml:space="preserve"> </w:t>
-      </w:r>
-      <w:r>
-        <w:t>were troubled and said, “It is a ghost!” and they cried out in fear. But</w:t>
-      </w:r>
-      <w:r>
-        <w:t xml:space="preserve"> </w:t>
-      </w:r>
-      <w:r>
-        <w:t>immediately, Jesus spoke to them, saying “Take heart! It is I!</w:t>
+        <w:t>When the disciples saw him walking on the sea, they were troubled and said, “It is a ghost!” and they cried out in fear. But immediately, Jesus spoke to them, saying “Take heart! It is I!</w:t>
       </w:r>
       <w:r>
         <w:rPr>
@@ -24005,27 +23858,15 @@
         <w:t xml:space="preserve">c </w:t>
       </w:r>
       <w:r>
-        <w:t>Do not be</w:t>
-      </w:r>
-      <w:r>
-        <w:t xml:space="preserve"> </w:t>
-      </w:r>
-      <w:r>
-        <w:t>afraid.”</w:t>
-      </w:r>
-    </w:p>
-    <w:p>
-      <w:pPr>
-        <w:pStyle w:val="Body"/>
-      </w:pPr>
-      <w:r>
-        <w:t>Peter answered him and said, “Lord, if it</w:t>
-      </w:r>
-      <w:r>
-        <w:t xml:space="preserve"> is you, tell me to come to you </w:t>
-      </w:r>
-      <w:r>
-        <w:t>upon the waters.”</w:t>
+        <w:t>Do not be afraid.”</w:t>
+      </w:r>
+    </w:p>
+    <w:p>
+      <w:pPr>
+        <w:pStyle w:val="Body"/>
+      </w:pPr>
+      <w:r>
+        <w:t>Peter answered him and said, “Lord, if it is you, tell me to come to you upon the waters.”</w:t>
       </w:r>
     </w:p>
     <w:p>
@@ -24042,19 +23883,7 @@
       </w:pPr>
       <w:r>
         <w:lastRenderedPageBreak/>
-        <w:t xml:space="preserve">Peter stepped down from the boat and </w:t>
-      </w:r>
-      <w:r>
-        <w:t xml:space="preserve">walked on the waters to come to </w:t>
-      </w:r>
-      <w:r>
-        <w:t>Jesus. But when he saw that the wind was strong, he became afraid and</w:t>
-      </w:r>
-      <w:r>
-        <w:t xml:space="preserve"> </w:t>
-      </w:r>
-      <w:r>
-        <w:t>beginning to sink, he cried out, saying, “Lord, save me!”</w:t>
+        <w:t>Peter stepped down from the boat and walked on the waters to come to Jesus. But when he saw that the wind was strong, he became afraid and beginning to sink, he cried out, saying, “Lord, save me!”</w:t>
       </w:r>
     </w:p>
     <w:p>
@@ -24072,16 +23901,7 @@
         <w:t>d</w:t>
       </w:r>
       <w:r>
-        <w:t xml:space="preserve">, and said, </w:t>
-      </w:r>
-      <w:r>
-        <w:t>“You of little faith, why did you doubt?” When they got up into the boat,</w:t>
-      </w:r>
-      <w:r>
-        <w:t xml:space="preserve"> </w:t>
-      </w:r>
-      <w:r>
-        <w:t>the wind ceased. Those who were in the boat came and worshiped</w:t>
+        <w:t>, and said, “You of little faith, why did you doubt?” When they got up into the boat, the wind ceased. Those who were in the boat came and worshiped</w:t>
       </w:r>
       <w:r>
         <w:rPr>
@@ -24091,13 +23911,7 @@
         <w:t xml:space="preserve">e </w:t>
       </w:r>
       <w:r>
-        <w:t>him,</w:t>
-      </w:r>
-      <w:r>
-        <w:t xml:space="preserve"> </w:t>
-      </w:r>
-      <w:r>
-        <w:t>saying, “You are truly the Son of God!”</w:t>
+        <w:t>him, saying, “You are truly the Son of God!”</w:t>
       </w:r>
       <w:r>
         <w:rPr>
@@ -24107,22 +23921,7 @@
         <w:t xml:space="preserve"> </w:t>
       </w:r>
       <w:r>
-        <w:t>When they had crossed over [the lake], they arrived in the land of</w:t>
-      </w:r>
-      <w:r>
-        <w:t xml:space="preserve"> </w:t>
-      </w:r>
-      <w:r>
-        <w:t>Gennesaret. When the people of that place recognized him, they sent</w:t>
-      </w:r>
-      <w:r>
-        <w:t xml:space="preserve"> </w:t>
-      </w:r>
-      <w:r>
-        <w:t>word into all that surrounding region and people brought him all who</w:t>
-      </w:r>
-      <w:r>
-        <w:t xml:space="preserve"> were sick.</w:t>
+        <w:t>When they had crossed over [the lake], they arrived in the land of Gennesaret. When the people of that place recognized him, they sent word into all that surrounding region and people brought him all who were sick.</w:t>
       </w:r>
       <w:r>
         <w:rPr>
@@ -24132,16 +23931,7 @@
         <w:t xml:space="preserve"> </w:t>
       </w:r>
       <w:r>
-        <w:t>They begged him to be able to just touch the fringe of his</w:t>
-      </w:r>
-      <w:r>
-        <w:t xml:space="preserve"> </w:t>
-      </w:r>
-      <w:r>
-        <w:t>garment, and all those who touched it were healed.</w:t>
-      </w:r>
-      <w:r>
-        <w:t xml:space="preserve"> </w:t>
+        <w:t xml:space="preserve">They begged him to be able to just touch the fringe of his garment, and all those who touched it were healed. </w:t>
       </w:r>
       <w:r>
         <w:rPr>
@@ -24310,62 +24100,11 @@
       </w:pPr>
       <w:r>
         <w:lastRenderedPageBreak/>
-        <w:t>Jesus withdrew to the sea with his disciples, and a great crowd followed</w:t>
-      </w:r>
-      <w:r>
-        <w:t xml:space="preserve"> </w:t>
-      </w:r>
-      <w:r>
-        <w:t>him from Galilee, Judea, Jerusalem, Idumaea beyond the Jordan, and also</w:t>
-      </w:r>
-      <w:r>
-        <w:t xml:space="preserve"> </w:t>
-      </w:r>
-      <w:r>
-        <w:t>from around Tyre and Sidon. Hearing what great things Jesus was doing, a</w:t>
-      </w:r>
-      <w:r>
-        <w:t xml:space="preserve"> </w:t>
-      </w:r>
-      <w:r>
-        <w:t>great multitude of people came to him. Jesus instructed his disciples to</w:t>
-      </w:r>
-      <w:r>
-        <w:t xml:space="preserve"> </w:t>
-      </w:r>
-      <w:r>
-        <w:t xml:space="preserve">have a little boat stay near him because of the crowd, so that they </w:t>
-      </w:r>
-      <w:r>
-        <w:lastRenderedPageBreak/>
-        <w:t>would</w:t>
-      </w:r>
-      <w:r>
-        <w:t xml:space="preserve"> </w:t>
-      </w:r>
-      <w:r>
-        <w:t>not press on him. For he had healed many people, so that as many as had</w:t>
-      </w:r>
-      <w:r>
-        <w:t xml:space="preserve"> </w:t>
-      </w:r>
-      <w:r>
-        <w:t>diseases pressed on him in order to touch him. The unclean spirits,</w:t>
-      </w:r>
-      <w:r>
-        <w:t xml:space="preserve"> </w:t>
-      </w:r>
-      <w:r>
-        <w:t>whenever they saw him, fell down before him and cried, “You are the Son</w:t>
-      </w:r>
-      <w:r>
-        <w:t xml:space="preserve"> </w:t>
-      </w:r>
-      <w:r>
-        <w:t>of God!” He sternly warned them that they should not make him known.</w:t>
-      </w:r>
-      <w:r>
-        <w:t xml:space="preserve"> </w:t>
+        <w:t xml:space="preserve">Jesus withdrew to the sea with his disciples, and a great crowd followed him from Galilee, Judea, Jerusalem, Idumaea beyond the Jordan, and also from around Tyre and Sidon. Hearing what great things Jesus was doing, a great multitude of people came to him. Jesus instructed his disciples to have a little boat stay near him because of the crowd, so that they </w:t>
+      </w:r>
+      <w:r>
+        <w:lastRenderedPageBreak/>
+        <w:t xml:space="preserve">would not press on him. For he had healed many people, so that as many as had diseases pressed on him in order to touch him. The unclean spirits, whenever they saw him, fell down before him and cried, “You are the Son of God!” He sternly warned them that they should not make him known. </w:t>
       </w:r>
       <w:r>
         <w:rPr>
@@ -24470,10 +24209,7 @@
         <w:t>ll flesh will come</w:t>
       </w:r>
       <w:r>
-        <w:t xml:space="preserve"> to You</w:t>
-      </w:r>
-      <w:r>
-        <w:t>.</w:t>
+        <w:t xml:space="preserve"> to You.</w:t>
       </w:r>
     </w:p>
     <w:p>
@@ -24546,20 +24282,11 @@
         <w:t xml:space="preserve">a </w:t>
       </w:r>
       <w:r>
-        <w:t>called out from the crowd</w:t>
-      </w:r>
-      <w:r>
-        <w:t xml:space="preserve"> </w:t>
-      </w:r>
-      <w:r>
-        <w:lastRenderedPageBreak/>
-        <w:t>and said to him, “Blessed is the womb that bore you, and the breasts which</w:t>
-      </w:r>
-      <w:r>
-        <w:t xml:space="preserve"> </w:t>
-      </w:r>
-      <w:r>
-        <w:t>nursed you!”</w:t>
+        <w:t xml:space="preserve">called out from the crowd </w:t>
+      </w:r>
+      <w:r>
+        <w:lastRenderedPageBreak/>
+        <w:t>and said to him, “Blessed is the womb that bore you, and the breasts which nursed you!”</w:t>
       </w:r>
     </w:p>
     <w:p>
@@ -24577,134 +24304,27 @@
         <w:t>b</w:t>
       </w:r>
       <w:r>
-        <w:t>,</w:t>
-      </w:r>
-      <w:r>
-        <w:t xml:space="preserve"> blessed are those who hear the </w:t>
-      </w:r>
-      <w:r>
-        <w:t>word of God and keep it.”</w:t>
-      </w:r>
-    </w:p>
-    <w:p>
-      <w:pPr>
-        <w:pStyle w:val="Body"/>
-      </w:pPr>
-      <w:r>
-        <w:t>When the crowds were increasing, he</w:t>
-      </w:r>
-      <w:r>
-        <w:t xml:space="preserve"> began to say, “This is an evil </w:t>
-      </w:r>
-      <w:r>
-        <w:t>generation; it asks for a sign. No sign will be given to this generation</w:t>
-      </w:r>
-      <w:r>
-        <w:t xml:space="preserve"> </w:t>
-      </w:r>
-      <w:r>
-        <w:t>except the sign of Jonah the prophet. For just as Jonah became a sign to</w:t>
-      </w:r>
-      <w:r>
-        <w:t xml:space="preserve"> </w:t>
-      </w:r>
-      <w:r>
-        <w:t>the Ninevites, the Son of Man will also be a sign to this generation. The</w:t>
-      </w:r>
-      <w:r>
-        <w:t xml:space="preserve"> </w:t>
-      </w:r>
-      <w:r>
-        <w:t>Queen of the South will rise up in the judgment along with the people of</w:t>
-      </w:r>
-      <w:r>
-        <w:t xml:space="preserve"> </w:t>
-      </w:r>
-      <w:r>
-        <w:t>this generation, and she will condemn them: for she came from the ends of</w:t>
-      </w:r>
-      <w:r>
-        <w:t xml:space="preserve"> </w:t>
-      </w:r>
-      <w:r>
-        <w:t>the earth to hear the wisdom of Solomon; and behold, someone greater</w:t>
-      </w:r>
-      <w:r>
-        <w:t xml:space="preserve"> </w:t>
-      </w:r>
-      <w:r>
-        <w:t>than Solom</w:t>
-      </w:r>
-      <w:bookmarkStart w:id="18" w:name="_GoBack"/>
-      <w:bookmarkEnd w:id="18"/>
-      <w:r>
-        <w:t xml:space="preserve">on is here! The </w:t>
-      </w:r>
-      <w:r>
-        <w:lastRenderedPageBreak/>
-        <w:t>people of Nineveh will stand up in the</w:t>
-      </w:r>
-      <w:r>
-        <w:t xml:space="preserve"> </w:t>
-      </w:r>
-      <w:r>
-        <w:t>judgment with this generation and they will condemn it because they</w:t>
-      </w:r>
-      <w:r>
-        <w:t xml:space="preserve"> </w:t>
-      </w:r>
-      <w:r>
-        <w:t>repented at the preaching of Jonah, and behold, someone greater than</w:t>
-      </w:r>
-      <w:r>
-        <w:t xml:space="preserve"> Jonah is here</w:t>
-      </w:r>
-    </w:p>
-    <w:p>
-      <w:pPr>
-        <w:pStyle w:val="Body"/>
-      </w:pPr>
-      <w:r>
-        <w:t>No one who has lit a lamp puts it in a cellar</w:t>
-      </w:r>
-      <w:r>
-        <w:t xml:space="preserve"> or under a basket! Instead, it </w:t>
-      </w:r>
-      <w:r>
-        <w:t>is placed on a stand so that those who come in may see the light. The</w:t>
-      </w:r>
-      <w:r>
-        <w:t xml:space="preserve"> </w:t>
-      </w:r>
-      <w:r>
-        <w:t>lamp of the body is the eye! Therefore, when your eye is good, your whole</w:t>
-      </w:r>
-      <w:r>
-        <w:t xml:space="preserve"> </w:t>
-      </w:r>
-      <w:r>
-        <w:t>body is also full of light; but when it is evil, your body also is full of</w:t>
-      </w:r>
-      <w:r>
-        <w:t xml:space="preserve"> </w:t>
-      </w:r>
-      <w:r>
-        <w:t>darkness. And so, see whether the light that is in you is not darkness. If</w:t>
-      </w:r>
-      <w:r>
-        <w:t xml:space="preserve"> </w:t>
-      </w:r>
-      <w:r>
-        <w:t>your whole body is full of light, having no dark part, it will be completely</w:t>
-      </w:r>
-      <w:r>
-        <w:t xml:space="preserve"> </w:t>
-      </w:r>
-      <w:r>
-        <w:t>full of light, as when the lamp with its bright shining gives you light.”</w:t>
-      </w:r>
-      <w:r>
-        <w:t xml:space="preserve"> </w:t>
+        <w:t>, blessed are those who hear the word of God and keep it.”</w:t>
+      </w:r>
+    </w:p>
+    <w:p>
+      <w:pPr>
+        <w:pStyle w:val="Body"/>
+      </w:pPr>
+      <w:r>
+        <w:t xml:space="preserve">When the crowds were increasing, he began to say, “This is an evil generation; it asks for a sign. No sign will be given to this generation except the sign of Jonah the prophet. For just as Jonah became a sign to the Ninevites, the Son of Man will also be a sign to this generation. The Queen of the South will rise up in the judgment along with the people of this generation, and she will condemn them: for she came from the ends of the earth to hear the wisdom of Solomon; and behold, someone greater than Solomon is here! The </w:t>
+      </w:r>
+      <w:r>
+        <w:lastRenderedPageBreak/>
+        <w:t>people of Nineveh will stand up in the judgment with this generation and they will condemn it because they repented at the preaching of Jonah, and behold, someone greater than Jonah is here</w:t>
+      </w:r>
+    </w:p>
+    <w:p>
+      <w:pPr>
+        <w:pStyle w:val="Body"/>
+      </w:pPr>
+      <w:r>
+        <w:t xml:space="preserve">No one who has lit a lamp puts it in a cellar or under a basket! Instead, it is placed on a stand so that those who come in may see the light. The lamp of the body is the eye! Therefore, when your eye is good, your whole body is also full of light; but when it is evil, your body also is full of darkness. And so, see whether the light that is in you is not darkness. If your whole body is full of light, having no dark part, it will be completely full of light, as when the lamp with its bright shining gives you light.” </w:t>
       </w:r>
       <w:r>
         <w:rPr>
@@ -24767,7 +24387,7 @@
         <w:pStyle w:val="Heading5"/>
       </w:pPr>
       <w:r>
-        <w:t>Psalm N</w:t>
+        <w:t>Psalm 76:19bc, 20ab</w:t>
       </w:r>
     </w:p>
     <w:p>
@@ -24789,9 +24409,44 @@
       <w:pPr>
         <w:pStyle w:val="Body"/>
         <w:keepNext/>
-      </w:pPr>
-      <w:r>
-        <w:t>N</w:t>
+        <w:rPr>
+          <w:sz w:val="24"/>
+        </w:rPr>
+      </w:pPr>
+      <w:r>
+        <w:t>Your lightnings gave light to the world;</w:t>
+      </w:r>
+    </w:p>
+    <w:p>
+      <w:pPr>
+        <w:pStyle w:val="Body"/>
+        <w:keepNext/>
+      </w:pPr>
+      <w:r>
+        <w:tab/>
+        <w:t>the earth shook and trembled.</w:t>
+      </w:r>
+    </w:p>
+    <w:p>
+      <w:pPr>
+        <w:pStyle w:val="Body"/>
+        <w:keepNext/>
+        <w:rPr>
+          <w:sz w:val="24"/>
+        </w:rPr>
+      </w:pPr>
+      <w:r>
+        <w:t>[O God,] Your ways are in the sea,</w:t>
+      </w:r>
+    </w:p>
+    <w:p>
+      <w:pPr>
+        <w:pStyle w:val="Body"/>
+        <w:keepNext/>
+      </w:pPr>
+      <w:r>
+        <w:tab/>
+        <w:t>and Your paths in many waters.</w:t>
       </w:r>
     </w:p>
     <w:p>
@@ -24819,7 +24474,7 @@
         </w:rPr>
       </w:pPr>
       <w:r>
-        <w:t>Matthew 14:22-36</w:t>
+        <w:t>John 5:1-18</w:t>
       </w:r>
     </w:p>
     <w:p>
@@ -24827,7 +24482,13 @@
         <w:pStyle w:val="Rubric"/>
       </w:pPr>
       <w:r>
-        <w:t>Stand with the fear of God. Let us hear the Holy Gospel. Bless, O Lord, the reading of the Holy Gospel, according to St. Matthew. Blessed be He Who comes in the Name of the Lord. Our Lord, God, Saviour, and King of us all, Jesus Christ, Son of the Living God, to Whom is glory forever.</w:t>
+        <w:t xml:space="preserve">Stand with the fear of God. Let us hear the Holy Gospel. Bless, O Lord, the reading of the Holy Gospel, according to St. </w:t>
+      </w:r>
+      <w:r>
+        <w:t>John</w:t>
+      </w:r>
+      <w:r>
+        <w:t>. Blessed be He Who comes in the Name of the Lord. Our Lord, God, Saviour, and King of us all, Jesus Christ, Son of the Living God, to Whom is glory forever.</w:t>
       </w:r>
     </w:p>
     <w:p>
@@ -24847,14 +24508,138 @@
     <w:p>
       <w:pPr>
         <w:pStyle w:val="Body"/>
-        <w:rPr>
-          <w:rFonts w:ascii="Times" w:hAnsi="Times" w:cs="Times"/>
-          <w:szCs w:val="24"/>
-        </w:rPr>
-      </w:pPr>
-      <w:r>
-        <w:lastRenderedPageBreak/>
-        <w:t xml:space="preserve">N </w:t>
+      </w:pPr>
+      <w:r>
+        <w:lastRenderedPageBreak/>
+        <w:t xml:space="preserve">After these things, there was a feast of the Jews, and Jesus went up </w:t>
+      </w:r>
+      <w:r>
+        <w:lastRenderedPageBreak/>
+        <w:t xml:space="preserve">to Jerusalem. Now in Jerusalem, by the sheep gate, there is a pool with </w:t>
+      </w:r>
+      <w:r>
+        <w:lastRenderedPageBreak/>
+        <w:t>five porches called in Hebrew “Bethesda”. Under these laid a great multitude of people who were sick, blind, lame, or paralyzed, waiting for the moving of the water</w:t>
+      </w:r>
+      <w:r>
+        <w:rPr>
+          <w:sz w:val="13"/>
+          <w:szCs w:val="13"/>
+        </w:rPr>
+        <w:t>d</w:t>
+      </w:r>
+      <w:r>
+        <w:t>. For an angel went down at certain times into the pool, and stirred up the water. Then whoever stepped in first after the stirring of the water was made whole of whatever disease he had. A certain man was there, who had been sick for thirty-eight years. When Jesus saw him lying there and learned</w:t>
+      </w:r>
+      <w:r>
+        <w:rPr>
+          <w:sz w:val="13"/>
+          <w:szCs w:val="13"/>
+        </w:rPr>
+        <w:t xml:space="preserve">e </w:t>
+      </w:r>
+      <w:r>
+        <w:t>that the man had been sick for a long time, he asked him, “Do you want to be made well?”</w:t>
+      </w:r>
+    </w:p>
+    <w:p>
+      <w:pPr>
+        <w:pStyle w:val="Body"/>
+      </w:pPr>
+      <w:r>
+        <w:t>The sick man replied, “Sir</w:t>
+      </w:r>
+      <w:r>
+        <w:rPr>
+          <w:sz w:val="13"/>
+          <w:szCs w:val="13"/>
+        </w:rPr>
+        <w:t>f</w:t>
+      </w:r>
+      <w:r>
+        <w:t>, I have no one to put me into the pool when the water is stirred up, but while I am coming, someone else steps down before me!”</w:t>
+      </w:r>
+    </w:p>
+    <w:p>
+      <w:pPr>
+        <w:pStyle w:val="Body"/>
+      </w:pPr>
+      <w:r>
+        <w:t>Jesus said to him, “Arise, take up your mat, and walk!”</w:t>
+      </w:r>
+    </w:p>
+    <w:p>
+      <w:pPr>
+        <w:pStyle w:val="Body"/>
+      </w:pPr>
+      <w:r>
+        <w:t>Immediately, the man was made well; he took up his mat and began to walk.</w:t>
+      </w:r>
+    </w:p>
+    <w:p>
+      <w:pPr>
+        <w:pStyle w:val="Body"/>
+      </w:pPr>
+      <w:r>
+        <w:t xml:space="preserve">Now, it was the Sabbath on that day. And so, the Jews said to the man who had been cured, “It is the </w:t>
+      </w:r>
+      <w:r>
+        <w:lastRenderedPageBreak/>
+        <w:t>Sabbath! It is not lawful for you to carry the mat!”</w:t>
+      </w:r>
+    </w:p>
+    <w:p>
+      <w:pPr>
+        <w:pStyle w:val="Body"/>
+      </w:pPr>
+      <w:r>
+        <w:t>The man answered them, “He who made me well, that one said to me, ‘Take up your mat, and walk.’”</w:t>
+      </w:r>
+    </w:p>
+    <w:p>
+      <w:pPr>
+        <w:pStyle w:val="Body"/>
+      </w:pPr>
+      <w:r>
+        <w:t>Then they asked him, “Who is the man who said to you, ‘Take up your mat, and walk’?”</w:t>
+      </w:r>
+    </w:p>
+    <w:p>
+      <w:pPr>
+        <w:pStyle w:val="Body"/>
+      </w:pPr>
+      <w:r>
+        <w:t>But the man who had been healed did not know who it was, for Jesus had withdrawn in the crowd that was there.</w:t>
+      </w:r>
+    </w:p>
+    <w:p>
+      <w:pPr>
+        <w:pStyle w:val="Body"/>
+        <w:rPr>
+          <w:sz w:val="14"/>
+          <w:szCs w:val="14"/>
+        </w:rPr>
+      </w:pPr>
+      <w:r>
+        <w:t>Later, Jesus found him in the temple and said to him, “Behold, you have become well. Sin no more, so that nothing worse may happen to you!”</w:t>
+      </w:r>
+    </w:p>
+    <w:p>
+      <w:pPr>
+        <w:pStyle w:val="Body"/>
+      </w:pPr>
+      <w:r>
+        <w:t>The man went away and told the Jews that it was Jesus who had made him well. For this reason, the Jews persecuted Jesus and sought to kill him</w:t>
+      </w:r>
+      <w:r>
+        <w:rPr>
+          <w:sz w:val="13"/>
+          <w:szCs w:val="13"/>
+        </w:rPr>
+        <w:t>a</w:t>
+      </w:r>
+      <w:r>
+        <w:t xml:space="preserve"> because he did these things on the Sabbath. But Jesus answered them, “My Father is still working, and I am also working.” Because of this, the Jews were seeking all the more to kill him, not only because he broke the Sabbath, but also because he called God his own Father, making himself equal with God. </w:t>
       </w:r>
       <w:r>
         <w:rPr>
@@ -24895,7 +24680,7 @@
         <w:pStyle w:val="Heading5"/>
       </w:pPr>
       <w:r>
-        <w:t>Psalm N</w:t>
+        <w:t>Psalm 96:6</w:t>
       </w:r>
     </w:p>
     <w:p>
@@ -24910,9 +24695,45 @@
     <w:p>
       <w:pPr>
         <w:pStyle w:val="Body"/>
-      </w:pPr>
-      <w:r>
-        <w:t>N</w:t>
+        <w:keepNext/>
+        <w:rPr>
+          <w:sz w:val="24"/>
+        </w:rPr>
+      </w:pPr>
+      <w:r>
+        <w:t>The heavens proclaimed His righteousness,</w:t>
+      </w:r>
+    </w:p>
+    <w:p>
+      <w:pPr>
+        <w:pStyle w:val="Body"/>
+        <w:keepNext/>
+      </w:pPr>
+      <w:r>
+        <w:tab/>
+        <w:t>and all the peoples beheld His glory.</w:t>
+      </w:r>
+    </w:p>
+    <w:p>
+      <w:pPr>
+        <w:pStyle w:val="Body"/>
+        <w:keepNext/>
+        <w:rPr>
+          <w:sz w:val="24"/>
+        </w:rPr>
+      </w:pPr>
+      <w:r>
+        <w:t>His lightning gave light to the world;</w:t>
+      </w:r>
+    </w:p>
+    <w:p>
+      <w:pPr>
+        <w:pStyle w:val="Body"/>
+        <w:keepNext/>
+      </w:pPr>
+      <w:r>
+        <w:tab/>
+        <w:t>the earth saw and shook.</w:t>
       </w:r>
     </w:p>
     <w:p>
@@ -24940,7 +24761,8 @@
         </w:rPr>
       </w:pPr>
       <w:r>
-        <w:t>N</w:t>
+        <w:lastRenderedPageBreak/>
+        <w:t>John 3:1-21</w:t>
       </w:r>
     </w:p>
     <w:p>
@@ -24948,7 +24770,13 @@
         <w:pStyle w:val="Rubric"/>
       </w:pPr>
       <w:r>
-        <w:t>Stand with the fear of God. Let us hear the Holy Gospel. Bless, O Lord, the reading of the Holy Gospel, according to St. N. Blessed be He Who comes in the Name of the Lord. Our Lord, God, Saviour, and King of us all, Jesus Christ, Son of the Living God, to Whom is glory forever.</w:t>
+        <w:t xml:space="preserve">Stand with the fear of God. Let us hear the Holy Gospel. Bless, O Lord, the reading of the Holy Gospel, according to St. </w:t>
+      </w:r>
+      <w:r>
+        <w:t>John</w:t>
+      </w:r>
+      <w:r>
+        <w:t>. Blessed be He Who comes in the Name of the Lord. Our Lord, God, Saviour, and King of us all, Jesus Christ, Son of the Living God, to Whom is glory forever.</w:t>
       </w:r>
     </w:p>
     <w:p>
@@ -24969,7 +24797,292 @@
       </w:pPr>
       <w:r>
         <w:lastRenderedPageBreak/>
-        <w:t>N</w:t>
+        <w:t>Now, there was one of the Pharisees named Nicodemus, a leader of the</w:t>
+      </w:r>
+      <w:r>
+        <w:t xml:space="preserve"> </w:t>
+      </w:r>
+      <w:r>
+        <w:t>Jews. He came to Jesus by night, and said, “Rabbi, we know that you are a</w:t>
+      </w:r>
+      <w:r>
+        <w:t xml:space="preserve"> </w:t>
+      </w:r>
+      <w:r>
+        <w:t>teacher who has come from God because no one can performs the signs</w:t>
+      </w:r>
+      <w:r>
+        <w:t xml:space="preserve"> </w:t>
+      </w:r>
+      <w:r>
+        <w:t>which you accomplish unless God is with him.”</w:t>
+      </w:r>
+    </w:p>
+    <w:p>
+      <w:pPr>
+        <w:pStyle w:val="Body"/>
+      </w:pPr>
+      <w:r>
+        <w:t>Jesus answered him, “Amen, amen, I tell you; unless one is born anew,</w:t>
+      </w:r>
+      <w:r>
+        <w:rPr>
+          <w:sz w:val="13"/>
+          <w:szCs w:val="13"/>
+        </w:rPr>
+        <w:t xml:space="preserve"> </w:t>
+      </w:r>
+      <w:r>
+        <w:t xml:space="preserve">he </w:t>
+      </w:r>
+      <w:r>
+        <w:t>cannot see the Kingdom of God.”</w:t>
+      </w:r>
+    </w:p>
+    <w:p>
+      <w:pPr>
+        <w:pStyle w:val="Body"/>
+      </w:pPr>
+      <w:r>
+        <w:t>Nicodemus asked him, “How can a man be born when he is o</w:t>
+      </w:r>
+      <w:r>
+        <w:t xml:space="preserve">ld? Can he </w:t>
+      </w:r>
+      <w:r>
+        <w:t>enter a second time into his mother’s womb, and be born [anew]?”</w:t>
+      </w:r>
+    </w:p>
+    <w:p>
+      <w:pPr>
+        <w:pStyle w:val="Body"/>
+      </w:pPr>
+      <w:r>
+        <w:t xml:space="preserve">Jesus answered, “Amen, amen, I tell you; </w:t>
+      </w:r>
+      <w:r>
+        <w:t xml:space="preserve">unless one is born of water and </w:t>
+      </w:r>
+      <w:r>
+        <w:t>spirit, he cannot enter into the Kingdom of God! What is born of the flesh</w:t>
+      </w:r>
+      <w:r>
+        <w:t xml:space="preserve"> </w:t>
+      </w:r>
+      <w:r>
+        <w:t>is flesh. What is born of the Spirit</w:t>
+      </w:r>
+      <w:r>
+        <w:rPr>
+          <w:sz w:val="13"/>
+          <w:szCs w:val="13"/>
+        </w:rPr>
+        <w:t xml:space="preserve">c </w:t>
+      </w:r>
+      <w:r>
+        <w:t>is spirit. Do not marvel that I said to</w:t>
+      </w:r>
+      <w:r>
+        <w:t xml:space="preserve"> </w:t>
+      </w:r>
+      <w:r>
+        <w:t>you, ‘You must be born anew.’ The wind</w:t>
+      </w:r>
+      <w:r>
+        <w:rPr>
+          <w:sz w:val="13"/>
+          <w:szCs w:val="13"/>
+        </w:rPr>
+        <w:t xml:space="preserve"> </w:t>
+      </w:r>
+      <w:r>
+        <w:t>blows where it wants to, and</w:t>
+      </w:r>
+      <w:r>
+        <w:t xml:space="preserve"> </w:t>
+      </w:r>
+      <w:r>
+        <w:t>you hear its sound, but do not know where it comes from and where it is</w:t>
+      </w:r>
+      <w:r>
+        <w:t xml:space="preserve"> </w:t>
+      </w:r>
+      <w:r>
+        <w:t>going. So it is with everyone who is born of the Spirit.”</w:t>
+      </w:r>
+    </w:p>
+    <w:p>
+      <w:pPr>
+        <w:pStyle w:val="Body"/>
+      </w:pPr>
+      <w:r>
+        <w:t>Nicodemus said, “How can these things be?”</w:t>
+      </w:r>
+    </w:p>
+    <w:p>
+      <w:pPr>
+        <w:pStyle w:val="Body"/>
+      </w:pPr>
+      <w:r>
+        <w:t>Jesus replied and said, “You are t</w:t>
+      </w:r>
+      <w:r>
+        <w:t xml:space="preserve">he teacher of Israel and do not </w:t>
+      </w:r>
+      <w:r>
+        <w:t>understand these things? Amen, amen, I tell you; we speak of what we</w:t>
+      </w:r>
+      <w:r>
+        <w:t xml:space="preserve"> </w:t>
+      </w:r>
+      <w:r>
+        <w:t xml:space="preserve">know, and [we] bear witness to what </w:t>
+      </w:r>
+      <w:r>
+        <w:lastRenderedPageBreak/>
+        <w:t>we have seen, and you do not receive</w:t>
+      </w:r>
+      <w:r>
+        <w:t xml:space="preserve"> </w:t>
+      </w:r>
+      <w:r>
+        <w:t>our testimony. If I told you earthly things and you do not believe, how</w:t>
+      </w:r>
+      <w:r>
+        <w:t xml:space="preserve"> </w:t>
+      </w:r>
+      <w:r>
+        <w:t>will you believe if I tell you [about] heavenly things? No one has</w:t>
+      </w:r>
+      <w:r>
+        <w:t xml:space="preserve"> </w:t>
+      </w:r>
+      <w:r>
+        <w:t>ascended into heaven, except for the one who came down out of heaven, the</w:t>
+      </w:r>
+      <w:r>
+        <w:t xml:space="preserve"> </w:t>
+      </w:r>
+      <w:r>
+        <w:t>Son of Man</w:t>
+      </w:r>
+      <w:r>
+        <w:rPr>
+          <w:sz w:val="13"/>
+          <w:szCs w:val="13"/>
+        </w:rPr>
+        <w:t>a</w:t>
+      </w:r>
+      <w:r>
+        <w:t>. And as Moses lifted up the serpent in the wilderness, even</w:t>
+      </w:r>
+      <w:r>
+        <w:t xml:space="preserve"> </w:t>
+      </w:r>
+      <w:r>
+        <w:t>so must the Son of Man be lifted up, so that whoever believes in him</w:t>
+      </w:r>
+      <w:r>
+        <w:t xml:space="preserve"> </w:t>
+      </w:r>
+      <w:r>
+        <w:t>should not perish but</w:t>
+      </w:r>
+      <w:r>
+        <w:rPr>
+          <w:sz w:val="13"/>
+          <w:szCs w:val="13"/>
+        </w:rPr>
+        <w:t xml:space="preserve">b </w:t>
+      </w:r>
+      <w:r>
+        <w:t>have eternal life. For God so loved the world that</w:t>
+      </w:r>
+      <w:r>
+        <w:t xml:space="preserve"> </w:t>
+      </w:r>
+      <w:r>
+        <w:t>he gave his only-begotten</w:t>
+      </w:r>
+      <w:r>
+        <w:rPr>
+          <w:sz w:val="13"/>
+          <w:szCs w:val="13"/>
+        </w:rPr>
+        <w:t xml:space="preserve"> </w:t>
+      </w:r>
+      <w:r>
+        <w:t>Son, so that everyone who is believing in him</w:t>
+      </w:r>
+      <w:r>
+        <w:t xml:space="preserve"> </w:t>
+      </w:r>
+      <w:r>
+        <w:t>should not perish but have eternal life. For God did not send his Son into</w:t>
+      </w:r>
+      <w:r>
+        <w:t xml:space="preserve"> </w:t>
+      </w:r>
+      <w:r>
+        <w:t xml:space="preserve">the world to judge the world, but so that the world should be </w:t>
+      </w:r>
+      <w:r>
+        <w:t xml:space="preserve">saved </w:t>
+      </w:r>
+      <w:r>
+        <w:t>through him. The one believing in him is not judged, but whoever does</w:t>
+      </w:r>
+      <w:r>
+        <w:t xml:space="preserve"> </w:t>
+      </w:r>
+      <w:r>
+        <w:t>not believe has already been judged, because he has not believed in the</w:t>
+      </w:r>
+      <w:r>
+        <w:t xml:space="preserve"> </w:t>
+      </w:r>
+      <w:r>
+        <w:t>Name of the only-begotten</w:t>
+      </w:r>
+      <w:r>
+        <w:rPr>
+          <w:sz w:val="13"/>
+          <w:szCs w:val="13"/>
+        </w:rPr>
+        <w:t xml:space="preserve">e </w:t>
+      </w:r>
+      <w:r>
+        <w:t>Son of God. This is the judgment: that the</w:t>
+      </w:r>
+      <w:r>
+        <w:t xml:space="preserve"> </w:t>
+      </w:r>
+      <w:r>
+        <w:t>light has come into the world, and men loved the darkness rather than the</w:t>
+      </w:r>
+      <w:r>
+        <w:t xml:space="preserve"> </w:t>
+      </w:r>
+      <w:r>
+        <w:t>light, because their deeds were evil. For everyone who practices evil hates</w:t>
+      </w:r>
+      <w:r>
+        <w:t xml:space="preserve"> </w:t>
+      </w:r>
+      <w:r>
+        <w:t>the light and does not come to the light, for fear that his works would be</w:t>
+      </w:r>
+      <w:r>
+        <w:t xml:space="preserve"> </w:t>
+      </w:r>
+      <w:r>
+        <w:t>exposed. But whoever practices the truth comes to the light, so that his</w:t>
+      </w:r>
+      <w:r>
+        <w:t xml:space="preserve"> </w:t>
+      </w:r>
+      <w:r>
+        <w:t>works may be revealed as done in God.”</w:t>
       </w:r>
       <w:r>
         <w:t xml:space="preserve"> </w:t>
@@ -25007,7 +25120,7 @@
         <w:pStyle w:val="Heading5"/>
       </w:pPr>
       <w:r>
-        <w:t>Psalm N</w:t>
+        <w:t>Psalm 65:12bc, 8</w:t>
       </w:r>
     </w:p>
     <w:p>
@@ -25022,10 +25135,47 @@
     <w:p>
       <w:pPr>
         <w:pStyle w:val="Body"/>
-        <w:keepNext/>
-      </w:pPr>
-      <w:r>
-        <w:t>N</w:t>
+        <w:rPr>
+          <w:sz w:val="24"/>
+        </w:rPr>
+      </w:pPr>
+      <w:r>
+        <w:t>W</w:t>
+      </w:r>
+      <w:r>
+        <w:t>e passed through fire and water,</w:t>
+      </w:r>
+    </w:p>
+    <w:p>
+      <w:pPr>
+        <w:pStyle w:val="Body"/>
+      </w:pPr>
+      <w:r>
+        <w:tab/>
+        <w:t>and You brought us out to revival.</w:t>
+      </w:r>
+    </w:p>
+    <w:p>
+      <w:pPr>
+        <w:pStyle w:val="Body"/>
+        <w:rPr>
+          <w:sz w:val="24"/>
+        </w:rPr>
+      </w:pPr>
+      <w:r>
+        <w:t>Bless our God, O nations,</w:t>
+      </w:r>
+    </w:p>
+    <w:p>
+      <w:pPr>
+        <w:pStyle w:val="Body"/>
+      </w:pPr>
+      <w:r>
+        <w:tab/>
+        <w:t>and make t</w:t>
+      </w:r>
+      <w:r>
+        <w:t>he voice of His praise be heard.</w:t>
       </w:r>
     </w:p>
     <w:p>
@@ -25053,7 +25203,10 @@
         </w:rPr>
       </w:pPr>
       <w:r>
-        <w:t>N</w:t>
+        <w:t>John 3:22-36</w:t>
+      </w:r>
+      <w:r>
+        <w:t>a</w:t>
       </w:r>
     </w:p>
     <w:p>
@@ -25061,7 +25214,13 @@
         <w:pStyle w:val="Rubric"/>
       </w:pPr>
       <w:r>
-        <w:t>Stand with the fear of God. Let us hear the Holy Gospel. Bless, O Lord, the reading of the Holy Gospel, according to St. N. Blessed be He Who comes in the Name of the Lord. Our Lord, God, Saviour, and King of us all, Jesus Christ, Son of the Living God, to Whom is glory forever.</w:t>
+        <w:t>Stand with the fear of God. Let us hear the Holy Gospel. Bless, O Lord, the reading of the</w:t>
+      </w:r>
+      <w:r>
+        <w:t xml:space="preserve"> Holy Gospel, according to St. John</w:t>
+      </w:r>
+      <w:r>
+        <w:t>. Blessed be He Who comes in the Name of the Lord. Our Lord, God, Saviour, and King of us all, Jesus Christ, Son of the Living God, to Whom is glory forever.</w:t>
       </w:r>
     </w:p>
     <w:p>
@@ -25079,14 +25238,190 @@
     <w:p>
       <w:pPr>
         <w:pStyle w:val="Body"/>
-        <w:rPr>
-          <w:rFonts w:ascii="Times" w:hAnsi="Times" w:cs="Times"/>
-          <w:szCs w:val="24"/>
-        </w:rPr>
-      </w:pPr>
-      <w:r>
-        <w:lastRenderedPageBreak/>
-        <w:t xml:space="preserve">N </w:t>
+      </w:pPr>
+      <w:r>
+        <w:lastRenderedPageBreak/>
+        <w:t>After these things, Jesus came with his disciples into the land of Judea. He</w:t>
+      </w:r>
+      <w:r>
+        <w:t xml:space="preserve"> </w:t>
+      </w:r>
+      <w:r>
+        <w:t>stayed there with them, and baptized. John also was baptizing at Enon</w:t>
+      </w:r>
+      <w:r>
+        <w:t xml:space="preserve"> </w:t>
+      </w:r>
+      <w:r>
+        <w:t>near Salim, because there was much water there, and people</w:t>
+      </w:r>
+      <w:r>
+        <w:rPr>
+          <w:sz w:val="13"/>
+          <w:szCs w:val="13"/>
+        </w:rPr>
+        <w:t xml:space="preserve"> </w:t>
+      </w:r>
+      <w:r>
+        <w:t>came, and</w:t>
+      </w:r>
+      <w:r>
+        <w:t xml:space="preserve"> </w:t>
+      </w:r>
+      <w:r>
+        <w:t>[they] were baptized. (For John had not yet been thrown into prison).</w:t>
+      </w:r>
+      <w:r>
+        <w:t xml:space="preserve"> </w:t>
+      </w:r>
+      <w:r>
+        <w:t>Now, there arose a discussion on the part of John’s disciples with some</w:t>
+      </w:r>
+      <w:r>
+        <w:t xml:space="preserve"> </w:t>
+      </w:r>
+      <w:r>
+        <w:t>Jews</w:t>
+      </w:r>
+      <w:r>
+        <w:rPr>
+          <w:sz w:val="13"/>
+          <w:szCs w:val="13"/>
+        </w:rPr>
+        <w:t xml:space="preserve"> </w:t>
+      </w:r>
+      <w:r>
+        <w:t>about ceremonial washing</w:t>
+      </w:r>
+      <w:r>
+        <w:rPr>
+          <w:sz w:val="13"/>
+          <w:szCs w:val="13"/>
+        </w:rPr>
+        <w:t>h</w:t>
+      </w:r>
+      <w:r>
+        <w:t>. They came to John and said to him,</w:t>
+      </w:r>
+      <w:r>
+        <w:t xml:space="preserve"> </w:t>
+      </w:r>
+      <w:r>
+        <w:t>“Rabbi, he who was with you beyond the Jordan, to whom you bore</w:t>
+      </w:r>
+      <w:r>
+        <w:t xml:space="preserve"> </w:t>
+      </w:r>
+      <w:r>
+        <w:t>witness, behold, this one is [now] baptizing and everyone is coming to</w:t>
+      </w:r>
+      <w:r>
+        <w:t xml:space="preserve"> </w:t>
+      </w:r>
+      <w:r>
+        <w:t>him!”</w:t>
+      </w:r>
+    </w:p>
+    <w:p>
+      <w:pPr>
+        <w:pStyle w:val="Body"/>
+      </w:pPr>
+      <w:r>
+        <w:t>John answered, “No one can receive any</w:t>
+      </w:r>
+      <w:r>
+        <w:t xml:space="preserve">thing, unless it has been given </w:t>
+      </w:r>
+      <w:r>
+        <w:t>him from heaven. You yourselves testify that I said, ‘I am not the Christ,’</w:t>
+      </w:r>
+      <w:r>
+        <w:t xml:space="preserve"> </w:t>
+      </w:r>
+      <w:r>
+        <w:t>but, ‘I have been sent before him.’ He who has the bride is the</w:t>
+      </w:r>
+      <w:r>
+        <w:t xml:space="preserve"> </w:t>
+      </w:r>
+      <w:r>
+        <w:lastRenderedPageBreak/>
+        <w:t>bridegroom, but the friend of the bridegroom who stands [by] and hears</w:t>
+      </w:r>
+      <w:r>
+        <w:t xml:space="preserve"> </w:t>
+      </w:r>
+      <w:r>
+        <w:t>him rejoices greatly because of the bridegroom’s voice. And so my joy is</w:t>
+      </w:r>
+      <w:r>
+        <w:t xml:space="preserve"> </w:t>
+      </w:r>
+      <w:r>
+        <w:t>fulfilled. He must increase, but I must decrease.”</w:t>
+      </w:r>
+    </w:p>
+    <w:p>
+      <w:pPr>
+        <w:pStyle w:val="Body"/>
+      </w:pPr>
+      <w:r>
+        <w:t>He who comes from above is above all. H</w:t>
+      </w:r>
+      <w:r>
+        <w:t xml:space="preserve">e who is from the earth belongs </w:t>
+      </w:r>
+      <w:r>
+        <w:t>to the earth, and from the earth he speaks. He who comes from heaven is</w:t>
+      </w:r>
+      <w:r>
+        <w:t xml:space="preserve"> </w:t>
+      </w:r>
+      <w:r>
+        <w:t>above all. What he has seen and heard is what he bears witness to, but no</w:t>
+      </w:r>
+      <w:r>
+        <w:t xml:space="preserve"> </w:t>
+      </w:r>
+      <w:r>
+        <w:t>one accepts</w:t>
+      </w:r>
+      <w:r>
+        <w:rPr>
+          <w:sz w:val="13"/>
+          <w:szCs w:val="13"/>
+        </w:rPr>
+        <w:t xml:space="preserve"> </w:t>
+      </w:r>
+      <w:r>
+        <w:t>his testimony. He who has accepted his testimony has set his</w:t>
+      </w:r>
+      <w:r>
+        <w:t xml:space="preserve"> </w:t>
+      </w:r>
+      <w:r>
+        <w:t>seal [to this], that God is true. Indeed the one whom God has sent speaks</w:t>
+      </w:r>
+      <w:r>
+        <w:t xml:space="preserve"> </w:t>
+      </w:r>
+      <w:r>
+        <w:t>the words of God, for God gives the Spirit without measure. The Father</w:t>
+      </w:r>
+      <w:r>
+        <w:t xml:space="preserve"> </w:t>
+      </w:r>
+      <w:r>
+        <w:t>loves the Son and has given all things into his hand. The one who</w:t>
+      </w:r>
+      <w:r>
+        <w:t xml:space="preserve"> </w:t>
+      </w:r>
+      <w:r>
+        <w:t>believ</w:t>
+      </w:r>
+      <w:r>
+        <w:t xml:space="preserve">es in the Son has eternal life. </w:t>
       </w:r>
       <w:r>
         <w:rPr>
@@ -25119,6 +25454,7 @@
         </w:rPr>
       </w:pPr>
       <w:r>
+        <w:lastRenderedPageBreak/>
         <w:t xml:space="preserve">The Fourth Sunday of January </w:t>
       </w:r>
       <w:r>
@@ -25150,7 +25486,7 @@
         <w:pStyle w:val="Heading5"/>
       </w:pPr>
       <w:r>
-        <w:t>Psalm N</w:t>
+        <w:t>Psalm 77:20ab, 23</w:t>
       </w:r>
     </w:p>
     <w:p>
@@ -25172,9 +25508,47 @@
       <w:pPr>
         <w:pStyle w:val="Body"/>
         <w:keepNext/>
-      </w:pPr>
-      <w:r>
-        <w:t>N</w:t>
+        <w:rPr>
+          <w:sz w:val="24"/>
+        </w:rPr>
+      </w:pPr>
+      <w:r>
+        <w:t xml:space="preserve">[Behold,] </w:t>
+      </w:r>
+      <w:r>
+        <w:t>He struck a rock and water gushed out</w:t>
+      </w:r>
+    </w:p>
+    <w:p>
+      <w:pPr>
+        <w:pStyle w:val="Body"/>
+        <w:keepNext/>
+      </w:pPr>
+      <w:r>
+        <w:tab/>
+        <w:t>and brooks flooded.</w:t>
+      </w:r>
+    </w:p>
+    <w:p>
+      <w:pPr>
+        <w:pStyle w:val="Body"/>
+        <w:keepNext/>
+        <w:rPr>
+          <w:sz w:val="24"/>
+        </w:rPr>
+      </w:pPr>
+      <w:r>
+        <w:t>Then He commanded the clouds above,</w:t>
+      </w:r>
+    </w:p>
+    <w:p>
+      <w:pPr>
+        <w:pStyle w:val="Body"/>
+        <w:keepNext/>
+      </w:pPr>
+      <w:r>
+        <w:tab/>
+        <w:t>and opened the doors of heaven.</w:t>
       </w:r>
     </w:p>
     <w:p>
@@ -25202,8 +25576,7 @@
         </w:rPr>
       </w:pPr>
       <w:r>
-        <w:lastRenderedPageBreak/>
-        <w:t>Matthew 14:22-36</w:t>
+        <w:t>John 5:31-46</w:t>
       </w:r>
     </w:p>
     <w:p>
@@ -25211,7 +25584,13 @@
         <w:pStyle w:val="Rubric"/>
       </w:pPr>
       <w:r>
-        <w:t>Stand with the fear of God. Let us hear the Holy Gospel. Bless, O Lord, the reading of the Holy Gospel, according to St. Matthew. Blessed be He Who comes in the Name of the Lord. Our Lord, God, Saviour, and King of us all, Jesus Christ, Son of the Living God, to Whom is glory forever.</w:t>
+        <w:t xml:space="preserve">Stand with the fear of God. Let us hear the Holy Gospel. Bless, O Lord, the reading of the Holy Gospel, according to St. </w:t>
+      </w:r>
+      <w:r>
+        <w:t>John</w:t>
+      </w:r>
+      <w:r>
+        <w:t>. Blessed be He Who comes in the Name of the Lord. Our Lord, God, Saviour, and King of us all, Jesus Christ, Son of the Living God, to Whom is glory forever.</w:t>
       </w:r>
     </w:p>
     <w:p>
@@ -25231,14 +25610,163 @@
     <w:p>
       <w:pPr>
         <w:pStyle w:val="Body"/>
-        <w:rPr>
-          <w:rFonts w:ascii="Times" w:hAnsi="Times" w:cs="Times"/>
-          <w:szCs w:val="24"/>
-        </w:rPr>
-      </w:pPr>
-      <w:r>
-        <w:lastRenderedPageBreak/>
-        <w:t xml:space="preserve">N </w:t>
+      </w:pPr>
+      <w:r>
+        <w:lastRenderedPageBreak/>
+        <w:t xml:space="preserve">If I bear witness about myself, my testimony is not valid. </w:t>
+      </w:r>
+      <w:r>
+        <w:t xml:space="preserve">There I </w:t>
+      </w:r>
+      <w:r>
+        <w:t>another who bears witness to me, and I k</w:t>
+      </w:r>
+      <w:r>
+        <w:t xml:space="preserve">now that the testimony by which </w:t>
+      </w:r>
+      <w:r>
+        <w:t>he bears witness about me is true. You have sent [messengers] to John,</w:t>
+      </w:r>
+      <w:r>
+        <w:t xml:space="preserve"> </w:t>
+      </w:r>
+      <w:r>
+        <w:t>and he has testified to the truth. But the testimony which I receive is not</w:t>
+      </w:r>
+      <w:r>
+        <w:t xml:space="preserve"> </w:t>
+      </w:r>
+      <w:r>
+        <w:t>from man. However, I say these things so that you may be saved. John</w:t>
+      </w:r>
+      <w:r>
+        <w:t xml:space="preserve"> </w:t>
+      </w:r>
+      <w:r>
+        <w:t>was the burning and shining lamp, and you were willing to rejoice for a</w:t>
+      </w:r>
+      <w:r>
+        <w:t xml:space="preserve"> </w:t>
+      </w:r>
+      <w:r>
+        <w:t>while in his light. But the testimony which I have is greater than that of</w:t>
+      </w:r>
+      <w:r>
+        <w:t xml:space="preserve"> </w:t>
+      </w:r>
+      <w:r>
+        <w:t>John, because the works which the Father has given me to accomplish, the</w:t>
+      </w:r>
+      <w:r>
+        <w:t xml:space="preserve"> </w:t>
+      </w:r>
+      <w:r>
+        <w:t>very works that I do, they bear witness about me, that the Father has sent</w:t>
+      </w:r>
+      <w:r>
+        <w:t xml:space="preserve"> </w:t>
+      </w:r>
+      <w:r>
+        <w:t>me. The Father himself, who sent me, he has testified about me. You have</w:t>
+      </w:r>
+      <w:r>
+        <w:t xml:space="preserve"> </w:t>
+      </w:r>
+      <w:r>
+        <w:t>never heard his voice at any time, and you have never seen his outward</w:t>
+      </w:r>
+      <w:r>
+        <w:t xml:space="preserve"> </w:t>
+      </w:r>
+      <w:r>
+        <w:t>appearance</w:t>
+      </w:r>
+      <w:r>
+        <w:rPr>
+          <w:sz w:val="13"/>
+          <w:szCs w:val="13"/>
+        </w:rPr>
+        <w:t>c</w:t>
+      </w:r>
+      <w:r>
+        <w:t xml:space="preserve">. You do not have his word living in you, because </w:t>
+      </w:r>
+      <w:r>
+        <w:lastRenderedPageBreak/>
+        <w:t>you do not</w:t>
+      </w:r>
+      <w:r>
+        <w:t xml:space="preserve"> </w:t>
+      </w:r>
+      <w:r>
+        <w:t>believe him whom he sent.</w:t>
+      </w:r>
+    </w:p>
+    <w:p>
+      <w:pPr>
+        <w:pStyle w:val="Body"/>
+      </w:pPr>
+      <w:r>
+        <w:t xml:space="preserve">You search the Scriptures because </w:t>
+      </w:r>
+      <w:r>
+        <w:t xml:space="preserve">you think that in them you have </w:t>
+      </w:r>
+      <w:r>
+        <w:t>eternal life; and it is they that bear witness to me. Yet, you will not come</w:t>
+      </w:r>
+      <w:r>
+        <w:t xml:space="preserve"> </w:t>
+      </w:r>
+      <w:r>
+        <w:t>to me to have life. I do not receive glory from men. But I know you, that</w:t>
+      </w:r>
+      <w:r>
+        <w:t xml:space="preserve"> </w:t>
+      </w:r>
+      <w:r>
+        <w:t>you do not have God’s love in yourselves. I have come in my Father’s</w:t>
+      </w:r>
+      <w:r>
+        <w:t xml:space="preserve"> </w:t>
+      </w:r>
+      <w:r>
+        <w:t>Name, and you do not receive me. If another comes in his own name, you</w:t>
+      </w:r>
+      <w:r>
+        <w:t xml:space="preserve"> </w:t>
+      </w:r>
+      <w:r>
+        <w:t>will receive him! How can you believe, since you receive glory from one</w:t>
+      </w:r>
+      <w:r>
+        <w:t xml:space="preserve"> </w:t>
+      </w:r>
+      <w:r>
+        <w:t>another and do not seek the glory that comes from the only God?</w:t>
+      </w:r>
+    </w:p>
+    <w:p>
+      <w:pPr>
+        <w:pStyle w:val="Body"/>
+      </w:pPr>
+      <w:r>
+        <w:t>Do not think that I will accuse you</w:t>
+      </w:r>
+      <w:r>
+        <w:t xml:space="preserve"> before the Father. The one who </w:t>
+      </w:r>
+      <w:r>
+        <w:t>accuses you is in fact Moses, on whom you have set your hope. For if you</w:t>
+      </w:r>
+      <w:r>
+        <w:t xml:space="preserve"> </w:t>
+      </w:r>
+      <w:r>
+        <w:t>believed Moses, you would believe me because he wrote about me.</w:t>
+      </w:r>
+      <w:r>
+        <w:t xml:space="preserve"> </w:t>
       </w:r>
       <w:r>
         <w:rPr>
@@ -25279,7 +25807,7 @@
         <w:pStyle w:val="Heading5"/>
       </w:pPr>
       <w:r>
-        <w:t>Psalm N</w:t>
+        <w:t>Psalm 79:8, 19</w:t>
       </w:r>
     </w:p>
     <w:p>
@@ -25294,9 +25822,51 @@
     <w:p>
       <w:pPr>
         <w:pStyle w:val="Body"/>
-      </w:pPr>
-      <w:r>
-        <w:t>N</w:t>
+        <w:keepNext/>
+        <w:rPr>
+          <w:sz w:val="24"/>
+        </w:rPr>
+      </w:pPr>
+      <w:r>
+        <w:t>O Lord God of hosts, bring us back,</w:t>
+      </w:r>
+    </w:p>
+    <w:p>
+      <w:pPr>
+        <w:pStyle w:val="Body"/>
+        <w:keepNext/>
+      </w:pPr>
+      <w:r>
+        <w:tab/>
+        <w:t>and let Your face shine</w:t>
+      </w:r>
+      <w:r>
+        <w:t xml:space="preserve"> [upon us]</w:t>
+      </w:r>
+      <w:r>
+        <w:t xml:space="preserve">, and we will be saved. </w:t>
+      </w:r>
+    </w:p>
+    <w:p>
+      <w:pPr>
+        <w:pStyle w:val="Body"/>
+        <w:keepNext/>
+        <w:rPr>
+          <w:sz w:val="24"/>
+        </w:rPr>
+      </w:pPr>
+      <w:r>
+        <w:t>Then we will never turn away from You [again];</w:t>
+      </w:r>
+    </w:p>
+    <w:p>
+      <w:pPr>
+        <w:pStyle w:val="Body"/>
+        <w:keepNext/>
+      </w:pPr>
+      <w:r>
+        <w:tab/>
+        <w:t>You will revive us and we will call on Your Name.</w:t>
       </w:r>
     </w:p>
     <w:p>
@@ -25324,7 +25894,7 @@
         </w:rPr>
       </w:pPr>
       <w:r>
-        <w:t>N</w:t>
+        <w:t>John 6:47-58</w:t>
       </w:r>
     </w:p>
     <w:p>
@@ -25332,7 +25902,13 @@
         <w:pStyle w:val="Rubric"/>
       </w:pPr>
       <w:r>
-        <w:t>Stand with the fear of God. Let us hear the Holy Gospel. Bless, O Lord, the reading of the Holy Gospel, according to St. N. Blessed be He Who comes in the Name of the Lord. Our Lord, God, Saviour, and King of us all, Jesus Christ, Son of the Living God, to Whom is glory forever.</w:t>
+        <w:t xml:space="preserve">Stand with the fear of God. Let us hear the Holy Gospel. Bless, O Lord, the reading of the Holy Gospel, according to St. </w:t>
+      </w:r>
+      <w:r>
+        <w:t>John</w:t>
+      </w:r>
+      <w:r>
+        <w:t>. Blessed be He Who comes in the Name of the Lord. Our Lord, God, Saviour, and King of us all, Jesus Christ, Son of the Living God, to Whom is glory forever.</w:t>
       </w:r>
     </w:p>
     <w:p>
@@ -25353,7 +25929,143 @@
       </w:pPr>
       <w:r>
         <w:lastRenderedPageBreak/>
-        <w:t>N</w:t>
+        <w:t>Amen, amen,</w:t>
+      </w:r>
+      <w:r>
+        <w:t xml:space="preserve"> </w:t>
+      </w:r>
+      <w:r>
+        <w:t>I tell you; the one who is believing in me has eternal life. I am the bread</w:t>
+      </w:r>
+      <w:r>
+        <w:t xml:space="preserve"> </w:t>
+      </w:r>
+      <w:r>
+        <w:t>of life! Your fathers ate the manna in the wilderness, and they died. This</w:t>
+      </w:r>
+      <w:r>
+        <w:t xml:space="preserve"> </w:t>
+      </w:r>
+      <w:r>
+        <w:t>is the bread which comes down out of heaven, its purpose is that anyone</w:t>
+      </w:r>
+      <w:r>
+        <w:t xml:space="preserve"> </w:t>
+      </w:r>
+      <w:r>
+        <w:t>may eat of it and not die. I am the living bread which came down out of</w:t>
+      </w:r>
+      <w:r>
+        <w:t xml:space="preserve"> </w:t>
+      </w:r>
+      <w:r>
+        <w:t>heaven. If anyone eats of this bread, this one will live forever! Yes, the</w:t>
+      </w:r>
+      <w:r>
+        <w:t xml:space="preserve"> </w:t>
+      </w:r>
+      <w:r>
+        <w:t>bread which I will give for the life of the world is my flesh.”</w:t>
+      </w:r>
+    </w:p>
+    <w:p>
+      <w:pPr>
+        <w:pStyle w:val="Body"/>
+      </w:pPr>
+      <w:r>
+        <w:t>At this, the Jews disputed with one ano</w:t>
+      </w:r>
+      <w:r>
+        <w:t xml:space="preserve">ther, saying, “How can this man </w:t>
+      </w:r>
+      <w:r>
+        <w:t>give us his flesh to eat?”</w:t>
+      </w:r>
+    </w:p>
+    <w:p>
+      <w:pPr>
+        <w:pStyle w:val="Body"/>
+      </w:pPr>
+      <w:r>
+        <w:t>Jesus therefore said to them, “Amen, amen,</w:t>
+      </w:r>
+      <w:r>
+        <w:t xml:space="preserve"> I tell you; unless you </w:t>
+      </w:r>
+      <w:r>
+        <w:lastRenderedPageBreak/>
+        <w:t xml:space="preserve">eat the </w:t>
+      </w:r>
+      <w:r>
+        <w:t>flesh of the Son of Man and drink his blood, you do not have life in</w:t>
+      </w:r>
+      <w:r>
+        <w:t xml:space="preserve"> </w:t>
+      </w:r>
+      <w:r>
+        <w:t>yourselves. The one who eats my flesh and drinks my blood has eternal</w:t>
+      </w:r>
+      <w:r>
+        <w:t xml:space="preserve"> </w:t>
+      </w:r>
+      <w:r>
+        <w:t>life, and I will raise him up on the last day. For my flesh is food indeed,</w:t>
+      </w:r>
+      <w:r>
+        <w:t xml:space="preserve"> </w:t>
+      </w:r>
+      <w:r>
+        <w:t>and my blood is drink indeed. The one who eats my flesh and drinks my</w:t>
+      </w:r>
+      <w:r>
+        <w:t xml:space="preserve"> </w:t>
+      </w:r>
+      <w:r>
+        <w:t>blood dwells</w:t>
+      </w:r>
+      <w:r>
+        <w:rPr>
+          <w:sz w:val="13"/>
+          <w:szCs w:val="13"/>
+        </w:rPr>
+        <w:t xml:space="preserve">f </w:t>
+      </w:r>
+      <w:r>
+        <w:t>in me, and I in him. As the living Father sent me, and I live</w:t>
+      </w:r>
+      <w:r>
+        <w:t xml:space="preserve"> </w:t>
+      </w:r>
+      <w:r>
+        <w:t>because of the Father; whoever eats</w:t>
+      </w:r>
+      <w:r>
+        <w:rPr>
+          <w:sz w:val="13"/>
+          <w:szCs w:val="13"/>
+        </w:rPr>
+        <w:t xml:space="preserve">g </w:t>
+      </w:r>
+      <w:r>
+        <w:t>me will also live because of me. This</w:t>
+      </w:r>
+      <w:r>
+        <w:t xml:space="preserve"> </w:t>
+      </w:r>
+      <w:r>
+        <w:t>is the bread which came down out of heaven - not [such] as the fathers</w:t>
+      </w:r>
+      <w:r>
+        <w:t xml:space="preserve"> </w:t>
+      </w:r>
+      <w:r>
+        <w:t>[who] ate the manna and died. The one who eats this bread will live</w:t>
+      </w:r>
+      <w:r>
+        <w:t xml:space="preserve"> </w:t>
+      </w:r>
+      <w:r>
+        <w:t>forever!”</w:t>
       </w:r>
       <w:r>
         <w:t xml:space="preserve"> </w:t>
@@ -25391,7 +26103,10 @@
         <w:pStyle w:val="Heading5"/>
       </w:pPr>
       <w:r>
-        <w:t>Psalm N</w:t>
+        <w:t>Psalm</w:t>
+      </w:r>
+      <w:r>
+        <w:t xml:space="preserve"> 35:10, 11</w:t>
       </w:r>
     </w:p>
     <w:p>
@@ -25407,9 +26122,47 @@
       <w:pPr>
         <w:pStyle w:val="Body"/>
         <w:keepNext/>
-      </w:pPr>
-      <w:r>
-        <w:t>N</w:t>
+        <w:rPr>
+          <w:sz w:val="24"/>
+        </w:rPr>
+      </w:pPr>
+      <w:r>
+        <w:t>F</w:t>
+      </w:r>
+      <w:r>
+        <w:t>or the fountain of life is with You,</w:t>
+      </w:r>
+    </w:p>
+    <w:p>
+      <w:pPr>
+        <w:pStyle w:val="Body"/>
+        <w:keepNext/>
+      </w:pPr>
+      <w:r>
+        <w:tab/>
+        <w:t>and we see light in Your light.</w:t>
+      </w:r>
+    </w:p>
+    <w:p>
+      <w:pPr>
+        <w:pStyle w:val="Body"/>
+        <w:keepNext/>
+        <w:rPr>
+          <w:sz w:val="24"/>
+        </w:rPr>
+      </w:pPr>
+      <w:r>
+        <w:t>O continue Your mercy to those who know You,</w:t>
+      </w:r>
+    </w:p>
+    <w:p>
+      <w:pPr>
+        <w:pStyle w:val="Body"/>
+        <w:keepNext/>
+      </w:pPr>
+      <w:r>
+        <w:tab/>
+        <w:t>and Your righteousness to the upright in heart!</w:t>
       </w:r>
     </w:p>
     <w:p>
@@ -25437,7 +26190,7 @@
         </w:rPr>
       </w:pPr>
       <w:r>
-        <w:t>N</w:t>
+        <w:t>John 9:1-38</w:t>
       </w:r>
     </w:p>
     <w:p>
@@ -25445,7 +26198,13 @@
         <w:pStyle w:val="Rubric"/>
       </w:pPr>
       <w:r>
-        <w:t>Stand with the fear of God. Let us hear the Holy Gospel. Bless, O Lord, the reading of the Holy Gospel, according to St. N. Blessed be He Who comes in the Name of the Lord. Our Lord, God, Saviour, and King of us all, Jesus Christ, Son of the Living God, to Whom is glory forever.</w:t>
+        <w:t>Stand with the fear of God. Let us hear the Holy Gospel. Bless, O Lord, the reading of the</w:t>
+      </w:r>
+      <w:r>
+        <w:t xml:space="preserve"> Holy Gospel, according to St. John</w:t>
+      </w:r>
+      <w:r>
+        <w:t>. Blessed be He Who comes in the Name of the Lord. Our Lord, God, Saviour, and King of us all, Jesus Christ, Son of the Living God, to Whom is glory forever.</w:t>
       </w:r>
     </w:p>
     <w:p>
@@ -25463,14 +26222,497 @@
     <w:p>
       <w:pPr>
         <w:pStyle w:val="Body"/>
-        <w:rPr>
-          <w:rFonts w:ascii="Times" w:hAnsi="Times" w:cs="Times"/>
-          <w:szCs w:val="24"/>
-        </w:rPr>
-      </w:pPr>
-      <w:r>
-        <w:lastRenderedPageBreak/>
-        <w:t xml:space="preserve">N </w:t>
+      </w:pPr>
+      <w:r>
+        <w:lastRenderedPageBreak/>
+        <w:t>As Jesus</w:t>
+      </w:r>
+      <w:r>
+        <w:rPr>
+          <w:sz w:val="13"/>
+          <w:szCs w:val="13"/>
+        </w:rPr>
+        <w:t xml:space="preserve">d </w:t>
+      </w:r>
+      <w:r>
+        <w:t>was passing by, he saw a man blind from birth. His disciples</w:t>
+      </w:r>
+      <w:r>
+        <w:t xml:space="preserve"> </w:t>
+      </w:r>
+      <w:r>
+        <w:t>asked him, “Rabbi, who sinned, this man or his parents, that he was born</w:t>
+      </w:r>
+      <w:r>
+        <w:t xml:space="preserve"> </w:t>
+      </w:r>
+      <w:r>
+        <w:t>blind?”</w:t>
+      </w:r>
+      <w:r>
+        <w:t xml:space="preserve"> </w:t>
+      </w:r>
+      <w:r>
+        <w:t>Jesus answered, “Neither did this man sin, nor his parents; but [it was] in</w:t>
+      </w:r>
+      <w:r>
+        <w:t xml:space="preserve"> </w:t>
+      </w:r>
+      <w:r>
+        <w:t>order that the works of God might be revealed in him. I must do the</w:t>
+      </w:r>
+      <w:r>
+        <w:t xml:space="preserve"> </w:t>
+      </w:r>
+      <w:r>
+        <w:t>works of him who sent me while it is day. The night is coming, when no</w:t>
+      </w:r>
+      <w:r>
+        <w:t xml:space="preserve"> </w:t>
+      </w:r>
+      <w:r>
+        <w:t>one can work. While I am in the world, I am the light of the world.”</w:t>
+      </w:r>
+      <w:r>
+        <w:t xml:space="preserve"> </w:t>
+      </w:r>
+      <w:r>
+        <w:t>When he had said this, he spat on the ground, made mud with the saliva</w:t>
+      </w:r>
+      <w:r>
+        <w:t xml:space="preserve"> </w:t>
+      </w:r>
+      <w:r>
+        <w:t>and anointed the blind man’s eyes with the mud. He then said to him, “Go,</w:t>
+      </w:r>
+      <w:r>
+        <w:t xml:space="preserve"> </w:t>
+      </w:r>
+      <w:r>
+        <w:t>wash in the pool of Siloam” (which means “Sent”). And so, the man went</w:t>
+      </w:r>
+      <w:r>
+        <w:t xml:space="preserve"> </w:t>
+      </w:r>
+      <w:r>
+        <w:t>away, washed, and came back seeing. At this, the neighbors and those who</w:t>
+      </w:r>
+      <w:r>
+        <w:t xml:space="preserve"> </w:t>
+      </w:r>
+      <w:r>
+        <w:t>saw that he had been blind before said, “Is this not the man who sat and</w:t>
+      </w:r>
+      <w:r>
+        <w:t xml:space="preserve"> </w:t>
+      </w:r>
+      <w:r>
+        <w:t>begged?” Others were saying, “It is he!” Still others were saying, “He</w:t>
+      </w:r>
+      <w:r>
+        <w:t xml:space="preserve"> </w:t>
+      </w:r>
+      <w:r>
+        <w:t>looks like him.”</w:t>
+      </w:r>
+    </w:p>
+    <w:p>
+      <w:pPr>
+        <w:pStyle w:val="Body"/>
+      </w:pPr>
+      <w:r>
+        <w:lastRenderedPageBreak/>
+        <w:t>The man said, “I am he!</w:t>
+      </w:r>
+      <w:r>
+        <w:rPr>
+          <w:sz w:val="13"/>
+          <w:szCs w:val="13"/>
+        </w:rPr>
+        <w:t>a</w:t>
+      </w:r>
+      <w:r>
+        <w:t>” Therefore, the people asked him, “How were</w:t>
+      </w:r>
+      <w:r>
+        <w:t xml:space="preserve"> </w:t>
+      </w:r>
+      <w:r>
+        <w:t>your eyes opened?”</w:t>
+      </w:r>
+    </w:p>
+    <w:p>
+      <w:pPr>
+        <w:pStyle w:val="Body"/>
+      </w:pPr>
+      <w:r>
+        <w:t xml:space="preserve">He answered, “A man called Jesus made </w:t>
+      </w:r>
+      <w:r>
+        <w:t xml:space="preserve">mud, anointed my eyes, and said </w:t>
+      </w:r>
+      <w:r>
+        <w:t>to me, ‘Go to the pool of Siloam, and wash.’ And so, I went away and</w:t>
+      </w:r>
+      <w:r>
+        <w:t xml:space="preserve"> </w:t>
+      </w:r>
+      <w:r>
+        <w:t>washed, and I received sight.”</w:t>
+      </w:r>
+    </w:p>
+    <w:p>
+      <w:pPr>
+        <w:pStyle w:val="Body"/>
+      </w:pPr>
+      <w:r>
+        <w:t>Then they asked him, “Where is he?”</w:t>
+      </w:r>
+    </w:p>
+    <w:p>
+      <w:pPr>
+        <w:pStyle w:val="Body"/>
+      </w:pPr>
+      <w:r>
+        <w:t>The man replied, “I do not know.”</w:t>
+      </w:r>
+    </w:p>
+    <w:p>
+      <w:pPr>
+        <w:pStyle w:val="Body"/>
+      </w:pPr>
+      <w:r>
+        <w:t xml:space="preserve">They brought the man who had been blind to the Pharisees. </w:t>
+      </w:r>
+      <w:r>
+        <w:t xml:space="preserve">It was a </w:t>
+      </w:r>
+      <w:r>
+        <w:t>Sabbath when Jesus made the mud and opened his eyes. Again, the</w:t>
+      </w:r>
+      <w:r>
+        <w:t xml:space="preserve"> </w:t>
+      </w:r>
+      <w:r>
+        <w:t>Pharisees also asked the man how he had received his sight. He said to</w:t>
+      </w:r>
+      <w:r>
+        <w:t xml:space="preserve"> </w:t>
+      </w:r>
+      <w:r>
+        <w:t>them, “He put mud on my eyes, I washed, and I see!”</w:t>
+      </w:r>
+    </w:p>
+    <w:p>
+      <w:pPr>
+        <w:pStyle w:val="Body"/>
+      </w:pPr>
+      <w:r>
+        <w:t>At this, some of the Pharisees said, “This</w:t>
+      </w:r>
+      <w:r>
+        <w:t xml:space="preserve"> man is not from God because he </w:t>
+      </w:r>
+      <w:r>
+        <w:t>does not keep the Sabbath.” Others said, “How can a man who is a sinner</w:t>
+      </w:r>
+      <w:r>
+        <w:t xml:space="preserve"> </w:t>
+      </w:r>
+      <w:r>
+        <w:t xml:space="preserve">do such signs?” There </w:t>
+      </w:r>
+      <w:r>
+        <w:t xml:space="preserve">was division among them. </w:t>
+      </w:r>
+      <w:r>
+        <w:t xml:space="preserve">Therefore, </w:t>
+      </w:r>
+      <w:r>
+        <w:lastRenderedPageBreak/>
+        <w:t>they asked</w:t>
+      </w:r>
+      <w:r>
+        <w:t xml:space="preserve"> </w:t>
+      </w:r>
+      <w:r>
+        <w:t>the blind man again, “What do you say about him, since he opened your</w:t>
+      </w:r>
+      <w:r>
+        <w:t xml:space="preserve"> </w:t>
+      </w:r>
+      <w:r>
+        <w:t>eyes?”</w:t>
+      </w:r>
+    </w:p>
+    <w:p>
+      <w:pPr>
+        <w:pStyle w:val="Body"/>
+      </w:pPr>
+      <w:r>
+        <w:t>He said, “He is a prophet!”</w:t>
+      </w:r>
+    </w:p>
+    <w:p>
+      <w:pPr>
+        <w:pStyle w:val="Body"/>
+      </w:pPr>
+      <w:r>
+        <w:t>The Jews did not believe [the report] a</w:t>
+      </w:r>
+      <w:r>
+        <w:t xml:space="preserve">bout this man, that he had been </w:t>
+      </w:r>
+      <w:r>
+        <w:t>blind and had received his sight until they called the parents of this man</w:t>
+      </w:r>
+      <w:r>
+        <w:t xml:space="preserve"> </w:t>
+      </w:r>
+      <w:r>
+        <w:t>who had received his sight. They asked the parents, “Is this your son,</w:t>
+      </w:r>
+      <w:r>
+        <w:t xml:space="preserve"> </w:t>
+      </w:r>
+      <w:r>
+        <w:t>who you say was born blind? How then does he now see?”</w:t>
+      </w:r>
+    </w:p>
+    <w:p>
+      <w:pPr>
+        <w:pStyle w:val="Body"/>
+      </w:pPr>
+      <w:r>
+        <w:t>His parents answered, “We know that t</w:t>
+      </w:r>
+      <w:r>
+        <w:t xml:space="preserve">his is our son, and that he was </w:t>
+      </w:r>
+      <w:r>
+        <w:t>born blind. But how he now sees, we do not know; or who opened his</w:t>
+      </w:r>
+      <w:r>
+        <w:t xml:space="preserve"> </w:t>
+      </w:r>
+      <w:r>
+        <w:t>eyes, we do not know. He is of age. Ask him! He will speak for himself.”</w:t>
+      </w:r>
+    </w:p>
+    <w:p>
+      <w:pPr>
+        <w:pStyle w:val="Body"/>
+      </w:pPr>
+      <w:r>
+        <w:t>His parents said this because they feared the Jews; for the Jews had</w:t>
+      </w:r>
+      <w:r>
+        <w:t xml:space="preserve"> </w:t>
+      </w:r>
+      <w:r>
+        <w:t>already agreed that if anyone would confess Jesus as Christ, this person</w:t>
+      </w:r>
+      <w:r>
+        <w:t xml:space="preserve"> </w:t>
+      </w:r>
+      <w:r>
+        <w:t>would be expelled from the synagogue. Therefore, his parents said, “He is</w:t>
+      </w:r>
+      <w:r>
+        <w:t xml:space="preserve"> </w:t>
+      </w:r>
+      <w:r>
+        <w:t>of age. Ask him!”</w:t>
+      </w:r>
+    </w:p>
+    <w:p>
+      <w:pPr>
+        <w:pStyle w:val="Body"/>
+        <w:rPr>
+          <w:sz w:val="14"/>
+          <w:szCs w:val="14"/>
+        </w:rPr>
+      </w:pPr>
+      <w:r>
+        <w:t>And so, they called the man who had been blind a second time, and they</w:t>
+      </w:r>
+      <w:r>
+        <w:t xml:space="preserve"> </w:t>
+      </w:r>
+      <w:r>
+        <w:t>told him, “Give glory to God! We know that this man is a sinner!”</w:t>
+      </w:r>
+    </w:p>
+    <w:p>
+      <w:pPr>
+        <w:pStyle w:val="Body"/>
+      </w:pPr>
+      <w:r>
+        <w:t>At this, the man answered, “I do not know if</w:t>
+      </w:r>
+      <w:r>
+        <w:t xml:space="preserve"> he is a sinner. One thing I do </w:t>
+      </w:r>
+      <w:r>
+        <w:t>know: that though I was blind, now I see!”</w:t>
+      </w:r>
+    </w:p>
+    <w:p>
+      <w:pPr>
+        <w:pStyle w:val="Body"/>
+      </w:pPr>
+      <w:r>
+        <w:t>Again, asked him, “What did he do to you? How did he open your eyes?”</w:t>
+      </w:r>
+    </w:p>
+    <w:p>
+      <w:pPr>
+        <w:pStyle w:val="Body"/>
+      </w:pPr>
+      <w:r>
+        <w:lastRenderedPageBreak/>
+        <w:t>He answered them, “I told you already,</w:t>
+      </w:r>
+      <w:r>
+        <w:t xml:space="preserve"> and you did not listen. Why do </w:t>
+      </w:r>
+      <w:r>
+        <w:t>you want to hear it again? You do not also want to become his disciples, do</w:t>
+      </w:r>
+      <w:r>
+        <w:t xml:space="preserve"> </w:t>
+      </w:r>
+      <w:r>
+        <w:t>you?”</w:t>
+      </w:r>
+    </w:p>
+    <w:p>
+      <w:pPr>
+        <w:pStyle w:val="Body"/>
+      </w:pPr>
+      <w:r>
+        <w:t>Then they insulted him and said, “Y</w:t>
+      </w:r>
+      <w:r>
+        <w:t xml:space="preserve">ou are his disciple, but we are </w:t>
+      </w:r>
+      <w:r>
+        <w:t>disciples of Moses. We know that God has spoken to Moses; but as for</w:t>
+      </w:r>
+      <w:r>
+        <w:t xml:space="preserve"> </w:t>
+      </w:r>
+      <w:r>
+        <w:t>this man, we do not know where he comes from.”</w:t>
+      </w:r>
+    </w:p>
+    <w:p>
+      <w:pPr>
+        <w:pStyle w:val="Body"/>
+      </w:pPr>
+      <w:r>
+        <w:t>The man answered them, “How am</w:t>
+      </w:r>
+      <w:r>
+        <w:t xml:space="preserve">azing! You do not know where he </w:t>
+      </w:r>
+      <w:r>
+        <w:t>comes from, yet he opened my eyes. We know that God does not listen to</w:t>
+      </w:r>
+      <w:r>
+        <w:t xml:space="preserve"> </w:t>
+      </w:r>
+      <w:r>
+        <w:t>sinners; but if anyone is God-fearing and does his will, he listens to him.</w:t>
+      </w:r>
+      <w:r>
+        <w:t xml:space="preserve"> </w:t>
+      </w:r>
+      <w:r>
+        <w:t>Since the world began, it has never been heard of that anyone opened the</w:t>
+      </w:r>
+      <w:r>
+        <w:t xml:space="preserve"> </w:t>
+      </w:r>
+      <w:r>
+        <w:t>eyes of someone born blind. If this man were not from God, he could do</w:t>
+      </w:r>
+      <w:r>
+        <w:t xml:space="preserve"> </w:t>
+      </w:r>
+      <w:r>
+        <w:t>nothing.”</w:t>
+      </w:r>
+    </w:p>
+    <w:p>
+      <w:pPr>
+        <w:pStyle w:val="Body"/>
+      </w:pPr>
+      <w:r>
+        <w:t>They answered him, “You were born compl</w:t>
+      </w:r>
+      <w:r>
+        <w:t xml:space="preserve">etely in sins, and do you teach </w:t>
+      </w:r>
+      <w:r>
+        <w:t>us?” And they threw him out.</w:t>
+      </w:r>
+    </w:p>
+    <w:p>
+      <w:pPr>
+        <w:pStyle w:val="Body"/>
+      </w:pPr>
+      <w:r>
+        <w:t>Jesus heard that they had thrown him out</w:t>
+      </w:r>
+      <w:r>
+        <w:t xml:space="preserve">, and finding him, he said, “Do </w:t>
+      </w:r>
+      <w:r>
+        <w:t>you believe in the Son of God?”</w:t>
+      </w:r>
+    </w:p>
+    <w:p>
+      <w:pPr>
+        <w:pStyle w:val="Body"/>
+      </w:pPr>
+      <w:r>
+        <w:t>The man answered, “Who is he, Lord, that I may believe in him?”</w:t>
+      </w:r>
+    </w:p>
+    <w:p>
+      <w:pPr>
+        <w:pStyle w:val="Body"/>
+      </w:pPr>
+      <w:r>
+        <w:t>Jesus said to him, “You have seen him, an</w:t>
+      </w:r>
+      <w:r>
+        <w:t xml:space="preserve">d it is he who is speaking with </w:t>
+      </w:r>
+      <w:r>
+        <w:t>you.”</w:t>
+      </w:r>
+    </w:p>
+    <w:p>
+      <w:pPr>
+        <w:pStyle w:val="Body"/>
+      </w:pPr>
+      <w:r>
+        <w:t>Then the man said, “Lord, I believe!” and he worshiped</w:t>
+      </w:r>
+      <w:r>
+        <w:rPr>
+          <w:sz w:val="13"/>
+          <w:szCs w:val="13"/>
+        </w:rPr>
+        <w:t xml:space="preserve"> </w:t>
+      </w:r>
+      <w:r>
+        <w:t>Jesus.</w:t>
+      </w:r>
+      <w:r>
+        <w:t xml:space="preserve"> </w:t>
       </w:r>
       <w:r>
         <w:rPr>
@@ -25503,7 +26745,7 @@
           <w:rFonts w:ascii="FreeSerifAvvaShenouda" w:hAnsi="FreeSerifAvvaShenouda" w:cs="FreeSerifAvvaShenouda"/>
         </w:rPr>
       </w:pPr>
-      <w:bookmarkStart w:id="19" w:name="_Toc448696650"/>
+      <w:bookmarkStart w:id="18" w:name="_Toc448696650"/>
       <w:r>
         <w:lastRenderedPageBreak/>
         <w:t xml:space="preserve">February or </w:t>
@@ -25514,7 +26756,7 @@
         </w:rPr>
         <w:t>Ⲙϣⲓⲣ</w:t>
       </w:r>
-      <w:bookmarkEnd w:id="19"/>
+      <w:bookmarkEnd w:id="18"/>
     </w:p>
     <w:p>
       <w:pPr>
@@ -25555,7 +26797,7 @@
         <w:pStyle w:val="Heading5"/>
       </w:pPr>
       <w:r>
-        <w:t>Psalm N</w:t>
+        <w:t>Psalm 81:8, 6</w:t>
       </w:r>
     </w:p>
     <w:p>
@@ -25577,9 +26819,68 @@
       <w:pPr>
         <w:pStyle w:val="Body"/>
         <w:keepNext/>
-      </w:pPr>
-      <w:r>
-        <w:t>N</w:t>
+        <w:rPr>
+          <w:sz w:val="24"/>
+        </w:rPr>
+      </w:pPr>
+      <w:r>
+        <w:t>Arise, O God, judge the earth,</w:t>
+      </w:r>
+    </w:p>
+    <w:p>
+      <w:pPr>
+        <w:pStyle w:val="Body"/>
+        <w:keepNext/>
+        <w:rPr>
+          <w:rFonts w:ascii="Times New Roman" w:hAnsi="Times New Roman" w:cs="Times New Roman"/>
+          <w:szCs w:val="24"/>
+        </w:rPr>
+      </w:pPr>
+      <w:r>
+        <w:tab/>
+        <w:t>for You will inherit all the nations</w:t>
+      </w:r>
+      <w:r>
+        <w:rPr>
+          <w:rFonts w:ascii="Times New Roman" w:hAnsi="Times New Roman" w:cs="Times New Roman"/>
+          <w:szCs w:val="24"/>
+        </w:rPr>
+        <w:t xml:space="preserve"> </w:t>
+      </w:r>
+    </w:p>
+    <w:p>
+      <w:pPr>
+        <w:pStyle w:val="Body"/>
+        <w:keepNext/>
+        <w:rPr>
+          <w:sz w:val="24"/>
+        </w:rPr>
+      </w:pPr>
+      <w:r>
+        <w:t>I said, “you are gods</w:t>
+      </w:r>
+    </w:p>
+    <w:p>
+      <w:pPr>
+        <w:pStyle w:val="Body"/>
+        <w:keepNext/>
+        <w:rPr>
+          <w:rFonts w:ascii="Times New Roman" w:hAnsi="Times New Roman" w:cs="Times New Roman"/>
+          <w:szCs w:val="24"/>
+        </w:rPr>
+      </w:pPr>
+      <w:r>
+        <w:tab/>
+        <w:t xml:space="preserve">and all </w:t>
+      </w:r>
+      <w:r>
+        <w:t xml:space="preserve">of you are </w:t>
+      </w:r>
+      <w:r>
+        <w:t>sons of the Most High.</w:t>
+      </w:r>
+      <w:r>
+        <w:t>”</w:t>
       </w:r>
     </w:p>
     <w:p>
@@ -25607,7 +26908,7 @@
         </w:rPr>
       </w:pPr>
       <w:r>
-        <w:t>Matthew 14:22-36</w:t>
+        <w:t>John 6:15-21</w:t>
       </w:r>
     </w:p>
     <w:p>
@@ -25615,7 +26916,13 @@
         <w:pStyle w:val="Rubric"/>
       </w:pPr>
       <w:r>
-        <w:t>Stand with the fear of God. Let us hear the Holy Gospel. Bless, O Lord, the reading of the Holy Gospel, according to St. Matthew. Blessed be He Who comes in the Name of the Lord. Our Lord, God, Saviour, and King of us all, Jesus Christ, Son of the Living God, to Whom is glory forever.</w:t>
+        <w:t xml:space="preserve">Stand with the fear of God. Let us hear the Holy Gospel. Bless, O Lord, the reading of the Holy Gospel, according to St. </w:t>
+      </w:r>
+      <w:r>
+        <w:t>John</w:t>
+      </w:r>
+      <w:r>
+        <w:t>. Blessed be He Who comes in the Name of the Lord. Our Lord, God, Saviour, and King of us all, Jesus Christ, Son of the Living God, to Whom is glory forever.</w:t>
       </w:r>
     </w:p>
     <w:p>
@@ -25635,14 +26942,106 @@
     <w:p>
       <w:pPr>
         <w:pStyle w:val="Body"/>
-        <w:rPr>
-          <w:rFonts w:ascii="Times" w:hAnsi="Times" w:cs="Times"/>
-          <w:szCs w:val="24"/>
-        </w:rPr>
-      </w:pPr>
-      <w:r>
-        <w:lastRenderedPageBreak/>
-        <w:t xml:space="preserve">N </w:t>
+      </w:pPr>
+      <w:r>
+        <w:lastRenderedPageBreak/>
+        <w:t>Jesus therefore, perceiving that they were about to come and take</w:t>
+      </w:r>
+      <w:r>
+        <w:t xml:space="preserve"> </w:t>
+      </w:r>
+      <w:r>
+        <w:t>him by force in order to make him king, withdrew again to the mountain</w:t>
+      </w:r>
+      <w:r>
+        <w:t xml:space="preserve"> </w:t>
+      </w:r>
+      <w:r>
+        <w:t>by himself.</w:t>
+      </w:r>
+    </w:p>
+    <w:p>
+      <w:pPr>
+        <w:pStyle w:val="Body"/>
+      </w:pPr>
+      <w:r>
+        <w:t xml:space="preserve">When evening came, his disciples went down to the sea </w:t>
+      </w:r>
+      <w:r>
+        <w:t xml:space="preserve">where they got </w:t>
+      </w:r>
+      <w:r>
+        <w:t>into the boat and headed across the sea to Capernaum. It was now dark,</w:t>
+      </w:r>
+      <w:r>
+        <w:t xml:space="preserve"> </w:t>
+      </w:r>
+      <w:r>
+        <w:t>and Jesus had not returned to them. Because a great wind was blowing,</w:t>
+      </w:r>
+      <w:r>
+        <w:t xml:space="preserve"> </w:t>
+      </w:r>
+      <w:r>
+        <w:lastRenderedPageBreak/>
+        <w:t>the sea became rough. After rowing about three or four miles,</w:t>
+      </w:r>
+      <w:r>
+        <w:rPr>
+          <w:sz w:val="13"/>
+          <w:szCs w:val="13"/>
+        </w:rPr>
+        <w:t xml:space="preserve"> </w:t>
+      </w:r>
+      <w:r>
+        <w:t>the</w:t>
+      </w:r>
+      <w:r>
+        <w:t xml:space="preserve"> </w:t>
+      </w:r>
+      <w:r>
+        <w:t>disciples</w:t>
+      </w:r>
+      <w:r>
+        <w:rPr>
+          <w:sz w:val="13"/>
+          <w:szCs w:val="13"/>
+        </w:rPr>
+        <w:t xml:space="preserve"> </w:t>
+      </w:r>
+      <w:r>
+        <w:t>saw Jesus walking on the sea and approaching the boat. And they</w:t>
+      </w:r>
+      <w:r>
+        <w:t xml:space="preserve"> </w:t>
+      </w:r>
+      <w:r>
+        <w:t>were frightened, but Jesus said to them, “It is I!</w:t>
+      </w:r>
+      <w:r>
+        <w:rPr>
+          <w:sz w:val="13"/>
+          <w:szCs w:val="13"/>
+        </w:rPr>
+        <w:t xml:space="preserve"> </w:t>
+      </w:r>
+      <w:r>
+        <w:t>Do not be afraid!” At</w:t>
+      </w:r>
+      <w:r>
+        <w:t xml:space="preserve"> </w:t>
+      </w:r>
+      <w:r>
+        <w:t>this, they were willing to receive him into the boat, and immediately, the</w:t>
+      </w:r>
+      <w:r>
+        <w:t xml:space="preserve"> </w:t>
+      </w:r>
+      <w:r>
+        <w:t>boat reached the shore where they were going.</w:t>
+      </w:r>
+      <w:r>
+        <w:t xml:space="preserve"> </w:t>
       </w:r>
       <w:r>
         <w:rPr>
@@ -25683,7 +27082,7 @@
         <w:pStyle w:val="Heading5"/>
       </w:pPr>
       <w:r>
-        <w:t>Psalm N</w:t>
+        <w:t>Psalm 118:105, 135</w:t>
       </w:r>
     </w:p>
     <w:p>
@@ -25698,9 +27097,45 @@
     <w:p>
       <w:pPr>
         <w:pStyle w:val="Body"/>
-      </w:pPr>
-      <w:r>
-        <w:t>N</w:t>
+        <w:keepNext/>
+        <w:rPr>
+          <w:sz w:val="24"/>
+        </w:rPr>
+      </w:pPr>
+      <w:r>
+        <w:t>Your word is a lamp to my feet,</w:t>
+      </w:r>
+    </w:p>
+    <w:p>
+      <w:pPr>
+        <w:pStyle w:val="Body"/>
+        <w:keepNext/>
+      </w:pPr>
+      <w:r>
+        <w:tab/>
+        <w:t>and a light to my paths.</w:t>
+      </w:r>
+    </w:p>
+    <w:p>
+      <w:pPr>
+        <w:pStyle w:val="Body"/>
+        <w:keepNext/>
+        <w:rPr>
+          <w:sz w:val="24"/>
+        </w:rPr>
+      </w:pPr>
+      <w:r>
+        <w:t>Make Your face shine upon Your servant,</w:t>
+      </w:r>
+    </w:p>
+    <w:p>
+      <w:pPr>
+        <w:pStyle w:val="Body"/>
+        <w:keepNext/>
+      </w:pPr>
+      <w:r>
+        <w:tab/>
+        <w:t>and teach me Your statutes.</w:t>
       </w:r>
     </w:p>
     <w:p>
@@ -25728,7 +27163,8 @@
         </w:rPr>
       </w:pPr>
       <w:r>
-        <w:t>N</w:t>
+        <w:lastRenderedPageBreak/>
+        <w:t>John 8:51-59</w:t>
       </w:r>
     </w:p>
     <w:p>
@@ -25736,7 +27172,13 @@
         <w:pStyle w:val="Rubric"/>
       </w:pPr>
       <w:r>
-        <w:t>Stand with the fear of God. Let us hear the Holy Gospel. Bless, O Lord, the reading of the Holy Gospel, according to St. N. Blessed be He Who comes in the Name of the Lord. Our Lord, God, Saviour, and King of us all, Jesus Christ, Son of the Living God, to Whom is glory forever.</w:t>
+        <w:t>Stand with the fear of God. Let us hear the Holy Gospel. Bless, O Lord, the reading of the</w:t>
+      </w:r>
+      <w:r>
+        <w:t xml:space="preserve"> Holy Gospel, according to St. John</w:t>
+      </w:r>
+      <w:r>
+        <w:t>. Blessed be He Who comes in the Name of the Lord. Our Lord, God, Saviour, and King of us all, Jesus Christ, Son of the Living God, to Whom is glory forever.</w:t>
       </w:r>
     </w:p>
     <w:p>
@@ -25757,7 +27199,133 @@
       </w:pPr>
       <w:r>
         <w:lastRenderedPageBreak/>
-        <w:t>N</w:t>
+        <w:t>Amen, amen, I tell you; whoever keeps my word will never</w:t>
+      </w:r>
+      <w:r>
+        <w:t xml:space="preserve"> </w:t>
+      </w:r>
+      <w:r>
+        <w:t>see death.”</w:t>
+      </w:r>
+    </w:p>
+    <w:p>
+      <w:pPr>
+        <w:pStyle w:val="Body"/>
+      </w:pPr>
+      <w:r>
+        <w:t>Then the Jews said to him, “Now</w:t>
+      </w:r>
+      <w:r>
+        <w:t xml:space="preserve"> we know that you have a demon! </w:t>
+      </w:r>
+      <w:r>
+        <w:t>Abraham died, and [so did] the prophets; and [yet] you say, ‘whoever</w:t>
+      </w:r>
+      <w:r>
+        <w:t xml:space="preserve"> </w:t>
+      </w:r>
+      <w:r>
+        <w:t>keeps my word will never see death.’ Are you greater than our father,</w:t>
+      </w:r>
+      <w:r>
+        <w:t xml:space="preserve"> </w:t>
+      </w:r>
+      <w:r>
+        <w:t>Abraham, who died? The prophets died [too]. Who do you claim to be?”</w:t>
+      </w:r>
+    </w:p>
+    <w:p>
+      <w:pPr>
+        <w:pStyle w:val="Body"/>
+      </w:pPr>
+      <w:r>
+        <w:t>Jesus answered, “If I glorify myself, my gl</w:t>
+      </w:r>
+      <w:r>
+        <w:t xml:space="preserve">ory is nothing. It is my Father </w:t>
+      </w:r>
+      <w:r>
+        <w:t>who glorifies me, of whom you say that he is our God. You have not</w:t>
+      </w:r>
+      <w:r>
+        <w:t xml:space="preserve"> </w:t>
+      </w:r>
+      <w:r>
+        <w:t xml:space="preserve">known him, but I know him. If I said, ‘I do not know him,’ I would be </w:t>
+      </w:r>
+      <w:r>
+        <w:lastRenderedPageBreak/>
+        <w:t>like</w:t>
+      </w:r>
+      <w:r>
+        <w:t xml:space="preserve"> </w:t>
+      </w:r>
+      <w:r>
+        <w:t>you, a liar. But I [do] know him, and I keep his word. Your father</w:t>
+      </w:r>
+      <w:r>
+        <w:t xml:space="preserve"> </w:t>
+      </w:r>
+      <w:r>
+        <w:t>Abraham rejoiced to see my day. He saw it, and was glad!”</w:t>
+      </w:r>
+    </w:p>
+    <w:p>
+      <w:pPr>
+        <w:pStyle w:val="Body"/>
+      </w:pPr>
+      <w:r>
+        <w:t>At this, the Jews said to him, “You are no</w:t>
+      </w:r>
+      <w:r>
+        <w:t xml:space="preserve">t yet fifty years old, and have </w:t>
+      </w:r>
+      <w:r>
+        <w:t>you seen Abraham?”</w:t>
+      </w:r>
+    </w:p>
+    <w:p>
+      <w:pPr>
+        <w:pStyle w:val="Body"/>
+      </w:pPr>
+      <w:r>
+        <w:t>Jesus said to them, “Amen, amen, I tell you; befor</w:t>
+      </w:r>
+      <w:r>
+        <w:t xml:space="preserve">e Abraham came into </w:t>
+      </w:r>
+      <w:r>
+        <w:t>existence, I am.</w:t>
+      </w:r>
+      <w:r>
+        <w:rPr>
+          <w:sz w:val="13"/>
+          <w:szCs w:val="13"/>
+        </w:rPr>
+        <w:t>b</w:t>
+      </w:r>
+      <w:r>
+        <w:t>”</w:t>
+      </w:r>
+    </w:p>
+    <w:p>
+      <w:pPr>
+        <w:pStyle w:val="Body"/>
+      </w:pPr>
+      <w:r>
+        <w:t>Therefore, they took up stones to throw at</w:t>
+      </w:r>
+      <w:r>
+        <w:t xml:space="preserve"> him, but Jesus was hidden, and </w:t>
+      </w:r>
+      <w:r>
+        <w:t>having gone through their midst and so passing by, he went out of the</w:t>
+      </w:r>
+      <w:r>
+        <w:t xml:space="preserve"> </w:t>
+      </w:r>
+      <w:r>
+        <w:t>temple.</w:t>
       </w:r>
       <w:r>
         <w:t xml:space="preserve"> </w:t>
@@ -25795,7 +27363,7 @@
         <w:pStyle w:val="Heading5"/>
       </w:pPr>
       <w:r>
-        <w:t>Psalm N</w:t>
+        <w:t>Psalm 95:6, 4</w:t>
       </w:r>
     </w:p>
     <w:p>
@@ -25811,9 +27379,44 @@
       <w:pPr>
         <w:pStyle w:val="Body"/>
         <w:keepNext/>
-      </w:pPr>
-      <w:r>
-        <w:t>N</w:t>
+        <w:rPr>
+          <w:sz w:val="24"/>
+        </w:rPr>
+      </w:pPr>
+      <w:r>
+        <w:t>Confession and beauty are before Him;</w:t>
+      </w:r>
+    </w:p>
+    <w:p>
+      <w:pPr>
+        <w:pStyle w:val="Body"/>
+        <w:keepNext/>
+      </w:pPr>
+      <w:r>
+        <w:tab/>
+        <w:t>holiness and majesty are in His sanctuary.</w:t>
+      </w:r>
+    </w:p>
+    <w:p>
+      <w:pPr>
+        <w:pStyle w:val="Body"/>
+        <w:keepNext/>
+        <w:rPr>
+          <w:sz w:val="24"/>
+        </w:rPr>
+      </w:pPr>
+      <w:r>
+        <w:t>For the Lord is great, and very much praiseworthy;</w:t>
+      </w:r>
+    </w:p>
+    <w:p>
+      <w:pPr>
+        <w:pStyle w:val="Body"/>
+        <w:keepNext/>
+      </w:pPr>
+      <w:r>
+        <w:tab/>
+        <w:t>He is to be feared above all gods,</w:t>
       </w:r>
     </w:p>
     <w:p>
@@ -25841,8 +27444,7 @@
         </w:rPr>
       </w:pPr>
       <w:r>
-        <w:lastRenderedPageBreak/>
-        <w:t>N</w:t>
+        <w:t>John 6:22-27</w:t>
       </w:r>
     </w:p>
     <w:p>
@@ -25850,7 +27452,13 @@
         <w:pStyle w:val="Rubric"/>
       </w:pPr>
       <w:r>
-        <w:t>Stand with the fear of God. Let us hear the Holy Gospel. Bless, O Lord, the reading of the Holy Gospel, according to St. N. Blessed be He Who comes in the Name of the Lord. Our Lord, God, Saviour, and King of us all, Jesus Christ, Son of the Living God, to Whom is glory forever.</w:t>
+        <w:t>Stand with the fear of God. Let us hear the Holy Gospel. Bless, O Lord, the reading of the</w:t>
+      </w:r>
+      <w:r>
+        <w:t xml:space="preserve"> Holy Gospel, according to St. John</w:t>
+      </w:r>
+      <w:r>
+        <w:t>. Blessed be He Who comes in the Name of the Lord. Our Lord, God, Saviour, and King of us all, Jesus Christ, Son of the Living God, to Whom is glory forever.</w:t>
       </w:r>
     </w:p>
     <w:p>
@@ -25868,14 +27476,115 @@
     <w:p>
       <w:pPr>
         <w:pStyle w:val="Body"/>
-        <w:rPr>
-          <w:rFonts w:ascii="Times" w:hAnsi="Times" w:cs="Times"/>
-          <w:szCs w:val="24"/>
-        </w:rPr>
-      </w:pPr>
-      <w:r>
-        <w:lastRenderedPageBreak/>
-        <w:t xml:space="preserve">N </w:t>
+      </w:pPr>
+      <w:r>
+        <w:lastRenderedPageBreak/>
+        <w:t>On the next day, the multitude that stood on the other side of the sea saw</w:t>
+      </w:r>
+      <w:r>
+        <w:t xml:space="preserve"> </w:t>
+      </w:r>
+      <w:r>
+        <w:t>that there was no other boat there, except the one in which his disciples</w:t>
+      </w:r>
+      <w:r>
+        <w:t xml:space="preserve"> </w:t>
+      </w:r>
+      <w:r>
+        <w:t xml:space="preserve">had embarked, and that Jesus had not entered with his </w:t>
+      </w:r>
+      <w:r>
+        <w:lastRenderedPageBreak/>
+        <w:t>disciples into the</w:t>
+      </w:r>
+      <w:r>
+        <w:t xml:space="preserve"> </w:t>
+      </w:r>
+      <w:r>
+        <w:t>boat, but that his disciples had gone away alone. However, [a few] boats</w:t>
+      </w:r>
+      <w:r>
+        <w:t xml:space="preserve"> </w:t>
+      </w:r>
+      <w:r>
+        <w:t>from Tiberias landed near the place where the people had eaten the bread</w:t>
+      </w:r>
+      <w:r>
+        <w:t xml:space="preserve"> </w:t>
+      </w:r>
+      <w:r>
+        <w:t xml:space="preserve">after the Lord had given thanks. And so, when </w:t>
+      </w:r>
+      <w:r>
+        <w:lastRenderedPageBreak/>
+        <w:t>the multitude noticed that</w:t>
+      </w:r>
+      <w:r>
+        <w:t xml:space="preserve"> </w:t>
+      </w:r>
+      <w:r>
+        <w:t>neither Jesus nor his disciples was not there, they got into the boats and</w:t>
+      </w:r>
+      <w:r>
+        <w:t xml:space="preserve"> </w:t>
+      </w:r>
+      <w:r>
+        <w:t xml:space="preserve">went to Capernaum to seek Jesus. When </w:t>
+      </w:r>
+      <w:r>
+        <w:t xml:space="preserve">they found him on the other side </w:t>
+      </w:r>
+      <w:r>
+        <w:t>of the sea, they asked him, “Rabbi, when did you arrive here?”</w:t>
+      </w:r>
+    </w:p>
+    <w:p>
+      <w:pPr>
+        <w:pStyle w:val="Body"/>
+      </w:pPr>
+      <w:r>
+        <w:t>Jesus answered them, “Amen, amen, I tel</w:t>
+      </w:r>
+      <w:r>
+        <w:t xml:space="preserve">l you; you seek me, not </w:t>
+      </w:r>
+      <w:r>
+        <w:lastRenderedPageBreak/>
+        <w:t xml:space="preserve">because </w:t>
+      </w:r>
+      <w:r>
+        <w:t>you saw signs, but because you ate of the loaves and were satisfied. Do</w:t>
+      </w:r>
+      <w:r>
+        <w:t xml:space="preserve"> </w:t>
+      </w:r>
+      <w:r>
+        <w:t>not work for the food which perishes, but for the food which remains to</w:t>
+      </w:r>
+      <w:r>
+        <w:t xml:space="preserve"> </w:t>
+      </w:r>
+      <w:r>
+        <w:t>eternal life, which the Son of Man will give to you. For the Father has</w:t>
+      </w:r>
+      <w:r>
+        <w:t xml:space="preserve"> </w:t>
+      </w:r>
+      <w:r>
+        <w:t>sealed</w:t>
+      </w:r>
+      <w:r>
+        <w:rPr>
+          <w:sz w:val="13"/>
+          <w:szCs w:val="13"/>
+        </w:rPr>
+        <w:t xml:space="preserve"> </w:t>
+      </w:r>
+      <w:r>
+        <w:t>him – [even] God!”</w:t>
+      </w:r>
+      <w:r>
+        <w:t xml:space="preserve"> </w:t>
       </w:r>
       <w:r>
         <w:rPr>
@@ -25898,7 +27607,6 @@
         </w:sectPr>
       </w:pPr>
     </w:p>
-    <w:p/>
     <w:p>
       <w:pPr>
         <w:pStyle w:val="Heading3"/>
@@ -25907,6 +27615,7 @@
         </w:rPr>
       </w:pPr>
       <w:r>
+        <w:lastRenderedPageBreak/>
         <w:t xml:space="preserve">The Second Sunday of February </w:t>
       </w:r>
       <w:r>
@@ -25938,7 +27647,7 @@
         <w:pStyle w:val="Heading5"/>
       </w:pPr>
       <w:r>
-        <w:t>Psalm N</w:t>
+        <w:t>Psalm 14:1, 2</w:t>
       </w:r>
     </w:p>
     <w:p>
@@ -25959,10 +27668,38 @@
     <w:p>
       <w:pPr>
         <w:pStyle w:val="Body"/>
-        <w:keepNext/>
-      </w:pPr>
-      <w:r>
-        <w:t>N</w:t>
+        <w:rPr>
+          <w:sz w:val="24"/>
+        </w:rPr>
+      </w:pPr>
+      <w:r>
+        <w:t>O Lord, who will dwell in Your tabernacle,</w:t>
+      </w:r>
+    </w:p>
+    <w:p>
+      <w:pPr>
+        <w:pStyle w:val="Body"/>
+      </w:pPr>
+      <w:r>
+        <w:tab/>
+        <w:t>or who will live on Your holy mountain?</w:t>
+      </w:r>
+    </w:p>
+    <w:p>
+      <w:pPr>
+        <w:pStyle w:val="Body"/>
+      </w:pPr>
+      <w:r>
+        <w:t>He who walks blamelessly, and works righteousness,</w:t>
+      </w:r>
+    </w:p>
+    <w:p>
+      <w:pPr>
+        <w:pStyle w:val="Body"/>
+      </w:pPr>
+      <w:r>
+        <w:tab/>
+        <w:t>who speaks truth in his heart.</w:t>
       </w:r>
     </w:p>
     <w:p>
@@ -25990,7 +27727,7 @@
         </w:rPr>
       </w:pPr>
       <w:r>
-        <w:t>Matthew 14:22-36</w:t>
+        <w:t>John 4:46-53</w:t>
       </w:r>
     </w:p>
     <w:p>
@@ -25998,7 +27735,13 @@
         <w:pStyle w:val="Rubric"/>
       </w:pPr>
       <w:r>
-        <w:t>Stand with the fear of God. Let us hear the Holy Gospel. Bless, O Lord, the reading of the Holy Gospel, according to St. Matthew. Blessed be He Who comes in the Name of the Lord. Our Lord, God, Saviour, and King of us all, Jesus Christ, Son of the Living God, to Whom is glory forever.</w:t>
+        <w:t xml:space="preserve">Stand with the fear of God. Let us hear the Holy Gospel. Bless, O Lord, the reading of the Holy Gospel, according to St. </w:t>
+      </w:r>
+      <w:r>
+        <w:t>John</w:t>
+      </w:r>
+      <w:r>
+        <w:t>. Blessed be He Who comes in the Name of the Lord. Our Lord, God, Saviour, and King of us all, Jesus Christ, Son of the Living God, to Whom is glory forever.</w:t>
       </w:r>
     </w:p>
     <w:p>
@@ -26018,14 +27761,132 @@
     <w:p>
       <w:pPr>
         <w:pStyle w:val="Body"/>
-        <w:rPr>
-          <w:rFonts w:ascii="Times" w:hAnsi="Times" w:cs="Times"/>
-          <w:szCs w:val="24"/>
-        </w:rPr>
-      </w:pPr>
-      <w:r>
-        <w:lastRenderedPageBreak/>
-        <w:t xml:space="preserve">N </w:t>
+      </w:pPr>
+      <w:r>
+        <w:lastRenderedPageBreak/>
+        <w:t>Therefore, Jesus returned to Cana of Galilee where he had turned the</w:t>
+      </w:r>
+      <w:r>
+        <w:t xml:space="preserve"> </w:t>
+      </w:r>
+      <w:r>
+        <w:t>water into wine. Now, there was a certain royal official whose son was sick</w:t>
+      </w:r>
+      <w:r>
+        <w:t xml:space="preserve"> </w:t>
+      </w:r>
+      <w:r>
+        <w:t>at Capernaum. When he heard that Jesus had come out of Judea into</w:t>
+      </w:r>
+      <w:r>
+        <w:t xml:space="preserve"> </w:t>
+      </w:r>
+      <w:r>
+        <w:t>Galilee, he went to him and begged him that he would come down and heal</w:t>
+      </w:r>
+      <w:r>
+        <w:t xml:space="preserve"> </w:t>
+      </w:r>
+      <w:r>
+        <w:t>his son, for he was at the point of death. Jesus then said to him, “Unless</w:t>
+      </w:r>
+      <w:r>
+        <w:t xml:space="preserve"> </w:t>
+      </w:r>
+      <w:r>
+        <w:t>you see signs and wonders, you will never believe!”</w:t>
+      </w:r>
+    </w:p>
+    <w:p>
+      <w:pPr>
+        <w:pStyle w:val="Body"/>
+      </w:pPr>
+      <w:r>
+        <w:t>The nobleman said to him, “Sir</w:t>
+      </w:r>
+      <w:r>
+        <w:rPr>
+          <w:sz w:val="13"/>
+          <w:szCs w:val="13"/>
+        </w:rPr>
+        <w:t>a</w:t>
+      </w:r>
+      <w:r>
+        <w:t xml:space="preserve">, come down before my child dies.” </w:t>
+      </w:r>
+      <w:r>
+        <w:lastRenderedPageBreak/>
+        <w:t xml:space="preserve">Jesus </w:t>
+      </w:r>
+      <w:r>
+        <w:t>told him, “Go on your way. Your son lives.” The man believed the word</w:t>
+      </w:r>
+      <w:r>
+        <w:t xml:space="preserve"> </w:t>
+      </w:r>
+      <w:r>
+        <w:t>that Jesus spoke to him and he went on his way. Even as he was on the</w:t>
+      </w:r>
+      <w:r>
+        <w:t xml:space="preserve"> </w:t>
+      </w:r>
+      <w:r>
+        <w:t>way, his servants met him and told him the news: “Your child lives!” He</w:t>
+      </w:r>
+      <w:r>
+        <w:t xml:space="preserve"> </w:t>
+      </w:r>
+      <w:r>
+        <w:t>asked them the hour when the boy had begun to get better. Then, they told</w:t>
+      </w:r>
+      <w:r>
+        <w:t xml:space="preserve"> </w:t>
+      </w:r>
+      <w:r>
+        <w:t>him, “Yesterday at the seventh hour,</w:t>
+      </w:r>
+      <w:r>
+        <w:rPr>
+          <w:sz w:val="13"/>
+          <w:szCs w:val="13"/>
+        </w:rPr>
+        <w:t xml:space="preserve"> </w:t>
+      </w:r>
+      <w:r>
+        <w:t>the fever left him!” And so, the</w:t>
+      </w:r>
+      <w:r>
+        <w:t xml:space="preserve"> </w:t>
+      </w:r>
+      <w:r>
+        <w:t>father learned</w:t>
+      </w:r>
+      <w:r>
+        <w:rPr>
+          <w:sz w:val="13"/>
+          <w:szCs w:val="13"/>
+        </w:rPr>
+        <w:t xml:space="preserve">c </w:t>
+      </w:r>
+      <w:r>
+        <w:t>that it was at that [very] hour in which Jesus had said to</w:t>
+      </w:r>
+      <w:r>
+        <w:t xml:space="preserve"> </w:t>
+      </w:r>
+      <w:r>
+        <w:t xml:space="preserve">him, “Your son lives.” And he </w:t>
+      </w:r>
+      <w:r>
+        <w:lastRenderedPageBreak/>
+        <w:t xml:space="preserve">believed, along with his whole </w:t>
+      </w:r>
+      <w:r>
+        <w:lastRenderedPageBreak/>
+        <w:t>household.</w:t>
+      </w:r>
+      <w:r>
+        <w:t xml:space="preserve"> </w:t>
       </w:r>
       <w:r>
         <w:rPr>
@@ -26066,7 +27927,10 @@
         <w:pStyle w:val="Heading5"/>
       </w:pPr>
       <w:r>
-        <w:t>Psalm N</w:t>
+        <w:t xml:space="preserve">Psalm </w:t>
+      </w:r>
+      <w:r>
+        <w:t>23:3, 4a</w:t>
       </w:r>
     </w:p>
     <w:p>
@@ -26081,9 +27945,32 @@
     <w:p>
       <w:pPr>
         <w:pStyle w:val="Body"/>
-      </w:pPr>
-      <w:r>
-        <w:t>N</w:t>
+        <w:rPr>
+          <w:sz w:val="24"/>
+        </w:rPr>
+      </w:pPr>
+      <w:r>
+        <w:t>Who will ascend into the mountain of the Lord,</w:t>
+      </w:r>
+    </w:p>
+    <w:p>
+      <w:pPr>
+        <w:pStyle w:val="Body"/>
+      </w:pPr>
+      <w:r>
+        <w:tab/>
+        <w:t>or who will stand in His holy place?</w:t>
+      </w:r>
+    </w:p>
+    <w:p>
+      <w:pPr>
+        <w:pStyle w:val="Body"/>
+      </w:pPr>
+      <w:r>
+        <w:t>He who h</w:t>
+      </w:r>
+      <w:r>
+        <w:t>as clean hands and a pure heart.</w:t>
       </w:r>
     </w:p>
     <w:p>
@@ -26111,7 +27998,7 @@
         </w:rPr>
       </w:pPr>
       <w:r>
-        <w:t>N</w:t>
+        <w:t>John 3:17-21</w:t>
       </w:r>
     </w:p>
     <w:p>
@@ -26140,7 +28027,75 @@
       </w:pPr>
       <w:r>
         <w:lastRenderedPageBreak/>
-        <w:t>N</w:t>
+        <w:t>For God did not send his Son into</w:t>
+      </w:r>
+      <w:r>
+        <w:t xml:space="preserve"> </w:t>
+      </w:r>
+      <w:r>
+        <w:t xml:space="preserve">the world to judge the world, but so that the world should be </w:t>
+      </w:r>
+      <w:r>
+        <w:t xml:space="preserve">saved </w:t>
+      </w:r>
+      <w:r>
+        <w:t>through him. The one believing in him is not judged, but whoever does</w:t>
+      </w:r>
+      <w:r>
+        <w:t xml:space="preserve"> </w:t>
+      </w:r>
+      <w:r>
+        <w:t>not believe has already been judged, because he has not believed in the</w:t>
+      </w:r>
+      <w:r>
+        <w:t xml:space="preserve"> </w:t>
+      </w:r>
+      <w:r>
+        <w:t>Name of the only-begotten</w:t>
+      </w:r>
+      <w:r>
+        <w:rPr>
+          <w:sz w:val="13"/>
+          <w:szCs w:val="13"/>
+        </w:rPr>
+        <w:t xml:space="preserve">e </w:t>
+      </w:r>
+      <w:r>
+        <w:t>Son of God. This is the judgment: that the</w:t>
+      </w:r>
+      <w:r>
+        <w:t xml:space="preserve"> </w:t>
+      </w:r>
+      <w:r>
+        <w:t xml:space="preserve">light has come into the world, and </w:t>
+      </w:r>
+      <w:r>
+        <w:lastRenderedPageBreak/>
+        <w:t>men loved the darkness rather than the</w:t>
+      </w:r>
+      <w:r>
+        <w:t xml:space="preserve"> </w:t>
+      </w:r>
+      <w:r>
+        <w:t>light, because their deeds were evil. For everyone who practices evil hates</w:t>
+      </w:r>
+      <w:r>
+        <w:t xml:space="preserve"> </w:t>
+      </w:r>
+      <w:r>
+        <w:t>the light and does not come to the light, for fear that his works would be</w:t>
+      </w:r>
+      <w:r>
+        <w:t xml:space="preserve"> </w:t>
+      </w:r>
+      <w:r>
+        <w:t>exposed. But whoever practices the truth comes to the light, so that his</w:t>
+      </w:r>
+      <w:r>
+        <w:t xml:space="preserve"> </w:t>
+      </w:r>
+      <w:r>
+        <w:t>works may be revealed as done in God.”</w:t>
       </w:r>
       <w:r>
         <w:t xml:space="preserve"> </w:t>
@@ -26178,7 +28133,7 @@
         <w:pStyle w:val="Heading5"/>
       </w:pPr>
       <w:r>
-        <w:t>Psalm N</w:t>
+        <w:t>Psalm 95:7, 8, 9a</w:t>
       </w:r>
     </w:p>
     <w:p>
@@ -26194,9 +28149,59 @@
       <w:pPr>
         <w:pStyle w:val="Body"/>
         <w:keepNext/>
-      </w:pPr>
-      <w:r>
-        <w:t>N</w:t>
+        <w:rPr>
+          <w:sz w:val="24"/>
+        </w:rPr>
+      </w:pPr>
+      <w:r>
+        <w:t>Bring to the Lord, O families of nations,</w:t>
+      </w:r>
+    </w:p>
+    <w:p>
+      <w:pPr>
+        <w:pStyle w:val="Body"/>
+        <w:keepNext/>
+      </w:pPr>
+      <w:r>
+        <w:tab/>
+        <w:t>bring to the Lord glory and honour;</w:t>
+      </w:r>
+    </w:p>
+    <w:p>
+      <w:pPr>
+        <w:pStyle w:val="Body"/>
+        <w:keepNext/>
+      </w:pPr>
+      <w:r>
+        <w:t xml:space="preserve">bring to the Lord the glory due </w:t>
+      </w:r>
+      <w:r>
+        <w:t xml:space="preserve">to </w:t>
+      </w:r>
+      <w:r>
+        <w:t>His Name;</w:t>
+      </w:r>
+    </w:p>
+    <w:p>
+      <w:pPr>
+        <w:pStyle w:val="Body"/>
+        <w:keepNext/>
+      </w:pPr>
+      <w:r>
+        <w:tab/>
+        <w:t>raise offerings and enter into His courts;</w:t>
+      </w:r>
+    </w:p>
+    <w:p>
+      <w:pPr>
+        <w:pStyle w:val="Body"/>
+        <w:keepNext/>
+      </w:pPr>
+      <w:r>
+        <w:t>worship</w:t>
+      </w:r>
+      <w:r>
+        <w:t xml:space="preserve"> the Lord in His holy court.</w:t>
       </w:r>
     </w:p>
     <w:p>
@@ -26224,7 +28229,7 @@
         </w:rPr>
       </w:pPr>
       <w:r>
-        <w:t>N</w:t>
+        <w:t>John 6:5-14</w:t>
       </w:r>
     </w:p>
     <w:p>
@@ -26232,7 +28237,18 @@
         <w:pStyle w:val="Rubric"/>
       </w:pPr>
       <w:r>
-        <w:t>Stand with the fear of God. Let us hear the Holy Gospel. Bless, O Lord, the reading of the Holy Gospel, according to St. N. Blessed be He Who comes in the Name of the Lord. Our Lord, God, Saviour, and King of us all, Jesus Christ, Son of the Living God, to Whom is glory forever.</w:t>
+        <w:t>Stand with the fear of God. Let us hear the Holy Gospel. Bless, O Lord, the reading of the</w:t>
+      </w:r>
+      <w:r>
+        <w:t xml:space="preserve"> Holy Gospel, according to St. John</w:t>
+      </w:r>
+      <w:r>
+        <w:t>. Blessed be He Who comes in the Name of the Lord. Our Lord, God, Saviour, and King of us all, Jesus Christ, Son of th</w:t>
+      </w:r>
+      <w:bookmarkStart w:id="19" w:name="_GoBack"/>
+      <w:bookmarkEnd w:id="19"/>
+      <w:r>
+        <w:t>e Living God, to Whom is glory forever.</w:t>
       </w:r>
     </w:p>
     <w:p>
@@ -26250,14 +28266,137 @@
     <w:p>
       <w:pPr>
         <w:pStyle w:val="Body"/>
-        <w:rPr>
-          <w:rFonts w:ascii="Times" w:hAnsi="Times" w:cs="Times"/>
-          <w:szCs w:val="24"/>
-        </w:rPr>
-      </w:pPr>
-      <w:r>
-        <w:lastRenderedPageBreak/>
-        <w:t xml:space="preserve">N </w:t>
+      </w:pPr>
+      <w:r>
+        <w:lastRenderedPageBreak/>
+        <w:t>When Jesus looked up and saw that a great</w:t>
+      </w:r>
+      <w:r>
+        <w:t xml:space="preserve"> </w:t>
+      </w:r>
+      <w:r>
+        <w:t>crowd was coming to him, he asked Philip, “Where are we to buy bread, so</w:t>
+      </w:r>
+      <w:r>
+        <w:t xml:space="preserve"> </w:t>
+      </w:r>
+      <w:r>
+        <w:t>that these [people] may eat?” But he said this to test Philip, for he</w:t>
+      </w:r>
+      <w:r>
+        <w:t xml:space="preserve"> </w:t>
+      </w:r>
+      <w:r>
+        <w:t>himself knew what he would do.</w:t>
+      </w:r>
+    </w:p>
+    <w:p>
+      <w:pPr>
+        <w:pStyle w:val="Body"/>
+      </w:pPr>
+      <w:r>
+        <w:t>Philip answered him, “Two hundre</w:t>
+      </w:r>
+      <w:r>
+        <w:t xml:space="preserve">d denarii worth of bread is not </w:t>
+      </w:r>
+      <w:r>
+        <w:t>sufficient for them, so that everyone might receive [even] a little!”</w:t>
+      </w:r>
+    </w:p>
+    <w:p>
+      <w:pPr>
+        <w:pStyle w:val="Body"/>
+      </w:pPr>
+      <w:r>
+        <w:t xml:space="preserve">One of his disciples, Andrew, Simon Peter’s brother, said to him, </w:t>
+      </w:r>
+      <w:r>
+        <w:t xml:space="preserve">“There </w:t>
+      </w:r>
+      <w:r>
+        <w:t>is a boy here who has five barley loaves [of bread] and two fish, but what</w:t>
+      </w:r>
+      <w:r>
+        <w:t xml:space="preserve"> </w:t>
+      </w:r>
+      <w:r>
+        <w:t>are these among so many?”</w:t>
+      </w:r>
+    </w:p>
+    <w:p>
+      <w:pPr>
+        <w:pStyle w:val="Body"/>
+      </w:pPr>
+      <w:r>
+        <w:t>Jesus said, “Have the people sit down.” No</w:t>
+      </w:r>
+      <w:r>
+        <w:t xml:space="preserve">w, there was much grass in that </w:t>
+      </w:r>
+      <w:r>
+        <w:t xml:space="preserve">place; and so the men sat down, </w:t>
+      </w:r>
+      <w:r>
+        <w:lastRenderedPageBreak/>
+        <w:t>about five thousand in number. Then</w:t>
+      </w:r>
+      <w:r>
+        <w:t xml:space="preserve"> </w:t>
+      </w:r>
+      <w:r>
+        <w:t>Jesus took the loaves, and having given thanks, he distributed [it] to the</w:t>
+      </w:r>
+      <w:r>
+        <w:t xml:space="preserve"> </w:t>
+      </w:r>
+      <w:r>
+        <w:t>disciples, and the disciples to those who were sitting down; and [he did]</w:t>
+      </w:r>
+      <w:r>
+        <w:t xml:space="preserve"> </w:t>
+      </w:r>
+      <w:r>
+        <w:t>likewise with the fish, as much as they desired. When they were filled, he</w:t>
+      </w:r>
+      <w:r>
+        <w:t xml:space="preserve"> </w:t>
+      </w:r>
+      <w:r>
+        <w:t>said to his disciples, “Gather up the broken pieces which are left over, so</w:t>
+      </w:r>
+      <w:r>
+        <w:t xml:space="preserve"> </w:t>
+      </w:r>
+      <w:r>
+        <w:t>that nothing be lost!” And so, they gathered them up and filled twelve</w:t>
+      </w:r>
+      <w:r>
+        <w:t xml:space="preserve"> </w:t>
+      </w:r>
+      <w:r>
+        <w:t>baskets with broken pieces from the five barley loaves, which were left over</w:t>
+      </w:r>
+      <w:r>
+        <w:t xml:space="preserve"> </w:t>
+      </w:r>
+      <w:r>
+        <w:t>by those who had eaten. When the people saw the sign which Jesus had</w:t>
+      </w:r>
+      <w:r>
+        <w:t xml:space="preserve"> </w:t>
+      </w:r>
+      <w:r>
+        <w:t>accomplished, they said, “This is truly the prophet who comes into the</w:t>
+      </w:r>
+      <w:r>
+        <w:t xml:space="preserve"> </w:t>
+      </w:r>
+      <w:r>
+        <w:t>world!”</w:t>
+      </w:r>
+      <w:r>
+        <w:t xml:space="preserve"> </w:t>
       </w:r>
       <w:r>
         <w:rPr>
@@ -26494,7 +28633,6 @@
         </w:rPr>
       </w:pPr>
       <w:r>
-        <w:lastRenderedPageBreak/>
         <w:t>N</w:t>
       </w:r>
     </w:p>
@@ -26757,6 +28895,7 @@
         </w:rPr>
       </w:pPr>
       <w:r>
+        <w:lastRenderedPageBreak/>
         <w:t>Matthew 14:22-36</w:t>
       </w:r>
     </w:p>
@@ -42664,7 +44803,7 @@
 </file>
 
 <file path=customXml/itemProps1.xml><?xml version="1.0" encoding="utf-8"?>
-<ds:datastoreItem xmlns:ds="http://schemas.openxmlformats.org/officeDocument/2006/customXml" ds:itemID="{31C2406D-5423-4F5B-8BDC-C6F12846D46D}">
+<ds:datastoreItem xmlns:ds="http://schemas.openxmlformats.org/officeDocument/2006/customXml" ds:itemID="{2BBC9DDC-F613-4E8F-89CB-B6E729284A5A}">
   <ds:schemaRefs>
     <ds:schemaRef ds:uri="http://schemas.openxmlformats.org/officeDocument/2006/bibliography"/>
   </ds:schemaRefs>
@@ -42672,7 +44811,7 @@
 </file>
 
 <file path=customXml/itemProps2.xml><?xml version="1.0" encoding="utf-8"?>
-<ds:datastoreItem xmlns:ds="http://schemas.openxmlformats.org/officeDocument/2006/customXml" ds:itemID="{4CD0D570-786B-41B7-BF54-811D016EFF20}">
+<ds:datastoreItem xmlns:ds="http://schemas.openxmlformats.org/officeDocument/2006/customXml" ds:itemID="{799756FD-48BB-45F1-8CEE-F388ED8EC584}">
   <ds:schemaRefs>
     <ds:schemaRef ds:uri="http://schemas.openxmlformats.org/officeDocument/2006/bibliography"/>
   </ds:schemaRefs>
@@ -42680,7 +44819,7 @@
 </file>
 
 <file path=customXml/itemProps3.xml><?xml version="1.0" encoding="utf-8"?>
-<ds:datastoreItem xmlns:ds="http://schemas.openxmlformats.org/officeDocument/2006/customXml" ds:itemID="{AC9A80DC-DD29-4752-B582-D8CE44EA66C9}">
+<ds:datastoreItem xmlns:ds="http://schemas.openxmlformats.org/officeDocument/2006/customXml" ds:itemID="{1B83B6CB-036F-4DE4-9407-5C4A3EC02A88}">
   <ds:schemaRefs>
     <ds:schemaRef ds:uri="http://schemas.openxmlformats.org/officeDocument/2006/bibliography"/>
   </ds:schemaRefs>

</xml_diff>

<commit_message>
Added Sunday Gospels up to July
</commit_message>
<xml_diff>
--- a/katamarous/Gospel.docx
+++ b/katamarous/Gospel.docx
@@ -30539,10 +30539,7 @@
         <w:t xml:space="preserve"> </w:t>
       </w:r>
       <w:r>
-        <w:t>The entire law and the prophets dep</w:t>
-      </w:r>
-      <w:r>
-        <w:t>end on these two commandments.”</w:t>
+        <w:t>The entire law and the prophets depend on these two commandments.”</w:t>
       </w:r>
       <w:r>
         <w:rPr>
@@ -31289,14 +31286,7 @@
         <w:rPr>
           <w:i/>
         </w:rPr>
-        <w:t xml:space="preserve"> said to my </w:t>
-      </w:r>
-      <w:proofErr w:type="spellStart"/>
-      <w:r>
-        <w:rPr>
-          <w:i/>
-        </w:rPr>
-        <w:t>Lord,</w:t>
+        <w:t xml:space="preserve"> said to my Lord,</w:t>
       </w:r>
     </w:p>
     <w:p>
@@ -31308,31 +31298,22 @@
           <w:i/>
         </w:rPr>
       </w:pPr>
-      <w:proofErr w:type="spellEnd"/>
       <w:r>
         <w:rPr>
           <w:i/>
         </w:rPr>
-        <w:t xml:space="preserve">sit at my right </w:t>
-      </w:r>
-      <w:proofErr w:type="spellStart"/>
+        <w:t>sit at my right hand,</w:t>
+      </w:r>
+    </w:p>
+    <w:p>
+      <w:pPr>
+        <w:pStyle w:val="Body"/>
+        <w:ind w:left="360"/>
+      </w:pPr>
       <w:r>
         <w:rPr>
           <w:i/>
         </w:rPr>
-        <w:t>hand,</w:t>
-      </w:r>
-    </w:p>
-    <w:p>
-      <w:pPr>
-        <w:pStyle w:val="Body"/>
-        <w:ind w:left="360"/>
-      </w:pPr>
-      <w:proofErr w:type="spellEnd"/>
-      <w:r>
-        <w:rPr>
-          <w:i/>
-        </w:rPr>
         <w:lastRenderedPageBreak/>
         <w:t xml:space="preserve">until I make your enemies a footstool for your feet?’ </w:t>
       </w:r>
@@ -31358,10 +31339,7 @@
         </w:rPr>
       </w:pPr>
       <w:r>
-        <w:t>No one was able to answer him a word, and from that day on, no one dared</w:t>
-      </w:r>
-      <w:r>
-        <w:t xml:space="preserve"> to ask him any more questions. </w:t>
+        <w:t xml:space="preserve">No one was able to answer him a word, and from that day on, no one dared to ask him any more questions. </w:t>
       </w:r>
       <w:r>
         <w:rPr>
@@ -31612,10 +31590,7 @@
         </w:rPr>
       </w:pPr>
       <w:r>
-        <w:t>J</w:t>
-      </w:r>
-      <w:r>
-        <w:t xml:space="preserve">esus said to her, “Mary!” </w:t>
+        <w:t xml:space="preserve">Jesus said to her, “Mary!” </w:t>
       </w:r>
     </w:p>
     <w:p>
@@ -31790,10 +31765,7 @@
         <w:pStyle w:val="Body"/>
       </w:pPr>
       <w:r>
-        <w:t>Sing to His N</w:t>
-      </w:r>
-      <w:r>
-        <w:t>ame.</w:t>
+        <w:t>Sing to His Name.</w:t>
       </w:r>
     </w:p>
     <w:p>
@@ -32300,13 +32272,7 @@
         </w:rPr>
       </w:pPr>
       <w:r>
-        <w:t>Peter then said to Jesus, “Lord, it is good for us to be here! If you want, let us make three tents here: one for you, one for M</w:t>
-      </w:r>
-      <w:r>
-        <w:t>oses, and one for Elias</w:t>
-      </w:r>
-      <w:r>
-        <w:t xml:space="preserve">.” </w:t>
+        <w:t xml:space="preserve">Peter then said to Jesus, “Lord, it is good for us to be here! If you want, let us make three tents here: one for you, one for Moses, and one for Elias.” </w:t>
       </w:r>
     </w:p>
     <w:p>
@@ -32346,31 +32312,19 @@
         </w:rPr>
       </w:pPr>
       <w:r>
-        <w:t>His disciples asked him, “Why then is it that the</w:t>
-      </w:r>
-      <w:r>
-        <w:t xml:space="preserve"> scribes say that Elias</w:t>
-      </w:r>
-      <w:r>
-        <w:t xml:space="preserve"> must come first?” </w:t>
-      </w:r>
-    </w:p>
-    <w:p>
-      <w:pPr>
-        <w:pStyle w:val="Body"/>
-        <w:rPr>
-          <w:rFonts w:ascii="Times" w:hAnsi="Times" w:cs="Times"/>
-          <w:szCs w:val="24"/>
-        </w:rPr>
-      </w:pPr>
-      <w:r>
-        <w:t>Jesu</w:t>
-      </w:r>
-      <w:r>
-        <w:t>s answered them, “Elias</w:t>
-      </w:r>
-      <w:r>
-        <w:t xml:space="preserve"> indeed comes first, and he will restore</w:t>
+        <w:t xml:space="preserve">His disciples asked him, “Why then is it that the scribes say that Elias must come first?” </w:t>
+      </w:r>
+    </w:p>
+    <w:p>
+      <w:pPr>
+        <w:pStyle w:val="Body"/>
+        <w:rPr>
+          <w:rFonts w:ascii="Times" w:hAnsi="Times" w:cs="Times"/>
+          <w:szCs w:val="24"/>
+        </w:rPr>
+      </w:pPr>
+      <w:r>
+        <w:t>Jesus answered them, “Elias indeed comes first, and he will restore</w:t>
       </w:r>
       <w:r>
         <w:rPr>
@@ -32381,13 +32335,7 @@
         <w:t xml:space="preserve"> </w:t>
       </w:r>
       <w:r>
-        <w:t>all things. Bu</w:t>
-      </w:r>
-      <w:r>
-        <w:t>t I tell you that Elias</w:t>
-      </w:r>
-      <w:r>
-        <w:t xml:space="preserve"> has already come, and they did not recognize him. Instead, they did to him whatever they wanted to. Likewise, the Son of Man will also suffer at their hands.” Then, the disciples understood that he was speaking about John the Baptist. </w:t>
+        <w:t xml:space="preserve">all things. But I tell you that Elias has already come, and they did not recognize him. Instead, they did to him whatever they wanted to. Likewise, the Son of Man will also suffer at their hands.” Then, the disciples understood that he was speaking about John the Baptist. </w:t>
       </w:r>
       <w:r>
         <w:rPr>
@@ -32587,13 +32535,7 @@
       </w:pPr>
       <w:r>
         <w:lastRenderedPageBreak/>
-        <w:t>After</w:t>
-      </w:r>
-      <w:r>
-        <w:t xml:space="preserve"> </w:t>
-      </w:r>
-      <w:r>
-        <w:t xml:space="preserve">the Sabbath, as it began to dawn on the first day of the week, Mary Magdalene and the other Mary came to see the tomb. Behold, there was a great earthquake, for an angel of the Lord descended from heaven and came to roll away the stone from the door, and [the angel] sat on it. His appearance was like lightning, and his clothing white as snow. </w:t>
+        <w:t xml:space="preserve">After the Sabbath, as it began to dawn on the first day of the week, Mary Magdalene and the other Mary came to see the tomb. Behold, there was a great earthquake, for an angel of the Lord descended from heaven and came to roll away the stone from the door, and [the angel] sat on it. His appearance was like lightning, and his clothing white as snow. </w:t>
       </w:r>
       <w:proofErr w:type="gramStart"/>
       <w:r>
@@ -32640,10 +32582,7 @@
         </w:rPr>
       </w:pPr>
       <w:r>
-        <w:t>They</w:t>
-      </w:r>
-      <w:r>
-        <w:t xml:space="preserve"> </w:t>
+        <w:t xml:space="preserve">They </w:t>
       </w:r>
       <w:proofErr w:type="spellStart"/>
       <w:r>
@@ -32651,46 +32590,7 @@
       </w:r>
       <w:proofErr w:type="spellEnd"/>
       <w:r>
-        <w:t xml:space="preserve"> </w:t>
-      </w:r>
-      <w:r>
-        <w:t>took</w:t>
-      </w:r>
-      <w:r>
-        <w:t xml:space="preserve"> </w:t>
-      </w:r>
-      <w:r>
-        <w:t>hold</w:t>
-      </w:r>
-      <w:r>
-        <w:t xml:space="preserve"> </w:t>
-      </w:r>
-      <w:r>
-        <w:t>of</w:t>
-      </w:r>
-      <w:r>
-        <w:t xml:space="preserve"> </w:t>
-      </w:r>
-      <w:r>
-        <w:t>his</w:t>
-      </w:r>
-      <w:r>
-        <w:t xml:space="preserve"> </w:t>
-      </w:r>
-      <w:r>
-        <w:t>feet,</w:t>
-      </w:r>
-      <w:r>
-        <w:t xml:space="preserve"> </w:t>
-      </w:r>
-      <w:r>
-        <w:t>and</w:t>
-      </w:r>
-      <w:r>
-        <w:t xml:space="preserve"> </w:t>
-      </w:r>
-      <w:r>
-        <w:t>worshiped</w:t>
+        <w:t xml:space="preserve"> took hold of his feet, and worshiped</w:t>
       </w:r>
       <w:r>
         <w:rPr>
@@ -33087,41 +32987,23 @@
         <w:rPr>
           <w:i/>
         </w:rPr>
-        <w:t xml:space="preserve">for we ourselves also forgive </w:t>
-      </w:r>
-      <w:r>
+        <w:t>for we ourselves also forgive everyone who is indebted to us;</w:t>
+      </w:r>
+    </w:p>
+    <w:p>
+      <w:pPr>
+        <w:pStyle w:val="Body"/>
+        <w:ind w:left="360"/>
         <w:rPr>
           <w:i/>
-        </w:rPr>
-        <w:t>everyone who is indebted to us;</w:t>
-      </w:r>
-    </w:p>
-    <w:p>
-      <w:pPr>
-        <w:pStyle w:val="Body"/>
-        <w:ind w:left="360"/>
+          <w:szCs w:val="24"/>
+        </w:rPr>
+      </w:pPr>
+      <w:r>
         <w:rPr>
           <w:i/>
-          <w:szCs w:val="24"/>
-        </w:rPr>
-      </w:pPr>
-      <w:r>
-        <w:rPr>
-          <w:i/>
-        </w:rPr>
-        <w:t>and</w:t>
-      </w:r>
-      <w:r>
-        <w:rPr>
-          <w:i/>
-        </w:rPr>
-        <w:t xml:space="preserve"> </w:t>
-      </w:r>
-      <w:r>
-        <w:rPr>
-          <w:i/>
-        </w:rPr>
-        <w:t>lead</w:t>
+        </w:rPr>
+        <w:t>and lead</w:t>
       </w:r>
       <w:r>
         <w:rPr>
@@ -33136,43 +33018,7 @@
         <w:rPr>
           <w:i/>
         </w:rPr>
-        <w:t>us</w:t>
-      </w:r>
-      <w:r>
-        <w:rPr>
-          <w:i/>
-        </w:rPr>
-        <w:t xml:space="preserve"> </w:t>
-      </w:r>
-      <w:r>
-        <w:rPr>
-          <w:i/>
-        </w:rPr>
-        <w:t>not</w:t>
-      </w:r>
-      <w:r>
-        <w:rPr>
-          <w:i/>
-        </w:rPr>
-        <w:t xml:space="preserve"> </w:t>
-      </w:r>
-      <w:r>
-        <w:rPr>
-          <w:i/>
-        </w:rPr>
-        <w:t>into</w:t>
-      </w:r>
-      <w:r>
-        <w:rPr>
-          <w:i/>
-        </w:rPr>
-        <w:t xml:space="preserve"> </w:t>
-      </w:r>
-      <w:r>
-        <w:rPr>
-          <w:i/>
-        </w:rPr>
-        <w:t>temptation,</w:t>
+        <w:t>us not into temptation,</w:t>
       </w:r>
       <w:r>
         <w:rPr>
@@ -33202,12 +33048,7 @@
       </w:r>
       <w:r>
         <w:lastRenderedPageBreak/>
-        <w:t>friend’s house at midnight and tell him, ‘Friend, lend me three loaves of bread! A friend of mine has come to me from a journey, and I have nothing to set before him. Then, the one inside answers and says, ‘Do not bother me! The door is now shut and my children are with me in bed. I cannot get up and gi</w:t>
-      </w:r>
-      <w:bookmarkStart w:id="26" w:name="_GoBack"/>
-      <w:bookmarkEnd w:id="26"/>
-      <w:r>
-        <w:t>ve you anything’! I tell you, although he will not get up and give food to him because they are friends, yet because of the requester’s</w:t>
+        <w:t>friend’s house at midnight and tell him, ‘Friend, lend me three loaves of bread! A friend of mine has come to me from a journey, and I have nothing to set before him. Then, the one inside answers and says, ‘Do not bother me! The door is now shut and my children are with me in bed. I cannot get up and give you anything’! I tell you, although he will not get up and give food to him because they are friends, yet because of the requester’s</w:t>
       </w:r>
       <w:r>
         <w:rPr>
@@ -33230,13 +33071,7 @@
         </w:rPr>
       </w:pPr>
       <w:r>
-        <w:t xml:space="preserve">I tell you, keep asking, and it will be given you. Keep seeking, and you will find. Keep knocking, and it will be opened to you. </w:t>
-      </w:r>
-      <w:r>
-        <w:t>F</w:t>
-      </w:r>
-      <w:r>
-        <w:t xml:space="preserve">or everyone who asks receives. Whoever seeks finds. </w:t>
+        <w:t xml:space="preserve">I tell you, keep asking, and it will be given you. Keep seeking, and you will find. Keep knocking, and it will be opened to you. For everyone who asks receives. Whoever seeks finds. </w:t>
       </w:r>
       <w:r>
         <w:lastRenderedPageBreak/>
@@ -33327,7 +33162,7 @@
         <w:pStyle w:val="Heading5"/>
       </w:pPr>
       <w:r>
-        <w:t>Psalm N</w:t>
+        <w:t>Psalm 15:7, 8</w:t>
       </w:r>
     </w:p>
     <w:p>
@@ -33351,7 +33186,45 @@
         <w:keepNext/>
       </w:pPr>
       <w:r>
-        <w:t>N</w:t>
+        <w:t xml:space="preserve">I will bless the Lord Who </w:t>
+      </w:r>
+      <w:r>
+        <w:t>makes me to understand</w:t>
+      </w:r>
+      <w:r>
+        <w:t>,</w:t>
+      </w:r>
+    </w:p>
+    <w:p>
+      <w:pPr>
+        <w:pStyle w:val="Body"/>
+        <w:keepNext/>
+      </w:pPr>
+      <w:r>
+        <w:tab/>
+        <w:t>so that even at night my heart instructs me.</w:t>
+      </w:r>
+    </w:p>
+    <w:p>
+      <w:pPr>
+        <w:pStyle w:val="Body"/>
+        <w:keepNext/>
+      </w:pPr>
+      <w:r>
+        <w:t>I see the Lord before me continually,</w:t>
+      </w:r>
+    </w:p>
+    <w:p>
+      <w:pPr>
+        <w:pStyle w:val="Body"/>
+        <w:keepNext/>
+      </w:pPr>
+      <w:r>
+        <w:tab/>
+        <w:t xml:space="preserve">for He is </w:t>
+      </w:r>
+      <w:r>
+        <w:t>at my right hand, that I may not be shaken.</w:t>
       </w:r>
     </w:p>
     <w:p>
@@ -33379,7 +33252,7 @@
         </w:rPr>
       </w:pPr>
       <w:r>
-        <w:t>Matthew 14:22-36</w:t>
+        <w:t>Luke 4:38-41</w:t>
       </w:r>
     </w:p>
     <w:p>
@@ -33387,7 +33260,13 @@
         <w:pStyle w:val="Rubric"/>
       </w:pPr>
       <w:r>
-        <w:t>Stand with the fear of God. Let us hear the Holy Gospel. Bless, O Lord, the reading of the Holy Gospel, according to St. Matthew. Blessed be He Who comes in the Name of the Lord. Our Lord, God, Saviour, and King of us all, Jesus Christ, Son of the Living God, to Whom is glory forever.</w:t>
+        <w:t xml:space="preserve">Stand with the fear of God. Let us hear the Holy Gospel. Bless, O Lord, the reading of the Holy Gospel, according to St. </w:t>
+      </w:r>
+      <w:r>
+        <w:t>Luke</w:t>
+      </w:r>
+      <w:r>
+        <w:t>. Blessed be He Who comes in the Name of the Lord. Our Lord, God, Saviour, and King of us all, Jesus Christ, Son of the Living God, to Whom is glory forever.</w:t>
       </w:r>
     </w:p>
     <w:p>
@@ -33414,7 +33293,22 @@
       </w:pPr>
       <w:r>
         <w:lastRenderedPageBreak/>
-        <w:t xml:space="preserve">N </w:t>
+        <w:t xml:space="preserve">He rose up from the synagogue, and entered into Simon’s house. Simon’s mother-in-law was afflicted with a great fever, and they begged him for her. He stood over her, rebuked the fever, and it left her. Immediately, she rose up and served them. When the sun was setting, all those who had anyone sick with </w:t>
+      </w:r>
+      <w:r>
+        <w:lastRenderedPageBreak/>
+        <w:t>various diseases brought them to him; and he laid his hands on every one of them, and healed them. Demons also came out from many, crying out, and saying, “You are the Christ, the Son of God!” Rebuking them, Jesus</w:t>
+      </w:r>
+      <w:r>
+        <w:rPr>
+          <w:position w:val="8"/>
+          <w:sz w:val="16"/>
+          <w:szCs w:val="16"/>
+        </w:rPr>
+        <w:t xml:space="preserve"> </w:t>
+      </w:r>
+      <w:r>
+        <w:t xml:space="preserve">did not allow them to speak, because they knew that he was the Christ. </w:t>
       </w:r>
       <w:r>
         <w:rPr>
@@ -33455,7 +33349,7 @@
         <w:pStyle w:val="Heading5"/>
       </w:pPr>
       <w:r>
-        <w:t>Psalm N</w:t>
+        <w:t>Psalm 33:2, 3</w:t>
       </w:r>
     </w:p>
     <w:p>
@@ -33470,9 +33364,50 @@
     <w:p>
       <w:pPr>
         <w:pStyle w:val="Body"/>
-      </w:pPr>
-      <w:r>
-        <w:t>N</w:t>
+        <w:keepNext/>
+      </w:pPr>
+      <w:r>
+        <w:t>I will bless the Lord at all times,</w:t>
+      </w:r>
+    </w:p>
+    <w:p>
+      <w:pPr>
+        <w:pStyle w:val="Body"/>
+        <w:keepNext/>
+      </w:pPr>
+      <w:r>
+        <w:tab/>
+        <w:t xml:space="preserve">His praise </w:t>
+      </w:r>
+      <w:r>
+        <w:t>will</w:t>
+      </w:r>
+      <w:r>
+        <w:t xml:space="preserve"> be continually in my mouth.</w:t>
+      </w:r>
+    </w:p>
+    <w:p>
+      <w:pPr>
+        <w:pStyle w:val="Body"/>
+        <w:keepNext/>
+      </w:pPr>
+      <w:r>
+        <w:t>My soul will be praised in the Lord;</w:t>
+      </w:r>
+    </w:p>
+    <w:p>
+      <w:pPr>
+        <w:pStyle w:val="Body"/>
+      </w:pPr>
+      <w:r>
+        <w:tab/>
+        <w:t xml:space="preserve">let the meek hear and </w:t>
+      </w:r>
+      <w:r>
+        <w:t>be glad</w:t>
+      </w:r>
+      <w:r>
+        <w:t>.</w:t>
       </w:r>
     </w:p>
     <w:p>
@@ -33500,7 +33435,8 @@
         </w:rPr>
       </w:pPr>
       <w:r>
-        <w:t>N</w:t>
+        <w:lastRenderedPageBreak/>
+        <w:t>Mark 16:2-8</w:t>
       </w:r>
     </w:p>
     <w:p>
@@ -33508,7 +33444,13 @@
         <w:pStyle w:val="Rubric"/>
       </w:pPr>
       <w:r>
-        <w:t>Stand with the fear of God. Let us hear the Holy Gospel. Bless, O Lord, the reading of the Holy Gospel, according to St. N. Blessed be He Who comes in the Name of the Lord. Our Lord, God, Saviour, and King of us all, Jesus Christ, Son of the Living God, to Whom is glory forever.</w:t>
+        <w:t xml:space="preserve">Stand with the fear of God. Let us hear the Holy Gospel. Bless, O Lord, the reading of the </w:t>
+      </w:r>
+      <w:r>
+        <w:t>Holy Gospel, according to St. Mark</w:t>
+      </w:r>
+      <w:r>
+        <w:t>. Blessed be He Who comes in the Name of the Lord. Our Lord, God, Saviour, and King of us all, Jesus Christ, Son of the Living God, to Whom is glory forever.</w:t>
       </w:r>
     </w:p>
     <w:p>
@@ -33526,13 +33468,53 @@
     <w:p>
       <w:pPr>
         <w:pStyle w:val="Body"/>
-      </w:pPr>
-      <w:r>
-        <w:lastRenderedPageBreak/>
-        <w:t>N</w:t>
-      </w:r>
-      <w:r>
+        <w:rPr>
+          <w:rFonts w:ascii="Times" w:hAnsi="Times" w:cs="Times"/>
+          <w:szCs w:val="24"/>
+        </w:rPr>
+      </w:pPr>
+      <w:r>
+        <w:lastRenderedPageBreak/>
+        <w:t xml:space="preserve">Very early on the first day of the week, they arrived at the tomb when the sun had risen. They were saying among themselves, “Who will roll away the stone from the door of the tomb for us?” But when they looked up, they saw that the stone was [already] rolled back, although it was extremely large. </w:t>
+      </w:r>
+    </w:p>
+    <w:p>
+      <w:pPr>
+        <w:pStyle w:val="Body"/>
+        <w:rPr>
+          <w:rFonts w:ascii="Times" w:hAnsi="Times" w:cs="Times"/>
+          <w:szCs w:val="24"/>
+        </w:rPr>
+      </w:pPr>
+      <w:r>
+        <w:t xml:space="preserve">Entering into the tomb, they saw a young man sitting on the right side, dressed in a white robe, and they were amazed. He said to them, “Do not be </w:t>
+      </w:r>
+      <w:r>
+        <w:lastRenderedPageBreak/>
+        <w:t xml:space="preserve">amazed! You seek Jesus, the Nazarene, who has been crucified. He has risen! He is not here! Behold, the place where they laid him! But go, tell his disciples and Peter, ‘He goes before you into Galilee. There you will see him, as he told you.’” </w:t>
+      </w:r>
+    </w:p>
+    <w:p>
+      <w:pPr>
+        <w:pStyle w:val="Body"/>
+        <w:rPr>
+          <w:rFonts w:ascii="Times" w:hAnsi="Times" w:cs="Times"/>
+          <w:szCs w:val="24"/>
+        </w:rPr>
+      </w:pPr>
+      <w:r>
+        <w:t>They went out quickly</w:t>
+      </w:r>
+      <w:r>
+        <w:rPr>
+          <w:position w:val="8"/>
+          <w:sz w:val="16"/>
+          <w:szCs w:val="16"/>
+        </w:rPr>
         <w:t xml:space="preserve"> </w:t>
+      </w:r>
+      <w:r>
+        <w:t xml:space="preserve">and fled from the tomb, for trembling and astonishment had come upon them. They said nothing to anyone because they were afraid. </w:t>
       </w:r>
       <w:r>
         <w:rPr>
@@ -33567,7 +33549,7 @@
         <w:pStyle w:val="Heading5"/>
       </w:pPr>
       <w:r>
-        <w:t>Psalm N</w:t>
+        <w:t>Psalm 12:7, 6</w:t>
       </w:r>
     </w:p>
     <w:p>
@@ -33585,7 +33567,77 @@
         <w:keepNext/>
       </w:pPr>
       <w:r>
-        <w:t>N</w:t>
+        <w:t>I will sing to the Lord</w:t>
+      </w:r>
+      <w:r>
+        <w:t>,</w:t>
+      </w:r>
+      <w:r>
+        <w:t xml:space="preserve"> my benefactor,</w:t>
+      </w:r>
+    </w:p>
+    <w:p>
+      <w:pPr>
+        <w:pStyle w:val="Body"/>
+        <w:keepNext/>
+      </w:pPr>
+      <w:r>
+        <w:tab/>
+        <w:t>and I will praise the N</w:t>
+      </w:r>
+      <w:r>
+        <w:t xml:space="preserve">ame of the Lord </w:t>
+      </w:r>
+      <w:proofErr w:type="gramStart"/>
+      <w:r>
+        <w:t>Most High</w:t>
+      </w:r>
+      <w:proofErr w:type="gramEnd"/>
+      <w:r>
+        <w:t>.</w:t>
+      </w:r>
+    </w:p>
+    <w:p>
+      <w:pPr>
+        <w:pStyle w:val="Body"/>
+        <w:keepNext/>
+      </w:pPr>
+      <w:r>
+        <w:t xml:space="preserve">But </w:t>
+      </w:r>
+      <w:r>
+        <w:t>I hope</w:t>
+      </w:r>
+      <w:r>
+        <w:t xml:space="preserve"> in </w:t>
+      </w:r>
+      <w:r>
+        <w:t>Your</w:t>
+      </w:r>
+      <w:r>
+        <w:t xml:space="preserve"> mercy;</w:t>
+      </w:r>
+    </w:p>
+    <w:p>
+      <w:pPr>
+        <w:pStyle w:val="Body"/>
+        <w:keepNext/>
+      </w:pPr>
+      <w:r>
+        <w:tab/>
+        <w:t xml:space="preserve">my heart </w:t>
+      </w:r>
+      <w:r>
+        <w:t>will rejoice</w:t>
+      </w:r>
+      <w:r>
+        <w:t xml:space="preserve"> in </w:t>
+      </w:r>
+      <w:r>
+        <w:t>Your</w:t>
+      </w:r>
+      <w:r>
+        <w:t xml:space="preserve"> salvation.</w:t>
       </w:r>
     </w:p>
     <w:p>
@@ -33613,8 +33665,7 @@
         </w:rPr>
       </w:pPr>
       <w:r>
-        <w:lastRenderedPageBreak/>
-        <w:t>N</w:t>
+        <w:t>Luke 5:17-26</w:t>
       </w:r>
     </w:p>
     <w:p>
@@ -33622,7 +33673,13 @@
         <w:pStyle w:val="Rubric"/>
       </w:pPr>
       <w:r>
-        <w:t>Stand with the fear of God. Let us hear the Holy Gospel. Bless, O Lord, the reading of the Holy Gospel, according to St. N. Blessed be He Who comes in the Name of the Lord. Our Lord, God, Saviour, and King of us all, Jesus Christ, Son of the Living God, to Whom is glory forever.</w:t>
+        <w:t>Stand with the fear of God. Let us hear the Holy Gospel. Bless, O Lord, the reading of the</w:t>
+      </w:r>
+      <w:r>
+        <w:t xml:space="preserve"> Holy Gospel, according to St. Luke</w:t>
+      </w:r>
+      <w:r>
+        <w:t>. Blessed be He Who comes in the Name of the Lord. Our Lord, God, Saviour, and King of us all, Jesus Christ, Son of the Living God, to Whom is glory forever.</w:t>
       </w:r>
     </w:p>
     <w:p>
@@ -33647,7 +33704,68 @@
       </w:pPr>
       <w:r>
         <w:lastRenderedPageBreak/>
-        <w:t xml:space="preserve">N </w:t>
+        <w:t xml:space="preserve">It happened on one of those days, that Jesus was teaching; and there were Pharisees and teachers of the law sitting by, who had come out of every village of Galilee, Judea, and Jerusalem. The power of the Lord was with him to heal the people. Behold, men brought a paralyzed man on a cot, and they sought to bring </w:t>
+      </w:r>
+      <w:r>
+        <w:lastRenderedPageBreak/>
+        <w:t xml:space="preserve">him in to lay before Jesus. Not finding a way to bring him in because of the crowd, they went up to the housetop and let him down through the tiles with his cot, right in the center, in front of Jesus. </w:t>
+      </w:r>
+      <w:r>
+        <w:rPr>
+          <w:position w:val="8"/>
+          <w:sz w:val="18"/>
+          <w:szCs w:val="18"/>
+        </w:rPr>
+        <w:t>2</w:t>
+      </w:r>
+      <w:proofErr w:type="spellStart"/>
+      <w:r>
+        <w:t>eeing</w:t>
+      </w:r>
+      <w:proofErr w:type="spellEnd"/>
+      <w:r>
+        <w:t xml:space="preserve"> their faith, he said to him, “Man, your sins are forgiven you.” </w:t>
+      </w:r>
+    </w:p>
+    <w:p>
+      <w:pPr>
+        <w:pStyle w:val="Body"/>
+        <w:rPr>
+          <w:rFonts w:ascii="Times" w:hAnsi="Times" w:cs="Times"/>
+          <w:szCs w:val="24"/>
+        </w:rPr>
+      </w:pPr>
+      <w:r>
+        <w:lastRenderedPageBreak/>
+        <w:t xml:space="preserve">The scribes and the Pharisees began to wonder, saying, “Who is this that speaks blasphemies? Who can forgive sins, but God alone?” </w:t>
+      </w:r>
+    </w:p>
+    <w:p>
+      <w:pPr>
+        <w:pStyle w:val="Body"/>
+        <w:rPr>
+          <w:rFonts w:ascii="Times" w:hAnsi="Times" w:cs="Times"/>
+          <w:szCs w:val="24"/>
+        </w:rPr>
+      </w:pPr>
+      <w:r>
+        <w:t xml:space="preserve">But Jesus, perceiving their thoughts, answered them, “Why are you reasoning in your hearts in such as way? Which is easier to say, ‘Your sins are forgiven you;’ or to say, ‘Arise and walk?’ But that you may know that the Son of Man has authority on earth to forgive sins” (he said to the </w:t>
+      </w:r>
+      <w:r>
+        <w:lastRenderedPageBreak/>
+        <w:t xml:space="preserve">paralyzed man), “I tell you, arise, and take up your cot, and go to your house.” </w:t>
+      </w:r>
+    </w:p>
+    <w:p>
+      <w:pPr>
+        <w:pStyle w:val="Body"/>
+        <w:rPr>
+          <w:rFonts w:ascii="Times" w:hAnsi="Times" w:cs="Times"/>
+          <w:szCs w:val="24"/>
+        </w:rPr>
+      </w:pPr>
+      <w:r>
+        <w:t xml:space="preserve">Immediately, the man rose up before them and took up what he was laying on, and departed to his house, glorifying God. Amazement took hold of all, and they glorified God. They were filled with fear, saying, “We have seen strange things today!” </w:t>
       </w:r>
       <w:r>
         <w:rPr>
@@ -33670,8 +33788,6 @@
         </w:sectPr>
       </w:pPr>
     </w:p>
-    <w:p/>
-    <w:p/>
     <w:p>
       <w:pPr>
         <w:pStyle w:val="Heading3"/>
@@ -33680,6 +33796,7 @@
         </w:rPr>
       </w:pPr>
       <w:r>
+        <w:lastRenderedPageBreak/>
         <w:t xml:space="preserve">The Third Sunday of June </w:t>
       </w:r>
       <w:r>
@@ -33711,7 +33828,13 @@
         <w:pStyle w:val="Heading5"/>
       </w:pPr>
       <w:r>
-        <w:t>Psalm N</w:t>
+        <w:t>Psalm</w:t>
+      </w:r>
+      <w:r>
+        <w:t xml:space="preserve"> 6:2, </w:t>
+      </w:r>
+      <w:r>
+        <w:t>37:16</w:t>
       </w:r>
     </w:p>
     <w:p>
@@ -33735,7 +33858,96 @@
         <w:keepNext/>
       </w:pPr>
       <w:r>
-        <w:t>N</w:t>
+        <w:t xml:space="preserve">O Lord, rebuke </w:t>
+      </w:r>
+      <w:proofErr w:type="gramStart"/>
+      <w:r>
+        <w:t>me</w:t>
+      </w:r>
+      <w:r>
+        <w:t>[</w:t>
+      </w:r>
+      <w:proofErr w:type="gramEnd"/>
+      <w:r>
+        <w:t>, but</w:t>
+      </w:r>
+      <w:r>
+        <w:t>]</w:t>
+      </w:r>
+      <w:r>
+        <w:t xml:space="preserve"> not in </w:t>
+      </w:r>
+      <w:r>
+        <w:t>Your</w:t>
+      </w:r>
+      <w:r>
+        <w:t xml:space="preserve"> anger;</w:t>
+      </w:r>
+    </w:p>
+    <w:p>
+      <w:pPr>
+        <w:pStyle w:val="Body"/>
+        <w:keepNext/>
+      </w:pPr>
+      <w:r>
+        <w:tab/>
+        <w:t xml:space="preserve">and chasten </w:t>
+      </w:r>
+      <w:proofErr w:type="gramStart"/>
+      <w:r>
+        <w:t>me[</w:t>
+      </w:r>
+      <w:proofErr w:type="gramEnd"/>
+      <w:r>
+        <w:t>, but] not in Your</w:t>
+      </w:r>
+      <w:r>
+        <w:t xml:space="preserve"> wrath.</w:t>
+      </w:r>
+    </w:p>
+    <w:p>
+      <w:pPr>
+        <w:pStyle w:val="Body"/>
+        <w:keepNext/>
+      </w:pPr>
+      <w:r>
+        <w:t xml:space="preserve">For in </w:t>
+      </w:r>
+      <w:r>
+        <w:t>You</w:t>
+      </w:r>
+      <w:r>
+        <w:t xml:space="preserve">, O Lord, I </w:t>
+      </w:r>
+      <w:r>
+        <w:t>hope</w:t>
+      </w:r>
+      <w:r>
+        <w:t>;</w:t>
+      </w:r>
+    </w:p>
+    <w:p>
+      <w:pPr>
+        <w:pStyle w:val="Body"/>
+        <w:keepNext/>
+      </w:pPr>
+      <w:r>
+        <w:tab/>
+      </w:r>
+      <w:r>
+        <w:t>You</w:t>
+      </w:r>
+      <w:r>
+        <w:t xml:space="preserve"> </w:t>
+      </w:r>
+      <w:r>
+        <w:t>will</w:t>
+      </w:r>
+      <w:r>
+        <w:t xml:space="preserve"> </w:t>
+      </w:r>
+      <w:r>
+        <w:t>hear me, O Lord my God.</w:t>
       </w:r>
     </w:p>
     <w:p>
@@ -33763,7 +33975,7 @@
         </w:rPr>
       </w:pPr>
       <w:r>
-        <w:t>Matthew 14:22-36</w:t>
+        <w:t>Matthew 7:7-12</w:t>
       </w:r>
     </w:p>
     <w:p>
@@ -33798,7 +34010,17 @@
       </w:pPr>
       <w:r>
         <w:lastRenderedPageBreak/>
-        <w:t xml:space="preserve">N </w:t>
+        <w:t xml:space="preserve">Ask, and it will be given you! Seek, and you will find! Knock, and it will be opened for you! For everyone who asks receives. He who seeks finds. To the one who knocks it will be opened. Who is there among you, who, if his son asks him for bread, will give him a stone? Or if he asks for a fish, who will give him a snake? If you then </w:t>
+      </w:r>
+      <w:r>
+        <w:lastRenderedPageBreak/>
+        <w:t>who are evil [still] know how to give good gifts to your children, how much more will your Father who is in heaven give good things to those who ask him! Therefore, whatever you desire other people to do for you, you shall also do for them! This is the law and the</w:t>
+      </w:r>
+      <w:r>
+        <w:t xml:space="preserve"> prophets.</w:t>
+      </w:r>
+      <w:r>
+        <w:t xml:space="preserve"> </w:t>
       </w:r>
       <w:r>
         <w:rPr>
@@ -33839,7 +34061,7 @@
         <w:pStyle w:val="Heading5"/>
       </w:pPr>
       <w:r>
-        <w:t>Psalm N</w:t>
+        <w:t>Psalm 37:22, 23</w:t>
       </w:r>
     </w:p>
     <w:p>
@@ -33854,9 +34076,48 @@
     <w:p>
       <w:pPr>
         <w:pStyle w:val="Body"/>
-      </w:pPr>
-      <w:r>
-        <w:t>N</w:t>
+        <w:keepNext/>
+      </w:pPr>
+      <w:r>
+        <w:t>Do not f</w:t>
+      </w:r>
+      <w:r>
+        <w:t>orsake me, O Lord;</w:t>
+      </w:r>
+    </w:p>
+    <w:p>
+      <w:pPr>
+        <w:pStyle w:val="Body"/>
+        <w:keepNext/>
+      </w:pPr>
+      <w:r>
+        <w:tab/>
+        <w:t xml:space="preserve">O my God, </w:t>
+      </w:r>
+      <w:r>
+        <w:t xml:space="preserve">do not be </w:t>
+      </w:r>
+      <w:r>
+        <w:t>far from me.</w:t>
+      </w:r>
+    </w:p>
+    <w:p>
+      <w:pPr>
+        <w:pStyle w:val="Body"/>
+        <w:keepNext/>
+      </w:pPr>
+      <w:r>
+        <w:t>Come to my help,</w:t>
+      </w:r>
+    </w:p>
+    <w:p>
+      <w:pPr>
+        <w:pStyle w:val="Body"/>
+        <w:keepNext/>
+      </w:pPr>
+      <w:r>
+        <w:tab/>
+        <w:t>O Lord of my salvation.</w:t>
       </w:r>
     </w:p>
     <w:p>
@@ -33884,7 +34145,7 @@
         </w:rPr>
       </w:pPr>
       <w:r>
-        <w:t>N</w:t>
+        <w:t>Luke 24:1-12</w:t>
       </w:r>
     </w:p>
     <w:p>
@@ -33892,7 +34153,13 @@
         <w:pStyle w:val="Rubric"/>
       </w:pPr>
       <w:r>
-        <w:t>Stand with the fear of God. Let us hear the Holy Gospel. Bless, O Lord, the reading of the Holy Gospel, according to St. N. Blessed be He Who comes in the Name of the Lord. Our Lord, God, Saviour, and King of us all, Jesus Christ, Son of the Living God, to Whom is glory forever.</w:t>
+        <w:t>Stand with the fear of God. Let us hear the Holy Gospel. Bless, O Lord, the reading of the</w:t>
+      </w:r>
+      <w:r>
+        <w:t xml:space="preserve"> Holy Gospel, according to St. Luke</w:t>
+      </w:r>
+      <w:r>
+        <w:t>. Blessed be He Who comes in the Name of the Lord. Our Lord, God, Saviour, and King of us all, Jesus Christ, Son of the Living God, to Whom is glory forever.</w:t>
       </w:r>
     </w:p>
     <w:p>
@@ -33910,10 +34177,53 @@
     <w:p>
       <w:pPr>
         <w:pStyle w:val="Body"/>
-      </w:pPr>
-      <w:r>
-        <w:lastRenderedPageBreak/>
-        <w:t>N</w:t>
+        <w:rPr>
+          <w:rFonts w:ascii="Times" w:hAnsi="Times" w:cs="Times"/>
+          <w:szCs w:val="24"/>
+        </w:rPr>
+      </w:pPr>
+      <w:r>
+        <w:lastRenderedPageBreak/>
+        <w:t>On the first day of the week, at early dawn, they and some others came to the tomb, bringing the spices which they had prepared. But they found the stone rolled away from the tomb. So they entered in and did not find the body</w:t>
+      </w:r>
+      <w:r>
+        <w:rPr>
+          <w:position w:val="8"/>
+          <w:sz w:val="16"/>
+          <w:szCs w:val="16"/>
+        </w:rPr>
+        <w:t xml:space="preserve"> </w:t>
+      </w:r>
+      <w:r>
+        <w:t xml:space="preserve">of the Lord Jesus. And it happened, as they were greatly perplexed about this, that behold, two men stood by them in shining garments. Terrified, the women bowed their faces to the ground. </w:t>
+      </w:r>
+    </w:p>
+    <w:p>
+      <w:pPr>
+        <w:pStyle w:val="Body"/>
+        <w:rPr>
+          <w:rFonts w:ascii="Times" w:hAnsi="Times" w:cs="Times"/>
+          <w:szCs w:val="24"/>
+        </w:rPr>
+      </w:pPr>
+      <w:r>
+        <w:t xml:space="preserve">They said to them, “Why do you seek the living among the dead? He is not here, but he is risen! Remember what he told you when he was still in Galilee, saying that the Son of Man must be delivered up into the hands </w:t>
+      </w:r>
+      <w:r>
+        <w:lastRenderedPageBreak/>
+        <w:t xml:space="preserve">of sinful men, be crucified, and [on] the third day rise again?” </w:t>
+      </w:r>
+    </w:p>
+    <w:p>
+      <w:pPr>
+        <w:pStyle w:val="Body"/>
+        <w:rPr>
+          <w:rFonts w:ascii="Times" w:hAnsi="Times" w:cs="Times"/>
+          <w:szCs w:val="24"/>
+        </w:rPr>
+      </w:pPr>
+      <w:r>
+        <w:t>Then they remembered his words. Returning from the tomb, and told all these things to the eleven, and to all the rest. Now, they were Mary Magdalene, Joanna, and Mary the mother of James. The other women with them told these things to the apostles. But these words seemed to be nonsense to them, and they did not believe them. However, Peter got up and ran to the tomb. Stooping and looking in, he saw the strips of linen lying by themselves. He returned to his home, wondering what had taken place.</w:t>
       </w:r>
       <w:r>
         <w:t xml:space="preserve"> </w:t>
@@ -33951,7 +34261,7 @@
         <w:pStyle w:val="Heading5"/>
       </w:pPr>
       <w:r>
-        <w:t>Psalm N</w:t>
+        <w:t>Psalm 60:6, 9</w:t>
       </w:r>
     </w:p>
     <w:p>
@@ -33969,7 +34279,87 @@
         <w:keepNext/>
       </w:pPr>
       <w:r>
-        <w:t>N</w:t>
+        <w:t xml:space="preserve">For </w:t>
+      </w:r>
+      <w:r>
+        <w:t>You</w:t>
+      </w:r>
+      <w:r>
+        <w:t xml:space="preserve">, O God, </w:t>
+      </w:r>
+      <w:r>
+        <w:t>hear</w:t>
+      </w:r>
+      <w:r>
+        <w:t xml:space="preserve"> my prayers;</w:t>
+      </w:r>
+    </w:p>
+    <w:p>
+      <w:pPr>
+        <w:pStyle w:val="Body"/>
+        <w:keepNext/>
+      </w:pPr>
+      <w:r>
+        <w:tab/>
+      </w:r>
+      <w:r>
+        <w:t>You</w:t>
+      </w:r>
+      <w:r>
+        <w:t xml:space="preserve"> </w:t>
+      </w:r>
+      <w:r>
+        <w:t>give</w:t>
+      </w:r>
+      <w:r>
+        <w:t xml:space="preserve"> an inheritance</w:t>
+      </w:r>
+    </w:p>
+    <w:p>
+      <w:pPr>
+        <w:pStyle w:val="Body"/>
+        <w:keepNext/>
+      </w:pPr>
+      <w:r>
+        <w:tab/>
+        <w:t xml:space="preserve">to those who fear </w:t>
+      </w:r>
+      <w:r>
+        <w:t>Your N</w:t>
+      </w:r>
+      <w:r>
+        <w:t>ame.</w:t>
+      </w:r>
+    </w:p>
+    <w:p>
+      <w:pPr>
+        <w:pStyle w:val="Body"/>
+        <w:keepNext/>
+      </w:pPr>
+      <w:r>
+        <w:t xml:space="preserve">So I will sing praise to </w:t>
+      </w:r>
+      <w:r>
+        <w:t>Your N</w:t>
+      </w:r>
+      <w:r>
+        <w:t xml:space="preserve">ame </w:t>
+      </w:r>
+      <w:r>
+        <w:t>forever and ever</w:t>
+      </w:r>
+      <w:r>
+        <w:t>,</w:t>
+      </w:r>
+    </w:p>
+    <w:p>
+      <w:pPr>
+        <w:pStyle w:val="Body"/>
+        <w:keepNext/>
+      </w:pPr>
+      <w:r>
+        <w:tab/>
+        <w:t>that I may perform my vows from day to day.</w:t>
       </w:r>
     </w:p>
     <w:p>
@@ -33997,7 +34387,7 @@
         </w:rPr>
       </w:pPr>
       <w:r>
-        <w:t>N</w:t>
+        <w:t>Matthew 12:22-37</w:t>
       </w:r>
     </w:p>
     <w:p>
@@ -34005,7 +34395,13 @@
         <w:pStyle w:val="Rubric"/>
       </w:pPr>
       <w:r>
-        <w:t>Stand with the fear of God. Let us hear the Holy Gospel. Bless, O Lord, the reading of the Holy Gospel, according to St. N. Blessed be He Who comes in the Name of the Lord. Our Lord, God, Saviour, and King of us all, Jesus Christ, Son of the Living God, to Whom is glory forever.</w:t>
+        <w:t>Stand with the fear of God. Let us hear the Holy Gospel. Bless, O Lord, the reading of the</w:t>
+      </w:r>
+      <w:r>
+        <w:t xml:space="preserve"> Holy Gospel, according to St. Matthew</w:t>
+      </w:r>
+      <w:r>
+        <w:t>. Blessed be He Who comes in the Name of the Lord. Our Lord, God, Saviour, and King of us all, Jesus Christ, Son of the Living God, to Whom is glory forever.</w:t>
       </w:r>
     </w:p>
     <w:p>
@@ -34030,7 +34426,99 @@
       </w:pPr>
       <w:r>
         <w:lastRenderedPageBreak/>
-        <w:t xml:space="preserve">N </w:t>
+        <w:t xml:space="preserve">Then, a person possessed by a demon, blind and mute, was brought to him. Jesus healed him, so that the blind and mute man was now able to speak and to see. The crowds were amazed and exclaimed, “Can this be the son of David?” However, when the Pharisees heard this, they said, “This man can only cast out demons by {the authority of} </w:t>
+      </w:r>
+      <w:proofErr w:type="spellStart"/>
+      <w:r>
+        <w:t>Beelzebul</w:t>
+      </w:r>
+      <w:proofErr w:type="spellEnd"/>
+      <w:r>
+        <w:t xml:space="preserve">, the prince of the demons!” </w:t>
+      </w:r>
+    </w:p>
+    <w:p>
+      <w:pPr>
+        <w:pStyle w:val="Body"/>
+        <w:rPr>
+          <w:rFonts w:ascii="Times" w:hAnsi="Times" w:cs="Times"/>
+          <w:szCs w:val="24"/>
+        </w:rPr>
+      </w:pPr>
+      <w:r>
+        <w:t xml:space="preserve">Knowing their thoughts, Jesus told them, “Every kingdom divided against itself is brought to desolation, and every city or house divided against itself will not stand. If Satan casts out Satan, he is divided against himself. How then will his kingdom stand? If it is by </w:t>
+      </w:r>
+      <w:proofErr w:type="spellStart"/>
+      <w:r>
+        <w:t>Beelzebul</w:t>
+      </w:r>
+      <w:proofErr w:type="spellEnd"/>
+      <w:r>
+        <w:t xml:space="preserve"> that I cast out demons, by whom do your children cast them out? Therefore, they will be your judges. But if it is by the Spirit of God that I cast out demons, then the Kingdom of God has come upon you. Or how can </w:t>
+      </w:r>
+      <w:r>
+        <w:lastRenderedPageBreak/>
+        <w:t>someone enter into the house of the strong man, and plunder his goods, unless he first bind</w:t>
+      </w:r>
+      <w:r>
+        <w:rPr>
+          <w:position w:val="8"/>
+          <w:sz w:val="16"/>
+          <w:szCs w:val="16"/>
+        </w:rPr>
+        <w:t xml:space="preserve"> </w:t>
+      </w:r>
+      <w:r>
+        <w:t xml:space="preserve">the strong man? Then he will [be able to] plunder his house. </w:t>
+      </w:r>
+    </w:p>
+    <w:p>
+      <w:pPr>
+        <w:pStyle w:val="Body"/>
+        <w:rPr>
+          <w:rFonts w:ascii="Times" w:hAnsi="Times" w:cs="Times"/>
+          <w:szCs w:val="24"/>
+        </w:rPr>
+      </w:pPr>
+      <w:r>
+        <w:t xml:space="preserve">Whoever is not with me is against me! Whoever does not gather with me scatters! Therefore, I tell you, every sin and blasphemy will be forgiven, but the blasphemy against the Spirit will not be forgiven. Anyone who speaks a word against the Son of Man will be forgiven, but anyone who speaks against the Holy Spirit will not be forgiven, neither in this age, nor in the one which is to come. </w:t>
+      </w:r>
+    </w:p>
+    <w:p>
+      <w:pPr>
+        <w:pStyle w:val="Body"/>
+        <w:rPr>
+          <w:rFonts w:ascii="Times" w:hAnsi="Times" w:cs="Times"/>
+          <w:szCs w:val="24"/>
+        </w:rPr>
+      </w:pPr>
+      <w:r>
+        <w:t>Make the tree good and its fruit [will be] good, or make the tree corrupt and its fruit corrupt, for the tree is known by its fruit. You offspring of vipers, how can you, being evil, speak good things? Indeed, words flow out of what fills the heart</w:t>
+      </w:r>
+      <w:r>
+        <w:rPr>
+          <w:position w:val="8"/>
+          <w:sz w:val="16"/>
+          <w:szCs w:val="16"/>
+        </w:rPr>
+        <w:t>a</w:t>
+      </w:r>
+      <w:r>
+        <w:t xml:space="preserve">. The good man brings out good </w:t>
+      </w:r>
+      <w:r>
+        <w:lastRenderedPageBreak/>
+        <w:t xml:space="preserve">things out of his good treasure, and the evil man brings out evil things out of his evil treasure. I tell you that for every idle word that people speak, they will give an account of it in the </w:t>
+      </w:r>
+      <w:r>
+        <w:lastRenderedPageBreak/>
+        <w:t>day of judgment. For by your words you will be justified, and by you</w:t>
+      </w:r>
+      <w:r>
+        <w:t>r words you will be condemned.”</w:t>
+      </w:r>
+      <w:r>
+        <w:t xml:space="preserve"> </w:t>
       </w:r>
       <w:r>
         <w:rPr>
@@ -34053,8 +34541,6 @@
         </w:sectPr>
       </w:pPr>
     </w:p>
-    <w:p/>
-    <w:p/>
     <w:p>
       <w:pPr>
         <w:pStyle w:val="Heading3"/>
@@ -34063,6 +34549,7 @@
         </w:rPr>
       </w:pPr>
       <w:r>
+        <w:lastRenderedPageBreak/>
         <w:t xml:space="preserve">The Fourth Sunday of June </w:t>
       </w:r>
       <w:r>
@@ -34094,7 +34581,7 @@
         <w:pStyle w:val="Heading5"/>
       </w:pPr>
       <w:r>
-        <w:t>Psalm N</w:t>
+        <w:t>Psalm 83:9, 5</w:t>
       </w:r>
     </w:p>
     <w:p>
@@ -34118,7 +34605,60 @@
         <w:keepNext/>
       </w:pPr>
       <w:r>
-        <w:t>N</w:t>
+        <w:t>O Lord God of Hosts, hear my prayer;</w:t>
+      </w:r>
+    </w:p>
+    <w:p>
+      <w:pPr>
+        <w:pStyle w:val="Body"/>
+        <w:keepNext/>
+      </w:pPr>
+      <w:r>
+        <w:tab/>
+        <w:t xml:space="preserve">give ear, O God of Jacob. </w:t>
+      </w:r>
+    </w:p>
+    <w:p>
+      <w:pPr>
+        <w:pStyle w:val="Body"/>
+        <w:keepNext/>
+      </w:pPr>
+      <w:r>
+        <w:t xml:space="preserve">Blessed are </w:t>
+      </w:r>
+      <w:r>
+        <w:t>those</w:t>
+      </w:r>
+      <w:r>
+        <w:t xml:space="preserve"> who dwell in </w:t>
+      </w:r>
+      <w:r>
+        <w:t>Your</w:t>
+      </w:r>
+      <w:r>
+        <w:t xml:space="preserve"> house;</w:t>
+      </w:r>
+    </w:p>
+    <w:p>
+      <w:pPr>
+        <w:pStyle w:val="Body"/>
+        <w:keepNext/>
+      </w:pPr>
+      <w:r>
+        <w:tab/>
+        <w:t xml:space="preserve">they will praise </w:t>
+      </w:r>
+      <w:r>
+        <w:t>You</w:t>
+      </w:r>
+      <w:r>
+        <w:t xml:space="preserve"> </w:t>
+      </w:r>
+      <w:r>
+        <w:t>forever and ever</w:t>
+      </w:r>
+      <w:r>
+        <w:t>.</w:t>
       </w:r>
     </w:p>
     <w:p>
@@ -34146,7 +34686,10 @@
         </w:rPr>
       </w:pPr>
       <w:r>
-        <w:t>Matthew 14:22-36</w:t>
+        <w:t xml:space="preserve">Matthew </w:t>
+      </w:r>
+      <w:r>
+        <w:t>5:34-48</w:t>
       </w:r>
     </w:p>
     <w:p>
@@ -34181,7 +34724,94 @@
       </w:pPr>
       <w:r>
         <w:lastRenderedPageBreak/>
-        <w:t xml:space="preserve">N </w:t>
+        <w:t xml:space="preserve">But I tell you: do not swear at all! Neither by heaven, for it is the throne of God; nor by the earth, for it is the footstool of his feet; nor by Jerusalem, for it is the city of the great King. Do not even swear by your head because you cannot make a single hair white or black. But let your ‘Yes’ be ‘Yes’ and your ‘No’ be ‘No.’ Whatever goes beyond these is from the evil one. </w:t>
+      </w:r>
+    </w:p>
+    <w:p>
+      <w:pPr>
+        <w:pStyle w:val="Body"/>
+        <w:rPr>
+          <w:rFonts w:ascii="Times" w:hAnsi="Times" w:cs="Times"/>
+          <w:szCs w:val="24"/>
+        </w:rPr>
+      </w:pPr>
+      <w:r>
+        <w:t>You have heard that it was said, ‘An eye for an eye, and a tooth for a tooth.’</w:t>
+      </w:r>
+      <w:r>
+        <w:rPr>
+          <w:position w:val="8"/>
+          <w:sz w:val="16"/>
+          <w:szCs w:val="16"/>
+        </w:rPr>
+        <w:t xml:space="preserve"> </w:t>
+      </w:r>
+      <w:r>
+        <w:t xml:space="preserve">But I tell you: do not resist one who is evil, but to whoever strikes you on your right cheek, present the other cheek as well. If anyone sues you to take away your tunic, let him </w:t>
+      </w:r>
+      <w:r>
+        <w:lastRenderedPageBreak/>
+        <w:t xml:space="preserve">have your cloak also. Whoever compels you to go one mile, go with him for two. Give to whoever asks you, and do not deny whoever desires to borrow from you. </w:t>
+      </w:r>
+    </w:p>
+    <w:p>
+      <w:pPr>
+        <w:pStyle w:val="Body"/>
+        <w:rPr>
+          <w:rFonts w:ascii="Times" w:hAnsi="Times" w:cs="Times"/>
+          <w:szCs w:val="24"/>
+        </w:rPr>
+      </w:pPr>
+      <w:r>
+        <w:t>You have heard that it was said, ‘You shall love your neighbor,</w:t>
+      </w:r>
+      <w:r>
+        <w:rPr>
+          <w:position w:val="8"/>
+          <w:sz w:val="16"/>
+          <w:szCs w:val="16"/>
+        </w:rPr>
+        <w:t xml:space="preserve"> </w:t>
+      </w:r>
+      <w:r>
+        <w:t xml:space="preserve">and hate your enemy.’ But I tell you: love your enemies, bless those who curse you, do good to those who hate you! Pray for those who mistreat you and </w:t>
+      </w:r>
+    </w:p>
+    <w:p>
+      <w:pPr>
+        <w:pStyle w:val="Body"/>
+        <w:rPr>
+          <w:rFonts w:ascii="Times" w:hAnsi="Times" w:cs="Times"/>
+          <w:szCs w:val="24"/>
+        </w:rPr>
+      </w:pPr>
+      <w:r>
+        <w:t xml:space="preserve">persecute you, so that you may be children of your Father who is in heaven. For he makes his sun to rise on the evil and the good, and he sends rain on the just and the unjust. And so, if you love those who love you, what reward do you have? Do </w:t>
+      </w:r>
+      <w:r>
+        <w:lastRenderedPageBreak/>
+        <w:t>not even the tax collectors do the same? If you only greet your friends, what more do you do than others? Do not even the tax collectors</w:t>
+      </w:r>
+      <w:r>
+        <w:rPr>
+          <w:position w:val="8"/>
+          <w:sz w:val="16"/>
+          <w:szCs w:val="16"/>
+        </w:rPr>
+        <w:t xml:space="preserve"> </w:t>
+      </w:r>
+      <w:r>
+        <w:t xml:space="preserve">do the </w:t>
+      </w:r>
+      <w:r>
+        <w:lastRenderedPageBreak/>
+        <w:t>same? Therefore, be perfect, just as yo</w:t>
+      </w:r>
+      <w:r>
+        <w:t>ur Father in heaven is perfect.</w:t>
+      </w:r>
+      <w:r>
+        <w:t xml:space="preserve"> </w:t>
       </w:r>
       <w:r>
         <w:rPr>
@@ -34222,7 +34852,7 @@
         <w:pStyle w:val="Heading5"/>
       </w:pPr>
       <w:r>
-        <w:t>Psalm N</w:t>
+        <w:t>Psalm 60:6, 9</w:t>
       </w:r>
     </w:p>
     <w:p>
@@ -34239,7 +34869,83 @@
         <w:pStyle w:val="Body"/>
       </w:pPr>
       <w:r>
-        <w:t>N</w:t>
+        <w:t xml:space="preserve">For </w:t>
+      </w:r>
+      <w:r>
+        <w:t>You</w:t>
+      </w:r>
+      <w:r>
+        <w:t xml:space="preserve">, O God, </w:t>
+      </w:r>
+      <w:r>
+        <w:t>hear</w:t>
+      </w:r>
+      <w:r>
+        <w:t xml:space="preserve"> my prayers;</w:t>
+      </w:r>
+    </w:p>
+    <w:p>
+      <w:pPr>
+        <w:pStyle w:val="Body"/>
+      </w:pPr>
+      <w:r>
+        <w:tab/>
+      </w:r>
+      <w:r>
+        <w:t>You</w:t>
+      </w:r>
+      <w:r>
+        <w:t xml:space="preserve"> </w:t>
+      </w:r>
+      <w:r>
+        <w:t>give</w:t>
+      </w:r>
+      <w:r>
+        <w:t xml:space="preserve"> an inheritance</w:t>
+      </w:r>
+    </w:p>
+    <w:p>
+      <w:pPr>
+        <w:pStyle w:val="Body"/>
+      </w:pPr>
+      <w:r>
+        <w:tab/>
+        <w:t xml:space="preserve">to those who fear </w:t>
+      </w:r>
+      <w:r>
+        <w:t>Your N</w:t>
+      </w:r>
+      <w:r>
+        <w:t>ame.</w:t>
+      </w:r>
+    </w:p>
+    <w:p>
+      <w:pPr>
+        <w:pStyle w:val="Body"/>
+      </w:pPr>
+      <w:r>
+        <w:t xml:space="preserve">So I will sing praise to </w:t>
+      </w:r>
+      <w:r>
+        <w:t>Your N</w:t>
+      </w:r>
+      <w:r>
+        <w:t xml:space="preserve">ame </w:t>
+      </w:r>
+      <w:r>
+        <w:t>forever and ever</w:t>
+      </w:r>
+      <w:r>
+        <w:t>,</w:t>
+      </w:r>
+    </w:p>
+    <w:p>
+      <w:pPr>
+        <w:pStyle w:val="Body"/>
+      </w:pPr>
+      <w:r>
+        <w:tab/>
+        <w:t>that I may perform my vows from day to day.</w:t>
       </w:r>
     </w:p>
     <w:p>
@@ -34267,8 +34973,7 @@
         </w:rPr>
       </w:pPr>
       <w:r>
-        <w:lastRenderedPageBreak/>
-        <w:t>N</w:t>
+        <w:t>John 20:1-18</w:t>
       </w:r>
     </w:p>
     <w:p>
@@ -34276,7 +34981,13 @@
         <w:pStyle w:val="Rubric"/>
       </w:pPr>
       <w:r>
-        <w:t>Stand with the fear of God. Let us hear the Holy Gospel. Bless, O Lord, the reading of the Holy Gospel, according to St. N. Blessed be He Who comes in the Name of the Lord. Our Lord, God, Saviour, and King of us all, Jesus Christ, Son of the Living God, to Whom is glory forever.</w:t>
+        <w:t>Stand with the fear of God. Let us hear the Holy Gospel. Bless, O Lord, the reading of the</w:t>
+      </w:r>
+      <w:r>
+        <w:t xml:space="preserve"> Holy Gospel, according to St. John</w:t>
+      </w:r>
+      <w:r>
+        <w:t>. Blessed be He Who comes in the Name of the Lord. Our Lord, God, Saviour, and King of us all, Jesus Christ, Son of the Living God, to Whom is glory forever.</w:t>
       </w:r>
     </w:p>
     <w:p>
@@ -34294,10 +35005,194 @@
     <w:p>
       <w:pPr>
         <w:pStyle w:val="Body"/>
-      </w:pPr>
-      <w:r>
-        <w:lastRenderedPageBreak/>
-        <w:t>N</w:t>
+        <w:rPr>
+          <w:rFonts w:ascii="Times" w:hAnsi="Times" w:cs="Times"/>
+          <w:szCs w:val="24"/>
+        </w:rPr>
+      </w:pPr>
+      <w:r>
+        <w:lastRenderedPageBreak/>
+        <w:t xml:space="preserve">Now, on the first [day] of the week, Mary Magdalene went to the tomb early, while it was still dark. She saw that the stone had been removed from the tomb. At this, she ran [back] and came to Simon Peter and to the other disciple whom Jesus loved, and she told them, “They have taken away the Lord out of the tomb, and we do not know where they have laid him!” </w:t>
+      </w:r>
+    </w:p>
+    <w:p>
+      <w:pPr>
+        <w:pStyle w:val="Body"/>
+        <w:rPr>
+          <w:rFonts w:ascii="Times" w:hAnsi="Times" w:cs="Times"/>
+          <w:szCs w:val="24"/>
+        </w:rPr>
+      </w:pPr>
+      <w:r>
+        <w:t xml:space="preserve">Then, Peter and the other disciple went out toward the tomb. Both ran together: the other disciple outran Peter and arrived at the tomb first. Bending over and looking inside, he saw the linen cloths lying there, but he did not enter in. Then Simon Peter arrived, following him, and he entered into the tomb. He saw the linen cloths lying, and the cloth that had been [placed] on Jesus’ head, not lying </w:t>
+      </w:r>
+      <w:r>
+        <w:lastRenderedPageBreak/>
+        <w:t xml:space="preserve">with the linen cloths but rolled up in a place by itself. Finally, the other disciple (who had arrived first at the tomb) also entered in, and he saw and believed. (For as yet, they still did not understand the Scripture: that Jesus had to rise from the dead). After this, the disciples returned to their own homes. </w:t>
+      </w:r>
+    </w:p>
+    <w:p>
+      <w:pPr>
+        <w:pStyle w:val="Body"/>
+        <w:rPr>
+          <w:rFonts w:ascii="Times" w:hAnsi="Times" w:cs="Times"/>
+          <w:szCs w:val="24"/>
+        </w:rPr>
+      </w:pPr>
+      <w:r>
+        <w:t xml:space="preserve">However, Mary remained standing outside the tomb, weeping. As she was crying, she stooped to look inside the tomb, and saw two angels in white, sitting where the body of Jesus had been, one at the head, and one at the feet. They asked her, “Woman, why are you weeping?” </w:t>
+      </w:r>
+    </w:p>
+    <w:p>
+      <w:pPr>
+        <w:pStyle w:val="Body"/>
+        <w:rPr>
+          <w:rFonts w:ascii="Times" w:hAnsi="Times" w:cs="Times"/>
+          <w:szCs w:val="24"/>
+        </w:rPr>
+      </w:pPr>
+      <w:r>
+        <w:t xml:space="preserve">She answered, “Because they have taken away my Lord, and I do not know where they have laid him.” After saying this, she turned around </w:t>
+      </w:r>
+      <w:r>
+        <w:lastRenderedPageBreak/>
+        <w:t>and saw Jesus standing, but she did not know</w:t>
+      </w:r>
+      <w:r>
+        <w:rPr>
+          <w:position w:val="8"/>
+          <w:sz w:val="16"/>
+          <w:szCs w:val="16"/>
+        </w:rPr>
+        <w:t xml:space="preserve"> </w:t>
+      </w:r>
+      <w:r>
+        <w:t xml:space="preserve">that it was Jesus. </w:t>
+      </w:r>
+    </w:p>
+    <w:p>
+      <w:pPr>
+        <w:pStyle w:val="Body"/>
+        <w:rPr>
+          <w:rFonts w:ascii="Times" w:hAnsi="Times" w:cs="Times"/>
+          <w:szCs w:val="24"/>
+        </w:rPr>
+      </w:pPr>
+      <w:r>
+        <w:t xml:space="preserve">Jesus said to her, “Woman, why are you weeping? Who are you looking for?” </w:t>
+      </w:r>
+    </w:p>
+    <w:p>
+      <w:pPr>
+        <w:pStyle w:val="Body"/>
+        <w:rPr>
+          <w:rFonts w:ascii="Times" w:hAnsi="Times" w:cs="Times"/>
+          <w:szCs w:val="24"/>
+        </w:rPr>
+      </w:pPr>
+      <w:r>
+        <w:t xml:space="preserve">Supposing him to be the gardener, she answered, “Sir, if you have carried him away, tell me where you have laid him, and I will take him away.” </w:t>
+      </w:r>
+    </w:p>
+    <w:p>
+      <w:pPr>
+        <w:pStyle w:val="Body"/>
+        <w:rPr>
+          <w:rFonts w:ascii="Times" w:hAnsi="Times" w:cs="Times"/>
+          <w:szCs w:val="24"/>
+        </w:rPr>
+      </w:pPr>
+      <w:r>
+        <w:t xml:space="preserve">Jesus said to her, “Mary!” </w:t>
+      </w:r>
+    </w:p>
+    <w:p>
+      <w:pPr>
+        <w:pStyle w:val="Body"/>
+        <w:rPr>
+          <w:rFonts w:ascii="Times" w:hAnsi="Times" w:cs="Times"/>
+          <w:szCs w:val="24"/>
+        </w:rPr>
+      </w:pPr>
+      <w:r>
+        <w:t>She turned around and said to him in Aramaic, “</w:t>
+      </w:r>
+      <w:proofErr w:type="spellStart"/>
+      <w:r>
+        <w:t>Rabbouni</w:t>
+      </w:r>
+      <w:proofErr w:type="spellEnd"/>
+      <w:r>
+        <w:rPr>
+          <w:position w:val="8"/>
+          <w:sz w:val="16"/>
+          <w:szCs w:val="16"/>
+        </w:rPr>
+        <w:t>d</w:t>
+      </w:r>
+      <w:r>
+        <w:t>!” (which is to say, “Teacher</w:t>
+      </w:r>
+      <w:r>
+        <w:rPr>
+          <w:position w:val="8"/>
+          <w:sz w:val="16"/>
+          <w:szCs w:val="16"/>
+        </w:rPr>
+        <w:t>e</w:t>
+      </w:r>
+      <w:r>
+        <w:t xml:space="preserve">!”) </w:t>
+      </w:r>
+    </w:p>
+    <w:p>
+      <w:pPr>
+        <w:pStyle w:val="Body"/>
+        <w:rPr>
+          <w:rFonts w:ascii="Times" w:hAnsi="Times" w:cs="Times"/>
+          <w:szCs w:val="24"/>
+        </w:rPr>
+      </w:pPr>
+      <w:r>
+        <w:lastRenderedPageBreak/>
+        <w:t>Jesus said to her, “Do not hold me, for I have not yet ascended to my Father. But go to my brethren</w:t>
+      </w:r>
+      <w:r>
+        <w:rPr>
+          <w:position w:val="8"/>
+          <w:sz w:val="16"/>
+          <w:szCs w:val="16"/>
+        </w:rPr>
+        <w:t xml:space="preserve">a </w:t>
+      </w:r>
+      <w:r>
+        <w:t>and tell them, ‘I am ascending to my Father and your Father, to my God and your God</w:t>
+      </w:r>
+      <w:r>
+        <w:rPr>
+          <w:position w:val="8"/>
+          <w:sz w:val="16"/>
+          <w:szCs w:val="16"/>
+        </w:rPr>
+        <w:t>b</w:t>
+      </w:r>
+      <w:r>
+        <w:t xml:space="preserve">.’” </w:t>
+      </w:r>
+    </w:p>
+    <w:p>
+      <w:pPr>
+        <w:pStyle w:val="Body"/>
+        <w:rPr>
+          <w:rFonts w:ascii="Times" w:hAnsi="Times" w:cs="Times"/>
+          <w:szCs w:val="24"/>
+        </w:rPr>
+      </w:pPr>
+      <w:r>
+        <w:t>Mary Magdalene came and told the disciples that she had seen the Lord, and that h</w:t>
+      </w:r>
+      <w:r>
+        <w:t>e had said these things to her.</w:t>
       </w:r>
       <w:r>
         <w:t xml:space="preserve"> </w:t>
@@ -34335,7 +35230,7 @@
         <w:pStyle w:val="Heading5"/>
       </w:pPr>
       <w:r>
-        <w:t>Psalm N</w:t>
+        <w:t>Psalm 68:33b, 34a, 31</w:t>
       </w:r>
     </w:p>
     <w:p>
@@ -34350,10 +35245,49 @@
     <w:p>
       <w:pPr>
         <w:pStyle w:val="Body"/>
-        <w:keepNext/>
-      </w:pPr>
-      <w:r>
-        <w:t>N</w:t>
+      </w:pPr>
+      <w:r>
+        <w:t>S</w:t>
+      </w:r>
+      <w:r>
+        <w:t>eek God</w:t>
+      </w:r>
+      <w:r>
+        <w:t>, and your soul shall live,</w:t>
+      </w:r>
+    </w:p>
+    <w:p>
+      <w:pPr>
+        <w:pStyle w:val="Body"/>
+      </w:pPr>
+      <w:r>
+        <w:t>f</w:t>
+      </w:r>
+      <w:r>
+        <w:t>or the Lord hears the poor</w:t>
+      </w:r>
+      <w:r>
+        <w:t>,</w:t>
+      </w:r>
+    </w:p>
+    <w:p>
+      <w:pPr>
+        <w:pStyle w:val="Body"/>
+      </w:pPr>
+      <w:r>
+        <w:t>I will praise the N</w:t>
+      </w:r>
+      <w:r>
+        <w:t>ame of God with a song;</w:t>
+      </w:r>
+    </w:p>
+    <w:p>
+      <w:pPr>
+        <w:pStyle w:val="Body"/>
+      </w:pPr>
+      <w:r>
+        <w:tab/>
+        <w:t>I will magnify Him with praise.</w:t>
       </w:r>
     </w:p>
     <w:p>
@@ -34381,7 +35315,7 @@
         </w:rPr>
       </w:pPr>
       <w:r>
-        <w:t>N</w:t>
+        <w:t>Luke 6:27-38</w:t>
       </w:r>
     </w:p>
     <w:p>
@@ -34389,7 +35323,13 @@
         <w:pStyle w:val="Rubric"/>
       </w:pPr>
       <w:r>
-        <w:t>Stand with the fear of God. Let us hear the Holy Gospel. Bless, O Lord, the reading of the Holy Gospel, according to St. N. Blessed be He Who comes in the Name of the Lord. Our Lord, God, Saviour, and King of us all, Jesus Christ, Son of the Living God, to Whom is glory forever.</w:t>
+        <w:t>Stand with the fear of God. Let us hear the Holy Gospel. Bless, O Lord, the reading of the</w:t>
+      </w:r>
+      <w:r>
+        <w:t xml:space="preserve"> Holy Gospel, according to St. Luke</w:t>
+      </w:r>
+      <w:r>
+        <w:t>. Blessed be He Who comes in the Name of the Lord. Our Lord, God, Saviour, and King of us all, Jesus Christ, Son of the Living God, to Whom is glory forever.</w:t>
       </w:r>
     </w:p>
     <w:p>
@@ -34414,7 +35354,201 @@
       </w:pPr>
       <w:r>
         <w:lastRenderedPageBreak/>
-        <w:t xml:space="preserve">N </w:t>
+        <w:t xml:space="preserve">But I tell you who hear: love your enemies, do good to those who hate you, bless those who curse you, and pray for those who mistreat you. To the one who strikes you on the cheek, offer also the other [cheek]. If someone takes away your cloak, do not refuse your coat also. Give to anyone who asks you, and if anyone takes what belongs to you, do not demand it back. </w:t>
+      </w:r>
+    </w:p>
+    <w:p>
+      <w:pPr>
+        <w:pStyle w:val="Body"/>
+        <w:rPr>
+          <w:rFonts w:ascii="Times" w:hAnsi="Times" w:cs="Times"/>
+          <w:szCs w:val="24"/>
+        </w:rPr>
+      </w:pPr>
+      <w:r>
+        <w:t xml:space="preserve">As you would like others to do to you, do the same to them. If you love </w:t>
+      </w:r>
+      <w:r>
+        <w:lastRenderedPageBreak/>
+        <w:t xml:space="preserve">those who love you, what credit is that to you? Even sinners love those who love them! If you do good to those who do good to you, what credit is that to you? For even sinners do the same! If you lend to those from whom you hope to receive [back], what credit is that to you? Even sinners lend to sinners, to receive back as much. But love your enemies, and do good, and lend, expecting nothing back. Then your reward will be great and you will be </w:t>
+      </w:r>
+      <w:r>
+        <w:lastRenderedPageBreak/>
+        <w:t xml:space="preserve">children of the </w:t>
+      </w:r>
+      <w:proofErr w:type="gramStart"/>
+      <w:r>
+        <w:t>Most High</w:t>
+      </w:r>
+      <w:proofErr w:type="gramEnd"/>
+      <w:r>
+        <w:t xml:space="preserve">, for he is kind [even] to the ungrateful and evil. </w:t>
+      </w:r>
+    </w:p>
+    <w:p>
+      <w:pPr>
+        <w:pStyle w:val="Body"/>
+        <w:ind w:left="360"/>
+        <w:rPr>
+          <w:rFonts w:ascii="MS Mincho" w:eastAsia="MS Mincho" w:hAnsi="MS Mincho" w:cs="MS Mincho"/>
+          <w:i/>
+        </w:rPr>
+      </w:pPr>
+      <w:r>
+        <w:rPr>
+          <w:i/>
+        </w:rPr>
+        <w:t>Therefore, be merciful,</w:t>
+      </w:r>
+    </w:p>
+    <w:p>
+      <w:pPr>
+        <w:pStyle w:val="Body"/>
+        <w:ind w:left="360"/>
+        <w:rPr>
+          <w:i/>
+        </w:rPr>
+      </w:pPr>
+      <w:r>
+        <w:rPr>
+          <w:i/>
+        </w:rPr>
+        <w:t>even as your Father is al</w:t>
+      </w:r>
+      <w:r>
+        <w:rPr>
+          <w:i/>
+        </w:rPr>
+        <w:t>so merciful.</w:t>
+      </w:r>
+    </w:p>
+    <w:p>
+      <w:pPr>
+        <w:pStyle w:val="Body"/>
+        <w:ind w:left="360"/>
+        <w:rPr>
+          <w:rFonts w:ascii="MS Mincho" w:eastAsia="MS Mincho" w:hAnsi="MS Mincho" w:cs="MS Mincho"/>
+          <w:i/>
+        </w:rPr>
+      </w:pPr>
+      <w:r>
+        <w:rPr>
+          <w:i/>
+        </w:rPr>
+        <w:t>Do not judge,</w:t>
+      </w:r>
+      <w:r>
+        <w:rPr>
+          <w:rFonts w:ascii="MS Mincho" w:eastAsia="MS Mincho" w:hAnsi="MS Mincho" w:cs="MS Mincho"/>
+          <w:i/>
+        </w:rPr>
+        <w:t xml:space="preserve"> </w:t>
+      </w:r>
+    </w:p>
+    <w:p>
+      <w:pPr>
+        <w:pStyle w:val="Body"/>
+        <w:ind w:left="360"/>
+        <w:rPr>
+          <w:rFonts w:ascii="MS Mincho" w:eastAsia="MS Mincho" w:hAnsi="MS Mincho" w:cs="MS Mincho"/>
+          <w:i/>
+        </w:rPr>
+      </w:pPr>
+      <w:r>
+        <w:rPr>
+          <w:i/>
+        </w:rPr>
+        <w:t>and you will not be judged.</w:t>
+      </w:r>
+    </w:p>
+    <w:p>
+      <w:pPr>
+        <w:pStyle w:val="Body"/>
+        <w:ind w:left="360"/>
+        <w:rPr>
+          <w:rFonts w:ascii="MS Mincho" w:eastAsia="MS Mincho" w:hAnsi="MS Mincho" w:cs="MS Mincho"/>
+          <w:i/>
+        </w:rPr>
+      </w:pPr>
+      <w:r>
+        <w:rPr>
+          <w:i/>
+        </w:rPr>
+        <w:t>Do not condemn,</w:t>
+      </w:r>
+    </w:p>
+    <w:p>
+      <w:pPr>
+        <w:pStyle w:val="Body"/>
+        <w:ind w:left="360"/>
+        <w:rPr>
+          <w:rFonts w:ascii="MS Mincho" w:eastAsia="MS Mincho" w:hAnsi="MS Mincho" w:cs="MS Mincho"/>
+          <w:i/>
+        </w:rPr>
+      </w:pPr>
+      <w:r>
+        <w:rPr>
+          <w:i/>
+        </w:rPr>
+        <w:t>and you will not be condemned.</w:t>
+      </w:r>
+    </w:p>
+    <w:p>
+      <w:pPr>
+        <w:pStyle w:val="Body"/>
+        <w:ind w:left="360"/>
+        <w:rPr>
+          <w:rFonts w:ascii="MS Mincho" w:eastAsia="MS Mincho" w:hAnsi="MS Mincho" w:cs="MS Mincho"/>
+          <w:i/>
+        </w:rPr>
+      </w:pPr>
+      <w:r>
+        <w:rPr>
+          <w:i/>
+        </w:rPr>
+        <w:t>Set free,</w:t>
+      </w:r>
+    </w:p>
+    <w:p>
+      <w:pPr>
+        <w:pStyle w:val="Body"/>
+        <w:ind w:left="360"/>
+        <w:rPr>
+          <w:i/>
+        </w:rPr>
+      </w:pPr>
+      <w:r>
+        <w:rPr>
+          <w:i/>
+        </w:rPr>
+        <w:lastRenderedPageBreak/>
+        <w:t xml:space="preserve">and you will be set free. </w:t>
+      </w:r>
+    </w:p>
+    <w:p>
+      <w:pPr>
+        <w:pStyle w:val="Body"/>
+        <w:rPr>
+          <w:rFonts w:ascii="Times" w:hAnsi="Times" w:cs="Times"/>
+          <w:szCs w:val="24"/>
+        </w:rPr>
+      </w:pPr>
+      <w:r>
+        <w:t>Give, and it will be given to you: a good measure, pressed down, shaken together, and overflowing will be given to you.</w:t>
+      </w:r>
+      <w:r>
+        <w:rPr>
+          <w:position w:val="8"/>
+          <w:sz w:val="16"/>
+          <w:szCs w:val="16"/>
+        </w:rPr>
+        <w:t xml:space="preserve"> </w:t>
+      </w:r>
+      <w:r>
+        <w:t xml:space="preserve">For with the same measure you measure, it will be measured back to you.” </w:t>
+      </w:r>
+      <w:r>
+        <w:t xml:space="preserve"> </w:t>
       </w:r>
       <w:r>
         <w:rPr>
@@ -34438,8 +35572,6 @@
       </w:pPr>
     </w:p>
     <w:p/>
-    <w:p/>
-    <w:p/>
     <w:p>
       <w:pPr>
         <w:pStyle w:val="Heading2"/>
@@ -34447,19 +35579,40 @@
           <w:rFonts w:ascii="FreeSerifAvvaShenouda" w:hAnsi="FreeSerifAvvaShenouda" w:cs="FreeSerifAvvaShenouda"/>
         </w:rPr>
       </w:pPr>
-      <w:bookmarkStart w:id="27" w:name="_Toc410196218"/>
-      <w:bookmarkStart w:id="28" w:name="_Toc410196460"/>
-      <w:bookmarkStart w:id="29" w:name="_Toc410196962"/>
-      <w:bookmarkStart w:id="30" w:name="_Toc448696655"/>
+      <w:bookmarkStart w:id="26" w:name="_Toc410196218"/>
+      <w:bookmarkStart w:id="27" w:name="_Toc410196460"/>
+      <w:bookmarkStart w:id="28" w:name="_Toc410196962"/>
+      <w:bookmarkStart w:id="29" w:name="_Toc448696655"/>
       <w:r>
         <w:lastRenderedPageBreak/>
         <w:t>July</w:t>
       </w:r>
+      <w:bookmarkEnd w:id="26"/>
       <w:bookmarkEnd w:id="27"/>
       <w:bookmarkEnd w:id="28"/>
+      <w:r>
+        <w:t xml:space="preserve"> or </w:t>
+      </w:r>
+      <w:r>
+        <w:rPr>
+          <w:rFonts w:ascii="FreeSerifAvvaShenouda" w:hAnsi="FreeSerifAvvaShenouda" w:cs="FreeSerifAvvaShenouda"/>
+        </w:rPr>
+        <w:t>Ⲉⲡⲏⲡ</w:t>
+      </w:r>
       <w:bookmarkEnd w:id="29"/>
-      <w:r>
-        <w:t xml:space="preserve"> or </w:t>
+    </w:p>
+    <w:p>
+      <w:pPr>
+        <w:pStyle w:val="Heading3"/>
+        <w:rPr>
+          <w:rFonts w:ascii="FreeSerifAvvaShenouda Medium" w:eastAsia="NotoSansCoptic" w:hAnsi="FreeSerifAvvaShenouda Medium" w:cs="NotoSansCoptic"/>
+        </w:rPr>
+      </w:pPr>
+      <w:r>
+        <w:t xml:space="preserve">The First Sunday of July </w:t>
+      </w:r>
+      <w:r>
+        <w:t xml:space="preserve">or </w:t>
       </w:r>
       <w:r>
         <w:rPr>
@@ -34467,27 +35620,6 @@
         </w:rPr>
         <w:t>Ⲉⲡⲏⲡ</w:t>
       </w:r>
-      <w:bookmarkEnd w:id="30"/>
-    </w:p>
-    <w:p>
-      <w:pPr>
-        <w:pStyle w:val="Heading3"/>
-        <w:rPr>
-          <w:rFonts w:ascii="FreeSerifAvvaShenouda Medium" w:eastAsia="NotoSansCoptic" w:hAnsi="FreeSerifAvvaShenouda Medium" w:cs="NotoSansCoptic"/>
-        </w:rPr>
-      </w:pPr>
-      <w:r>
-        <w:t xml:space="preserve">The First Sunday of July </w:t>
-      </w:r>
-      <w:r>
-        <w:t xml:space="preserve">or </w:t>
-      </w:r>
-      <w:r>
-        <w:rPr>
-          <w:rFonts w:ascii="FreeSerifAvvaShenouda" w:hAnsi="FreeSerifAvvaShenouda" w:cs="FreeSerifAvvaShenouda"/>
-        </w:rPr>
-        <w:t>Ⲉⲡⲏⲡ</w:t>
-      </w:r>
     </w:p>
     <w:p>
       <w:pPr>
@@ -34508,7 +35640,7 @@
         <w:pStyle w:val="Heading5"/>
       </w:pPr>
       <w:r>
-        <w:t>Psalm N</w:t>
+        <w:t>Psalm 19:7ab, 10</w:t>
       </w:r>
     </w:p>
     <w:p>
@@ -34532,7 +35664,48 @@
         <w:keepNext/>
       </w:pPr>
       <w:r>
-        <w:t>N</w:t>
+        <w:t>Now I know that the Lord has saved His Christ;</w:t>
+      </w:r>
+    </w:p>
+    <w:p>
+      <w:pPr>
+        <w:pStyle w:val="Body"/>
+        <w:keepNext/>
+      </w:pPr>
+      <w:r>
+        <w:tab/>
+        <w:t>He will hear Him from His holy heaven,</w:t>
+      </w:r>
+    </w:p>
+    <w:p>
+      <w:pPr>
+        <w:pStyle w:val="Body"/>
+        <w:keepNext/>
+      </w:pPr>
+      <w:r>
+        <w:t xml:space="preserve">O Lord, save </w:t>
+      </w:r>
+      <w:r>
+        <w:t>Your k</w:t>
+      </w:r>
+      <w:r>
+        <w:t>ing,</w:t>
+      </w:r>
+    </w:p>
+    <w:p>
+      <w:pPr>
+        <w:pStyle w:val="Body"/>
+        <w:keepNext/>
+      </w:pPr>
+      <w:r>
+        <w:tab/>
+        <w:t xml:space="preserve">and hear us when we call upon </w:t>
+      </w:r>
+      <w:r>
+        <w:t>You</w:t>
+      </w:r>
+      <w:r>
+        <w:t>.</w:t>
       </w:r>
     </w:p>
     <w:p>
@@ -34560,7 +35733,7 @@
         </w:rPr>
       </w:pPr>
       <w:r>
-        <w:t>Matthew 14:22-36</w:t>
+        <w:t>Luke 9:1-6</w:t>
       </w:r>
     </w:p>
     <w:p>
@@ -34568,7 +35741,13 @@
         <w:pStyle w:val="Rubric"/>
       </w:pPr>
       <w:r>
-        <w:t>Stand with the fear of God. Let us hear the Holy Gospel. Bless, O Lord, the reading of the Holy Gospel, according to St. Matthew. Blessed be He Who comes in the Name of the Lord. Our Lord, God, Saviour, and King of us all, Jesus Christ, Son of the Living God, to Whom is glory forever.</w:t>
+        <w:t xml:space="preserve">Stand with the fear of God. Let us hear the Holy Gospel. Bless, O Lord, the reading of the Holy Gospel, according to St. </w:t>
+      </w:r>
+      <w:r>
+        <w:t>Luke</w:t>
+      </w:r>
+      <w:r>
+        <w:t>. Blessed be He Who comes in the Name of the Lord. Our Lord, God, Saviour, and King of us all, Jesus Christ, Son of the Living God, to Whom is glory forever.</w:t>
       </w:r>
     </w:p>
     <w:p>
@@ -34595,7 +35774,40 @@
       </w:pPr>
       <w:r>
         <w:lastRenderedPageBreak/>
-        <w:t xml:space="preserve">N </w:t>
+        <w:t>Calling his twelve disciples</w:t>
+      </w:r>
+      <w:r>
+        <w:rPr>
+          <w:position w:val="8"/>
+          <w:sz w:val="16"/>
+          <w:szCs w:val="16"/>
+        </w:rPr>
+        <w:t xml:space="preserve"> </w:t>
+      </w:r>
+      <w:r>
+        <w:t xml:space="preserve">together, Jesus gave them power and authority over all demons, and [power] to cure diseases. He sent them forth to preach the Kingdom of God and to heal the sick. Jesus said to them, “Do not take anything for the journey - no staff, no bag, no bread, no money, no extra tunic. Whatever </w:t>
+      </w:r>
+      <w:r>
+        <w:lastRenderedPageBreak/>
+        <w:t xml:space="preserve">house you enter, stay there until you leave from there. Wherever people do not welcome you, shake the dust off your feet when you leave their town, as a testimony against them.” </w:t>
+      </w:r>
+    </w:p>
+    <w:p>
+      <w:pPr>
+        <w:pStyle w:val="Body"/>
+        <w:rPr>
+          <w:rFonts w:ascii="Times" w:hAnsi="Times" w:cs="Times"/>
+          <w:szCs w:val="24"/>
+        </w:rPr>
+      </w:pPr>
+      <w:r>
+        <w:t>They departed and went throughout the villages, preaching the Goo</w:t>
+      </w:r>
+      <w:r>
+        <w:t>d News, and healing everywhere.</w:t>
+      </w:r>
+      <w:r>
+        <w:t xml:space="preserve"> </w:t>
       </w:r>
       <w:r>
         <w:rPr>
@@ -34619,6 +35831,7 @@
     <w:p>
       <w:pPr>
         <w:pStyle w:val="Heading4"/>
+        <w:keepLines w:val="0"/>
       </w:pPr>
       <w:r>
         <w:lastRenderedPageBreak/>
@@ -34634,9 +35847,10 @@
     <w:p>
       <w:pPr>
         <w:pStyle w:val="Heading5"/>
-      </w:pPr>
-      <w:r>
-        <w:t>Psalm N</w:t>
+        <w:keepLines w:val="0"/>
+      </w:pPr>
+      <w:r>
+        <w:t>Psalm 30:24ab, 20ab</w:t>
       </w:r>
     </w:p>
     <w:p>
@@ -34651,9 +35865,83 @@
     <w:p>
       <w:pPr>
         <w:pStyle w:val="Body"/>
-      </w:pPr>
-      <w:r>
-        <w:t>N</w:t>
+        <w:keepNext/>
+      </w:pPr>
+      <w:r>
+        <w:t>Love the Lord, all you His Saints</w:t>
+      </w:r>
+      <w:r>
+        <w:t>,</w:t>
+      </w:r>
+    </w:p>
+    <w:p>
+      <w:pPr>
+        <w:pStyle w:val="Body"/>
+        <w:keepNext/>
+      </w:pPr>
+      <w:r>
+        <w:tab/>
+        <w:t>for the Lord</w:t>
+      </w:r>
+      <w:r>
+        <w:rPr>
+          <w:rStyle w:val="FootnoteReference"/>
+        </w:rPr>
+        <w:t xml:space="preserve"> </w:t>
+      </w:r>
+      <w:r>
+        <w:t>preserves the faithful.</w:t>
+      </w:r>
+    </w:p>
+    <w:p>
+      <w:pPr>
+        <w:pStyle w:val="Body"/>
+        <w:keepNext/>
+      </w:pPr>
+      <w:r>
+        <w:t>H</w:t>
+      </w:r>
+      <w:r>
+        <w:t xml:space="preserve">ow great is </w:t>
+      </w:r>
+      <w:r>
+        <w:t>Your</w:t>
+      </w:r>
+      <w:r>
+        <w:t xml:space="preserve"> infinite goodness, O </w:t>
+      </w:r>
+      <w:proofErr w:type="gramStart"/>
+      <w:r>
+        <w:t>Lord,</w:t>
+      </w:r>
+      <w:proofErr w:type="gramEnd"/>
+    </w:p>
+    <w:p>
+      <w:pPr>
+        <w:pStyle w:val="Body"/>
+        <w:keepNext/>
+      </w:pPr>
+      <w:r>
+        <w:tab/>
+        <w:t xml:space="preserve">which </w:t>
+      </w:r>
+      <w:r>
+        <w:t>You</w:t>
+      </w:r>
+      <w:r>
+        <w:t xml:space="preserve"> </w:t>
+      </w:r>
+      <w:r>
+        <w:t>have</w:t>
+      </w:r>
+      <w:r>
+        <w:t xml:space="preserve"> hidden for those who fear </w:t>
+      </w:r>
+      <w:r>
+        <w:t>You</w:t>
+      </w:r>
+      <w:r>
+        <w:t>.</w:t>
       </w:r>
     </w:p>
     <w:p>
@@ -34681,7 +35969,8 @@
         </w:rPr>
       </w:pPr>
       <w:r>
-        <w:t>N</w:t>
+        <w:lastRenderedPageBreak/>
+        <w:t>Matthew 28:1-20</w:t>
       </w:r>
     </w:p>
     <w:p>
@@ -34689,7 +35978,13 @@
         <w:pStyle w:val="Rubric"/>
       </w:pPr>
       <w:r>
-        <w:t>Stand with the fear of God. Let us hear the Holy Gospel. Bless, O Lord, the reading of the Holy Gospel, according to St. N. Blessed be He Who comes in the Name of the Lord. Our Lord, God, Saviour, and King of us all, Jesus Christ, Son of the Living God, to Whom is glory forever.</w:t>
+        <w:t>Stand with the fear of God. Let us hear the Holy Gospel. Bless, O Lord, the reading of the</w:t>
+      </w:r>
+      <w:r>
+        <w:t xml:space="preserve"> Holy Gospel, according to St. Matthew</w:t>
+      </w:r>
+      <w:r>
+        <w:t>. Blessed be He Who comes in the Name of the Lord. Our Lord, God, Saviour, and King of us all, Jesus Christ, Son of the Living God, to Whom is glory forever.</w:t>
       </w:r>
     </w:p>
     <w:p>
@@ -34707,10 +36002,206 @@
     <w:p>
       <w:pPr>
         <w:pStyle w:val="Body"/>
-      </w:pPr>
-      <w:r>
-        <w:lastRenderedPageBreak/>
-        <w:t>N</w:t>
+        <w:rPr>
+          <w:rFonts w:ascii="Times" w:hAnsi="Times" w:cs="Times"/>
+          <w:szCs w:val="24"/>
+        </w:rPr>
+      </w:pPr>
+      <w:r>
+        <w:lastRenderedPageBreak/>
+        <w:t>After</w:t>
+      </w:r>
+      <w:r>
+        <w:rPr>
+          <w:position w:val="8"/>
+          <w:sz w:val="16"/>
+          <w:szCs w:val="16"/>
+        </w:rPr>
+        <w:t xml:space="preserve"> </w:t>
+      </w:r>
+      <w:r>
+        <w:t xml:space="preserve">the Sabbath, as it began to dawn on the first day of the week, Mary Magdalene and the other Mary came to see the tomb. Behold, there was a great earthquake, for an angel of the Lord descended from heaven and came to roll away the stone from the door, and [the angel] sat on it. His appearance was like lightning, and his clothing white as snow. </w:t>
+      </w:r>
+      <w:proofErr w:type="gramStart"/>
+      <w:r>
+        <w:t>Our</w:t>
+      </w:r>
+      <w:proofErr w:type="gramEnd"/>
+      <w:r>
+        <w:t xml:space="preserve"> of fear, the guards trembled and became as dead. The angel told the women, “Do not be afraid, for I know that you seek Jesus who has been crucified. He is not here, for he is risen, just as he said. Come, see the place where the Lord</w:t>
+      </w:r>
+      <w:r>
+        <w:rPr>
+          <w:position w:val="8"/>
+          <w:sz w:val="16"/>
+          <w:szCs w:val="16"/>
+        </w:rPr>
+        <w:t xml:space="preserve">b </w:t>
+      </w:r>
+      <w:r>
+        <w:t xml:space="preserve">was lying. Go quickly and tell his disciples, ‘He has risen from the dead, and behold, he goes before you into Galilee; there you will see him.’ Behold, this is my message for you.” </w:t>
+      </w:r>
+    </w:p>
+    <w:p>
+      <w:pPr>
+        <w:pStyle w:val="Body"/>
+        <w:rPr>
+          <w:rFonts w:ascii="Times" w:hAnsi="Times" w:cs="Times"/>
+          <w:szCs w:val="24"/>
+        </w:rPr>
+      </w:pPr>
+      <w:r>
+        <w:t xml:space="preserve">They departed quickly from the tomb with fear and great joy, and ran to report it to his disciples. As they went to tell his disciples, behold, Jesus met them, saying, “Rejoice!” </w:t>
+      </w:r>
+    </w:p>
+    <w:p>
+      <w:pPr>
+        <w:pStyle w:val="Body"/>
+        <w:rPr>
+          <w:rFonts w:ascii="Times" w:hAnsi="Times" w:cs="Times"/>
+          <w:szCs w:val="24"/>
+        </w:rPr>
+      </w:pPr>
+      <w:r>
+        <w:t>They</w:t>
+      </w:r>
+      <w:r>
+        <w:t xml:space="preserve"> </w:t>
+      </w:r>
+      <w:r>
+        <w:t>came</w:t>
+      </w:r>
+      <w:r>
+        <w:t xml:space="preserve"> </w:t>
+      </w:r>
+      <w:r>
+        <w:t>and</w:t>
+      </w:r>
+      <w:r>
+        <w:t xml:space="preserve"> </w:t>
+      </w:r>
+      <w:r>
+        <w:t>took</w:t>
+      </w:r>
+      <w:r>
+        <w:t xml:space="preserve"> </w:t>
+      </w:r>
+      <w:r>
+        <w:t>hold</w:t>
+      </w:r>
+      <w:r>
+        <w:t xml:space="preserve"> </w:t>
+      </w:r>
+      <w:r>
+        <w:t>of</w:t>
+      </w:r>
+      <w:r>
+        <w:t xml:space="preserve"> </w:t>
+      </w:r>
+      <w:r>
+        <w:t>his</w:t>
+      </w:r>
+      <w:r>
+        <w:t xml:space="preserve"> </w:t>
+      </w:r>
+      <w:r>
+        <w:t>feet,</w:t>
+      </w:r>
+      <w:r>
+        <w:t xml:space="preserve"> </w:t>
+      </w:r>
+      <w:r>
+        <w:t>and</w:t>
+      </w:r>
+      <w:r>
+        <w:t xml:space="preserve"> </w:t>
+      </w:r>
+      <w:r>
+        <w:t>worshiped</w:t>
+      </w:r>
+      <w:r>
+        <w:rPr>
+          <w:position w:val="8"/>
+          <w:sz w:val="16"/>
+          <w:szCs w:val="16"/>
+        </w:rPr>
+        <w:t xml:space="preserve"> </w:t>
+      </w:r>
+      <w:r>
+        <w:t xml:space="preserve">him. </w:t>
+      </w:r>
+    </w:p>
+    <w:p>
+      <w:pPr>
+        <w:pStyle w:val="Body"/>
+        <w:rPr>
+          <w:rFonts w:ascii="Times" w:hAnsi="Times" w:cs="Times"/>
+          <w:szCs w:val="24"/>
+        </w:rPr>
+      </w:pPr>
+      <w:r>
+        <w:t>Then Jesus said to them, “Do not be afraid! Go tell my brethren</w:t>
+      </w:r>
+      <w:r>
+        <w:rPr>
+          <w:position w:val="8"/>
+          <w:sz w:val="16"/>
+          <w:szCs w:val="16"/>
+        </w:rPr>
+        <w:t xml:space="preserve">e </w:t>
+      </w:r>
+      <w:r>
+        <w:t xml:space="preserve">that they should go into Galilee, and there they will see me.” </w:t>
+      </w:r>
+    </w:p>
+    <w:p>
+      <w:pPr>
+        <w:pStyle w:val="Body"/>
+        <w:rPr>
+          <w:rFonts w:ascii="Times" w:hAnsi="Times" w:cs="Times"/>
+          <w:szCs w:val="24"/>
+        </w:rPr>
+      </w:pPr>
+      <w:r>
+        <w:lastRenderedPageBreak/>
+        <w:t xml:space="preserve">While they were going, behold, some of the guards came into the city and told the chief priests all the things that had happened. When they were assembled with the presbyters in order to take counsel, they gave the soldiers a large amount of silver, with these words, “Say that his disciples came by night and stole him away while we slept. </w:t>
+      </w:r>
+      <w:r>
+        <w:rPr>
+          <w:position w:val="8"/>
+          <w:sz w:val="18"/>
+          <w:szCs w:val="18"/>
+        </w:rPr>
+        <w:t>1</w:t>
+      </w:r>
+      <w:r>
+        <w:t xml:space="preserve">f this comes to the governor’s ears, we will persuade him and make you free of worry.” And so, they took the money and did as they were told. This story is widespread among the Jews until this day. </w:t>
+      </w:r>
+    </w:p>
+    <w:p>
+      <w:pPr>
+        <w:pStyle w:val="Body"/>
+        <w:rPr>
+          <w:rFonts w:ascii="Times" w:hAnsi="Times" w:cs="Times"/>
+          <w:szCs w:val="24"/>
+        </w:rPr>
+      </w:pPr>
+      <w:r>
+        <w:t>The eleven disciples went into Galilee, to the mountain where Jesus had directed them. When they saw him, they worshiped</w:t>
+      </w:r>
+      <w:r>
+        <w:rPr>
+          <w:position w:val="8"/>
+          <w:sz w:val="16"/>
+          <w:szCs w:val="16"/>
+        </w:rPr>
+        <w:t xml:space="preserve"> </w:t>
+      </w:r>
+      <w:r>
+        <w:t>him, but some [still] doubted. Jesus came to them and said, “All authority has been given to me in heaven and on earth. Go therefore and make disciples of all nations, baptizing them in the Name of the Father and of the Son and of the Holy Spirit, teaching them to observe all the things that I have commanded you. Behold, I am with you always, eve</w:t>
+      </w:r>
+      <w:r>
+        <w:t>n to the end of the age.” Amen.</w:t>
       </w:r>
       <w:r>
         <w:t xml:space="preserve"> </w:t>
@@ -34748,7 +36239,7 @@
         <w:pStyle w:val="Heading5"/>
       </w:pPr>
       <w:r>
-        <w:t>Psalm N</w:t>
+        <w:t>Psalm 88:8</w:t>
       </w:r>
     </w:p>
     <w:p>
@@ -34766,7 +36257,35 @@
         <w:keepNext/>
       </w:pPr>
       <w:r>
-        <w:t>N</w:t>
+        <w:t xml:space="preserve">God is </w:t>
+      </w:r>
+      <w:r>
+        <w:t>glorified</w:t>
+      </w:r>
+      <w:r>
+        <w:t xml:space="preserve"> in the council of saints,</w:t>
+      </w:r>
+    </w:p>
+    <w:p>
+      <w:pPr>
+        <w:pStyle w:val="Body"/>
+        <w:keepNext/>
+      </w:pPr>
+      <w:r>
+        <w:tab/>
+        <w:t xml:space="preserve">great and </w:t>
+      </w:r>
+      <w:r>
+        <w:t>awesome</w:t>
+      </w:r>
+      <w:r>
+        <w:t xml:space="preserve"> </w:t>
+      </w:r>
+      <w:r>
+        <w:t>above</w:t>
+      </w:r>
+      <w:r>
+        <w:t xml:space="preserve"> all those around Him.</w:t>
       </w:r>
     </w:p>
     <w:p>
@@ -34794,8 +36313,7 @@
         </w:rPr>
       </w:pPr>
       <w:r>
-        <w:lastRenderedPageBreak/>
-        <w:t>N</w:t>
+        <w:t>Luke 10:1-20</w:t>
       </w:r>
     </w:p>
     <w:p>
@@ -34803,7 +36321,13 @@
         <w:pStyle w:val="Rubric"/>
       </w:pPr>
       <w:r>
-        <w:t>Stand with the fear of God. Let us hear the Holy Gospel. Bless, O Lord, the reading of the Holy Gospel, according to St. N. Blessed be He Who comes in the Name of the Lord. Our Lord, God, Saviour, and King of us all, Jesus Christ, Son of the Living God, to Whom is glory forever.</w:t>
+        <w:t xml:space="preserve">Stand with the fear of God. Let us hear the Holy Gospel. Bless, O Lord, the reading of the Holy Gospel, according to St. </w:t>
+      </w:r>
+      <w:r>
+        <w:t>Luke</w:t>
+      </w:r>
+      <w:r>
+        <w:t>. Blessed be He Who comes in the Name of the Lord. Our Lord, God, Saviour, and King of us all, Jesus Christ, Son of the Living God, to Whom is glory forever.</w:t>
       </w:r>
     </w:p>
     <w:p>
@@ -34828,7 +36352,129 @@
       </w:pPr>
       <w:r>
         <w:lastRenderedPageBreak/>
-        <w:t xml:space="preserve">N </w:t>
+        <w:t>After these things, the Lord also appointed seventy</w:t>
+      </w:r>
+      <w:r>
+        <w:t>[-two]</w:t>
+      </w:r>
+      <w:r>
+        <w:rPr>
+          <w:position w:val="8"/>
+          <w:sz w:val="16"/>
+          <w:szCs w:val="16"/>
+        </w:rPr>
+        <w:t xml:space="preserve"> </w:t>
+      </w:r>
+      <w:r>
+        <w:t>others and sent them two by two ahead of him</w:t>
+      </w:r>
+      <w:r>
+        <w:rPr>
+          <w:position w:val="8"/>
+          <w:sz w:val="16"/>
+          <w:szCs w:val="16"/>
+        </w:rPr>
+        <w:t xml:space="preserve"> </w:t>
+      </w:r>
+      <w:r>
+        <w:t>into every city and place where he was about to go. Jesus said to them, “The harvest is indeed plentiful, but the laborers are few. Pray therefore to the Lord of the harvest, that he may send out laborers into his harvest. Go on your ways, [but] be aware that I am sending you out as lambs among wolves. Do not carry a purse, a wallet, or sandals. Do not greet anyone on the way. Whatever house you enter, first say, ‘Peace be to this house.’ If a follower</w:t>
+      </w:r>
+      <w:r>
+        <w:rPr>
+          <w:position w:val="8"/>
+          <w:sz w:val="16"/>
+          <w:szCs w:val="16"/>
+        </w:rPr>
+        <w:t xml:space="preserve">c </w:t>
+      </w:r>
+      <w:r>
+        <w:t xml:space="preserve">of peace is there, your peace will rest on him; but if not, it will return to you. Remain in that house, eating and drinking what they will give [you], for the laborer deserves his wages. Do not go from house to house. Whatever town you enter and if the people welcome you, eat whatever is set before you. Heal the sick who are there and tell them, ‘The Kingdom of God has come near to you!’ But if you enter into any town and people there do not welcome </w:t>
+      </w:r>
+      <w:r>
+        <w:lastRenderedPageBreak/>
+        <w:t xml:space="preserve">you, go out into its streets and say, ‘Even the dust from your city that clings to us, we wipe off against you. Nevertheless, know this, that the Kingdom of God has come near to you!’ I tell you, it will be more tolerable in that day for Sodom than for such a city. </w:t>
+      </w:r>
+    </w:p>
+    <w:p>
+      <w:pPr>
+        <w:pStyle w:val="Body"/>
+        <w:rPr>
+          <w:rFonts w:ascii="Times" w:hAnsi="Times" w:cs="Times"/>
+          <w:szCs w:val="24"/>
+        </w:rPr>
+      </w:pPr>
+      <w:r>
+        <w:t xml:space="preserve">Woe to you, </w:t>
+      </w:r>
+      <w:proofErr w:type="spellStart"/>
+      <w:r>
+        <w:t>Chorazin</w:t>
+      </w:r>
+      <w:proofErr w:type="spellEnd"/>
+      <w:r>
+        <w:t xml:space="preserve">! Woe to you, Bethsaida! For if the deeds of power which were done in you had been done in </w:t>
+      </w:r>
+      <w:proofErr w:type="spellStart"/>
+      <w:r>
+        <w:t>Tyre</w:t>
+      </w:r>
+      <w:proofErr w:type="spellEnd"/>
+      <w:r>
+        <w:t xml:space="preserve"> and Sidon, they would have repented long ago, sitting in sackcloth and ashes. But in the judgment, it will be more tolerable for </w:t>
+      </w:r>
+      <w:proofErr w:type="spellStart"/>
+      <w:r>
+        <w:t>Tyre</w:t>
+      </w:r>
+      <w:proofErr w:type="spellEnd"/>
+      <w:r>
+        <w:t xml:space="preserve"> and Sidon than for you. You, Capernaum, will you be exalted to heaven? No, you will be brought down to hades! Whoever listens to you listens to me, and whoever rejects you rejects me. Whoever rejects me rejects him who sent me.” </w:t>
+      </w:r>
+    </w:p>
+    <w:p>
+      <w:pPr>
+        <w:pStyle w:val="Body"/>
+        <w:rPr>
+          <w:rFonts w:ascii="Times" w:hAnsi="Times" w:cs="Times"/>
+          <w:szCs w:val="24"/>
+        </w:rPr>
+      </w:pPr>
+      <w:r>
+        <w:t>The seventy</w:t>
+      </w:r>
+      <w:r>
+        <w:t>[-two]</w:t>
+      </w:r>
+      <w:r>
+        <w:rPr>
+          <w:position w:val="8"/>
+          <w:sz w:val="16"/>
+          <w:szCs w:val="16"/>
+        </w:rPr>
+        <w:t xml:space="preserve"> </w:t>
+      </w:r>
+      <w:r>
+        <w:t xml:space="preserve">returned with joy, saying, “Lord, even the demons are subject to us in your Name!” </w:t>
+      </w:r>
+    </w:p>
+    <w:p>
+      <w:pPr>
+        <w:pStyle w:val="Body"/>
+        <w:rPr>
+          <w:rFonts w:ascii="Times" w:hAnsi="Times" w:cs="Times"/>
+          <w:szCs w:val="24"/>
+        </w:rPr>
+      </w:pPr>
+      <w:r>
+        <w:t xml:space="preserve">Jesus said to them, “I saw Satan having fallen like lightning from heaven! Behold, I give you authority </w:t>
+      </w:r>
+      <w:r>
+        <w:lastRenderedPageBreak/>
+        <w:t xml:space="preserve">to tread on serpents and scorpions, and over all the power of the enemy. Nothing will in any way hurt you. Nevertheless, do not rejoice in this, </w:t>
+      </w:r>
+      <w:r>
+        <w:lastRenderedPageBreak/>
+        <w:t xml:space="preserve">that the spirits are subject to you; but rejoice that your names are written in heaven.” </w:t>
       </w:r>
       <w:r>
         <w:rPr>
@@ -34851,7 +36497,6 @@
         </w:sectPr>
       </w:pPr>
     </w:p>
-    <w:p/>
     <w:p>
       <w:pPr>
         <w:pStyle w:val="Heading3"/>
@@ -34860,6 +36505,7 @@
         </w:rPr>
       </w:pPr>
       <w:r>
+        <w:lastRenderedPageBreak/>
         <w:t xml:space="preserve">The Second Sunday of July </w:t>
       </w:r>
       <w:r>
@@ -34891,7 +36537,7 @@
         <w:pStyle w:val="Heading5"/>
       </w:pPr>
       <w:r>
-        <w:t>Psalm N</w:t>
+        <w:t>Psalm 127:1, 5</w:t>
       </w:r>
     </w:p>
     <w:p>
@@ -34912,10 +36558,58 @@
     <w:p>
       <w:pPr>
         <w:pStyle w:val="Body"/>
-        <w:keepNext/>
-      </w:pPr>
-      <w:r>
-        <w:t>N</w:t>
+      </w:pPr>
+      <w:r>
+        <w:t>Blessed are all who fear the Lord,</w:t>
+      </w:r>
+    </w:p>
+    <w:p>
+      <w:pPr>
+        <w:pStyle w:val="Body"/>
+      </w:pPr>
+      <w:r>
+        <w:tab/>
+        <w:t>who walk in His ways.</w:t>
+      </w:r>
+    </w:p>
+    <w:p>
+      <w:pPr>
+        <w:pStyle w:val="Body"/>
+      </w:pPr>
+      <w:r>
+        <w:t>May t</w:t>
+      </w:r>
+      <w:r>
+        <w:t>he Lord bless you from Zion</w:t>
+      </w:r>
+      <w:r>
+        <w:t>,</w:t>
+      </w:r>
+    </w:p>
+    <w:p>
+      <w:pPr>
+        <w:pStyle w:val="Body"/>
+      </w:pPr>
+      <w:r>
+        <w:tab/>
+      </w:r>
+      <w:r>
+        <w:t>And may you</w:t>
+      </w:r>
+      <w:r>
+        <w:t xml:space="preserve"> see the joys of Jerusalem</w:t>
+      </w:r>
+    </w:p>
+    <w:p>
+      <w:pPr>
+        <w:pStyle w:val="Body"/>
+      </w:pPr>
+      <w:r>
+        <w:tab/>
+        <w:t>al</w:t>
+      </w:r>
+      <w:r>
+        <w:t>l the days of your life.</w:t>
       </w:r>
     </w:p>
     <w:p>
@@ -34943,7 +36637,7 @@
         </w:rPr>
       </w:pPr>
       <w:r>
-        <w:t>Matthew 14:22-36</w:t>
+        <w:t>Luke 16:1-18</w:t>
       </w:r>
     </w:p>
     <w:p>
@@ -34951,7 +36645,13 @@
         <w:pStyle w:val="Rubric"/>
       </w:pPr>
       <w:r>
-        <w:t>Stand with the fear of God. Let us hear the Holy Gospel. Bless, O Lord, the reading of the Holy Gospel, according to St. Matthew. Blessed be He Who comes in the Name of the Lord. Our Lord, God, Saviour, and King of us all, Jesus Christ, Son of the Living God, to Whom is glory forever.</w:t>
+        <w:t xml:space="preserve">Stand with the fear of God. Let us hear the Holy Gospel. Bless, O Lord, the reading of the Holy Gospel, according to St. </w:t>
+      </w:r>
+      <w:r>
+        <w:t>Luke</w:t>
+      </w:r>
+      <w:r>
+        <w:t>. Blessed be He Who comes in the Name of the Lord. Our Lord, God, Saviour, and King of us all, Jesus Christ, Son of the Living God, to Whom is glory forever.</w:t>
       </w:r>
     </w:p>
     <w:p>
@@ -34978,7 +36678,107 @@
       </w:pPr>
       <w:r>
         <w:lastRenderedPageBreak/>
-        <w:t xml:space="preserve">N </w:t>
+        <w:t xml:space="preserve">Jesus also said to his disciples, “There was a certain rich man who had a manager. An accusation was made to him that this man was wasting his possessions. He called his manager and told him, ‘What is this that I hear about you? Give an accounting of your stewardship, for you can no longer be [my] steward.’ </w:t>
+      </w:r>
+    </w:p>
+    <w:p>
+      <w:pPr>
+        <w:pStyle w:val="Body"/>
+        <w:rPr>
+          <w:rFonts w:ascii="Times" w:hAnsi="Times" w:cs="Times"/>
+          <w:szCs w:val="24"/>
+        </w:rPr>
+      </w:pPr>
+      <w:r>
+        <w:t>The manager said within himself, ‘What will I do, seeing that my lord is taking away the management position from me? I do not have strength to dig! I am ashamed to beg! I know what I will do, so that when I am removed from management, people</w:t>
+      </w:r>
+      <w:r>
+        <w:rPr>
+          <w:position w:val="8"/>
+          <w:sz w:val="16"/>
+          <w:szCs w:val="16"/>
+        </w:rPr>
+        <w:t xml:space="preserve"> </w:t>
+      </w:r>
+      <w:r>
+        <w:t xml:space="preserve">may receive me into their houses.’ Calling each one of his lord’s debtors </w:t>
+      </w:r>
+      <w:r>
+        <w:lastRenderedPageBreak/>
+        <w:t>to him, he said to the first, ‘How much do you owe to my lord?’ The man replied, ‘A hundred measures</w:t>
+      </w:r>
+      <w:r>
+        <w:rPr>
+          <w:position w:val="8"/>
+          <w:sz w:val="16"/>
+          <w:szCs w:val="16"/>
+        </w:rPr>
+        <w:t xml:space="preserve"> </w:t>
+      </w:r>
+      <w:r>
+        <w:t xml:space="preserve">of oil.’ The manager said to him, ‘Take your bill, sit down quickly and write fifty.’ Then he said to another, ‘How much do you owe?’ That one said, ‘A hundred </w:t>
+      </w:r>
+      <w:proofErr w:type="spellStart"/>
+      <w:r>
+        <w:t>cors</w:t>
+      </w:r>
+      <w:proofErr w:type="spellEnd"/>
+      <w:r>
+        <w:rPr>
+          <w:position w:val="8"/>
+          <w:sz w:val="16"/>
+          <w:szCs w:val="16"/>
+        </w:rPr>
+        <w:t xml:space="preserve">c </w:t>
+      </w:r>
+      <w:r>
+        <w:t xml:space="preserve">of wheat.’ The manager said to him, ‘Take your bill, and write eighty.’ </w:t>
+      </w:r>
+    </w:p>
+    <w:p>
+      <w:pPr>
+        <w:pStyle w:val="Body"/>
+        <w:rPr>
+          <w:rFonts w:ascii="Times" w:hAnsi="Times" w:cs="Times"/>
+          <w:szCs w:val="24"/>
+        </w:rPr>
+      </w:pPr>
+      <w:r>
+        <w:t>His master</w:t>
+      </w:r>
+      <w:r>
+        <w:rPr>
+          <w:position w:val="8"/>
+          <w:sz w:val="16"/>
+          <w:szCs w:val="16"/>
+        </w:rPr>
+        <w:t xml:space="preserve"> </w:t>
+      </w:r>
+      <w:r>
+        <w:t xml:space="preserve">praised the dishonest manager because he had acted wisely, for the children of this world are wiser than the children of the light in [dealing with] their own kind. I tell you, make for yourselves friends by means of unrighteous mammon, so that when it fails you, you may be </w:t>
+      </w:r>
+      <w:r>
+        <w:lastRenderedPageBreak/>
+        <w:t xml:space="preserve">received into the eternal dwellings. Whoever is faithful in a very little is also faithful in much. Whoever is dishonest in a very little is also dishonest in much. Therefore, if you have not been faithful with unrighteous mammon, who will entrust you with true riches? If you have not been faithful in what belongs to another, who will give you what is your own? No servant can serve two masters, for either he will hate one and love the other; or else he will be attached to one and despise the other. You cannot serve God and mammon.” </w:t>
+      </w:r>
+    </w:p>
+    <w:p>
+      <w:pPr>
+        <w:pStyle w:val="Body"/>
+        <w:rPr>
+          <w:rFonts w:ascii="Times" w:hAnsi="Times" w:cs="Times"/>
+          <w:szCs w:val="24"/>
+        </w:rPr>
+      </w:pPr>
+      <w:r>
+        <w:t xml:space="preserve">The Pharisees, who were lovers of money, also heard all these things, and they scoffed at him. Jesus told </w:t>
+      </w:r>
+      <w:r>
+        <w:lastRenderedPageBreak/>
+        <w:t>them, “You are those who justify yourselves in the sight of people, but God knows your hearts. For what is exalted among men is an abomination in the sight of God. The law and the prophets were [proclaimed] until John [came]. Since then, the Good News of the Kingdom of God is preached, and everyone is forcing their way into it. Yet, it is easier for heaven and earth to pass away than for one tiny stroke of a pen in the law to fall [out]. Everyone who divorces his wife and marries another [woman] commits adultery; and the man who marries a d</w:t>
+      </w:r>
+      <w:r>
+        <w:t xml:space="preserve">ivorced woman commits adultery. </w:t>
       </w:r>
       <w:r>
         <w:rPr>
@@ -35019,7 +36819,7 @@
         <w:pStyle w:val="Heading5"/>
       </w:pPr>
       <w:r>
-        <w:t>Psalm N</w:t>
+        <w:t>Psalm 40:2, 3ab</w:t>
       </w:r>
     </w:p>
     <w:p>
@@ -35036,7 +36836,45 @@
         <w:pStyle w:val="Body"/>
       </w:pPr>
       <w:r>
-        <w:t>N</w:t>
+        <w:t>Blessed is he who considers the poor and needy;</w:t>
+      </w:r>
+    </w:p>
+    <w:p>
+      <w:pPr>
+        <w:pStyle w:val="Body"/>
+      </w:pPr>
+      <w:r>
+        <w:tab/>
+        <w:t xml:space="preserve">the Lord will deliver him in </w:t>
+      </w:r>
+      <w:r>
+        <w:t>an evil day</w:t>
+      </w:r>
+      <w:r>
+        <w:t>.</w:t>
+      </w:r>
+    </w:p>
+    <w:p>
+      <w:pPr>
+        <w:pStyle w:val="Body"/>
+      </w:pPr>
+      <w:r>
+        <w:t>The Lord will guard him and give him life,</w:t>
+      </w:r>
+    </w:p>
+    <w:p>
+      <w:pPr>
+        <w:pStyle w:val="Body"/>
+      </w:pPr>
+      <w:r>
+        <w:tab/>
+        <w:t xml:space="preserve">and will bless him </w:t>
+      </w:r>
+      <w:r>
+        <w:t>on the earth</w:t>
+      </w:r>
+      <w:r>
+        <w:t>.</w:t>
       </w:r>
     </w:p>
     <w:p>
@@ -35064,7 +36902,7 @@
         </w:rPr>
       </w:pPr>
       <w:r>
-        <w:t>N</w:t>
+        <w:t>Mark 16:2-8</w:t>
       </w:r>
     </w:p>
     <w:p>
@@ -35072,7 +36910,13 @@
         <w:pStyle w:val="Rubric"/>
       </w:pPr>
       <w:r>
-        <w:t>Stand with the fear of God. Let us hear the Holy Gospel. Bless, O Lord, the reading of the Holy Gospel, according to St. N. Blessed be He Who comes in the Name of the Lord. Our Lord, God, Saviour, and King of us all, Jesus Christ, Son of the Living God, to Whom is glory forever.</w:t>
+        <w:t>Stand with the fear of God. Let us hear the Holy Gospel. Bless, O Lord, the reading of the Holy Gospel, ac</w:t>
+      </w:r>
+      <w:r>
+        <w:t>cording to St. Mark</w:t>
+      </w:r>
+      <w:r>
+        <w:t>. Blessed be He Who comes in the Name of the Lord. Our Lord, God, Saviour, and King of us all, Jesus Christ, Son of the Living God, to Whom is glory forever.</w:t>
       </w:r>
     </w:p>
     <w:p>
@@ -35090,10 +36934,61 @@
     <w:p>
       <w:pPr>
         <w:pStyle w:val="Body"/>
-      </w:pPr>
-      <w:r>
-        <w:lastRenderedPageBreak/>
-        <w:t>N</w:t>
+        <w:rPr>
+          <w:rFonts w:ascii="Times" w:hAnsi="Times" w:cs="Times"/>
+          <w:szCs w:val="24"/>
+        </w:rPr>
+      </w:pPr>
+      <w:r>
+        <w:lastRenderedPageBreak/>
+        <w:t xml:space="preserve">Very early on the first day of the week, they arrived at the tomb when the sun had risen. They were saying among themselves, “Who will roll away the stone from the door of the tomb for us?” But when they looked up, they saw that the stone was [already] rolled back, although it was extremely large. </w:t>
+      </w:r>
+    </w:p>
+    <w:p>
+      <w:pPr>
+        <w:pStyle w:val="Body"/>
+        <w:rPr>
+          <w:rFonts w:ascii="Times" w:hAnsi="Times" w:cs="Times"/>
+          <w:szCs w:val="24"/>
+        </w:rPr>
+      </w:pPr>
+      <w:r>
+        <w:lastRenderedPageBreak/>
+        <w:t xml:space="preserve">Entering into the tomb, they saw a young man sitting on the right side, dressed in a white robe, and they were amazed. He said to them, “Do not be amazed! You seek Jesus, the Nazarene, who has been crucified. He has risen! He is not here! Behold, the place where they laid him! But go, tell his disciples and Peter, ‘He goes </w:t>
+      </w:r>
+      <w:r>
+        <w:lastRenderedPageBreak/>
+        <w:t xml:space="preserve">before you into Galilee. There you will see him, as he told you.’” </w:t>
+      </w:r>
+    </w:p>
+    <w:p>
+      <w:pPr>
+        <w:pStyle w:val="Body"/>
+        <w:rPr>
+          <w:rFonts w:ascii="Times" w:hAnsi="Times" w:cs="Times"/>
+          <w:szCs w:val="24"/>
+        </w:rPr>
+      </w:pPr>
+      <w:r>
+        <w:t>They went out quickly</w:t>
+      </w:r>
+      <w:r>
+        <w:rPr>
+          <w:position w:val="8"/>
+          <w:sz w:val="16"/>
+          <w:szCs w:val="16"/>
+        </w:rPr>
+        <w:t xml:space="preserve"> </w:t>
+      </w:r>
+      <w:r>
+        <w:t xml:space="preserve">and fled from the tomb, for trembling and </w:t>
+      </w:r>
+      <w:r>
+        <w:lastRenderedPageBreak/>
+        <w:t>astonishment had come upon them. They said nothing to a</w:t>
+      </w:r>
+      <w:r>
+        <w:t>nyone because they were afraid.</w:t>
       </w:r>
       <w:r>
         <w:t xml:space="preserve"> </w:t>
@@ -35131,7 +37026,7 @@
         <w:pStyle w:val="Heading5"/>
       </w:pPr>
       <w:r>
-        <w:t>Psalm N</w:t>
+        <w:t>Psalm 118:1, 2</w:t>
       </w:r>
     </w:p>
     <w:p>
@@ -35149,7 +37044,62 @@
         <w:keepNext/>
       </w:pPr>
       <w:r>
-        <w:t>N</w:t>
+        <w:t xml:space="preserve">Blessed are </w:t>
+      </w:r>
+      <w:r>
+        <w:t>the blameless</w:t>
+      </w:r>
+      <w:r>
+        <w:t xml:space="preserve"> in the way,</w:t>
+      </w:r>
+    </w:p>
+    <w:p>
+      <w:pPr>
+        <w:pStyle w:val="Body"/>
+        <w:keepNext/>
+      </w:pPr>
+      <w:r>
+        <w:tab/>
+        <w:t xml:space="preserve">who </w:t>
+      </w:r>
+      <w:r>
+        <w:t>walk</w:t>
+      </w:r>
+      <w:r>
+        <w:t xml:space="preserve"> </w:t>
+      </w:r>
+      <w:r>
+        <w:t>in</w:t>
+      </w:r>
+      <w:r>
+        <w:t xml:space="preserve"> the law of the Lord.</w:t>
+      </w:r>
+    </w:p>
+    <w:p>
+      <w:pPr>
+        <w:pStyle w:val="Body"/>
+        <w:keepNext/>
+      </w:pPr>
+      <w:r>
+        <w:t>Blessed are they</w:t>
+      </w:r>
+      <w:r>
+        <w:t xml:space="preserve"> who search out His testimonies;</w:t>
+      </w:r>
+    </w:p>
+    <w:p>
+      <w:pPr>
+        <w:pStyle w:val="Body"/>
+        <w:keepNext/>
+      </w:pPr>
+      <w:r>
+        <w:tab/>
+      </w:r>
+      <w:r>
+        <w:t>They will</w:t>
+      </w:r>
+      <w:r>
+        <w:t xml:space="preserve"> seek Him with their whole heart.</w:t>
       </w:r>
     </w:p>
     <w:p>
@@ -35177,7 +37127,7 @@
         </w:rPr>
       </w:pPr>
       <w:r>
-        <w:t>N</w:t>
+        <w:t>Matthew 18:1-9</w:t>
       </w:r>
     </w:p>
     <w:p>
@@ -35185,7 +37135,13 @@
         <w:pStyle w:val="Rubric"/>
       </w:pPr>
       <w:r>
-        <w:t>Stand with the fear of God. Let us hear the Holy Gospel. Bless, O Lord, the reading of the Holy Gospel, according to St. N. Blessed be He Who comes in the Name of the Lord. Our Lord, God, Saviour, and King of us all, Jesus Christ, Son of the Living God, to Whom is glory forever.</w:t>
+        <w:t>Stand with the fear of God. Let us hear the Holy Gospel. Bless, O Lord, the reading of the</w:t>
+      </w:r>
+      <w:r>
+        <w:t xml:space="preserve"> Holy Gospel, according to St. Matthew</w:t>
+      </w:r>
+      <w:r>
+        <w:t>. Blessed be He Who comes in the Name of the Lord. Our Lord, God, Saviour, and King of us all, Jesus Christ, Son of the Living God, to Whom is glory forever.</w:t>
       </w:r>
     </w:p>
     <w:p>
@@ -35210,7 +37166,51 @@
       </w:pPr>
       <w:r>
         <w:lastRenderedPageBreak/>
-        <w:t xml:space="preserve">N </w:t>
+        <w:t xml:space="preserve">At that time, the disciples came to Jesus and asked, “Who then is greatest in the Kingdom of Heaven?” </w:t>
+      </w:r>
+    </w:p>
+    <w:p>
+      <w:pPr>
+        <w:pStyle w:val="Body"/>
+        <w:rPr>
+          <w:rFonts w:ascii="Times" w:hAnsi="Times" w:cs="Times"/>
+          <w:szCs w:val="24"/>
+        </w:rPr>
+      </w:pPr>
+      <w:r>
+        <w:t xml:space="preserve">Jesus called a little child to himself and set him in their midst. He then said, “Amen, I tell you that unless you change and become as little children, you will in no way enter into the Kingdom of Heaven. But whoever humbles himself as this little child is the greatest in the Kingdom of Heaven. Whoever receives such a little child in my Name receives me, but whoever causes one of these little ones who believe in me to stumble, it would be better for such a person that a huge millstone be hung around his neck and to be drowned in the depths of the sea. </w:t>
+      </w:r>
+    </w:p>
+    <w:p>
+      <w:pPr>
+        <w:pStyle w:val="Body"/>
+        <w:rPr>
+          <w:rFonts w:ascii="Times" w:hAnsi="Times" w:cs="Times"/>
+          <w:szCs w:val="24"/>
+        </w:rPr>
+      </w:pPr>
+      <w:r>
+        <w:lastRenderedPageBreak/>
+        <w:t xml:space="preserve">Woe to the world because of occasions of stumbling! Such occasions are bound to come, but woe to the one through whom the occasion does come! If your hand or your foot causes you to stumble, cut it off, and throw it away from you! It is better for you to enter into life maimed or crippled rather than to have two hands or two feet and yet be cast into eternal fire. If your eye causes you to stumble, pluck it out and throw it away from you. It is better for you to enter into life with one eye, rather than to be cast into the </w:t>
+      </w:r>
+      <w:proofErr w:type="spellStart"/>
+      <w:r>
+        <w:t>Gehenna</w:t>
+      </w:r>
+      <w:proofErr w:type="spellEnd"/>
+      <w:r>
+        <w:rPr>
+          <w:position w:val="8"/>
+          <w:sz w:val="16"/>
+          <w:szCs w:val="16"/>
+        </w:rPr>
+        <w:t xml:space="preserve"> </w:t>
+      </w:r>
+      <w:r>
+        <w:t>of fire having two eyes.</w:t>
+      </w:r>
+      <w:r>
+        <w:t xml:space="preserve"> </w:t>
       </w:r>
       <w:r>
         <w:rPr>
@@ -35243,6 +37243,7 @@
         </w:rPr>
       </w:pPr>
       <w:r>
+        <w:lastRenderedPageBreak/>
         <w:t xml:space="preserve">The Third Sunday of July </w:t>
       </w:r>
       <w:r>
@@ -35274,7 +37275,10 @@
         <w:pStyle w:val="Heading5"/>
       </w:pPr>
       <w:r>
-        <w:t>Psalm N</w:t>
+        <w:t xml:space="preserve">Psalm 51:11cd, </w:t>
+      </w:r>
+      <w:r>
+        <w:t>10cd</w:t>
       </w:r>
     </w:p>
     <w:p>
@@ -35298,7 +37302,71 @@
         <w:keepNext/>
       </w:pPr>
       <w:r>
-        <w:t>N</w:t>
+        <w:t xml:space="preserve">I will </w:t>
+      </w:r>
+      <w:r>
+        <w:t>wait on</w:t>
+      </w:r>
+      <w:r>
+        <w:t xml:space="preserve"> </w:t>
+      </w:r>
+      <w:r>
+        <w:t>Your N</w:t>
+      </w:r>
+      <w:r>
+        <w:t>ame,</w:t>
+      </w:r>
+    </w:p>
+    <w:p>
+      <w:pPr>
+        <w:pStyle w:val="Body"/>
+        <w:keepNext/>
+      </w:pPr>
+      <w:r>
+        <w:tab/>
+        <w:t xml:space="preserve">for it is good </w:t>
+      </w:r>
+      <w:r>
+        <w:t>in the sight of</w:t>
+      </w:r>
+      <w:r>
+        <w:t xml:space="preserve"> </w:t>
+      </w:r>
+      <w:r>
+        <w:t>Your</w:t>
+      </w:r>
+      <w:r>
+        <w:t xml:space="preserve"> saints.</w:t>
+      </w:r>
+    </w:p>
+    <w:p>
+      <w:pPr>
+        <w:pStyle w:val="Body"/>
+        <w:keepNext/>
+      </w:pPr>
+      <w:r>
+        <w:t xml:space="preserve">I </w:t>
+      </w:r>
+      <w:r>
+        <w:t>hope</w:t>
+      </w:r>
+      <w:r>
+        <w:t xml:space="preserve"> in the mercy of God</w:t>
+      </w:r>
+    </w:p>
+    <w:p>
+      <w:pPr>
+        <w:pStyle w:val="Body"/>
+        <w:keepNext/>
+      </w:pPr>
+      <w:r>
+        <w:tab/>
+      </w:r>
+      <w:r>
+        <w:t>Forever and unto the age of ages</w:t>
+      </w:r>
+      <w:r>
+        <w:t>.</w:t>
       </w:r>
     </w:p>
     <w:p>
@@ -35326,7 +37394,7 @@
         </w:rPr>
       </w:pPr>
       <w:r>
-        <w:t>Matthew 14:22-36</w:t>
+        <w:t>Luke 14:7-15</w:t>
       </w:r>
     </w:p>
     <w:p>
@@ -35334,7 +37402,13 @@
         <w:pStyle w:val="Rubric"/>
       </w:pPr>
       <w:r>
-        <w:t>Stand with the fear of God. Let us hear the Holy Gospel. Bless, O Lord, the reading of the Holy Gospel, according to St. Matthew. Blessed be He Who comes in the Name of the Lord. Our Lord, God, Saviour, and King of us all, Jesus Christ, Son of the Living God, to Whom is glory forever.</w:t>
+        <w:t xml:space="preserve">Stand with the fear of God. Let us hear the Holy Gospel. Bless, O Lord, the reading of the Holy Gospel, according to St. </w:t>
+      </w:r>
+      <w:r>
+        <w:t>Luke</w:t>
+      </w:r>
+      <w:r>
+        <w:t>. Blessed be He Who comes in the Name of the Lord. Our Lord, God, Saviour, and King of us all, Jesus Christ, Son of the Living God, to Whom is glory forever.</w:t>
       </w:r>
     </w:p>
     <w:p>
@@ -35361,7 +37435,41 @@
       </w:pPr>
       <w:r>
         <w:lastRenderedPageBreak/>
-        <w:t xml:space="preserve">N </w:t>
+        <w:t xml:space="preserve">When Jesus noticed how people chose the best seats, he told the guest a parable, saying, “When you are invited by anyone to a marriage feast, do not sit in the best seat. It could be that someone more honorable than you might have been invited by the host, and he who invited both of you would come and tell you, ‘Make room for this person.’ Then, with shame, you would proceed to take the lowest place. Instead, when you are invited, go and sit in the lowest place. And so, when the host comes, he may tell you, ‘Friend, move up higher!’ Then you will be honored in the presence of all who sit at the table with you. For everyone who exalts himself will be </w:t>
+      </w:r>
+      <w:r>
+        <w:lastRenderedPageBreak/>
+        <w:t xml:space="preserve">humbled, and whoever humbles himself will be exalted.” </w:t>
+      </w:r>
+    </w:p>
+    <w:p>
+      <w:pPr>
+        <w:pStyle w:val="Body"/>
+        <w:rPr>
+          <w:rFonts w:ascii="Times" w:hAnsi="Times" w:cs="Times"/>
+          <w:szCs w:val="24"/>
+        </w:rPr>
+      </w:pPr>
+      <w:r>
+        <w:t xml:space="preserve">Jesus also said to the one who had invited him, “When you make a dinner or a supper, do not call your friends, brothers, kinsmen or rich neighbors because they might return the favor and pay you back. Instead, when you give a feast, ask the poor, the maimed, the lame, or the blind [to come]. Then, you will be blessed, because they do not have the means to pay you back. For you will be repaid in the resurrection of the righteous.” </w:t>
+      </w:r>
+    </w:p>
+    <w:p>
+      <w:pPr>
+        <w:pStyle w:val="Body"/>
+        <w:rPr>
+          <w:rFonts w:ascii="Times" w:hAnsi="Times" w:cs="Times"/>
+          <w:szCs w:val="24"/>
+        </w:rPr>
+      </w:pPr>
+      <w:r>
+        <w:t>When one of those who sat at the table with him heard these things, he said to Jesus, “Blessed is the one who wil</w:t>
+      </w:r>
+      <w:r>
+        <w:t>l feast in the Kingdom of God!”</w:t>
+      </w:r>
+      <w:r>
+        <w:t xml:space="preserve"> </w:t>
       </w:r>
       <w:r>
         <w:rPr>
@@ -35402,7 +37510,7 @@
         <w:pStyle w:val="Heading5"/>
       </w:pPr>
       <w:r>
-        <w:t>Psalm N</w:t>
+        <w:t>Psalm 134:1, 2</w:t>
       </w:r>
     </w:p>
     <w:p>
@@ -35417,9 +37525,56 @@
     <w:p>
       <w:pPr>
         <w:pStyle w:val="Body"/>
-      </w:pPr>
-      <w:r>
-        <w:t>N</w:t>
+        <w:keepNext/>
+      </w:pPr>
+      <w:r>
+        <w:t>Praise the Name of the Lord,</w:t>
+      </w:r>
+    </w:p>
+    <w:p>
+      <w:pPr>
+        <w:pStyle w:val="Body"/>
+        <w:keepNext/>
+      </w:pPr>
+      <w:r>
+        <w:tab/>
+      </w:r>
+      <w:r>
+        <w:t>O servants</w:t>
+      </w:r>
+      <w:r>
+        <w:t xml:space="preserve"> [of the Lord]</w:t>
+      </w:r>
+      <w:r>
+        <w:t xml:space="preserve">; </w:t>
+      </w:r>
+      <w:r>
+        <w:t xml:space="preserve">praise </w:t>
+      </w:r>
+      <w:r>
+        <w:t>[Him]</w:t>
+      </w:r>
+      <w:r>
+        <w:t>,</w:t>
+      </w:r>
+    </w:p>
+    <w:p>
+      <w:pPr>
+        <w:pStyle w:val="Body"/>
+        <w:keepNext/>
+      </w:pPr>
+      <w:r>
+        <w:t>you who stand in the house of the Lord,</w:t>
+      </w:r>
+    </w:p>
+    <w:p>
+      <w:pPr>
+        <w:pStyle w:val="Body"/>
+        <w:keepNext/>
+      </w:pPr>
+      <w:r>
+        <w:tab/>
+        <w:t>in the courts of the house of our God.</w:t>
       </w:r>
     </w:p>
     <w:p>
@@ -35447,8 +37602,7 @@
         </w:rPr>
       </w:pPr>
       <w:r>
-        <w:lastRenderedPageBreak/>
-        <w:t>N</w:t>
+        <w:t>Luke 24:1-12</w:t>
       </w:r>
     </w:p>
     <w:p>
@@ -35456,7 +37610,13 @@
         <w:pStyle w:val="Rubric"/>
       </w:pPr>
       <w:r>
-        <w:t>Stand with the fear of God. Let us hear the Holy Gospel. Bless, O Lord, the reading of the Holy Gospel, according to St. N. Blessed be He Who comes in the Name of the Lord. Our Lord, God, Saviour, and King of us all, Jesus Christ, Son of the Living God, to Whom is glory forever.</w:t>
+        <w:t>Stand with the fear of God. Let us hear the Holy Gospel. Bless, O Lord, the reading of the</w:t>
+      </w:r>
+      <w:r>
+        <w:t xml:space="preserve"> Holy Gospel, according to St. Luke</w:t>
+      </w:r>
+      <w:r>
+        <w:t>. Blessed be He Who comes in the Name of the Lord. Our Lord, God, Saviour, and King of us all, Jesus Christ, Son of the Living God, to Whom is glory forever.</w:t>
       </w:r>
     </w:p>
     <w:p>
@@ -35474,10 +37634,67 @@
     <w:p>
       <w:pPr>
         <w:pStyle w:val="Body"/>
-      </w:pPr>
-      <w:r>
-        <w:lastRenderedPageBreak/>
-        <w:t>N</w:t>
+        <w:rPr>
+          <w:rFonts w:ascii="Times" w:hAnsi="Times" w:cs="Times"/>
+          <w:szCs w:val="24"/>
+        </w:rPr>
+      </w:pPr>
+      <w:r>
+        <w:lastRenderedPageBreak/>
+        <w:t>On the first day of the week, at early dawn, they and some others came to the tomb, bringing the spices which they had prepared. But they found the stone rolled away from the tomb. So they entered in and did not find the body</w:t>
+      </w:r>
+      <w:r>
+        <w:rPr>
+          <w:position w:val="8"/>
+          <w:sz w:val="16"/>
+          <w:szCs w:val="16"/>
+        </w:rPr>
+        <w:t xml:space="preserve">e </w:t>
+      </w:r>
+      <w:r>
+        <w:t xml:space="preserve">of the Lord Jesus. And it happened, as they were greatly perplexed about this, that behold, two men stood by them in shining garments. Terrified, the women bowed their faces to the ground. </w:t>
+      </w:r>
+    </w:p>
+    <w:p>
+      <w:pPr>
+        <w:pStyle w:val="Body"/>
+        <w:rPr>
+          <w:rFonts w:ascii="Times" w:hAnsi="Times" w:cs="Times"/>
+          <w:szCs w:val="24"/>
+        </w:rPr>
+      </w:pPr>
+      <w:r>
+        <w:t>They said to them, “Why do you seek the living among the dead? H</w:t>
+      </w:r>
+      <w:r>
+        <w:t>e is not here, but he is risen!</w:t>
+      </w:r>
+      <w:r>
+        <w:rPr>
+          <w:position w:val="8"/>
+          <w:sz w:val="16"/>
+          <w:szCs w:val="16"/>
+        </w:rPr>
+        <w:t xml:space="preserve"> </w:t>
+      </w:r>
+      <w:r>
+        <w:t xml:space="preserve">Remember what he told you when he was still in Galilee, saying that the Son of Man must be delivered up into the hands </w:t>
+      </w:r>
+      <w:r>
+        <w:lastRenderedPageBreak/>
+        <w:t xml:space="preserve">of sinful men, be crucified, and [on] the third day rise again?” </w:t>
+      </w:r>
+    </w:p>
+    <w:p>
+      <w:pPr>
+        <w:pStyle w:val="Body"/>
+        <w:rPr>
+          <w:rFonts w:ascii="Times" w:hAnsi="Times" w:cs="Times"/>
+          <w:szCs w:val="24"/>
+        </w:rPr>
+      </w:pPr>
+      <w:r>
+        <w:t>Then they remembered his words. Returning from the tomb, and told all these things to the eleven, and to all the rest. Now, they were Mary Magdalene, Joanna, and Mary the mother of James. The other women with them told these things to the apostles. But these words seemed to be nonsense to them, and they did not believe them. However, Peter got up and ran to the tomb. Stooping and looking in, he saw the strips of linen lying by themselves. He returned to his home, wondering what had taken place.</w:t>
       </w:r>
       <w:r>
         <w:t xml:space="preserve"> </w:t>
@@ -35515,7 +37732,7 @@
         <w:pStyle w:val="Heading5"/>
       </w:pPr>
       <w:r>
-        <w:t>Psalm N</w:t>
+        <w:t>Psalm 144:18</w:t>
       </w:r>
     </w:p>
     <w:p>
@@ -35533,7 +37750,54 @@
         <w:keepNext/>
       </w:pPr>
       <w:r>
-        <w:t>N</w:t>
+        <w:t xml:space="preserve">The Lord is </w:t>
+      </w:r>
+      <w:r>
+        <w:t>righteous</w:t>
+      </w:r>
+      <w:r>
+        <w:t xml:space="preserve"> in all His ways,</w:t>
+      </w:r>
+    </w:p>
+    <w:p>
+      <w:pPr>
+        <w:pStyle w:val="Body"/>
+        <w:keepNext/>
+      </w:pPr>
+      <w:r>
+        <w:tab/>
+        <w:t>and holy in all His works.</w:t>
+      </w:r>
+    </w:p>
+    <w:p>
+      <w:pPr>
+        <w:pStyle w:val="Body"/>
+        <w:keepNext/>
+      </w:pPr>
+      <w:r>
+        <w:t xml:space="preserve">The Lord is near to all who call </w:t>
+      </w:r>
+      <w:r>
+        <w:t>on</w:t>
+      </w:r>
+      <w:r>
+        <w:t xml:space="preserve"> Him,</w:t>
+      </w:r>
+    </w:p>
+    <w:p>
+      <w:pPr>
+        <w:pStyle w:val="Body"/>
+        <w:keepNext/>
+      </w:pPr>
+      <w:r>
+        <w:tab/>
+        <w:t xml:space="preserve">to all who call </w:t>
+      </w:r>
+      <w:r>
+        <w:t>on</w:t>
+      </w:r>
+      <w:r>
+        <w:t xml:space="preserve"> Him in truth.</w:t>
       </w:r>
     </w:p>
     <w:p>
@@ -35561,7 +37825,7 @@
         </w:rPr>
       </w:pPr>
       <w:r>
-        <w:t>N</w:t>
+        <w:t>Luke 9:10-17</w:t>
       </w:r>
     </w:p>
     <w:p>
@@ -35569,7 +37833,13 @@
         <w:pStyle w:val="Rubric"/>
       </w:pPr>
       <w:r>
-        <w:t>Stand with the fear of God. Let us hear the Holy Gospel. Bless, O Lord, the reading of the Holy Gospel, according to St. N. Blessed be He Who comes in the Name of the Lord. Our Lord, God, Saviour, and King of us all, Jesus Christ, Son of the Living God, to Whom is glory forever.</w:t>
+        <w:t xml:space="preserve">Stand with the fear of God. Let us hear the Holy Gospel. Bless, O Lord, the reading of the Holy Gospel, according to St. </w:t>
+      </w:r>
+      <w:r>
+        <w:t>Luke</w:t>
+      </w:r>
+      <w:r>
+        <w:t>. Blessed be He Who comes in the Name of the Lord. Our Lord, God, Saviour, and King of us all, Jesus Christ, Son of the Living God, to Whom is glory forever.</w:t>
       </w:r>
     </w:p>
     <w:p>
@@ -35594,7 +37864,74 @@
       </w:pPr>
       <w:r>
         <w:lastRenderedPageBreak/>
-        <w:t xml:space="preserve">N </w:t>
+        <w:t xml:space="preserve">When they returned, the apostles told him what things they had done. </w:t>
+      </w:r>
+    </w:p>
+    <w:p>
+      <w:pPr>
+        <w:pStyle w:val="Body"/>
+        <w:rPr>
+          <w:rFonts w:ascii="Times" w:hAnsi="Times" w:cs="Times"/>
+          <w:szCs w:val="24"/>
+        </w:rPr>
+      </w:pPr>
+      <w:r>
+        <w:t xml:space="preserve">Then, Jesus took them with him and they withdrew to a deserted place [which was part] of a city called Bethsaida. </w:t>
+      </w:r>
+    </w:p>
+    <w:p>
+      <w:pPr>
+        <w:pStyle w:val="Body"/>
+        <w:rPr>
+          <w:rFonts w:ascii="Times" w:hAnsi="Times" w:cs="Times"/>
+          <w:szCs w:val="24"/>
+        </w:rPr>
+      </w:pPr>
+      <w:r>
+        <w:t xml:space="preserve">But the crowd perceived this and followed him. Jesus welcomed them, spoke to them about the Kingdom of God, and cured those who needed healing. Late in the afternoon, the Twelve came to him and said, “Send the people away, so that they may go into the surrounding villages and farms to find lodging and get food, for we are here in a deserted place.” </w:t>
+      </w:r>
+    </w:p>
+    <w:p>
+      <w:pPr>
+        <w:pStyle w:val="Body"/>
+        <w:rPr>
+          <w:rFonts w:ascii="Times" w:hAnsi="Times" w:cs="Times"/>
+          <w:szCs w:val="24"/>
+        </w:rPr>
+      </w:pPr>
+      <w:r>
+        <w:t xml:space="preserve">But Jesus said to them, “You give them something to eat.” </w:t>
+      </w:r>
+    </w:p>
+    <w:p>
+      <w:pPr>
+        <w:pStyle w:val="Body"/>
+        <w:rPr>
+          <w:rFonts w:ascii="Times" w:hAnsi="Times" w:cs="Times"/>
+          <w:szCs w:val="24"/>
+        </w:rPr>
+      </w:pPr>
+      <w:r>
+        <w:lastRenderedPageBreak/>
+        <w:t xml:space="preserve">They replied, “We have no more than five loaves and two fish, unless we go and buy food for all these people.” (For they were about five thousand men). </w:t>
+      </w:r>
+    </w:p>
+    <w:p>
+      <w:pPr>
+        <w:pStyle w:val="Body"/>
+        <w:rPr>
+          <w:rFonts w:ascii="Times" w:hAnsi="Times" w:cs="Times"/>
+          <w:szCs w:val="24"/>
+        </w:rPr>
+      </w:pPr>
+      <w:r>
+        <w:t>Jesus then said to his disciples, “Make them sit down in groups of about fifty each.” They did so, and made them all sit down. He took the five loaves and the two fish, and looking up to heaven, he blessed them, and broke them, and gave them to the disciples to set before the multitude. Everybody ate, and all were satisfied. The disciples gathered up twelve baskets of bro</w:t>
+      </w:r>
+      <w:r>
+        <w:t>ken pieces that were left over.</w:t>
+      </w:r>
+      <w:r>
+        <w:t xml:space="preserve"> </w:t>
       </w:r>
       <w:r>
         <w:rPr>
@@ -35627,6 +37964,7 @@
         </w:rPr>
       </w:pPr>
       <w:r>
+        <w:lastRenderedPageBreak/>
         <w:t xml:space="preserve">The Fourth Sunday of July </w:t>
       </w:r>
       <w:r>
@@ -35658,7 +37996,7 @@
         <w:pStyle w:val="Heading5"/>
       </w:pPr>
       <w:r>
-        <w:t>Psalm N</w:t>
+        <w:t>Psalm 58:10b, 11a, 18a</w:t>
       </w:r>
     </w:p>
     <w:p>
@@ -35679,10 +38017,60 @@
     <w:p>
       <w:pPr>
         <w:pStyle w:val="Body"/>
-        <w:keepNext/>
-      </w:pPr>
-      <w:r>
-        <w:t>N</w:t>
+      </w:pPr>
+      <w:r>
+        <w:t>You</w:t>
+      </w:r>
+      <w:r>
+        <w:t xml:space="preserve">, O God, </w:t>
+      </w:r>
+      <w:r>
+        <w:t>are</w:t>
+      </w:r>
+      <w:r>
+        <w:t xml:space="preserve"> my protector.</w:t>
+      </w:r>
+    </w:p>
+    <w:p>
+      <w:pPr>
+        <w:pStyle w:val="Body"/>
+      </w:pPr>
+      <w:r>
+        <w:t>My God—</w:t>
+      </w:r>
+      <w:r>
+        <w:t xml:space="preserve">His mercy </w:t>
+      </w:r>
+      <w:r>
+        <w:t>will go</w:t>
+      </w:r>
+      <w:r>
+        <w:t xml:space="preserve"> before me;</w:t>
+      </w:r>
+    </w:p>
+    <w:p>
+      <w:pPr>
+        <w:pStyle w:val="Body"/>
+      </w:pPr>
+      <w:r>
+        <w:t>You</w:t>
+      </w:r>
+      <w:r>
+        <w:t xml:space="preserve"> are</w:t>
+      </w:r>
+      <w:r>
+        <w:t xml:space="preserve"> my </w:t>
+      </w:r>
+      <w:proofErr w:type="gramStart"/>
+      <w:r>
+        <w:t>helper,</w:t>
+      </w:r>
+      <w:proofErr w:type="gramEnd"/>
+      <w:r>
+        <w:t xml:space="preserve"> I will sing</w:t>
+      </w:r>
+      <w:r>
+        <w:t xml:space="preserve"> to You.</w:t>
       </w:r>
     </w:p>
     <w:p>
@@ -35710,7 +38098,7 @@
         </w:rPr>
       </w:pPr>
       <w:r>
-        <w:t>Matthew 14:22-36</w:t>
+        <w:t>Luke 7:1-10</w:t>
       </w:r>
     </w:p>
     <w:p>
@@ -35718,7 +38106,13 @@
         <w:pStyle w:val="Rubric"/>
       </w:pPr>
       <w:r>
-        <w:t>Stand with the fear of God. Let us hear the Holy Gospel. Bless, O Lord, the reading of the Holy Gospel, according to St. Matthew. Blessed be He Who comes in the Name of the Lord. Our Lord, God, Saviour, and King of us all, Jesus Christ, Son of the Living God, to Whom is glory forever.</w:t>
+        <w:t xml:space="preserve">Stand with the fear of God. Let us hear the Holy Gospel. Bless, O Lord, the reading of the Holy Gospel, according to St. </w:t>
+      </w:r>
+      <w:r>
+        <w:t>Luke</w:t>
+      </w:r>
+      <w:r>
+        <w:t>. Blessed be He Who comes in the Name of the Lord. Our Lord, God, Saviour, and King of us all, Jesus Christ, Son of the Living God, to Whom is glory forever.</w:t>
       </w:r>
     </w:p>
     <w:p>
@@ -35745,7 +38139,37 @@
       </w:pPr>
       <w:r>
         <w:lastRenderedPageBreak/>
-        <w:t xml:space="preserve">N </w:t>
+        <w:t xml:space="preserve">When Jesus had finished speaking all that he wanted the people to hear, he entered into Capernaum. There was the servant of a certain centurion, a man highly valued by his master who was sick and at the point of death. When the centurion heard about Jesus, he sent to him presbyters of the Jews to ask him to come and save his servant. When they came to Jesus, they pleaded earnestly with him saying, “This man deserves to have you do this because he loves our nation and [even] built our synagogue for us.” Jesus went along with them, but as he was approaching the house, the centurion sent word to him by some friends to say to him, “Lord, do not trouble yourself, for I am not worthy for you to come under my </w:t>
+      </w:r>
+      <w:r>
+        <w:lastRenderedPageBreak/>
+        <w:t>roof. Therefore, I did not even think myself worthy to come to you. But [only] say the word and my servant will be healed. For I am also a man placed under authority, and I have soldiers under my command.</w:t>
+      </w:r>
+      <w:r>
+        <w:rPr>
+          <w:position w:val="8"/>
+          <w:sz w:val="16"/>
+          <w:szCs w:val="16"/>
+        </w:rPr>
+        <w:t xml:space="preserve"> </w:t>
+      </w:r>
+      <w:r>
+        <w:t xml:space="preserve">I tell this one, ‘Go!’ and he goes; and to another, ‘Come!’ and he comes; and to my servant, ‘Do this,’ and he does it.” </w:t>
+      </w:r>
+    </w:p>
+    <w:p>
+      <w:pPr>
+        <w:pStyle w:val="Body"/>
+        <w:rPr>
+          <w:rFonts w:ascii="Times" w:hAnsi="Times" w:cs="Times"/>
+          <w:szCs w:val="24"/>
+        </w:rPr>
+      </w:pPr>
+      <w:r>
+        <w:t>When Jesus heard these things, he marveled at him. Turning around, he said to the multitude who followed him, “I tell you, I have not found such great faith even in Israel!” And the messengers, returning to the house, found that the servant who had been sick was [now] well.</w:t>
+      </w:r>
+      <w:r>
+        <w:t xml:space="preserve"> </w:t>
       </w:r>
       <w:r>
         <w:rPr>
@@ -35786,7 +38210,7 @@
         <w:pStyle w:val="Heading5"/>
       </w:pPr>
       <w:r>
-        <w:t>Psalm N</w:t>
+        <w:t>Psalm 85:12, 13 (except end)</w:t>
       </w:r>
     </w:p>
     <w:p>
@@ -35801,9 +38225,92 @@
     <w:p>
       <w:pPr>
         <w:pStyle w:val="Body"/>
-      </w:pPr>
-      <w:r>
-        <w:t>N</w:t>
+        <w:keepNext/>
+      </w:pPr>
+      <w:r>
+        <w:t xml:space="preserve">I will </w:t>
+      </w:r>
+      <w:r>
+        <w:t>confess</w:t>
+      </w:r>
+      <w:r>
+        <w:t xml:space="preserve"> </w:t>
+      </w:r>
+      <w:r>
+        <w:t>You</w:t>
+      </w:r>
+      <w:r>
+        <w:t>, O L</w:t>
+      </w:r>
+      <w:r>
+        <w:t>ord my God, with my whole heart,</w:t>
+      </w:r>
+    </w:p>
+    <w:p>
+      <w:pPr>
+        <w:pStyle w:val="Body"/>
+        <w:keepNext/>
+      </w:pPr>
+      <w:r>
+        <w:tab/>
+      </w:r>
+      <w:r>
+        <w:t xml:space="preserve">And </w:t>
+      </w:r>
+      <w:r>
+        <w:t xml:space="preserve">I will glorify </w:t>
+      </w:r>
+      <w:r>
+        <w:t>Your Name forever,</w:t>
+      </w:r>
+    </w:p>
+    <w:p>
+      <w:pPr>
+        <w:pStyle w:val="Body"/>
+        <w:keepNext/>
+      </w:pPr>
+      <w:r>
+        <w:t>for</w:t>
+      </w:r>
+      <w:r>
+        <w:t xml:space="preserve"> </w:t>
+      </w:r>
+      <w:r>
+        <w:t>Your</w:t>
+      </w:r>
+      <w:r>
+        <w:t xml:space="preserve"> mercy towards me</w:t>
+      </w:r>
+      <w:r>
+        <w:t xml:space="preserve"> is great</w:t>
+      </w:r>
+      <w:r>
+        <w:t>,</w:t>
+      </w:r>
+    </w:p>
+    <w:p>
+      <w:pPr>
+        <w:pStyle w:val="Body"/>
+        <w:keepNext/>
+      </w:pPr>
+      <w:r>
+        <w:tab/>
+        <w:t xml:space="preserve">and </w:t>
+      </w:r>
+      <w:r>
+        <w:t>You</w:t>
+      </w:r>
+      <w:r>
+        <w:t xml:space="preserve"> </w:t>
+      </w:r>
+      <w:r>
+        <w:t>have</w:t>
+      </w:r>
+      <w:r>
+        <w:t xml:space="preserve"> </w:t>
+      </w:r>
+      <w:r>
+        <w:t>rescued my soul.</w:t>
       </w:r>
     </w:p>
     <w:p>
@@ -35831,7 +38338,7 @@
         </w:rPr>
       </w:pPr>
       <w:r>
-        <w:t>N</w:t>
+        <w:t>John 20:1-18</w:t>
       </w:r>
     </w:p>
     <w:p>
@@ -35839,7 +38346,13 @@
         <w:pStyle w:val="Rubric"/>
       </w:pPr>
       <w:r>
-        <w:t>Stand with the fear of God. Let us hear the Holy Gospel. Bless, O Lord, the reading of the Holy Gospel, according to St. N. Blessed be He Who comes in the Name of the Lord. Our Lord, God, Saviour, and King of us all, Jesus Christ, Son of the Living God, to Whom is glory forever.</w:t>
+        <w:t>Stand with the fear of God. Let us hear the Holy Gospel. Bless, O Lord, the reading of the</w:t>
+      </w:r>
+      <w:r>
+        <w:t xml:space="preserve"> Holy Gospel, according to St. John</w:t>
+      </w:r>
+      <w:r>
+        <w:t>. Blessed be He Who comes in the Name of the Lord. Our Lord, God, Saviour, and King of us all, Jesus Christ, Son of the Living God, to Whom is glory forever.</w:t>
       </w:r>
     </w:p>
     <w:p>
@@ -35857,10 +38370,194 @@
     <w:p>
       <w:pPr>
         <w:pStyle w:val="Body"/>
-      </w:pPr>
-      <w:r>
-        <w:lastRenderedPageBreak/>
-        <w:t>N</w:t>
+        <w:rPr>
+          <w:rFonts w:ascii="Times" w:hAnsi="Times" w:cs="Times"/>
+          <w:szCs w:val="24"/>
+        </w:rPr>
+      </w:pPr>
+      <w:r>
+        <w:lastRenderedPageBreak/>
+        <w:t xml:space="preserve">Now, on the first [day] of the week, Mary Magdalene went to the tomb early, while it was still dark. She saw that the stone had been removed from the tomb. At this, she ran [back] and came to Simon Peter and to the other disciple whom Jesus loved, and she told them, “They have taken away the Lord out of the tomb, and we do not know where they have laid him!” </w:t>
+      </w:r>
+    </w:p>
+    <w:p>
+      <w:pPr>
+        <w:pStyle w:val="Body"/>
+        <w:rPr>
+          <w:rFonts w:ascii="Times" w:hAnsi="Times" w:cs="Times"/>
+          <w:szCs w:val="24"/>
+        </w:rPr>
+      </w:pPr>
+      <w:r>
+        <w:t xml:space="preserve">Then, Peter and the other disciple went out toward the tomb. Both ran together: the other disciple outran Peter and arrived at the tomb first. Bending over and looking inside, he saw the linen cloths lying there, but he did not enter in. Then Simon Peter arrived, following him, and he entered into the tomb. He saw the linen cloths lying, and the cloth that had been [placed] on Jesus’ head, not lying with the linen cloths but rolled up in a place by itself. Finally, the other disciple (who had arrived first at the tomb) also entered in, and he saw and believed. (For as yet, they still did not understand the Scripture: that Jesus </w:t>
+      </w:r>
+      <w:r>
+        <w:lastRenderedPageBreak/>
+        <w:t xml:space="preserve">had to rise from the dead). After this, the disciples returned to their own homes. </w:t>
+      </w:r>
+    </w:p>
+    <w:p>
+      <w:pPr>
+        <w:pStyle w:val="Body"/>
+        <w:rPr>
+          <w:rFonts w:ascii="Times" w:hAnsi="Times" w:cs="Times"/>
+          <w:szCs w:val="24"/>
+        </w:rPr>
+      </w:pPr>
+      <w:r>
+        <w:t xml:space="preserve">However, Mary remained standing outside the tomb, weeping. As she was crying, she stooped to look inside the tomb, and saw two angels in white, sitting where the body of Jesus had been, one at the head, and one at the feet. They asked her, “Woman, why are you weeping?” </w:t>
+      </w:r>
+    </w:p>
+    <w:p>
+      <w:pPr>
+        <w:pStyle w:val="Body"/>
+        <w:rPr>
+          <w:rFonts w:ascii="Times" w:hAnsi="Times" w:cs="Times"/>
+          <w:szCs w:val="24"/>
+        </w:rPr>
+      </w:pPr>
+      <w:r>
+        <w:t>She answered, “Because they have taken away my Lord, and I do not know where they have laid him.” After saying this, she turned around and saw Jesus standing, but she did not know</w:t>
+      </w:r>
+      <w:r>
+        <w:rPr>
+          <w:position w:val="8"/>
+          <w:sz w:val="16"/>
+          <w:szCs w:val="16"/>
+        </w:rPr>
+        <w:t xml:space="preserve"> </w:t>
+      </w:r>
+      <w:r>
+        <w:t xml:space="preserve">that it was Jesus. </w:t>
+      </w:r>
+    </w:p>
+    <w:p>
+      <w:pPr>
+        <w:pStyle w:val="Body"/>
+        <w:rPr>
+          <w:rFonts w:ascii="Times" w:hAnsi="Times" w:cs="Times"/>
+          <w:szCs w:val="24"/>
+        </w:rPr>
+      </w:pPr>
+      <w:r>
+        <w:t xml:space="preserve">Jesus said to her, “Woman, why are you weeping? Who are you looking for?” </w:t>
+      </w:r>
+    </w:p>
+    <w:p>
+      <w:pPr>
+        <w:pStyle w:val="Body"/>
+        <w:rPr>
+          <w:rFonts w:ascii="Times" w:hAnsi="Times" w:cs="Times"/>
+          <w:szCs w:val="24"/>
+        </w:rPr>
+      </w:pPr>
+      <w:r>
+        <w:t xml:space="preserve">Supposing him to be the gardener, she answered, “Sir, if you have carried him away, tell me where you have laid him, and I will take him away.” </w:t>
+      </w:r>
+    </w:p>
+    <w:p>
+      <w:pPr>
+        <w:pStyle w:val="Body"/>
+        <w:rPr>
+          <w:rFonts w:ascii="Times" w:hAnsi="Times" w:cs="Times"/>
+          <w:szCs w:val="24"/>
+        </w:rPr>
+      </w:pPr>
+      <w:r>
+        <w:t xml:space="preserve">Jesus said to her, “Mary!” </w:t>
+      </w:r>
+    </w:p>
+    <w:p>
+      <w:pPr>
+        <w:pStyle w:val="Body"/>
+        <w:rPr>
+          <w:rFonts w:ascii="Times" w:hAnsi="Times" w:cs="Times"/>
+          <w:szCs w:val="24"/>
+        </w:rPr>
+      </w:pPr>
+      <w:r>
+        <w:lastRenderedPageBreak/>
+        <w:t>She turned around and said to him in Aramaic</w:t>
+      </w:r>
+      <w:r>
+        <w:rPr>
+          <w:position w:val="8"/>
+          <w:sz w:val="16"/>
+          <w:szCs w:val="16"/>
+        </w:rPr>
+        <w:t>c</w:t>
+      </w:r>
+      <w:r>
+        <w:t>, “</w:t>
+      </w:r>
+      <w:proofErr w:type="spellStart"/>
+      <w:r>
+        <w:t>Rabbouni</w:t>
+      </w:r>
+      <w:proofErr w:type="spellEnd"/>
+      <w:r>
+        <w:rPr>
+          <w:position w:val="8"/>
+          <w:sz w:val="16"/>
+          <w:szCs w:val="16"/>
+        </w:rPr>
+        <w:t>d</w:t>
+      </w:r>
+      <w:r>
+        <w:t>!” (which is to say, “Teacher</w:t>
+      </w:r>
+      <w:r>
+        <w:rPr>
+          <w:position w:val="8"/>
+          <w:sz w:val="16"/>
+          <w:szCs w:val="16"/>
+        </w:rPr>
+        <w:t>e</w:t>
+      </w:r>
+      <w:r>
+        <w:t xml:space="preserve">!”) </w:t>
+      </w:r>
+    </w:p>
+    <w:p>
+      <w:pPr>
+        <w:pStyle w:val="Body"/>
+        <w:rPr>
+          <w:rFonts w:ascii="Times" w:hAnsi="Times" w:cs="Times"/>
+          <w:szCs w:val="24"/>
+        </w:rPr>
+      </w:pPr>
+      <w:r>
+        <w:t>Jesus said to her, “Do not hold me, for I have not yet ascended to my Father. But go to my brethren</w:t>
+      </w:r>
+      <w:r>
+        <w:rPr>
+          <w:position w:val="8"/>
+          <w:sz w:val="16"/>
+          <w:szCs w:val="16"/>
+        </w:rPr>
+        <w:t xml:space="preserve">a </w:t>
+      </w:r>
+      <w:r>
+        <w:t xml:space="preserve">and tell them, ‘I am ascending to my </w:t>
+      </w:r>
+      <w:r>
+        <w:lastRenderedPageBreak/>
+        <w:t xml:space="preserve">Father and your Father, to my God and your God.’” </w:t>
+      </w:r>
+    </w:p>
+    <w:p>
+      <w:pPr>
+        <w:pStyle w:val="Body"/>
+        <w:rPr>
+          <w:rFonts w:ascii="Times" w:hAnsi="Times" w:cs="Times"/>
+          <w:szCs w:val="24"/>
+        </w:rPr>
+      </w:pPr>
+      <w:r>
+        <w:t>Mary Magdalene came and told the disciples that she had seen the Lord, and that h</w:t>
+      </w:r>
+      <w:r>
+        <w:t>e had said these things to her.</w:t>
       </w:r>
       <w:r>
         <w:t xml:space="preserve"> </w:t>
@@ -35898,7 +38595,7 @@
         <w:pStyle w:val="Heading5"/>
       </w:pPr>
       <w:r>
-        <w:t>Psalm N</w:t>
+        <w:t>Psalm 39:6abcd, 17cd</w:t>
       </w:r>
     </w:p>
     <w:p>
@@ -35913,10 +38610,101 @@
     <w:p>
       <w:pPr>
         <w:pStyle w:val="Body"/>
-        <w:keepNext/>
-      </w:pPr>
-      <w:r>
-        <w:t>N</w:t>
+      </w:pPr>
+      <w:r>
+        <w:t xml:space="preserve">Many are </w:t>
+      </w:r>
+      <w:r>
+        <w:t>Your</w:t>
+      </w:r>
+      <w:r>
+        <w:t xml:space="preserve"> works</w:t>
+      </w:r>
+      <w:r>
+        <w:t>, O Lord my God,</w:t>
+      </w:r>
+    </w:p>
+    <w:p>
+      <w:pPr>
+        <w:pStyle w:val="Body"/>
+      </w:pPr>
+      <w:r>
+        <w:tab/>
+      </w:r>
+      <w:r>
+        <w:t>the wondrous things</w:t>
+      </w:r>
+      <w:r>
+        <w:t xml:space="preserve"> </w:t>
+      </w:r>
+      <w:r>
+        <w:t>You</w:t>
+      </w:r>
+      <w:r>
+        <w:t xml:space="preserve"> </w:t>
+      </w:r>
+      <w:r>
+        <w:t>have</w:t>
+      </w:r>
+      <w:r>
+        <w:t xml:space="preserve"> </w:t>
+      </w:r>
+      <w:r>
+        <w:t>made.</w:t>
+      </w:r>
+    </w:p>
+    <w:p>
+      <w:pPr>
+        <w:pStyle w:val="Body"/>
+      </w:pPr>
+      <w:r>
+        <w:tab/>
+      </w:r>
+      <w:r>
+        <w:t>There is no one who can be likened to You</w:t>
+      </w:r>
+    </w:p>
+    <w:p>
+      <w:pPr>
+        <w:pStyle w:val="Body"/>
+      </w:pPr>
+      <w:r>
+        <w:tab/>
+      </w:r>
+      <w:r>
+        <w:t>in Your thoughts</w:t>
+      </w:r>
+      <w:r>
+        <w:t>.</w:t>
+      </w:r>
+    </w:p>
+    <w:p>
+      <w:pPr>
+        <w:pStyle w:val="Body"/>
+      </w:pPr>
+      <w:r>
+        <w:t xml:space="preserve">and let those who love </w:t>
+      </w:r>
+      <w:r>
+        <w:t>Your</w:t>
+      </w:r>
+      <w:r>
+        <w:t xml:space="preserve"> salvation</w:t>
+      </w:r>
+    </w:p>
+    <w:p>
+      <w:pPr>
+        <w:pStyle w:val="Body"/>
+      </w:pPr>
+      <w:r>
+        <w:tab/>
+        <w:t>say continually, “</w:t>
+      </w:r>
+      <w:r>
+        <w:t>The Lord be magnifie</w:t>
+      </w:r>
+      <w:r>
+        <w:t>d!”</w:t>
       </w:r>
     </w:p>
     <w:p>
@@ -35944,7 +38732,7 @@
         </w:rPr>
       </w:pPr>
       <w:r>
-        <w:t>N</w:t>
+        <w:t>John 11:1-45</w:t>
       </w:r>
     </w:p>
     <w:p>
@@ -35952,7 +38740,13 @@
         <w:pStyle w:val="Rubric"/>
       </w:pPr>
       <w:r>
-        <w:t>Stand with the fear of God. Let us hear the Holy Gospel. Bless, O Lord, the reading of the Holy Gospel, according to St. N. Blessed be He Who comes in the Name of the Lord. Our Lord, God, Saviour, and King of us all, Jesus Christ, Son of the Living God, to Whom is glory forever.</w:t>
+        <w:t>Stand with the fear of God. Let us hear the Holy Gospel. Bless, O Lord, the reading of the</w:t>
+      </w:r>
+      <w:r>
+        <w:t xml:space="preserve"> Holy Gospel, according to St. John</w:t>
+      </w:r>
+      <w:r>
+        <w:t>. Blessed be He Who comes in the Name of the Lord. Our Lord, God, Saviour, and King of us all, Jesus Christ, Son of the Living God, to Whom is glory forever.</w:t>
       </w:r>
     </w:p>
     <w:p>
@@ -35977,7 +38771,394 @@
       </w:pPr>
       <w:r>
         <w:lastRenderedPageBreak/>
-        <w:t xml:space="preserve">N </w:t>
+        <w:t>Now a certain man was sick, Lazarus of Bethany, the village of Mary and her sister, Martha. It was that [same] Mary who had anointed the Lord with ointment and wiped his feet with her hair and whose brother, Lazarus, was sick. So the sisters sent [word] to Jesus, saying, “Lord, behold, he whom you love</w:t>
+      </w:r>
+      <w:r>
+        <w:rPr>
+          <w:position w:val="8"/>
+          <w:sz w:val="16"/>
+          <w:szCs w:val="16"/>
+        </w:rPr>
+        <w:t xml:space="preserve">a </w:t>
+      </w:r>
+      <w:r>
+        <w:t>is sick!” But when Jesus heard it, he said, “This sickness is not unto death, but for the glory of God, so that the Son of God may be glorified by it.” Now, Jesus loved</w:t>
+      </w:r>
+      <w:r>
+        <w:rPr>
+          <w:position w:val="8"/>
+          <w:sz w:val="16"/>
+          <w:szCs w:val="16"/>
+        </w:rPr>
+        <w:t xml:space="preserve"> </w:t>
+      </w:r>
+      <w:r>
+        <w:t xml:space="preserve">Martha, and her sister, and Lazarus. Yet, when he heard that Lazarus was sick, he stayed two days in the place where he was. After this, </w:t>
+      </w:r>
+      <w:r>
+        <w:lastRenderedPageBreak/>
+        <w:t xml:space="preserve">he said to the disciples, “Let us go into Judea again.” </w:t>
+      </w:r>
+    </w:p>
+    <w:p>
+      <w:pPr>
+        <w:pStyle w:val="Body"/>
+        <w:rPr>
+          <w:rFonts w:ascii="Times" w:hAnsi="Times" w:cs="Times"/>
+          <w:szCs w:val="24"/>
+        </w:rPr>
+      </w:pPr>
+      <w:r>
+        <w:t xml:space="preserve">The disciples told him, “Rabbi, the Jews were just trying to stone you, and you are going there again?” </w:t>
+      </w:r>
+    </w:p>
+    <w:p>
+      <w:pPr>
+        <w:pStyle w:val="Body"/>
+        <w:rPr>
+          <w:rFonts w:ascii="Times" w:hAnsi="Times" w:cs="Times"/>
+          <w:szCs w:val="24"/>
+        </w:rPr>
+      </w:pPr>
+      <w:r>
+        <w:t xml:space="preserve">Jesus answered, “Are there not twelve hours of daylight? Someone who walks in the day does not stumble because he sees the light of this world. But someone who walks in the night will stumbles because the light is not in him.” He said these things, and then added, “Our friend, Lazarus, has fallen asleep, but I am going so that I may awake him out of sleep.” </w:t>
+      </w:r>
+    </w:p>
+    <w:p>
+      <w:pPr>
+        <w:pStyle w:val="Body"/>
+        <w:rPr>
+          <w:rFonts w:ascii="Times" w:hAnsi="Times" w:cs="Times"/>
+          <w:szCs w:val="24"/>
+        </w:rPr>
+      </w:pPr>
+      <w:r>
+        <w:lastRenderedPageBreak/>
+        <w:t xml:space="preserve">At this, the disciples said, “Lord, if he has fallen asleep, he will recover.” </w:t>
+      </w:r>
+    </w:p>
+    <w:p>
+      <w:pPr>
+        <w:pStyle w:val="Body"/>
+        <w:rPr>
+          <w:rFonts w:ascii="Times" w:hAnsi="Times" w:cs="Times"/>
+          <w:szCs w:val="24"/>
+        </w:rPr>
+      </w:pPr>
+      <w:r>
+        <w:t xml:space="preserve">Now, Jesus had spoken of his death, but they thought that he had spoken of taking rest in sleep. And so, Jesus told them plainly, “Lazarus is dead. I am glad for your sake that I was not there, so that you may believe. But, let us go to him.” </w:t>
+      </w:r>
+    </w:p>
+    <w:p>
+      <w:pPr>
+        <w:pStyle w:val="Body"/>
+        <w:rPr>
+          <w:rFonts w:ascii="Times" w:hAnsi="Times" w:cs="Times"/>
+          <w:szCs w:val="24"/>
+        </w:rPr>
+      </w:pPr>
+      <w:r>
+        <w:t xml:space="preserve">Then Thomas (who is called </w:t>
+      </w:r>
+      <w:proofErr w:type="spellStart"/>
+      <w:r>
+        <w:t>Didymus</w:t>
+      </w:r>
+      <w:proofErr w:type="spellEnd"/>
+      <w:r>
+        <w:t xml:space="preserve">) said to his fellow-disciples, “Let us go also, so that we may die with him.” </w:t>
+      </w:r>
+    </w:p>
+    <w:p>
+      <w:pPr>
+        <w:pStyle w:val="Body"/>
+        <w:rPr>
+          <w:rFonts w:ascii="Times" w:hAnsi="Times" w:cs="Times"/>
+          <w:szCs w:val="24"/>
+        </w:rPr>
+      </w:pPr>
+      <w:r>
+        <w:t xml:space="preserve">And so, when Jesus arrived, he found that Lazarus had been in the tomb four days already. </w:t>
+      </w:r>
+      <w:r>
+        <w:rPr>
+          <w:position w:val="8"/>
+          <w:sz w:val="18"/>
+          <w:szCs w:val="18"/>
+        </w:rPr>
+        <w:t>18</w:t>
+      </w:r>
+      <w:r>
+        <w:t>Now, Bethany was near Jerusalem, about two miles</w:t>
+      </w:r>
+      <w:r>
+        <w:rPr>
+          <w:position w:val="8"/>
+          <w:sz w:val="16"/>
+          <w:szCs w:val="16"/>
+        </w:rPr>
+        <w:t xml:space="preserve"> </w:t>
+      </w:r>
+      <w:r>
+        <w:t xml:space="preserve">away. Many of the Jews had joined the women around Martha and Mary, to comfort them concerning their brother. Then, when Martha heard that Jesus was coming, she went and met him, but Mary stayed in the house. </w:t>
+      </w:r>
+    </w:p>
+    <w:p>
+      <w:pPr>
+        <w:pStyle w:val="Body"/>
+        <w:rPr>
+          <w:rFonts w:ascii="Times" w:hAnsi="Times" w:cs="Times"/>
+          <w:szCs w:val="24"/>
+        </w:rPr>
+      </w:pPr>
+      <w:r>
+        <w:t xml:space="preserve">Therefore, Martha said to Jesus, “Lord, if you had been here, my brother would not have died! Even now, I know that whatever you ask of God, God will give you.” Jesus said to her, “Your brother will rise again.” </w:t>
+      </w:r>
+    </w:p>
+    <w:p>
+      <w:pPr>
+        <w:pStyle w:val="Body"/>
+        <w:rPr>
+          <w:rFonts w:ascii="Times" w:hAnsi="Times" w:cs="Times"/>
+          <w:szCs w:val="24"/>
+        </w:rPr>
+      </w:pPr>
+      <w:r>
+        <w:t xml:space="preserve">Martha said to him, “I know that he will rise again in the resurrection at the last day.” </w:t>
+      </w:r>
+    </w:p>
+    <w:p>
+      <w:pPr>
+        <w:pStyle w:val="Body"/>
+        <w:rPr>
+          <w:rFonts w:ascii="Times" w:hAnsi="Times" w:cs="Times"/>
+          <w:szCs w:val="24"/>
+        </w:rPr>
+      </w:pPr>
+      <w:r>
+        <w:t xml:space="preserve">Jesus said to her, “I am the resurrection and the life! The one who believes in me, even though he dies, will live! Whoever lives and believes in me will never die. Do you believe this?” </w:t>
+      </w:r>
+    </w:p>
+    <w:p>
+      <w:pPr>
+        <w:pStyle w:val="Body"/>
+        <w:rPr>
+          <w:rFonts w:ascii="Times" w:hAnsi="Times" w:cs="Times"/>
+          <w:szCs w:val="24"/>
+        </w:rPr>
+      </w:pPr>
+      <w:r>
+        <w:t xml:space="preserve">She answered, “Yes, Lord! I have come to believe that you are the </w:t>
+      </w:r>
+      <w:r>
+        <w:lastRenderedPageBreak/>
+        <w:t xml:space="preserve">Christ, the Son of God, he who comes into the world.” </w:t>
+      </w:r>
+    </w:p>
+    <w:p>
+      <w:pPr>
+        <w:pStyle w:val="Body"/>
+        <w:rPr>
+          <w:rFonts w:ascii="Times" w:hAnsi="Times" w:cs="Times"/>
+          <w:szCs w:val="24"/>
+        </w:rPr>
+      </w:pPr>
+      <w:r>
+        <w:t>When she had said this, she went away, and called her sister Mary in private</w:t>
+      </w:r>
+      <w:r>
+        <w:rPr>
+          <w:position w:val="8"/>
+          <w:sz w:val="16"/>
+          <w:szCs w:val="16"/>
+        </w:rPr>
+        <w:t>a</w:t>
+      </w:r>
+      <w:r>
+        <w:t xml:space="preserve">, saying, “The Teacher is here, and [he] is calling you.” </w:t>
+      </w:r>
+    </w:p>
+    <w:p>
+      <w:pPr>
+        <w:pStyle w:val="Body"/>
+        <w:rPr>
+          <w:rFonts w:ascii="Times" w:hAnsi="Times" w:cs="Times"/>
+          <w:szCs w:val="24"/>
+        </w:rPr>
+      </w:pPr>
+      <w:r>
+        <w:t>When Mary</w:t>
+      </w:r>
+      <w:r>
+        <w:rPr>
+          <w:position w:val="8"/>
+          <w:sz w:val="16"/>
+          <w:szCs w:val="16"/>
+        </w:rPr>
+        <w:t xml:space="preserve"> </w:t>
+      </w:r>
+      <w:r>
+        <w:t xml:space="preserve">heard this, she arose quickly and went to him. Now, Jesus had not yet come into the village, but was in the place where Martha had met him. Then the Jews who were with Mary in the house consoling her saw that she got up quickly and went out. They followed her because they thought, “she is going to the tomb to weep there.” Therefore, when Mary came to where Jesus was and saw him, she fell down at his feet and said to him, “Lord, if you would have been here, my brother would not have died!” </w:t>
+      </w:r>
+    </w:p>
+    <w:p>
+      <w:pPr>
+        <w:pStyle w:val="Body"/>
+        <w:rPr>
+          <w:rFonts w:ascii="Times" w:hAnsi="Times" w:cs="Times"/>
+          <w:szCs w:val="24"/>
+        </w:rPr>
+      </w:pPr>
+      <w:r>
+        <w:t xml:space="preserve">When Jesus saw her weeping, and the Jews who came with her [also] weeping, he groaned in the spirit, and was troubled. He asked, “Where have you laid him?” </w:t>
+      </w:r>
+    </w:p>
+    <w:p>
+      <w:pPr>
+        <w:pStyle w:val="Body"/>
+        <w:rPr>
+          <w:rFonts w:ascii="Times" w:hAnsi="Times" w:cs="Times"/>
+          <w:szCs w:val="24"/>
+        </w:rPr>
+      </w:pPr>
+      <w:r>
+        <w:t xml:space="preserve">They told him, “Lord, come and see.” </w:t>
+      </w:r>
+    </w:p>
+    <w:p>
+      <w:pPr>
+        <w:pStyle w:val="Body"/>
+        <w:rPr>
+          <w:rFonts w:ascii="Times" w:hAnsi="Times" w:cs="Times"/>
+          <w:szCs w:val="24"/>
+        </w:rPr>
+      </w:pPr>
+      <w:r>
+        <w:t xml:space="preserve">Jesus wept. </w:t>
+      </w:r>
+    </w:p>
+    <w:p>
+      <w:pPr>
+        <w:pStyle w:val="Body"/>
+        <w:rPr>
+          <w:rFonts w:ascii="Times" w:hAnsi="Times" w:cs="Times"/>
+          <w:szCs w:val="24"/>
+        </w:rPr>
+      </w:pPr>
+      <w:r>
+        <w:t>At this, the Jews said, “See how much affection he had for Lazarus!” Some of them said, “Could not the one who opened the eyes of the man who was blind have also kept Lazarus</w:t>
+      </w:r>
+      <w:r>
+        <w:t xml:space="preserve"> </w:t>
+      </w:r>
+      <w:r>
+        <w:t xml:space="preserve">from dying?” </w:t>
+      </w:r>
+    </w:p>
+    <w:p>
+      <w:pPr>
+        <w:pStyle w:val="Body"/>
+        <w:rPr>
+          <w:rFonts w:ascii="Times" w:hAnsi="Times" w:cs="Times"/>
+          <w:szCs w:val="24"/>
+        </w:rPr>
+      </w:pPr>
+      <w:r>
+        <w:t xml:space="preserve">Jesus therefore, being again deeply moved, came to the tomb. Now, it was a cave, and a stone was placed against it. Jesus said, “Take away the stone.” </w:t>
+      </w:r>
+    </w:p>
+    <w:p>
+      <w:pPr>
+        <w:pStyle w:val="Body"/>
+        <w:rPr>
+          <w:rFonts w:ascii="Times" w:hAnsi="Times" w:cs="Times"/>
+          <w:szCs w:val="24"/>
+        </w:rPr>
+      </w:pPr>
+      <w:r>
+        <w:lastRenderedPageBreak/>
+        <w:t xml:space="preserve">Martha, the sister of the dead man, said to him, “Lord, by this time there is a stench, for he has been dead four days!” </w:t>
+      </w:r>
+    </w:p>
+    <w:p>
+      <w:pPr>
+        <w:pStyle w:val="Body"/>
+        <w:rPr>
+          <w:rFonts w:ascii="Times" w:hAnsi="Times" w:cs="Times"/>
+          <w:szCs w:val="24"/>
+        </w:rPr>
+      </w:pPr>
+      <w:r>
+        <w:t xml:space="preserve">Jesus said to her, “Did I not tell you that if you believed, you would see God’s glory?” </w:t>
+      </w:r>
+    </w:p>
+    <w:p>
+      <w:pPr>
+        <w:pStyle w:val="Body"/>
+        <w:rPr>
+          <w:rFonts w:ascii="Times" w:hAnsi="Times" w:cs="Times"/>
+          <w:szCs w:val="24"/>
+        </w:rPr>
+      </w:pPr>
+      <w:r>
+        <w:t>And so, they took away the stone from the place where the dead man was lying.</w:t>
+      </w:r>
+      <w:r>
+        <w:rPr>
+          <w:position w:val="8"/>
+          <w:sz w:val="16"/>
+          <w:szCs w:val="16"/>
+        </w:rPr>
+        <w:t xml:space="preserve"> </w:t>
+      </w:r>
+      <w:r>
+        <w:t xml:space="preserve">Jesus lifted up his eyes, and said, “Father, I thank you that you have listened to me. I know that you always listen to me, but because of the multitude that stands around, I </w:t>
+      </w:r>
+      <w:r>
+        <w:lastRenderedPageBreak/>
+        <w:t xml:space="preserve">said this, so that they may believe that you sent me.” After saying this, he cried with a loud voice, “Lazarus, come out!” </w:t>
+      </w:r>
+    </w:p>
+    <w:p>
+      <w:pPr>
+        <w:pStyle w:val="Body"/>
+        <w:rPr>
+          <w:rFonts w:ascii="Times" w:hAnsi="Times" w:cs="Times"/>
+          <w:szCs w:val="24"/>
+        </w:rPr>
+      </w:pPr>
+      <w:r>
+        <w:t xml:space="preserve">Then, he who was dead came out, bound hand and foot with wrappings, and his face was wrapped around with a cloth. </w:t>
+      </w:r>
+    </w:p>
+    <w:p>
+      <w:pPr>
+        <w:pStyle w:val="Body"/>
+        <w:rPr>
+          <w:rFonts w:ascii="Times" w:hAnsi="Times" w:cs="Times"/>
+          <w:szCs w:val="24"/>
+        </w:rPr>
+      </w:pPr>
+      <w:r>
+        <w:t xml:space="preserve">Jesus said to them, “Unbind him, and let him go.” </w:t>
+      </w:r>
+    </w:p>
+    <w:p>
+      <w:pPr>
+        <w:pStyle w:val="Body"/>
+        <w:rPr>
+          <w:rFonts w:ascii="Times" w:hAnsi="Times" w:cs="Times"/>
+          <w:szCs w:val="24"/>
+        </w:rPr>
+      </w:pPr>
+      <w:r>
+        <w:t>As a result, many of the Jews who had come to Mary and had seen what Jesus ha</w:t>
+      </w:r>
+      <w:r>
+        <w:t>d accomplished believed in him.</w:t>
+      </w:r>
+      <w:r>
+        <w:t xml:space="preserve"> </w:t>
       </w:r>
       <w:r>
         <w:rPr>
@@ -36007,7 +39188,7 @@
       <w:pPr>
         <w:pStyle w:val="Heading2"/>
       </w:pPr>
-      <w:bookmarkStart w:id="31" w:name="_Toc448696656"/>
+      <w:bookmarkStart w:id="30" w:name="_Toc448696656"/>
       <w:r>
         <w:lastRenderedPageBreak/>
         <w:t xml:space="preserve">August or </w:t>
@@ -36028,7 +39209,7 @@
       <w:r>
         <w:t>(The Little Month)</w:t>
       </w:r>
-      <w:bookmarkEnd w:id="31"/>
+      <w:bookmarkEnd w:id="30"/>
     </w:p>
     <w:p>
       <w:pPr>
@@ -36084,6 +39265,8 @@
       <w:r>
         <w:t>Psalm N</w:t>
       </w:r>
+      <w:bookmarkStart w:id="31" w:name="_GoBack"/>
+      <w:bookmarkEnd w:id="31"/>
     </w:p>
     <w:p>
       <w:pPr>
@@ -43097,7 +46280,7 @@
 </file>
 
 <file path=customXml/itemProps1.xml><?xml version="1.0" encoding="utf-8"?>
-<ds:datastoreItem xmlns:ds="http://schemas.openxmlformats.org/officeDocument/2006/customXml" ds:itemID="{790C6A53-5862-7A46-ABB2-2B34BF737692}">
+<ds:datastoreItem xmlns:ds="http://schemas.openxmlformats.org/officeDocument/2006/customXml" ds:itemID="{EA3B42B2-68C2-DF4C-9C10-3A6D7473E379}">
   <ds:schemaRefs>
     <ds:schemaRef ds:uri="http://schemas.openxmlformats.org/officeDocument/2006/bibliography"/>
   </ds:schemaRefs>
@@ -43105,7 +46288,7 @@
 </file>
 
 <file path=customXml/itemProps2.xml><?xml version="1.0" encoding="utf-8"?>
-<ds:datastoreItem xmlns:ds="http://schemas.openxmlformats.org/officeDocument/2006/customXml" ds:itemID="{92D259B4-4C8F-4342-91B5-9DA8B5640E05}">
+<ds:datastoreItem xmlns:ds="http://schemas.openxmlformats.org/officeDocument/2006/customXml" ds:itemID="{45F87B30-DE5D-F746-B6BA-CCDFC8349EB8}">
   <ds:schemaRefs>
     <ds:schemaRef ds:uri="http://schemas.openxmlformats.org/officeDocument/2006/bibliography"/>
   </ds:schemaRefs>
@@ -43113,7 +46296,7 @@
 </file>
 
 <file path=customXml/itemProps3.xml><?xml version="1.0" encoding="utf-8"?>
-<ds:datastoreItem xmlns:ds="http://schemas.openxmlformats.org/officeDocument/2006/customXml" ds:itemID="{CF2F239F-67DE-B142-9E94-70E74D0E7977}">
+<ds:datastoreItem xmlns:ds="http://schemas.openxmlformats.org/officeDocument/2006/customXml" ds:itemID="{34341B8C-975B-3446-B3B1-9E9209B12EAE}">
   <ds:schemaRefs>
     <ds:schemaRef ds:uri="http://schemas.openxmlformats.org/officeDocument/2006/bibliography"/>
   </ds:schemaRefs>

</xml_diff>

<commit_message>
Adding two more Sunday Gospels
</commit_message>
<xml_diff>
--- a/katamarous/Gospel.docx
+++ b/katamarous/Gospel.docx
@@ -14268,16 +14268,13 @@
       <w:r>
         <w:t xml:space="preserve">His appearance was like lightning, and his clothing white as snow. </w:t>
       </w:r>
-      <w:r>
-        <w:rPr>
-          <w:position w:val="8"/>
-          <w:sz w:val="18"/>
-          <w:szCs w:val="18"/>
-        </w:rPr>
-        <w:t>4</w:t>
-      </w:r>
-      <w:r>
-        <w:t>Our of fear, the guards trembled and became as dead. The angel told the women, “Do not be afraid, for I know that you seek Jesus who has been crucified. He is not here, for he is risen, just as he said. Come, see the place where the Lord</w:t>
+      <w:proofErr w:type="gramStart"/>
+      <w:r>
+        <w:t>Our</w:t>
+      </w:r>
+      <w:proofErr w:type="gramEnd"/>
+      <w:r>
+        <w:t xml:space="preserve"> of fear, the guards trembled and became as dead. The angel told the women, “Do not be afraid, for I know that you seek Jesus who has been crucified. He is not here, for he is risen, just as he said. Come, see the place where the Lord</w:t>
       </w:r>
       <w:r>
         <w:rPr>
@@ -14285,7 +14282,7 @@
           <w:sz w:val="16"/>
           <w:szCs w:val="16"/>
         </w:rPr>
-        <w:t xml:space="preserve">b </w:t>
+        <w:t xml:space="preserve"> </w:t>
       </w:r>
       <w:r>
         <w:t xml:space="preserve">was lying. Go quickly and tell his disciples, ‘He has risen from the dead, and behold, he goes before you into Galilee; there you will see him.’ Behold, this is my message for you.” </w:t>
@@ -14300,7 +14297,36 @@
         </w:rPr>
       </w:pPr>
       <w:r>
-        <w:t>They departed quickly from the tomb with fear and great joy, and ran to report it to his disciples. As they went to tell his disciples</w:t>
+        <w:t xml:space="preserve">They departed quickly from the tomb with fear and great joy, and ran to report it to his disciples. As they went to tell his disciples, behold, Jesus met them, saying, “Rejoice!” </w:t>
+      </w:r>
+    </w:p>
+    <w:p>
+      <w:pPr>
+        <w:pStyle w:val="Body"/>
+        <w:rPr>
+          <w:rFonts w:ascii="Times" w:hAnsi="Times" w:cs="Times"/>
+          <w:szCs w:val="24"/>
+        </w:rPr>
+      </w:pPr>
+      <w:r>
+        <w:lastRenderedPageBreak/>
+        <w:t xml:space="preserve">They </w:t>
+      </w:r>
+      <w:proofErr w:type="spellStart"/>
+      <w:r>
+        <w:t>cameand</w:t>
+      </w:r>
+      <w:proofErr w:type="spellEnd"/>
+      <w:r>
+        <w:t xml:space="preserve"> took hold </w:t>
+      </w:r>
+      <w:proofErr w:type="spellStart"/>
+      <w:r>
+        <w:t>ofhis</w:t>
+      </w:r>
+      <w:proofErr w:type="spellEnd"/>
+      <w:r>
+        <w:t xml:space="preserve"> feet, and worshiped</w:t>
       </w:r>
       <w:r>
         <w:rPr>
@@ -14308,39 +14334,22 @@
           <w:sz w:val="16"/>
           <w:szCs w:val="16"/>
         </w:rPr>
-        <w:t>c</w:t>
-      </w:r>
-      <w:r>
-        <w:t xml:space="preserve">, behold, Jesus met them, saying, “Rejoice!” </w:t>
-      </w:r>
-    </w:p>
-    <w:p>
-      <w:pPr>
-        <w:pStyle w:val="Body"/>
-        <w:rPr>
-          <w:rFonts w:ascii="Times" w:hAnsi="Times" w:cs="Times"/>
-          <w:szCs w:val="24"/>
-        </w:rPr>
-      </w:pPr>
-      <w:r>
-        <w:lastRenderedPageBreak/>
-        <w:t xml:space="preserve">They </w:t>
-      </w:r>
-      <w:proofErr w:type="spellStart"/>
-      <w:r>
-        <w:t>cameand</w:t>
-      </w:r>
-      <w:proofErr w:type="spellEnd"/>
-      <w:r>
-        <w:t xml:space="preserve"> took hold </w:t>
-      </w:r>
-      <w:proofErr w:type="spellStart"/>
-      <w:r>
-        <w:t>ofhis</w:t>
-      </w:r>
-      <w:proofErr w:type="spellEnd"/>
-      <w:r>
-        <w:t xml:space="preserve"> feet, and worshiped</w:t>
+        <w:t xml:space="preserve"> </w:t>
+      </w:r>
+      <w:r>
+        <w:t xml:space="preserve">him. </w:t>
+      </w:r>
+    </w:p>
+    <w:p>
+      <w:pPr>
+        <w:pStyle w:val="Body"/>
+        <w:rPr>
+          <w:rFonts w:ascii="Times" w:hAnsi="Times" w:cs="Times"/>
+          <w:szCs w:val="24"/>
+        </w:rPr>
+      </w:pPr>
+      <w:r>
+        <w:t>Then Jesus said to them, “Do not be afraid! Go tell my brethren</w:t>
       </w:r>
       <w:r>
         <w:rPr>
@@ -14348,22 +14357,34 @@
           <w:sz w:val="16"/>
           <w:szCs w:val="16"/>
         </w:rPr>
-        <w:t xml:space="preserve"> </w:t>
-      </w:r>
-      <w:r>
-        <w:t xml:space="preserve">him. </w:t>
-      </w:r>
-    </w:p>
-    <w:p>
-      <w:pPr>
-        <w:pStyle w:val="Body"/>
-        <w:rPr>
-          <w:rFonts w:ascii="Times" w:hAnsi="Times" w:cs="Times"/>
-          <w:szCs w:val="24"/>
-        </w:rPr>
-      </w:pPr>
-      <w:r>
-        <w:t>Then Jesus said to them, “Do not be afraid! Go tell my brethren</w:t>
+        <w:t xml:space="preserve">e </w:t>
+      </w:r>
+      <w:r>
+        <w:t xml:space="preserve">that they should go into Galilee, and there they will see me.” </w:t>
+      </w:r>
+    </w:p>
+    <w:p>
+      <w:pPr>
+        <w:pStyle w:val="Body"/>
+        <w:rPr>
+          <w:rFonts w:ascii="Times" w:hAnsi="Times" w:cs="Times"/>
+          <w:szCs w:val="24"/>
+        </w:rPr>
+      </w:pPr>
+      <w:r>
+        <w:t xml:space="preserve">While they were going, behold, some of the guards came into the city and told the chief priests all the things that had happened. When they were assembled with the presbyters in order to take counsel, they gave the soldiers a large amount of silver, with these words, “Say that his disciples came by night and stole him away while we slept. If this comes to the governor’s ears, we will persuade him and make you free of worry.” And so, they took the money and did as they were told. This story is widespread among the Jews until this day. </w:t>
+      </w:r>
+    </w:p>
+    <w:p>
+      <w:pPr>
+        <w:pStyle w:val="Body"/>
+        <w:rPr>
+          <w:rFonts w:ascii="Times" w:hAnsi="Times" w:cs="Times"/>
+          <w:szCs w:val="24"/>
+        </w:rPr>
+      </w:pPr>
+      <w:r>
+        <w:t>The eleven disciples went into Galilee, to the mountain where Jesus had directed them. When they saw him, they worshiped</w:t>
       </w:r>
       <w:r>
         <w:rPr>
@@ -14371,73 +14392,19 @@
           <w:sz w:val="16"/>
           <w:szCs w:val="16"/>
         </w:rPr>
-        <w:t xml:space="preserve">e </w:t>
-      </w:r>
-      <w:r>
-        <w:t xml:space="preserve">that they should go into Galilee, and there they will see me.” </w:t>
-      </w:r>
-    </w:p>
-    <w:p>
-      <w:pPr>
-        <w:pStyle w:val="Body"/>
-        <w:rPr>
-          <w:rFonts w:ascii="Times" w:hAnsi="Times" w:cs="Times"/>
-          <w:szCs w:val="24"/>
-        </w:rPr>
-      </w:pPr>
-      <w:r>
-        <w:t xml:space="preserve">While they were going, behold, some of the guards came into the city and told the chief priests all the things that had happened. When they were assembled with the presbyters in order to take counsel, they gave the soldiers a large amount of silver, with these words, “Say that his disciples came by night and stole him away while we slept. If this comes to the governor’s ears, we will persuade him and make you free of worry.” And so, they took the money and did as they were told. This story is widespread among the Jews until this day. </w:t>
-      </w:r>
-    </w:p>
-    <w:p>
-      <w:pPr>
-        <w:pStyle w:val="Body"/>
-        <w:rPr>
-          <w:rFonts w:ascii="Times" w:hAnsi="Times" w:cs="Times"/>
-          <w:szCs w:val="24"/>
-        </w:rPr>
-      </w:pPr>
-      <w:r>
-        <w:t>The eleven disciples went into Galilee, to the mountain where Jesus had directed them. When they saw him, they worshiped</w:t>
-      </w:r>
-      <w:r>
-        <w:rPr>
-          <w:position w:val="8"/>
-          <w:sz w:val="16"/>
-          <w:szCs w:val="16"/>
-        </w:rPr>
-        <w:t xml:space="preserve">a </w:t>
+        <w:t xml:space="preserve"> </w:t>
       </w:r>
       <w:r>
         <w:t xml:space="preserve">him, but some [still] doubted. Jesus came to them and said, “All authority has been </w:t>
       </w:r>
       <w:r>
         <w:lastRenderedPageBreak/>
-        <w:t xml:space="preserve">given to me in heaven and on earth. Go therefore and make disciples of all nations, baptizing them in the Name of the Father and of the Son and of the Holy Spirit, </w:t>
-      </w:r>
-      <w:r>
-        <w:rPr>
-          <w:position w:val="8"/>
-          <w:sz w:val="18"/>
-          <w:szCs w:val="18"/>
-        </w:rPr>
-        <w:t>20</w:t>
-      </w:r>
-      <w:r>
-        <w:t xml:space="preserve">teaching them to </w:t>
+        <w:t xml:space="preserve">given to me in heaven and on earth. Go therefore and make disciples of all nations, baptizing them in the Name of the Father and of the Son and of the Holy Spirit, teaching them to </w:t>
       </w:r>
       <w:r>
         <w:lastRenderedPageBreak/>
         <w:t xml:space="preserve">observe all the things that I have commanded you. Behold, I am with you always, even to the end of the age.” Amen. </w:t>
       </w:r>
-    </w:p>
-    <w:p>
-      <w:pPr>
-        <w:pStyle w:val="Body"/>
-        <w:rPr>
-          <w:szCs w:val="28"/>
-        </w:rPr>
-      </w:pPr>
       <w:r>
         <w:rPr>
           <w:rStyle w:val="RubricsChar"/>
@@ -34014,10 +33981,7 @@
       </w:r>
       <w:r>
         <w:lastRenderedPageBreak/>
-        <w:t>who are evil [still] know how to give good gifts to your children, how much more will your Father who is in heaven give good things to those who ask him! Therefore, whatever you desire other people to do for you, you shall also do for them! This is the law and the</w:t>
-      </w:r>
-      <w:r>
-        <w:t xml:space="preserve"> prophets.</w:t>
+        <w:t>who are evil [still] know how to give good gifts to your children, how much more will your Father who is in heaven give good things to those who ask him! Therefore, whatever you desire other people to do for you, you shall also do for them! This is the law and the prophets.</w:t>
       </w:r>
       <w:r>
         <w:t xml:space="preserve"> </w:t>
@@ -34512,10 +34476,7 @@
       </w:r>
       <w:r>
         <w:lastRenderedPageBreak/>
-        <w:t>day of judgment. For by your words you will be justified, and by you</w:t>
-      </w:r>
-      <w:r>
-        <w:t>r words you will be condemned.”</w:t>
+        <w:t>day of judgment. For by your words you will be justified, and by your words you will be condemned.”</w:t>
       </w:r>
       <w:r>
         <w:t xml:space="preserve"> </w:t>
@@ -34805,10 +34766,7 @@
       </w:r>
       <w:r>
         <w:lastRenderedPageBreak/>
-        <w:t>same? Therefore, be perfect, just as yo</w:t>
-      </w:r>
-      <w:r>
-        <w:t>ur Father in heaven is perfect.</w:t>
+        <w:t>same? Therefore, be perfect, just as your Father in heaven is perfect.</w:t>
       </w:r>
       <w:r>
         <w:t xml:space="preserve"> </w:t>
@@ -35801,10 +35759,7 @@
         </w:rPr>
       </w:pPr>
       <w:r>
-        <w:t>They departed and went throughout the villages, preaching the Goo</w:t>
-      </w:r>
-      <w:r>
-        <w:t>d News, and healing everywhere.</w:t>
+        <w:t>They departed and went throughout the villages, preaching the Good News, and healing everywhere.</w:t>
       </w:r>
       <w:r>
         <w:t xml:space="preserve"> </w:t>
@@ -36063,61 +36018,7 @@
         </w:rPr>
       </w:pPr>
       <w:r>
-        <w:t>They</w:t>
-      </w:r>
-      <w:r>
-        <w:t xml:space="preserve"> </w:t>
-      </w:r>
-      <w:r>
-        <w:t>came</w:t>
-      </w:r>
-      <w:r>
-        <w:t xml:space="preserve"> </w:t>
-      </w:r>
-      <w:r>
-        <w:t>and</w:t>
-      </w:r>
-      <w:r>
-        <w:t xml:space="preserve"> </w:t>
-      </w:r>
-      <w:r>
-        <w:t>took</w:t>
-      </w:r>
-      <w:r>
-        <w:t xml:space="preserve"> </w:t>
-      </w:r>
-      <w:r>
-        <w:t>hold</w:t>
-      </w:r>
-      <w:r>
-        <w:t xml:space="preserve"> </w:t>
-      </w:r>
-      <w:r>
-        <w:t>of</w:t>
-      </w:r>
-      <w:r>
-        <w:t xml:space="preserve"> </w:t>
-      </w:r>
-      <w:r>
-        <w:t>his</w:t>
-      </w:r>
-      <w:r>
-        <w:t xml:space="preserve"> </w:t>
-      </w:r>
-      <w:r>
-        <w:t>feet,</w:t>
-      </w:r>
-      <w:r>
-        <w:t xml:space="preserve"> </w:t>
-      </w:r>
-      <w:r>
-        <w:t>and</w:t>
-      </w:r>
-      <w:r>
-        <w:t xml:space="preserve"> </w:t>
-      </w:r>
-      <w:r>
-        <w:t>worshiped</w:t>
+        <w:t>They came and took hold of his feet, and worshiped</w:t>
       </w:r>
       <w:r>
         <w:rPr>
@@ -36198,10 +36099,7 @@
         <w:t xml:space="preserve"> </w:t>
       </w:r>
       <w:r>
-        <w:t>him, but some [still] doubted. Jesus came to them and said, “All authority has been given to me in heaven and on earth. Go therefore and make disciples of all nations, baptizing them in the Name of the Father and of the Son and of the Holy Spirit, teaching them to observe all the things that I have commanded you. Behold, I am with you always, eve</w:t>
-      </w:r>
-      <w:r>
-        <w:t>n to the end of the age.” Amen.</w:t>
+        <w:t>him, but some [still] doubted. Jesus came to them and said, “All authority has been given to me in heaven and on earth. Go therefore and make disciples of all nations, baptizing them in the Name of the Father and of the Son and of the Holy Spirit, teaching them to observe all the things that I have commanded you. Behold, I am with you always, even to the end of the age.” Amen.</w:t>
       </w:r>
       <w:r>
         <w:t xml:space="preserve"> </w:t>
@@ -36606,10 +36504,7 @@
       </w:pPr>
       <w:r>
         <w:tab/>
-        <w:t>al</w:t>
-      </w:r>
-      <w:r>
-        <w:t>l the days of your life.</w:t>
+        <w:t>all the days of your life.</w:t>
       </w:r>
     </w:p>
     <w:p>
@@ -36775,10 +36670,7 @@
       </w:r>
       <w:r>
         <w:lastRenderedPageBreak/>
-        <w:t>them, “You are those who justify yourselves in the sight of people, but God knows your hearts. For what is exalted among men is an abomination in the sight of God. The law and the prophets were [proclaimed] until John [came]. Since then, the Good News of the Kingdom of God is preached, and everyone is forcing their way into it. Yet, it is easier for heaven and earth to pass away than for one tiny stroke of a pen in the law to fall [out]. Everyone who divorces his wife and marries another [woman] commits adultery; and the man who marries a d</w:t>
-      </w:r>
-      <w:r>
-        <w:t xml:space="preserve">ivorced woman commits adultery. </w:t>
+        <w:t xml:space="preserve">them, “You are those who justify yourselves in the sight of people, but God knows your hearts. For what is exalted among men is an abomination in the sight of God. The law and the prophets were [proclaimed] until John [came]. Since then, the Good News of the Kingdom of God is preached, and everyone is forcing their way into it. Yet, it is easier for heaven and earth to pass away than for one tiny stroke of a pen in the law to fall [out]. Everyone who divorces his wife and marries another [woman] commits adultery; and the man who marries a divorced woman commits adultery. </w:t>
       </w:r>
       <w:r>
         <w:rPr>
@@ -36871,10 +36763,7 @@
         <w:t xml:space="preserve">and will bless him </w:t>
       </w:r>
       <w:r>
-        <w:t>on the earth</w:t>
-      </w:r>
-      <w:r>
-        <w:t>.</w:t>
+        <w:t>on the earth.</w:t>
       </w:r>
     </w:p>
     <w:p>
@@ -36985,10 +36874,7 @@
       </w:r>
       <w:r>
         <w:lastRenderedPageBreak/>
-        <w:t>astonishment had come upon them. They said nothing to a</w:t>
-      </w:r>
-      <w:r>
-        <w:t>nyone because they were afraid.</w:t>
+        <w:t>astonishment had come upon them. They said nothing to anyone because they were afraid.</w:t>
       </w:r>
       <w:r>
         <w:t xml:space="preserve"> </w:t>
@@ -37463,10 +37349,7 @@
         </w:rPr>
       </w:pPr>
       <w:r>
-        <w:t>When one of those who sat at the table with him heard these things, he said to Jesus, “Blessed is the one who wil</w:t>
-      </w:r>
-      <w:r>
-        <w:t>l feast in the Kingdom of God!”</w:t>
+        <w:t>When one of those who sat at the table with him heard these things, he said to Jesus, “Blessed is the one who will feast in the Kingdom of God!”</w:t>
       </w:r>
       <w:r>
         <w:t xml:space="preserve"> </w:t>
@@ -37540,13 +37423,7 @@
         <w:tab/>
       </w:r>
       <w:r>
-        <w:t>O servants</w:t>
-      </w:r>
-      <w:r>
-        <w:t xml:space="preserve"> [of the Lord]</w:t>
-      </w:r>
-      <w:r>
-        <w:t xml:space="preserve">; </w:t>
+        <w:t xml:space="preserve">O servants [of the Lord]; </w:t>
       </w:r>
       <w:r>
         <w:t xml:space="preserve">praise </w:t>
@@ -37664,10 +37541,7 @@
         </w:rPr>
       </w:pPr>
       <w:r>
-        <w:t>They said to them, “Why do you seek the living among the dead? H</w:t>
-      </w:r>
-      <w:r>
-        <w:t>e is not here, but he is risen!</w:t>
+        <w:t>They said to them, “Why do you seek the living among the dead? He is not here, but he is risen!</w:t>
       </w:r>
       <w:r>
         <w:rPr>
@@ -37925,10 +37799,7 @@
         </w:rPr>
       </w:pPr>
       <w:r>
-        <w:t>Jesus then said to his disciples, “Make them sit down in groups of about fifty each.” They did so, and made them all sit down. He took the five loaves and the two fish, and looking up to heaven, he blessed them, and broke them, and gave them to the disciples to set before the multitude. Everybody ate, and all were satisfied. The disciples gathered up twelve baskets of bro</w:t>
-      </w:r>
-      <w:r>
-        <w:t>ken pieces that were left over.</w:t>
+        <w:t>Jesus then said to his disciples, “Make them sit down in groups of about fifty each.” They did so, and made them all sit down. He took the five loaves and the two fish, and looking up to heaven, he blessed them, and broke them, and gave them to the disciples to set before the multitude. Everybody ate, and all were satisfied. The disciples gathered up twelve baskets of broken pieces that were left over.</w:t>
       </w:r>
       <w:r>
         <w:t xml:space="preserve"> </w:t>
@@ -38231,13 +38102,7 @@
         <w:t xml:space="preserve">I will </w:t>
       </w:r>
       <w:r>
-        <w:t>confess</w:t>
-      </w:r>
-      <w:r>
-        <w:t xml:space="preserve"> </w:t>
-      </w:r>
-      <w:r>
-        <w:t>You</w:t>
+        <w:t>confess You</w:t>
       </w:r>
       <w:r>
         <w:t>, O L</w:t>
@@ -38554,10 +38419,7 @@
         </w:rPr>
       </w:pPr>
       <w:r>
-        <w:t>Mary Magdalene came and told the disciples that she had seen the Lord, and that h</w:t>
-      </w:r>
-      <w:r>
-        <w:t>e had said these things to her.</w:t>
+        <w:t>Mary Magdalene came and told the disciples that she had seen the Lord, and that he had said these things to her.</w:t>
       </w:r>
       <w:r>
         <w:t xml:space="preserve"> </w:t>
@@ -39046,13 +38908,7 @@
         </w:rPr>
       </w:pPr>
       <w:r>
-        <w:t>At this, the Jews said, “See how much affection he had for Lazarus!” Some of them said, “Could not the one who opened the eyes of the man who was blind have also kept Lazarus</w:t>
-      </w:r>
-      <w:r>
-        <w:t xml:space="preserve"> </w:t>
-      </w:r>
-      <w:r>
-        <w:t xml:space="preserve">from dying?” </w:t>
+        <w:t xml:space="preserve">At this, the Jews said, “See how much affection he had for Lazarus!” Some of them said, “Could not the one who opened the eyes of the man who was blind have also kept Lazarus from dying?” </w:t>
       </w:r>
     </w:p>
     <w:p>
@@ -39152,10 +39008,7 @@
         </w:rPr>
       </w:pPr>
       <w:r>
-        <w:t>As a result, many of the Jews who had come to Mary and had seen what Jesus ha</w:t>
-      </w:r>
-      <w:r>
-        <w:t>d accomplished believed in him.</w:t>
+        <w:t>As a result, many of the Jews who had come to Mary and had seen what Jesus had accomplished believed in him.</w:t>
       </w:r>
       <w:r>
         <w:t xml:space="preserve"> </w:t>
@@ -39263,10 +39116,11 @@
         <w:pStyle w:val="Heading5"/>
       </w:pPr>
       <w:r>
-        <w:t>Psalm N</w:t>
-      </w:r>
-      <w:bookmarkStart w:id="31" w:name="_GoBack"/>
-      <w:bookmarkEnd w:id="31"/>
+        <w:t xml:space="preserve">Psalm </w:t>
+      </w:r>
+      <w:r>
+        <w:t>32:22</w:t>
+      </w:r>
     </w:p>
     <w:p>
       <w:pPr>
@@ -39286,10 +39140,56 @@
     <w:p>
       <w:pPr>
         <w:pStyle w:val="Body"/>
-        <w:keepNext/>
-      </w:pPr>
-      <w:r>
-        <w:t>N</w:t>
+      </w:pPr>
+      <w:r>
+        <w:t xml:space="preserve">May </w:t>
+      </w:r>
+      <w:r>
+        <w:t>Your</w:t>
+      </w:r>
+      <w:r>
+        <w:t xml:space="preserve"> mercy, O Lord, be upon us,</w:t>
+      </w:r>
+    </w:p>
+    <w:p>
+      <w:pPr>
+        <w:pStyle w:val="Body"/>
+      </w:pPr>
+      <w:r>
+        <w:tab/>
+        <w:t xml:space="preserve">as </w:t>
+      </w:r>
+      <w:r>
+        <w:t>we hope in You</w:t>
+      </w:r>
+      <w:r>
+        <w:t>.</w:t>
+      </w:r>
+    </w:p>
+    <w:p>
+      <w:pPr>
+        <w:pStyle w:val="Body"/>
+      </w:pPr>
+      <w:r>
+        <w:t>Behold, the eyes of the Lord are on those who fear Him,</w:t>
+      </w:r>
+    </w:p>
+    <w:p>
+      <w:pPr>
+        <w:pStyle w:val="Body"/>
+      </w:pPr>
+      <w:r>
+        <w:tab/>
+        <w:t xml:space="preserve">on those who hope </w:t>
+      </w:r>
+      <w:r>
+        <w:t>in</w:t>
+      </w:r>
+      <w:r>
+        <w:t xml:space="preserve"> His mercy</w:t>
+      </w:r>
+      <w:r>
+        <w:t>.</w:t>
       </w:r>
     </w:p>
     <w:p>
@@ -39317,7 +39217,7 @@
         </w:rPr>
       </w:pPr>
       <w:r>
-        <w:t>Matthew 14:22-36</w:t>
+        <w:t>Mark 6:45-56</w:t>
       </w:r>
     </w:p>
     <w:p>
@@ -39325,7 +39225,13 @@
         <w:pStyle w:val="Rubric"/>
       </w:pPr>
       <w:r>
-        <w:t>Stand with the fear of God. Let us hear the Holy Gospel. Bless, O Lord, the reading of the Holy Gospel, according to St. Matthew. Blessed be He Who comes in the Name of the Lord. Our Lord, God, Saviour, and King of us all, Jesus Christ, Son of the Living God, to Whom is glory forever.</w:t>
+        <w:t xml:space="preserve">Stand with the fear of God. Let us hear the Holy Gospel. Bless, O Lord, the reading of the Holy Gospel, according to St. </w:t>
+      </w:r>
+      <w:r>
+        <w:t>Mark</w:t>
+      </w:r>
+      <w:r>
+        <w:t>. Blessed be He Who comes in the Name of the Lord. Our Lord, God, Saviour, and King of us all, Jesus Christ, Son of the Living God, to Whom is glory forever.</w:t>
       </w:r>
     </w:p>
     <w:p>
@@ -39352,12 +39258,73 @@
       </w:pPr>
       <w:r>
         <w:lastRenderedPageBreak/>
-        <w:t xml:space="preserve">N </w:t>
-      </w:r>
-      <w:r>
-        <w:rPr>
-          <w:rStyle w:val="RubricsChar"/>
-        </w:rPr>
+        <w:t xml:space="preserve">At once, he made his disciples get into the boat and go on ahead to the other side, to Bethsaida, while he himself sent the crowd away. After he had taken leave of them, he went up the mountain to pray. </w:t>
+      </w:r>
+    </w:p>
+    <w:p>
+      <w:pPr>
+        <w:pStyle w:val="Body"/>
+        <w:rPr>
+          <w:rFonts w:ascii="Times" w:hAnsi="Times" w:cs="Times"/>
+          <w:szCs w:val="24"/>
+        </w:rPr>
+      </w:pPr>
+      <w:r>
+        <w:t>When evening came, the boat was in the middle of the sea, and Jesus</w:t>
+      </w:r>
+      <w:r>
+        <w:rPr>
+          <w:position w:val="8"/>
+          <w:sz w:val="16"/>
+          <w:szCs w:val="16"/>
+        </w:rPr>
+        <w:t xml:space="preserve"> </w:t>
+      </w:r>
+      <w:r>
+        <w:t xml:space="preserve">was alone on the shore. Seeing the disciples hard pressed in their rowing as the wind was against them, he came to them when it was about the fourth watch of the night. He walked on the sea and would have passed by them, but when they saw him walking on the sea, they thought that it was a ghost and cried out. They all saw him and were troubled, but immediately, Jesus spoke with them, and said, </w:t>
+      </w:r>
+      <w:r>
+        <w:lastRenderedPageBreak/>
+        <w:t>“Rejoice! It is I!</w:t>
+      </w:r>
+      <w:r>
+        <w:t xml:space="preserve"> </w:t>
+      </w:r>
+      <w:r>
+        <w:t xml:space="preserve">Do not be afraid!” He got into the boat with them and the wind ceased. They were utterly astonished and marveled greatly because they had not understood about the [miracle of the] loaves, but their hearts were hardened. </w:t>
+      </w:r>
+    </w:p>
+    <w:p>
+      <w:pPr>
+        <w:pStyle w:val="Body"/>
+        <w:rPr>
+          <w:rFonts w:ascii="Times" w:hAnsi="Times" w:cs="Times"/>
+          <w:szCs w:val="24"/>
+        </w:rPr>
+      </w:pPr>
+      <w:r>
+        <w:t xml:space="preserve">After crossing over, they landed at </w:t>
+      </w:r>
+      <w:proofErr w:type="spellStart"/>
+      <w:r>
+        <w:t>Gennesaret</w:t>
+      </w:r>
+      <w:proofErr w:type="spellEnd"/>
+      <w:r>
+        <w:t xml:space="preserve"> and moored the boat to the shore. When they came out of the boat, the people immediately recognized him. They swarmed that whole region and began to bring the sick on mats to wherever they heard that he was. Wherever he entered, into villages, cities, or into the country, people laid the sick in the marketplaces and begged him to be able to touch just the fringe of his garment; and as </w:t>
+      </w:r>
+      <w:r>
+        <w:lastRenderedPageBreak/>
+        <w:t>many as touched him were made well.</w:t>
+      </w:r>
+      <w:r>
+        <w:t xml:space="preserve"> </w:t>
+      </w:r>
+      <w:r>
+        <w:rPr>
+          <w:rStyle w:val="RubricsChar"/>
+        </w:rPr>
+        <w:lastRenderedPageBreak/>
         <w:t>Glory be to God forever.</w:t>
       </w:r>
     </w:p>
@@ -39393,7 +39360,7 @@
         <w:pStyle w:val="Heading5"/>
       </w:pPr>
       <w:r>
-        <w:t>Psalm N</w:t>
+        <w:t>Psalm 32:20, 21</w:t>
       </w:r>
     </w:p>
     <w:p>
@@ -39410,7 +39377,53 @@
         <w:pStyle w:val="Body"/>
       </w:pPr>
       <w:r>
-        <w:t>N</w:t>
+        <w:t>Our soul waits for the Lord;</w:t>
+      </w:r>
+    </w:p>
+    <w:p>
+      <w:pPr>
+        <w:pStyle w:val="Body"/>
+      </w:pPr>
+      <w:r>
+        <w:tab/>
+        <w:t>for</w:t>
+      </w:r>
+      <w:r>
+        <w:t xml:space="preserve"> He is our helper and protector;</w:t>
+      </w:r>
+    </w:p>
+    <w:p>
+      <w:pPr>
+        <w:pStyle w:val="Body"/>
+      </w:pPr>
+      <w:r>
+        <w:t>For o</w:t>
+      </w:r>
+      <w:r>
+        <w:t>ur heart rejoices in Him,</w:t>
+      </w:r>
+    </w:p>
+    <w:p>
+      <w:pPr>
+        <w:pStyle w:val="Body"/>
+      </w:pPr>
+      <w:r>
+        <w:tab/>
+        <w:t xml:space="preserve">and we </w:t>
+      </w:r>
+      <w:r>
+        <w:t xml:space="preserve">hope in His </w:t>
+      </w:r>
+      <w:proofErr w:type="gramStart"/>
+      <w:r>
+        <w:t>holy</w:t>
+      </w:r>
+      <w:proofErr w:type="gramEnd"/>
+      <w:r>
+        <w:t xml:space="preserve"> N</w:t>
+      </w:r>
+      <w:r>
+        <w:t>ame.</w:t>
       </w:r>
     </w:p>
     <w:p>
@@ -39438,7 +39451,7 @@
         </w:rPr>
       </w:pPr>
       <w:r>
-        <w:t>N</w:t>
+        <w:t>Matthew 28:1-20</w:t>
       </w:r>
     </w:p>
     <w:p>
@@ -39446,7 +39459,13 @@
         <w:pStyle w:val="Rubric"/>
       </w:pPr>
       <w:r>
-        <w:t>Stand with the fear of God. Let us hear the Holy Gospel. Bless, O Lord, the reading of the Holy Gospel, according to St. N. Blessed be He Who comes in the Name of the Lord. Our Lord, God, Saviour, and King of us all, Jesus Christ, Son of the Living God, to Whom is glory forever.</w:t>
+        <w:t>Stand with the fear of God. Let us hear the Holy Gospel. Bless, O Lord, the reading of the</w:t>
+      </w:r>
+      <w:r>
+        <w:t xml:space="preserve"> Holy Gospel, according to St. Matthew</w:t>
+      </w:r>
+      <w:r>
+        <w:t>. Blessed be He Who comes in the Name of the Lord. Our Lord, God, Saviour, and King of us all, Jesus Christ, Son of the Living God, to Whom is glory forever.</w:t>
       </w:r>
     </w:p>
     <w:p>
@@ -39464,10 +39483,172 @@
     <w:p>
       <w:pPr>
         <w:pStyle w:val="Body"/>
-      </w:pPr>
-      <w:r>
-        <w:lastRenderedPageBreak/>
-        <w:t>N</w:t>
+        <w:rPr>
+          <w:rFonts w:ascii="Times" w:hAnsi="Times" w:cs="Times"/>
+          <w:szCs w:val="24"/>
+        </w:rPr>
+      </w:pPr>
+      <w:r>
+        <w:lastRenderedPageBreak/>
+        <w:t>After</w:t>
+      </w:r>
+      <w:r>
+        <w:rPr>
+          <w:position w:val="8"/>
+          <w:sz w:val="16"/>
+          <w:szCs w:val="16"/>
+        </w:rPr>
+        <w:t xml:space="preserve"> </w:t>
+      </w:r>
+      <w:r>
+        <w:t xml:space="preserve">the Sabbath, as it began to dawn on the first day of the week, Mary Magdalene and the other Mary came to see the tomb. Behold, there was a great earthquake, for an angel of the Lord descended from heaven and came to roll away the stone from the door, and [the angel] sat on it. </w:t>
+      </w:r>
+      <w:r>
+        <w:rPr>
+          <w:position w:val="8"/>
+          <w:sz w:val="18"/>
+          <w:szCs w:val="18"/>
+        </w:rPr>
+        <w:t>3</w:t>
+      </w:r>
+      <w:r>
+        <w:t xml:space="preserve">His appearance was like lightning, and his clothing white as snow. </w:t>
+      </w:r>
+      <w:proofErr w:type="gramStart"/>
+      <w:r>
+        <w:t>Our</w:t>
+      </w:r>
+      <w:proofErr w:type="gramEnd"/>
+      <w:r>
+        <w:t xml:space="preserve"> of fear, the guards trembled and became as dead. The angel told the women, “Do not be afraid, for I know that you seek Jesus who has been crucified. He is not here, for he is risen, just as he said. Come, see the place where the Lord</w:t>
+      </w:r>
+      <w:r>
+        <w:rPr>
+          <w:position w:val="8"/>
+          <w:sz w:val="16"/>
+          <w:szCs w:val="16"/>
+        </w:rPr>
+        <w:t xml:space="preserve"> </w:t>
+      </w:r>
+      <w:r>
+        <w:t xml:space="preserve">was lying. Go quickly and tell his disciples, ‘He has risen from the dead, and behold, he goes before you into Galilee; there you will see him.’ Behold, this is my message for you.” </w:t>
+      </w:r>
+    </w:p>
+    <w:p>
+      <w:pPr>
+        <w:pStyle w:val="Body"/>
+        <w:rPr>
+          <w:rFonts w:ascii="Times" w:hAnsi="Times" w:cs="Times"/>
+          <w:szCs w:val="24"/>
+        </w:rPr>
+      </w:pPr>
+      <w:r>
+        <w:t xml:space="preserve">They departed quickly from the tomb with fear and great joy, and ran to report it to his disciples. As they </w:t>
+      </w:r>
+      <w:r>
+        <w:lastRenderedPageBreak/>
+        <w:t xml:space="preserve">went to tell his disciples, behold, Jesus met them, saying, “Rejoice!” </w:t>
+      </w:r>
+    </w:p>
+    <w:p>
+      <w:pPr>
+        <w:pStyle w:val="Body"/>
+        <w:rPr>
+          <w:rFonts w:ascii="Times" w:hAnsi="Times" w:cs="Times"/>
+          <w:szCs w:val="24"/>
+        </w:rPr>
+      </w:pPr>
+      <w:r>
+        <w:t xml:space="preserve">They </w:t>
+      </w:r>
+      <w:proofErr w:type="spellStart"/>
+      <w:r>
+        <w:t>cameand</w:t>
+      </w:r>
+      <w:proofErr w:type="spellEnd"/>
+      <w:r>
+        <w:t xml:space="preserve"> took hold </w:t>
+      </w:r>
+      <w:proofErr w:type="spellStart"/>
+      <w:r>
+        <w:t>ofhis</w:t>
+      </w:r>
+      <w:proofErr w:type="spellEnd"/>
+      <w:r>
+        <w:t xml:space="preserve"> feet, and worshiped</w:t>
+      </w:r>
+      <w:r>
+        <w:rPr>
+          <w:position w:val="8"/>
+          <w:sz w:val="16"/>
+          <w:szCs w:val="16"/>
+        </w:rPr>
+        <w:t xml:space="preserve"> </w:t>
+      </w:r>
+      <w:r>
+        <w:t xml:space="preserve">him. </w:t>
+      </w:r>
+    </w:p>
+    <w:p>
+      <w:pPr>
+        <w:pStyle w:val="Body"/>
+        <w:rPr>
+          <w:rFonts w:ascii="Times" w:hAnsi="Times" w:cs="Times"/>
+          <w:szCs w:val="24"/>
+        </w:rPr>
+      </w:pPr>
+      <w:r>
+        <w:t>Then Jesus said to them, “Do not be afraid! Go tell my brethren</w:t>
+      </w:r>
+      <w:r>
+        <w:rPr>
+          <w:position w:val="8"/>
+          <w:sz w:val="16"/>
+          <w:szCs w:val="16"/>
+        </w:rPr>
+        <w:t xml:space="preserve">e </w:t>
+      </w:r>
+      <w:r>
+        <w:t xml:space="preserve">that they should go into Galilee, and there they will see me.” </w:t>
+      </w:r>
+    </w:p>
+    <w:p>
+      <w:pPr>
+        <w:pStyle w:val="Body"/>
+        <w:rPr>
+          <w:rFonts w:ascii="Times" w:hAnsi="Times" w:cs="Times"/>
+          <w:szCs w:val="24"/>
+        </w:rPr>
+      </w:pPr>
+      <w:r>
+        <w:t xml:space="preserve">While they were going, behold, some of the guards came into the city and told the chief priests all the things that had happened. When they were assembled with the presbyters in order to take counsel, they gave the soldiers a large amount of silver, with these words, “Say that his disciples came by night and stole him away while we slept. If this comes to the governor’s ears, we will persuade him and make you free of worry.” And so, they took the money and did as they were told. This story is widespread among the Jews until this day. </w:t>
+      </w:r>
+    </w:p>
+    <w:p>
+      <w:pPr>
+        <w:pStyle w:val="Body"/>
+      </w:pPr>
+      <w:r>
+        <w:t xml:space="preserve">The eleven disciples went into Galilee, to the mountain where Jesus </w:t>
+      </w:r>
+      <w:r>
+        <w:lastRenderedPageBreak/>
+        <w:t>had directed them. When they saw him, they worshiped</w:t>
+      </w:r>
+      <w:r>
+        <w:rPr>
+          <w:position w:val="8"/>
+          <w:sz w:val="16"/>
+          <w:szCs w:val="16"/>
+        </w:rPr>
+        <w:t xml:space="preserve"> </w:t>
+      </w:r>
+      <w:r>
+        <w:t xml:space="preserve">him, but some [still] doubted. Jesus came to them and said, “All authority has been given to me in heaven and on earth. Go therefore and make disciples of all nations, baptizing them in the Name </w:t>
+      </w:r>
+      <w:r>
+        <w:lastRenderedPageBreak/>
+        <w:t xml:space="preserve">of the Father and of the Son and of the Holy Spirit, teaching them to observe all the things that I have commanded you. Behold, I am with you always, even to the end of the age.” Amen. </w:t>
       </w:r>
       <w:r>
         <w:t xml:space="preserve"> </w:t>
@@ -39505,7 +39686,7 @@
         <w:pStyle w:val="Heading5"/>
       </w:pPr>
       <w:r>
-        <w:t>Psalm N</w:t>
+        <w:t>Psalm 79:15, 16a</w:t>
       </w:r>
     </w:p>
     <w:p>
@@ -39520,10 +39701,53 @@
     <w:p>
       <w:pPr>
         <w:pStyle w:val="Body"/>
-        <w:keepNext/>
-      </w:pPr>
-      <w:r>
-        <w:t>N</w:t>
+      </w:pPr>
+      <w:r>
+        <w:t xml:space="preserve">O God of hosts, return </w:t>
+      </w:r>
+      <w:r>
+        <w:t>us;</w:t>
+      </w:r>
+    </w:p>
+    <w:p>
+      <w:pPr>
+        <w:pStyle w:val="Body"/>
+      </w:pPr>
+      <w:r>
+        <w:tab/>
+        <w:t>look from heaven, and behold</w:t>
+      </w:r>
+      <w:r>
+        <w:t>,</w:t>
+      </w:r>
+    </w:p>
+    <w:p>
+      <w:pPr>
+        <w:pStyle w:val="Body"/>
+      </w:pPr>
+      <w:r>
+        <w:tab/>
+        <w:t>and visit this vine,</w:t>
+      </w:r>
+    </w:p>
+    <w:p>
+      <w:pPr>
+        <w:pStyle w:val="Body"/>
+      </w:pPr>
+      <w:r>
+        <w:t>which</w:t>
+      </w:r>
+      <w:r>
+        <w:t xml:space="preserve"> </w:t>
+      </w:r>
+      <w:r>
+        <w:t>Your</w:t>
+      </w:r>
+      <w:r>
+        <w:t xml:space="preserve"> right hand has planted,</w:t>
+      </w:r>
+      <w:r>
+        <w:t xml:space="preserve"> and restore it.</w:t>
       </w:r>
     </w:p>
     <w:p>
@@ -39551,8 +39775,7 @@
         </w:rPr>
       </w:pPr>
       <w:r>
-        <w:lastRenderedPageBreak/>
-        <w:t>N</w:t>
+        <w:t>Luke 20:9-19</w:t>
       </w:r>
     </w:p>
     <w:p>
@@ -39560,7 +39783,13 @@
         <w:pStyle w:val="Rubric"/>
       </w:pPr>
       <w:r>
-        <w:t>Stand with the fear of God. Let us hear the Holy Gospel. Bless, O Lord, the reading of the Holy Gospel, according to St. N. Blessed be He Who comes in the Name of the Lord. Our Lord, God, Saviour, and King of us all, Jesus Christ, Son of the Living God, to Whom is glory forever.</w:t>
+        <w:t xml:space="preserve">Stand with the fear of God. Let us hear the Holy Gospel. Bless, O Lord, the reading of the Holy </w:t>
+      </w:r>
+      <w:r>
+        <w:t>Gospel, according to St. Luke</w:t>
+      </w:r>
+      <w:r>
+        <w:t>. Blessed be He Who comes in the Name of the Lord. Our Lord, God, Saviour, and King of us all, Jesus Christ, Son of the Living God, to Whom is glory forever.</w:t>
       </w:r>
     </w:p>
     <w:p>
@@ -39585,7 +39814,174 @@
       </w:pPr>
       <w:r>
         <w:lastRenderedPageBreak/>
-        <w:t xml:space="preserve">N </w:t>
+        <w:t>He began to tell the people this parable. “A certain man planted a vineyard and rented it out to some farmers, and went into another country for a long time. At the proper season, he sent a servant to the farmers to collect his share of the fruit of the vineyard. But the farmers beat the servant and sent him away empty. The owner</w:t>
+      </w:r>
+      <w:r>
+        <w:rPr>
+          <w:position w:val="8"/>
+          <w:sz w:val="16"/>
+          <w:szCs w:val="16"/>
+        </w:rPr>
+        <w:t xml:space="preserve"> </w:t>
+      </w:r>
+      <w:r>
+        <w:t>then sent yet another servant, and they also beat him, treated him with contempt, and sent him away empty. The owner</w:t>
+      </w:r>
+      <w:r>
+        <w:rPr>
+          <w:position w:val="8"/>
+          <w:sz w:val="16"/>
+          <w:szCs w:val="16"/>
+        </w:rPr>
+        <w:t xml:space="preserve"> </w:t>
+      </w:r>
+      <w:r>
+        <w:t xml:space="preserve">sent yet a third [servant], and they also wounded him, and threw him out. Then, the lord of the vineyard thought, ‘What shall I do? I will send my beloved son! It may be that seeing him, they will respect him.’ </w:t>
+      </w:r>
+    </w:p>
+    <w:p>
+      <w:pPr>
+        <w:pStyle w:val="Body"/>
+        <w:rPr>
+          <w:rFonts w:ascii="Times" w:hAnsi="Times" w:cs="Times"/>
+          <w:szCs w:val="24"/>
+        </w:rPr>
+      </w:pPr>
+      <w:r>
+        <w:lastRenderedPageBreak/>
+        <w:t>But when the farmers saw him, they reasoned among themselves, saying: ‘This is the heir! Come, let us kill him, so that the inheritance may be ours.’ So, they threw the son</w:t>
+      </w:r>
+      <w:r>
+        <w:rPr>
+          <w:position w:val="8"/>
+          <w:sz w:val="16"/>
+          <w:szCs w:val="16"/>
+        </w:rPr>
+        <w:t xml:space="preserve">c </w:t>
+      </w:r>
+      <w:r>
+        <w:t xml:space="preserve">out of the vineyard, and killed him. Now, what will the lord of the vineyard do to them? He will come and destroy these farmers, and he will give the vineyard to others.” </w:t>
+      </w:r>
+    </w:p>
+    <w:p>
+      <w:pPr>
+        <w:pStyle w:val="Body"/>
+        <w:rPr>
+          <w:rFonts w:ascii="Times" w:hAnsi="Times" w:cs="Times"/>
+          <w:szCs w:val="24"/>
+        </w:rPr>
+      </w:pPr>
+      <w:r>
+        <w:t>When the people</w:t>
+      </w:r>
+      <w:r>
+        <w:rPr>
+          <w:position w:val="8"/>
+          <w:sz w:val="16"/>
+          <w:szCs w:val="16"/>
+        </w:rPr>
+        <w:t xml:space="preserve"> </w:t>
+      </w:r>
+      <w:r>
+        <w:t>heard this, they exclaimed, “May it never be!”</w:t>
+      </w:r>
+      <w:r>
+        <w:rPr>
+          <w:rFonts w:ascii="MS Mincho" w:eastAsia="MS Mincho" w:hAnsi="MS Mincho" w:cs="MS Mincho"/>
+        </w:rPr>
+        <w:t> +</w:t>
+      </w:r>
+      <w:r>
+        <w:t xml:space="preserve">But Jesus looked at them, and said, “Then what is this that is written: </w:t>
+      </w:r>
+    </w:p>
+    <w:p>
+      <w:pPr>
+        <w:pStyle w:val="Body"/>
+        <w:ind w:left="360"/>
+        <w:rPr>
+          <w:rFonts w:ascii="MS Mincho" w:eastAsia="MS Mincho" w:hAnsi="MS Mincho" w:cs="MS Mincho"/>
+          <w:i/>
+        </w:rPr>
+      </w:pPr>
+      <w:r>
+        <w:rPr>
+          <w:i/>
+        </w:rPr>
+        <w:t>‘The stone which the builders rejected,</w:t>
+      </w:r>
+    </w:p>
+    <w:p>
+      <w:pPr>
+        <w:pStyle w:val="Body"/>
+        <w:ind w:left="360"/>
+        <w:rPr>
+          <w:rFonts w:ascii="MS Mincho" w:eastAsia="MS Mincho" w:hAnsi="MS Mincho" w:cs="MS Mincho"/>
+          <w:i/>
+        </w:rPr>
+      </w:pPr>
+      <w:r>
+        <w:rPr>
+          <w:i/>
+        </w:rPr>
+        <w:t>Has become the chief cornerstone?’</w:t>
+      </w:r>
+    </w:p>
+    <w:p>
+      <w:pPr>
+        <w:pStyle w:val="Body"/>
+        <w:ind w:left="360"/>
+        <w:rPr>
+          <w:i/>
+        </w:rPr>
+      </w:pPr>
+      <w:r>
+        <w:rPr>
+          <w:i/>
+        </w:rPr>
+        <w:t xml:space="preserve">Everyone who falls on that </w:t>
+      </w:r>
+      <w:r>
+        <w:rPr>
+          <w:i/>
+        </w:rPr>
+        <w:t>stone will be broken to pieces,</w:t>
+      </w:r>
+    </w:p>
+    <w:p>
+      <w:pPr>
+        <w:pStyle w:val="Body"/>
+        <w:ind w:left="360"/>
+        <w:rPr>
+          <w:i/>
+        </w:rPr>
+      </w:pPr>
+      <w:r>
+        <w:rPr>
+          <w:i/>
+        </w:rPr>
+        <w:lastRenderedPageBreak/>
+        <w:t xml:space="preserve">and it will crush to dust whoever it falls on. </w:t>
+      </w:r>
+    </w:p>
+    <w:p>
+      <w:pPr>
+        <w:pStyle w:val="Body"/>
+        <w:rPr>
+          <w:rFonts w:ascii="Times" w:hAnsi="Times" w:cs="Times"/>
+          <w:szCs w:val="24"/>
+        </w:rPr>
+      </w:pPr>
+      <w:r>
+        <w:t xml:space="preserve">The chief priests and the scribes were looking for a way to lay hands </w:t>
+      </w:r>
+      <w:r>
+        <w:lastRenderedPageBreak/>
+        <w:t>on him that very hour, but they feared the people because they knew that he had sp</w:t>
+      </w:r>
+      <w:r>
+        <w:t xml:space="preserve">oken this parable against them. </w:t>
       </w:r>
       <w:r>
         <w:rPr>
@@ -39608,7 +40004,6 @@
         </w:sectPr>
       </w:pPr>
     </w:p>
-    <w:p/>
     <w:p>
       <w:pPr>
         <w:pStyle w:val="Heading3"/>
@@ -39617,6 +40012,7 @@
         </w:rPr>
       </w:pPr>
       <w:r>
+        <w:lastRenderedPageBreak/>
         <w:t xml:space="preserve">The Second </w:t>
       </w:r>
       <w:r>
@@ -39661,7 +40057,7 @@
         <w:pStyle w:val="Heading5"/>
       </w:pPr>
       <w:r>
-        <w:t>Psalm N</w:t>
+        <w:t>Psalm 118:145a, 146</w:t>
       </w:r>
     </w:p>
     <w:p>
@@ -39682,10 +40078,41 @@
     <w:p>
       <w:pPr>
         <w:pStyle w:val="Body"/>
-        <w:keepNext/>
-      </w:pPr>
-      <w:r>
-        <w:t>N</w:t>
+      </w:pPr>
+      <w:r>
+        <w:t xml:space="preserve">I cry with </w:t>
+      </w:r>
+      <w:r>
+        <w:t>my whole heart; hear me, O Lord;</w:t>
+      </w:r>
+    </w:p>
+    <w:p>
+      <w:pPr>
+        <w:pStyle w:val="Body"/>
+      </w:pPr>
+      <w:r>
+        <w:t xml:space="preserve">I cry to </w:t>
+      </w:r>
+      <w:r>
+        <w:t>You</w:t>
+      </w:r>
+      <w:r>
+        <w:t>; save me,</w:t>
+      </w:r>
+    </w:p>
+    <w:p>
+      <w:pPr>
+        <w:pStyle w:val="Body"/>
+      </w:pPr>
+      <w:r>
+        <w:tab/>
+        <w:t xml:space="preserve">and I will keep </w:t>
+      </w:r>
+      <w:r>
+        <w:t>Your</w:t>
+      </w:r>
+      <w:r>
+        <w:t xml:space="preserve"> testimonies.</w:t>
       </w:r>
     </w:p>
     <w:p>
@@ -39713,7 +40140,7 @@
         </w:rPr>
       </w:pPr>
       <w:r>
-        <w:t>Matthew 14:22-36</w:t>
+        <w:t>Luke 18:9-17</w:t>
       </w:r>
     </w:p>
     <w:p>
@@ -39721,7 +40148,21 @@
         <w:pStyle w:val="Rubric"/>
       </w:pPr>
       <w:r>
-        <w:t>Stand with the fear of God. Let us hear the Holy Gospel. Bless, O Lord, the reading of the Holy Gospel, according to St. Matthew. Blessed be He Who comes in the Name of the Lord. Our Lord, God, Saviour, and King of us all, Jesus Christ, Son of the Living God, to Whom is glory forever.</w:t>
+        <w:t xml:space="preserve">Stand with the fear of God. Let us hear the Holy Gospel. Bless, O Lord, the reading of the Holy Gospel, according to St. </w:t>
+      </w:r>
+      <w:r>
+        <w:t>L</w:t>
+      </w:r>
+      <w:r>
+        <w:tab/>
+      </w:r>
+      <w:proofErr w:type="spellStart"/>
+      <w:r>
+        <w:t>uke</w:t>
+      </w:r>
+      <w:proofErr w:type="spellEnd"/>
+      <w:r>
+        <w:t>. Blessed be He Who comes in the Name of the Lord. Our Lord, God, Saviour, and King of us all, Jesus Christ, Son of the Living God, to Whom is glory forever.</w:t>
       </w:r>
     </w:p>
     <w:p>
@@ -39748,18 +40189,32 @@
       </w:pPr>
       <w:r>
         <w:lastRenderedPageBreak/>
-        <w:t xml:space="preserve">N </w:t>
-      </w:r>
-      <w:r>
-        <w:rPr>
-          <w:rStyle w:val="RubricsChar"/>
-        </w:rPr>
-        <w:t>Glory be to God forever.</w:t>
-      </w:r>
-    </w:p>
-    <w:p>
-      <w:pPr>
-        <w:pStyle w:val="Body"/>
+        <w:t xml:space="preserve">Jesus also spoke this parable to certain people who were convinced of their own righteousness and who despised everyone else. </w:t>
+      </w:r>
+    </w:p>
+    <w:p>
+      <w:pPr>
+        <w:pStyle w:val="Body"/>
+        <w:rPr>
+          <w:rFonts w:ascii="Times" w:hAnsi="Times" w:cs="Times"/>
+          <w:szCs w:val="24"/>
+        </w:rPr>
+      </w:pPr>
+      <w:r>
+        <w:t xml:space="preserve">“Two men went up into the temple to pray; one was a Pharisee, and the other was a Publican. The Pharisee stood and prayed by himself, like this: ‘God, I thank you that I am not like the rest of men, dishonest, unrighteous, adulterers, or even like this tax collector. I fast twice a week, I give tithes of all that I earn.’ But the tax collector, standing far aside, would not even lift up his eyes to heaven. Instead, he would beat his breast, saying: ‘God, be merciful to me, a sinner!’ I tell you, this man, </w:t>
+      </w:r>
+      <w:r>
+        <w:lastRenderedPageBreak/>
+        <w:t xml:space="preserve">rather than the other, went down to his house justified. For everyone who exalts himself will be humbled, but the one who humbles himself will be exalted.” </w:t>
+      </w:r>
+    </w:p>
+    <w:p>
+      <w:pPr>
+        <w:pStyle w:val="Body"/>
+        <w:rPr>
+          <w:rFonts w:ascii="Times" w:hAnsi="Times" w:cs="Times"/>
+          <w:szCs w:val="24"/>
+        </w:rPr>
         <w:sectPr>
           <w:type w:val="continuous"/>
           <w:pgSz w:w="11880" w:h="15480" w:code="1"/>
@@ -39768,6 +40223,18 @@
           <w:docGrid w:linePitch="360"/>
         </w:sectPr>
       </w:pPr>
+      <w:r>
+        <w:t>People were also bringing their infants to him, so that Jesus might touch them. But when the disciples saw this, they rebuked them. Jesus summoned his disciples and told them, “Allow the little children to come to me, and do not hinder them, for the Kingdom of God belongs to such as these. Amen, I tell you: whoever does not receive the Kingdom of God like a little child will in no way enter into it.”</w:t>
+      </w:r>
+      <w:r>
+        <w:t xml:space="preserve"> </w:t>
+      </w:r>
+      <w:r>
+        <w:rPr>
+          <w:rStyle w:val="RubricsChar"/>
+        </w:rPr>
+        <w:t>Glory be to God forever.</w:t>
+      </w:r>
     </w:p>
     <w:p>
       <w:pPr>
@@ -39789,7 +40256,7 @@
         <w:pStyle w:val="Heading5"/>
       </w:pPr>
       <w:r>
-        <w:t>Psalm N</w:t>
+        <w:t>Psalm 88:2, 3</w:t>
       </w:r>
     </w:p>
     <w:p>
@@ -39804,9 +40271,92 @@
     <w:p>
       <w:pPr>
         <w:pStyle w:val="Body"/>
-      </w:pPr>
-      <w:r>
-        <w:t>N</w:t>
+        <w:keepNext/>
+      </w:pPr>
+      <w:r>
+        <w:t xml:space="preserve">I will sing of </w:t>
+      </w:r>
+      <w:r>
+        <w:t>Your</w:t>
+      </w:r>
+      <w:r>
+        <w:t xml:space="preserve"> mercies, O Lord, </w:t>
+      </w:r>
+      <w:r>
+        <w:t>forever</w:t>
+      </w:r>
+      <w:r>
+        <w:t>;</w:t>
+      </w:r>
+    </w:p>
+    <w:p>
+      <w:pPr>
+        <w:pStyle w:val="Body"/>
+        <w:keepNext/>
+      </w:pPr>
+      <w:r>
+        <w:tab/>
+        <w:t xml:space="preserve">I will proclaim </w:t>
+      </w:r>
+      <w:r>
+        <w:t>Your</w:t>
+      </w:r>
+      <w:r>
+        <w:t xml:space="preserve"> truth with my mouth </w:t>
+      </w:r>
+      <w:r>
+        <w:t>from generation to generation</w:t>
+      </w:r>
+      <w:r>
+        <w:t>.</w:t>
+      </w:r>
+    </w:p>
+    <w:p>
+      <w:pPr>
+        <w:pStyle w:val="Body"/>
+        <w:keepNext/>
+      </w:pPr>
+      <w:r>
+        <w:t xml:space="preserve">For </w:t>
+      </w:r>
+      <w:r>
+        <w:t>You</w:t>
+      </w:r>
+      <w:r>
+        <w:t xml:space="preserve"> </w:t>
+      </w:r>
+      <w:r>
+        <w:t>said, “</w:t>
+      </w:r>
+      <w:r>
+        <w:t xml:space="preserve">Mercy shall be built up </w:t>
+      </w:r>
+      <w:r>
+        <w:t>forever</w:t>
+      </w:r>
+      <w:r>
+        <w:t>.</w:t>
+      </w:r>
+    </w:p>
+    <w:p>
+      <w:pPr>
+        <w:pStyle w:val="Body"/>
+        <w:keepNext/>
+      </w:pPr>
+      <w:r>
+        <w:tab/>
+      </w:r>
+      <w:r>
+        <w:t>Your</w:t>
+      </w:r>
+      <w:r>
+        <w:t xml:space="preserve"> truth </w:t>
+      </w:r>
+      <w:r>
+        <w:t>will be prepared</w:t>
+      </w:r>
+      <w:r>
+        <w:t xml:space="preserve"> in the heavens.”</w:t>
       </w:r>
     </w:p>
     <w:p>
@@ -39834,7 +40384,7 @@
         </w:rPr>
       </w:pPr>
       <w:r>
-        <w:t>N</w:t>
+        <w:t>Mark 16:2-8</w:t>
       </w:r>
     </w:p>
     <w:p>
@@ -39842,7 +40392,13 @@
         <w:pStyle w:val="Rubric"/>
       </w:pPr>
       <w:r>
-        <w:t>Stand with the fear of God. Let us hear the Holy Gospel. Bless, O Lord, the reading of the Holy Gospel, according to St. N. Blessed be He Who comes in the Name of the Lord. Our Lord, God, Saviour, and King of us all, Jesus Christ, Son of the Living God, to Whom is glory forever.</w:t>
+        <w:t xml:space="preserve">Stand with the fear of God. Let us hear the Holy Gospel. Bless, O Lord, the reading of the Holy Gospel, according to St. </w:t>
+      </w:r>
+      <w:r>
+        <w:t>Mark</w:t>
+      </w:r>
+      <w:r>
+        <w:t>. Blessed be He Who comes in the Name of the Lord. Our Lord, God, Saviour, and King of us all, Jesus Christ, Son of the Living God, to Whom is glory forever.</w:t>
       </w:r>
     </w:p>
     <w:p>
@@ -39860,10 +40416,56 @@
     <w:p>
       <w:pPr>
         <w:pStyle w:val="Body"/>
-      </w:pPr>
-      <w:r>
-        <w:lastRenderedPageBreak/>
-        <w:t>N</w:t>
+        <w:rPr>
+          <w:rFonts w:ascii="Times" w:hAnsi="Times" w:cs="Times"/>
+          <w:szCs w:val="24"/>
+        </w:rPr>
+      </w:pPr>
+      <w:r>
+        <w:lastRenderedPageBreak/>
+        <w:t xml:space="preserve">Very early on the first day of the week, they arrived at the tomb when the sun had risen. They were saying among themselves, “Who will roll away the stone from the door of the tomb for us?” But when they looked up, they saw that the stone was [already] rolled back, although it was extremely large. </w:t>
+      </w:r>
+    </w:p>
+    <w:p>
+      <w:pPr>
+        <w:pStyle w:val="Body"/>
+        <w:rPr>
+          <w:rFonts w:ascii="Times" w:hAnsi="Times" w:cs="Times"/>
+          <w:szCs w:val="24"/>
+        </w:rPr>
+      </w:pPr>
+      <w:r>
+        <w:t xml:space="preserve">Entering into the tomb, they saw a young man sitting on the right side, dressed in a white robe, and they were amazed. He said to them, “Do not be </w:t>
+      </w:r>
+      <w:r>
+        <w:lastRenderedPageBreak/>
+        <w:t xml:space="preserve">amazed! You seek Jesus, the Nazarene, who has been crucified. He has risen! He is not here! Behold, the place where they laid him! But go, tell his disciples and Peter, ‘He goes before you into Galilee. There you will see him, as he told you.’” </w:t>
+      </w:r>
+    </w:p>
+    <w:p>
+      <w:pPr>
+        <w:pStyle w:val="Body"/>
+        <w:rPr>
+          <w:rFonts w:ascii="Times" w:hAnsi="Times" w:cs="Times"/>
+          <w:szCs w:val="24"/>
+        </w:rPr>
+      </w:pPr>
+      <w:r>
+        <w:t>They went out quickly</w:t>
+      </w:r>
+      <w:r>
+        <w:rPr>
+          <w:position w:val="8"/>
+          <w:sz w:val="16"/>
+          <w:szCs w:val="16"/>
+        </w:rPr>
+        <w:t xml:space="preserve"> </w:t>
+      </w:r>
+      <w:r>
+        <w:t>and fled from the tomb, for trembling and astonishment had come upon them. They said nothing to a</w:t>
+      </w:r>
+      <w:r>
+        <w:t>nyone because they were afraid.</w:t>
       </w:r>
       <w:r>
         <w:t xml:space="preserve"> </w:t>
@@ -39901,7 +40503,7 @@
         <w:pStyle w:val="Heading5"/>
       </w:pPr>
       <w:r>
-        <w:t>Psalm N</w:t>
+        <w:t>Psalm 88:6, 16</w:t>
       </w:r>
     </w:p>
     <w:p>
@@ -39919,7 +40521,74 @@
         <w:keepNext/>
       </w:pPr>
       <w:r>
-        <w:t>N</w:t>
+        <w:t xml:space="preserve">The heavens </w:t>
+      </w:r>
+      <w:r>
+        <w:t>will confess</w:t>
+      </w:r>
+      <w:r>
+        <w:t xml:space="preserve"> </w:t>
+      </w:r>
+      <w:r>
+        <w:t>Your</w:t>
+      </w:r>
+      <w:r>
+        <w:t xml:space="preserve"> wonders, O Lord,</w:t>
+      </w:r>
+    </w:p>
+    <w:p>
+      <w:pPr>
+        <w:pStyle w:val="Body"/>
+        <w:keepNext/>
+      </w:pPr>
+      <w:r>
+        <w:tab/>
+      </w:r>
+      <w:r>
+        <w:t>indeed,</w:t>
+      </w:r>
+      <w:r>
+        <w:t xml:space="preserve"> </w:t>
+      </w:r>
+      <w:r>
+        <w:t>Your</w:t>
+      </w:r>
+      <w:r>
+        <w:t xml:space="preserve"> truth in the Church of the Saints.</w:t>
+      </w:r>
+    </w:p>
+    <w:p>
+      <w:pPr>
+        <w:pStyle w:val="Body"/>
+        <w:keepNext/>
+      </w:pPr>
+      <w:r>
+        <w:t>Blessed are the p</w:t>
+      </w:r>
+      <w:r>
+        <w:t>eople who know the festal shout;</w:t>
+      </w:r>
+    </w:p>
+    <w:p>
+      <w:pPr>
+        <w:pStyle w:val="Body"/>
+        <w:keepNext/>
+      </w:pPr>
+      <w:r>
+        <w:tab/>
+        <w:t xml:space="preserve">They walk, O Lord, in the light of </w:t>
+      </w:r>
+      <w:r>
+        <w:t>Your</w:t>
+      </w:r>
+      <w:r>
+        <w:t xml:space="preserve"> </w:t>
+      </w:r>
+      <w:r>
+        <w:t>face</w:t>
+      </w:r>
+      <w:r>
+        <w:t>.</w:t>
       </w:r>
     </w:p>
     <w:p>
@@ -39947,7 +40616,8 @@
         </w:rPr>
       </w:pPr>
       <w:r>
-        <w:t>N</w:t>
+        <w:lastRenderedPageBreak/>
+        <w:t>Luke 5:27-39</w:t>
       </w:r>
     </w:p>
     <w:p>
@@ -39955,7 +40625,13 @@
         <w:pStyle w:val="Rubric"/>
       </w:pPr>
       <w:r>
-        <w:t>Stand with the fear of God. Let us hear the Holy Gospel. Bless, O Lord, the reading of the Holy Gospel, according to St. N. Blessed be He Who comes in the Name of the Lord. Our Lord, God, Saviour, and King of us all, Jesus Christ, Son of the Living God, to Whom is glory forever.</w:t>
+        <w:t>Stand with the fear of God. Let us hear the Holy Gospel. Bless, O Lord, the reading of the</w:t>
+      </w:r>
+      <w:r>
+        <w:t xml:space="preserve"> Holy Gospel, according to St. Luke</w:t>
+      </w:r>
+      <w:r>
+        <w:t>. Blessed be He Who comes in the Name of the Lord. Our Lord, God, Saviour, and King of us all, Jesus Christ, Son of the Living God, to Whom is glory forever.</w:t>
       </w:r>
     </w:p>
     <w:p>
@@ -39980,7 +40656,72 @@
       </w:pPr>
       <w:r>
         <w:lastRenderedPageBreak/>
-        <w:t xml:space="preserve">N </w:t>
+        <w:t>After these things, Jesus</w:t>
+      </w:r>
+      <w:r>
+        <w:rPr>
+          <w:position w:val="8"/>
+          <w:sz w:val="16"/>
+          <w:szCs w:val="16"/>
+        </w:rPr>
+        <w:t xml:space="preserve"> </w:t>
+      </w:r>
+      <w:r>
+        <w:t xml:space="preserve">went out and saw a tax collector named Levi sitting at the tax office. He said to him, “Follow me!” </w:t>
+      </w:r>
+    </w:p>
+    <w:p>
+      <w:pPr>
+        <w:pStyle w:val="Body"/>
+        <w:rPr>
+          <w:rFonts w:ascii="Times" w:hAnsi="Times" w:cs="Times"/>
+          <w:szCs w:val="24"/>
+        </w:rPr>
+      </w:pPr>
+      <w:r>
+        <w:t xml:space="preserve">Levi left everything, got up and began to follow Jesus. He made a great feast for him in his house. There was a great crowd of tax collectors and others who were reclining with them. The scribes and the Pharisees murmured against Jesus’ disciples, saying, “Why do you eat and drink with the tax collectors and sinners?” Jesus answered them, “Those who are healthy have no need for a physician, but those who are sick do. I have not come to call the righteous, but sinners to repentance.” </w:t>
+      </w:r>
+    </w:p>
+    <w:p>
+      <w:pPr>
+        <w:pStyle w:val="Body"/>
+        <w:rPr>
+          <w:rFonts w:ascii="Times" w:hAnsi="Times" w:cs="Times"/>
+          <w:szCs w:val="24"/>
+        </w:rPr>
+      </w:pPr>
+      <w:r>
+        <w:t xml:space="preserve">They asked him, “Why do John’s disciples often fast and pray, like also the disciples of the Pharisees, but yours eat and drink?” </w:t>
+      </w:r>
+    </w:p>
+    <w:p>
+      <w:pPr>
+        <w:pStyle w:val="Body"/>
+        <w:rPr>
+          <w:rFonts w:ascii="Times" w:hAnsi="Times" w:cs="Times"/>
+          <w:szCs w:val="24"/>
+        </w:rPr>
+      </w:pPr>
+      <w:r>
+        <w:lastRenderedPageBreak/>
+        <w:t>Jesus</w:t>
+      </w:r>
+      <w:r>
+        <w:rPr>
+          <w:position w:val="8"/>
+          <w:sz w:val="16"/>
+          <w:szCs w:val="16"/>
+        </w:rPr>
+        <w:t xml:space="preserve"> </w:t>
+      </w:r>
+      <w:r>
+        <w:t>said to them, “Can you make the friends of the bridegroom fast, while the bridegroom is with them? But the days will come when the bridegroom will be taken away from them. Then they will fast in those days.” He also told them a parable: “No one puts a piece from a new garment on an old garment, or else he will tear the new, and also the piece from the new will not match the old. No one puts new wine into old wineskins, or else the new wine will burst the skins, and it will be spilled, and the skins will be destroyed. But new wine must be put into fresh wineskins, and both are preserved. No man having drunk old wine immediately desires new, for</w:t>
+      </w:r>
+      <w:r>
+        <w:t xml:space="preserve"> he says, ‘The old is better!’”</w:t>
+      </w:r>
+      <w:r>
+        <w:t xml:space="preserve"> </w:t>
       </w:r>
       <w:r>
         <w:rPr>
@@ -40003,8 +40744,6 @@
         </w:sectPr>
       </w:pPr>
     </w:p>
-    <w:p/>
-    <w:p/>
     <w:p>
       <w:pPr>
         <w:pStyle w:val="Heading3"/>
@@ -40012,7 +40751,10 @@
           <w:rFonts w:ascii="FreeSerifAvvaShenouda Medium" w:eastAsia="NotoSansCoptic" w:hAnsi="FreeSerifAvvaShenouda Medium" w:cs="NotoSansCoptic"/>
         </w:rPr>
       </w:pPr>
-      <w:r>
+      <w:bookmarkStart w:id="31" w:name="_GoBack"/>
+      <w:bookmarkEnd w:id="31"/>
+      <w:r>
+        <w:lastRenderedPageBreak/>
         <w:t xml:space="preserve">The Third </w:t>
       </w:r>
       <w:r>
@@ -40109,6 +40851,7 @@
         </w:rPr>
       </w:pPr>
       <w:r>
+        <w:lastRenderedPageBreak/>
         <w:t>Matthew 14:22-36</w:t>
       </w:r>
     </w:p>
@@ -40230,7 +40973,6 @@
         </w:rPr>
       </w:pPr>
       <w:r>
-        <w:lastRenderedPageBreak/>
         <w:t>N</w:t>
       </w:r>
     </w:p>
@@ -40410,6 +41152,7 @@
         </w:rPr>
       </w:pPr>
       <w:r>
+        <w:lastRenderedPageBreak/>
         <w:t xml:space="preserve">The Fourth </w:t>
       </w:r>
       <w:r>
@@ -46280,7 +47023,7 @@
 </file>
 
 <file path=customXml/itemProps1.xml><?xml version="1.0" encoding="utf-8"?>
-<ds:datastoreItem xmlns:ds="http://schemas.openxmlformats.org/officeDocument/2006/customXml" ds:itemID="{EA3B42B2-68C2-DF4C-9C10-3A6D7473E379}">
+<ds:datastoreItem xmlns:ds="http://schemas.openxmlformats.org/officeDocument/2006/customXml" ds:itemID="{67D0596A-5AD0-B84C-8E04-3576F90CE733}">
   <ds:schemaRefs>
     <ds:schemaRef ds:uri="http://schemas.openxmlformats.org/officeDocument/2006/bibliography"/>
   </ds:schemaRefs>
@@ -46288,7 +47031,7 @@
 </file>
 
 <file path=customXml/itemProps2.xml><?xml version="1.0" encoding="utf-8"?>
-<ds:datastoreItem xmlns:ds="http://schemas.openxmlformats.org/officeDocument/2006/customXml" ds:itemID="{45F87B30-DE5D-F746-B6BA-CCDFC8349EB8}">
+<ds:datastoreItem xmlns:ds="http://schemas.openxmlformats.org/officeDocument/2006/customXml" ds:itemID="{2AACC1A3-9FE1-6945-99FE-BED82D554A85}">
   <ds:schemaRefs>
     <ds:schemaRef ds:uri="http://schemas.openxmlformats.org/officeDocument/2006/bibliography"/>
   </ds:schemaRefs>
@@ -46296,7 +47039,7 @@
 </file>
 
 <file path=customXml/itemProps3.xml><?xml version="1.0" encoding="utf-8"?>
-<ds:datastoreItem xmlns:ds="http://schemas.openxmlformats.org/officeDocument/2006/customXml" ds:itemID="{34341B8C-975B-3446-B3B1-9E9209B12EAE}">
+<ds:datastoreItem xmlns:ds="http://schemas.openxmlformats.org/officeDocument/2006/customXml" ds:itemID="{D8E26FC3-51AA-1945-B98B-A9D0F7985FDF}">
   <ds:schemaRefs>
     <ds:schemaRef ds:uri="http://schemas.openxmlformats.org/officeDocument/2006/bibliography"/>
   </ds:schemaRefs>

</xml_diff>

<commit_message>
Added Sunday Gospels up to Little Month Vespers
</commit_message>
<xml_diff>
--- a/katamarous/Gospel.docx
+++ b/katamarous/Gospel.docx
@@ -16632,18 +16632,7 @@
       </w:pPr>
       <w:r>
         <w:lastRenderedPageBreak/>
-        <w:t>Now, on the first [day] of the week</w:t>
-      </w:r>
-      <w:r>
-        <w:rPr>
-          <w:position w:val="8"/>
-          <w:sz w:val="16"/>
-          <w:szCs w:val="16"/>
-        </w:rPr>
-        <w:t>a</w:t>
-      </w:r>
-      <w:r>
-        <w:t xml:space="preserve">, Mary Magdalene went to the tomb early, while it was still dark. She saw that the stone had been removed from the tomb. At this, she ran [back] and came to Simon Peter and to the other disciple whom Jesus loved, and she told them, “They have taken away </w:t>
+        <w:t xml:space="preserve">Now, on the first [day] of the week, Mary Magdalene went to the tomb early, while it was still dark. She saw that the stone had been removed from the tomb. At this, she ran [back] and came to Simon Peter and to the other disciple whom Jesus loved, and she told them, “They have taken away </w:t>
       </w:r>
       <w:r>
         <w:lastRenderedPageBreak/>
@@ -19803,18 +19792,7 @@
       </w:r>
       <w:proofErr w:type="spellEnd"/>
       <w:r>
-        <w:t>!” (which is to say, “Teacher</w:t>
-      </w:r>
-      <w:r>
-        <w:rPr>
-          <w:position w:val="8"/>
-          <w:sz w:val="16"/>
-          <w:szCs w:val="16"/>
-        </w:rPr>
-        <w:t>e</w:t>
-      </w:r>
-      <w:r>
-        <w:t xml:space="preserve">!”) </w:t>
+        <w:t xml:space="preserve">!” (which is to say, “Teacher!”) </w:t>
       </w:r>
     </w:p>
     <w:p>
@@ -39285,13 +39263,7 @@
       </w:r>
       <w:r>
         <w:lastRenderedPageBreak/>
-        <w:t>“Rejoice! It is I!</w:t>
-      </w:r>
-      <w:r>
-        <w:t xml:space="preserve"> </w:t>
-      </w:r>
-      <w:r>
-        <w:t xml:space="preserve">Do not be afraid!” He got into the boat with them and the wind ceased. They were utterly astonished and marveled greatly because they had not understood about the [miracle of the] loaves, but their hearts were hardened. </w:t>
+        <w:t xml:space="preserve">“Rejoice! It is I! Do not be afraid!” He got into the boat with them and the wind ceased. They were utterly astonished and marveled greatly because they had not understood about the [miracle of the] loaves, but their hearts were hardened. </w:t>
       </w:r>
     </w:p>
     <w:p>
@@ -39315,10 +39287,7 @@
       </w:r>
       <w:r>
         <w:lastRenderedPageBreak/>
-        <w:t>many as touched him were made well.</w:t>
-      </w:r>
-      <w:r>
-        <w:t xml:space="preserve"> </w:t>
+        <w:t xml:space="preserve">many as touched him were made well. </w:t>
       </w:r>
       <w:r>
         <w:rPr>
@@ -39978,10 +39947,7 @@
       </w:r>
       <w:r>
         <w:lastRenderedPageBreak/>
-        <w:t>on him that very hour, but they feared the people because they knew that he had sp</w:t>
-      </w:r>
-      <w:r>
-        <w:t xml:space="preserve">oken this parable against them. </w:t>
+        <w:t xml:space="preserve">on him that very hour, but they feared the people because they knew that he had spoken this parable against them. </w:t>
       </w:r>
       <w:r>
         <w:rPr>
@@ -40353,10 +40319,7 @@
         <w:t xml:space="preserve"> truth </w:t>
       </w:r>
       <w:r>
-        <w:t>will be prepared</w:t>
-      </w:r>
-      <w:r>
-        <w:t xml:space="preserve"> in the heavens.”</w:t>
+        <w:t>will be prepared in the heavens.”</w:t>
       </w:r>
     </w:p>
     <w:p>
@@ -40462,10 +40425,7 @@
         <w:t xml:space="preserve"> </w:t>
       </w:r>
       <w:r>
-        <w:t>and fled from the tomb, for trembling and astonishment had come upon them. They said nothing to a</w:t>
-      </w:r>
-      <w:r>
-        <w:t>nyone because they were afraid.</w:t>
+        <w:t>and fled from the tomb, for trembling and astonishment had come upon them. They said nothing to anyone because they were afraid.</w:t>
       </w:r>
       <w:r>
         <w:t xml:space="preserve"> </w:t>
@@ -40585,10 +40545,7 @@
         <w:t xml:space="preserve"> </w:t>
       </w:r>
       <w:r>
-        <w:t>face</w:t>
-      </w:r>
-      <w:r>
-        <w:t>.</w:t>
+        <w:t>face.</w:t>
       </w:r>
     </w:p>
     <w:p>
@@ -40715,10 +40672,7 @@
         <w:t xml:space="preserve"> </w:t>
       </w:r>
       <w:r>
-        <w:t>said to them, “Can you make the friends of the bridegroom fast, while the bridegroom is with them? But the days will come when the bridegroom will be taken away from them. Then they will fast in those days.” He also told them a parable: “No one puts a piece from a new garment on an old garment, or else he will tear the new, and also the piece from the new will not match the old. No one puts new wine into old wineskins, or else the new wine will burst the skins, and it will be spilled, and the skins will be destroyed. But new wine must be put into fresh wineskins, and both are preserved. No man having drunk old wine immediately desires new, for</w:t>
-      </w:r>
-      <w:r>
-        <w:t xml:space="preserve"> he says, ‘The old is better!’”</w:t>
+        <w:t>said to them, “Can you make the friends of the bridegroom fast, while the bridegroom is with them? But the days will come when the bridegroom will be taken away from them. Then they will fast in those days.” He also told them a parable: “No one puts a piece from a new garment on an old garment, or else he will tear the new, and also the piece from the new will not match the old. No one puts new wine into old wineskins, or else the new wine will burst the skins, and it will be spilled, and the skins will be destroyed. But new wine must be put into fresh wineskins, and both are preserved. No man having drunk old wine immediately desires new, for he says, ‘The old is better!’”</w:t>
       </w:r>
       <w:r>
         <w:t xml:space="preserve"> </w:t>
@@ -40751,8 +40705,6 @@
           <w:rFonts w:ascii="FreeSerifAvvaShenouda Medium" w:eastAsia="NotoSansCoptic" w:hAnsi="FreeSerifAvvaShenouda Medium" w:cs="NotoSansCoptic"/>
         </w:rPr>
       </w:pPr>
-      <w:bookmarkStart w:id="31" w:name="_GoBack"/>
-      <w:bookmarkEnd w:id="31"/>
       <w:r>
         <w:lastRenderedPageBreak/>
         <w:t xml:space="preserve">The Third </w:t>
@@ -40799,7 +40751,7 @@
         <w:pStyle w:val="Heading5"/>
       </w:pPr>
       <w:r>
-        <w:t>Psalm N</w:t>
+        <w:t>Psalm 5:8abc, 12ab</w:t>
       </w:r>
     </w:p>
     <w:p>
@@ -40823,7 +40775,76 @@
         <w:keepNext/>
       </w:pPr>
       <w:r>
-        <w:t>N</w:t>
+        <w:t>But as for me, in Your</w:t>
+      </w:r>
+      <w:r>
+        <w:t xml:space="preserve"> abundant mercy</w:t>
+      </w:r>
+    </w:p>
+    <w:p>
+      <w:pPr>
+        <w:pStyle w:val="Body"/>
+        <w:keepNext/>
+      </w:pPr>
+      <w:r>
+        <w:tab/>
+        <w:t>I will enter Your</w:t>
+      </w:r>
+      <w:r>
+        <w:t xml:space="preserve"> house;</w:t>
+      </w:r>
+    </w:p>
+    <w:p>
+      <w:pPr>
+        <w:pStyle w:val="Body"/>
+        <w:keepNext/>
+      </w:pPr>
+      <w:r>
+        <w:tab/>
+        <w:t>I will bow down towards Your holy temple</w:t>
+      </w:r>
+      <w:r>
+        <w:t>.</w:t>
+      </w:r>
+    </w:p>
+    <w:p>
+      <w:pPr>
+        <w:pStyle w:val="Body"/>
+        <w:keepNext/>
+      </w:pPr>
+      <w:r>
+        <w:t>L</w:t>
+      </w:r>
+      <w:r>
+        <w:t xml:space="preserve">et all who </w:t>
+      </w:r>
+      <w:r>
+        <w:t>hope</w:t>
+      </w:r>
+      <w:r>
+        <w:t xml:space="preserve"> in </w:t>
+      </w:r>
+      <w:r>
+        <w:t>You be glad;</w:t>
+      </w:r>
+    </w:p>
+    <w:p>
+      <w:pPr>
+        <w:pStyle w:val="Body"/>
+        <w:keepNext/>
+      </w:pPr>
+      <w:r>
+        <w:tab/>
+        <w:t>t</w:t>
+      </w:r>
+      <w:r>
+        <w:t xml:space="preserve">hey will rejoice </w:t>
+      </w:r>
+      <w:r>
+        <w:t>forever</w:t>
+      </w:r>
+      <w:r>
+        <w:t>.</w:t>
       </w:r>
     </w:p>
     <w:p>
@@ -40851,8 +40872,7 @@
         </w:rPr>
       </w:pPr>
       <w:r>
-        <w:lastRenderedPageBreak/>
-        <w:t>Matthew 14:22-36</w:t>
+        <w:t>Luke 11:27-36</w:t>
       </w:r>
     </w:p>
     <w:p>
@@ -40887,7 +40907,74 @@
       </w:pPr>
       <w:r>
         <w:lastRenderedPageBreak/>
-        <w:t xml:space="preserve">N </w:t>
+        <w:t>As Jesus was saying these things, a woman</w:t>
+      </w:r>
+      <w:r>
+        <w:rPr>
+          <w:position w:val="8"/>
+          <w:sz w:val="16"/>
+          <w:szCs w:val="16"/>
+        </w:rPr>
+        <w:t xml:space="preserve"> </w:t>
+      </w:r>
+      <w:r>
+        <w:t xml:space="preserve">called out from the crowd and said to him, “Blessed is the womb that bore you, and the breasts which nursed you!” </w:t>
+      </w:r>
+    </w:p>
+    <w:p>
+      <w:pPr>
+        <w:pStyle w:val="Body"/>
+        <w:rPr>
+          <w:rFonts w:ascii="Times" w:hAnsi="Times" w:cs="Times"/>
+          <w:szCs w:val="24"/>
+        </w:rPr>
+      </w:pPr>
+      <w:r>
+        <w:t xml:space="preserve">But Jesus said, “Yes and more than that, blessed are those who hear the word of God and keep it.” </w:t>
+      </w:r>
+    </w:p>
+    <w:p>
+      <w:pPr>
+        <w:pStyle w:val="Body"/>
+        <w:rPr>
+          <w:rFonts w:ascii="Times" w:hAnsi="Times" w:cs="Times"/>
+          <w:szCs w:val="24"/>
+        </w:rPr>
+      </w:pPr>
+      <w:r>
+        <w:t xml:space="preserve">When the crowds were increasing, he began to say, “This is an evil generation; it asks for a sign. No sign will be given to this generation except the sign of Jonah the prophet. For just as Jonah became a sign to the </w:t>
+      </w:r>
+      <w:proofErr w:type="spellStart"/>
+      <w:r>
+        <w:t>Ninevites</w:t>
+      </w:r>
+      <w:proofErr w:type="spellEnd"/>
+      <w:r>
+        <w:t xml:space="preserve">, the Son of Man will also be a sign to this generation. The Queen of the South will rise up in the judgment along with the people of this generation, and she will condemn them: for she came from the ends of the earth to hear the wisdom of </w:t>
+      </w:r>
+      <w:r>
+        <w:lastRenderedPageBreak/>
+        <w:t xml:space="preserve">Solomon; and behold, someone greater than Solomon is here! The people of Nineveh will stand up in the judgment with this generation and they will condemn it because they repented at the preaching of Jonah, and behold, someone greater than Jonah is here. </w:t>
+      </w:r>
+    </w:p>
+    <w:p>
+      <w:pPr>
+        <w:pStyle w:val="Body"/>
+        <w:rPr>
+          <w:rFonts w:ascii="Times" w:hAnsi="Times" w:cs="Times"/>
+          <w:szCs w:val="24"/>
+        </w:rPr>
+      </w:pPr>
+      <w:r>
+        <w:t xml:space="preserve">No one who has lit a lamp puts it in a cellar or under a basket! Instead, it is placed on a stand so that those who come in may see the light. The lamp of the body is the eye! Therefore, when your eye is good, your whole body is also full of light; but when it is evil, your body also is full of darkness. And so, see whether the light that is in you is not darkness. If your whole body is full of light, having no dark part, it will be completely full of light, as when the lamp </w:t>
+      </w:r>
+      <w:r>
+        <w:lastRenderedPageBreak/>
+        <w:t xml:space="preserve">with its bright shining gives you </w:t>
+      </w:r>
+      <w:r>
+        <w:lastRenderedPageBreak/>
+        <w:t xml:space="preserve">light.” </w:t>
       </w:r>
       <w:r>
         <w:rPr>
@@ -40928,7 +41015,7 @@
         <w:pStyle w:val="Heading5"/>
       </w:pPr>
       <w:r>
-        <w:t>Psalm N</w:t>
+        <w:t>Psalm 14:1, 2</w:t>
       </w:r>
     </w:p>
     <w:p>
@@ -40943,9 +41030,102 @@
     <w:p>
       <w:pPr>
         <w:pStyle w:val="Body"/>
-      </w:pPr>
-      <w:r>
-        <w:t>N</w:t>
+        <w:keepNext/>
+      </w:pPr>
+      <w:r>
+        <w:t xml:space="preserve">O </w:t>
+      </w:r>
+      <w:r>
+        <w:t xml:space="preserve">Lord, who </w:t>
+      </w:r>
+      <w:r>
+        <w:t>will</w:t>
+      </w:r>
+      <w:r>
+        <w:t xml:space="preserve"> dwell in </w:t>
+      </w:r>
+      <w:r>
+        <w:t>Your</w:t>
+      </w:r>
+      <w:r>
+        <w:t xml:space="preserve"> </w:t>
+      </w:r>
+      <w:r>
+        <w:t>tabernacle</w:t>
+      </w:r>
+      <w:r>
+        <w:t>,</w:t>
+      </w:r>
+    </w:p>
+    <w:p>
+      <w:pPr>
+        <w:pStyle w:val="Body"/>
+        <w:keepNext/>
+      </w:pPr>
+      <w:r>
+        <w:tab/>
+        <w:t xml:space="preserve">or who </w:t>
+      </w:r>
+      <w:r>
+        <w:t>will</w:t>
+      </w:r>
+      <w:r>
+        <w:t xml:space="preserve"> </w:t>
+      </w:r>
+      <w:r>
+        <w:t xml:space="preserve">live </w:t>
+      </w:r>
+      <w:r>
+        <w:t xml:space="preserve">on </w:t>
+      </w:r>
+      <w:r>
+        <w:t>Your</w:t>
+      </w:r>
+      <w:r>
+        <w:t xml:space="preserve"> holy mountain?</w:t>
+      </w:r>
+    </w:p>
+    <w:p>
+      <w:pPr>
+        <w:pStyle w:val="Body"/>
+        <w:keepNext/>
+      </w:pPr>
+      <w:r>
+        <w:t xml:space="preserve">He who </w:t>
+      </w:r>
+      <w:r>
+        <w:t xml:space="preserve">walks </w:t>
+      </w:r>
+      <w:r>
+        <w:t>blameless</w:t>
+      </w:r>
+      <w:r>
+        <w:t>ly,</w:t>
+      </w:r>
+      <w:r>
+        <w:t xml:space="preserve"> and </w:t>
+      </w:r>
+      <w:r>
+        <w:t>works righteousness,</w:t>
+      </w:r>
+    </w:p>
+    <w:p>
+      <w:pPr>
+        <w:pStyle w:val="Body"/>
+        <w:keepNext/>
+      </w:pPr>
+      <w:r>
+        <w:tab/>
+        <w:t>who</w:t>
+      </w:r>
+      <w:r>
+        <w:t xml:space="preserve"> speaks truth </w:t>
+      </w:r>
+      <w:r>
+        <w:t>in</w:t>
+      </w:r>
+      <w:r>
+        <w:t xml:space="preserve"> his heart.</w:t>
       </w:r>
     </w:p>
     <w:p>
@@ -40973,7 +41153,7 @@
         </w:rPr>
       </w:pPr>
       <w:r>
-        <w:t>N</w:t>
+        <w:t>Luke 24:1-12</w:t>
       </w:r>
     </w:p>
     <w:p>
@@ -40981,7 +41161,13 @@
         <w:pStyle w:val="Rubric"/>
       </w:pPr>
       <w:r>
-        <w:t>Stand with the fear of God. Let us hear the Holy Gospel. Bless, O Lord, the reading of the Holy Gospel, according to St. N. Blessed be He Who comes in the Name of the Lord. Our Lord, God, Saviour, and King of us all, Jesus Christ, Son of the Living God, to Whom is glory forever.</w:t>
+        <w:t>Stand with the fear of God. Let us hear the Holy Gospel. Bless, O Lord, the reading of the</w:t>
+      </w:r>
+      <w:r>
+        <w:t xml:space="preserve"> Holy Gospel, according to St. Luke</w:t>
+      </w:r>
+      <w:r>
+        <w:t>. Blessed be He Who comes in the Name of the Lord. Our Lord, God, Saviour, and King of us all, Jesus Christ, Son of the Living God, to Whom is glory forever.</w:t>
       </w:r>
     </w:p>
     <w:p>
@@ -40999,12 +41185,73 @@
     <w:p>
       <w:pPr>
         <w:pStyle w:val="Body"/>
-      </w:pPr>
-      <w:r>
-        <w:lastRenderedPageBreak/>
-        <w:t>N</w:t>
-      </w:r>
-      <w:r>
+        <w:rPr>
+          <w:rFonts w:ascii="Times" w:hAnsi="Times" w:cs="Times"/>
+          <w:szCs w:val="24"/>
+        </w:rPr>
+      </w:pPr>
+      <w:r>
+        <w:lastRenderedPageBreak/>
+        <w:t>On the first day of the week, at early dawn, they and some others came to the tomb, bringing the spices which they had prepared. But they found the stone rolled away from the tomb. So they entered in and did not find the body</w:t>
+      </w:r>
+      <w:r>
+        <w:rPr>
+          <w:position w:val="8"/>
+          <w:sz w:val="16"/>
+          <w:szCs w:val="16"/>
+        </w:rPr>
+        <w:t xml:space="preserve"> </w:t>
+      </w:r>
+      <w:r>
+        <w:t xml:space="preserve">of the Lord Jesus. And it happened, as they were greatly perplexed about this, that behold, two men stood by them in shining garments. Terrified, the women bowed their faces to the ground. </w:t>
+      </w:r>
+    </w:p>
+    <w:p>
+      <w:pPr>
+        <w:pStyle w:val="Body"/>
+        <w:rPr>
+          <w:rFonts w:ascii="Times" w:hAnsi="Times" w:cs="Times"/>
+          <w:szCs w:val="24"/>
+        </w:rPr>
+      </w:pPr>
+      <w:r>
+        <w:t>They said to them, “Why do you seek the living among the dead? H</w:t>
+      </w:r>
+      <w:r>
+        <w:t>e is not here, but he is risen!</w:t>
+      </w:r>
+      <w:r>
+        <w:rPr>
+          <w:position w:val="8"/>
+          <w:sz w:val="16"/>
+          <w:szCs w:val="16"/>
+        </w:rPr>
+        <w:t xml:space="preserve"> </w:t>
+      </w:r>
+      <w:r>
+        <w:t xml:space="preserve">Remember what he told you when he was still in Galilee, saying that the Son of Man must be delivered up into the hands </w:t>
+      </w:r>
+      <w:r>
+        <w:lastRenderedPageBreak/>
+        <w:t xml:space="preserve">of sinful men, be crucified, and [on] the third day rise again?” </w:t>
+      </w:r>
+    </w:p>
+    <w:p>
+      <w:pPr>
+        <w:pStyle w:val="Body"/>
+        <w:rPr>
+          <w:rFonts w:ascii="Times" w:hAnsi="Times" w:cs="Times"/>
+          <w:szCs w:val="24"/>
+        </w:rPr>
+      </w:pPr>
+      <w:r>
+        <w:t>Then they remembered his words. Returning from the tomb, and told all these things to the eleven, and to all the rest. Now, they were Mary Magdalene, Joanna, and Mary the mother of James. The other women with them told these things to the apostles. But these words seemed to be nonsense to them, and they did not believe them. However, Peter got up and ran to the tomb. Stooping and looking in, he saw the strips of linen lying by themselves. He returned to his home, wondering what had taken place.</w:t>
+      </w:r>
+      <w:r>
+        <w:rPr>
+          <w:rFonts w:ascii="Times" w:hAnsi="Times" w:cs="Times"/>
+          <w:szCs w:val="24"/>
+        </w:rPr>
         <w:t xml:space="preserve"> </w:t>
       </w:r>
       <w:r>
@@ -41040,7 +41287,7 @@
         <w:pStyle w:val="Heading5"/>
       </w:pPr>
       <w:r>
-        <w:t>Psalm N</w:t>
+        <w:t>Psalm 27:2a, 7a, 6</w:t>
       </w:r>
     </w:p>
     <w:p>
@@ -41058,7 +41305,56 @@
         <w:keepNext/>
       </w:pPr>
       <w:r>
-        <w:t>N</w:t>
+        <w:t xml:space="preserve">Hear, O Lord, the cry of my </w:t>
+      </w:r>
+      <w:r>
+        <w:t>supplication</w:t>
+      </w:r>
+      <w:r>
+        <w:t>.</w:t>
+      </w:r>
+    </w:p>
+    <w:p>
+      <w:pPr>
+        <w:pStyle w:val="Body"/>
+        <w:keepNext/>
+      </w:pPr>
+      <w:r>
+        <w:t>The Lord is my helper and my protector;</w:t>
+      </w:r>
+    </w:p>
+    <w:p>
+      <w:pPr>
+        <w:pStyle w:val="Body"/>
+        <w:keepNext/>
+      </w:pPr>
+      <w:r>
+        <w:t>the</w:t>
+      </w:r>
+      <w:r>
+        <w:t xml:space="preserve"> Lord</w:t>
+      </w:r>
+      <w:r>
+        <w:t xml:space="preserve"> is blessed</w:t>
+      </w:r>
+      <w:r>
+        <w:t>, for He has heard</w:t>
+      </w:r>
+    </w:p>
+    <w:p>
+      <w:pPr>
+        <w:pStyle w:val="Body"/>
+        <w:keepNext/>
+      </w:pPr>
+      <w:r>
+        <w:tab/>
+        <w:t xml:space="preserve">the voice of my </w:t>
+      </w:r>
+      <w:r>
+        <w:t>supplication</w:t>
+      </w:r>
+      <w:r>
+        <w:t>.</w:t>
       </w:r>
     </w:p>
     <w:p>
@@ -41086,7 +41382,7 @@
         </w:rPr>
       </w:pPr>
       <w:r>
-        <w:t>N</w:t>
+        <w:t>Mark 3:22-35</w:t>
       </w:r>
     </w:p>
     <w:p>
@@ -41094,7 +41390,13 @@
         <w:pStyle w:val="Rubric"/>
       </w:pPr>
       <w:r>
-        <w:t>Stand with the fear of God. Let us hear the Holy Gospel. Bless, O Lord, the reading of the Holy Gospel, according to St. N. Blessed be He Who comes in the Name of the Lord. Our Lord, God, Saviour, and King of us all, Jesus Christ, Son of the Living God, to Whom is glory forever.</w:t>
+        <w:t>Stand with the fear of God. Let us hear the Holy Gospel. Bless, O Lord, the reading of the</w:t>
+      </w:r>
+      <w:r>
+        <w:t xml:space="preserve"> Holy Gospel, according to St. Mark</w:t>
+      </w:r>
+      <w:r>
+        <w:t>. Blessed be He Who comes in the Name of the Lord. Our Lord, God, Saviour, and King of us all, Jesus Christ, Son of the Living God, to Whom is glory forever.</w:t>
       </w:r>
     </w:p>
     <w:p>
@@ -41119,7 +41421,100 @@
       </w:pPr>
       <w:r>
         <w:lastRenderedPageBreak/>
-        <w:t xml:space="preserve">N </w:t>
+        <w:t xml:space="preserve">The scribes who came down from Jerusalem said, “He is possessed by </w:t>
+      </w:r>
+      <w:proofErr w:type="spellStart"/>
+      <w:r>
+        <w:t>Beelzebul</w:t>
+      </w:r>
+      <w:proofErr w:type="spellEnd"/>
+      <w:r>
+        <w:t xml:space="preserve">,” and, “He is casting out demons by the [authority of the] prince of the demons!” </w:t>
+      </w:r>
+    </w:p>
+    <w:p>
+      <w:pPr>
+        <w:pStyle w:val="Body"/>
+        <w:rPr>
+          <w:rFonts w:ascii="Times" w:hAnsi="Times" w:cs="Times"/>
+          <w:szCs w:val="24"/>
+        </w:rPr>
+      </w:pPr>
+      <w:r>
+        <w:t>Jesus called them and spoke to them in parables: “How can Satan cast out Satan? If a kingdom is divided against itself, that kingdom cannot stand. If a house is divided against itself, that house cannot stand. If Satan has risen up against himself and is divided, he cannot stand, but has [come to] an end. But no one can enter into the house of a strong man to plunder it, unless he first binds</w:t>
+      </w:r>
+      <w:r>
+        <w:rPr>
+          <w:position w:val="8"/>
+          <w:sz w:val="16"/>
+          <w:szCs w:val="16"/>
+        </w:rPr>
+        <w:t xml:space="preserve">c </w:t>
+      </w:r>
+      <w:r>
+        <w:t xml:space="preserve">the strong man. Then he will plunder his house. Amen, all human sins will be forgiven, and all the blasphemies ever uttered; but whoever blasphemes </w:t>
+      </w:r>
+      <w:r>
+        <w:lastRenderedPageBreak/>
+        <w:t>against the Holy Spirit never has forgiveness, but is guilty of an eternal sin”.</w:t>
+      </w:r>
+      <w:r>
+        <w:t xml:space="preserve"> </w:t>
+      </w:r>
+      <w:r>
+        <w:t xml:space="preserve">[He spoke these words] because they had said, “He has an unclean spirit.” </w:t>
+      </w:r>
+    </w:p>
+    <w:p>
+      <w:pPr>
+        <w:pStyle w:val="Body"/>
+        <w:rPr>
+          <w:rFonts w:ascii="Times" w:hAnsi="Times" w:cs="Times"/>
+          <w:szCs w:val="24"/>
+        </w:rPr>
+      </w:pPr>
+      <w:r>
+        <w:t>His mother and his brothers</w:t>
+      </w:r>
+      <w:r>
+        <w:rPr>
+          <w:position w:val="8"/>
+          <w:sz w:val="16"/>
+          <w:szCs w:val="16"/>
+        </w:rPr>
+        <w:t xml:space="preserve"> </w:t>
+      </w:r>
+      <w:r>
+        <w:t>came and, standing outside, sent in a message asking for him. A large group was sitting around him, and they told him, “Behold, your mother and your brothers</w:t>
+      </w:r>
+      <w:r>
+        <w:rPr>
+          <w:position w:val="8"/>
+          <w:sz w:val="16"/>
+          <w:szCs w:val="16"/>
+        </w:rPr>
+        <w:t xml:space="preserve"> </w:t>
+      </w:r>
+      <w:r>
+        <w:t xml:space="preserve">are standing outside, looking for you.” </w:t>
+      </w:r>
+    </w:p>
+    <w:p>
+      <w:pPr>
+        <w:pStyle w:val="Body"/>
+        <w:rPr>
+          <w:rFonts w:ascii="Times" w:hAnsi="Times" w:cs="Times"/>
+          <w:szCs w:val="24"/>
+        </w:rPr>
+      </w:pPr>
+      <w:r>
+        <w:t>He answered them, “Who are my mother and my brothers?” Looking around at those who sat around him, he said, “Behold, my mother and my brothers! For whoever does the will of God is my broth</w:t>
+      </w:r>
+      <w:r>
+        <w:t>er, and my sister, and mother.”</w:t>
+      </w:r>
+      <w:r>
+        <w:t xml:space="preserve"> </w:t>
       </w:r>
       <w:r>
         <w:rPr>
@@ -41142,8 +41537,6 @@
         </w:sectPr>
       </w:pPr>
     </w:p>
-    <w:p/>
-    <w:p/>
     <w:p>
       <w:pPr>
         <w:pStyle w:val="Heading3"/>
@@ -41197,7 +41590,7 @@
         <w:pStyle w:val="Heading5"/>
       </w:pPr>
       <w:r>
-        <w:t>Psalm N</w:t>
+        <w:t>Psalm 118:169a, 170b, 176</w:t>
       </w:r>
     </w:p>
     <w:p>
@@ -41221,7 +41614,72 @@
         <w:keepNext/>
       </w:pPr>
       <w:r>
-        <w:t>N</w:t>
+        <w:t xml:space="preserve">Let my </w:t>
+      </w:r>
+      <w:r>
+        <w:t>supplication</w:t>
+      </w:r>
+      <w:r>
+        <w:t xml:space="preserve"> come before </w:t>
+      </w:r>
+      <w:r>
+        <w:t>You</w:t>
+      </w:r>
+      <w:r>
+        <w:t>, O Lord;</w:t>
+      </w:r>
+    </w:p>
+    <w:p>
+      <w:pPr>
+        <w:pStyle w:val="Body"/>
+        <w:keepNext/>
+        <w:ind w:firstLine="720"/>
+      </w:pPr>
+      <w:r>
+        <w:t>de</w:t>
+      </w:r>
+      <w:r>
+        <w:t>liver me according to Your sayings</w:t>
+      </w:r>
+      <w:r>
+        <w:t>.</w:t>
+      </w:r>
+    </w:p>
+    <w:p>
+      <w:pPr>
+        <w:pStyle w:val="Body"/>
+        <w:keepNext/>
+      </w:pPr>
+      <w:r>
+        <w:t xml:space="preserve">I have gone astray like a lost sheep; seek </w:t>
+      </w:r>
+      <w:r>
+        <w:t>Your</w:t>
+      </w:r>
+      <w:r>
+        <w:t xml:space="preserve"> </w:t>
+      </w:r>
+      <w:r>
+        <w:t>servant</w:t>
+      </w:r>
+      <w:r>
+        <w:t>,</w:t>
+      </w:r>
+    </w:p>
+    <w:p>
+      <w:pPr>
+        <w:pStyle w:val="Body"/>
+        <w:keepNext/>
+      </w:pPr>
+      <w:r>
+        <w:tab/>
+        <w:t xml:space="preserve">for I have not forgotten </w:t>
+      </w:r>
+      <w:r>
+        <w:t>Your</w:t>
+      </w:r>
+      <w:r>
+        <w:t xml:space="preserve"> commandments.</w:t>
       </w:r>
     </w:p>
     <w:p>
@@ -41249,7 +41707,7 @@
         </w:rPr>
       </w:pPr>
       <w:r>
-        <w:t>Matthew 14:22-36</w:t>
+        <w:t>Luke 17:20-37</w:t>
       </w:r>
     </w:p>
     <w:p>
@@ -41257,7 +41715,13 @@
         <w:pStyle w:val="Rubric"/>
       </w:pPr>
       <w:r>
-        <w:t>Stand with the fear of God. Let us hear the Holy Gospel. Bless, O Lord, the reading of the Holy Gospel, according to St. Matthew. Blessed be He Who comes in the Name of the Lord. Our Lord, God, Saviour, and King of us all, Jesus Christ, Son of the Living God, to Whom is glory forever.</w:t>
+        <w:t xml:space="preserve">Stand with the fear of God. Let us hear the Holy Gospel. Bless, O Lord, the reading of the Holy Gospel, according to St. </w:t>
+      </w:r>
+      <w:r>
+        <w:t>Luke</w:t>
+      </w:r>
+      <w:r>
+        <w:t>. Blessed be He Who comes in the Name of the Lord. Our Lord, God, Saviour, and King of us all, Jesus Christ, Son of the Living God, to Whom is glory forever.</w:t>
       </w:r>
     </w:p>
     <w:p>
@@ -41284,7 +41748,66 @@
       </w:pPr>
       <w:r>
         <w:lastRenderedPageBreak/>
-        <w:t xml:space="preserve">N </w:t>
+        <w:t>Being asked by the Pharisees when the Kingdom of God would come, Jesus answered them, “The Kingdom of God does not come with observation! Neither will people say, ‘Look, here!’ or, ‘Look, there!’ for behold, the Kingdom of God is in your midst</w:t>
+      </w:r>
+      <w:r>
+        <w:rPr>
+          <w:position w:val="8"/>
+          <w:sz w:val="16"/>
+          <w:szCs w:val="16"/>
+        </w:rPr>
+        <w:t>d</w:t>
+      </w:r>
+      <w:r>
+        <w:t xml:space="preserve">.” </w:t>
+      </w:r>
+    </w:p>
+    <w:p>
+      <w:pPr>
+        <w:pStyle w:val="Body"/>
+        <w:rPr>
+          <w:rFonts w:ascii="Times" w:hAnsi="Times" w:cs="Times"/>
+          <w:szCs w:val="24"/>
+        </w:rPr>
+      </w:pPr>
+      <w:r>
+        <w:t xml:space="preserve">Jesus told the disciples, “The days will come when you will desire to see one of the days of the Son of Man, and you will not see it. People will tell you, ‘Look, here!’ or ‘Look, there!’ Do not go away or follow [them], for as the lightning flashes and lights up the sky from one side to the other, so will the Son of Man be in his day. But first, he must suffer many things and be rejected by this generation. As it happened in the days of Noah, so will it be in the days of the Son of Man. People ate, drank, got married, were </w:t>
+      </w:r>
+      <w:r>
+        <w:lastRenderedPageBreak/>
+        <w:t xml:space="preserve">given in marriage, until the day when Noah entered into the ship; and the flood came, destroying them all. Likewise, even as it happened in the days of Lot: people ate, drank, bought, sold, planted and built. But in the day that Lot went out from Sodom, it rained fire and sulfur from the sky which destroyed them all. It will be the same in the day that the Son of Man is revealed. In that day, whoever is on the housetop, [having] his goods in the house, should not go down to take them away! Likewise, whoever is in the field should not return. Remember Lot’s wife! Whoever seeks to save his life will lose it, but whoever loses his life will preserve it. I tell you that in that night, there will be two people in one bed. One will be taken, and the other will be left. There will be two grinding </w:t>
+      </w:r>
+      <w:r>
+        <w:lastRenderedPageBreak/>
+        <w:t>grain together. One will be taken, and the other will be left.” Two will be in the field: one will be taken, and the other left.</w:t>
+      </w:r>
+    </w:p>
+    <w:p>
+      <w:pPr>
+        <w:pStyle w:val="Body"/>
+        <w:rPr>
+          <w:rFonts w:ascii="Times" w:hAnsi="Times" w:cs="Times"/>
+          <w:szCs w:val="24"/>
+        </w:rPr>
+      </w:pPr>
+      <w:r>
+        <w:lastRenderedPageBreak/>
+        <w:t xml:space="preserve">In reply, the disciples asked him, “Where, Lord?” </w:t>
+      </w:r>
+    </w:p>
+    <w:p>
+      <w:pPr>
+        <w:pStyle w:val="Body"/>
+        <w:rPr>
+          <w:rFonts w:ascii="Times" w:hAnsi="Times" w:cs="Times"/>
+          <w:szCs w:val="24"/>
+        </w:rPr>
+      </w:pPr>
+      <w:r>
+        <w:t>He said to them, “Where the body is, there the eagles will also be assembled.”</w:t>
+      </w:r>
+      <w:r>
+        <w:t xml:space="preserve"> </w:t>
       </w:r>
       <w:r>
         <w:rPr>
@@ -41325,7 +41848,7 @@
         <w:pStyle w:val="Heading5"/>
       </w:pPr>
       <w:r>
-        <w:t>Psalm N</w:t>
+        <w:t>Psalm 89:1, 2ab</w:t>
       </w:r>
     </w:p>
     <w:p>
@@ -41340,9 +41863,71 @@
     <w:p>
       <w:pPr>
         <w:pStyle w:val="Body"/>
-      </w:pPr>
-      <w:r>
-        <w:t>N</w:t>
+        <w:keepNext/>
+      </w:pPr>
+      <w:r>
+        <w:t xml:space="preserve">Lord, </w:t>
+      </w:r>
+      <w:proofErr w:type="gramStart"/>
+      <w:r>
+        <w:t>You</w:t>
+      </w:r>
+      <w:proofErr w:type="gramEnd"/>
+      <w:r>
+        <w:t xml:space="preserve"> </w:t>
+      </w:r>
+      <w:r>
+        <w:t>have</w:t>
+      </w:r>
+      <w:r>
+        <w:t xml:space="preserve"> been our refuge</w:t>
+      </w:r>
+    </w:p>
+    <w:p>
+      <w:pPr>
+        <w:pStyle w:val="Body"/>
+        <w:keepNext/>
+      </w:pPr>
+      <w:r>
+        <w:tab/>
+        <w:t>from generation to generation,</w:t>
+      </w:r>
+    </w:p>
+    <w:p>
+      <w:pPr>
+        <w:pStyle w:val="Body"/>
+        <w:keepNext/>
+      </w:pPr>
+      <w:r>
+        <w:t>b</w:t>
+      </w:r>
+      <w:r>
+        <w:t>efore the mountains came to</w:t>
+      </w:r>
+      <w:r>
+        <w:t xml:space="preserve"> be</w:t>
+      </w:r>
+      <w:r>
+        <w:t xml:space="preserve"> </w:t>
+      </w:r>
+      <w:r>
+        <w:t>made</w:t>
+      </w:r>
+    </w:p>
+    <w:p>
+      <w:pPr>
+        <w:pStyle w:val="Body"/>
+        <w:keepNext/>
+      </w:pPr>
+      <w:r>
+        <w:tab/>
+        <w:t xml:space="preserve">or the earth and the world </w:t>
+      </w:r>
+      <w:r>
+        <w:t>were</w:t>
+      </w:r>
+      <w:r>
+        <w:t xml:space="preserve"> formed.</w:t>
       </w:r>
     </w:p>
     <w:p>
@@ -41370,7 +41955,7 @@
         </w:rPr>
       </w:pPr>
       <w:r>
-        <w:t>N</w:t>
+        <w:t>John 20:1-18</w:t>
       </w:r>
     </w:p>
     <w:p>
@@ -41378,7 +41963,13 @@
         <w:pStyle w:val="Rubric"/>
       </w:pPr>
       <w:r>
-        <w:t>Stand with the fear of God. Let us hear the Holy Gospel. Bless, O Lord, the reading of the Holy Gospel, according to St. N. Blessed be He Who comes in the Name of the Lord. Our Lord, God, Saviour, and King of us all, Jesus Christ, Son of the Living God, to Whom is glory forever.</w:t>
+        <w:t>Stand with the fear of God. Let us hear the Holy Gospel. Bless, O Lord, the reading of the</w:t>
+      </w:r>
+      <w:r>
+        <w:t xml:space="preserve"> Holy Gospel, according to St. John</w:t>
+      </w:r>
+      <w:r>
+        <w:t>. Blessed be He Who comes in the Name of the Lord. Our Lord, God, Saviour, and King of us all, Jesus Christ, Son of the Living God, to Whom is glory forever.</w:t>
       </w:r>
     </w:p>
     <w:p>
@@ -41396,10 +41987,139 @@
     <w:p>
       <w:pPr>
         <w:pStyle w:val="Body"/>
-      </w:pPr>
-      <w:r>
-        <w:lastRenderedPageBreak/>
-        <w:t>N</w:t>
+        <w:rPr>
+          <w:rFonts w:ascii="Times" w:hAnsi="Times" w:cs="Times"/>
+          <w:szCs w:val="24"/>
+        </w:rPr>
+      </w:pPr>
+      <w:r>
+        <w:lastRenderedPageBreak/>
+        <w:t xml:space="preserve">Now, on the first [day] of the week, Mary Magdalene went to the tomb early, while it was still dark. She saw that the stone had been removed from the tomb. At this, she ran [back] and came to Simon Peter and to the other disciple whom Jesus loved, and she told them, “They have taken away the Lord out of the tomb, and we do not know where they have laid him!” </w:t>
+      </w:r>
+    </w:p>
+    <w:p>
+      <w:pPr>
+        <w:pStyle w:val="Body"/>
+        <w:rPr>
+          <w:rFonts w:ascii="Times" w:hAnsi="Times" w:cs="Times"/>
+          <w:szCs w:val="24"/>
+        </w:rPr>
+      </w:pPr>
+      <w:r>
+        <w:t xml:space="preserve">Then, Peter and the other disciple went out toward the tomb. Both ran together: the other disciple outran Peter and arrived at the tomb first. Bending over and looking inside, he saw the linen cloths lying there, but he did not enter in. Then Simon Peter arrived, following him, and he entered into the tomb. He saw the linen cloths lying, and the cloth that had been [placed] on Jesus’ head, not lying with the linen cloths but rolled up in a </w:t>
+      </w:r>
+      <w:r>
+        <w:lastRenderedPageBreak/>
+        <w:t xml:space="preserve">place by itself. Finally, the other disciple (who had arrived first at the tomb) also entered in, and he saw and believed. (For as yet, they still did not understand the Scripture: that Jesus had to rise from the dead). After this, the disciples returned to their own homes. </w:t>
+      </w:r>
+    </w:p>
+    <w:p>
+      <w:pPr>
+        <w:pStyle w:val="Body"/>
+        <w:rPr>
+          <w:rFonts w:ascii="Times" w:hAnsi="Times" w:cs="Times"/>
+          <w:szCs w:val="24"/>
+        </w:rPr>
+      </w:pPr>
+      <w:r>
+        <w:t xml:space="preserve">However, Mary remained standing outside the tomb, weeping. As she was crying, she stooped to look inside the tomb, and saw two angels in white, sitting where the body of Jesus had been, one at the head, and one at the feet. They asked her, “Woman, why are you weeping?” </w:t>
+      </w:r>
+    </w:p>
+    <w:p>
+      <w:pPr>
+        <w:pStyle w:val="Body"/>
+        <w:rPr>
+          <w:rFonts w:ascii="Times" w:hAnsi="Times" w:cs="Times"/>
+          <w:szCs w:val="24"/>
+        </w:rPr>
+      </w:pPr>
+      <w:r>
+        <w:t>She answered, “Because they have taken away my Lord, and I do not know where they have laid him.” After saying this, she turned around and saw Jesus standing, but she did not know</w:t>
+      </w:r>
+      <w:r>
+        <w:rPr>
+          <w:position w:val="8"/>
+          <w:sz w:val="16"/>
+          <w:szCs w:val="16"/>
+        </w:rPr>
+        <w:t xml:space="preserve"> </w:t>
+      </w:r>
+      <w:r>
+        <w:t xml:space="preserve">that it was Jesus. </w:t>
+      </w:r>
+    </w:p>
+    <w:p>
+      <w:pPr>
+        <w:pStyle w:val="Body"/>
+        <w:rPr>
+          <w:rFonts w:ascii="Times" w:hAnsi="Times" w:cs="Times"/>
+          <w:szCs w:val="24"/>
+        </w:rPr>
+      </w:pPr>
+      <w:r>
+        <w:lastRenderedPageBreak/>
+        <w:t xml:space="preserve">Jesus said to her, “Woman, why are you weeping? Who are you looking for?” </w:t>
+      </w:r>
+    </w:p>
+    <w:p>
+      <w:pPr>
+        <w:pStyle w:val="Body"/>
+        <w:rPr>
+          <w:rFonts w:ascii="Times" w:hAnsi="Times" w:cs="Times"/>
+          <w:szCs w:val="24"/>
+        </w:rPr>
+      </w:pPr>
+      <w:r>
+        <w:t xml:space="preserve">Supposing him to be the gardener, she answered, “Sir, if you have carried him away, tell me where you have laid him, and I will take him away.” </w:t>
+      </w:r>
+    </w:p>
+    <w:p>
+      <w:pPr>
+        <w:pStyle w:val="Body"/>
+      </w:pPr>
+      <w:r>
+        <w:t xml:space="preserve">Jesus said to her, “Mary!” </w:t>
+      </w:r>
+    </w:p>
+    <w:p>
+      <w:pPr>
+        <w:pStyle w:val="Body"/>
+      </w:pPr>
+      <w:r>
+        <w:t>She turned around and said to him in Aramaic, “</w:t>
+      </w:r>
+      <w:proofErr w:type="spellStart"/>
+      <w:r>
+        <w:t>Rabbouni</w:t>
+      </w:r>
+      <w:proofErr w:type="spellEnd"/>
+      <w:r>
+        <w:t>!” (which is to say, “</w:t>
+      </w:r>
+      <w:proofErr w:type="spellStart"/>
+      <w:r>
+        <w:t>Teachere</w:t>
+      </w:r>
+      <w:proofErr w:type="spellEnd"/>
+      <w:r>
+        <w:t xml:space="preserve">!”) </w:t>
+      </w:r>
+    </w:p>
+    <w:p>
+      <w:pPr>
+        <w:pStyle w:val="Body"/>
+      </w:pPr>
+      <w:r>
+        <w:lastRenderedPageBreak/>
+        <w:t xml:space="preserve">Jesus said to her, “Do not hold me, for I have not yet ascended to my Father. But go to my brethren and tell them, ‘I am ascending to my Father and your Father, to my God and your God.’” </w:t>
+      </w:r>
+    </w:p>
+    <w:p>
+      <w:pPr>
+        <w:pStyle w:val="Body"/>
+      </w:pPr>
+      <w:r>
+        <w:t>Mary Magdalene came and told the disciples that she had seen the Lord, and that he had said these things to her.</w:t>
       </w:r>
       <w:r>
         <w:t xml:space="preserve"> </w:t>
@@ -41437,7 +42157,7 @@
         <w:pStyle w:val="Heading5"/>
       </w:pPr>
       <w:r>
-        <w:t>Psalm N</w:t>
+        <w:t>Psalm 88:12, 13a, 14b</w:t>
       </w:r>
     </w:p>
     <w:p>
@@ -41452,10 +42172,78 @@
     <w:p>
       <w:pPr>
         <w:pStyle w:val="Body"/>
-        <w:keepNext/>
-      </w:pPr>
-      <w:r>
-        <w:t>N</w:t>
+      </w:pPr>
+      <w:r>
+        <w:t>T</w:t>
+      </w:r>
+      <w:r>
+        <w:t xml:space="preserve">he heavens </w:t>
+      </w:r>
+      <w:r>
+        <w:t>belong to You, and</w:t>
+      </w:r>
+      <w:r>
+        <w:t xml:space="preserve"> the earth</w:t>
+      </w:r>
+      <w:r>
+        <w:t xml:space="preserve"> is Yours</w:t>
+      </w:r>
+      <w:r>
+        <w:t>;</w:t>
+      </w:r>
+    </w:p>
+    <w:p>
+      <w:pPr>
+        <w:pStyle w:val="Body"/>
+      </w:pPr>
+      <w:r>
+        <w:tab/>
+      </w:r>
+      <w:r>
+        <w:t>You founded the world and all that is in it</w:t>
+      </w:r>
+      <w:r>
+        <w:t>.</w:t>
+      </w:r>
+    </w:p>
+    <w:p>
+      <w:pPr>
+        <w:pStyle w:val="Body"/>
+      </w:pPr>
+      <w:r>
+        <w:t>You created t</w:t>
+      </w:r>
+      <w:r>
+        <w:t>he north and the sea</w:t>
+      </w:r>
+      <w:r>
+        <w:t>s;</w:t>
+      </w:r>
+    </w:p>
+    <w:p>
+      <w:pPr>
+        <w:pStyle w:val="Body"/>
+      </w:pPr>
+      <w:r>
+        <w:t xml:space="preserve">let </w:t>
+      </w:r>
+      <w:r>
+        <w:t>Your</w:t>
+      </w:r>
+      <w:r>
+        <w:t xml:space="preserve"> hand be strong, </w:t>
+      </w:r>
+      <w:r>
+        <w:t>let Your</w:t>
+      </w:r>
+      <w:r>
+        <w:t xml:space="preserve"> right hand </w:t>
+      </w:r>
+      <w:r>
+        <w:t>be exalted</w:t>
+      </w:r>
+      <w:r>
+        <w:t>.</w:t>
       </w:r>
     </w:p>
     <w:p>
@@ -41483,7 +42271,7 @@
         </w:rPr>
       </w:pPr>
       <w:r>
-        <w:t>N</w:t>
+        <w:t>Mark 13:3-37</w:t>
       </w:r>
     </w:p>
     <w:p>
@@ -41491,7 +42279,13 @@
         <w:pStyle w:val="Rubric"/>
       </w:pPr>
       <w:r>
-        <w:t>Stand with the fear of God. Let us hear the Holy Gospel. Bless, O Lord, the reading of the Holy Gospel, according to St. N. Blessed be He Who comes in the Name of the Lord. Our Lord, God, Saviour, and King of us all, Jesus Christ, Son of the Living God, to Whom is glory forever.</w:t>
+        <w:t>Stand with the fear of God. Let us hear the Holy Gospel. Bless, O Lord, the reading of the</w:t>
+      </w:r>
+      <w:r>
+        <w:t xml:space="preserve"> Holy Gospel, according to St. Mark</w:t>
+      </w:r>
+      <w:r>
+        <w:t>. Blessed be He Who comes in the Name of the Lord. Our Lord, God, Saviour, and King of us all, Jesus Christ, Son of the Living God, to Whom is glory forever.</w:t>
       </w:r>
     </w:p>
     <w:p>
@@ -41516,7 +42310,161 @@
       </w:pPr>
       <w:r>
         <w:lastRenderedPageBreak/>
-        <w:t xml:space="preserve">N </w:t>
+        <w:t xml:space="preserve">As he sat on the Mount of Olives facing the temple, Peter, James, John, and Andrew asked him in private, “Tell us, when will these things take place? What is the sign that these things are all about to be fulfilled?” </w:t>
+      </w:r>
+    </w:p>
+    <w:p>
+      <w:pPr>
+        <w:pStyle w:val="Body"/>
+        <w:rPr>
+          <w:rFonts w:ascii="Times" w:hAnsi="Times" w:cs="Times"/>
+          <w:szCs w:val="24"/>
+        </w:rPr>
+      </w:pPr>
+      <w:r>
+        <w:t xml:space="preserve">Then Jesus began to tell them, “Be careful that no one leads you astray. Many will come in my Name, saying: ‘I am he!’ and they will lead many astray. </w:t>
+      </w:r>
+    </w:p>
+    <w:p>
+      <w:pPr>
+        <w:pStyle w:val="Body"/>
+        <w:rPr>
+          <w:rFonts w:ascii="Times" w:hAnsi="Times" w:cs="Times"/>
+          <w:szCs w:val="24"/>
+        </w:rPr>
+      </w:pPr>
+      <w:r>
+        <w:t xml:space="preserve">When you hear of wars and rumors of wars, do not be troubled. Those things must take place, but the end is not [there] yet. Indeed, nation </w:t>
+      </w:r>
+      <w:r>
+        <w:lastRenderedPageBreak/>
+        <w:t xml:space="preserve">will rise against nation, and kingdom against kingdom! There will be earthquakes in various places, as well as famines and troubles. These things are [only] the beginning of birth pains. </w:t>
+      </w:r>
+    </w:p>
+    <w:p>
+      <w:pPr>
+        <w:pStyle w:val="Body"/>
+        <w:rPr>
+          <w:rFonts w:ascii="Times" w:hAnsi="Times" w:cs="Times"/>
+          <w:szCs w:val="24"/>
+        </w:rPr>
+      </w:pPr>
+      <w:r>
+        <w:t>But be on your guard, for people will hand you over to the courts</w:t>
+      </w:r>
+      <w:r>
+        <w:rPr>
+          <w:position w:val="8"/>
+          <w:sz w:val="16"/>
+          <w:szCs w:val="16"/>
+        </w:rPr>
+        <w:t>b</w:t>
+      </w:r>
+      <w:r>
+        <w:t xml:space="preserve">. You will be beaten in the synagogues, you will stand before rulers and kings for my sake, as a testimony to them. The Good News must first be preached to all the nations. When they take you away and arrest you, do not worry in advance. Do not think ahead about </w:t>
+      </w:r>
+      <w:r>
+        <w:lastRenderedPageBreak/>
+        <w:t xml:space="preserve">what you will say, but say whatever will be given you in that hour. For it is not you who speak, but the Holy Spirit. </w:t>
+      </w:r>
+    </w:p>
+    <w:p>
+      <w:pPr>
+        <w:pStyle w:val="Body"/>
+        <w:rPr>
+          <w:rFonts w:ascii="Times" w:hAnsi="Times" w:cs="Times"/>
+          <w:szCs w:val="24"/>
+        </w:rPr>
+      </w:pPr>
+      <w:r>
+        <w:t>Brother will deliver up brother to death, and the father his [own] child. Children will rise up against parents and cause them to be put to death. You will be hated by all for my Name’s sake, but the one who endures to the end will be saved. But when you see the abomination of desolation</w:t>
+      </w:r>
+      <w:r>
+        <w:rPr>
+          <w:position w:val="8"/>
+          <w:sz w:val="16"/>
+          <w:szCs w:val="16"/>
+        </w:rPr>
+        <w:t xml:space="preserve">c </w:t>
+      </w:r>
+      <w:r>
+        <w:t>spoken of by Daniel the prophet</w:t>
+      </w:r>
+      <w:r>
+        <w:rPr>
+          <w:position w:val="8"/>
+          <w:sz w:val="16"/>
+          <w:szCs w:val="16"/>
+        </w:rPr>
+        <w:t xml:space="preserve">d </w:t>
+      </w:r>
+      <w:r>
+        <w:t xml:space="preserve">standing where it should not stand (let the reader understand), then those who are in Judea should flee to the mountains. Then whoever is on the housetop should not go down or enter in to take anything out of the house. He who is in the field should not come back to take his cloak. But woe to those who are with child and to those who nurse babies in those days! Pray that your flight will not be in the winter. For in those days, there will be oppression such as there has not been since the beginning of God’s creation until now, and never will be. If the Lord had not cut those days short, no one would be saved; but for the sake of the elect whom he chose, he has shortened the days. Then, if anyone tells you, ‘Look, here is the Christ!’ or, ‘Look, there!’ do not believe it. For false </w:t>
+      </w:r>
+      <w:proofErr w:type="spellStart"/>
+      <w:r>
+        <w:t>christs</w:t>
+      </w:r>
+      <w:proofErr w:type="spellEnd"/>
+      <w:r>
+        <w:t xml:space="preserve"> and false prophets will arise, and they will show signs and wonders in order to lead astray, if possible, even the elect. You, therefore, must be on your guard. </w:t>
+      </w:r>
+    </w:p>
+    <w:p>
+      <w:pPr>
+        <w:pStyle w:val="Body"/>
+        <w:rPr>
+          <w:rFonts w:ascii="Times" w:hAnsi="Times" w:cs="Times"/>
+          <w:szCs w:val="24"/>
+        </w:rPr>
+      </w:pPr>
+      <w:r>
+        <w:t xml:space="preserve">Behold, I have told you all things beforehand. But in those days, after </w:t>
+      </w:r>
+      <w:r>
+        <w:lastRenderedPageBreak/>
+        <w:t>that tribulation, the sun will be darkened, the moon will not give its light, the stars will be falling from the sky, and the powers that are in the heavens will be shaken.</w:t>
+      </w:r>
+      <w:r>
+        <w:rPr>
+          <w:position w:val="8"/>
+          <w:sz w:val="16"/>
+          <w:szCs w:val="16"/>
+        </w:rPr>
+        <w:t xml:space="preserve"> </w:t>
+      </w:r>
+      <w:r>
+        <w:t xml:space="preserve">Then, people will see the Son of Man coming in the clouds with great power and glory. After that, he will send out his angels and [they] will gather his elect from the four winds, from the ends of the earth to the ends of the sky. </w:t>
+      </w:r>
+    </w:p>
+    <w:p>
+      <w:pPr>
+        <w:pStyle w:val="Body"/>
+        <w:rPr>
+          <w:rFonts w:ascii="Times" w:hAnsi="Times" w:cs="Times"/>
+          <w:szCs w:val="24"/>
+        </w:rPr>
+      </w:pPr>
+      <w:r>
+        <w:t xml:space="preserve">Learn this parable from the fig tree. When the branch has become tender and puts forth its leaves, you know that the summer is near! Likewise, when you see these things taking place, know that it is near, at the doors! Amen, I tell you: this generation will not pass away until all these things happen. Heaven and earth will pass away, but my words will not pass away. But no one knows that day or that hour, not even the angels in heaven, nor the Son, but only the Father. Be on guard! Be alert! You do not know when that time is. </w:t>
+      </w:r>
+    </w:p>
+    <w:p>
+      <w:pPr>
+        <w:pStyle w:val="Body"/>
+        <w:rPr>
+          <w:rFonts w:ascii="Times" w:hAnsi="Times" w:cs="Times"/>
+          <w:szCs w:val="24"/>
+        </w:rPr>
+      </w:pPr>
+      <w:r>
+        <w:t>It is like a man who journeyed to another country. He leaves his house, gives authority to his servants and to each one his task. He also commanded the doorkeeper to keep watch. Watch therefore, for you do not know when the lord of the house is coming, whether in the evening, or at midnight, or when the rooster crows, or in the morning. But fear that coming suddenly, he might find you sleeping. What I tell you, I [al</w:t>
+      </w:r>
+      <w:r>
+        <w:t>so] tell everyone: keep watch!”</w:t>
+      </w:r>
+      <w:r>
+        <w:t xml:space="preserve"> </w:t>
       </w:r>
       <w:r>
         <w:rPr>
@@ -41540,10 +42488,992 @@
         </w:sectPr>
       </w:pPr>
     </w:p>
+    <w:p>
+      <w:pPr>
+        <w:pStyle w:val="Heading3"/>
+        <w:rPr>
+          <w:rFonts w:ascii="FreeSerifAvvaShenouda Medium" w:eastAsia="NotoSansCoptic" w:hAnsi="FreeSerifAvvaShenouda Medium" w:cs="NotoSansCoptic"/>
+        </w:rPr>
+      </w:pPr>
+      <w:r>
+        <w:lastRenderedPageBreak/>
+        <w:t xml:space="preserve">The </w:t>
+      </w:r>
+      <w:r>
+        <w:t>Fifth</w:t>
+      </w:r>
+      <w:r>
+        <w:t xml:space="preserve"> Sunday of August </w:t>
+      </w:r>
+      <w:r>
+        <w:t xml:space="preserve">or </w:t>
+      </w:r>
+      <w:r>
+        <w:rPr>
+          <w:rFonts w:ascii="FreeSerifAvvaShenouda" w:hAnsi="FreeSerifAvvaShenouda" w:cs="FreeSerifAvvaShenouda"/>
+        </w:rPr>
+        <w:t>The Sunday of</w:t>
+      </w:r>
+      <w:r>
+        <w:rPr>
+          <w:rFonts w:ascii="FreeSerifAvvaShenouda" w:hAnsi="FreeSerifAvvaShenouda" w:cs="FreeSerifAvvaShenouda"/>
+        </w:rPr>
+        <w:t xml:space="preserve"> Ⲕⲟⲩϫⲓ ⲛ</w:t>
+      </w:r>
+      <w:r>
+        <w:rPr>
+          <w:rFonts w:ascii="FreeSerifAvvaShenouda" w:hAnsi="FreeSerifAvvaShenouda" w:cs="FreeSerifAvvaShenouda"/>
+          <w:lang w:val="en-US"/>
+        </w:rPr>
+        <w:t xml:space="preserve">̀ⲁ̀ⲃⲟⲧ </w:t>
+      </w:r>
+      <w:r>
+        <w:t>(The Little Month)</w:t>
+      </w:r>
+    </w:p>
+    <w:p>
+      <w:pPr>
+        <w:pStyle w:val="Heading4"/>
+      </w:pPr>
+      <w:r>
+        <w:t xml:space="preserve">The Evening or </w:t>
+      </w:r>
+      <w:r>
+        <w:t>Vespers</w:t>
+      </w:r>
+      <w:r>
+        <w:t xml:space="preserve"> Gospel</w:t>
+      </w:r>
+    </w:p>
+    <w:p>
+      <w:pPr>
+        <w:pStyle w:val="Heading5"/>
+      </w:pPr>
+      <w:r>
+        <w:t xml:space="preserve">Psalm 40:14, 13 </w:t>
+      </w:r>
+      <w:proofErr w:type="gramStart"/>
+      <w:r>
+        <w:t>half</w:t>
+      </w:r>
+      <w:proofErr w:type="gramEnd"/>
+      <w:r>
+        <w:t xml:space="preserve"> of a and b</w:t>
+      </w:r>
+    </w:p>
+    <w:p>
+      <w:pPr>
+        <w:pStyle w:val="Rubric"/>
+        <w:keepNext/>
+      </w:pPr>
+      <w:r>
+        <w:t xml:space="preserve">A Psalm </w:t>
+      </w:r>
+      <w:r>
+        <w:t>of</w:t>
+      </w:r>
+      <w:r>
+        <w:t xml:space="preserve"> David.</w:t>
+      </w:r>
+    </w:p>
+    <w:p>
+      <w:pPr>
+        <w:pStyle w:val="Body"/>
+        <w:keepNext/>
+      </w:pPr>
+      <w:r>
+        <w:t>Blessed is the Lord God of Israel</w:t>
+      </w:r>
+    </w:p>
+    <w:p>
+      <w:pPr>
+        <w:pStyle w:val="Body"/>
+        <w:keepNext/>
+      </w:pPr>
+      <w:r>
+        <w:tab/>
+        <w:t xml:space="preserve">from </w:t>
+      </w:r>
+      <w:r>
+        <w:t>everlasting</w:t>
+      </w:r>
+      <w:r>
+        <w:t xml:space="preserve"> to </w:t>
+      </w:r>
+      <w:r>
+        <w:t>everlasting</w:t>
+      </w:r>
+      <w:r>
+        <w:t>.</w:t>
+      </w:r>
+    </w:p>
+    <w:p>
+      <w:pPr>
+        <w:pStyle w:val="Body"/>
+        <w:keepNext/>
+      </w:pPr>
+      <w:r>
+        <w:tab/>
+        <w:t>Amen! Amen!</w:t>
+      </w:r>
+    </w:p>
+    <w:p>
+      <w:pPr>
+        <w:pStyle w:val="Body"/>
+        <w:keepNext/>
+      </w:pPr>
+      <w:r>
+        <w:t>You</w:t>
+      </w:r>
+      <w:r>
+        <w:t xml:space="preserve"> </w:t>
+      </w:r>
+      <w:r>
+        <w:t xml:space="preserve">have </w:t>
+      </w:r>
+      <w:r>
+        <w:t>support</w:t>
+      </w:r>
+      <w:r>
+        <w:t>ed</w:t>
+      </w:r>
+      <w:r>
+        <w:t xml:space="preserve"> me</w:t>
+      </w:r>
+      <w:r>
+        <w:t>,</w:t>
+      </w:r>
+    </w:p>
+    <w:p>
+      <w:pPr>
+        <w:pStyle w:val="Body"/>
+        <w:keepNext/>
+      </w:pPr>
+      <w:r>
+        <w:tab/>
+        <w:t xml:space="preserve">and </w:t>
+      </w:r>
+      <w:r>
+        <w:t>established</w:t>
+      </w:r>
+      <w:r>
+        <w:t xml:space="preserve"> </w:t>
+      </w:r>
+      <w:r>
+        <w:t>before You</w:t>
+      </w:r>
+      <w:r>
+        <w:t xml:space="preserve"> </w:t>
+      </w:r>
+      <w:r>
+        <w:t>forever</w:t>
+      </w:r>
+      <w:r>
+        <w:t>.</w:t>
+      </w:r>
+    </w:p>
+    <w:p>
+      <w:pPr>
+        <w:pStyle w:val="Body"/>
+        <w:rPr>
+          <w:rStyle w:val="RubricsChar"/>
+        </w:rPr>
+      </w:pPr>
+      <w:r>
+        <w:rPr>
+          <w:rStyle w:val="RubricsChar"/>
+        </w:rPr>
+        <w:t>Alleluia.</w:t>
+      </w:r>
+    </w:p>
+    <w:p>
+      <w:pPr>
+        <w:pStyle w:val="Heading5"/>
+        <w:rPr>
+          <w:rFonts w:ascii="Times New Roman" w:hAnsi="Times New Roman"/>
+          <w:sz w:val="24"/>
+          <w:szCs w:val="24"/>
+          <w:lang w:val="en-US"/>
+        </w:rPr>
+      </w:pPr>
+      <w:r>
+        <w:t>Luke 21:12-33</w:t>
+      </w:r>
+    </w:p>
+    <w:p>
+      <w:pPr>
+        <w:pStyle w:val="Rubric"/>
+      </w:pPr>
+      <w:r>
+        <w:t xml:space="preserve">Stand with the fear of God. Let us hear the Holy Gospel. Bless, O Lord, the reading of the Holy Gospel, according to St. </w:t>
+      </w:r>
+      <w:r>
+        <w:t>Luke</w:t>
+      </w:r>
+      <w:r>
+        <w:t>. Blessed be He Who comes in the Name of the Lord. Our Lord, God, Saviour, and King of us all, Jesus Christ, Son of the Living God, to Whom is glory forever.</w:t>
+      </w:r>
+    </w:p>
+    <w:p>
+      <w:pPr>
+        <w:pStyle w:val="Body"/>
+        <w:sectPr>
+          <w:headerReference w:type="even" r:id="rId172"/>
+          <w:headerReference w:type="default" r:id="rId173"/>
+          <w:type w:val="continuous"/>
+          <w:pgSz w:w="11880" w:h="15480" w:code="1"/>
+          <w:pgMar w:top="1080" w:right="1440" w:bottom="1440" w:left="1080" w:header="720" w:footer="720" w:gutter="504"/>
+          <w:cols w:space="720"/>
+          <w:docGrid w:linePitch="360"/>
+        </w:sectPr>
+      </w:pPr>
+    </w:p>
+    <w:p>
+      <w:pPr>
+        <w:pStyle w:val="Body"/>
+        <w:rPr>
+          <w:rFonts w:ascii="Times" w:hAnsi="Times" w:cs="Times"/>
+          <w:szCs w:val="24"/>
+        </w:rPr>
+      </w:pPr>
+      <w:r>
+        <w:lastRenderedPageBreak/>
+        <w:t xml:space="preserve">But before all these things [happen], they will lay their hands on you and persecute you, delivering you up to synagogues and prisons, bringing you before kings and governors for my Name’s sake. It will turn out for you as an occasion to bear witness. Therefore, settle it in your hearts not to ponder in advance how to answer, for I will give you a mouth and wisdom which all your adversaries will not be able to withstand or contradict. You will be handed over even by parents, brothers, relatives, and friends. Some of you will be put to death. You will be hated by all for my Name’s sake, yet not a hair of your head will perish. By your endurance you will acquire your lives. </w:t>
+      </w:r>
+    </w:p>
+    <w:p>
+      <w:pPr>
+        <w:pStyle w:val="Body"/>
+        <w:rPr>
+          <w:rFonts w:ascii="Times" w:hAnsi="Times" w:cs="Times"/>
+          <w:szCs w:val="24"/>
+        </w:rPr>
+      </w:pPr>
+      <w:r>
+        <w:t xml:space="preserve">But when you see Jerusalem surrounded by armies, then know that its </w:t>
+      </w:r>
+      <w:r>
+        <w:lastRenderedPageBreak/>
+        <w:t>desolation is at hand. Then, let those who are in Judea flee to the mountains! Let those who are in the midst of her depart! Let those who are in the countryside not enter in [the city]. For these are days of vengeance</w:t>
+      </w:r>
+      <w:r>
+        <w:rPr>
+          <w:position w:val="8"/>
+          <w:sz w:val="16"/>
+          <w:szCs w:val="16"/>
+        </w:rPr>
+        <w:t>a</w:t>
+      </w:r>
+      <w:r>
+        <w:t xml:space="preserve">, so that all things which are written may be fulfilled. Woe to those who are pregnant and to those who nurse infants in those days! For there will be great distress in the land, and wrath to this people. They will fall by the edge of the sword and will be taken away as captives into all the nations. Jerusalem will be trampled down by the Gentiles, until the times of the Gentiles are fulfilled. </w:t>
+      </w:r>
+    </w:p>
+    <w:p>
+      <w:pPr>
+        <w:pStyle w:val="Body"/>
+        <w:rPr>
+          <w:rFonts w:ascii="Times" w:hAnsi="Times" w:cs="Times"/>
+          <w:szCs w:val="24"/>
+        </w:rPr>
+      </w:pPr>
+      <w:r>
+        <w:t xml:space="preserve">There will be signs in the sun, moon, and stars; and on the earth, the anxiety of nations, perplexed over the roaring of the sea and the waves. </w:t>
+      </w:r>
+      <w:r>
+        <w:lastRenderedPageBreak/>
+        <w:t xml:space="preserve">People will faint from fear, apprehensive what is coming upon the world, for the powers of the heavens will be shaken. Then, they will see the Son of Man coming in a cloud with power and great glory. But when these things begin to happen, look up, and lift up your heads, because your redemption is near.” </w:t>
+      </w:r>
+    </w:p>
+    <w:p>
+      <w:pPr>
+        <w:pStyle w:val="Body"/>
+        <w:rPr>
+          <w:rFonts w:ascii="Times" w:hAnsi="Times" w:cs="Times"/>
+          <w:szCs w:val="24"/>
+        </w:rPr>
+      </w:pPr>
+      <w:r>
+        <w:t xml:space="preserve">Then he told them a parable: “Look at the fig tree and all the trees. </w:t>
+      </w:r>
+      <w:r>
+        <w:lastRenderedPageBreak/>
+        <w:t>When they are already budding, you see it and know on your own that the summer is already near. Likewise, when you see these things happening, know that the Kingdom of God is near. Amen, I tell you: this generation will not pass away until all [these] things are accomplished. Heaven and earth will pass away, but</w:t>
+      </w:r>
+      <w:r>
+        <w:t xml:space="preserve"> my words will never pass away.</w:t>
+      </w:r>
+      <w:r>
+        <w:t xml:space="preserve"> </w:t>
+      </w:r>
+      <w:bookmarkStart w:id="31" w:name="_GoBack"/>
+      <w:bookmarkEnd w:id="31"/>
+      <w:r>
+        <w:rPr>
+          <w:rStyle w:val="RubricsChar"/>
+        </w:rPr>
+        <w:t>Glory be to God forever.</w:t>
+      </w:r>
+    </w:p>
+    <w:p>
+      <w:pPr>
+        <w:pStyle w:val="Body"/>
+        <w:sectPr>
+          <w:type w:val="continuous"/>
+          <w:pgSz w:w="11880" w:h="15480" w:code="1"/>
+          <w:pgMar w:top="1080" w:right="1440" w:bottom="1440" w:left="1080" w:header="720" w:footer="720" w:gutter="504"/>
+          <w:cols w:num="2" w:space="567"/>
+          <w:docGrid w:linePitch="360"/>
+        </w:sectPr>
+      </w:pPr>
+    </w:p>
+    <w:p>
+      <w:pPr>
+        <w:pStyle w:val="Heading4"/>
+      </w:pPr>
+      <w:r>
+        <w:lastRenderedPageBreak/>
+        <w:t xml:space="preserve">The Morning or </w:t>
+      </w:r>
+      <w:r>
+        <w:t>Prime</w:t>
+      </w:r>
+      <w:r>
+        <w:t xml:space="preserve"> Gospel</w:t>
+      </w:r>
+    </w:p>
+    <w:p>
+      <w:pPr>
+        <w:pStyle w:val="Heading5"/>
+      </w:pPr>
+      <w:r>
+        <w:t>N</w:t>
+      </w:r>
+    </w:p>
+    <w:p>
+      <w:pPr>
+        <w:pStyle w:val="Rubric"/>
+        <w:keepNext/>
+      </w:pPr>
+      <w:r>
+        <w:t>A Psalm of David.</w:t>
+      </w:r>
+    </w:p>
+    <w:p>
+      <w:pPr>
+        <w:pStyle w:val="Body"/>
+        <w:keepNext/>
+      </w:pPr>
+      <w:r>
+        <w:t>N</w:t>
+      </w:r>
+    </w:p>
+    <w:p>
+      <w:pPr>
+        <w:pStyle w:val="Body"/>
+        <w:rPr>
+          <w:rStyle w:val="RubricsChar"/>
+        </w:rPr>
+      </w:pPr>
+      <w:r>
+        <w:rPr>
+          <w:rStyle w:val="RubricsChar"/>
+        </w:rPr>
+        <w:t>Alleluia.</w:t>
+      </w:r>
+    </w:p>
+    <w:p>
+      <w:pPr>
+        <w:pStyle w:val="Heading5"/>
+        <w:rPr>
+          <w:rFonts w:ascii="Times New Roman" w:hAnsi="Times New Roman"/>
+          <w:sz w:val="24"/>
+          <w:szCs w:val="24"/>
+          <w:lang w:val="en-US"/>
+        </w:rPr>
+      </w:pPr>
+      <w:r>
+        <w:t>N</w:t>
+      </w:r>
+    </w:p>
+    <w:p>
+      <w:pPr>
+        <w:pStyle w:val="Rubric"/>
+      </w:pPr>
+      <w:r>
+        <w:t xml:space="preserve">Stand with the fear of God. Let us hear the Holy Gospel. Bless, O Lord, the reading of the Holy Gospel, according to St. </w:t>
+      </w:r>
+      <w:r>
+        <w:t>N</w:t>
+      </w:r>
+      <w:r>
+        <w:t>. Blessed be He Who comes in the Name of the Lord. Our Lord, God, Saviour, and King of us all, Jesus Christ, Son of the Living God, to Whom is glory forever.</w:t>
+      </w:r>
+    </w:p>
+    <w:p>
+      <w:pPr>
+        <w:pStyle w:val="Body"/>
+        <w:sectPr>
+          <w:type w:val="continuous"/>
+          <w:pgSz w:w="11880" w:h="15480" w:code="1"/>
+          <w:pgMar w:top="1080" w:right="1440" w:bottom="1440" w:left="1080" w:header="720" w:footer="720" w:gutter="504"/>
+          <w:cols w:space="720"/>
+          <w:docGrid w:linePitch="360"/>
+        </w:sectPr>
+      </w:pPr>
+    </w:p>
+    <w:p>
+      <w:pPr>
+        <w:pStyle w:val="Body"/>
+      </w:pPr>
+      <w:r>
+        <w:lastRenderedPageBreak/>
+        <w:t>N</w:t>
+      </w:r>
+      <w:r>
+        <w:t xml:space="preserve"> </w:t>
+      </w:r>
+      <w:r>
+        <w:rPr>
+          <w:rStyle w:val="RubricsChar"/>
+        </w:rPr>
+        <w:t>Glory be to God forever.</w:t>
+      </w:r>
+    </w:p>
+    <w:p>
+      <w:pPr>
+        <w:pStyle w:val="Heading4"/>
+        <w:sectPr>
+          <w:type w:val="continuous"/>
+          <w:pgSz w:w="11880" w:h="15480" w:code="1"/>
+          <w:pgMar w:top="1080" w:right="1440" w:bottom="1440" w:left="1080" w:header="720" w:footer="720" w:gutter="504"/>
+          <w:cols w:num="2" w:space="567"/>
+          <w:docGrid w:linePitch="360"/>
+        </w:sectPr>
+      </w:pPr>
+    </w:p>
+    <w:p>
+      <w:pPr>
+        <w:pStyle w:val="Heading4"/>
+      </w:pPr>
+      <w:r>
+        <w:lastRenderedPageBreak/>
+        <w:t>The Liturgy Gospel</w:t>
+      </w:r>
+    </w:p>
+    <w:p>
+      <w:pPr>
+        <w:pStyle w:val="Heading5"/>
+      </w:pPr>
+      <w:r>
+        <w:t>N</w:t>
+      </w:r>
+    </w:p>
+    <w:p>
+      <w:pPr>
+        <w:pStyle w:val="Rubric"/>
+        <w:keepNext/>
+      </w:pPr>
+      <w:r>
+        <w:t>A Psalm of David.</w:t>
+      </w:r>
+    </w:p>
+    <w:p>
+      <w:pPr>
+        <w:pStyle w:val="Body"/>
+      </w:pPr>
+      <w:r>
+        <w:t>N</w:t>
+      </w:r>
+    </w:p>
+    <w:p>
+      <w:pPr>
+        <w:pStyle w:val="Body"/>
+        <w:rPr>
+          <w:rStyle w:val="RubricsChar"/>
+        </w:rPr>
+      </w:pPr>
+      <w:r>
+        <w:rPr>
+          <w:rStyle w:val="RubricsChar"/>
+        </w:rPr>
+        <w:t>Alleluia.</w:t>
+      </w:r>
+    </w:p>
+    <w:p>
+      <w:pPr>
+        <w:pStyle w:val="Heading5"/>
+        <w:rPr>
+          <w:rFonts w:ascii="Times New Roman" w:hAnsi="Times New Roman"/>
+          <w:sz w:val="24"/>
+          <w:szCs w:val="24"/>
+          <w:lang w:val="en-US"/>
+        </w:rPr>
+      </w:pPr>
+      <w:r>
+        <w:t>N</w:t>
+      </w:r>
+    </w:p>
+    <w:p>
+      <w:pPr>
+        <w:pStyle w:val="Rubric"/>
+      </w:pPr>
+      <w:r>
+        <w:t xml:space="preserve">Stand with the fear of God. Let us hear the Holy Gospel. Bless, O Lord, the reading of the Holy Gospel, according to St. </w:t>
+      </w:r>
+      <w:r>
+        <w:t>N</w:t>
+      </w:r>
+      <w:r>
+        <w:t>. Blessed be He Who comes in the Name of the Lord. Our Lord, God, Saviour, and King of us all, Jesus Christ, Son of the Living God, to Whom is glory forever.</w:t>
+      </w:r>
+    </w:p>
+    <w:p>
+      <w:pPr>
+        <w:pStyle w:val="Body"/>
+        <w:sectPr>
+          <w:type w:val="continuous"/>
+          <w:pgSz w:w="11880" w:h="15480" w:code="1"/>
+          <w:pgMar w:top="1080" w:right="1440" w:bottom="1440" w:left="1080" w:header="720" w:footer="720" w:gutter="504"/>
+          <w:cols w:space="720"/>
+          <w:docGrid w:linePitch="360"/>
+        </w:sectPr>
+      </w:pPr>
+    </w:p>
+    <w:p>
+      <w:pPr>
+        <w:pStyle w:val="Body"/>
+        <w:rPr>
+          <w:rFonts w:ascii="Times" w:hAnsi="Times" w:cs="Times"/>
+          <w:szCs w:val="24"/>
+        </w:rPr>
+      </w:pPr>
+      <w:r>
+        <w:lastRenderedPageBreak/>
+        <w:t>N</w:t>
+      </w:r>
+      <w:r>
+        <w:t xml:space="preserve"> </w:t>
+      </w:r>
+      <w:r>
+        <w:rPr>
+          <w:rStyle w:val="RubricsChar"/>
+        </w:rPr>
+        <w:t>Glory be to God forever.</w:t>
+      </w:r>
+    </w:p>
+    <w:p>
+      <w:pPr>
+        <w:pStyle w:val="Heading3"/>
+        <w:jc w:val="both"/>
+        <w:sectPr>
+          <w:headerReference w:type="even" r:id="rId174"/>
+          <w:headerReference w:type="default" r:id="rId175"/>
+          <w:type w:val="continuous"/>
+          <w:pgSz w:w="11880" w:h="15480" w:code="1"/>
+          <w:pgMar w:top="1080" w:right="1440" w:bottom="1440" w:left="1080" w:header="720" w:footer="720" w:gutter="504"/>
+          <w:cols w:num="2" w:space="567"/>
+          <w:docGrid w:linePitch="360"/>
+        </w:sectPr>
+      </w:pPr>
+    </w:p>
+    <w:p>
+      <w:pPr>
+        <w:pStyle w:val="Heading3"/>
+        <w:rPr>
+          <w:rFonts w:ascii="FreeSerifAvvaShenouda Medium" w:eastAsia="NotoSansCoptic" w:hAnsi="FreeSerifAvvaShenouda Medium" w:cs="NotoSansCoptic"/>
+        </w:rPr>
+      </w:pPr>
+      <w:r>
+        <w:lastRenderedPageBreak/>
+        <w:t xml:space="preserve">The Fourth Sunday of August </w:t>
+      </w:r>
+      <w:r>
+        <w:t xml:space="preserve">or </w:t>
+      </w:r>
+      <w:r>
+        <w:rPr>
+          <w:rFonts w:ascii="FreeSerifAvvaShenouda" w:hAnsi="FreeSerifAvvaShenouda" w:cs="FreeSerifAvvaShenouda"/>
+        </w:rPr>
+        <w:t>Ⲙⲉⲥⲟⲣⲏ and Ⲕⲟⲩϫⲓ ⲛ</w:t>
+      </w:r>
+      <w:r>
+        <w:rPr>
+          <w:rFonts w:ascii="FreeSerifAvvaShenouda" w:hAnsi="FreeSerifAvvaShenouda" w:cs="FreeSerifAvvaShenouda"/>
+          <w:lang w:val="en-US"/>
+        </w:rPr>
+        <w:t xml:space="preserve">̀ⲁ̀ⲃⲟⲧ </w:t>
+      </w:r>
+      <w:r>
+        <w:t>(The Little Month)</w:t>
+      </w:r>
+    </w:p>
+    <w:p>
+      <w:pPr>
+        <w:pStyle w:val="Heading4"/>
+      </w:pPr>
+      <w:r>
+        <w:t xml:space="preserve">The Evening or </w:t>
+      </w:r>
+      <w:r>
+        <w:t>Vespers</w:t>
+      </w:r>
+      <w:r>
+        <w:t xml:space="preserve"> Gospel</w:t>
+      </w:r>
+    </w:p>
+    <w:p>
+      <w:pPr>
+        <w:pStyle w:val="Heading5"/>
+      </w:pPr>
+      <w:r>
+        <w:t>N</w:t>
+      </w:r>
+    </w:p>
+    <w:p>
+      <w:pPr>
+        <w:pStyle w:val="Rubric"/>
+        <w:keepNext/>
+      </w:pPr>
+      <w:r>
+        <w:t xml:space="preserve">A Psalm </w:t>
+      </w:r>
+      <w:r>
+        <w:t>of</w:t>
+      </w:r>
+      <w:r>
+        <w:t xml:space="preserve"> David.</w:t>
+      </w:r>
+    </w:p>
+    <w:p>
+      <w:pPr>
+        <w:pStyle w:val="Body"/>
+        <w:keepNext/>
+      </w:pPr>
+      <w:r>
+        <w:t>N</w:t>
+      </w:r>
+    </w:p>
+    <w:p>
+      <w:pPr>
+        <w:pStyle w:val="Body"/>
+        <w:rPr>
+          <w:rStyle w:val="RubricsChar"/>
+        </w:rPr>
+      </w:pPr>
+      <w:r>
+        <w:rPr>
+          <w:rStyle w:val="RubricsChar"/>
+        </w:rPr>
+        <w:t>Alleluia.</w:t>
+      </w:r>
+    </w:p>
+    <w:p>
+      <w:pPr>
+        <w:pStyle w:val="Heading5"/>
+        <w:rPr>
+          <w:rFonts w:ascii="Times New Roman" w:hAnsi="Times New Roman"/>
+          <w:sz w:val="24"/>
+          <w:szCs w:val="24"/>
+          <w:lang w:val="en-US"/>
+        </w:rPr>
+      </w:pPr>
+      <w:r>
+        <w:t>N</w:t>
+      </w:r>
+    </w:p>
+    <w:p>
+      <w:pPr>
+        <w:pStyle w:val="Rubric"/>
+      </w:pPr>
+      <w:r>
+        <w:t>Stand with the fear of God. Let us hear the Holy Gospel. Bless, O Lord, the reading of the Holy Gospel, according to St. N. Blessed be He Who comes in the Name of the Lord. Our Lord, God, Saviour, and King of us all, Jesus Christ, Son of the Living God, to Whom is glory forever.</w:t>
+      </w:r>
+    </w:p>
+    <w:p>
+      <w:pPr>
+        <w:pStyle w:val="Body"/>
+        <w:sectPr>
+          <w:headerReference w:type="even" r:id="rId176"/>
+          <w:headerReference w:type="default" r:id="rId177"/>
+          <w:type w:val="continuous"/>
+          <w:pgSz w:w="11880" w:h="15480" w:code="1"/>
+          <w:pgMar w:top="1080" w:right="1440" w:bottom="1440" w:left="1080" w:header="720" w:footer="720" w:gutter="504"/>
+          <w:cols w:space="720"/>
+          <w:docGrid w:linePitch="360"/>
+        </w:sectPr>
+      </w:pPr>
+    </w:p>
+    <w:p>
+      <w:pPr>
+        <w:pStyle w:val="Body"/>
+        <w:rPr>
+          <w:rFonts w:ascii="Times" w:hAnsi="Times" w:cs="Times"/>
+          <w:szCs w:val="24"/>
+        </w:rPr>
+      </w:pPr>
+      <w:r>
+        <w:lastRenderedPageBreak/>
+        <w:t xml:space="preserve">N </w:t>
+      </w:r>
+      <w:r>
+        <w:rPr>
+          <w:rStyle w:val="RubricsChar"/>
+        </w:rPr>
+        <w:t>Glory be to God forever.</w:t>
+      </w:r>
+    </w:p>
+    <w:p>
+      <w:pPr>
+        <w:pStyle w:val="Body"/>
+        <w:sectPr>
+          <w:type w:val="continuous"/>
+          <w:pgSz w:w="11880" w:h="15480" w:code="1"/>
+          <w:pgMar w:top="1080" w:right="1440" w:bottom="1440" w:left="1080" w:header="720" w:footer="720" w:gutter="504"/>
+          <w:cols w:num="2" w:space="567"/>
+          <w:docGrid w:linePitch="360"/>
+        </w:sectPr>
+      </w:pPr>
+    </w:p>
+    <w:p>
+      <w:pPr>
+        <w:pStyle w:val="Heading4"/>
+      </w:pPr>
+      <w:r>
+        <w:lastRenderedPageBreak/>
+        <w:t xml:space="preserve">The Morning or </w:t>
+      </w:r>
+      <w:r>
+        <w:t>Prime</w:t>
+      </w:r>
+      <w:r>
+        <w:t xml:space="preserve"> Gospel</w:t>
+      </w:r>
+    </w:p>
+    <w:p>
+      <w:pPr>
+        <w:pStyle w:val="Heading5"/>
+      </w:pPr>
+      <w:r>
+        <w:t>N</w:t>
+      </w:r>
+    </w:p>
+    <w:p>
+      <w:pPr>
+        <w:pStyle w:val="Rubric"/>
+        <w:keepNext/>
+      </w:pPr>
+      <w:r>
+        <w:t>A Psalm of David.</w:t>
+      </w:r>
+    </w:p>
+    <w:p>
+      <w:pPr>
+        <w:pStyle w:val="Body"/>
+        <w:keepNext/>
+      </w:pPr>
+      <w:r>
+        <w:t>N</w:t>
+      </w:r>
+    </w:p>
+    <w:p>
+      <w:pPr>
+        <w:pStyle w:val="Body"/>
+        <w:rPr>
+          <w:rStyle w:val="RubricsChar"/>
+        </w:rPr>
+      </w:pPr>
+      <w:r>
+        <w:rPr>
+          <w:rStyle w:val="RubricsChar"/>
+        </w:rPr>
+        <w:t>Alleluia.</w:t>
+      </w:r>
+    </w:p>
+    <w:p>
+      <w:pPr>
+        <w:pStyle w:val="Heading5"/>
+        <w:rPr>
+          <w:rFonts w:ascii="Times New Roman" w:hAnsi="Times New Roman"/>
+          <w:sz w:val="24"/>
+          <w:szCs w:val="24"/>
+          <w:lang w:val="en-US"/>
+        </w:rPr>
+      </w:pPr>
+      <w:r>
+        <w:t>N</w:t>
+      </w:r>
+    </w:p>
+    <w:p>
+      <w:pPr>
+        <w:pStyle w:val="Rubric"/>
+      </w:pPr>
+      <w:r>
+        <w:t>Stand with the fear of God. Let us hear the Holy Gospel. Bless, O Lord, the reading of the Holy Gospel, according to St. N. Blessed be He Who comes in the Name of the Lord. Our Lord, God, Saviour, and King of us all, Jesus Christ, Son of the Living God, to Whom is glory forever.</w:t>
+      </w:r>
+    </w:p>
+    <w:p>
+      <w:pPr>
+        <w:pStyle w:val="Body"/>
+        <w:sectPr>
+          <w:type w:val="continuous"/>
+          <w:pgSz w:w="11880" w:h="15480" w:code="1"/>
+          <w:pgMar w:top="1080" w:right="1440" w:bottom="1440" w:left="1080" w:header="720" w:footer="720" w:gutter="504"/>
+          <w:cols w:space="720"/>
+          <w:docGrid w:linePitch="360"/>
+        </w:sectPr>
+      </w:pPr>
+    </w:p>
+    <w:p>
+      <w:pPr>
+        <w:pStyle w:val="Body"/>
+      </w:pPr>
+      <w:r>
+        <w:lastRenderedPageBreak/>
+        <w:t>N</w:t>
+      </w:r>
+      <w:r>
+        <w:t xml:space="preserve"> </w:t>
+      </w:r>
+      <w:r>
+        <w:rPr>
+          <w:rStyle w:val="RubricsChar"/>
+        </w:rPr>
+        <w:t>Glory be to God forever.</w:t>
+      </w:r>
+    </w:p>
+    <w:p>
+      <w:pPr>
+        <w:pStyle w:val="Heading4"/>
+        <w:sectPr>
+          <w:type w:val="continuous"/>
+          <w:pgSz w:w="11880" w:h="15480" w:code="1"/>
+          <w:pgMar w:top="1080" w:right="1440" w:bottom="1440" w:left="1080" w:header="720" w:footer="720" w:gutter="504"/>
+          <w:cols w:num="2" w:space="567"/>
+          <w:docGrid w:linePitch="360"/>
+        </w:sectPr>
+      </w:pPr>
+    </w:p>
+    <w:p>
+      <w:pPr>
+        <w:pStyle w:val="Heading4"/>
+      </w:pPr>
+      <w:r>
+        <w:lastRenderedPageBreak/>
+        <w:t>The Liturgy Gospel</w:t>
+      </w:r>
+    </w:p>
+    <w:p>
+      <w:pPr>
+        <w:pStyle w:val="Heading5"/>
+      </w:pPr>
+      <w:r>
+        <w:t>N</w:t>
+      </w:r>
+    </w:p>
+    <w:p>
+      <w:pPr>
+        <w:pStyle w:val="Rubric"/>
+        <w:keepNext/>
+      </w:pPr>
+      <w:r>
+        <w:t>A Psalm of David.</w:t>
+      </w:r>
+    </w:p>
+    <w:p>
+      <w:pPr>
+        <w:pStyle w:val="Body"/>
+      </w:pPr>
+      <w:r>
+        <w:t>N</w:t>
+      </w:r>
+    </w:p>
+    <w:p>
+      <w:pPr>
+        <w:pStyle w:val="Body"/>
+        <w:rPr>
+          <w:rStyle w:val="RubricsChar"/>
+        </w:rPr>
+      </w:pPr>
+      <w:r>
+        <w:rPr>
+          <w:rStyle w:val="RubricsChar"/>
+        </w:rPr>
+        <w:t>Alleluia.</w:t>
+      </w:r>
+    </w:p>
+    <w:p>
+      <w:pPr>
+        <w:pStyle w:val="Heading5"/>
+        <w:rPr>
+          <w:rFonts w:ascii="Times New Roman" w:hAnsi="Times New Roman"/>
+          <w:sz w:val="24"/>
+          <w:szCs w:val="24"/>
+          <w:lang w:val="en-US"/>
+        </w:rPr>
+      </w:pPr>
+      <w:r>
+        <w:t>N</w:t>
+      </w:r>
+    </w:p>
+    <w:p>
+      <w:pPr>
+        <w:pStyle w:val="Rubric"/>
+      </w:pPr>
+      <w:r>
+        <w:t>Stand with the fear of God. Let us hear the Holy Gospel. Bless, O Lord, the reading of the Holy Gospel, according to St. N. Blessed be He Who comes in the Name of the Lord. Our Lord, God, Saviour, and King of us all, Jesus Christ, Son of the Living God, to Whom is glory forever.</w:t>
+      </w:r>
+    </w:p>
+    <w:p>
+      <w:pPr>
+        <w:pStyle w:val="Body"/>
+        <w:sectPr>
+          <w:type w:val="continuous"/>
+          <w:pgSz w:w="11880" w:h="15480" w:code="1"/>
+          <w:pgMar w:top="1080" w:right="1440" w:bottom="1440" w:left="1080" w:header="720" w:footer="720" w:gutter="504"/>
+          <w:cols w:space="720"/>
+          <w:docGrid w:linePitch="360"/>
+        </w:sectPr>
+      </w:pPr>
+    </w:p>
+    <w:p>
+      <w:pPr>
+        <w:pStyle w:val="Body"/>
+        <w:rPr>
+          <w:rFonts w:ascii="Times" w:hAnsi="Times" w:cs="Times"/>
+          <w:szCs w:val="24"/>
+        </w:rPr>
+      </w:pPr>
+      <w:r>
+        <w:lastRenderedPageBreak/>
+        <w:t xml:space="preserve">N </w:t>
+      </w:r>
+      <w:r>
+        <w:rPr>
+          <w:rStyle w:val="RubricsChar"/>
+        </w:rPr>
+        <w:t>Glory be to God forever.</w:t>
+      </w:r>
+    </w:p>
+    <w:p>
+      <w:pPr>
+        <w:pStyle w:val="Heading3"/>
+        <w:jc w:val="both"/>
+        <w:sectPr>
+          <w:headerReference w:type="even" r:id="rId178"/>
+          <w:headerReference w:type="default" r:id="rId179"/>
+          <w:type w:val="continuous"/>
+          <w:pgSz w:w="11880" w:h="15480" w:code="1"/>
+          <w:pgMar w:top="1080" w:right="1440" w:bottom="1440" w:left="1080" w:header="720" w:footer="720" w:gutter="504"/>
+          <w:cols w:num="2" w:space="567"/>
+          <w:docGrid w:linePitch="360"/>
+        </w:sectPr>
+      </w:pPr>
+    </w:p>
+    <w:p/>
     <w:p/>
     <w:sectPr>
-      <w:headerReference w:type="even" r:id="rId172"/>
-      <w:headerReference w:type="default" r:id="rId173"/>
+      <w:headerReference w:type="even" r:id="rId180"/>
+      <w:headerReference w:type="default" r:id="rId181"/>
       <w:type w:val="continuous"/>
       <w:pgSz w:w="11880" w:h="15480" w:code="1"/>
       <w:pgMar w:top="1080" w:right="1440" w:bottom="1440" w:left="1080" w:header="720" w:footer="720" w:gutter="504"/>
@@ -42900,6 +44830,91 @@
 </w:hdr>
 </file>
 
+<file path=word/header165.xml><?xml version="1.0" encoding="utf-8"?>
+<w:hdr xmlns:wpc="http://schemas.microsoft.com/office/word/2010/wordprocessingCanvas" xmlns:mo="http://schemas.microsoft.com/office/mac/office/2008/main" xmlns:mc="http://schemas.openxmlformats.org/markup-compatibility/2006" xmlns:mv="urn:schemas-microsoft-com:mac:vml" xmlns:o="urn:schemas-microsoft-com:office:office" xmlns:r="http://schemas.openxmlformats.org/officeDocument/2006/relationships" xmlns:m="http://schemas.openxmlformats.org/officeDocument/2006/math" xmlns:v="urn:schemas-microsoft-com:vml" xmlns:wp14="http://schemas.microsoft.com/office/word/2010/wordprocessingDrawing" xmlns:wp="http://schemas.openxmlformats.org/drawingml/2006/wordprocessingDrawing" xmlns:w10="urn:schemas-microsoft-com:office:word" xmlns:w="http://schemas.openxmlformats.org/wordprocessingml/2006/main" xmlns:w14="http://schemas.microsoft.com/office/word/2010/wordml" xmlns:w15="http://schemas.microsoft.com/office/word/2012/wordml" xmlns:wpg="http://schemas.microsoft.com/office/word/2010/wordprocessingGroup" xmlns:wpi="http://schemas.microsoft.com/office/word/2010/wordprocessingInk" xmlns:wne="http://schemas.microsoft.com/office/word/2006/wordml" xmlns:wps="http://schemas.microsoft.com/office/word/2010/wordprocessingShape" mc:Ignorable="w14 w15 wp14">
+  <w:p>
+    <w:pPr>
+      <w:pStyle w:val="Header"/>
+      <w:jc w:val="center"/>
+      <w:rPr>
+        <w:sz w:val="20"/>
+        <w:szCs w:val="20"/>
+      </w:rPr>
+    </w:pPr>
+  </w:p>
+</w:hdr>
+</file>
+
+<file path=word/header166.xml><?xml version="1.0" encoding="utf-8"?>
+<w:hdr xmlns:wpc="http://schemas.microsoft.com/office/word/2010/wordprocessingCanvas" xmlns:mo="http://schemas.microsoft.com/office/mac/office/2008/main" xmlns:mc="http://schemas.openxmlformats.org/markup-compatibility/2006" xmlns:mv="urn:schemas-microsoft-com:mac:vml" xmlns:o="urn:schemas-microsoft-com:office:office" xmlns:r="http://schemas.openxmlformats.org/officeDocument/2006/relationships" xmlns:m="http://schemas.openxmlformats.org/officeDocument/2006/math" xmlns:v="urn:schemas-microsoft-com:vml" xmlns:wp14="http://schemas.microsoft.com/office/word/2010/wordprocessingDrawing" xmlns:wp="http://schemas.openxmlformats.org/drawingml/2006/wordprocessingDrawing" xmlns:w10="urn:schemas-microsoft-com:office:word" xmlns:w="http://schemas.openxmlformats.org/wordprocessingml/2006/main" xmlns:w14="http://schemas.microsoft.com/office/word/2010/wordml" xmlns:w15="http://schemas.microsoft.com/office/word/2012/wordml" xmlns:wpg="http://schemas.microsoft.com/office/word/2010/wordprocessingGroup" xmlns:wpi="http://schemas.microsoft.com/office/word/2010/wordprocessingInk" xmlns:wne="http://schemas.microsoft.com/office/word/2006/wordml" xmlns:wps="http://schemas.microsoft.com/office/word/2010/wordprocessingShape" mc:Ignorable="w14 w15 wp14">
+  <w:p>
+    <w:pPr>
+      <w:pStyle w:val="Header"/>
+      <w:jc w:val="center"/>
+      <w:rPr>
+        <w:sz w:val="20"/>
+        <w:szCs w:val="20"/>
+      </w:rPr>
+    </w:pPr>
+  </w:p>
+  <w:p>
+    <w:pPr>
+      <w:pStyle w:val="Header"/>
+    </w:pPr>
+  </w:p>
+</w:hdr>
+</file>
+
+<file path=word/header167.xml><?xml version="1.0" encoding="utf-8"?>
+<w:hdr xmlns:wpc="http://schemas.microsoft.com/office/word/2010/wordprocessingCanvas" xmlns:mo="http://schemas.microsoft.com/office/mac/office/2008/main" xmlns:mc="http://schemas.openxmlformats.org/markup-compatibility/2006" xmlns:mv="urn:schemas-microsoft-com:mac:vml" xmlns:o="urn:schemas-microsoft-com:office:office" xmlns:r="http://schemas.openxmlformats.org/officeDocument/2006/relationships" xmlns:m="http://schemas.openxmlformats.org/officeDocument/2006/math" xmlns:v="urn:schemas-microsoft-com:vml" xmlns:wp14="http://schemas.microsoft.com/office/word/2010/wordprocessingDrawing" xmlns:wp="http://schemas.openxmlformats.org/drawingml/2006/wordprocessingDrawing" xmlns:w10="urn:schemas-microsoft-com:office:word" xmlns:w="http://schemas.openxmlformats.org/wordprocessingml/2006/main" xmlns:w14="http://schemas.microsoft.com/office/word/2010/wordml" xmlns:w15="http://schemas.microsoft.com/office/word/2012/wordml" xmlns:wpg="http://schemas.microsoft.com/office/word/2010/wordprocessingGroup" xmlns:wpi="http://schemas.microsoft.com/office/word/2010/wordprocessingInk" xmlns:wne="http://schemas.microsoft.com/office/word/2006/wordml" xmlns:wps="http://schemas.microsoft.com/office/word/2010/wordprocessingShape" mc:Ignorable="w14 w15 wp14">
+  <w:p>
+    <w:pPr>
+      <w:pStyle w:val="Header"/>
+      <w:jc w:val="center"/>
+      <w:rPr>
+        <w:sz w:val="20"/>
+        <w:szCs w:val="20"/>
+      </w:rPr>
+    </w:pPr>
+  </w:p>
+</w:hdr>
+</file>
+
+<file path=word/header168.xml><?xml version="1.0" encoding="utf-8"?>
+<w:hdr xmlns:wpc="http://schemas.microsoft.com/office/word/2010/wordprocessingCanvas" xmlns:mo="http://schemas.microsoft.com/office/mac/office/2008/main" xmlns:mc="http://schemas.openxmlformats.org/markup-compatibility/2006" xmlns:mv="urn:schemas-microsoft-com:mac:vml" xmlns:o="urn:schemas-microsoft-com:office:office" xmlns:r="http://schemas.openxmlformats.org/officeDocument/2006/relationships" xmlns:m="http://schemas.openxmlformats.org/officeDocument/2006/math" xmlns:v="urn:schemas-microsoft-com:vml" xmlns:wp14="http://schemas.microsoft.com/office/word/2010/wordprocessingDrawing" xmlns:wp="http://schemas.openxmlformats.org/drawingml/2006/wordprocessingDrawing" xmlns:w10="urn:schemas-microsoft-com:office:word" xmlns:w="http://schemas.openxmlformats.org/wordprocessingml/2006/main" xmlns:w14="http://schemas.microsoft.com/office/word/2010/wordml" xmlns:w15="http://schemas.microsoft.com/office/word/2012/wordml" xmlns:wpg="http://schemas.microsoft.com/office/word/2010/wordprocessingGroup" xmlns:wpi="http://schemas.microsoft.com/office/word/2010/wordprocessingInk" xmlns:wne="http://schemas.microsoft.com/office/word/2006/wordml" xmlns:wps="http://schemas.microsoft.com/office/word/2010/wordprocessingShape" mc:Ignorable="w14 w15 wp14">
+  <w:p>
+    <w:pPr>
+      <w:pStyle w:val="Header"/>
+      <w:jc w:val="center"/>
+      <w:rPr>
+        <w:sz w:val="20"/>
+        <w:szCs w:val="20"/>
+      </w:rPr>
+    </w:pPr>
+  </w:p>
+  <w:p>
+    <w:pPr>
+      <w:pStyle w:val="Header"/>
+    </w:pPr>
+  </w:p>
+</w:hdr>
+</file>
+
+<file path=word/header169.xml><?xml version="1.0" encoding="utf-8"?>
+<w:hdr xmlns:wpc="http://schemas.microsoft.com/office/word/2010/wordprocessingCanvas" xmlns:mo="http://schemas.microsoft.com/office/mac/office/2008/main" xmlns:mc="http://schemas.openxmlformats.org/markup-compatibility/2006" xmlns:mv="urn:schemas-microsoft-com:mac:vml" xmlns:o="urn:schemas-microsoft-com:office:office" xmlns:r="http://schemas.openxmlformats.org/officeDocument/2006/relationships" xmlns:m="http://schemas.openxmlformats.org/officeDocument/2006/math" xmlns:v="urn:schemas-microsoft-com:vml" xmlns:wp14="http://schemas.microsoft.com/office/word/2010/wordprocessingDrawing" xmlns:wp="http://schemas.openxmlformats.org/drawingml/2006/wordprocessingDrawing" xmlns:w10="urn:schemas-microsoft-com:office:word" xmlns:w="http://schemas.openxmlformats.org/wordprocessingml/2006/main" xmlns:w14="http://schemas.microsoft.com/office/word/2010/wordml" xmlns:w15="http://schemas.microsoft.com/office/word/2012/wordml" xmlns:wpg="http://schemas.microsoft.com/office/word/2010/wordprocessingGroup" xmlns:wpi="http://schemas.microsoft.com/office/word/2010/wordprocessingInk" xmlns:wne="http://schemas.microsoft.com/office/word/2006/wordml" xmlns:wps="http://schemas.microsoft.com/office/word/2010/wordprocessingShape" mc:Ignorable="w14 w15 wp14">
+  <w:p>
+    <w:pPr>
+      <w:pStyle w:val="Header"/>
+      <w:jc w:val="center"/>
+      <w:rPr>
+        <w:sz w:val="20"/>
+        <w:szCs w:val="20"/>
+      </w:rPr>
+    </w:pPr>
+  </w:p>
+</w:hdr>
+</file>
+
 <file path=word/header17.xml><?xml version="1.0" encoding="utf-8"?>
 <w:hdr xmlns:wpc="http://schemas.microsoft.com/office/word/2010/wordprocessingCanvas" xmlns:mo="http://schemas.microsoft.com/office/mac/office/2008/main" xmlns:mc="http://schemas.openxmlformats.org/markup-compatibility/2006" xmlns:mv="urn:schemas-microsoft-com:mac:vml" xmlns:o="urn:schemas-microsoft-com:office:office" xmlns:r="http://schemas.openxmlformats.org/officeDocument/2006/relationships" xmlns:m="http://schemas.openxmlformats.org/officeDocument/2006/math" xmlns:v="urn:schemas-microsoft-com:vml" xmlns:wp14="http://schemas.microsoft.com/office/word/2010/wordprocessingDrawing" xmlns:wp="http://schemas.openxmlformats.org/drawingml/2006/wordprocessingDrawing" xmlns:w10="urn:schemas-microsoft-com:office:word" xmlns:w="http://schemas.openxmlformats.org/wordprocessingml/2006/main" xmlns:w14="http://schemas.microsoft.com/office/word/2010/wordml" xmlns:w15="http://schemas.microsoft.com/office/word/2012/wordml" xmlns:wpg="http://schemas.microsoft.com/office/word/2010/wordprocessingGroup" xmlns:wpi="http://schemas.microsoft.com/office/word/2010/wordprocessingInk" xmlns:wne="http://schemas.microsoft.com/office/word/2006/wordml" xmlns:wps="http://schemas.microsoft.com/office/word/2010/wordprocessingShape" mc:Ignorable="w14 w15 wp14">
   <w:p>
@@ -42910,6 +44925,61 @@
         <w:sz w:val="20"/>
         <w:szCs w:val="20"/>
       </w:rPr>
+    </w:pPr>
+  </w:p>
+</w:hdr>
+</file>
+
+<file path=word/header170.xml><?xml version="1.0" encoding="utf-8"?>
+<w:hdr xmlns:wpc="http://schemas.microsoft.com/office/word/2010/wordprocessingCanvas" xmlns:mo="http://schemas.microsoft.com/office/mac/office/2008/main" xmlns:mc="http://schemas.openxmlformats.org/markup-compatibility/2006" xmlns:mv="urn:schemas-microsoft-com:mac:vml" xmlns:o="urn:schemas-microsoft-com:office:office" xmlns:r="http://schemas.openxmlformats.org/officeDocument/2006/relationships" xmlns:m="http://schemas.openxmlformats.org/officeDocument/2006/math" xmlns:v="urn:schemas-microsoft-com:vml" xmlns:wp14="http://schemas.microsoft.com/office/word/2010/wordprocessingDrawing" xmlns:wp="http://schemas.openxmlformats.org/drawingml/2006/wordprocessingDrawing" xmlns:w10="urn:schemas-microsoft-com:office:word" xmlns:w="http://schemas.openxmlformats.org/wordprocessingml/2006/main" xmlns:w14="http://schemas.microsoft.com/office/word/2010/wordml" xmlns:w15="http://schemas.microsoft.com/office/word/2012/wordml" xmlns:wpg="http://schemas.microsoft.com/office/word/2010/wordprocessingGroup" xmlns:wpi="http://schemas.microsoft.com/office/word/2010/wordprocessingInk" xmlns:wne="http://schemas.microsoft.com/office/word/2006/wordml" xmlns:wps="http://schemas.microsoft.com/office/word/2010/wordprocessingShape" mc:Ignorable="w14 w15 wp14">
+  <w:p>
+    <w:pPr>
+      <w:pStyle w:val="Header"/>
+      <w:jc w:val="center"/>
+      <w:rPr>
+        <w:sz w:val="20"/>
+        <w:szCs w:val="20"/>
+      </w:rPr>
+    </w:pPr>
+  </w:p>
+  <w:p>
+    <w:pPr>
+      <w:pStyle w:val="Header"/>
+    </w:pPr>
+  </w:p>
+</w:hdr>
+</file>
+
+<file path=word/header171.xml><?xml version="1.0" encoding="utf-8"?>
+<w:hdr xmlns:wpc="http://schemas.microsoft.com/office/word/2010/wordprocessingCanvas" xmlns:mo="http://schemas.microsoft.com/office/mac/office/2008/main" xmlns:mc="http://schemas.openxmlformats.org/markup-compatibility/2006" xmlns:mv="urn:schemas-microsoft-com:mac:vml" xmlns:o="urn:schemas-microsoft-com:office:office" xmlns:r="http://schemas.openxmlformats.org/officeDocument/2006/relationships" xmlns:m="http://schemas.openxmlformats.org/officeDocument/2006/math" xmlns:v="urn:schemas-microsoft-com:vml" xmlns:wp14="http://schemas.microsoft.com/office/word/2010/wordprocessingDrawing" xmlns:wp="http://schemas.openxmlformats.org/drawingml/2006/wordprocessingDrawing" xmlns:w10="urn:schemas-microsoft-com:office:word" xmlns:w="http://schemas.openxmlformats.org/wordprocessingml/2006/main" xmlns:w14="http://schemas.microsoft.com/office/word/2010/wordml" xmlns:w15="http://schemas.microsoft.com/office/word/2012/wordml" xmlns:wpg="http://schemas.microsoft.com/office/word/2010/wordprocessingGroup" xmlns:wpi="http://schemas.microsoft.com/office/word/2010/wordprocessingInk" xmlns:wne="http://schemas.microsoft.com/office/word/2006/wordml" xmlns:wps="http://schemas.microsoft.com/office/word/2010/wordprocessingShape" mc:Ignorable="w14 w15 wp14">
+  <w:p>
+    <w:pPr>
+      <w:pStyle w:val="Header"/>
+      <w:jc w:val="center"/>
+      <w:rPr>
+        <w:sz w:val="20"/>
+        <w:szCs w:val="20"/>
+      </w:rPr>
+    </w:pPr>
+  </w:p>
+</w:hdr>
+</file>
+
+<file path=word/header172.xml><?xml version="1.0" encoding="utf-8"?>
+<w:hdr xmlns:wpc="http://schemas.microsoft.com/office/word/2010/wordprocessingCanvas" xmlns:mo="http://schemas.microsoft.com/office/mac/office/2008/main" xmlns:mc="http://schemas.openxmlformats.org/markup-compatibility/2006" xmlns:mv="urn:schemas-microsoft-com:mac:vml" xmlns:o="urn:schemas-microsoft-com:office:office" xmlns:r="http://schemas.openxmlformats.org/officeDocument/2006/relationships" xmlns:m="http://schemas.openxmlformats.org/officeDocument/2006/math" xmlns:v="urn:schemas-microsoft-com:vml" xmlns:wp14="http://schemas.microsoft.com/office/word/2010/wordprocessingDrawing" xmlns:wp="http://schemas.openxmlformats.org/drawingml/2006/wordprocessingDrawing" xmlns:w10="urn:schemas-microsoft-com:office:word" xmlns:w="http://schemas.openxmlformats.org/wordprocessingml/2006/main" xmlns:w14="http://schemas.microsoft.com/office/word/2010/wordml" xmlns:w15="http://schemas.microsoft.com/office/word/2012/wordml" xmlns:wpg="http://schemas.microsoft.com/office/word/2010/wordprocessingGroup" xmlns:wpi="http://schemas.microsoft.com/office/word/2010/wordprocessingInk" xmlns:wne="http://schemas.microsoft.com/office/word/2006/wordml" xmlns:wps="http://schemas.microsoft.com/office/word/2010/wordprocessingShape" mc:Ignorable="w14 w15 wp14">
+  <w:p>
+    <w:pPr>
+      <w:pStyle w:val="Header"/>
+      <w:jc w:val="center"/>
+      <w:rPr>
+        <w:sz w:val="20"/>
+        <w:szCs w:val="20"/>
+      </w:rPr>
+    </w:pPr>
+  </w:p>
+  <w:p>
+    <w:pPr>
+      <w:pStyle w:val="Header"/>
     </w:pPr>
   </w:p>
 </w:hdr>
@@ -47023,7 +49093,7 @@
 </file>
 
 <file path=customXml/itemProps1.xml><?xml version="1.0" encoding="utf-8"?>
-<ds:datastoreItem xmlns:ds="http://schemas.openxmlformats.org/officeDocument/2006/customXml" ds:itemID="{67D0596A-5AD0-B84C-8E04-3576F90CE733}">
+<ds:datastoreItem xmlns:ds="http://schemas.openxmlformats.org/officeDocument/2006/customXml" ds:itemID="{D654743F-E5D0-5C4B-AD50-915ECCBA2350}">
   <ds:schemaRefs>
     <ds:schemaRef ds:uri="http://schemas.openxmlformats.org/officeDocument/2006/bibliography"/>
   </ds:schemaRefs>
@@ -47031,7 +49101,7 @@
 </file>
 
 <file path=customXml/itemProps2.xml><?xml version="1.0" encoding="utf-8"?>
-<ds:datastoreItem xmlns:ds="http://schemas.openxmlformats.org/officeDocument/2006/customXml" ds:itemID="{2AACC1A3-9FE1-6945-99FE-BED82D554A85}">
+<ds:datastoreItem xmlns:ds="http://schemas.openxmlformats.org/officeDocument/2006/customXml" ds:itemID="{67F9E2AF-35E9-7C4F-99CD-ABE1D944962F}">
   <ds:schemaRefs>
     <ds:schemaRef ds:uri="http://schemas.openxmlformats.org/officeDocument/2006/bibliography"/>
   </ds:schemaRefs>
@@ -47039,7 +49109,7 @@
 </file>
 
 <file path=customXml/itemProps3.xml><?xml version="1.0" encoding="utf-8"?>
-<ds:datastoreItem xmlns:ds="http://schemas.openxmlformats.org/officeDocument/2006/customXml" ds:itemID="{D8E26FC3-51AA-1945-B98B-A9D0F7985FDF}">
+<ds:datastoreItem xmlns:ds="http://schemas.openxmlformats.org/officeDocument/2006/customXml" ds:itemID="{9C227282-1506-7740-902B-F231B7F193AE}">
   <ds:schemaRefs>
     <ds:schemaRef ds:uri="http://schemas.openxmlformats.org/officeDocument/2006/bibliography"/>
   </ds:schemaRefs>

</xml_diff>

<commit_message>
Finished adding Annual Sunday Gospels
</commit_message>
<xml_diff>
--- a/katamarous/Gospel.docx
+++ b/katamarous/Gospel.docx
@@ -32464,23 +32464,20 @@
         </w:rPr>
       </w:pPr>
       <w:bookmarkStart w:id="24" w:name="_Ref453403359"/>
-      <w:r>
-        <w:lastRenderedPageBreak/>
-        <w:t xml:space="preserve">The </w:t>
-      </w:r>
-      <w:r>
-        <w:t>Fifth</w:t>
-      </w:r>
-      <w:r>
-        <w:t xml:space="preserve"> Sunday of May </w:t>
-      </w:r>
-      <w:r>
-        <w:t>o</w:t>
-      </w:r>
       <w:bookmarkStart w:id="25" w:name="_GoBack"/>
       <w:bookmarkEnd w:id="25"/>
       <w:r>
-        <w:t xml:space="preserve">r </w:t>
+        <w:lastRenderedPageBreak/>
+        <w:t xml:space="preserve">The </w:t>
+      </w:r>
+      <w:r>
+        <w:t>Fifth</w:t>
+      </w:r>
+      <w:r>
+        <w:t xml:space="preserve"> Sunday of May </w:t>
+      </w:r>
+      <w:r>
+        <w:t xml:space="preserve">or </w:t>
       </w:r>
       <w:r>
         <w:rPr>
@@ -32510,7 +32507,7 @@
         <w:pStyle w:val="Heading5"/>
       </w:pPr>
       <w:r>
-        <w:t>N</w:t>
+        <w:t>Psalm 92:3, 4a</w:t>
       </w:r>
     </w:p>
     <w:p>
@@ -32534,7 +32531,80 @@
         <w:keepNext/>
       </w:pPr>
       <w:r>
-        <w:t>N</w:t>
+        <w:t xml:space="preserve">The rivers </w:t>
+      </w:r>
+      <w:r>
+        <w:t>have raised themselves</w:t>
+      </w:r>
+      <w:r>
+        <w:t xml:space="preserve"> up</w:t>
+      </w:r>
+      <w:r>
+        <w:t>, O Lord,</w:t>
+      </w:r>
+    </w:p>
+    <w:p>
+      <w:pPr>
+        <w:pStyle w:val="Body"/>
+        <w:keepNext/>
+      </w:pPr>
+      <w:r>
+        <w:tab/>
+        <w:t xml:space="preserve">the rivers </w:t>
+      </w:r>
+      <w:proofErr w:type="spellStart"/>
+      <w:r>
+        <w:t>haved</w:t>
+      </w:r>
+      <w:proofErr w:type="spellEnd"/>
+      <w:r>
+        <w:t xml:space="preserve"> </w:t>
+      </w:r>
+      <w:r>
+        <w:t>lift</w:t>
+      </w:r>
+      <w:r>
+        <w:t>ed</w:t>
+      </w:r>
+      <w:r>
+        <w:t xml:space="preserve"> up</w:t>
+      </w:r>
+      <w:r>
+        <w:t xml:space="preserve"> their voice</w:t>
+      </w:r>
+      <w:r>
+        <w:t>s;</w:t>
+      </w:r>
+    </w:p>
+    <w:p>
+      <w:pPr>
+        <w:pStyle w:val="Body"/>
+        <w:keepNext/>
+      </w:pPr>
+      <w:r>
+        <w:t>[the rivers lift up their voices, more than]</w:t>
+      </w:r>
+    </w:p>
+    <w:p>
+      <w:pPr>
+        <w:pStyle w:val="Body"/>
+        <w:keepNext/>
+        <w:ind w:firstLine="720"/>
+      </w:pPr>
+      <w:r>
+        <w:t>the voices</w:t>
+      </w:r>
+      <w:r>
+        <w:t xml:space="preserve"> of </w:t>
+      </w:r>
+      <w:r>
+        <w:t xml:space="preserve">their </w:t>
+      </w:r>
+      <w:r>
+        <w:t>many waters</w:t>
+      </w:r>
+      <w:r>
+        <w:t>.</w:t>
       </w:r>
     </w:p>
     <w:p>
@@ -32562,7 +32632,7 @@
         </w:rPr>
       </w:pPr>
       <w:r>
-        <w:t>N</w:t>
+        <w:t>Matthew 14:15-21</w:t>
       </w:r>
     </w:p>
     <w:p>
@@ -32570,7 +32640,13 @@
         <w:pStyle w:val="Rubric"/>
       </w:pPr>
       <w:r>
-        <w:t>Stand with the fear of God. Let us hear the Holy Gospel. Bless, O Lord, the reading of the Holy Gospel, according to St. N. Blessed be He Who comes in the Name of the Lord. Our Lord, God, Saviour, and King of us all, Jesus Christ, Son of the Living God, to Whom is glory forever.</w:t>
+        <w:t>Stand with the fear of God. Let us hear the Holy Gospel. Bless, O Lord, the reading of the</w:t>
+      </w:r>
+      <w:r>
+        <w:t xml:space="preserve"> Holy Gospel, according to St. Matthew</w:t>
+      </w:r>
+      <w:r>
+        <w:t>. Blessed be He Who comes in the Name of the Lord. Our Lord, God, Saviour, and King of us all, Jesus Christ, Son of the Living God, to Whom is glory forever.</w:t>
       </w:r>
     </w:p>
     <w:p>
@@ -32597,7 +32673,59 @@
       </w:pPr>
       <w:r>
         <w:lastRenderedPageBreak/>
-        <w:t xml:space="preserve">N </w:t>
+        <w:t xml:space="preserve">When evening came, his disciples came to him and said, “This place is deserted, and the hour is already late. Send the crowds away so that they may go into the villages and buy food for themselves.” </w:t>
+      </w:r>
+    </w:p>
+    <w:p>
+      <w:pPr>
+        <w:pStyle w:val="Body"/>
+        <w:rPr>
+          <w:rFonts w:ascii="Times" w:hAnsi="Times" w:cs="Times"/>
+          <w:szCs w:val="24"/>
+        </w:rPr>
+      </w:pPr>
+      <w:r>
+        <w:t xml:space="preserve">But Jesus said to them, “They do not need to go away. You give them something to eat.” </w:t>
+      </w:r>
+    </w:p>
+    <w:p>
+      <w:pPr>
+        <w:pStyle w:val="Body"/>
+        <w:rPr>
+          <w:rFonts w:ascii="Times" w:hAnsi="Times" w:cs="Times"/>
+          <w:szCs w:val="24"/>
+        </w:rPr>
+      </w:pPr>
+      <w:r>
+        <w:t xml:space="preserve">They replied, “We only have here five loaves and two fish!” </w:t>
+      </w:r>
+    </w:p>
+    <w:p>
+      <w:pPr>
+        <w:pStyle w:val="Body"/>
+        <w:rPr>
+          <w:rFonts w:ascii="Times" w:hAnsi="Times" w:cs="Times"/>
+          <w:szCs w:val="24"/>
+        </w:rPr>
+      </w:pPr>
+      <w:r>
+        <w:lastRenderedPageBreak/>
+        <w:t xml:space="preserve">Jesus said, “Bring them to me.” Having instructed the crowds to sit down on the grass, he took the five loaves and the two fish. Looking up to heaven, he blessed, broke and gave the loaves to the disciples, and the disciples distributed it to the multitudes. And so, everyone ate and was satisfied. His disciples gathered up twelve baskets full of what remained left over from the broken pieces. </w:t>
+      </w:r>
+      <w:r>
+        <w:lastRenderedPageBreak/>
+        <w:t xml:space="preserve">Those who ate were about five thousand men, besides women and </w:t>
+      </w:r>
+      <w:r>
+        <w:lastRenderedPageBreak/>
+        <w:t>children.</w:t>
+      </w:r>
+      <w:r>
+        <w:rPr>
+          <w:rFonts w:ascii="Times" w:hAnsi="Times" w:cs="Times"/>
+          <w:szCs w:val="24"/>
+        </w:rPr>
+        <w:t xml:space="preserve"> </w:t>
       </w:r>
       <w:r>
         <w:rPr>
@@ -32638,7 +32766,7 @@
         <w:pStyle w:val="Heading5"/>
       </w:pPr>
       <w:r>
-        <w:t>N</w:t>
+        <w:t>96:11, 12</w:t>
       </w:r>
     </w:p>
     <w:p>
@@ -32656,7 +32784,57 @@
         <w:keepNext/>
       </w:pPr>
       <w:r>
-        <w:t>N</w:t>
+        <w:t xml:space="preserve">Light </w:t>
+      </w:r>
+      <w:r>
+        <w:t xml:space="preserve">has </w:t>
+      </w:r>
+      <w:r>
+        <w:t>dawned for the righteous,</w:t>
+      </w:r>
+    </w:p>
+    <w:p>
+      <w:pPr>
+        <w:pStyle w:val="Body"/>
+        <w:keepNext/>
+      </w:pPr>
+      <w:r>
+        <w:tab/>
+        <w:t>and joy for the upright in heart.</w:t>
+      </w:r>
+    </w:p>
+    <w:p>
+      <w:pPr>
+        <w:pStyle w:val="Body"/>
+        <w:keepNext/>
+      </w:pPr>
+      <w:r>
+        <w:t>Be glad</w:t>
+      </w:r>
+      <w:r>
+        <w:t xml:space="preserve"> in the Lord, </w:t>
+      </w:r>
+      <w:r>
+        <w:t xml:space="preserve">O </w:t>
+      </w:r>
+      <w:r>
+        <w:t>you righteous,</w:t>
+      </w:r>
+    </w:p>
+    <w:p>
+      <w:pPr>
+        <w:pStyle w:val="Body"/>
+        <w:keepNext/>
+      </w:pPr>
+      <w:r>
+        <w:tab/>
+        <w:t xml:space="preserve">and </w:t>
+      </w:r>
+      <w:r>
+        <w:t>confess [Him]</w:t>
+      </w:r>
+      <w:r>
+        <w:t xml:space="preserve"> at the remembrance of His holiness.</w:t>
       </w:r>
     </w:p>
     <w:p>
@@ -32684,7 +32862,7 @@
         </w:rPr>
       </w:pPr>
       <w:r>
-        <w:t>N</w:t>
+        <w:t>Mark 6:35-44</w:t>
       </w:r>
     </w:p>
     <w:p>
@@ -32692,7 +32870,13 @@
         <w:pStyle w:val="Rubric"/>
       </w:pPr>
       <w:r>
-        <w:t>Stand with the fear of God. Let us hear the Holy Gospel. Bless, O Lord, the reading of the Holy Gospel, according to St. N. Blessed be He Who comes in the Name of the Lord. Our Lord, God, Saviour, and King of us all, Jesus Christ, Son of the Living God, to Whom is glory forever.</w:t>
+        <w:t xml:space="preserve">Stand with the fear of God. Let us hear the Holy Gospel. Bless, O Lord, the reading of the Holy Gospel, </w:t>
+      </w:r>
+      <w:r>
+        <w:t>according to St. Mark</w:t>
+      </w:r>
+      <w:r>
+        <w:t>. Blessed be He Who comes in the Name of the Lord. Our Lord, God, Saviour, and King of us all, Jesus Christ, Son of the Living God, to Whom is glory forever.</w:t>
       </w:r>
     </w:p>
     <w:p>
@@ -32710,13 +32894,86 @@
     <w:p>
       <w:pPr>
         <w:pStyle w:val="Body"/>
-      </w:pPr>
-      <w:r>
-        <w:lastRenderedPageBreak/>
-        <w:t>N</w:t>
-      </w:r>
-      <w:r>
+        <w:rPr>
+          <w:rFonts w:ascii="Times" w:hAnsi="Times" w:cs="Times"/>
+          <w:szCs w:val="24"/>
+        </w:rPr>
+      </w:pPr>
+      <w:r>
+        <w:lastRenderedPageBreak/>
+        <w:t xml:space="preserve">When it was late in the day, his disciples came to him and said, “This place is deserted and it is late in the day. Send them away so that they may go into the surrounding countryside and villages to buy bread, for they have nothing to eat.” </w:t>
+      </w:r>
+    </w:p>
+    <w:p>
+      <w:pPr>
+        <w:pStyle w:val="Body"/>
+        <w:rPr>
+          <w:rFonts w:ascii="Times" w:hAnsi="Times" w:cs="Times"/>
+          <w:szCs w:val="24"/>
+        </w:rPr>
+      </w:pPr>
+      <w:r>
+        <w:t xml:space="preserve">But Jesus answered them, “You give them something to eat!” </w:t>
+      </w:r>
+    </w:p>
+    <w:p>
+      <w:pPr>
+        <w:pStyle w:val="Body"/>
+        <w:rPr>
+          <w:rFonts w:ascii="Times" w:hAnsi="Times" w:cs="Times"/>
+          <w:szCs w:val="24"/>
+        </w:rPr>
+      </w:pPr>
+      <w:r>
+        <w:t>They asked him, “Shall we go and buy two hundred denarii</w:t>
+      </w:r>
+      <w:r>
+        <w:rPr>
+          <w:position w:val="8"/>
+          <w:sz w:val="16"/>
+          <w:szCs w:val="16"/>
+        </w:rPr>
         <w:t xml:space="preserve"> </w:t>
+      </w:r>
+      <w:r>
+        <w:t xml:space="preserve">worth of bread, and give them something to eat?” </w:t>
+      </w:r>
+    </w:p>
+    <w:p>
+      <w:pPr>
+        <w:pStyle w:val="Body"/>
+        <w:rPr>
+          <w:rFonts w:ascii="Times" w:hAnsi="Times" w:cs="Times"/>
+          <w:szCs w:val="24"/>
+        </w:rPr>
+      </w:pPr>
+      <w:r>
+        <w:t xml:space="preserve">Jesus replied, “How many loaves do you have? Go and see.” </w:t>
+      </w:r>
+    </w:p>
+    <w:p>
+      <w:pPr>
+        <w:pStyle w:val="Body"/>
+        <w:rPr>
+          <w:rFonts w:ascii="Times" w:hAnsi="Times" w:cs="Times"/>
+          <w:szCs w:val="24"/>
+        </w:rPr>
+      </w:pPr>
+      <w:r>
+        <w:t xml:space="preserve">When they had found out, they said, “Five loaves and two fish.” </w:t>
+      </w:r>
+    </w:p>
+    <w:p>
+      <w:pPr>
+        <w:pStyle w:val="Body"/>
+        <w:rPr>
+          <w:rFonts w:ascii="Times" w:hAnsi="Times" w:cs="Times"/>
+          <w:szCs w:val="24"/>
+        </w:rPr>
+      </w:pPr>
+      <w:r>
+        <w:lastRenderedPageBreak/>
+        <w:t xml:space="preserve">Jesus gave them instructions that everyone should sit down in groups on the green grass, and people sat down in groups of hundreds and fifties. He took the five loaves and the two fish, and looking up to heaven, he blessed and broke the loaves. He then gave it to his disciples to set before the people, and he distributed the two fish among them all. Everyone ate and was satisfied, and the disciples collected twelve baskets full of broken pieces and of the fish. Those who ate the loaves numbered about five thousand men. </w:t>
       </w:r>
       <w:r>
         <w:rPr>
@@ -32751,7 +33008,10 @@
         <w:pStyle w:val="Heading5"/>
       </w:pPr>
       <w:r>
-        <w:t>N</w:t>
+        <w:t>Psalm 142:</w:t>
+      </w:r>
+      <w:r>
+        <w:t>6, 7ab</w:t>
       </w:r>
     </w:p>
     <w:p>
@@ -32766,9 +33026,87 @@
     <w:p>
       <w:pPr>
         <w:pStyle w:val="Body"/>
-      </w:pPr>
-      <w:r>
-        <w:t>N</w:t>
+        <w:keepNext/>
+      </w:pPr>
+      <w:r>
+        <w:t xml:space="preserve">I </w:t>
+      </w:r>
+      <w:r>
+        <w:t>spread forth</w:t>
+      </w:r>
+      <w:r>
+        <w:t xml:space="preserve"> my hands to </w:t>
+      </w:r>
+      <w:r>
+        <w:t>You</w:t>
+      </w:r>
+      <w:r>
+        <w:t>;</w:t>
+      </w:r>
+    </w:p>
+    <w:p>
+      <w:pPr>
+        <w:pStyle w:val="Body"/>
+        <w:keepNext/>
+      </w:pPr>
+      <w:r>
+        <w:tab/>
+        <w:t>my soul</w:t>
+      </w:r>
+      <w:r>
+        <w:t xml:space="preserve"> thirsts for You</w:t>
+      </w:r>
+      <w:r>
+        <w:t xml:space="preserve"> like </w:t>
+      </w:r>
+      <w:r>
+        <w:t xml:space="preserve">a </w:t>
+      </w:r>
+      <w:r>
+        <w:t xml:space="preserve">parched </w:t>
+      </w:r>
+      <w:r>
+        <w:t>land.</w:t>
+      </w:r>
+      <w:r>
+        <w:t xml:space="preserve"> </w:t>
+      </w:r>
+      <w:r>
+        <w:rPr>
+          <w:i/>
+        </w:rPr>
+        <w:t>(Pause)</w:t>
+      </w:r>
+    </w:p>
+    <w:p>
+      <w:pPr>
+        <w:pStyle w:val="Body"/>
+        <w:keepNext/>
+      </w:pPr>
+      <w:r>
+        <w:t xml:space="preserve">Hear me </w:t>
+      </w:r>
+      <w:r>
+        <w:t>quickly</w:t>
+      </w:r>
+      <w:r>
+        <w:t>, O Lord:</w:t>
+      </w:r>
+    </w:p>
+    <w:p>
+      <w:pPr>
+        <w:pStyle w:val="Body"/>
+        <w:keepNext/>
+      </w:pPr>
+      <w:r>
+        <w:tab/>
+        <w:t xml:space="preserve">my spirit </w:t>
+      </w:r>
+      <w:r>
+        <w:t>has failed</w:t>
+      </w:r>
+      <w:r>
+        <w:t>.</w:t>
       </w:r>
     </w:p>
     <w:p>
@@ -32796,7 +33134,7 @@
         </w:rPr>
       </w:pPr>
       <w:r>
-        <w:t>N</w:t>
+        <w:t>Luke 9:12-17</w:t>
       </w:r>
     </w:p>
     <w:p>
@@ -32804,7 +33142,13 @@
         <w:pStyle w:val="Rubric"/>
       </w:pPr>
       <w:r>
-        <w:t>Stand with the fear of God. Let us hear the Holy Gospel. Bless, O Lord, the reading of the Holy Gospel, according to St. N. Blessed be He Who comes in the Name of the Lord. Our Lord, God, Saviour, and King of us all, Jesus Christ, Son of the Living God, to Whom is glory forever.</w:t>
+        <w:t>Stand with the fear of God. Let us hear the Holy Gospel. Bless, O Lord, the reading of the</w:t>
+      </w:r>
+      <w:r>
+        <w:t xml:space="preserve"> Holy Gospel, according to St. Luke</w:t>
+      </w:r>
+      <w:r>
+        <w:t>. Blessed be He Who comes in the Name of the Lord. Our Lord, God, Saviour, and King of us all, Jesus Christ, Son of the Living God, to Whom is glory forever.</w:t>
       </w:r>
     </w:p>
     <w:p>
@@ -32829,7 +33173,50 @@
       </w:pPr>
       <w:r>
         <w:lastRenderedPageBreak/>
-        <w:t xml:space="preserve">N </w:t>
+        <w:t xml:space="preserve">Late in the afternoon, the Twelve came to him and said, “Send the people away, so that they may go into the surrounding villages and farms to find lodging and get food, for we are here in a deserted place.” </w:t>
+      </w:r>
+    </w:p>
+    <w:p>
+      <w:pPr>
+        <w:pStyle w:val="Body"/>
+        <w:rPr>
+          <w:rFonts w:ascii="Times" w:hAnsi="Times" w:cs="Times"/>
+          <w:szCs w:val="24"/>
+        </w:rPr>
+      </w:pPr>
+      <w:r>
+        <w:t xml:space="preserve">But Jesus said to them, “You give them something to eat.” </w:t>
+      </w:r>
+    </w:p>
+    <w:p>
+      <w:pPr>
+        <w:pStyle w:val="Body"/>
+        <w:rPr>
+          <w:rFonts w:ascii="Times" w:hAnsi="Times" w:cs="Times"/>
+          <w:szCs w:val="24"/>
+        </w:rPr>
+      </w:pPr>
+      <w:r>
+        <w:t xml:space="preserve">They replied, “We have no more than five loaves and two fish, unless we go and buy food for all these people.” (For they were about five thousand men). </w:t>
+      </w:r>
+    </w:p>
+    <w:p>
+      <w:pPr>
+        <w:pStyle w:val="Body"/>
+        <w:rPr>
+          <w:rFonts w:ascii="Times" w:hAnsi="Times" w:cs="Times"/>
+          <w:szCs w:val="24"/>
+        </w:rPr>
+      </w:pPr>
+      <w:r>
+        <w:lastRenderedPageBreak/>
+        <w:t>Jesus then said to his disciples, “Make them sit down in groups of about fifty each.” They did so, and made them all sit down. He took the five loaves and the two fish, and looking up to heaven, he blessed them, and broke them, and gave them to the disciples to set before the multitude. Everybody ate, and all were satisfied. The disciples gathered up twelve baskets of bro</w:t>
+      </w:r>
+      <w:r>
+        <w:t>ken pieces that were left over.</w:t>
+      </w:r>
+      <w:r>
+        <w:t xml:space="preserve"> </w:t>
       </w:r>
       <w:r>
         <w:rPr>
@@ -33105,11 +33492,11 @@
         </w:rPr>
       </w:pPr>
       <w:r>
-        <w:t xml:space="preserve">When the disciples heard it, they fell on their faces and were very </w:t>
-      </w:r>
-      <w:r>
-        <w:lastRenderedPageBreak/>
-        <w:t xml:space="preserve">afraid. Jesus came and touched them, saying, “Get up, and do not be afraid.” Lifting up their eyes, they saw no one, except Jesus alone. As they were coming down from the mountain, Jesus gave them this order, “Do not tell anyone what you saw, until the Son of Man has risen from the dead.” </w:t>
+        <w:t xml:space="preserve">When the disciples heard it, they fell on their faces and were very afraid. Jesus came and touched them, </w:t>
+      </w:r>
+      <w:r>
+        <w:lastRenderedPageBreak/>
+        <w:t xml:space="preserve">saying, “Get up, and do not be afraid.” Lifting up their eyes, they saw no one, except Jesus alone. As they were coming down from the mountain, Jesus gave them this order, “Do not tell anyone what you saw, until the Son of Man has risen from the dead.” </w:t>
       </w:r>
     </w:p>
     <w:p>
@@ -33144,24 +33531,13 @@
         <w:t xml:space="preserve"> </w:t>
       </w:r>
       <w:r>
-        <w:t xml:space="preserve">all things. But I tell you that Elias has already come, and they did not recognize him. Instead, they did to him whatever they wanted to. Likewise, the Son of Man will also suffer at their hands.” Then, the disciples understood that he was </w:t>
-      </w:r>
-      <w:r>
-        <w:lastRenderedPageBreak/>
-        <w:t xml:space="preserve">speaking about John the Baptist. </w:t>
+        <w:t xml:space="preserve">all things. But I tell you that Elias has already come, and they did not recognize him. Instead, they did to him whatever they wanted to. Likewise, the Son of Man will also suffer at their hands.” Then, the disciples understood that he was speaking about John the Baptist. </w:t>
       </w:r>
       <w:r>
         <w:rPr>
           <w:rStyle w:val="RubricsChar"/>
         </w:rPr>
-        <w:t xml:space="preserve">Glory </w:t>
-      </w:r>
-      <w:r>
-        <w:rPr>
-          <w:rStyle w:val="RubricsChar"/>
-        </w:rPr>
-        <w:lastRenderedPageBreak/>
-        <w:t>be to God forever.</w:t>
+        <w:t>Glory be to God forever.</w:t>
       </w:r>
     </w:p>
     <w:p>
@@ -35835,11 +36211,11 @@
         </w:rPr>
       </w:pPr>
       <w:r>
-        <w:t xml:space="preserve">Then, Peter and the other disciple went out toward the tomb. Both ran together: the other disciple outran Peter and arrived at the tomb first. Bending over and looking inside, he saw the linen cloths lying there, but he did not enter in. Then Simon Peter arrived, following him, and he entered into the tomb. He saw the linen cloths lying, and the cloth that had been [placed] on Jesus’ head, not lying with the linen cloths but rolled up in a </w:t>
-      </w:r>
-      <w:r>
-        <w:lastRenderedPageBreak/>
-        <w:t xml:space="preserve">place by itself. Finally, the other disciple (who had arrived first at the tomb) also entered in, and he saw and believed. (For as yet, they still did not understand the Scripture: that Jesus had to rise from the dead). After this, the disciples returned to their own homes. </w:t>
+        <w:t xml:space="preserve">Then, Peter and the other disciple went out toward the tomb. Both ran together: the other disciple outran Peter and arrived at the tomb first. Bending over and looking inside, he saw the linen cloths lying there, but he did not enter in. Then Simon Peter arrived, following him, and he entered into the tomb. He saw the linen cloths lying, and the cloth that had been [placed] on Jesus’ head, not lying </w:t>
+      </w:r>
+      <w:r>
+        <w:lastRenderedPageBreak/>
+        <w:t xml:space="preserve">with the linen cloths but rolled up in a place by itself. Finally, the other disciple (who had arrived first at the tomb) also entered in, and he saw and believed. (For as yet, they still did not understand the Scripture: that Jesus had to rise from the dead). After this, the disciples returned to their own homes. </w:t>
       </w:r>
     </w:p>
     <w:p>
@@ -35863,7 +36239,11 @@
         </w:rPr>
       </w:pPr>
       <w:r>
-        <w:t>She answered, “Because they have taken away my Lord, and I do not know where they have laid him.” After saying this, she turned around and saw Jesus standing, but she did not know</w:t>
+        <w:t xml:space="preserve">She answered, “Because they have taken away my Lord, and I do not know where they have laid him.” After saying this, she turned around </w:t>
+      </w:r>
+      <w:r>
+        <w:lastRenderedPageBreak/>
+        <w:t>and saw Jesus standing, but she did not know</w:t>
       </w:r>
       <w:r>
         <w:rPr>
@@ -35886,7 +36266,6 @@
         </w:rPr>
       </w:pPr>
       <w:r>
-        <w:lastRenderedPageBreak/>
         <w:t xml:space="preserve">Jesus said to her, “Woman, why are you weeping? Who are you looking for?” </w:t>
       </w:r>
     </w:p>
@@ -36174,11 +36553,15 @@
         </w:rPr>
       </w:pPr>
       <w:r>
-        <w:t xml:space="preserve">As you would like others to do to you, do the same to them. If you love those who love you, what credit is that to you? Even sinners love those </w:t>
-      </w:r>
-      <w:r>
-        <w:lastRenderedPageBreak/>
-        <w:t xml:space="preserve">who love them! If you do good to those who do good to you, what credit is that to you? For even sinners do the same! If you lend to those from whom you hope to receive [back], what credit is that to you? Even sinners lend to sinners, to receive back as much. But love your enemies, and do good, and lend, expecting nothing back. Then your reward will be great and you will be children of the </w:t>
+        <w:t xml:space="preserve">As you would like others to do to you, do the same to them. If you love </w:t>
+      </w:r>
+      <w:r>
+        <w:lastRenderedPageBreak/>
+        <w:t xml:space="preserve">those who love you, what credit is that to you? Even sinners love those who love them! If you do good to those who do good to you, what credit is that to you? For even sinners do the same! If you lend to those from whom you hope to receive [back], what credit is that to you? Even sinners lend to sinners, to receive back as much. But love your enemies, and do good, and lend, expecting nothing back. Then your reward will be great and you will be </w:t>
+      </w:r>
+      <w:r>
+        <w:lastRenderedPageBreak/>
+        <w:t xml:space="preserve">children of the </w:t>
       </w:r>
       <w:proofErr w:type="gramStart"/>
       <w:r>
@@ -36239,7 +36622,6 @@
         <w:rPr>
           <w:i/>
         </w:rPr>
-        <w:lastRenderedPageBreak/>
         <w:t>Do not judge,</w:t>
       </w:r>
       <w:r>
@@ -36326,6 +36708,7 @@
         <w:rPr>
           <w:i/>
         </w:rPr>
+        <w:lastRenderedPageBreak/>
         <w:t xml:space="preserve">and you will be set free. </w:t>
       </w:r>
     </w:p>
@@ -36338,7 +36721,6 @@
         </w:rPr>
       </w:pPr>
       <w:r>
-        <w:lastRenderedPageBreak/>
         <w:t>Give, and it will be given to you: a good measure, pressed down, shaken together, and overflowing will be given to you.</w:t>
       </w:r>
       <w:r>
@@ -36451,7 +36833,19 @@
         <w:rPr>
           <w:noProof/>
         </w:rPr>
-        <w:t>111</w:t>
+        <w:t>1</w:t>
+      </w:r>
+      <w:r>
+        <w:rPr>
+          <w:noProof/>
+        </w:rPr>
+        <w:t>1</w:t>
+      </w:r>
+      <w:r>
+        <w:rPr>
+          <w:noProof/>
+        </w:rPr>
+        <w:t>1</w:t>
       </w:r>
       <w:r>
         <w:fldChar w:fldCharType="end"/>
@@ -37761,39 +38155,35 @@
       </w:pPr>
       <w:r>
         <w:lastRenderedPageBreak/>
-        <w:t xml:space="preserve">Very early on the first day of the week, they arrived at the tomb when the sun had risen. They were saying among themselves, “Who will roll away the stone from the door of the tomb for us?” But when they looked up, they saw that the stone was </w:t>
-      </w:r>
-      <w:r>
-        <w:lastRenderedPageBreak/>
-        <w:t xml:space="preserve">[already] rolled back, although it was extremely large. </w:t>
-      </w:r>
-    </w:p>
-    <w:p>
-      <w:pPr>
-        <w:pStyle w:val="Body"/>
-        <w:rPr>
-          <w:rFonts w:ascii="Times" w:hAnsi="Times" w:cs="Times"/>
-          <w:szCs w:val="24"/>
-        </w:rPr>
-      </w:pPr>
-      <w:r>
-        <w:t xml:space="preserve">Entering into the tomb, they saw a young man sitting on the right side, dressed in a white robe, and they were amazed. He said to them, “Do not be amazed! You seek Jesus, the Nazarene, who has been crucified. He has </w:t>
-      </w:r>
-      <w:r>
-        <w:lastRenderedPageBreak/>
-        <w:t xml:space="preserve">risen! He is not here! Behold, the place where they laid him! But go, tell his disciples and Peter, ‘He goes before you into Galilee. There you will see him, as he told you.’” </w:t>
-      </w:r>
-    </w:p>
-    <w:p>
-      <w:pPr>
-        <w:pStyle w:val="Body"/>
-        <w:rPr>
-          <w:rFonts w:ascii="Times" w:hAnsi="Times" w:cs="Times"/>
-          <w:szCs w:val="24"/>
-        </w:rPr>
-      </w:pPr>
-      <w:r>
-        <w:lastRenderedPageBreak/>
+        <w:t xml:space="preserve">Very early on the first day of the week, they arrived at the tomb when the sun had risen. They were saying among themselves, “Who will roll away the stone from the door of the tomb for us?” But when they looked up, they saw that the stone was [already] rolled back, although it was extremely large. </w:t>
+      </w:r>
+    </w:p>
+    <w:p>
+      <w:pPr>
+        <w:pStyle w:val="Body"/>
+        <w:rPr>
+          <w:rFonts w:ascii="Times" w:hAnsi="Times" w:cs="Times"/>
+          <w:szCs w:val="24"/>
+        </w:rPr>
+      </w:pPr>
+      <w:r>
+        <w:lastRenderedPageBreak/>
+        <w:t xml:space="preserve">Entering into the tomb, they saw a young man sitting on the right side, dressed in a white robe, and they were amazed. He said to them, “Do not be amazed! You seek Jesus, the Nazarene, who has been crucified. He has risen! He is not here! Behold, the place where they laid him! But go, tell his disciples and Peter, ‘He goes </w:t>
+      </w:r>
+      <w:r>
+        <w:lastRenderedPageBreak/>
+        <w:t xml:space="preserve">before you into Galilee. There you will see him, as he told you.’” </w:t>
+      </w:r>
+    </w:p>
+    <w:p>
+      <w:pPr>
+        <w:pStyle w:val="Body"/>
+        <w:rPr>
+          <w:rFonts w:ascii="Times" w:hAnsi="Times" w:cs="Times"/>
+          <w:szCs w:val="24"/>
+        </w:rPr>
+      </w:pPr>
+      <w:r>
         <w:t>They went out quickly</w:t>
       </w:r>
       <w:r>
@@ -37805,7 +38195,11 @@
         <w:t xml:space="preserve"> </w:t>
       </w:r>
       <w:r>
-        <w:t>and fled from the tomb, for trembling and astonishment had come upon them. They said nothing to anyone because they were afraid.</w:t>
+        <w:t xml:space="preserve">and fled from the tomb, for trembling and </w:t>
+      </w:r>
+      <w:r>
+        <w:lastRenderedPageBreak/>
+        <w:t>astonishment had come upon them. They said nothing to anyone because they were afraid.</w:t>
       </w:r>
       <w:r>
         <w:t xml:space="preserve"> </w:t>
@@ -38060,6 +38454,7 @@
         </w:rPr>
       </w:pPr>
       <w:r>
+        <w:lastRenderedPageBreak/>
         <w:t xml:space="preserve">The Third Sunday of July </w:t>
       </w:r>
       <w:r>
@@ -39184,11 +39579,11 @@
         </w:rPr>
       </w:pPr>
       <w:r>
-        <w:t xml:space="preserve">Then, Peter and the other disciple went out toward the tomb. Both ran together: the other disciple outran Peter and arrived at the tomb first. Bending over and looking inside, he saw the linen cloths lying there, but he did not enter in. Then Simon Peter arrived, following him, and he entered into the tomb. He saw the linen cloths lying, and the cloth that had been [placed] on Jesus’ head, not lying with the linen cloths but rolled up in a place by itself. Finally, the other disciple (who had arrived first at the tomb) also entered in, and he saw and believed. (For as yet, they still did not </w:t>
-      </w:r>
-      <w:r>
-        <w:lastRenderedPageBreak/>
-        <w:t xml:space="preserve">understand the Scripture: that Jesus had to rise from the dead). After this, the disciples returned to their own homes. </w:t>
+        <w:t xml:space="preserve">Then, Peter and the other disciple went out toward the tomb. Both ran together: the other disciple outran Peter and arrived at the tomb first. Bending over and looking inside, he saw the linen cloths lying there, but he did not enter in. Then Simon Peter arrived, following him, and he entered into the tomb. He saw the linen cloths lying, and the cloth that had been [placed] on Jesus’ head, not lying with the linen cloths but rolled up in a place by itself. Finally, the other disciple (who had arrived first at the tomb) also entered in, and he saw and believed. (For as yet, they still did not understand the Scripture: that Jesus </w:t>
+      </w:r>
+      <w:r>
+        <w:lastRenderedPageBreak/>
+        <w:t xml:space="preserve">had to rise from the dead). After this, the disciples returned to their own homes. </w:t>
       </w:r>
     </w:p>
     <w:p>
@@ -39740,8 +40135,11 @@
         </w:rPr>
       </w:pPr>
       <w:r>
-        <w:lastRenderedPageBreak/>
-        <w:t xml:space="preserve">She answered, “Yes, Lord! I have come to believe that you are the Christ, the Son of God, he who comes into the world.” </w:t>
+        <w:t xml:space="preserve">She answered, “Yes, Lord! I have come to believe that you are the </w:t>
+      </w:r>
+      <w:r>
+        <w:lastRenderedPageBreak/>
+        <w:t xml:space="preserve">Christ, the Son of God, he who comes into the world.” </w:t>
       </w:r>
     </w:p>
     <w:p>
@@ -39847,22 +40245,19 @@
         </w:rPr>
       </w:pPr>
       <w:r>
-        <w:t xml:space="preserve">Jesus therefore, being again deeply moved, came to the tomb. Now, it was a cave, and a stone was placed </w:t>
-      </w:r>
-      <w:r>
-        <w:lastRenderedPageBreak/>
-        <w:t xml:space="preserve">against it. Jesus said, “Take away the stone.” </w:t>
-      </w:r>
-    </w:p>
-    <w:p>
-      <w:pPr>
-        <w:pStyle w:val="Body"/>
-        <w:rPr>
-          <w:rFonts w:ascii="Times" w:hAnsi="Times" w:cs="Times"/>
-          <w:szCs w:val="24"/>
-        </w:rPr>
-      </w:pPr>
-      <w:r>
+        <w:t xml:space="preserve">Jesus therefore, being again deeply moved, came to the tomb. Now, it was a cave, and a stone was placed against it. Jesus said, “Take away the stone.” </w:t>
+      </w:r>
+    </w:p>
+    <w:p>
+      <w:pPr>
+        <w:pStyle w:val="Body"/>
+        <w:rPr>
+          <w:rFonts w:ascii="Times" w:hAnsi="Times" w:cs="Times"/>
+          <w:szCs w:val="24"/>
+        </w:rPr>
+      </w:pPr>
+      <w:r>
+        <w:lastRenderedPageBreak/>
         <w:t xml:space="preserve">Martha, the sister of the dead man, said to him, “Lord, by this time there is a stench, for he has been dead four days!” </w:t>
       </w:r>
     </w:p>
@@ -39898,11 +40293,11 @@
         <w:t xml:space="preserve"> </w:t>
       </w:r>
       <w:r>
-        <w:t xml:space="preserve">Jesus lifted up his eyes, and said, “Father, I thank you that you have listened to me. I know that you always listen to me, but because of </w:t>
-      </w:r>
-      <w:r>
-        <w:lastRenderedPageBreak/>
-        <w:t xml:space="preserve">the multitude that stands around, I said this, so that they may believe that you sent me.” After saying this, he cried with a loud voice, “Lazarus, come out!” </w:t>
+        <w:t xml:space="preserve">Jesus lifted up his eyes, and said, “Father, I thank you that you have listened to me. I know that you always listen to me, but because of the multitude that stands around, I </w:t>
+      </w:r>
+      <w:r>
+        <w:lastRenderedPageBreak/>
+        <w:t xml:space="preserve">said this, so that they may believe that you sent me.” After saying this, he cried with a loud voice, “Lazarus, come out!” </w:t>
       </w:r>
     </w:p>
     <w:p>
@@ -40633,11 +41028,11 @@
         <w:pStyle w:val="Body"/>
       </w:pPr>
       <w:r>
-        <w:t xml:space="preserve">The eleven disciples went into Galilee, to the mountain where Jesus had directed them. When they saw </w:t>
-      </w:r>
-      <w:r>
-        <w:lastRenderedPageBreak/>
-        <w:t>him, they worshiped</w:t>
+        <w:t xml:space="preserve">The eleven disciples went into Galilee, to the mountain where Jesus </w:t>
+      </w:r>
+      <w:r>
+        <w:lastRenderedPageBreak/>
+        <w:t>had directed them. When they saw him, they worshiped</w:t>
       </w:r>
       <w:r>
         <w:rPr>
@@ -41901,7 +42296,6 @@
         </w:rPr>
       </w:pPr>
       <w:r>
-        <w:lastRenderedPageBreak/>
         <w:t>Luke 11:27-36</w:t>
       </w:r>
     </w:p>
@@ -41980,23 +42374,31 @@
       </w:r>
       <w:proofErr w:type="spellEnd"/>
       <w:r>
-        <w:t xml:space="preserve">, the Son of Man will also be a sign to this generation. The Queen of the South will rise up in the judgment along with the people of this generation, and she will condemn them: for she came from the ends of the earth to hear the wisdom of Solomon; and behold, someone </w:t>
-      </w:r>
-      <w:r>
-        <w:lastRenderedPageBreak/>
-        <w:t xml:space="preserve">greater than Solomon is here! The people of Nineveh will stand up in the judgment with this generation and they will condemn it because they repented at the preaching of Jonah, and behold, someone greater than Jonah is here. </w:t>
-      </w:r>
-    </w:p>
-    <w:p>
-      <w:pPr>
-        <w:pStyle w:val="Body"/>
-        <w:rPr>
-          <w:rFonts w:ascii="Times" w:hAnsi="Times" w:cs="Times"/>
-          <w:szCs w:val="24"/>
-        </w:rPr>
-      </w:pPr>
-      <w:r>
-        <w:t xml:space="preserve">No one who has lit a lamp puts it in a cellar or under a basket! Instead, it is placed on a stand so that those who come in may see the light. The lamp of the body is the eye! Therefore, when your eye is good, your whole body is also full of light; but when it is evil, your body also is full of darkness. And so, see whether the light that is in you is not darkness. If your whole body is full of light, having no dark part, it will be completely full of light, as when the lamp with its bright shining gives you light.” </w:t>
+        <w:t xml:space="preserve">, the Son of Man will also be a sign to this generation. The Queen of the South will rise up in the judgment along with the people of this generation, and she will condemn them: for she came from the ends of the earth to hear the wisdom of </w:t>
+      </w:r>
+      <w:r>
+        <w:lastRenderedPageBreak/>
+        <w:t xml:space="preserve">Solomon; and behold, someone greater than Solomon is here! The people of Nineveh will stand up in the judgment with this generation and they will condemn it because they repented at the preaching of Jonah, and behold, someone greater than Jonah is here. </w:t>
+      </w:r>
+    </w:p>
+    <w:p>
+      <w:pPr>
+        <w:pStyle w:val="Body"/>
+        <w:rPr>
+          <w:rFonts w:ascii="Times" w:hAnsi="Times" w:cs="Times"/>
+          <w:szCs w:val="24"/>
+        </w:rPr>
+      </w:pPr>
+      <w:r>
+        <w:t xml:space="preserve">No one who has lit a lamp puts it in a cellar or under a basket! Instead, it is placed on a stand so that those who come in may see the light. The lamp of the body is the eye! Therefore, when your eye is good, your whole body is also full of light; but when it is evil, your body also is full of darkness. And so, see whether the light that is in you is not darkness. If your whole body is full of light, having no dark part, it will be completely full of light, as when the lamp </w:t>
+      </w:r>
+      <w:r>
+        <w:lastRenderedPageBreak/>
+        <w:t xml:space="preserve">with its bright shining gives you </w:t>
+      </w:r>
+      <w:r>
+        <w:lastRenderedPageBreak/>
+        <w:t xml:space="preserve">light.” </w:t>
       </w:r>
       <w:r>
         <w:rPr>
@@ -42454,11 +42856,7 @@
         </w:rPr>
       </w:pPr>
       <w:r>
-        <w:t xml:space="preserve">Jesus called them and spoke to them in parables: “How can Satan cast out Satan? If a kingdom is </w:t>
-      </w:r>
-      <w:r>
-        <w:lastRenderedPageBreak/>
-        <w:t>divided against itself, that kingdom cannot stand. If a house is divided against itself, that house cannot stand. If Satan has risen up against himself and is divided, he cannot stand, but has [come to] an end. But no one can enter into the house of a strong man to plunder it, unless he first binds</w:t>
+        <w:t>Jesus called them and spoke to them in parables: “How can Satan cast out Satan? If a kingdom is divided against itself, that kingdom cannot stand. If a house is divided against itself, that house cannot stand. If Satan has risen up against himself and is divided, he cannot stand, but has [come to] an end. But no one can enter into the house of a strong man to plunder it, unless he first binds</w:t>
       </w:r>
       <w:r>
         <w:rPr>
@@ -42469,11 +42867,11 @@
         <w:t xml:space="preserve">c </w:t>
       </w:r>
       <w:r>
-        <w:t xml:space="preserve">the </w:t>
-      </w:r>
-      <w:r>
-        <w:lastRenderedPageBreak/>
-        <w:t xml:space="preserve">strong man. Then he will plunder his house. Amen, all human sins will be forgiven, and all the blasphemies ever uttered; but whoever blasphemes against the Holy Spirit never has forgiveness, but is guilty of an eternal sin”. [He spoke these words] because they had said, “He has an unclean spirit.” </w:t>
+        <w:t xml:space="preserve">the strong man. Then he will plunder his house. Amen, all human sins will be forgiven, and all the blasphemies ever uttered; but whoever blasphemes </w:t>
+      </w:r>
+      <w:r>
+        <w:lastRenderedPageBreak/>
+        <w:t xml:space="preserve">against the Holy Spirit never has forgiveness, but is guilty of an eternal sin”. [He spoke these words] because they had said, “He has an unclean spirit.” </w:t>
       </w:r>
     </w:p>
     <w:p>
@@ -42496,11 +42894,7 @@
         <w:t xml:space="preserve"> </w:t>
       </w:r>
       <w:r>
-        <w:t xml:space="preserve">came and, standing outside, sent in a message asking for him. A large </w:t>
-      </w:r>
-      <w:r>
-        <w:lastRenderedPageBreak/>
-        <w:t>group was sitting around him, and they told him, “Behold, your mother and your brothers</w:t>
+        <w:t>came and, standing outside, sent in a message asking for him. A large group was sitting around him, and they told him, “Behold, your mother and your brothers</w:t>
       </w:r>
       <w:r>
         <w:rPr>
@@ -42780,30 +43174,27 @@
         </w:rPr>
       </w:pPr>
       <w:r>
-        <w:t xml:space="preserve">Jesus told the disciples, “The days will come when you will desire to see </w:t>
-      </w:r>
-      <w:r>
-        <w:lastRenderedPageBreak/>
-        <w:t xml:space="preserve">one of the days of the Son of Man, and you will not see it. People will tell you, ‘Look, here!’ or ‘Look, there!’ Do not go away or follow [them], for as the lightning flashes and lights up the sky from one side to the other, so will the Son of Man be in his day. But first, he must suffer many things and be rejected by this generation. As it happened in the days of Noah, so will </w:t>
-      </w:r>
-      <w:r>
-        <w:lastRenderedPageBreak/>
-        <w:t xml:space="preserve">it be in the days of the Son of Man. People ate, drank, got married, were given in marriage, until the day when Noah entered into the ship; and the flood came, destroying them all. Likewise, even as it happened in the days of Lot: people ate, drank, bought, sold, planted and built. But in the day that Lot went out from Sodom, it rained fire and sulfur from the sky which destroyed them all. It will be the same in the day that the Son of Man is revealed. In that day, whoever is on the housetop, [having] his goods in the house, should not go down to take them away! Likewise, whoever is in the field should not </w:t>
-      </w:r>
-      <w:r>
-        <w:lastRenderedPageBreak/>
-        <w:t>return. Remember Lot’s wife! Whoever seeks to save his life will lose it, but whoever loses his life will preserve it. I tell you that in that night, there will be two people in one bed. One will be taken, and the other will be left. There will be two grinding grain together. One will be taken, and the other will be left.” Two will be in the field: one will be taken, and the other left.</w:t>
-      </w:r>
-    </w:p>
-    <w:p>
-      <w:pPr>
-        <w:pStyle w:val="Body"/>
-        <w:rPr>
-          <w:rFonts w:ascii="Times" w:hAnsi="Times" w:cs="Times"/>
-          <w:szCs w:val="24"/>
-        </w:rPr>
-      </w:pPr>
-      <w:r>
+        <w:t xml:space="preserve">Jesus told the disciples, “The days will come when you will desire to see one of the days of the Son of Man, and you will not see it. People will tell you, ‘Look, here!’ or ‘Look, there!’ Do not go away or follow [them], for as the lightning flashes and lights up the sky from one side to the other, so will the Son of Man be in his day. But first, he must suffer many things and be rejected by this generation. As it happened in the days of Noah, so will it be in the days of the Son of Man. People ate, drank, got married, were </w:t>
+      </w:r>
+      <w:r>
+        <w:lastRenderedPageBreak/>
+        <w:t xml:space="preserve">given in marriage, until the day when Noah entered into the ship; and the flood came, destroying them all. Likewise, even as it happened in the days of Lot: people ate, drank, bought, sold, planted and built. But in the day that Lot went out from Sodom, it rained fire and sulfur from the sky which destroyed them all. It will be the same in the day that the Son of Man is revealed. In that day, whoever is on the housetop, [having] his goods in the house, should not go down to take them away! Likewise, whoever is in the field should not return. Remember Lot’s wife! Whoever seeks to save his life will lose it, but whoever loses his life will preserve it. I tell you that in that night, there will be two people in one bed. One will be taken, and the other will be left. There will be two grinding </w:t>
+      </w:r>
+      <w:r>
+        <w:lastRenderedPageBreak/>
+        <w:t>grain together. One will be taken, and the other will be left.” Two will be in the field: one will be taken, and the other left.</w:t>
+      </w:r>
+    </w:p>
+    <w:p>
+      <w:pPr>
+        <w:pStyle w:val="Body"/>
+        <w:rPr>
+          <w:rFonts w:ascii="Times" w:hAnsi="Times" w:cs="Times"/>
+          <w:szCs w:val="24"/>
+        </w:rPr>
+      </w:pPr>
+      <w:r>
+        <w:lastRenderedPageBreak/>
         <w:t xml:space="preserve">In reply, the disciples asked him, “Where, Lord?” </w:t>
       </w:r>
     </w:p>
@@ -43015,12 +43406,11 @@
         </w:rPr>
       </w:pPr>
       <w:r>
-        <w:lastRenderedPageBreak/>
-        <w:t xml:space="preserve">Then, Peter and the other disciple went out toward the tomb. Both ran together: the other disciple outran Peter and arrived at the tomb first. Bending over and looking inside, he saw the linen cloths lying there, but he did not enter in. Then Simon Peter arrived, following him, and he entered into the tomb. He saw the linen cloths lying, and the cloth that had </w:t>
-      </w:r>
-      <w:r>
-        <w:lastRenderedPageBreak/>
-        <w:t xml:space="preserve">been [placed] on Jesus’ head, not lying with the linen cloths but rolled up in a place by itself. Finally, the other disciple (who had arrived first at the tomb) also entered in, and he saw and believed. (For as yet, they still did not understand the Scripture: that Jesus had to rise from the dead). After this, the disciples returned to their own homes. </w:t>
+        <w:t xml:space="preserve">Then, Peter and the other disciple went out toward the tomb. Both ran together: the other disciple outran Peter and arrived at the tomb first. Bending over and looking inside, he saw the linen cloths lying there, but he did not enter in. Then Simon Peter arrived, following him, and he entered into the tomb. He saw the linen cloths lying, and the cloth that had been [placed] on Jesus’ head, not lying with the linen cloths but rolled up in a </w:t>
+      </w:r>
+      <w:r>
+        <w:lastRenderedPageBreak/>
+        <w:t xml:space="preserve">place by itself. Finally, the other disciple (who had arrived first at the tomb) also entered in, and he saw and believed. (For as yet, they still did not understand the Scripture: that Jesus had to rise from the dead). After this, the disciples returned to their own homes. </w:t>
       </w:r>
     </w:p>
     <w:p>
@@ -43044,11 +43434,7 @@
         </w:rPr>
       </w:pPr>
       <w:r>
-        <w:t xml:space="preserve">She answered, “Because they have taken away my Lord, and I do not know where they have laid him.” After saying this, she turned around </w:t>
-      </w:r>
-      <w:r>
-        <w:lastRenderedPageBreak/>
-        <w:t>and saw Jesus standing, but she did not know</w:t>
+        <w:t>She answered, “Because they have taken away my Lord, and I do not know where they have laid him.” After saying this, she turned around and saw Jesus standing, but she did not know</w:t>
       </w:r>
       <w:r>
         <w:rPr>
@@ -43071,6 +43457,7 @@
         </w:rPr>
       </w:pPr>
       <w:r>
+        <w:lastRenderedPageBreak/>
         <w:t xml:space="preserve">Jesus said to her, “Woman, why are you weeping? Who are you looking for?” </w:t>
       </w:r>
     </w:p>
@@ -43123,6 +43510,7 @@
         <w:pStyle w:val="Body"/>
       </w:pPr>
       <w:r>
+        <w:lastRenderedPageBreak/>
         <w:t xml:space="preserve">Jesus said to her, “Do not hold me, for I have not yet ascended to my Father. But go to my brethren and tell them, ‘I am ascending to my Father and your Father, to my God and your God.’” </w:t>
       </w:r>
     </w:p>
@@ -43322,15 +43710,7 @@
       </w:pPr>
       <w:r>
         <w:lastRenderedPageBreak/>
-        <w:t xml:space="preserve">As he sat on the Mount of Olives facing the temple, Peter, James, John, </w:t>
-      </w:r>
-      <w:r>
-        <w:lastRenderedPageBreak/>
-        <w:t xml:space="preserve">and Andrew asked him in private, “Tell us, when will these things take </w:t>
-      </w:r>
-      <w:r>
-        <w:lastRenderedPageBreak/>
-        <w:t xml:space="preserve">place? What is the sign that these things are all about to be fulfilled?” </w:t>
+        <w:t xml:space="preserve">As he sat on the Mount of Olives facing the temple, Peter, James, John, and Andrew asked him in private, “Tell us, when will these things take place? What is the sign that these things are all about to be fulfilled?” </w:t>
       </w:r>
     </w:p>
     <w:p>
@@ -43354,7 +43734,11 @@
         </w:rPr>
       </w:pPr>
       <w:r>
-        <w:t xml:space="preserve">When you hear of wars and rumors of wars, do not be troubled. Those things must take place, but the end is not [there] yet. Indeed, nation will rise against nation, and kingdom against kingdom! There will be earthquakes in various places, as well as famines and troubles. These things are [only] the beginning of birth pains. </w:t>
+        <w:t xml:space="preserve">When you hear of wars and rumors of wars, do not be troubled. Those things must take place, but the end is not [there] yet. Indeed, nation </w:t>
+      </w:r>
+      <w:r>
+        <w:lastRenderedPageBreak/>
+        <w:t xml:space="preserve">will rise against nation, and kingdom against kingdom! There will be earthquakes in various places, as well as famines and troubles. These things are [only] the beginning of birth pains. </w:t>
       </w:r>
     </w:p>
     <w:p>
@@ -43377,7 +43761,11 @@
         <w:t>b</w:t>
       </w:r>
       <w:r>
-        <w:t xml:space="preserve">. You will be beaten in the synagogues, you will stand before rulers and kings for my sake, as a testimony to them. The Good News must first be preached to all the nations. When they take you away and arrest you, do not worry in advance. Do not think ahead about what you will say, but say whatever will be given you in that hour. For it is not you who speak, but the Holy Spirit. </w:t>
+        <w:t xml:space="preserve">. You will be beaten in the synagogues, you will stand before rulers and kings for my sake, as a testimony to them. The Good News must first be preached to all the nations. When they take you away and arrest you, do not worry in advance. Do not think ahead about </w:t>
+      </w:r>
+      <w:r>
+        <w:lastRenderedPageBreak/>
+        <w:t xml:space="preserve">what you will say, but say whatever will be given you in that hour. For it is not you who speak, but the Holy Spirit. </w:t>
       </w:r>
     </w:p>
     <w:p>
@@ -43411,11 +43799,7 @@
         <w:t xml:space="preserve">d </w:t>
       </w:r>
       <w:r>
-        <w:t xml:space="preserve">standing where it should not stand (let the reader understand), then </w:t>
-      </w:r>
-      <w:r>
-        <w:lastRenderedPageBreak/>
-        <w:t xml:space="preserve">those who are in Judea should flee to the mountains. Then whoever is on the housetop should not go down or enter in to take anything out of the house. He who is in the field should not come back to take his cloak. But woe to those who are with child and to those who nurse babies in those days! Pray that your flight will not be in the winter. For in those days, there will be oppression such as there has not been since the beginning of God’s creation until now, and never will be. If the Lord had not cut those days short, no one would be saved; but for the sake of the elect whom he chose, he has shortened the days. Then, if anyone tells you, ‘Look, here is the Christ!’ or, ‘Look, there!’ do not believe it. For false </w:t>
+        <w:t xml:space="preserve">standing where it should not stand (let the reader understand), then those who are in Judea should flee to the mountains. Then whoever is on the housetop should not go down or enter in to take anything out of the house. He who is in the field should not come back to take his cloak. But woe to those who are with child and to those who nurse babies in those days! Pray that your flight will not be in the winter. For in those days, there will be oppression such as there has not been since the beginning of God’s creation until now, and never will be. If the Lord had not cut those days short, no one would be saved; but for the sake of the elect whom he chose, he has shortened the days. Then, if anyone tells you, ‘Look, here is the Christ!’ or, ‘Look, there!’ do not believe it. For false </w:t>
       </w:r>
       <w:proofErr w:type="spellStart"/>
       <w:r>
@@ -43435,7 +43819,11 @@
         </w:rPr>
       </w:pPr>
       <w:r>
-        <w:t>Behold, I have told you all things beforehand. But in those days, after that tribulation, the sun will be darkened, the moon will not give its light, the stars will be falling from the sky, and the powers that are in the heavens will be shaken.</w:t>
+        <w:t xml:space="preserve">Behold, I have told you all things beforehand. But in those days, after </w:t>
+      </w:r>
+      <w:r>
+        <w:lastRenderedPageBreak/>
+        <w:t>that tribulation, the sun will be darkened, the moon will not give its light, the stars will be falling from the sky, and the powers that are in the heavens will be shaken.</w:t>
       </w:r>
       <w:r>
         <w:rPr>
@@ -43458,27 +43846,19 @@
         </w:rPr>
       </w:pPr>
       <w:r>
-        <w:t xml:space="preserve">Learn this parable from the fig tree. When the branch has become tender and puts forth its leaves, you know that the summer is near! </w:t>
-      </w:r>
-      <w:r>
-        <w:lastRenderedPageBreak/>
-        <w:t xml:space="preserve">Likewise, when you see these things taking place, know that it is near, at the doors! Amen, I tell you: this generation will not pass away until all these things happen. Heaven and earth will pass away, but my words will not pass away. But no one knows that day or that hour, not even the angels in heaven, nor the Son, but only the Father. Be on guard! Be alert! You do not know when that time is. </w:t>
-      </w:r>
-    </w:p>
-    <w:p>
-      <w:pPr>
-        <w:pStyle w:val="Body"/>
-        <w:rPr>
-          <w:rFonts w:ascii="Times" w:hAnsi="Times" w:cs="Times"/>
-          <w:szCs w:val="24"/>
-        </w:rPr>
-      </w:pPr>
-      <w:r>
-        <w:t xml:space="preserve">It is like a man who journeyed to another country. He leaves his house, </w:t>
-      </w:r>
-      <w:r>
-        <w:lastRenderedPageBreak/>
-        <w:t>gives authority to his servants and to each one his task. He also commanded the doorkeeper to keep watch. Watch therefore, for you do not know when the lord of the house is coming, whether in the evening, or at midnight, or when the rooster crows, or in the morning. But fear that coming suddenly, he might find you sleeping. What I tell you, I [also] tell everyone: keep watch!”</w:t>
+        <w:t xml:space="preserve">Learn this parable from the fig tree. When the branch has become tender and puts forth its leaves, you know that the summer is near! Likewise, when you see these things taking place, know that it is near, at the doors! Amen, I tell you: this generation will not pass away until all these things happen. Heaven and earth will pass away, but my words will not pass away. But no one knows that day or that hour, not even the angels in heaven, nor the Son, but only the Father. Be on guard! Be alert! You do not know when that time is. </w:t>
+      </w:r>
+    </w:p>
+    <w:p>
+      <w:pPr>
+        <w:pStyle w:val="Body"/>
+        <w:rPr>
+          <w:rFonts w:ascii="Times" w:hAnsi="Times" w:cs="Times"/>
+          <w:szCs w:val="24"/>
+        </w:rPr>
+      </w:pPr>
+      <w:r>
+        <w:t>It is like a man who journeyed to another country. He leaves his house, gives authority to his servants and to each one his task. He also commanded the doorkeeper to keep watch. Watch therefore, for you do not know when the lord of the house is coming, whether in the evening, or at midnight, or when the rooster crows, or in the morning. But fear that coming suddenly, he might find you sleeping. What I tell you, I [also] tell everyone: keep watch!”</w:t>
       </w:r>
       <w:r>
         <w:t xml:space="preserve"> </w:t>
@@ -43820,15 +44200,11 @@
       </w:pPr>
       <w:r>
         <w:lastRenderedPageBreak/>
-        <w:t xml:space="preserve">But before all these things [happen], they will lay their hands on you </w:t>
-      </w:r>
-      <w:r>
-        <w:lastRenderedPageBreak/>
-        <w:t xml:space="preserve">and persecute you, delivering you up to synagogues and prisons, bringing </w:t>
-      </w:r>
-      <w:r>
-        <w:lastRenderedPageBreak/>
-        <w:t xml:space="preserve">you before kings and governors for my Name’s sake. It will turn out for you as an occasion to bear witness. Therefore, settle it in your hearts not to ponder in advance how to answer, for I will give you a mouth and wisdom which all your adversaries will not be able to withstand or contradict. You will be handed over even by parents, brothers, relatives, and friends. Some of you will be put to death. You will be hated by all for my Name’s sake, yet not a hair of your head will perish. By your endurance you will acquire your lives. </w:t>
+        <w:t xml:space="preserve">But before all these things [happen], they will lay their hands on you and persecute you, delivering you up to synagogues and prisons, bringing you before kings and governors for my Name’s sake. It will turn out for you as an occasion to bear witness. Therefore, settle it in your hearts not to ponder in advance how to answer, for I will give you a mouth and wisdom which all your adversaries will not be able to withstand or contradict. You will be handed over even by parents, brothers, relatives, and friends. Some of you will be put </w:t>
+      </w:r>
+      <w:r>
+        <w:lastRenderedPageBreak/>
+        <w:t xml:space="preserve">to death. You will be hated by all for my Name’s sake, yet not a hair of your head will perish. By your endurance you will acquire your lives. </w:t>
       </w:r>
     </w:p>
     <w:p>
@@ -43851,23 +44227,27 @@
         <w:t>a</w:t>
       </w:r>
       <w:r>
-        <w:t xml:space="preserve">, so that all things which are written may be fulfilled. Woe to those who are pregnant and to those who nurse infants in those days! For there will be great distress in the land, and wrath to this people. They will fall by the edge of the sword and will be taken away </w:t>
-      </w:r>
-      <w:r>
-        <w:lastRenderedPageBreak/>
-        <w:t xml:space="preserve">as captives into all the nations. Jerusalem will be trampled down by the Gentiles, until the times of the Gentiles are fulfilled. </w:t>
-      </w:r>
-    </w:p>
-    <w:p>
-      <w:pPr>
-        <w:pStyle w:val="Body"/>
-        <w:rPr>
-          <w:rFonts w:ascii="Times" w:hAnsi="Times" w:cs="Times"/>
-          <w:szCs w:val="24"/>
-        </w:rPr>
-      </w:pPr>
-      <w:r>
-        <w:t xml:space="preserve">There will be signs in the sun, moon, and stars; and on the earth, the anxiety of nations, perplexed over the roaring of the sea and the waves. People will faint from fear, apprehensive what is coming upon the world, for the powers of the heavens will be shaken. Then, they will see the Son of Man coming in a cloud with power and great glory. But when these things begin to happen, look up, and lift up your heads, because your redemption is near.” </w:t>
+        <w:t xml:space="preserve">, so that all things which are written may be fulfilled. Woe to those who are pregnant and to those who nurse </w:t>
+      </w:r>
+      <w:r>
+        <w:lastRenderedPageBreak/>
+        <w:t xml:space="preserve">infants in those days! For there will be great distress in the land, and wrath to this people. They will fall by the edge of the sword and will be taken away as captives into all the nations. Jerusalem will be trampled down by the Gentiles, until the times of the Gentiles are fulfilled. </w:t>
+      </w:r>
+    </w:p>
+    <w:p>
+      <w:pPr>
+        <w:pStyle w:val="Body"/>
+        <w:rPr>
+          <w:rFonts w:ascii="Times" w:hAnsi="Times" w:cs="Times"/>
+          <w:szCs w:val="24"/>
+        </w:rPr>
+      </w:pPr>
+      <w:r>
+        <w:t xml:space="preserve">There will be signs in the sun, moon, and stars; and on the earth, the anxiety of nations, perplexed over the roaring of the sea and the waves. People will faint from fear, apprehensive what is coming upon the world, for the powers of the heavens will be shaken. Then, they will see the Son of Man coming in a cloud with power </w:t>
+      </w:r>
+      <w:r>
+        <w:lastRenderedPageBreak/>
+        <w:t xml:space="preserve">and great glory. But when these things begin to happen, look up, and lift up your heads, because your redemption is near.” </w:t>
       </w:r>
     </w:p>
     <w:p>
@@ -44027,7 +44407,6 @@
         </w:rPr>
       </w:pPr>
       <w:r>
-        <w:lastRenderedPageBreak/>
         <w:t>Mark 13:32-37</w:t>
       </w:r>
     </w:p>
@@ -44317,15 +44696,11 @@
         </w:rPr>
       </w:pPr>
       <w:r>
-        <w:t xml:space="preserve">Jesus answered them, “Be careful not to be led astray! For many will come in my Name, saying: ‘I am the Christ,’ and they will lead many people astray. You will hear of wars and rumors of wars. Do not be </w:t>
-      </w:r>
-      <w:r>
-        <w:lastRenderedPageBreak/>
-        <w:t xml:space="preserve">troubled; all of this must take place, but the end is not yet. For nation will rise against nation, and kingdom against kingdom; and there will be famines, plagues, and earthquakes in various places. But all these things are [only] the beginning of the birth pains. Then, they will deliver you up to oppression and they will kill you. You will be hated by all the nations for my Name’s sake. Many will stumble and will betray and hate each </w:t>
-      </w:r>
-      <w:r>
-        <w:lastRenderedPageBreak/>
-        <w:t xml:space="preserve">other. Many false prophets will arise and they will lead many astray. Because wickedness will be multiplied, the love of many will grow cold. But the one who endures to the end will be saved. This Good News of the Kingdom will be preached in the whole world as a witness to all the nations, and then the end will come. </w:t>
+        <w:t xml:space="preserve">Jesus answered them, “Be careful not to be led astray! For many will come in my Name, saying: ‘I am the Christ,’ and they will lead many people astray. You will hear of wars and rumors of wars. Do not be troubled; all of this must take place, but the end is not yet. For nation will rise against nation, and kingdom against kingdom; and there will be famines, plagues, and earthquakes in various places. But all these things are [only] the beginning of the birth pains. Then, they will deliver you up to oppression and they will kill you. You will be hated by all the nations for my Name’s sake. Many will stumble and will betray and hate each other. Many false prophets will arise and they will lead many astray. </w:t>
+      </w:r>
+      <w:r>
+        <w:lastRenderedPageBreak/>
+        <w:t xml:space="preserve">Because wickedness will be multiplied, the love of many will grow cold. But the one who endures to the end will be saved. This Good News of the Kingdom will be preached in the whole world as a witness to all the nations, and then the end will come. </w:t>
       </w:r>
     </w:p>
     <w:p>
@@ -44355,23 +44730,23 @@
       </w:r>
       <w:proofErr w:type="spellEnd"/>
       <w:r>
-        <w:t xml:space="preserve"> about by the prophet Daniel standing in the holy place (let the reader understand), let those who are in Judea flee to the mountains. The one who is on the housetop should not [even] go down to carry out the things that are in the house. The one who is in the field should not [even] return to get his clothes. But woe to those who are with child and to nursing mothers in those days! Pray that your flight will not be in the winter or a Sabbath day. For then, there will be great oppression, such as has not been from the beginning of the world until now, and such as will never be again. Unless those days were cut short, no flesh would be saved. But for the sake of the elect, those days will be shortened. </w:t>
-      </w:r>
-    </w:p>
-    <w:p>
-      <w:pPr>
-        <w:pStyle w:val="Body"/>
-        <w:rPr>
-          <w:rFonts w:ascii="Times" w:hAnsi="Times" w:cs="Times"/>
-          <w:szCs w:val="24"/>
-        </w:rPr>
-      </w:pPr>
-      <w:r>
-        <w:t xml:space="preserve">Then, if any one tells you, ‘Behold, here is the Christ,’ or, ‘There,’ do not believe it! For false messiahs and false prophets will arise, and they will show great signs and wonders in order to </w:t>
-      </w:r>
-      <w:r>
-        <w:lastRenderedPageBreak/>
-        <w:t xml:space="preserve">lead many astray, and if possible, even the elect. </w:t>
+        <w:t xml:space="preserve"> about by the prophet Daniel standing in the holy place (let the reader understand), let those who are in Judea flee to the mountains. The one who is on the housetop should not [even] go down to carry out the things that are in the house. The one who is in the field should not [even] return to get his clothes. But woe to those who are with child and to nursing mothers in those days! Pray that your flight will not be in the winter or a Sabbath day. For then, there will be great oppression, such as has not been from the beginning of the world until now, and such as will never be again. Unless </w:t>
+      </w:r>
+      <w:r>
+        <w:lastRenderedPageBreak/>
+        <w:t xml:space="preserve">those days were cut short, no flesh would be saved. But for the sake of the elect, those days will be shortened. </w:t>
+      </w:r>
+    </w:p>
+    <w:p>
+      <w:pPr>
+        <w:pStyle w:val="Body"/>
+        <w:rPr>
+          <w:rFonts w:ascii="Times" w:hAnsi="Times" w:cs="Times"/>
+          <w:szCs w:val="24"/>
+        </w:rPr>
+      </w:pPr>
+      <w:r>
+        <w:t xml:space="preserve">Then, if any one tells you, ‘Behold, here is the Christ,’ or, ‘There,’ do not believe it! For false messiahs and false prophets will arise, and they will show great signs and wonders in order to lead many astray, and if possible, even the elect. </w:t>
       </w:r>
     </w:p>
     <w:p>
@@ -44417,7 +44792,11 @@
         <w:t xml:space="preserve"> </w:t>
       </w:r>
       <w:r>
-        <w:t>will be gathered together. But immediately after the tribulation of those days, the sun will be darkened, the moon will not give its light, the stars will fall from the sky, the powers of the heavens will be shaken;</w:t>
+        <w:t xml:space="preserve">will be gathered together. But immediately after the tribulation of those days, the sun will be darkened, the moon will not give its light, </w:t>
+      </w:r>
+      <w:r>
+        <w:lastRenderedPageBreak/>
+        <w:t>the stars will fall from the sky, the powers of the heavens will be shaken;</w:t>
       </w:r>
       <w:r>
         <w:t xml:space="preserve"> </w:t>
@@ -50604,7 +50983,7 @@
 </file>
 
 <file path=customXml/itemProps1.xml><?xml version="1.0" encoding="utf-8"?>
-<ds:datastoreItem xmlns:ds="http://schemas.openxmlformats.org/officeDocument/2006/customXml" ds:itemID="{1499D58D-4EAB-9D47-8377-2C0DCE850F2B}">
+<ds:datastoreItem xmlns:ds="http://schemas.openxmlformats.org/officeDocument/2006/customXml" ds:itemID="{E790EF08-533D-6F45-B9C2-D68EB65BD90F}">
   <ds:schemaRefs>
     <ds:schemaRef ds:uri="http://schemas.openxmlformats.org/officeDocument/2006/bibliography"/>
   </ds:schemaRefs>
@@ -50612,7 +50991,7 @@
 </file>
 
 <file path=customXml/itemProps2.xml><?xml version="1.0" encoding="utf-8"?>
-<ds:datastoreItem xmlns:ds="http://schemas.openxmlformats.org/officeDocument/2006/customXml" ds:itemID="{554FFCC6-560D-8940-9EA8-0790D18222E3}">
+<ds:datastoreItem xmlns:ds="http://schemas.openxmlformats.org/officeDocument/2006/customXml" ds:itemID="{651367FA-547F-DF4A-9258-59ADB069F3BB}">
   <ds:schemaRefs>
     <ds:schemaRef ds:uri="http://schemas.openxmlformats.org/officeDocument/2006/bibliography"/>
   </ds:schemaRefs>
@@ -50620,7 +50999,7 @@
 </file>
 
 <file path=customXml/itemProps3.xml><?xml version="1.0" encoding="utf-8"?>
-<ds:datastoreItem xmlns:ds="http://schemas.openxmlformats.org/officeDocument/2006/customXml" ds:itemID="{839F968B-83A3-584B-A528-2886F49B720E}">
+<ds:datastoreItem xmlns:ds="http://schemas.openxmlformats.org/officeDocument/2006/customXml" ds:itemID="{ADA893BD-FB29-CD42-B6B7-3878202BD7E0}">
   <ds:schemaRefs>
     <ds:schemaRef ds:uri="http://schemas.openxmlformats.org/officeDocument/2006/bibliography"/>
   </ds:schemaRefs>

</xml_diff>